<commit_message>
Chaning names of elements in main ui Follow the naming convention And adjust signal etc.
</commit_message>
<xml_diff>
--- a/oes_spa.docx
+++ b/oes_spa.docx
@@ -387,12 +387,56 @@
         <w:sym w:font="Wingdings" w:char="F0E0"/>
       </w:r>
       <w:r>
-        <w:t xml:space="preserve"> progress b</w:t>
+        <w:t xml:space="preserve"> progress bar</w:t>
+      </w:r>
+    </w:p>
+    <w:p>
+      <w:pPr>
+        <w:pStyle w:val="Listenabsatz"/>
+        <w:numPr>
+          <w:ilvl w:val="1"/>
+          <w:numId w:val="1"/>
+        </w:numPr>
+        <w:jc w:val="both"/>
+      </w:pPr>
+      <w:r>
+        <w:t>lbl</w:t>
+      </w:r>
+      <w:r>
+        <w:tab/>
+      </w:r>
+      <w:r>
+        <w:sym w:font="Wingdings" w:char="F0E0"/>
+      </w:r>
+      <w:r>
+        <w:t xml:space="preserve"> label</w:t>
+      </w:r>
+    </w:p>
+    <w:p>
+      <w:pPr>
+        <w:pStyle w:val="Listenabsatz"/>
+        <w:numPr>
+          <w:ilvl w:val="1"/>
+          <w:numId w:val="1"/>
+        </w:numPr>
+        <w:jc w:val="both"/>
+      </w:pPr>
+      <w:r>
+        <w:t>mpl</w:t>
+      </w:r>
+      <w:r>
+        <w:tab/>
+      </w:r>
+      <w:r>
+        <w:sym w:font="Wingdings" w:char="F0E0"/>
+      </w:r>
+      <w:r>
+        <w:t xml:space="preserve"> plot from matplotlib</w:t>
       </w:r>
       <w:bookmarkStart w:id="0" w:name="_GoBack"/>
       <w:bookmarkEnd w:id="0"/>
       <w:r>
-        <w:t>ar</w:t>
+        <w:t>ary</w:t>
       </w:r>
     </w:p>
     <w:p>

</xml_diff>

<commit_message>
Adjusting test runner and testcases Implementing runner to run all test at once
</commit_message>
<xml_diff>
--- a/oes_spa.docx
+++ b/oes_spa.docx
@@ -1,483 +1,1035 @@
 
 <file path=word/document.xml><?xml version="1.0" encoding="utf-8"?>
-<w:document xmlns:wpc="http://schemas.microsoft.com/office/word/2010/wordprocessingCanvas" xmlns:cx="http://schemas.microsoft.com/office/drawing/2014/chartex" xmlns:cx1="http://schemas.microsoft.com/office/drawing/2015/9/8/chartex" xmlns:mc="http://schemas.openxmlformats.org/markup-compatibility/2006" xmlns:o="urn:schemas-microsoft-com:office:office" xmlns:r="http://schemas.openxmlformats.org/officeDocument/2006/relationships" xmlns:m="http://schemas.openxmlformats.org/officeDocument/2006/math" xmlns:v="urn:schemas-microsoft-com:vml" xmlns:wp14="http://schemas.microsoft.com/office/word/2010/wordprocessingDrawing" xmlns:wp="http://schemas.openxmlformats.org/drawingml/2006/wordprocessingDrawing" xmlns:w10="urn:schemas-microsoft-com:office:word" xmlns:w="http://schemas.openxmlformats.org/wordprocessingml/2006/main" xmlns:w14="http://schemas.microsoft.com/office/word/2010/wordml" xmlns:w15="http://schemas.microsoft.com/office/word/2012/wordml" xmlns:w16se="http://schemas.microsoft.com/office/word/2015/wordml/symex" xmlns:wpg="http://schemas.microsoft.com/office/word/2010/wordprocessingGroup" xmlns:wpi="http://schemas.microsoft.com/office/word/2010/wordprocessingInk" xmlns:wne="http://schemas.microsoft.com/office/word/2006/wordml" xmlns:wps="http://schemas.microsoft.com/office/word/2010/wordprocessingShape" mc:Ignorable="w14 w15 w16se wp14">
+<w:document xmlns:o="urn:schemas-microsoft-com:office:office" xmlns:r="http://schemas.openxmlformats.org/officeDocument/2006/relationships" xmlns:v="urn:schemas-microsoft-com:vml" xmlns:w="http://schemas.openxmlformats.org/wordprocessingml/2006/main" xmlns:w10="urn:schemas-microsoft-com:office:word" xmlns:wp="http://schemas.openxmlformats.org/drawingml/2006/wordprocessingDrawing" xmlns:wps="http://schemas.microsoft.com/office/word/2010/wordprocessingShape" xmlns:wpg="http://schemas.microsoft.com/office/word/2010/wordprocessingGroup" xmlns:mc="http://schemas.openxmlformats.org/markup-compatibility/2006" xmlns:wp14="http://schemas.microsoft.com/office/word/2010/wordprocessingDrawing" xmlns:w14="http://schemas.microsoft.com/office/word/2010/wordml" mc:Ignorable="w14 wp14">
   <w:body>
     <w:p>
       <w:pPr>
-        <w:pStyle w:val="Titel"/>
-      </w:pPr>
-      <w:r>
+        <w:pStyle w:val="Title"/>
+        <w:rPr/>
+      </w:pPr>
+      <w:r>
+        <w:rPr/>
         <w:t>Documentation for the software tool for analysing optical emission spectra</w:t>
       </w:r>
     </w:p>
     <w:p>
       <w:pPr>
-        <w:pStyle w:val="berschrift1"/>
-      </w:pPr>
-      <w:r>
-        <w:t>Style Guide</w:t>
-      </w:r>
-    </w:p>
-    <w:p>
-      <w:pPr>
-        <w:jc w:val="both"/>
-      </w:pPr>
-      <w:r>
-        <w:t xml:space="preserve">The default style guide that is followed is the PEP 8. The full description can be found here: </w:t>
-      </w:r>
-      <w:hyperlink r:id="rId5" w:history="1">
+        <w:pStyle w:val="Heading1"/>
+        <w:rPr/>
+      </w:pPr>
+      <w:r>
+        <w:rPr/>
+        <w:t>Organization of Python code in the files</w:t>
+      </w:r>
+    </w:p>
+    <w:p>
+      <w:pPr>
+        <w:pStyle w:val="TextBody"/>
+        <w:rPr/>
+      </w:pPr>
+      <w:r>
+        <w:rPr/>
+        <mc:AlternateContent>
+          <mc:Choice Requires="wps">
+            <w:drawing>
+              <wp:anchor behindDoc="0" distT="0" distB="0" distL="0" distR="0" simplePos="0" locked="0" layoutInCell="1" allowOverlap="1" relativeHeight="2">
+                <wp:simplePos x="0" y="0"/>
+                <wp:positionH relativeFrom="column">
+                  <wp:posOffset>137160</wp:posOffset>
+                </wp:positionH>
+                <wp:positionV relativeFrom="paragraph">
+                  <wp:posOffset>241935</wp:posOffset>
+                </wp:positionV>
+                <wp:extent cx="3696335" cy="1245870"/>
+                <wp:effectExtent l="0" t="0" r="0" b="0"/>
+                <wp:wrapTopAndBottom/>
+                <wp:docPr id="1" name="Shape1"/>
+                <a:graphic xmlns:a="http://schemas.openxmlformats.org/drawingml/2006/main">
+                  <a:graphicData uri="http://schemas.microsoft.com/office/word/2010/wordprocessingShape">
+                    <wps:wsp>
+                      <wps:cNvSpPr txBox="1"/>
+                      <wps:spPr>
+                        <a:xfrm>
+                          <a:off x="0" y="0"/>
+                          <a:ext cx="3695760" cy="1245240"/>
+                        </a:xfrm>
+                        <a:prstGeom prst="rect">
+                          <a:avLst/>
+                        </a:prstGeom>
+                        <a:noFill/>
+                        <a:ln>
+                          <a:noFill/>
+                        </a:ln>
+                      </wps:spPr>
+                      <wps:txbx>
+                        <w:txbxContent>
+                          <w:p>
+                            <w:pPr>
+                              <w:overflowPunct w:val="false"/>
+                              <w:spacing w:before="0" w:after="0" w:lineRule="auto" w:line="240"/>
+                              <w:rPr/>
+                            </w:pPr>
+                            <w:r>
+                              <w:rPr>
+                                <w:sz w:val="24"/>
+                                <w:lang w:val="de-DE"/>
+                              </w:rPr>
+                              <w:t>#!/usr/bin/env python3</w:t>
+                            </w:r>
+                          </w:p>
+                          <w:p>
+                            <w:pPr>
+                              <w:overflowPunct w:val="false"/>
+                              <w:spacing w:before="0" w:after="0" w:lineRule="auto" w:line="240"/>
+                              <w:rPr/>
+                            </w:pPr>
+                            <w:r>
+                              <w:rPr>
+                                <w:sz w:val="24"/>
+                                <w:lang w:val="de-DE"/>
+                              </w:rPr>
+                              <w:t># -*- coding: utf-8 -*-</w:t>
+                            </w:r>
+                          </w:p>
+                          <w:p>
+                            <w:pPr>
+                              <w:overflowPunct w:val="false"/>
+                              <w:spacing w:before="0" w:after="0" w:lineRule="auto" w:line="240"/>
+                              <w:rPr/>
+                            </w:pPr>
+                            <w:r>
+                              <w:rPr>
+                                <w:sz w:val="24"/>
+                                <w:lang w:val="de-DE"/>
+                              </w:rPr>
+                            </w:r>
+                          </w:p>
+                          <w:p>
+                            <w:pPr>
+                              <w:overflowPunct w:val="false"/>
+                              <w:spacing w:before="0" w:after="0" w:lineRule="auto" w:line="240"/>
+                              <w:rPr/>
+                            </w:pPr>
+                            <w:r>
+                              <w:rPr>
+                                <w:sz w:val="24"/>
+                                <w:lang w:val="de-DE"/>
+                              </w:rPr>
+                              <w:t>"""Module documentation goes here</w:t>
+                            </w:r>
+                          </w:p>
+                          <w:p>
+                            <w:pPr>
+                              <w:overflowPunct w:val="false"/>
+                              <w:spacing w:before="0" w:after="0" w:lineRule="auto" w:line="240"/>
+                              <w:rPr/>
+                            </w:pPr>
+                            <w:r>
+                              <w:rPr>
+                                <w:sz w:val="24"/>
+                                <w:lang w:val="de-DE"/>
+                              </w:rPr>
+                              <w:t xml:space="preserve">   and here</w:t>
+                            </w:r>
+                          </w:p>
+                          <w:p>
+                            <w:pPr>
+                              <w:overflowPunct w:val="false"/>
+                              <w:spacing w:before="0" w:after="0" w:lineRule="auto" w:line="240"/>
+                              <w:rPr/>
+                            </w:pPr>
+                            <w:r>
+                              <w:rPr>
+                                <w:sz w:val="24"/>
+                                <w:lang w:val="de-DE"/>
+                              </w:rPr>
+                              <w:t xml:space="preserve">   and ...</w:t>
+                            </w:r>
+                          </w:p>
+                          <w:p>
+                            <w:pPr>
+                              <w:overflowPunct w:val="false"/>
+                              <w:spacing w:before="0" w:after="283" w:lineRule="auto" w:line="240"/>
+                              <w:rPr/>
+                            </w:pPr>
+                            <w:r>
+                              <w:rPr>
+                                <w:sz w:val="24"/>
+                                <w:lang w:val="de-DE"/>
+                              </w:rPr>
+                              <w:t>"""</w:t>
+                            </w:r>
+                          </w:p>
+                        </w:txbxContent>
+                      </wps:txbx>
+                      <wps:bodyPr wrap="square" lIns="0" rIns="0" tIns="0" bIns="0">
+                        <a:spAutoFit/>
+                      </wps:bodyPr>
+                    </wps:wsp>
+                  </a:graphicData>
+                </a:graphic>
+              </wp:anchor>
+            </w:drawing>
+          </mc:Choice>
+          <mc:Fallback>
+            <w:pict>
+              <v:shapetype id="_x005F_x0000_t202" coordsize="21600,21600" o:spt="202" path="m,l,21600l21600,21600l21600,xe">
+                <v:stroke joinstyle="miter"/>
+                <v:path gradientshapeok="t" o:connecttype="rect"/>
+              </v:shapetype>
+              <v:shape id="shape_0" ID="Shape1" stroked="f" style="position:absolute;margin-left:10.8pt;margin-top:19.05pt;width:290.95pt;height:98pt" type="shapetype_202">
+                <v:textbox>
+                  <w:txbxContent>
+                    <w:p>
+                      <w:pPr>
+                        <w:overflowPunct w:val="false"/>
+                        <w:spacing w:before="0" w:after="0" w:lineRule="auto" w:line="240"/>
+                        <w:rPr/>
+                      </w:pPr>
+                      <w:r>
+                        <w:rPr>
+                          <w:sz w:val="24"/>
+                          <w:lang w:val="de-DE"/>
+                        </w:rPr>
+                        <w:t>#!/usr/bin/env python3</w:t>
+                      </w:r>
+                    </w:p>
+                    <w:p>
+                      <w:pPr>
+                        <w:overflowPunct w:val="false"/>
+                        <w:spacing w:before="0" w:after="0" w:lineRule="auto" w:line="240"/>
+                        <w:rPr/>
+                      </w:pPr>
+                      <w:r>
+                        <w:rPr>
+                          <w:sz w:val="24"/>
+                          <w:lang w:val="de-DE"/>
+                        </w:rPr>
+                        <w:t># -*- coding: utf-8 -*-</w:t>
+                      </w:r>
+                    </w:p>
+                    <w:p>
+                      <w:pPr>
+                        <w:overflowPunct w:val="false"/>
+                        <w:spacing w:before="0" w:after="0" w:lineRule="auto" w:line="240"/>
+                        <w:rPr/>
+                      </w:pPr>
+                      <w:r>
+                        <w:rPr>
+                          <w:sz w:val="24"/>
+                          <w:lang w:val="de-DE"/>
+                        </w:rPr>
+                      </w:r>
+                    </w:p>
+                    <w:p>
+                      <w:pPr>
+                        <w:overflowPunct w:val="false"/>
+                        <w:spacing w:before="0" w:after="0" w:lineRule="auto" w:line="240"/>
+                        <w:rPr/>
+                      </w:pPr>
+                      <w:r>
+                        <w:rPr>
+                          <w:sz w:val="24"/>
+                          <w:lang w:val="de-DE"/>
+                        </w:rPr>
+                        <w:t>"""Module documentation goes here</w:t>
+                      </w:r>
+                    </w:p>
+                    <w:p>
+                      <w:pPr>
+                        <w:overflowPunct w:val="false"/>
+                        <w:spacing w:before="0" w:after="0" w:lineRule="auto" w:line="240"/>
+                        <w:rPr/>
+                      </w:pPr>
+                      <w:r>
+                        <w:rPr>
+                          <w:sz w:val="24"/>
+                          <w:lang w:val="de-DE"/>
+                        </w:rPr>
+                        <w:t xml:space="preserve">   and here</w:t>
+                      </w:r>
+                    </w:p>
+                    <w:p>
+                      <w:pPr>
+                        <w:overflowPunct w:val="false"/>
+                        <w:spacing w:before="0" w:after="0" w:lineRule="auto" w:line="240"/>
+                        <w:rPr/>
+                      </w:pPr>
+                      <w:r>
+                        <w:rPr>
+                          <w:sz w:val="24"/>
+                          <w:lang w:val="de-DE"/>
+                        </w:rPr>
+                        <w:t xml:space="preserve">   and ...</w:t>
+                      </w:r>
+                    </w:p>
+                    <w:p>
+                      <w:pPr>
+                        <w:overflowPunct w:val="false"/>
+                        <w:spacing w:before="0" w:after="283" w:lineRule="auto" w:line="240"/>
+                        <w:rPr/>
+                      </w:pPr>
+                      <w:r>
+                        <w:rPr>
+                          <w:sz w:val="24"/>
+                          <w:lang w:val="de-DE"/>
+                        </w:rPr>
+                        <w:t>"""</w:t>
+                      </w:r>
+                    </w:p>
+                  </w:txbxContent>
+                </v:textbox>
+                <w10:wrap type="square"/>
+                <v:fill o:detectmouseclick="t" on="false"/>
+                <v:stroke color="black" joinstyle="round" endcap="flat"/>
+              </v:shape>
+            </w:pict>
+          </mc:Fallback>
+        </mc:AlternateContent>
+      </w:r>
+    </w:p>
+    <w:p>
+      <w:pPr>
+        <w:pStyle w:val="TextBody"/>
+        <w:spacing w:before="0" w:after="0"/>
+        <w:rPr>
+          <w:b w:val="false"/>
+          <w:b w:val="false"/>
+          <w:bCs w:val="false"/>
+          <w:i w:val="false"/>
+          <w:i w:val="false"/>
+          <w:iCs w:val="false"/>
+        </w:rPr>
+      </w:pPr>
+      <w:r>
+        <w:rPr/>
+      </w:r>
+    </w:p>
+    <w:p>
+      <w:pPr>
+        <w:pStyle w:val="TextBody"/>
+        <w:numPr>
+          <w:ilvl w:val="0"/>
+          <w:numId w:val="2"/>
+        </w:numPr>
+        <w:tabs>
+          <w:tab w:val="clear" w:pos="708"/>
+          <w:tab w:val="left" w:pos="0" w:leader="none"/>
+        </w:tabs>
+        <w:spacing w:before="0" w:after="0"/>
+        <w:ind w:left="707" w:hanging="283"/>
+        <w:rPr/>
+      </w:pPr>
+      <w:r>
+        <w:rPr>
+          <w:b/>
+          <w:bCs/>
+          <w:i w:val="false"/>
+          <w:iCs w:val="false"/>
+        </w:rPr>
+        <w:t>Python interpreter:</w:t>
+      </w:r>
+      <w:r>
+        <w:rPr/>
+        <w:t xml:space="preserve"> The first line is for *nix users. It will choose the Python interpreter in the user path, so will automatically choose the user preferred interpreter. </w:t>
+      </w:r>
+    </w:p>
+    <w:p>
+      <w:pPr>
+        <w:pStyle w:val="TextBody"/>
+        <w:numPr>
+          <w:ilvl w:val="0"/>
+          <w:numId w:val="2"/>
+        </w:numPr>
+        <w:tabs>
+          <w:tab w:val="clear" w:pos="708"/>
+          <w:tab w:val="left" w:pos="0" w:leader="none"/>
+        </w:tabs>
+        <w:spacing w:before="0" w:after="0"/>
+        <w:ind w:left="707" w:hanging="283"/>
+        <w:rPr/>
+      </w:pPr>
+      <w:r>
+        <w:rPr>
+          <w:b/>
+          <w:bCs/>
+        </w:rPr>
+        <w:t>F</w:t>
+      </w:r>
+      <w:r>
+        <w:rPr>
+          <w:b/>
+          <w:bCs/>
+        </w:rPr>
+        <w:t>ile encoding:</w:t>
+      </w:r>
+      <w:r>
+        <w:rPr/>
+        <w:t xml:space="preserve"> The second one is the file encoding. Nowadays every file must have a encoding associated. UTF-8 will work everywhere. Just legacy projects would use other encoding. </w:t>
+      </w:r>
+    </w:p>
+    <w:p>
+      <w:pPr>
+        <w:pStyle w:val="TextBody"/>
+        <w:numPr>
+          <w:ilvl w:val="0"/>
+          <w:numId w:val="2"/>
+        </w:numPr>
+        <w:tabs>
+          <w:tab w:val="clear" w:pos="708"/>
+          <w:tab w:val="left" w:pos="0" w:leader="none"/>
+        </w:tabs>
+        <w:ind w:left="707" w:hanging="283"/>
+        <w:rPr/>
+      </w:pPr>
+      <w:r>
+        <w:rPr>
+          <w:b/>
+          <w:bCs/>
+        </w:rPr>
+        <w:t>Documentation:</w:t>
+      </w:r>
+      <w:r>
+        <w:rPr/>
+        <w:t xml:space="preserve"> And a very simple </w:t>
+      </w:r>
+      <w:bookmarkStart w:id="0" w:name="__DdeLink__77_2700980779"/>
+      <w:r>
+        <w:rPr/>
+        <w:t>documentation</w:t>
+      </w:r>
+      <w:bookmarkEnd w:id="0"/>
+      <w:r>
+        <w:rPr/>
+        <w:t>. It can fill multiple lines.</w:t>
+      </w:r>
+    </w:p>
+    <w:p>
+      <w:pPr>
+        <w:pStyle w:val="TextBody"/>
+        <w:numPr>
+          <w:ilvl w:val="0"/>
+          <w:numId w:val="2"/>
+        </w:numPr>
+        <w:tabs>
+          <w:tab w:val="clear" w:pos="708"/>
+          <w:tab w:val="left" w:pos="0" w:leader="none"/>
+        </w:tabs>
+        <w:ind w:left="707" w:hanging="283"/>
+        <w:rPr/>
+      </w:pPr>
+      <w:r>
+        <w:rPr/>
+        <w:t xml:space="preserve">See also: </w:t>
+      </w:r>
+      <w:hyperlink r:id="rId2">
         <w:r>
           <w:rPr>
-            <w:rStyle w:val="Hyperlink"/>
+            <w:rStyle w:val="InternetLink"/>
+          </w:rPr>
+          <w:t>https://www.python.org/dev/peps/pep-0263/</w:t>
+        </w:r>
+      </w:hyperlink>
+    </w:p>
+    <w:p>
+      <w:pPr>
+        <w:pStyle w:val="TextBody"/>
+        <w:numPr>
+          <w:ilvl w:val="0"/>
+          <w:numId w:val="2"/>
+        </w:numPr>
+        <w:tabs>
+          <w:tab w:val="clear" w:pos="708"/>
+          <w:tab w:val="left" w:pos="0" w:leader="none"/>
+        </w:tabs>
+        <w:ind w:left="707" w:hanging="283"/>
+        <w:rPr/>
+      </w:pPr>
+      <w:r>
+        <w:rPr/>
+        <w:t>If the file just implements a class, the documentation goes into the class documentation.</w:t>
+      </w:r>
+    </w:p>
+    <w:p>
+      <w:pPr>
+        <w:pStyle w:val="TextBody"/>
+        <w:rPr/>
+      </w:pPr>
+      <w:r>
+        <w:rPr/>
+        <w:t>(Section above adapted from: https://stackoverflow.com/questions/1523427/what-is-the-common-header-format-of-python-files)</w:t>
+      </w:r>
+    </w:p>
+    <w:p>
+      <w:pPr>
+        <w:pStyle w:val="Normal"/>
+        <w:rPr/>
+      </w:pPr>
+      <w:r>
+        <w:rPr/>
+      </w:r>
+    </w:p>
+    <w:p>
+      <w:pPr>
+        <w:pStyle w:val="Heading1"/>
+        <w:rPr/>
+      </w:pPr>
+      <w:r>
+        <w:rPr/>
+        <w:t>Style Guide</w:t>
+      </w:r>
+    </w:p>
+    <w:p>
+      <w:pPr>
+        <w:pStyle w:val="Normal"/>
+        <w:jc w:val="both"/>
+        <w:rPr/>
+      </w:pPr>
+      <w:r>
+        <w:rPr/>
+        <w:t xml:space="preserve">The default style guide that is followed is the PEP 8. The full description can be found here: </w:t>
+      </w:r>
+      <w:hyperlink r:id="rId3">
+        <w:r>
+          <w:rPr>
+            <w:rStyle w:val="InternetLink"/>
           </w:rPr>
           <w:t>https://pep8.org/</w:t>
         </w:r>
       </w:hyperlink>
       <w:r>
+        <w:rPr/>
         <w:t xml:space="preserve">. Because it is a general style guide, there are complements for specific cases in the software: </w:t>
       </w:r>
     </w:p>
     <w:p>
       <w:pPr>
-        <w:jc w:val="both"/>
-      </w:pPr>
-      <w:r>
+        <w:pStyle w:val="Normal"/>
+        <w:jc w:val="both"/>
+        <w:rPr/>
+      </w:pPr>
+      <w:r>
+        <w:rPr/>
         <w:t>Classes:</w:t>
       </w:r>
     </w:p>
     <w:p>
       <w:pPr>
-        <w:pStyle w:val="Listenabsatz"/>
+        <w:pStyle w:val="ListParagraph"/>
         <w:numPr>
           <w:ilvl w:val="0"/>
           <w:numId w:val="1"/>
         </w:numPr>
         <w:jc w:val="both"/>
-      </w:pPr>
-      <w:r>
+        <w:rPr/>
+      </w:pPr>
+      <w:r>
+        <w:rPr/>
         <w:t>Each class is defined in a separate file.</w:t>
       </w:r>
     </w:p>
     <w:p>
       <w:pPr>
-        <w:pStyle w:val="Listenabsatz"/>
+        <w:pStyle w:val="ListParagraph"/>
         <w:numPr>
           <w:ilvl w:val="0"/>
           <w:numId w:val="1"/>
         </w:numPr>
         <w:jc w:val="both"/>
-      </w:pPr>
-      <w:r>
+        <w:rPr/>
+      </w:pPr>
+      <w:r>
+        <w:rPr/>
         <w:t>The name of the class is the same as the name of the file (except the ending obviously)</w:t>
       </w:r>
     </w:p>
     <w:p>
       <w:pPr>
-        <w:pStyle w:val="Listenabsatz"/>
+        <w:pStyle w:val="ListParagraph"/>
         <w:numPr>
           <w:ilvl w:val="0"/>
           <w:numId w:val="1"/>
         </w:numPr>
         <w:jc w:val="both"/>
-      </w:pPr>
-      <w:r>
+        <w:rPr/>
+      </w:pPr>
+      <w:r>
+        <w:rPr/>
         <w:t>Methods of the class are named in…</w:t>
       </w:r>
     </w:p>
     <w:p>
       <w:pPr>
-        <w:pStyle w:val="Listenabsatz"/>
+        <w:pStyle w:val="ListParagraph"/>
         <w:numPr>
           <w:ilvl w:val="1"/>
           <w:numId w:val="1"/>
         </w:numPr>
         <w:jc w:val="both"/>
-      </w:pPr>
-      <w:r>
-        <w:t>… camelCase, if the method has to be recognized by the Qt-backend, e.g. events like dragEnterEvent</w:t>
-      </w:r>
-    </w:p>
-    <w:p>
-      <w:pPr>
-        <w:pStyle w:val="Listenabsatz"/>
+        <w:rPr/>
+      </w:pPr>
+      <w:r>
+        <w:rPr/>
+        <w:t xml:space="preserve">… </w:t>
+      </w:r>
+      <w:r>
+        <w:rPr/>
+        <w:t>camelCase, if the method has to be recognized by the Qt-backend, e.g. events like dragEnterEvent</w:t>
+      </w:r>
+    </w:p>
+    <w:p>
+      <w:pPr>
+        <w:pStyle w:val="ListParagraph"/>
         <w:numPr>
           <w:ilvl w:val="1"/>
           <w:numId w:val="1"/>
         </w:numPr>
         <w:jc w:val="both"/>
-      </w:pPr>
-      <w:r>
-        <w:t>… snake_case, if the method is independent of the Qt-backend, like file_open</w:t>
-      </w:r>
-    </w:p>
-    <w:p>
-      <w:pPr>
-        <w:jc w:val="both"/>
-      </w:pPr>
-      <w:r>
+        <w:rPr/>
+      </w:pPr>
+      <w:r>
+        <w:rPr/>
+        <w:t xml:space="preserve">… </w:t>
+      </w:r>
+      <w:r>
+        <w:rPr/>
+        <w:t>snake_case, if the method is independent of the Qt-backend, like file_open</w:t>
+      </w:r>
+    </w:p>
+    <w:p>
+      <w:pPr>
+        <w:pStyle w:val="Normal"/>
+        <w:jc w:val="both"/>
+        <w:rPr/>
+      </w:pPr>
+      <w:r>
+        <w:rPr/>
         <w:t>User Interface (UI)</w:t>
       </w:r>
     </w:p>
     <w:p>
       <w:pPr>
-        <w:pStyle w:val="Listenabsatz"/>
+        <w:pStyle w:val="ListParagraph"/>
         <w:numPr>
           <w:ilvl w:val="0"/>
           <w:numId w:val="1"/>
         </w:numPr>
         <w:jc w:val="both"/>
-      </w:pPr>
-      <w:r>
+        <w:rPr/>
+      </w:pPr>
+      <w:r>
+        <w:rPr/>
         <w:t>Elements are named in camelCase and follow the convention “type”+”name”, e.g. btnClear where “btn” is the type and “Clear” is the name of the button.</w:t>
       </w:r>
     </w:p>
     <w:p>
       <w:pPr>
-        <w:pStyle w:val="Listenabsatz"/>
+        <w:pStyle w:val="ListParagraph"/>
         <w:numPr>
           <w:ilvl w:val="0"/>
           <w:numId w:val="1"/>
         </w:numPr>
         <w:jc w:val="both"/>
-      </w:pPr>
-      <w:r>
+        <w:rPr/>
+      </w:pPr>
+      <w:r>
+        <w:rPr/>
         <w:t>Groups of elements are named in PascalCase, e.g. BtnParameters are several parameters grouped.</w:t>
       </w:r>
     </w:p>
     <w:p>
       <w:pPr>
-        <w:pStyle w:val="Listenabsatz"/>
+        <w:pStyle w:val="ListParagraph"/>
         <w:numPr>
           <w:ilvl w:val="1"/>
           <w:numId w:val="1"/>
         </w:numPr>
         <w:jc w:val="both"/>
-      </w:pPr>
-      <w:r>
+        <w:rPr/>
+      </w:pPr>
+      <w:r>
+        <w:rPr/>
         <w:t>Might be important for loop-implementation</w:t>
       </w:r>
     </w:p>
     <w:p>
       <w:pPr>
-        <w:pStyle w:val="Listenabsatz"/>
+        <w:pStyle w:val="ListParagraph"/>
         <w:numPr>
           <w:ilvl w:val="0"/>
           <w:numId w:val="1"/>
         </w:numPr>
         <w:jc w:val="both"/>
-      </w:pPr>
-      <w:r>
+        <w:rPr/>
+      </w:pPr>
+      <w:r>
+        <w:rPr/>
         <w:t>Overview of abbreviations for naming elements</w:t>
       </w:r>
     </w:p>
     <w:p>
       <w:pPr>
-        <w:pStyle w:val="Listenabsatz"/>
+        <w:pStyle w:val="ListParagraph"/>
         <w:numPr>
           <w:ilvl w:val="1"/>
           <w:numId w:val="1"/>
         </w:numPr>
         <w:jc w:val="both"/>
-      </w:pPr>
-      <w:r>
+        <w:rPr/>
+      </w:pPr>
+      <w:r>
+        <w:rPr/>
         <w:t>btn</w:t>
-      </w:r>
-      <w:r>
         <w:tab/>
       </w:r>
       <w:r>
-        <w:sym w:font="Wingdings" w:char="F0E0"/>
-      </w:r>
-      <w:r>
+        <w:rPr>
+          <w:rFonts w:eastAsia="Wingdings" w:cs="Wingdings" w:ascii="Wingdings" w:hAnsi="Wingdings"/>
+        </w:rPr>
+        <w:t></w:t>
+      </w:r>
+      <w:r>
+        <w:rPr/>
         <w:t xml:space="preserve"> button</w:t>
       </w:r>
     </w:p>
     <w:p>
       <w:pPr>
-        <w:pStyle w:val="Listenabsatz"/>
+        <w:pStyle w:val="ListParagraph"/>
         <w:numPr>
           <w:ilvl w:val="1"/>
           <w:numId w:val="1"/>
         </w:numPr>
         <w:jc w:val="both"/>
-      </w:pPr>
-      <w:r>
+        <w:rPr/>
+      </w:pPr>
+      <w:r>
+        <w:rPr/>
         <w:t>cb</w:t>
-      </w:r>
-      <w:r>
         <w:tab/>
       </w:r>
       <w:r>
-        <w:sym w:font="Wingdings" w:char="F0E0"/>
-      </w:r>
-      <w:r>
+        <w:rPr>
+          <w:rFonts w:eastAsia="Wingdings" w:cs="Wingdings" w:ascii="Wingdings" w:hAnsi="Wingdings"/>
+        </w:rPr>
+        <w:t></w:t>
+      </w:r>
+      <w:r>
+        <w:rPr/>
         <w:t xml:space="preserve"> checkbox</w:t>
       </w:r>
     </w:p>
     <w:p>
       <w:pPr>
-        <w:pStyle w:val="Listenabsatz"/>
+        <w:pStyle w:val="ListParagraph"/>
         <w:numPr>
           <w:ilvl w:val="1"/>
           <w:numId w:val="1"/>
         </w:numPr>
         <w:jc w:val="both"/>
-      </w:pPr>
-      <w:r>
+        <w:rPr/>
+      </w:pPr>
+      <w:r>
+        <w:rPr/>
         <w:t>list</w:t>
-      </w:r>
-      <w:r>
         <w:tab/>
       </w:r>
       <w:r>
-        <w:sym w:font="Wingdings" w:char="F0E0"/>
-      </w:r>
-      <w:r>
+        <w:rPr>
+          <w:rFonts w:eastAsia="Wingdings" w:cs="Wingdings" w:ascii="Wingdings" w:hAnsi="Wingdings"/>
+        </w:rPr>
+        <w:t></w:t>
+      </w:r>
+      <w:r>
+        <w:rPr/>
         <w:t xml:space="preserve"> list</w:t>
       </w:r>
     </w:p>
     <w:p>
       <w:pPr>
-        <w:pStyle w:val="Listenabsatz"/>
+        <w:pStyle w:val="ListParagraph"/>
         <w:numPr>
           <w:ilvl w:val="1"/>
           <w:numId w:val="1"/>
         </w:numPr>
         <w:jc w:val="both"/>
-      </w:pPr>
-      <w:r>
+        <w:rPr/>
+      </w:pPr>
+      <w:r>
+        <w:rPr/>
         <w:t>tin</w:t>
-      </w:r>
-      <w:r>
         <w:tab/>
       </w:r>
       <w:r>
-        <w:sym w:font="Wingdings" w:char="F0E0"/>
-      </w:r>
-      <w:r>
+        <w:rPr>
+          <w:rFonts w:eastAsia="Wingdings" w:cs="Wingdings" w:ascii="Wingdings" w:hAnsi="Wingdings"/>
+        </w:rPr>
+        <w:t></w:t>
+      </w:r>
+      <w:r>
+        <w:rPr/>
         <w:t xml:space="preserve"> text input</w:t>
       </w:r>
     </w:p>
     <w:p>
       <w:pPr>
-        <w:pStyle w:val="Listenabsatz"/>
+        <w:pStyle w:val="ListParagraph"/>
         <w:numPr>
           <w:ilvl w:val="1"/>
           <w:numId w:val="1"/>
         </w:numPr>
         <w:jc w:val="both"/>
-      </w:pPr>
-      <w:r>
+        <w:rPr/>
+      </w:pPr>
+      <w:r>
+        <w:rPr/>
         <w:t>tout</w:t>
-      </w:r>
-      <w:r>
         <w:tab/>
       </w:r>
       <w:r>
-        <w:sym w:font="Wingdings" w:char="F0E0"/>
-      </w:r>
-      <w:r>
+        <w:rPr>
+          <w:rFonts w:eastAsia="Wingdings" w:cs="Wingdings" w:ascii="Wingdings" w:hAnsi="Wingdings"/>
+        </w:rPr>
+        <w:t></w:t>
+      </w:r>
+      <w:r>
+        <w:rPr/>
         <w:t xml:space="preserve"> text output</w:t>
       </w:r>
     </w:p>
     <w:p>
       <w:pPr>
-        <w:pStyle w:val="Listenabsatz"/>
+        <w:pStyle w:val="ListParagraph"/>
         <w:numPr>
           <w:ilvl w:val="1"/>
           <w:numId w:val="1"/>
         </w:numPr>
         <w:jc w:val="both"/>
-      </w:pPr>
-      <w:r>
+        <w:rPr/>
+      </w:pPr>
+      <w:r>
+        <w:rPr/>
         <w:t>act</w:t>
-      </w:r>
-      <w:r>
         <w:tab/>
       </w:r>
       <w:r>
-        <w:sym w:font="Wingdings" w:char="F0E0"/>
-      </w:r>
-      <w:r>
+        <w:rPr>
+          <w:rFonts w:eastAsia="Wingdings" w:cs="Wingdings" w:ascii="Wingdings" w:hAnsi="Wingdings"/>
+        </w:rPr>
+        <w:t></w:t>
+      </w:r>
+      <w:r>
+        <w:rPr/>
         <w:t xml:space="preserve"> action</w:t>
       </w:r>
     </w:p>
     <w:p>
       <w:pPr>
-        <w:pStyle w:val="Listenabsatz"/>
+        <w:pStyle w:val="ListParagraph"/>
         <w:numPr>
           <w:ilvl w:val="1"/>
           <w:numId w:val="1"/>
         </w:numPr>
         <w:jc w:val="both"/>
-      </w:pPr>
-      <w:r>
+        <w:rPr/>
+      </w:pPr>
+      <w:r>
+        <w:rPr/>
         <w:t>menu</w:t>
-      </w:r>
-      <w:r>
         <w:tab/>
       </w:r>
       <w:r>
-        <w:sym w:font="Wingdings" w:char="F0E0"/>
-      </w:r>
-      <w:r>
+        <w:rPr>
+          <w:rFonts w:eastAsia="Wingdings" w:cs="Wingdings" w:ascii="Wingdings" w:hAnsi="Wingdings"/>
+        </w:rPr>
+        <w:t></w:t>
+      </w:r>
+      <w:r>
+        <w:rPr/>
         <w:t xml:space="preserve"> menu</w:t>
       </w:r>
     </w:p>
     <w:p>
       <w:pPr>
-        <w:pStyle w:val="Listenabsatz"/>
+        <w:pStyle w:val="ListParagraph"/>
         <w:numPr>
           <w:ilvl w:val="1"/>
           <w:numId w:val="1"/>
         </w:numPr>
         <w:jc w:val="both"/>
-      </w:pPr>
-      <w:r>
+        <w:rPr/>
+      </w:pPr>
+      <w:r>
+        <w:rPr/>
         <w:t>fout</w:t>
-      </w:r>
-      <w:r>
         <w:tab/>
       </w:r>
       <w:r>
-        <w:sym w:font="Wingdings" w:char="F0E0"/>
-      </w:r>
-      <w:r>
+        <w:rPr>
+          <w:rFonts w:eastAsia="Wingdings" w:cs="Wingdings" w:ascii="Wingdings" w:hAnsi="Wingdings"/>
+        </w:rPr>
+        <w:t></w:t>
+      </w:r>
+      <w:r>
+        <w:rPr/>
         <w:t xml:space="preserve"> file output</w:t>
       </w:r>
     </w:p>
     <w:p>
       <w:pPr>
-        <w:pStyle w:val="Listenabsatz"/>
+        <w:pStyle w:val="ListParagraph"/>
         <w:numPr>
           <w:ilvl w:val="1"/>
           <w:numId w:val="1"/>
         </w:numPr>
         <w:jc w:val="both"/>
-      </w:pPr>
-      <w:r>
+        <w:rPr/>
+      </w:pPr>
+      <w:r>
+        <w:rPr/>
         <w:t>dd</w:t>
-      </w:r>
-      <w:r>
         <w:tab/>
       </w:r>
       <w:r>
-        <w:sym w:font="Wingdings" w:char="F0E0"/>
-      </w:r>
-      <w:r>
+        <w:rPr>
+          <w:rFonts w:eastAsia="Wingdings" w:cs="Wingdings" w:ascii="Wingdings" w:hAnsi="Wingdings"/>
+        </w:rPr>
+        <w:t></w:t>
+      </w:r>
+      <w:r>
+        <w:rPr/>
         <w:t xml:space="preserve"> dropdown</w:t>
       </w:r>
     </w:p>
     <w:p>
       <w:pPr>
-        <w:pStyle w:val="Listenabsatz"/>
+        <w:pStyle w:val="ListParagraph"/>
         <w:numPr>
           <w:ilvl w:val="1"/>
           <w:numId w:val="1"/>
         </w:numPr>
         <w:jc w:val="both"/>
-      </w:pPr>
-      <w:r>
+        <w:rPr/>
+      </w:pPr>
+      <w:r>
+        <w:rPr/>
         <w:t>bar</w:t>
-      </w:r>
-      <w:r>
         <w:tab/>
       </w:r>
       <w:r>
-        <w:sym w:font="Wingdings" w:char="F0E0"/>
-      </w:r>
-      <w:r>
+        <w:rPr>
+          <w:rFonts w:eastAsia="Wingdings" w:cs="Wingdings" w:ascii="Wingdings" w:hAnsi="Wingdings"/>
+        </w:rPr>
+        <w:t></w:t>
+      </w:r>
+      <w:r>
+        <w:rPr/>
         <w:t xml:space="preserve"> progress bar</w:t>
       </w:r>
     </w:p>
     <w:p>
       <w:pPr>
-        <w:pStyle w:val="Listenabsatz"/>
+        <w:pStyle w:val="ListParagraph"/>
         <w:numPr>
           <w:ilvl w:val="1"/>
           <w:numId w:val="1"/>
         </w:numPr>
         <w:jc w:val="both"/>
-      </w:pPr>
-      <w:r>
+        <w:rPr/>
+      </w:pPr>
+      <w:r>
+        <w:rPr/>
         <w:t>lbl</w:t>
-      </w:r>
-      <w:r>
         <w:tab/>
       </w:r>
       <w:r>
-        <w:sym w:font="Wingdings" w:char="F0E0"/>
-      </w:r>
-      <w:r>
+        <w:rPr>
+          <w:rFonts w:eastAsia="Wingdings" w:cs="Wingdings" w:ascii="Wingdings" w:hAnsi="Wingdings"/>
+        </w:rPr>
+        <w:t></w:t>
+      </w:r>
+      <w:r>
+        <w:rPr/>
         <w:t xml:space="preserve"> label</w:t>
       </w:r>
     </w:p>
     <w:p>
       <w:pPr>
-        <w:pStyle w:val="Listenabsatz"/>
+        <w:pStyle w:val="ListParagraph"/>
         <w:numPr>
           <w:ilvl w:val="1"/>
           <w:numId w:val="1"/>
         </w:numPr>
         <w:jc w:val="both"/>
-      </w:pPr>
-      <w:r>
+        <w:rPr/>
+      </w:pPr>
+      <w:r>
+        <w:rPr/>
         <w:t>mpl</w:t>
-      </w:r>
-      <w:r>
         <w:tab/>
       </w:r>
       <w:r>
-        <w:sym w:font="Wingdings" w:char="F0E0"/>
-      </w:r>
-      <w:r>
+        <w:rPr>
+          <w:rFonts w:eastAsia="Wingdings" w:cs="Wingdings" w:ascii="Wingdings" w:hAnsi="Wingdings"/>
+        </w:rPr>
+        <w:t></w:t>
+      </w:r>
+      <w:r>
+        <w:rPr/>
         <w:t xml:space="preserve"> plot from matplotlib</w:t>
       </w:r>
-      <w:bookmarkStart w:id="0" w:name="_GoBack"/>
-      <w:bookmarkEnd w:id="0"/>
-      <w:r>
+      <w:bookmarkStart w:id="1" w:name="_GoBack"/>
+      <w:bookmarkEnd w:id="1"/>
+      <w:r>
+        <w:rPr/>
         <w:t>ary</w:t>
       </w:r>
     </w:p>
     <w:p>
       <w:pPr>
-        <w:pStyle w:val="Listenabsatz"/>
+        <w:pStyle w:val="ListParagraph"/>
         <w:numPr>
           <w:ilvl w:val="1"/>
           <w:numId w:val="1"/>
         </w:numPr>
-        <w:jc w:val="both"/>
-      </w:pPr>
-      <w:r>
+        <w:spacing w:before="0" w:after="160"/>
+        <w:contextualSpacing/>
+        <w:jc w:val="both"/>
+        <w:rPr/>
+      </w:pPr>
+      <w:r>
+        <w:rPr/>
         <w:t>layout</w:t>
-      </w:r>
-      <w:r>
         <w:tab/>
       </w:r>
       <w:r>
-        <w:sym w:font="Wingdings" w:char="F0E0"/>
-      </w:r>
-      <w:r>
+        <w:rPr>
+          <w:rFonts w:eastAsia="Wingdings" w:cs="Wingdings" w:ascii="Wingdings" w:hAnsi="Wingdings"/>
+        </w:rPr>
+        <w:t></w:t>
+      </w:r>
+      <w:r>
+        <w:rPr/>
         <w:t xml:space="preserve"> horizontal/vertical layout</w:t>
       </w:r>
     </w:p>
     <w:sectPr>
+      <w:type w:val="nextPage"/>
       <w:pgSz w:w="11906" w:h="16838"/>
-      <w:pgMar w:top="1417" w:right="1417" w:bottom="1134" w:left="1417" w:header="708" w:footer="708" w:gutter="0"/>
-      <w:cols w:space="708"/>
-      <w:docGrid w:linePitch="360"/>
+      <w:pgMar w:left="1417" w:right="1417" w:header="0" w:top="1417" w:footer="0" w:bottom="1134" w:gutter="0"/>
+      <w:pgNumType w:fmt="decimal"/>
+      <w:formProt w:val="false"/>
+      <w:textDirection w:val="lrTb"/>
+      <w:docGrid w:type="default" w:linePitch="360" w:charSpace="4096"/>
     </w:sectPr>
   </w:body>
 </w:document>
 </file>
 
 <file path=word/numbering.xml><?xml version="1.0" encoding="utf-8"?>
-<w:numbering xmlns:wpc="http://schemas.microsoft.com/office/word/2010/wordprocessingCanvas" xmlns:cx="http://schemas.microsoft.com/office/drawing/2014/chartex" xmlns:cx1="http://schemas.microsoft.com/office/drawing/2015/9/8/chartex" xmlns:mc="http://schemas.openxmlformats.org/markup-compatibility/2006" xmlns:o="urn:schemas-microsoft-com:office:office" xmlns:r="http://schemas.openxmlformats.org/officeDocument/2006/relationships" xmlns:m="http://schemas.openxmlformats.org/officeDocument/2006/math" xmlns:v="urn:schemas-microsoft-com:vml" xmlns:wp14="http://schemas.microsoft.com/office/word/2010/wordprocessingDrawing" xmlns:wp="http://schemas.openxmlformats.org/drawingml/2006/wordprocessingDrawing" xmlns:w10="urn:schemas-microsoft-com:office:word" xmlns:w="http://schemas.openxmlformats.org/wordprocessingml/2006/main" xmlns:w14="http://schemas.microsoft.com/office/word/2010/wordml" xmlns:w15="http://schemas.microsoft.com/office/word/2012/wordml" xmlns:w16se="http://schemas.microsoft.com/office/word/2015/wordml/symex" xmlns:wpg="http://schemas.microsoft.com/office/word/2010/wordprocessingGroup" xmlns:wpi="http://schemas.microsoft.com/office/word/2010/wordprocessingInk" xmlns:wne="http://schemas.microsoft.com/office/word/2006/wordml" xmlns:wps="http://schemas.microsoft.com/office/word/2010/wordprocessingShape" mc:Ignorable="w14 w15 w16se wp14">
-  <w:abstractNum w:abstractNumId="0" w15:restartNumberingAfterBreak="0">
-    <w:nsid w:val="50E6533A"/>
-    <w:multiLevelType w:val="hybridMultilevel"/>
-    <w:tmpl w:val="B288A536"/>
-    <w:lvl w:ilvl="0" w:tplc="7C8CA0DC">
+<w:numbering xmlns:w="http://schemas.openxmlformats.org/wordprocessingml/2006/main" xmlns:o="urn:schemas-microsoft-com:office:office" xmlns:r="http://schemas.openxmlformats.org/officeDocument/2006/relationships" xmlns:v="urn:schemas-microsoft-com:vml">
+  <w:abstractNum w:abstractNumId="1">
+    <w:lvl w:ilvl="0">
       <w:numFmt w:val="bullet"/>
       <w:lvlText w:val="-"/>
       <w:lvlJc w:val="left"/>
@@ -485,10 +1037,11 @@
         <w:ind w:left="720" w:hanging="360"/>
       </w:pPr>
       <w:rPr>
-        <w:rFonts w:ascii="Calibri" w:eastAsiaTheme="minorHAnsi" w:hAnsi="Calibri" w:cs="Calibri" w:hint="default"/>
+        <w:rFonts w:ascii="Calibri" w:hAnsi="Calibri" w:cs="Calibri" w:hint="default"/>
+        <w:rFonts w:cs="Calibri"/>
       </w:rPr>
     </w:lvl>
-    <w:lvl w:ilvl="1" w:tplc="04070003">
+    <w:lvl w:ilvl="1">
       <w:start w:val="1"/>
       <w:numFmt w:val="bullet"/>
       <w:lvlText w:val="o"/>
@@ -498,9 +1051,10 @@
       </w:pPr>
       <w:rPr>
         <w:rFonts w:ascii="Courier New" w:hAnsi="Courier New" w:cs="Courier New" w:hint="default"/>
+        <w:rFonts w:cs="Courier New"/>
       </w:rPr>
     </w:lvl>
-    <w:lvl w:ilvl="2" w:tplc="04070005" w:tentative="1">
+    <w:lvl w:ilvl="2">
       <w:start w:val="1"/>
       <w:numFmt w:val="bullet"/>
       <w:lvlText w:val=""/>
@@ -509,10 +1063,10 @@
         <w:ind w:left="2160" w:hanging="360"/>
       </w:pPr>
       <w:rPr>
-        <w:rFonts w:ascii="Wingdings" w:hAnsi="Wingdings" w:hint="default"/>
+        <w:rFonts w:ascii="Wingdings" w:hAnsi="Wingdings" w:cs="Wingdings" w:hint="default"/>
       </w:rPr>
     </w:lvl>
-    <w:lvl w:ilvl="3" w:tplc="04070001" w:tentative="1">
+    <w:lvl w:ilvl="3">
       <w:start w:val="1"/>
       <w:numFmt w:val="bullet"/>
       <w:lvlText w:val=""/>
@@ -521,10 +1075,10 @@
         <w:ind w:left="2880" w:hanging="360"/>
       </w:pPr>
       <w:rPr>
-        <w:rFonts w:ascii="Symbol" w:hAnsi="Symbol" w:hint="default"/>
+        <w:rFonts w:ascii="Symbol" w:hAnsi="Symbol" w:cs="Symbol" w:hint="default"/>
       </w:rPr>
     </w:lvl>
-    <w:lvl w:ilvl="4" w:tplc="04070003" w:tentative="1">
+    <w:lvl w:ilvl="4">
       <w:start w:val="1"/>
       <w:numFmt w:val="bullet"/>
       <w:lvlText w:val="o"/>
@@ -534,9 +1088,10 @@
       </w:pPr>
       <w:rPr>
         <w:rFonts w:ascii="Courier New" w:hAnsi="Courier New" w:cs="Courier New" w:hint="default"/>
+        <w:rFonts w:cs="Courier New"/>
       </w:rPr>
     </w:lvl>
-    <w:lvl w:ilvl="5" w:tplc="04070005" w:tentative="1">
+    <w:lvl w:ilvl="5">
       <w:start w:val="1"/>
       <w:numFmt w:val="bullet"/>
       <w:lvlText w:val=""/>
@@ -545,10 +1100,10 @@
         <w:ind w:left="4320" w:hanging="360"/>
       </w:pPr>
       <w:rPr>
-        <w:rFonts w:ascii="Wingdings" w:hAnsi="Wingdings" w:hint="default"/>
+        <w:rFonts w:ascii="Wingdings" w:hAnsi="Wingdings" w:cs="Wingdings" w:hint="default"/>
       </w:rPr>
     </w:lvl>
-    <w:lvl w:ilvl="6" w:tplc="04070001" w:tentative="1">
+    <w:lvl w:ilvl="6">
       <w:start w:val="1"/>
       <w:numFmt w:val="bullet"/>
       <w:lvlText w:val=""/>
@@ -557,10 +1112,10 @@
         <w:ind w:left="5040" w:hanging="360"/>
       </w:pPr>
       <w:rPr>
-        <w:rFonts w:ascii="Symbol" w:hAnsi="Symbol" w:hint="default"/>
+        <w:rFonts w:ascii="Symbol" w:hAnsi="Symbol" w:cs="Symbol" w:hint="default"/>
       </w:rPr>
     </w:lvl>
-    <w:lvl w:ilvl="7" w:tplc="04070003" w:tentative="1">
+    <w:lvl w:ilvl="7">
       <w:start w:val="1"/>
       <w:numFmt w:val="bullet"/>
       <w:lvlText w:val="o"/>
@@ -570,9 +1125,10 @@
       </w:pPr>
       <w:rPr>
         <w:rFonts w:ascii="Courier New" w:hAnsi="Courier New" w:cs="Courier New" w:hint="default"/>
+        <w:rFonts w:cs="Courier New"/>
       </w:rPr>
     </w:lvl>
-    <w:lvl w:ilvl="8" w:tplc="04070005" w:tentative="1">
+    <w:lvl w:ilvl="8">
       <w:start w:val="1"/>
       <w:numFmt w:val="bullet"/>
       <w:lvlText w:val=""/>
@@ -581,44 +1137,286 @@
         <w:ind w:left="6480" w:hanging="360"/>
       </w:pPr>
       <w:rPr>
-        <w:rFonts w:ascii="Wingdings" w:hAnsi="Wingdings" w:hint="default"/>
+        <w:rFonts w:ascii="Wingdings" w:hAnsi="Wingdings" w:cs="Wingdings" w:hint="default"/>
       </w:rPr>
+    </w:lvl>
+  </w:abstractNum>
+  <w:abstractNum w:abstractNumId="2">
+    <w:lvl w:ilvl="0">
+      <w:start w:val="1"/>
+      <w:numFmt w:val="bullet"/>
+      <w:lvlText w:val=""/>
+      <w:lvlJc w:val="left"/>
+      <w:pPr>
+        <w:tabs>
+          <w:tab w:val="num" w:pos="707"/>
+        </w:tabs>
+        <w:ind w:left="707" w:hanging="283"/>
+      </w:pPr>
+      <w:rPr>
+        <w:rFonts w:ascii="Symbol" w:hAnsi="Symbol" w:cs="Symbol" w:hint="default"/>
+        <w:rFonts w:cs="OpenSymbol"/>
+      </w:rPr>
+    </w:lvl>
+    <w:lvl w:ilvl="1">
+      <w:start w:val="1"/>
+      <w:numFmt w:val="bullet"/>
+      <w:lvlText w:val=""/>
+      <w:lvlJc w:val="left"/>
+      <w:pPr>
+        <w:tabs>
+          <w:tab w:val="num" w:pos="1414"/>
+        </w:tabs>
+        <w:ind w:left="1414" w:hanging="283"/>
+      </w:pPr>
+      <w:rPr>
+        <w:rFonts w:ascii="Symbol" w:hAnsi="Symbol" w:cs="Symbol" w:hint="default"/>
+        <w:rFonts w:cs="OpenSymbol"/>
+      </w:rPr>
+    </w:lvl>
+    <w:lvl w:ilvl="2">
+      <w:start w:val="1"/>
+      <w:numFmt w:val="bullet"/>
+      <w:lvlText w:val=""/>
+      <w:lvlJc w:val="left"/>
+      <w:pPr>
+        <w:tabs>
+          <w:tab w:val="num" w:pos="2121"/>
+        </w:tabs>
+        <w:ind w:left="2121" w:hanging="283"/>
+      </w:pPr>
+      <w:rPr>
+        <w:rFonts w:ascii="Symbol" w:hAnsi="Symbol" w:cs="Symbol" w:hint="default"/>
+        <w:rFonts w:cs="OpenSymbol"/>
+      </w:rPr>
+    </w:lvl>
+    <w:lvl w:ilvl="3">
+      <w:start w:val="1"/>
+      <w:numFmt w:val="bullet"/>
+      <w:lvlText w:val=""/>
+      <w:lvlJc w:val="left"/>
+      <w:pPr>
+        <w:tabs>
+          <w:tab w:val="num" w:pos="2828"/>
+        </w:tabs>
+        <w:ind w:left="2828" w:hanging="283"/>
+      </w:pPr>
+      <w:rPr>
+        <w:rFonts w:ascii="Symbol" w:hAnsi="Symbol" w:cs="Symbol" w:hint="default"/>
+        <w:rFonts w:cs="OpenSymbol"/>
+      </w:rPr>
+    </w:lvl>
+    <w:lvl w:ilvl="4">
+      <w:start w:val="1"/>
+      <w:numFmt w:val="bullet"/>
+      <w:lvlText w:val=""/>
+      <w:lvlJc w:val="left"/>
+      <w:pPr>
+        <w:tabs>
+          <w:tab w:val="num" w:pos="3535"/>
+        </w:tabs>
+        <w:ind w:left="3535" w:hanging="283"/>
+      </w:pPr>
+      <w:rPr>
+        <w:rFonts w:ascii="Symbol" w:hAnsi="Symbol" w:cs="Symbol" w:hint="default"/>
+        <w:rFonts w:cs="OpenSymbol"/>
+      </w:rPr>
+    </w:lvl>
+    <w:lvl w:ilvl="5">
+      <w:start w:val="1"/>
+      <w:numFmt w:val="bullet"/>
+      <w:lvlText w:val=""/>
+      <w:lvlJc w:val="left"/>
+      <w:pPr>
+        <w:tabs>
+          <w:tab w:val="num" w:pos="4242"/>
+        </w:tabs>
+        <w:ind w:left="4242" w:hanging="283"/>
+      </w:pPr>
+      <w:rPr>
+        <w:rFonts w:ascii="Symbol" w:hAnsi="Symbol" w:cs="Symbol" w:hint="default"/>
+        <w:rFonts w:cs="OpenSymbol"/>
+      </w:rPr>
+    </w:lvl>
+    <w:lvl w:ilvl="6">
+      <w:start w:val="1"/>
+      <w:numFmt w:val="bullet"/>
+      <w:lvlText w:val=""/>
+      <w:lvlJc w:val="left"/>
+      <w:pPr>
+        <w:tabs>
+          <w:tab w:val="num" w:pos="4949"/>
+        </w:tabs>
+        <w:ind w:left="4949" w:hanging="283"/>
+      </w:pPr>
+      <w:rPr>
+        <w:rFonts w:ascii="Symbol" w:hAnsi="Symbol" w:cs="Symbol" w:hint="default"/>
+        <w:rFonts w:cs="OpenSymbol"/>
+      </w:rPr>
+    </w:lvl>
+    <w:lvl w:ilvl="7">
+      <w:start w:val="1"/>
+      <w:numFmt w:val="bullet"/>
+      <w:lvlText w:val=""/>
+      <w:lvlJc w:val="left"/>
+      <w:pPr>
+        <w:tabs>
+          <w:tab w:val="num" w:pos="5656"/>
+        </w:tabs>
+        <w:ind w:left="5656" w:hanging="283"/>
+      </w:pPr>
+      <w:rPr>
+        <w:rFonts w:ascii="Symbol" w:hAnsi="Symbol" w:cs="Symbol" w:hint="default"/>
+        <w:rFonts w:cs="OpenSymbol"/>
+      </w:rPr>
+    </w:lvl>
+    <w:lvl w:ilvl="8">
+      <w:start w:val="1"/>
+      <w:numFmt w:val="bullet"/>
+      <w:lvlText w:val=""/>
+      <w:lvlJc w:val="left"/>
+      <w:pPr>
+        <w:tabs>
+          <w:tab w:val="num" w:pos="6363"/>
+        </w:tabs>
+        <w:ind w:left="6363" w:hanging="283"/>
+      </w:pPr>
+      <w:rPr>
+        <w:rFonts w:ascii="Symbol" w:hAnsi="Symbol" w:cs="Symbol" w:hint="default"/>
+        <w:rFonts w:cs="OpenSymbol"/>
+      </w:rPr>
+    </w:lvl>
+  </w:abstractNum>
+  <w:abstractNum w:abstractNumId="3">
+    <w:lvl w:ilvl="0">
+      <w:start w:val="1"/>
+      <w:numFmt w:val="none"/>
+      <w:suff w:val="nothing"/>
+      <w:lvlText w:val=""/>
+      <w:lvlJc w:val="left"/>
+      <w:pPr>
+        <w:ind w:left="0" w:hanging="0"/>
+      </w:pPr>
+    </w:lvl>
+    <w:lvl w:ilvl="1">
+      <w:start w:val="1"/>
+      <w:numFmt w:val="none"/>
+      <w:suff w:val="nothing"/>
+      <w:lvlText w:val=""/>
+      <w:lvlJc w:val="left"/>
+      <w:pPr>
+        <w:ind w:left="0" w:hanging="0"/>
+      </w:pPr>
+    </w:lvl>
+    <w:lvl w:ilvl="2">
+      <w:start w:val="1"/>
+      <w:numFmt w:val="none"/>
+      <w:suff w:val="nothing"/>
+      <w:lvlText w:val=""/>
+      <w:lvlJc w:val="left"/>
+      <w:pPr>
+        <w:ind w:left="0" w:hanging="0"/>
+      </w:pPr>
+    </w:lvl>
+    <w:lvl w:ilvl="3">
+      <w:start w:val="1"/>
+      <w:numFmt w:val="none"/>
+      <w:suff w:val="nothing"/>
+      <w:lvlText w:val=""/>
+      <w:lvlJc w:val="left"/>
+      <w:pPr>
+        <w:ind w:left="0" w:hanging="0"/>
+      </w:pPr>
+    </w:lvl>
+    <w:lvl w:ilvl="4">
+      <w:start w:val="1"/>
+      <w:numFmt w:val="none"/>
+      <w:suff w:val="nothing"/>
+      <w:lvlText w:val=""/>
+      <w:lvlJc w:val="left"/>
+      <w:pPr>
+        <w:ind w:left="0" w:hanging="0"/>
+      </w:pPr>
+    </w:lvl>
+    <w:lvl w:ilvl="5">
+      <w:start w:val="1"/>
+      <w:numFmt w:val="none"/>
+      <w:suff w:val="nothing"/>
+      <w:lvlText w:val=""/>
+      <w:lvlJc w:val="left"/>
+      <w:pPr>
+        <w:ind w:left="0" w:hanging="0"/>
+      </w:pPr>
+    </w:lvl>
+    <w:lvl w:ilvl="6">
+      <w:start w:val="1"/>
+      <w:numFmt w:val="none"/>
+      <w:suff w:val="nothing"/>
+      <w:lvlText w:val=""/>
+      <w:lvlJc w:val="left"/>
+      <w:pPr>
+        <w:ind w:left="0" w:hanging="0"/>
+      </w:pPr>
+    </w:lvl>
+    <w:lvl w:ilvl="7">
+      <w:start w:val="1"/>
+      <w:numFmt w:val="none"/>
+      <w:suff w:val="nothing"/>
+      <w:lvlText w:val=""/>
+      <w:lvlJc w:val="left"/>
+      <w:pPr>
+        <w:ind w:left="0" w:hanging="0"/>
+      </w:pPr>
+    </w:lvl>
+    <w:lvl w:ilvl="8">
+      <w:start w:val="1"/>
+      <w:numFmt w:val="none"/>
+      <w:suff w:val="nothing"/>
+      <w:lvlText w:val=""/>
+      <w:lvlJc w:val="left"/>
+      <w:pPr>
+        <w:ind w:left="0" w:hanging="0"/>
+      </w:pPr>
     </w:lvl>
   </w:abstractNum>
   <w:num w:numId="1">
-    <w:abstractNumId w:val="0"/>
+    <w:abstractNumId w:val="1"/>
+  </w:num>
+  <w:num w:numId="2">
+    <w:abstractNumId w:val="2"/>
+  </w:num>
+  <w:num w:numId="3">
+    <w:abstractNumId w:val="3"/>
   </w:num>
 </w:numbering>
 </file>
 
 <file path=word/styles.xml><?xml version="1.0" encoding="utf-8"?>
-<w:styles xmlns:mc="http://schemas.openxmlformats.org/markup-compatibility/2006" xmlns:r="http://schemas.openxmlformats.org/officeDocument/2006/relationships" xmlns:w="http://schemas.openxmlformats.org/wordprocessingml/2006/main" xmlns:w14="http://schemas.microsoft.com/office/word/2010/wordml" xmlns:w15="http://schemas.microsoft.com/office/word/2012/wordml" xmlns:w16se="http://schemas.microsoft.com/office/word/2015/wordml/symex" mc:Ignorable="w14 w15 w16se">
+<w:styles xmlns:w="http://schemas.openxmlformats.org/wordprocessingml/2006/main" xmlns:w14="http://schemas.microsoft.com/office/word/2010/wordml" xmlns:mc="http://schemas.openxmlformats.org/markup-compatibility/2006" mc:Ignorable="w14">
   <w:docDefaults>
     <w:rPrDefault>
       <w:rPr>
-        <w:rFonts w:asciiTheme="minorHAnsi" w:eastAsiaTheme="minorHAnsi" w:hAnsiTheme="minorHAnsi" w:cstheme="minorBidi"/>
+        <w:rFonts w:ascii="Calibri" w:hAnsi="Calibri" w:eastAsia="Calibri" w:cs="" w:asciiTheme="minorHAnsi" w:cstheme="minorBidi" w:eastAsiaTheme="minorHAnsi" w:hAnsiTheme="minorHAnsi"/>
         <w:sz w:val="22"/>
         <w:szCs w:val="22"/>
         <w:lang w:val="de-DE" w:eastAsia="en-US" w:bidi="ar-SA"/>
       </w:rPr>
     </w:rPrDefault>
     <w:pPrDefault>
-      <w:pPr>
-        <w:spacing w:after="160" w:line="259" w:lineRule="auto"/>
-      </w:pPr>
+      <w:pPr/>
     </w:pPrDefault>
   </w:docDefaults>
   <w:latentStyles w:defLockedState="0" w:defUIPriority="99" w:defSemiHidden="0" w:defUnhideWhenUsed="0" w:defQFormat="0" w:count="371">
     <w:lsdException w:name="Normal" w:uiPriority="0" w:qFormat="1"/>
     <w:lsdException w:name="heading 1" w:uiPriority="9" w:qFormat="1"/>
-    <w:lsdException w:name="heading 2" w:semiHidden="1" w:uiPriority="9" w:unhideWhenUsed="1" w:qFormat="1"/>
-    <w:lsdException w:name="heading 3" w:semiHidden="1" w:uiPriority="9" w:unhideWhenUsed="1" w:qFormat="1"/>
-    <w:lsdException w:name="heading 4" w:semiHidden="1" w:uiPriority="9" w:unhideWhenUsed="1" w:qFormat="1"/>
-    <w:lsdException w:name="heading 5" w:semiHidden="1" w:uiPriority="9" w:unhideWhenUsed="1" w:qFormat="1"/>
-    <w:lsdException w:name="heading 6" w:semiHidden="1" w:uiPriority="9" w:unhideWhenUsed="1" w:qFormat="1"/>
-    <w:lsdException w:name="heading 7" w:semiHidden="1" w:uiPriority="9" w:unhideWhenUsed="1" w:qFormat="1"/>
-    <w:lsdException w:name="heading 8" w:semiHidden="1" w:uiPriority="9" w:unhideWhenUsed="1" w:qFormat="1"/>
-    <w:lsdException w:name="heading 9" w:semiHidden="1" w:uiPriority="9" w:unhideWhenUsed="1" w:qFormat="1"/>
+    <w:lsdException w:name="heading 2" w:uiPriority="9" w:semiHidden="1" w:unhideWhenUsed="1" w:qFormat="1"/>
+    <w:lsdException w:name="heading 3" w:uiPriority="9" w:semiHidden="1" w:unhideWhenUsed="1" w:qFormat="1"/>
+    <w:lsdException w:name="heading 4" w:uiPriority="9" w:semiHidden="1" w:unhideWhenUsed="1" w:qFormat="1"/>
+    <w:lsdException w:name="heading 5" w:uiPriority="9" w:semiHidden="1" w:unhideWhenUsed="1" w:qFormat="1"/>
+    <w:lsdException w:name="heading 6" w:uiPriority="9" w:semiHidden="1" w:unhideWhenUsed="1" w:qFormat="1"/>
+    <w:lsdException w:name="heading 7" w:uiPriority="9" w:semiHidden="1" w:unhideWhenUsed="1" w:qFormat="1"/>
+    <w:lsdException w:name="heading 8" w:uiPriority="9" w:semiHidden="1" w:unhideWhenUsed="1" w:qFormat="1"/>
+    <w:lsdException w:name="heading 9" w:uiPriority="9" w:semiHidden="1" w:unhideWhenUsed="1" w:qFormat="1"/>
     <w:lsdException w:name="index 1" w:semiHidden="1" w:unhideWhenUsed="1"/>
     <w:lsdException w:name="index 2" w:semiHidden="1" w:unhideWhenUsed="1"/>
     <w:lsdException w:name="index 3" w:semiHidden="1" w:unhideWhenUsed="1"/>
@@ -628,22 +1426,22 @@
     <w:lsdException w:name="index 7" w:semiHidden="1" w:unhideWhenUsed="1"/>
     <w:lsdException w:name="index 8" w:semiHidden="1" w:unhideWhenUsed="1"/>
     <w:lsdException w:name="index 9" w:semiHidden="1" w:unhideWhenUsed="1"/>
-    <w:lsdException w:name="toc 1" w:semiHidden="1" w:uiPriority="39" w:unhideWhenUsed="1"/>
-    <w:lsdException w:name="toc 2" w:semiHidden="1" w:uiPriority="39" w:unhideWhenUsed="1"/>
-    <w:lsdException w:name="toc 3" w:semiHidden="1" w:uiPriority="39" w:unhideWhenUsed="1"/>
-    <w:lsdException w:name="toc 4" w:semiHidden="1" w:uiPriority="39" w:unhideWhenUsed="1"/>
-    <w:lsdException w:name="toc 5" w:semiHidden="1" w:uiPriority="39" w:unhideWhenUsed="1"/>
-    <w:lsdException w:name="toc 6" w:semiHidden="1" w:uiPriority="39" w:unhideWhenUsed="1"/>
-    <w:lsdException w:name="toc 7" w:semiHidden="1" w:uiPriority="39" w:unhideWhenUsed="1"/>
-    <w:lsdException w:name="toc 8" w:semiHidden="1" w:uiPriority="39" w:unhideWhenUsed="1"/>
-    <w:lsdException w:name="toc 9" w:semiHidden="1" w:uiPriority="39" w:unhideWhenUsed="1"/>
+    <w:lsdException w:name="toc 1" w:uiPriority="39" w:semiHidden="1" w:unhideWhenUsed="1"/>
+    <w:lsdException w:name="toc 2" w:uiPriority="39" w:semiHidden="1" w:unhideWhenUsed="1"/>
+    <w:lsdException w:name="toc 3" w:uiPriority="39" w:semiHidden="1" w:unhideWhenUsed="1"/>
+    <w:lsdException w:name="toc 4" w:uiPriority="39" w:semiHidden="1" w:unhideWhenUsed="1"/>
+    <w:lsdException w:name="toc 5" w:uiPriority="39" w:semiHidden="1" w:unhideWhenUsed="1"/>
+    <w:lsdException w:name="toc 6" w:uiPriority="39" w:semiHidden="1" w:unhideWhenUsed="1"/>
+    <w:lsdException w:name="toc 7" w:uiPriority="39" w:semiHidden="1" w:unhideWhenUsed="1"/>
+    <w:lsdException w:name="toc 8" w:uiPriority="39" w:semiHidden="1" w:unhideWhenUsed="1"/>
+    <w:lsdException w:name="toc 9" w:uiPriority="39" w:semiHidden="1" w:unhideWhenUsed="1"/>
     <w:lsdException w:name="Normal Indent" w:semiHidden="1" w:unhideWhenUsed="1"/>
     <w:lsdException w:name="footnote text" w:semiHidden="1" w:unhideWhenUsed="1"/>
     <w:lsdException w:name="annotation text" w:semiHidden="1" w:unhideWhenUsed="1"/>
     <w:lsdException w:name="header" w:semiHidden="1" w:unhideWhenUsed="1"/>
     <w:lsdException w:name="footer" w:semiHidden="1" w:unhideWhenUsed="1"/>
     <w:lsdException w:name="index heading" w:semiHidden="1" w:unhideWhenUsed="1"/>
-    <w:lsdException w:name="caption" w:semiHidden="1" w:uiPriority="35" w:unhideWhenUsed="1" w:qFormat="1"/>
+    <w:lsdException w:name="caption" w:uiPriority="35" w:semiHidden="1" w:unhideWhenUsed="1" w:qFormat="1"/>
     <w:lsdException w:name="table of figures" w:semiHidden="1" w:unhideWhenUsed="1"/>
     <w:lsdException w:name="envelope address" w:semiHidden="1" w:unhideWhenUsed="1"/>
     <w:lsdException w:name="envelope return" w:semiHidden="1" w:unhideWhenUsed="1"/>
@@ -674,7 +1472,7 @@
     <w:lsdException w:name="Title" w:uiPriority="10" w:qFormat="1"/>
     <w:lsdException w:name="Closing" w:semiHidden="1" w:unhideWhenUsed="1"/>
     <w:lsdException w:name="Signature" w:semiHidden="1" w:unhideWhenUsed="1"/>
-    <w:lsdException w:name="Default Paragraph Font" w:semiHidden="1" w:uiPriority="1" w:unhideWhenUsed="1"/>
+    <w:lsdException w:name="Default Paragraph Font" w:uiPriority="1" w:semiHidden="1" w:unhideWhenUsed="1"/>
     <w:lsdException w:name="Body Text" w:semiHidden="1" w:unhideWhenUsed="1"/>
     <w:lsdException w:name="Body Text Indent" w:semiHidden="1" w:unhideWhenUsed="1"/>
     <w:lsdException w:name="List Continue" w:semiHidden="1" w:unhideWhenUsed="1"/>
@@ -874,8 +1672,8 @@
     <w:lsdException w:name="Subtle Reference" w:uiPriority="31" w:qFormat="1"/>
     <w:lsdException w:name="Intense Reference" w:uiPriority="32" w:qFormat="1"/>
     <w:lsdException w:name="Book Title" w:uiPriority="33" w:qFormat="1"/>
-    <w:lsdException w:name="Bibliography" w:semiHidden="1" w:uiPriority="37" w:unhideWhenUsed="1"/>
-    <w:lsdException w:name="TOC Heading" w:semiHidden="1" w:uiPriority="39" w:unhideWhenUsed="1" w:qFormat="1"/>
+    <w:lsdException w:name="Bibliography" w:uiPriority="37" w:semiHidden="1" w:unhideWhenUsed="1"/>
+    <w:lsdException w:name="TOC Heading" w:uiPriority="39" w:semiHidden="1" w:unhideWhenUsed="1" w:qFormat="1"/>
     <w:lsdException w:name="Plain Table 1" w:uiPriority="41"/>
     <w:lsdException w:name="Plain Table 2" w:uiPriority="42"/>
     <w:lsdException w:name="Plain Table 3" w:uiPriority="43"/>
@@ -981,39 +1779,247 @@
     <w:lsdException w:name="List Table 6 Colorful Accent 6" w:uiPriority="51"/>
     <w:lsdException w:name="List Table 7 Colorful Accent 6" w:uiPriority="52"/>
   </w:latentStyles>
-  <w:style w:type="paragraph" w:default="1" w:styleId="Standard">
+  <w:style w:type="paragraph" w:styleId="Normal" w:default="1">
     <w:name w:val="Normal"/>
     <w:qFormat/>
+    <w:pPr>
+      <w:widowControl/>
+      <w:bidi w:val="0"/>
+      <w:spacing w:lineRule="auto" w:line="259" w:before="0" w:after="160"/>
+      <w:jc w:val="left"/>
+    </w:pPr>
     <w:rPr>
-      <w:lang w:val="en-GB"/>
+      <w:rFonts w:ascii="Calibri" w:hAnsi="Calibri" w:eastAsia="Calibri" w:cs="" w:asciiTheme="minorHAnsi" w:cstheme="minorBidi" w:eastAsiaTheme="minorHAnsi" w:hAnsiTheme="minorHAnsi"/>
+      <w:color w:val="auto"/>
+      <w:kern w:val="0"/>
+      <w:sz w:val="22"/>
+      <w:szCs w:val="22"/>
+      <w:lang w:val="en-GB" w:eastAsia="en-US" w:bidi="ar-SA"/>
     </w:rPr>
   </w:style>
-  <w:style w:type="paragraph" w:styleId="berschrift1">
-    <w:name w:val="heading 1"/>
-    <w:basedOn w:val="Standard"/>
-    <w:next w:val="Standard"/>
+  <w:style w:type="paragraph" w:styleId="Heading1">
+    <w:name w:val="Heading 1"/>
+    <w:basedOn w:val="Normal"/>
+    <w:next w:val="Normal"/>
     <w:link w:val="berschrift1Zchn"/>
     <w:uiPriority w:val="9"/>
     <w:qFormat/>
-    <w:rsid w:val="002D2737"/>
+    <w:rsid w:val="002d2737"/>
     <w:pPr>
-      <w:keepNext/>
+      <w:keepNext w:val="true"/>
       <w:keepLines/>
       <w:spacing w:before="240" w:after="0"/>
       <w:outlineLvl w:val="0"/>
     </w:pPr>
     <w:rPr>
-      <w:rFonts w:asciiTheme="majorHAnsi" w:eastAsiaTheme="majorEastAsia" w:hAnsiTheme="majorHAnsi" w:cstheme="majorBidi"/>
-      <w:color w:val="2E74B5" w:themeColor="accent1" w:themeShade="BF"/>
+      <w:rFonts w:ascii="Calibri Light" w:hAnsi="Calibri Light" w:eastAsia="" w:cs="" w:asciiTheme="majorHAnsi" w:cstheme="majorBidi" w:eastAsiaTheme="majorEastAsia" w:hAnsiTheme="majorHAnsi"/>
+      <w:color w:val="2E74B5" w:themeColor="accent1" w:themeShade="bf"/>
       <w:sz w:val="32"/>
       <w:szCs w:val="32"/>
     </w:rPr>
   </w:style>
-  <w:style w:type="character" w:default="1" w:styleId="Absatz-Standardschriftart">
+  <w:style w:type="character" w:styleId="DefaultParagraphFont" w:default="1">
     <w:name w:val="Default Paragraph Font"/>
     <w:uiPriority w:val="1"/>
     <w:semiHidden/>
     <w:unhideWhenUsed/>
+    <w:qFormat/>
+    <w:rPr/>
+  </w:style>
+  <w:style w:type="character" w:styleId="TitelZchn" w:customStyle="1">
+    <w:name w:val="Titel Zchn"/>
+    <w:basedOn w:val="DefaultParagraphFont"/>
+    <w:link w:val="Titel"/>
+    <w:uiPriority w:val="10"/>
+    <w:qFormat/>
+    <w:rsid w:val="002d2737"/>
+    <w:rPr>
+      <w:rFonts w:ascii="Calibri Light" w:hAnsi="Calibri Light" w:eastAsia="" w:cs="" w:asciiTheme="majorHAnsi" w:cstheme="majorBidi" w:eastAsiaTheme="majorEastAsia" w:hAnsiTheme="majorHAnsi"/>
+      <w:spacing w:val="-10"/>
+      <w:kern w:val="2"/>
+      <w:sz w:val="56"/>
+      <w:szCs w:val="56"/>
+      <w:lang w:val="en-GB"/>
+    </w:rPr>
+  </w:style>
+  <w:style w:type="character" w:styleId="Berschrift1Zchn" w:customStyle="1">
+    <w:name w:val="Überschrift 1 Zchn"/>
+    <w:basedOn w:val="DefaultParagraphFont"/>
+    <w:link w:val="berschrift1"/>
+    <w:uiPriority w:val="9"/>
+    <w:qFormat/>
+    <w:rsid w:val="002d2737"/>
+    <w:rPr>
+      <w:rFonts w:ascii="Calibri Light" w:hAnsi="Calibri Light" w:eastAsia="" w:cs="" w:asciiTheme="majorHAnsi" w:cstheme="majorBidi" w:eastAsiaTheme="majorEastAsia" w:hAnsiTheme="majorHAnsi"/>
+      <w:color w:val="2E74B5" w:themeColor="accent1" w:themeShade="bf"/>
+      <w:sz w:val="32"/>
+      <w:szCs w:val="32"/>
+      <w:lang w:val="en-GB"/>
+    </w:rPr>
+  </w:style>
+  <w:style w:type="character" w:styleId="InternetLink">
+    <w:name w:val="Internet Link"/>
+    <w:basedOn w:val="DefaultParagraphFont"/>
+    <w:uiPriority w:val="99"/>
+    <w:unhideWhenUsed/>
+    <w:rsid w:val="002d2737"/>
+    <w:rPr>
+      <w:color w:val="0563C1" w:themeColor="hyperlink"/>
+      <w:u w:val="single"/>
+    </w:rPr>
+  </w:style>
+  <w:style w:type="character" w:styleId="ListLabel1">
+    <w:name w:val="ListLabel 1"/>
+    <w:qFormat/>
+    <w:rPr>
+      <w:rFonts w:eastAsia="Calibri" w:cs="Calibri"/>
+    </w:rPr>
+  </w:style>
+  <w:style w:type="character" w:styleId="ListLabel2">
+    <w:name w:val="ListLabel 2"/>
+    <w:qFormat/>
+    <w:rPr>
+      <w:rFonts w:cs="Courier New"/>
+    </w:rPr>
+  </w:style>
+  <w:style w:type="character" w:styleId="ListLabel3">
+    <w:name w:val="ListLabel 3"/>
+    <w:qFormat/>
+    <w:rPr>
+      <w:rFonts w:cs="Courier New"/>
+    </w:rPr>
+  </w:style>
+  <w:style w:type="character" w:styleId="ListLabel4">
+    <w:name w:val="ListLabel 4"/>
+    <w:qFormat/>
+    <w:rPr>
+      <w:rFonts w:cs="Courier New"/>
+    </w:rPr>
+  </w:style>
+  <w:style w:type="character" w:styleId="ListLabel5">
+    <w:name w:val="ListLabel 5"/>
+    <w:qFormat/>
+    <w:rPr/>
+  </w:style>
+  <w:style w:type="character" w:styleId="SourceText">
+    <w:name w:val="Source Text"/>
+    <w:qFormat/>
+    <w:rPr>
+      <w:rFonts w:ascii="Liberation Mono" w:hAnsi="Liberation Mono" w:eastAsia="Liberation Mono" w:cs="Liberation Mono"/>
+    </w:rPr>
+  </w:style>
+  <w:style w:type="character" w:styleId="Bullets">
+    <w:name w:val="Bullets"/>
+    <w:qFormat/>
+    <w:rPr>
+      <w:rFonts w:ascii="OpenSymbol" w:hAnsi="OpenSymbol" w:eastAsia="OpenSymbol" w:cs="OpenSymbol"/>
+    </w:rPr>
+  </w:style>
+  <w:style w:type="paragraph" w:styleId="Heading">
+    <w:name w:val="Heading"/>
+    <w:basedOn w:val="Normal"/>
+    <w:next w:val="TextBody"/>
+    <w:qFormat/>
+    <w:pPr>
+      <w:keepNext w:val="true"/>
+      <w:spacing w:before="240" w:after="120"/>
+    </w:pPr>
+    <w:rPr>
+      <w:rFonts w:ascii="Liberation Sans" w:hAnsi="Liberation Sans" w:eastAsia="DejaVu Sans" w:cs="DejaVu Sans"/>
+      <w:sz w:val="28"/>
+      <w:szCs w:val="28"/>
+    </w:rPr>
+  </w:style>
+  <w:style w:type="paragraph" w:styleId="TextBody">
+    <w:name w:val="Body Text"/>
+    <w:basedOn w:val="Normal"/>
+    <w:pPr>
+      <w:spacing w:lineRule="auto" w:line="276" w:before="0" w:after="140"/>
+    </w:pPr>
+    <w:rPr/>
+  </w:style>
+  <w:style w:type="paragraph" w:styleId="List">
+    <w:name w:val="List"/>
+    <w:basedOn w:val="TextBody"/>
+    <w:pPr/>
+    <w:rPr/>
+  </w:style>
+  <w:style w:type="paragraph" w:styleId="Caption">
+    <w:name w:val="Caption"/>
+    <w:basedOn w:val="Normal"/>
+    <w:qFormat/>
+    <w:pPr>
+      <w:suppressLineNumbers/>
+      <w:spacing w:before="120" w:after="120"/>
+    </w:pPr>
+    <w:rPr>
+      <w:i/>
+      <w:iCs/>
+      <w:sz w:val="24"/>
+      <w:szCs w:val="24"/>
+    </w:rPr>
+  </w:style>
+  <w:style w:type="paragraph" w:styleId="Index">
+    <w:name w:val="Index"/>
+    <w:basedOn w:val="Normal"/>
+    <w:qFormat/>
+    <w:pPr>
+      <w:suppressLineNumbers/>
+    </w:pPr>
+    <w:rPr/>
+  </w:style>
+  <w:style w:type="paragraph" w:styleId="Title">
+    <w:name w:val="Title"/>
+    <w:basedOn w:val="Normal"/>
+    <w:next w:val="Normal"/>
+    <w:link w:val="TitelZchn"/>
+    <w:uiPriority w:val="10"/>
+    <w:qFormat/>
+    <w:rsid w:val="002d2737"/>
+    <w:pPr>
+      <w:spacing w:lineRule="auto" w:line="240" w:before="0" w:after="0"/>
+      <w:contextualSpacing/>
+    </w:pPr>
+    <w:rPr>
+      <w:rFonts w:ascii="Calibri Light" w:hAnsi="Calibri Light" w:eastAsia="" w:cs="" w:asciiTheme="majorHAnsi" w:cstheme="majorBidi" w:eastAsiaTheme="majorEastAsia" w:hAnsiTheme="majorHAnsi"/>
+      <w:spacing w:val="-10"/>
+      <w:kern w:val="2"/>
+      <w:sz w:val="56"/>
+      <w:szCs w:val="56"/>
+    </w:rPr>
+  </w:style>
+  <w:style w:type="paragraph" w:styleId="ListParagraph">
+    <w:name w:val="List Paragraph"/>
+    <w:basedOn w:val="Normal"/>
+    <w:uiPriority w:val="34"/>
+    <w:qFormat/>
+    <w:rsid w:val="002d2737"/>
+    <w:pPr>
+      <w:spacing w:before="0" w:after="160"/>
+      <w:ind w:left="720" w:hanging="0"/>
+      <w:contextualSpacing/>
+    </w:pPr>
+    <w:rPr/>
+  </w:style>
+  <w:style w:type="paragraph" w:styleId="PreformattedText">
+    <w:name w:val="Preformatted Text"/>
+    <w:basedOn w:val="Normal"/>
+    <w:qFormat/>
+    <w:pPr>
+      <w:spacing w:before="0" w:after="0"/>
+    </w:pPr>
+    <w:rPr>
+      <w:rFonts w:ascii="Liberation Mono" w:hAnsi="Liberation Mono" w:eastAsia="Liberation Mono" w:cs="Liberation Mono"/>
+      <w:sz w:val="20"/>
+      <w:szCs w:val="20"/>
+    </w:rPr>
+  </w:style>
+  <w:style w:type="numbering" w:styleId="NoList" w:default="1">
+    <w:name w:val="No List"/>
+    <w:uiPriority w:val="99"/>
+    <w:semiHidden/>
+    <w:unhideWhenUsed/>
+    <w:qFormat/>
   </w:style>
   <w:style w:type="table" w:default="1" w:styleId="NormaleTabelle">
     <w:name w:val="Normal Table"/>
@@ -1029,83 +2035,6 @@
         <w:right w:w="108" w:type="dxa"/>
       </w:tblCellMar>
     </w:tblPr>
-  </w:style>
-  <w:style w:type="numbering" w:default="1" w:styleId="KeineListe">
-    <w:name w:val="No List"/>
-    <w:uiPriority w:val="99"/>
-    <w:semiHidden/>
-    <w:unhideWhenUsed/>
-  </w:style>
-  <w:style w:type="paragraph" w:styleId="Titel">
-    <w:name w:val="Title"/>
-    <w:basedOn w:val="Standard"/>
-    <w:next w:val="Standard"/>
-    <w:link w:val="TitelZchn"/>
-    <w:uiPriority w:val="10"/>
-    <w:qFormat/>
-    <w:rsid w:val="002D2737"/>
-    <w:pPr>
-      <w:spacing w:after="0" w:line="240" w:lineRule="auto"/>
-      <w:contextualSpacing/>
-    </w:pPr>
-    <w:rPr>
-      <w:rFonts w:asciiTheme="majorHAnsi" w:eastAsiaTheme="majorEastAsia" w:hAnsiTheme="majorHAnsi" w:cstheme="majorBidi"/>
-      <w:spacing w:val="-10"/>
-      <w:kern w:val="28"/>
-      <w:sz w:val="56"/>
-      <w:szCs w:val="56"/>
-    </w:rPr>
-  </w:style>
-  <w:style w:type="character" w:customStyle="1" w:styleId="TitelZchn">
-    <w:name w:val="Titel Zchn"/>
-    <w:basedOn w:val="Absatz-Standardschriftart"/>
-    <w:link w:val="Titel"/>
-    <w:uiPriority w:val="10"/>
-    <w:rsid w:val="002D2737"/>
-    <w:rPr>
-      <w:rFonts w:asciiTheme="majorHAnsi" w:eastAsiaTheme="majorEastAsia" w:hAnsiTheme="majorHAnsi" w:cstheme="majorBidi"/>
-      <w:spacing w:val="-10"/>
-      <w:kern w:val="28"/>
-      <w:sz w:val="56"/>
-      <w:szCs w:val="56"/>
-      <w:lang w:val="en-GB"/>
-    </w:rPr>
-  </w:style>
-  <w:style w:type="character" w:customStyle="1" w:styleId="berschrift1Zchn">
-    <w:name w:val="Überschrift 1 Zchn"/>
-    <w:basedOn w:val="Absatz-Standardschriftart"/>
-    <w:link w:val="berschrift1"/>
-    <w:uiPriority w:val="9"/>
-    <w:rsid w:val="002D2737"/>
-    <w:rPr>
-      <w:rFonts w:asciiTheme="majorHAnsi" w:eastAsiaTheme="majorEastAsia" w:hAnsiTheme="majorHAnsi" w:cstheme="majorBidi"/>
-      <w:color w:val="2E74B5" w:themeColor="accent1" w:themeShade="BF"/>
-      <w:sz w:val="32"/>
-      <w:szCs w:val="32"/>
-      <w:lang w:val="en-GB"/>
-    </w:rPr>
-  </w:style>
-  <w:style w:type="character" w:styleId="Hyperlink">
-    <w:name w:val="Hyperlink"/>
-    <w:basedOn w:val="Absatz-Standardschriftart"/>
-    <w:uiPriority w:val="99"/>
-    <w:unhideWhenUsed/>
-    <w:rsid w:val="002D2737"/>
-    <w:rPr>
-      <w:color w:val="0563C1" w:themeColor="hyperlink"/>
-      <w:u w:val="single"/>
-    </w:rPr>
-  </w:style>
-  <w:style w:type="paragraph" w:styleId="Listenabsatz">
-    <w:name w:val="List Paragraph"/>
-    <w:basedOn w:val="Standard"/>
-    <w:uiPriority w:val="34"/>
-    <w:qFormat/>
-    <w:rsid w:val="002D2737"/>
-    <w:pPr>
-      <w:ind w:left="720"/>
-      <w:contextualSpacing/>
-    </w:pPr>
   </w:style>
 </w:styles>
 </file>

</xml_diff>

<commit_message>
Improve peak analysis. Adjust Fitting-class
</commit_message>
<xml_diff>
--- a/oes_spa.docx
+++ b/oes_spa.docx
@@ -1146,7 +1146,6 @@
         <w:rPr/>
         <w:t xml:space="preserve">allows signal-slot connections according to a mapping using the enum </w:t>
       </w:r>
-      <w:bookmarkStart w:id="2" w:name="__DdeLink__212_1482927881"/>
       <w:r>
         <w:rPr>
           <w:i/>
@@ -1154,7 +1153,6 @@
         </w:rPr>
         <w:t>UI_RESULTS</w:t>
       </w:r>
-      <w:bookmarkEnd w:id="2"/>
     </w:p>
     <w:p>
       <w:pPr>
@@ -1420,11 +1418,22 @@
     </w:p>
     <w:p>
       <w:pPr>
+        <w:pStyle w:val="Heading"/>
+        <w:rPr/>
+      </w:pPr>
+      <w:r>
+        <w:rPr/>
+        <w:t>See also</w:t>
+      </w:r>
+    </w:p>
+    <w:p>
+      <w:pPr>
         <w:pStyle w:val="TextBody"/>
         <w:rPr/>
       </w:pPr>
       <w:r>
         <w:rPr/>
+        <w:t>https://www.riverbankcomputing.com/static/Docs/PyQt5/signals_slots.html</w:t>
       </w:r>
     </w:p>
     <w:p>

</xml_diff>

<commit_message>
Removed __pycache__ files. Added SIG_ to glossary in docs.
</commit_message>
<xml_diff>
--- a/oes_spa.docx
+++ b/oes_spa.docx
@@ -40,7 +40,7 @@
                 <wp:positionV relativeFrom="paragraph">
                   <wp:posOffset>241935</wp:posOffset>
                 </wp:positionV>
-                <wp:extent cx="3698875" cy="1358900"/>
+                <wp:extent cx="3699510" cy="1358900"/>
                 <wp:effectExtent l="0" t="0" r="0" b="0"/>
                 <wp:wrapTopAndBottom/>
                 <wp:docPr id="1" name="Shape1"/>
@@ -51,7 +51,7 @@
                       <wps:spPr>
                         <a:xfrm>
                           <a:off x="0" y="0"/>
-                          <a:ext cx="3698280" cy="1358280"/>
+                          <a:ext cx="3699000" cy="1358280"/>
                         </a:xfrm>
                         <a:prstGeom prst="rect">
                           <a:avLst/>
@@ -72,7 +72,7 @@
                           <w:p>
                             <w:pPr>
                               <w:pStyle w:val="FrameContents"/>
-                              <w:overflowPunct w:val="false"/>
+                              <w:overflowPunct w:val="true"/>
                               <w:spacing w:lineRule="auto" w:line="240" w:before="0" w:after="0"/>
                               <w:rPr>
                                 <w:color w:val="auto"/>
@@ -92,7 +92,7 @@
                           <w:p>
                             <w:pPr>
                               <w:pStyle w:val="FrameContents"/>
-                              <w:overflowPunct w:val="false"/>
+                              <w:overflowPunct w:val="true"/>
                               <w:spacing w:lineRule="auto" w:line="240" w:before="0" w:after="0"/>
                               <w:rPr>
                                 <w:color w:val="auto"/>
@@ -112,7 +112,7 @@
                           <w:p>
                             <w:pPr>
                               <w:pStyle w:val="FrameContents"/>
-                              <w:overflowPunct w:val="false"/>
+                              <w:overflowPunct w:val="true"/>
                               <w:spacing w:lineRule="auto" w:line="240" w:before="0" w:after="0"/>
                               <w:rPr>
                                 <w:color w:val="auto"/>
@@ -127,7 +127,7 @@
                           <w:p>
                             <w:pPr>
                               <w:pStyle w:val="FrameContents"/>
-                              <w:overflowPunct w:val="false"/>
+                              <w:overflowPunct w:val="true"/>
                               <w:spacing w:lineRule="auto" w:line="240" w:before="0" w:after="0"/>
                               <w:rPr/>
                             </w:pPr>
@@ -199,7 +199,7 @@
           </mc:Choice>
           <mc:Fallback>
             <w:pict>
-              <v:rect id="shape_0" ID="Shape1" stroked="f" style="position:absolute;margin-left:10.8pt;margin-top:19.05pt;width:291.15pt;height:106.9pt">
+              <v:rect id="shape_0" ID="Shape1" stroked="f" style="position:absolute;margin-left:10.8pt;margin-top:19.05pt;width:291.2pt;height:106.9pt">
                 <w10:wrap type="square"/>
                 <v:fill o:detectmouseclick="t" on="false"/>
                 <v:stroke color="#3465a4" joinstyle="round" endcap="flat"/>
@@ -208,7 +208,7 @@
                     <w:p>
                       <w:pPr>
                         <w:pStyle w:val="FrameContents"/>
-                        <w:overflowPunct w:val="false"/>
+                        <w:overflowPunct w:val="true"/>
                         <w:spacing w:lineRule="auto" w:line="240" w:before="0" w:after="0"/>
                         <w:rPr>
                           <w:color w:val="auto"/>
@@ -228,7 +228,7 @@
                     <w:p>
                       <w:pPr>
                         <w:pStyle w:val="FrameContents"/>
-                        <w:overflowPunct w:val="false"/>
+                        <w:overflowPunct w:val="true"/>
                         <w:spacing w:lineRule="auto" w:line="240" w:before="0" w:after="0"/>
                         <w:rPr>
                           <w:color w:val="auto"/>
@@ -248,7 +248,7 @@
                     <w:p>
                       <w:pPr>
                         <w:pStyle w:val="FrameContents"/>
-                        <w:overflowPunct w:val="false"/>
+                        <w:overflowPunct w:val="true"/>
                         <w:spacing w:lineRule="auto" w:line="240" w:before="0" w:after="0"/>
                         <w:rPr>
                           <w:color w:val="auto"/>
@@ -263,7 +263,7 @@
                     <w:p>
                       <w:pPr>
                         <w:pStyle w:val="FrameContents"/>
-                        <w:overflowPunct w:val="false"/>
+                        <w:overflowPunct w:val="true"/>
                         <w:spacing w:lineRule="auto" w:line="240" w:before="0" w:after="0"/>
                         <w:rPr/>
                       </w:pPr>
@@ -357,7 +357,7 @@
         <w:pStyle w:val="TextBody"/>
         <w:numPr>
           <w:ilvl w:val="0"/>
-          <w:numId w:val="5"/>
+          <w:numId w:val="6"/>
         </w:numPr>
         <w:tabs>
           <w:tab w:val="clear" w:pos="708"/>
@@ -386,7 +386,7 @@
         <w:pStyle w:val="TextBody"/>
         <w:numPr>
           <w:ilvl w:val="0"/>
-          <w:numId w:val="5"/>
+          <w:numId w:val="6"/>
         </w:numPr>
         <w:tabs>
           <w:tab w:val="clear" w:pos="708"/>
@@ -413,7 +413,7 @@
         <w:pStyle w:val="TextBody"/>
         <w:numPr>
           <w:ilvl w:val="0"/>
-          <w:numId w:val="5"/>
+          <w:numId w:val="6"/>
         </w:numPr>
         <w:tabs>
           <w:tab w:val="clear" w:pos="708"/>
@@ -449,7 +449,7 @@
         <w:pStyle w:val="TextBody"/>
         <w:numPr>
           <w:ilvl w:val="0"/>
-          <w:numId w:val="5"/>
+          <w:numId w:val="6"/>
         </w:numPr>
         <w:tabs>
           <w:tab w:val="clear" w:pos="708"/>
@@ -476,7 +476,7 @@
         <w:pStyle w:val="TextBody"/>
         <w:numPr>
           <w:ilvl w:val="0"/>
-          <w:numId w:val="5"/>
+          <w:numId w:val="6"/>
         </w:numPr>
         <w:tabs>
           <w:tab w:val="clear" w:pos="708"/>
@@ -558,7 +558,7 @@
         <w:pStyle w:val="ListParagraph"/>
         <w:numPr>
           <w:ilvl w:val="0"/>
-          <w:numId w:val="4"/>
+          <w:numId w:val="5"/>
         </w:numPr>
         <w:jc w:val="both"/>
         <w:rPr/>
@@ -573,7 +573,7 @@
         <w:pStyle w:val="ListParagraph"/>
         <w:numPr>
           <w:ilvl w:val="0"/>
-          <w:numId w:val="4"/>
+          <w:numId w:val="5"/>
         </w:numPr>
         <w:jc w:val="both"/>
         <w:rPr/>
@@ -588,7 +588,7 @@
         <w:pStyle w:val="ListParagraph"/>
         <w:numPr>
           <w:ilvl w:val="0"/>
-          <w:numId w:val="4"/>
+          <w:numId w:val="5"/>
         </w:numPr>
         <w:jc w:val="both"/>
         <w:rPr/>
@@ -603,7 +603,7 @@
         <w:pStyle w:val="ListParagraph"/>
         <w:numPr>
           <w:ilvl w:val="1"/>
-          <w:numId w:val="4"/>
+          <w:numId w:val="5"/>
         </w:numPr>
         <w:jc w:val="both"/>
         <w:rPr/>
@@ -622,7 +622,7 @@
         <w:pStyle w:val="ListParagraph"/>
         <w:numPr>
           <w:ilvl w:val="1"/>
-          <w:numId w:val="4"/>
+          <w:numId w:val="5"/>
         </w:numPr>
         <w:jc w:val="both"/>
         <w:rPr/>
@@ -652,7 +652,7 @@
         <w:pStyle w:val="ListParagraph"/>
         <w:numPr>
           <w:ilvl w:val="0"/>
-          <w:numId w:val="4"/>
+          <w:numId w:val="5"/>
         </w:numPr>
         <w:jc w:val="both"/>
         <w:rPr/>
@@ -667,7 +667,7 @@
         <w:pStyle w:val="ListParagraph"/>
         <w:numPr>
           <w:ilvl w:val="0"/>
-          <w:numId w:val="4"/>
+          <w:numId w:val="5"/>
         </w:numPr>
         <w:jc w:val="both"/>
         <w:rPr/>
@@ -682,7 +682,7 @@
         <w:pStyle w:val="ListParagraph"/>
         <w:numPr>
           <w:ilvl w:val="1"/>
-          <w:numId w:val="4"/>
+          <w:numId w:val="5"/>
         </w:numPr>
         <w:jc w:val="both"/>
         <w:rPr/>
@@ -697,7 +697,7 @@
         <w:pStyle w:val="ListParagraph"/>
         <w:numPr>
           <w:ilvl w:val="0"/>
-          <w:numId w:val="4"/>
+          <w:numId w:val="5"/>
         </w:numPr>
         <w:jc w:val="both"/>
         <w:rPr/>
@@ -712,7 +712,7 @@
         <w:pStyle w:val="ListParagraph"/>
         <w:numPr>
           <w:ilvl w:val="1"/>
-          <w:numId w:val="4"/>
+          <w:numId w:val="5"/>
         </w:numPr>
         <w:jc w:val="both"/>
         <w:rPr/>
@@ -738,7 +738,7 @@
         <w:pStyle w:val="ListParagraph"/>
         <w:numPr>
           <w:ilvl w:val="1"/>
-          <w:numId w:val="4"/>
+          <w:numId w:val="5"/>
         </w:numPr>
         <w:jc w:val="both"/>
         <w:rPr/>
@@ -764,7 +764,7 @@
         <w:pStyle w:val="ListParagraph"/>
         <w:numPr>
           <w:ilvl w:val="1"/>
-          <w:numId w:val="4"/>
+          <w:numId w:val="5"/>
         </w:numPr>
         <w:jc w:val="both"/>
         <w:rPr/>
@@ -790,7 +790,7 @@
         <w:pStyle w:val="ListParagraph"/>
         <w:numPr>
           <w:ilvl w:val="1"/>
-          <w:numId w:val="4"/>
+          <w:numId w:val="5"/>
         </w:numPr>
         <w:jc w:val="both"/>
         <w:rPr/>
@@ -816,7 +816,7 @@
         <w:pStyle w:val="ListParagraph"/>
         <w:numPr>
           <w:ilvl w:val="1"/>
-          <w:numId w:val="4"/>
+          <w:numId w:val="5"/>
         </w:numPr>
         <w:jc w:val="both"/>
         <w:rPr/>
@@ -842,7 +842,7 @@
         <w:pStyle w:val="ListParagraph"/>
         <w:numPr>
           <w:ilvl w:val="1"/>
-          <w:numId w:val="4"/>
+          <w:numId w:val="5"/>
         </w:numPr>
         <w:jc w:val="both"/>
         <w:rPr/>
@@ -868,7 +868,7 @@
         <w:pStyle w:val="ListParagraph"/>
         <w:numPr>
           <w:ilvl w:val="1"/>
-          <w:numId w:val="4"/>
+          <w:numId w:val="5"/>
         </w:numPr>
         <w:jc w:val="both"/>
         <w:rPr/>
@@ -894,7 +894,7 @@
         <w:pStyle w:val="ListParagraph"/>
         <w:numPr>
           <w:ilvl w:val="1"/>
-          <w:numId w:val="4"/>
+          <w:numId w:val="5"/>
         </w:numPr>
         <w:jc w:val="both"/>
         <w:rPr/>
@@ -920,7 +920,7 @@
         <w:pStyle w:val="ListParagraph"/>
         <w:numPr>
           <w:ilvl w:val="1"/>
-          <w:numId w:val="4"/>
+          <w:numId w:val="5"/>
         </w:numPr>
         <w:jc w:val="both"/>
         <w:rPr/>
@@ -946,7 +946,7 @@
         <w:pStyle w:val="ListParagraph"/>
         <w:numPr>
           <w:ilvl w:val="1"/>
-          <w:numId w:val="4"/>
+          <w:numId w:val="5"/>
         </w:numPr>
         <w:jc w:val="both"/>
         <w:rPr/>
@@ -972,7 +972,7 @@
         <w:pStyle w:val="ListParagraph"/>
         <w:numPr>
           <w:ilvl w:val="1"/>
-          <w:numId w:val="4"/>
+          <w:numId w:val="5"/>
         </w:numPr>
         <w:jc w:val="both"/>
         <w:rPr/>
@@ -998,7 +998,7 @@
         <w:pStyle w:val="ListParagraph"/>
         <w:numPr>
           <w:ilvl w:val="1"/>
-          <w:numId w:val="4"/>
+          <w:numId w:val="5"/>
         </w:numPr>
         <w:jc w:val="both"/>
         <w:rPr/>
@@ -1030,7 +1030,7 @@
         <w:pStyle w:val="ListParagraph"/>
         <w:numPr>
           <w:ilvl w:val="1"/>
-          <w:numId w:val="4"/>
+          <w:numId w:val="5"/>
         </w:numPr>
         <w:spacing w:before="0" w:after="160"/>
         <w:contextualSpacing/>
@@ -1078,6 +1078,10 @@
     <w:p>
       <w:pPr>
         <w:pStyle w:val="Heading2"/>
+        <w:numPr>
+          <w:ilvl w:val="1"/>
+          <w:numId w:val="2"/>
+        </w:numPr>
         <w:rPr/>
       </w:pPr>
       <w:r>
@@ -1110,7 +1114,7 @@
         <w:pStyle w:val="TextBody"/>
         <w:numPr>
           <w:ilvl w:val="0"/>
-          <w:numId w:val="20"/>
+          <w:numId w:val="21"/>
         </w:numPr>
         <w:rPr/>
       </w:pPr>
@@ -1124,7 +1128,7 @@
         <w:pStyle w:val="TextBody"/>
         <w:numPr>
           <w:ilvl w:val="0"/>
-          <w:numId w:val="20"/>
+          <w:numId w:val="21"/>
         </w:numPr>
         <w:rPr/>
       </w:pPr>
@@ -1138,7 +1142,7 @@
         <w:pStyle w:val="TextBody"/>
         <w:numPr>
           <w:ilvl w:val="1"/>
-          <w:numId w:val="20"/>
+          <w:numId w:val="21"/>
         </w:numPr>
         <w:rPr/>
       </w:pPr>
@@ -1159,7 +1163,7 @@
         <w:pStyle w:val="TextBody"/>
         <w:numPr>
           <w:ilvl w:val="1"/>
-          <w:numId w:val="20"/>
+          <w:numId w:val="21"/>
         </w:numPr>
         <w:rPr>
           <w:i w:val="false"/>
@@ -1180,7 +1184,7 @@
         <w:pStyle w:val="TextBody"/>
         <w:numPr>
           <w:ilvl w:val="0"/>
-          <w:numId w:val="20"/>
+          <w:numId w:val="21"/>
         </w:numPr>
         <w:rPr/>
       </w:pPr>
@@ -1194,7 +1198,7 @@
         <w:pStyle w:val="TextBody"/>
         <w:numPr>
           <w:ilvl w:val="1"/>
-          <w:numId w:val="20"/>
+          <w:numId w:val="21"/>
         </w:numPr>
         <w:rPr/>
       </w:pPr>
@@ -1222,7 +1226,7 @@
         <w:pStyle w:val="TextBody"/>
         <w:numPr>
           <w:ilvl w:val="0"/>
-          <w:numId w:val="20"/>
+          <w:numId w:val="21"/>
         </w:numPr>
         <w:rPr/>
       </w:pPr>
@@ -1236,7 +1240,7 @@
         <w:pStyle w:val="TextBody"/>
         <w:numPr>
           <w:ilvl w:val="1"/>
-          <w:numId w:val="20"/>
+          <w:numId w:val="21"/>
         </w:numPr>
         <w:rPr/>
       </w:pPr>
@@ -1351,14 +1355,7 @@
           <w:i w:val="false"/>
           <w:iCs w:val="false"/>
         </w:rPr>
-        <w:t xml:space="preserve"> </w:t>
-      </w:r>
-      <w:r>
-        <w:rPr>
-          <w:i w:val="false"/>
-          <w:iCs w:val="false"/>
-        </w:rPr>
-        <w:t xml:space="preserve">to provide a interface. The signals must have a key which is also apparent in </w:t>
+        <w:t xml:space="preserve"> to provide a interface. The signals must have a key which is also apparent in </w:t>
       </w:r>
       <w:r>
         <w:rPr>
@@ -1406,14 +1403,7 @@
           <w:i w:val="false"/>
           <w:iCs w:val="false"/>
         </w:rPr>
-        <w:t xml:space="preserve"> </w:t>
-      </w:r>
-      <w:r>
-        <w:rPr>
-          <w:i w:val="false"/>
-          <w:iCs w:val="false"/>
-        </w:rPr>
-        <w:t>such that the enum is the configurational part of the interface between UI elements and signals.</w:t>
+        <w:t xml:space="preserve"> such that the enum is the configurational part of the interface between UI elements and signals.</w:t>
       </w:r>
     </w:p>
     <w:p>
@@ -1451,7 +1441,7 @@
         <w:pStyle w:val="Normal"/>
         <w:numPr>
           <w:ilvl w:val="0"/>
-          <w:numId w:val="6"/>
+          <w:numId w:val="7"/>
         </w:numPr>
         <w:rPr/>
       </w:pPr>
@@ -1465,7 +1455,7 @@
         <w:pStyle w:val="ListParagraph"/>
         <w:numPr>
           <w:ilvl w:val="0"/>
-          <w:numId w:val="6"/>
+          <w:numId w:val="7"/>
         </w:numPr>
         <w:rPr/>
       </w:pPr>
@@ -1500,7 +1490,7 @@
         <w:pStyle w:val="Normal"/>
         <w:numPr>
           <w:ilvl w:val="0"/>
-          <w:numId w:val="7"/>
+          <w:numId w:val="8"/>
         </w:numPr>
         <w:rPr/>
       </w:pPr>
@@ -1514,7 +1504,7 @@
         <w:pStyle w:val="Normal"/>
         <w:numPr>
           <w:ilvl w:val="1"/>
-          <w:numId w:val="7"/>
+          <w:numId w:val="8"/>
         </w:numPr>
         <w:rPr/>
       </w:pPr>
@@ -1528,51 +1518,13 @@
         <w:pStyle w:val="Normal"/>
         <w:numPr>
           <w:ilvl w:val="1"/>
-          <w:numId w:val="7"/>
+          <w:numId w:val="8"/>
         </w:numPr>
         <w:rPr/>
       </w:pPr>
       <w:r>
         <w:rPr/>
         <w:t>Can be run in terminal or in other test suites.</w:t>
-      </w:r>
-    </w:p>
-    <w:p>
-      <w:pPr>
-        <w:pStyle w:val="Normal"/>
-        <w:numPr>
-          <w:ilvl w:val="0"/>
-          <w:numId w:val="7"/>
-        </w:numPr>
-        <w:rPr/>
-      </w:pPr>
-      <w:r>
-        <w:rPr/>
-        <w:t>Methods: test_method(self, args)</w:t>
-      </w:r>
-    </w:p>
-    <w:p>
-      <w:pPr>
-        <w:pStyle w:val="Normal"/>
-        <w:numPr>
-          <w:ilvl w:val="1"/>
-          <w:numId w:val="7"/>
-        </w:numPr>
-        <w:rPr/>
-      </w:pPr>
-      <w:r>
-        <w:rPr/>
-        <w:t>test_ is necessary to recognize the module as a test method.</w:t>
-      </w:r>
-    </w:p>
-    <w:p>
-      <w:pPr>
-        <w:pStyle w:val="Normal"/>
-        <w:rPr/>
-      </w:pPr>
-      <w:r>
-        <w:rPr/>
-        <w:t>How to run tests:</w:t>
       </w:r>
     </w:p>
     <w:p>
@@ -1586,40 +1538,12 @@
       </w:pPr>
       <w:r>
         <w:rPr/>
-        <w:t>Open Anaconda Prompt</w:t>
+        <w:t>Methods: test_method(self, args)</w:t>
       </w:r>
     </w:p>
     <w:p>
       <w:pPr>
         <w:pStyle w:val="Normal"/>
-        <w:numPr>
-          <w:ilvl w:val="0"/>
-          <w:numId w:val="8"/>
-        </w:numPr>
-        <w:rPr/>
-      </w:pPr>
-      <w:r>
-        <w:rPr/>
-        <w:t>Navigate to the root directory</w:t>
-      </w:r>
-    </w:p>
-    <w:p>
-      <w:pPr>
-        <w:pStyle w:val="Normal"/>
-        <w:numPr>
-          <w:ilvl w:val="0"/>
-          <w:numId w:val="8"/>
-        </w:numPr>
-        <w:rPr/>
-      </w:pPr>
-      <w:r>
-        <w:rPr/>
-        <w:t>Type in: python -m unittest [name]</w:t>
-      </w:r>
-    </w:p>
-    <w:p>
-      <w:pPr>
-        <w:pStyle w:val="ListParagraph"/>
         <w:numPr>
           <w:ilvl w:val="1"/>
           <w:numId w:val="8"/>
@@ -1627,6 +1551,72 @@
         <w:rPr/>
       </w:pPr>
       <w:r>
+        <w:rPr/>
+        <w:t>test_ is necessary to recognize the module as a test method.</w:t>
+      </w:r>
+    </w:p>
+    <w:p>
+      <w:pPr>
+        <w:pStyle w:val="Normal"/>
+        <w:rPr/>
+      </w:pPr>
+      <w:r>
+        <w:rPr/>
+        <w:t>How to run tests:</w:t>
+      </w:r>
+    </w:p>
+    <w:p>
+      <w:pPr>
+        <w:pStyle w:val="Normal"/>
+        <w:numPr>
+          <w:ilvl w:val="0"/>
+          <w:numId w:val="9"/>
+        </w:numPr>
+        <w:rPr/>
+      </w:pPr>
+      <w:r>
+        <w:rPr/>
+        <w:t>Open Anaconda Prompt</w:t>
+      </w:r>
+    </w:p>
+    <w:p>
+      <w:pPr>
+        <w:pStyle w:val="Normal"/>
+        <w:numPr>
+          <w:ilvl w:val="0"/>
+          <w:numId w:val="9"/>
+        </w:numPr>
+        <w:rPr/>
+      </w:pPr>
+      <w:r>
+        <w:rPr/>
+        <w:t>Navigate to the root directory</w:t>
+      </w:r>
+    </w:p>
+    <w:p>
+      <w:pPr>
+        <w:pStyle w:val="Normal"/>
+        <w:numPr>
+          <w:ilvl w:val="0"/>
+          <w:numId w:val="9"/>
+        </w:numPr>
+        <w:rPr/>
+      </w:pPr>
+      <w:r>
+        <w:rPr/>
+        <w:t>Type in: python -m unittest [name]</w:t>
+      </w:r>
+    </w:p>
+    <w:p>
+      <w:pPr>
+        <w:pStyle w:val="ListParagraph"/>
+        <w:numPr>
+          <w:ilvl w:val="1"/>
+          <w:numId w:val="9"/>
+        </w:numPr>
+        <w:rPr/>
+      </w:pPr>
+      <w:r>
         <w:rPr>
           <w:lang w:val="en-GB"/>
         </w:rPr>
@@ -1650,7 +1640,7 @@
         <w:pStyle w:val="ListParagraph"/>
         <w:numPr>
           <w:ilvl w:val="1"/>
-          <w:numId w:val="8"/>
+          <w:numId w:val="9"/>
         </w:numPr>
         <w:rPr/>
       </w:pPr>
@@ -1679,7 +1669,7 @@
         <w:pStyle w:val="ListParagraph"/>
         <w:numPr>
           <w:ilvl w:val="1"/>
-          <w:numId w:val="8"/>
+          <w:numId w:val="9"/>
         </w:numPr>
         <w:rPr>
           <w:lang w:val="en-GB"/>
@@ -1697,7 +1687,7 @@
         <w:pStyle w:val="ListParagraph"/>
         <w:numPr>
           <w:ilvl w:val="0"/>
-          <w:numId w:val="8"/>
+          <w:numId w:val="9"/>
         </w:numPr>
         <w:rPr>
           <w:lang w:val="en-GB"/>
@@ -1715,7 +1705,7 @@
         <w:pStyle w:val="ListParagraph"/>
         <w:numPr>
           <w:ilvl w:val="0"/>
-          <w:numId w:val="8"/>
+          <w:numId w:val="9"/>
         </w:numPr>
         <w:rPr>
           <w:lang w:val="en-GB"/>
@@ -1733,7 +1723,7 @@
         <w:pStyle w:val="Heading2"/>
         <w:numPr>
           <w:ilvl w:val="1"/>
-          <w:numId w:val="3"/>
+          <w:numId w:val="4"/>
         </w:numPr>
         <w:rPr/>
       </w:pPr>
@@ -1757,7 +1747,7 @@
         <w:pStyle w:val="Heading3"/>
         <w:numPr>
           <w:ilvl w:val="2"/>
-          <w:numId w:val="3"/>
+          <w:numId w:val="4"/>
         </w:numPr>
         <w:rPr/>
       </w:pPr>
@@ -1790,7 +1780,7 @@
         <w:pStyle w:val="Heading2"/>
         <w:numPr>
           <w:ilvl w:val="1"/>
-          <w:numId w:val="3"/>
+          <w:numId w:val="4"/>
         </w:numPr>
         <w:rPr/>
       </w:pPr>
@@ -1804,7 +1794,7 @@
         <w:pStyle w:val="Heading3"/>
         <w:numPr>
           <w:ilvl w:val="2"/>
-          <w:numId w:val="3"/>
+          <w:numId w:val="4"/>
         </w:numPr>
         <w:rPr/>
       </w:pPr>
@@ -1834,7 +1824,7 @@
           <mc:Choice Requires="wps">
             <w:drawing>
               <wp:inline distT="0" distB="0" distL="0" distR="0">
-                <wp:extent cx="3002915" cy="649605"/>
+                <wp:extent cx="3003550" cy="649605"/>
                 <wp:effectExtent l="0" t="0" r="0" b="0"/>
                 <wp:docPr id="3" name=""/>
                 <a:graphic xmlns:a="http://schemas.openxmlformats.org/drawingml/2006/main">
@@ -1844,7 +1834,7 @@
                       <wps:spPr>
                         <a:xfrm>
                           <a:off x="0" y="0"/>
-                          <a:ext cx="3002400" cy="649080"/>
+                          <a:ext cx="3002760" cy="649080"/>
                         </a:xfrm>
                         <a:prstGeom prst="rect">
                           <a:avLst/>
@@ -1865,7 +1855,7 @@
                           <w:p>
                             <w:pPr>
                               <w:pStyle w:val="FrameContents"/>
-                              <w:overflowPunct w:val="true"/>
+                              <w:overflowPunct w:val="false"/>
                               <w:spacing w:lineRule="auto" w:line="240" w:before="0" w:after="0"/>
                               <w:rPr>
                                 <w:rFonts w:ascii="Calibri" w:hAnsi="Calibri" w:eastAsia="Calibri"/>
@@ -1885,7 +1875,7 @@
                           <w:p>
                             <w:pPr>
                               <w:pStyle w:val="FrameContents"/>
-                              <w:overflowPunct w:val="true"/>
+                              <w:overflowPunct w:val="false"/>
                               <w:spacing w:lineRule="auto" w:line="240" w:before="0" w:after="0"/>
                               <w:rPr>
                                 <w:color w:val="auto"/>
@@ -1900,7 +1890,7 @@
                           <w:p>
                             <w:pPr>
                               <w:pStyle w:val="FrameContents"/>
-                              <w:overflowPunct w:val="true"/>
+                              <w:overflowPunct w:val="false"/>
                               <w:spacing w:lineRule="auto" w:line="240" w:before="0" w:after="0"/>
                               <w:rPr>
                                 <w:rFonts w:ascii="Calibri" w:hAnsi="Calibri" w:eastAsia="Calibri"/>
@@ -1920,7 +1910,7 @@
                           <w:p>
                             <w:pPr>
                               <w:pStyle w:val="FrameContents"/>
-                              <w:overflowPunct w:val="true"/>
+                              <w:overflowPunct w:val="false"/>
                               <w:spacing w:lineRule="auto" w:line="240" w:before="0" w:after="0"/>
                               <w:rPr/>
                             </w:pPr>
@@ -1946,7 +1936,7 @@
           </mc:Choice>
           <mc:Fallback>
             <w:pict>
-              <v:rect id="shape_0" stroked="f" style="position:absolute;margin-left:0pt;margin-top:-51.15pt;width:236.35pt;height:51.05pt;mso-position-vertical:top">
+              <v:rect id="shape_0" stroked="f" style="position:absolute;margin-left:0pt;margin-top:-25.55pt;width:236.4pt;height:51.05pt;mso-position-vertical:center">
                 <w10:wrap type="square"/>
                 <v:fill o:detectmouseclick="t" on="false"/>
                 <v:stroke color="#3465a4" joinstyle="round" endcap="flat"/>
@@ -1955,7 +1945,7 @@
                     <w:p>
                       <w:pPr>
                         <w:pStyle w:val="FrameContents"/>
-                        <w:overflowPunct w:val="true"/>
+                        <w:overflowPunct w:val="false"/>
                         <w:spacing w:lineRule="auto" w:line="240" w:before="0" w:after="0"/>
                         <w:rPr>
                           <w:rFonts w:ascii="Calibri" w:hAnsi="Calibri" w:eastAsia="Calibri"/>
@@ -1975,7 +1965,7 @@
                     <w:p>
                       <w:pPr>
                         <w:pStyle w:val="FrameContents"/>
-                        <w:overflowPunct w:val="true"/>
+                        <w:overflowPunct w:val="false"/>
                         <w:spacing w:lineRule="auto" w:line="240" w:before="0" w:after="0"/>
                         <w:rPr>
                           <w:color w:val="auto"/>
@@ -1990,7 +1980,7 @@
                     <w:p>
                       <w:pPr>
                         <w:pStyle w:val="FrameContents"/>
-                        <w:overflowPunct w:val="true"/>
+                        <w:overflowPunct w:val="false"/>
                         <w:spacing w:lineRule="auto" w:line="240" w:before="0" w:after="0"/>
                         <w:rPr>
                           <w:rFonts w:ascii="Calibri" w:hAnsi="Calibri" w:eastAsia="Calibri"/>
@@ -2010,7 +2000,7 @@
                     <w:p>
                       <w:pPr>
                         <w:pStyle w:val="FrameContents"/>
-                        <w:overflowPunct w:val="true"/>
+                        <w:overflowPunct w:val="false"/>
                         <w:spacing w:lineRule="auto" w:line="240" w:before="0" w:after="0"/>
                         <w:rPr/>
                       </w:pPr>
@@ -2046,7 +2036,7 @@
         <w:pStyle w:val="Heading3"/>
         <w:numPr>
           <w:ilvl w:val="2"/>
-          <w:numId w:val="3"/>
+          <w:numId w:val="4"/>
         </w:numPr>
         <w:rPr/>
       </w:pPr>
@@ -2094,7 +2084,7 @@
         <w:pStyle w:val="Normal"/>
         <w:numPr>
           <w:ilvl w:val="0"/>
-          <w:numId w:val="10"/>
+          <w:numId w:val="11"/>
         </w:numPr>
         <w:rPr/>
       </w:pPr>
@@ -2112,7 +2102,7 @@
         <w:pStyle w:val="PreformattedText"/>
         <w:numPr>
           <w:ilvl w:val="0"/>
-          <w:numId w:val="9"/>
+          <w:numId w:val="10"/>
         </w:numPr>
         <w:rPr/>
       </w:pPr>
@@ -2141,7 +2131,7 @@
         <w:pStyle w:val="TextBody"/>
         <w:numPr>
           <w:ilvl w:val="0"/>
-          <w:numId w:val="11"/>
+          <w:numId w:val="12"/>
         </w:numPr>
         <w:rPr/>
       </w:pPr>
@@ -2172,7 +2162,7 @@
         <w:pStyle w:val="TextBody"/>
         <w:numPr>
           <w:ilvl w:val="0"/>
-          <w:numId w:val="12"/>
+          <w:numId w:val="13"/>
         </w:numPr>
         <w:rPr/>
       </w:pPr>
@@ -2213,7 +2203,7 @@
         <w:pStyle w:val="PreformattedText"/>
         <w:numPr>
           <w:ilvl w:val="0"/>
-          <w:numId w:val="12"/>
+          <w:numId w:val="13"/>
         </w:numPr>
         <w:rPr/>
       </w:pPr>
@@ -2254,7 +2244,7 @@
         <w:pStyle w:val="TextBody"/>
         <w:numPr>
           <w:ilvl w:val="1"/>
-          <w:numId w:val="12"/>
+          <w:numId w:val="13"/>
         </w:numPr>
         <w:rPr/>
       </w:pPr>
@@ -2292,7 +2282,7 @@
         <w:pStyle w:val="TextBody"/>
         <w:numPr>
           <w:ilvl w:val="1"/>
-          <w:numId w:val="12"/>
+          <w:numId w:val="13"/>
         </w:numPr>
         <w:rPr/>
       </w:pPr>
@@ -2334,7 +2324,7 @@
         <w:pStyle w:val="TextBody"/>
         <w:numPr>
           <w:ilvl w:val="0"/>
-          <w:numId w:val="14"/>
+          <w:numId w:val="15"/>
         </w:numPr>
         <w:rPr/>
       </w:pPr>
@@ -2359,7 +2349,7 @@
         <w:pStyle w:val="TextBody"/>
         <w:numPr>
           <w:ilvl w:val="0"/>
-          <w:numId w:val="13"/>
+          <w:numId w:val="14"/>
         </w:numPr>
         <w:rPr/>
       </w:pPr>
@@ -2382,7 +2372,7 @@
         <w:pStyle w:val="TextBody"/>
         <w:numPr>
           <w:ilvl w:val="0"/>
-          <w:numId w:val="13"/>
+          <w:numId w:val="14"/>
         </w:numPr>
         <w:rPr>
           <w:rStyle w:val="SourceText"/>
@@ -2433,7 +2423,7 @@
         <w:pStyle w:val="TextBody"/>
         <w:numPr>
           <w:ilvl w:val="0"/>
-          <w:numId w:val="16"/>
+          <w:numId w:val="17"/>
         </w:numPr>
         <w:rPr/>
       </w:pPr>
@@ -2458,7 +2448,7 @@
         <w:pStyle w:val="TextBody"/>
         <w:numPr>
           <w:ilvl w:val="0"/>
-          <w:numId w:val="16"/>
+          <w:numId w:val="17"/>
         </w:numPr>
         <w:rPr/>
       </w:pPr>
@@ -2481,7 +2471,7 @@
         <w:pStyle w:val="TextBody"/>
         <w:numPr>
           <w:ilvl w:val="0"/>
-          <w:numId w:val="16"/>
+          <w:numId w:val="17"/>
         </w:numPr>
         <w:rPr/>
       </w:pPr>
@@ -2504,7 +2494,7 @@
         <w:pStyle w:val="TextBody"/>
         <w:numPr>
           <w:ilvl w:val="0"/>
-          <w:numId w:val="16"/>
+          <w:numId w:val="17"/>
         </w:numPr>
         <w:rPr/>
       </w:pPr>
@@ -2546,7 +2536,7 @@
         <w:pStyle w:val="TextBody"/>
         <w:numPr>
           <w:ilvl w:val="0"/>
-          <w:numId w:val="15"/>
+          <w:numId w:val="16"/>
         </w:numPr>
         <w:rPr/>
       </w:pPr>
@@ -2584,7 +2574,7 @@
         <w:pStyle w:val="TextBody"/>
         <w:numPr>
           <w:ilvl w:val="0"/>
-          <w:numId w:val="15"/>
+          <w:numId w:val="16"/>
         </w:numPr>
         <w:rPr/>
       </w:pPr>
@@ -2607,7 +2597,7 @@
         <w:pStyle w:val="TextBody"/>
         <w:numPr>
           <w:ilvl w:val="0"/>
-          <w:numId w:val="15"/>
+          <w:numId w:val="16"/>
         </w:numPr>
         <w:rPr/>
       </w:pPr>
@@ -2630,7 +2620,7 @@
         <w:pStyle w:val="TextBody"/>
         <w:numPr>
           <w:ilvl w:val="0"/>
-          <w:numId w:val="15"/>
+          <w:numId w:val="16"/>
         </w:numPr>
         <w:rPr/>
       </w:pPr>
@@ -2653,7 +2643,7 @@
         <w:pStyle w:val="TextBody"/>
         <w:numPr>
           <w:ilvl w:val="0"/>
-          <w:numId w:val="15"/>
+          <w:numId w:val="16"/>
         </w:numPr>
         <w:rPr/>
       </w:pPr>
@@ -2678,7 +2668,7 @@
         <w:pStyle w:val="TextBody"/>
         <w:numPr>
           <w:ilvl w:val="0"/>
-          <w:numId w:val="15"/>
+          <w:numId w:val="16"/>
         </w:numPr>
         <w:rPr/>
       </w:pPr>
@@ -2703,7 +2693,7 @@
         <w:pStyle w:val="TextBody"/>
         <w:numPr>
           <w:ilvl w:val="0"/>
-          <w:numId w:val="15"/>
+          <w:numId w:val="16"/>
         </w:numPr>
         <w:rPr/>
       </w:pPr>
@@ -2738,7 +2728,7 @@
         <w:pStyle w:val="Heading2"/>
         <w:numPr>
           <w:ilvl w:val="1"/>
-          <w:numId w:val="2"/>
+          <w:numId w:val="3"/>
         </w:numPr>
         <w:rPr/>
       </w:pPr>
@@ -2767,7 +2757,7 @@
         <w:pStyle w:val="TextBody"/>
         <w:numPr>
           <w:ilvl w:val="0"/>
-          <w:numId w:val="19"/>
+          <w:numId w:val="20"/>
         </w:numPr>
         <w:rPr/>
       </w:pPr>
@@ -2784,7 +2774,7 @@
         <w:pStyle w:val="TextBody"/>
         <w:numPr>
           <w:ilvl w:val="0"/>
-          <w:numId w:val="19"/>
+          <w:numId w:val="20"/>
         </w:numPr>
         <w:rPr/>
       </w:pPr>
@@ -2801,7 +2791,7 @@
         <w:pStyle w:val="TextBody"/>
         <w:numPr>
           <w:ilvl w:val="0"/>
-          <w:numId w:val="19"/>
+          <w:numId w:val="20"/>
         </w:numPr>
         <w:rPr/>
       </w:pPr>
@@ -2818,7 +2808,7 @@
         <w:pStyle w:val="TextBody"/>
         <w:numPr>
           <w:ilvl w:val="0"/>
-          <w:numId w:val="19"/>
+          <w:numId w:val="20"/>
         </w:numPr>
         <w:rPr/>
       </w:pPr>
@@ -2835,7 +2825,7 @@
         <w:pStyle w:val="Heading2"/>
         <w:numPr>
           <w:ilvl w:val="1"/>
-          <w:numId w:val="2"/>
+          <w:numId w:val="3"/>
         </w:numPr>
         <w:rPr/>
       </w:pPr>
@@ -2864,7 +2854,7 @@
         <w:pStyle w:val="TextBody"/>
         <w:numPr>
           <w:ilvl w:val="0"/>
-          <w:numId w:val="17"/>
+          <w:numId w:val="18"/>
         </w:numPr>
         <w:rPr/>
       </w:pPr>
@@ -2880,7 +2870,7 @@
         <w:pStyle w:val="TextBody"/>
         <w:numPr>
           <w:ilvl w:val="0"/>
-          <w:numId w:val="17"/>
+          <w:numId w:val="18"/>
         </w:numPr>
         <w:rPr/>
       </w:pPr>
@@ -2909,7 +2899,7 @@
         <w:pStyle w:val="TextBody"/>
         <w:numPr>
           <w:ilvl w:val="0"/>
-          <w:numId w:val="18"/>
+          <w:numId w:val="19"/>
         </w:numPr>
         <w:rPr/>
       </w:pPr>
@@ -2926,7 +2916,7 @@
         <w:pStyle w:val="TextBody"/>
         <w:numPr>
           <w:ilvl w:val="0"/>
-          <w:numId w:val="18"/>
+          <w:numId w:val="19"/>
         </w:numPr>
         <w:rPr/>
       </w:pPr>
@@ -2967,12 +2957,27 @@
     </w:p>
     <w:p>
       <w:pPr>
+        <w:pStyle w:val="Heading1"/>
+        <w:rPr/>
+      </w:pPr>
+      <w:r>
+        <w:rPr/>
+        <w:t>Glossary</w:t>
+      </w:r>
+    </w:p>
+    <w:p>
+      <w:pPr>
         <w:pStyle w:val="Normal"/>
+        <w:numPr>
+          <w:ilvl w:val="0"/>
+          <w:numId w:val="22"/>
+        </w:numPr>
         <w:spacing w:before="0" w:after="160"/>
         <w:rPr/>
       </w:pPr>
       <w:r>
         <w:rPr/>
+        <w:t>SIG_ → Qt-Signal, commonly it is used to connect a signal to a slot and works as a event. Mostly used in interaction with UI.</w:t>
       </w:r>
     </w:p>
     <w:sectPr>
@@ -3271,265 +3276,211 @@
   <w:abstractNum w:abstractNumId="4">
     <w:lvl w:ilvl="0">
       <w:start w:val="1"/>
-      <w:numFmt w:val="bullet"/>
-      <w:lvlText w:val="-"/>
-      <w:lvlJc w:val="left"/>
-      <w:pPr>
-        <w:ind w:left="720" w:hanging="360"/>
-      </w:pPr>
-      <w:rPr>
-        <w:rFonts w:ascii="Calibri" w:hAnsi="Calibri" w:cs="Calibri" w:hint="default"/>
-        <w:rFonts w:cs="Calibri"/>
-      </w:rPr>
+      <w:numFmt w:val="none"/>
+      <w:suff w:val="nothing"/>
+      <w:lvlText w:val=""/>
+      <w:lvlJc w:val="left"/>
+      <w:pPr>
+        <w:ind w:left="0" w:hanging="0"/>
+      </w:pPr>
     </w:lvl>
     <w:lvl w:ilvl="1">
       <w:start w:val="1"/>
-      <w:numFmt w:val="bullet"/>
-      <w:lvlText w:val="o"/>
-      <w:lvlJc w:val="left"/>
-      <w:pPr>
-        <w:ind w:left="1440" w:hanging="360"/>
-      </w:pPr>
-      <w:rPr>
-        <w:rFonts w:ascii="Courier New" w:hAnsi="Courier New" w:cs="Courier New" w:hint="default"/>
-        <w:rFonts w:cs="Courier New"/>
-      </w:rPr>
+      <w:numFmt w:val="none"/>
+      <w:suff w:val="nothing"/>
+      <w:lvlText w:val=""/>
+      <w:lvlJc w:val="left"/>
+      <w:pPr>
+        <w:ind w:left="0" w:hanging="0"/>
+      </w:pPr>
     </w:lvl>
     <w:lvl w:ilvl="2">
       <w:start w:val="1"/>
-      <w:numFmt w:val="bullet"/>
-      <w:lvlText w:val=""/>
-      <w:lvlJc w:val="left"/>
-      <w:pPr>
-        <w:ind w:left="2160" w:hanging="360"/>
-      </w:pPr>
-      <w:rPr>
-        <w:rFonts w:ascii="Wingdings" w:hAnsi="Wingdings" w:cs="Wingdings" w:hint="default"/>
-        <w:rFonts w:cs="Wingdings"/>
-      </w:rPr>
+      <w:numFmt w:val="none"/>
+      <w:suff w:val="nothing"/>
+      <w:lvlText w:val=""/>
+      <w:lvlJc w:val="left"/>
+      <w:pPr>
+        <w:ind w:left="0" w:hanging="0"/>
+      </w:pPr>
     </w:lvl>
     <w:lvl w:ilvl="3">
       <w:start w:val="1"/>
-      <w:numFmt w:val="bullet"/>
-      <w:lvlText w:val=""/>
-      <w:lvlJc w:val="left"/>
-      <w:pPr>
-        <w:ind w:left="2880" w:hanging="360"/>
-      </w:pPr>
-      <w:rPr>
-        <w:rFonts w:ascii="Symbol" w:hAnsi="Symbol" w:cs="Symbol" w:hint="default"/>
-        <w:rFonts w:cs="Symbol"/>
-      </w:rPr>
+      <w:numFmt w:val="none"/>
+      <w:suff w:val="nothing"/>
+      <w:lvlText w:val=""/>
+      <w:lvlJc w:val="left"/>
+      <w:pPr>
+        <w:ind w:left="0" w:hanging="0"/>
+      </w:pPr>
     </w:lvl>
     <w:lvl w:ilvl="4">
       <w:start w:val="1"/>
-      <w:numFmt w:val="bullet"/>
-      <w:lvlText w:val="o"/>
-      <w:lvlJc w:val="left"/>
-      <w:pPr>
-        <w:ind w:left="3600" w:hanging="360"/>
-      </w:pPr>
-      <w:rPr>
-        <w:rFonts w:ascii="Courier New" w:hAnsi="Courier New" w:cs="Courier New" w:hint="default"/>
-        <w:rFonts w:cs="Courier New"/>
-      </w:rPr>
+      <w:numFmt w:val="none"/>
+      <w:suff w:val="nothing"/>
+      <w:lvlText w:val=""/>
+      <w:lvlJc w:val="left"/>
+      <w:pPr>
+        <w:ind w:left="0" w:hanging="0"/>
+      </w:pPr>
     </w:lvl>
     <w:lvl w:ilvl="5">
       <w:start w:val="1"/>
-      <w:numFmt w:val="bullet"/>
-      <w:lvlText w:val=""/>
-      <w:lvlJc w:val="left"/>
-      <w:pPr>
-        <w:ind w:left="4320" w:hanging="360"/>
-      </w:pPr>
-      <w:rPr>
-        <w:rFonts w:ascii="Wingdings" w:hAnsi="Wingdings" w:cs="Wingdings" w:hint="default"/>
-        <w:rFonts w:cs="Wingdings"/>
-      </w:rPr>
+      <w:numFmt w:val="none"/>
+      <w:suff w:val="nothing"/>
+      <w:lvlText w:val=""/>
+      <w:lvlJc w:val="left"/>
+      <w:pPr>
+        <w:ind w:left="0" w:hanging="0"/>
+      </w:pPr>
     </w:lvl>
     <w:lvl w:ilvl="6">
       <w:start w:val="1"/>
-      <w:numFmt w:val="bullet"/>
-      <w:lvlText w:val=""/>
-      <w:lvlJc w:val="left"/>
-      <w:pPr>
-        <w:ind w:left="5040" w:hanging="360"/>
-      </w:pPr>
-      <w:rPr>
-        <w:rFonts w:ascii="Symbol" w:hAnsi="Symbol" w:cs="Symbol" w:hint="default"/>
-        <w:rFonts w:cs="Symbol"/>
-      </w:rPr>
+      <w:numFmt w:val="none"/>
+      <w:suff w:val="nothing"/>
+      <w:lvlText w:val=""/>
+      <w:lvlJc w:val="left"/>
+      <w:pPr>
+        <w:ind w:left="0" w:hanging="0"/>
+      </w:pPr>
     </w:lvl>
     <w:lvl w:ilvl="7">
       <w:start w:val="1"/>
-      <w:numFmt w:val="bullet"/>
-      <w:lvlText w:val="o"/>
-      <w:lvlJc w:val="left"/>
-      <w:pPr>
-        <w:ind w:left="5760" w:hanging="360"/>
-      </w:pPr>
-      <w:rPr>
-        <w:rFonts w:ascii="Courier New" w:hAnsi="Courier New" w:cs="Courier New" w:hint="default"/>
-        <w:rFonts w:cs="Courier New"/>
-      </w:rPr>
+      <w:numFmt w:val="none"/>
+      <w:suff w:val="nothing"/>
+      <w:lvlText w:val=""/>
+      <w:lvlJc w:val="left"/>
+      <w:pPr>
+        <w:ind w:left="0" w:hanging="0"/>
+      </w:pPr>
     </w:lvl>
     <w:lvl w:ilvl="8">
       <w:start w:val="1"/>
-      <w:numFmt w:val="bullet"/>
-      <w:lvlText w:val=""/>
-      <w:lvlJc w:val="left"/>
-      <w:pPr>
-        <w:ind w:left="6480" w:hanging="360"/>
-      </w:pPr>
-      <w:rPr>
-        <w:rFonts w:ascii="Wingdings" w:hAnsi="Wingdings" w:cs="Wingdings" w:hint="default"/>
-        <w:rFonts w:cs="Wingdings"/>
-      </w:rPr>
+      <w:numFmt w:val="none"/>
+      <w:suff w:val="nothing"/>
+      <w:lvlText w:val=""/>
+      <w:lvlJc w:val="left"/>
+      <w:pPr>
+        <w:ind w:left="0" w:hanging="0"/>
+      </w:pPr>
     </w:lvl>
   </w:abstractNum>
   <w:abstractNum w:abstractNumId="5">
     <w:lvl w:ilvl="0">
       <w:start w:val="1"/>
       <w:numFmt w:val="bullet"/>
+      <w:lvlText w:val="-"/>
+      <w:lvlJc w:val="left"/>
+      <w:pPr>
+        <w:ind w:left="720" w:hanging="360"/>
+      </w:pPr>
+      <w:rPr>
+        <w:rFonts w:ascii="Calibri" w:hAnsi="Calibri" w:cs="Calibri" w:hint="default"/>
+        <w:rFonts w:cs="Calibri"/>
+      </w:rPr>
+    </w:lvl>
+    <w:lvl w:ilvl="1">
+      <w:start w:val="1"/>
+      <w:numFmt w:val="bullet"/>
+      <w:lvlText w:val="o"/>
+      <w:lvlJc w:val="left"/>
+      <w:pPr>
+        <w:ind w:left="1440" w:hanging="360"/>
+      </w:pPr>
+      <w:rPr>
+        <w:rFonts w:ascii="Courier New" w:hAnsi="Courier New" w:cs="Courier New" w:hint="default"/>
+        <w:rFonts w:cs="Courier New"/>
+      </w:rPr>
+    </w:lvl>
+    <w:lvl w:ilvl="2">
+      <w:start w:val="1"/>
+      <w:numFmt w:val="bullet"/>
+      <w:lvlText w:val=""/>
+      <w:lvlJc w:val="left"/>
+      <w:pPr>
+        <w:ind w:left="2160" w:hanging="360"/>
+      </w:pPr>
+      <w:rPr>
+        <w:rFonts w:ascii="Wingdings" w:hAnsi="Wingdings" w:cs="Wingdings" w:hint="default"/>
+        <w:rFonts w:cs="Wingdings"/>
+      </w:rPr>
+    </w:lvl>
+    <w:lvl w:ilvl="3">
+      <w:start w:val="1"/>
+      <w:numFmt w:val="bullet"/>
       <w:lvlText w:val=""/>
       <w:lvlJc w:val="left"/>
       <w:pPr>
-        <w:tabs>
-          <w:tab w:val="num" w:pos="707"/>
-        </w:tabs>
-        <w:ind w:left="707" w:hanging="283"/>
+        <w:ind w:left="2880" w:hanging="360"/>
       </w:pPr>
       <w:rPr>
         <w:rFonts w:ascii="Symbol" w:hAnsi="Symbol" w:cs="Symbol" w:hint="default"/>
-        <w:rFonts w:cs="OpenSymbol"/>
-      </w:rPr>
-    </w:lvl>
-    <w:lvl w:ilvl="1">
+        <w:rFonts w:cs="Symbol"/>
+      </w:rPr>
+    </w:lvl>
+    <w:lvl w:ilvl="4">
+      <w:start w:val="1"/>
+      <w:numFmt w:val="bullet"/>
+      <w:lvlText w:val="o"/>
+      <w:lvlJc w:val="left"/>
+      <w:pPr>
+        <w:ind w:left="3600" w:hanging="360"/>
+      </w:pPr>
+      <w:rPr>
+        <w:rFonts w:ascii="Courier New" w:hAnsi="Courier New" w:cs="Courier New" w:hint="default"/>
+        <w:rFonts w:cs="Courier New"/>
+      </w:rPr>
+    </w:lvl>
+    <w:lvl w:ilvl="5">
+      <w:start w:val="1"/>
+      <w:numFmt w:val="bullet"/>
+      <w:lvlText w:val=""/>
+      <w:lvlJc w:val="left"/>
+      <w:pPr>
+        <w:ind w:left="4320" w:hanging="360"/>
+      </w:pPr>
+      <w:rPr>
+        <w:rFonts w:ascii="Wingdings" w:hAnsi="Wingdings" w:cs="Wingdings" w:hint="default"/>
+        <w:rFonts w:cs="Wingdings"/>
+      </w:rPr>
+    </w:lvl>
+    <w:lvl w:ilvl="6">
       <w:start w:val="1"/>
       <w:numFmt w:val="bullet"/>
       <w:lvlText w:val=""/>
       <w:lvlJc w:val="left"/>
       <w:pPr>
-        <w:tabs>
-          <w:tab w:val="num" w:pos="1414"/>
-        </w:tabs>
-        <w:ind w:left="1414" w:hanging="283"/>
+        <w:ind w:left="5040" w:hanging="360"/>
       </w:pPr>
       <w:rPr>
         <w:rFonts w:ascii="Symbol" w:hAnsi="Symbol" w:cs="Symbol" w:hint="default"/>
-        <w:rFonts w:cs="OpenSymbol"/>
-      </w:rPr>
-    </w:lvl>
-    <w:lvl w:ilvl="2">
-      <w:start w:val="1"/>
-      <w:numFmt w:val="bullet"/>
-      <w:lvlText w:val=""/>
-      <w:lvlJc w:val="left"/>
-      <w:pPr>
-        <w:tabs>
-          <w:tab w:val="num" w:pos="2121"/>
-        </w:tabs>
-        <w:ind w:left="2121" w:hanging="283"/>
-      </w:pPr>
-      <w:rPr>
-        <w:rFonts w:ascii="Symbol" w:hAnsi="Symbol" w:cs="Symbol" w:hint="default"/>
-        <w:rFonts w:cs="OpenSymbol"/>
-      </w:rPr>
-    </w:lvl>
-    <w:lvl w:ilvl="3">
-      <w:start w:val="1"/>
-      <w:numFmt w:val="bullet"/>
-      <w:lvlText w:val=""/>
-      <w:lvlJc w:val="left"/>
-      <w:pPr>
-        <w:tabs>
-          <w:tab w:val="num" w:pos="2828"/>
-        </w:tabs>
-        <w:ind w:left="2828" w:hanging="283"/>
-      </w:pPr>
-      <w:rPr>
-        <w:rFonts w:ascii="Symbol" w:hAnsi="Symbol" w:cs="Symbol" w:hint="default"/>
-        <w:rFonts w:cs="OpenSymbol"/>
-      </w:rPr>
-    </w:lvl>
-    <w:lvl w:ilvl="4">
-      <w:start w:val="1"/>
-      <w:numFmt w:val="bullet"/>
-      <w:lvlText w:val=""/>
-      <w:lvlJc w:val="left"/>
-      <w:pPr>
-        <w:tabs>
-          <w:tab w:val="num" w:pos="3535"/>
-        </w:tabs>
-        <w:ind w:left="3535" w:hanging="283"/>
-      </w:pPr>
-      <w:rPr>
-        <w:rFonts w:ascii="Symbol" w:hAnsi="Symbol" w:cs="Symbol" w:hint="default"/>
-        <w:rFonts w:cs="OpenSymbol"/>
-      </w:rPr>
-    </w:lvl>
-    <w:lvl w:ilvl="5">
-      <w:start w:val="1"/>
-      <w:numFmt w:val="bullet"/>
-      <w:lvlText w:val=""/>
-      <w:lvlJc w:val="left"/>
-      <w:pPr>
-        <w:tabs>
-          <w:tab w:val="num" w:pos="4242"/>
-        </w:tabs>
-        <w:ind w:left="4242" w:hanging="283"/>
-      </w:pPr>
-      <w:rPr>
-        <w:rFonts w:ascii="Symbol" w:hAnsi="Symbol" w:cs="Symbol" w:hint="default"/>
-        <w:rFonts w:cs="OpenSymbol"/>
-      </w:rPr>
-    </w:lvl>
-    <w:lvl w:ilvl="6">
-      <w:start w:val="1"/>
-      <w:numFmt w:val="bullet"/>
-      <w:lvlText w:val=""/>
-      <w:lvlJc w:val="left"/>
-      <w:pPr>
-        <w:tabs>
-          <w:tab w:val="num" w:pos="4949"/>
-        </w:tabs>
-        <w:ind w:left="4949" w:hanging="283"/>
-      </w:pPr>
-      <w:rPr>
-        <w:rFonts w:ascii="Symbol" w:hAnsi="Symbol" w:cs="Symbol" w:hint="default"/>
-        <w:rFonts w:cs="OpenSymbol"/>
+        <w:rFonts w:cs="Symbol"/>
       </w:rPr>
     </w:lvl>
     <w:lvl w:ilvl="7">
       <w:start w:val="1"/>
       <w:numFmt w:val="bullet"/>
-      <w:lvlText w:val=""/>
-      <w:lvlJc w:val="left"/>
-      <w:pPr>
-        <w:tabs>
-          <w:tab w:val="num" w:pos="5656"/>
-        </w:tabs>
-        <w:ind w:left="5656" w:hanging="283"/>
-      </w:pPr>
-      <w:rPr>
-        <w:rFonts w:ascii="Symbol" w:hAnsi="Symbol" w:cs="Symbol" w:hint="default"/>
-        <w:rFonts w:cs="OpenSymbol"/>
+      <w:lvlText w:val="o"/>
+      <w:lvlJc w:val="left"/>
+      <w:pPr>
+        <w:ind w:left="5760" w:hanging="360"/>
+      </w:pPr>
+      <w:rPr>
+        <w:rFonts w:ascii="Courier New" w:hAnsi="Courier New" w:cs="Courier New" w:hint="default"/>
+        <w:rFonts w:cs="Courier New"/>
       </w:rPr>
     </w:lvl>
     <w:lvl w:ilvl="8">
       <w:start w:val="1"/>
       <w:numFmt w:val="bullet"/>
-      <w:lvlText w:val=""/>
-      <w:lvlJc w:val="left"/>
-      <w:pPr>
-        <w:tabs>
-          <w:tab w:val="num" w:pos="6363"/>
-        </w:tabs>
-        <w:ind w:left="6363" w:hanging="283"/>
-      </w:pPr>
-      <w:rPr>
-        <w:rFonts w:ascii="Symbol" w:hAnsi="Symbol" w:cs="Symbol" w:hint="default"/>
-        <w:rFonts w:cs="OpenSymbol"/>
+      <w:lvlText w:val=""/>
+      <w:lvlJc w:val="left"/>
+      <w:pPr>
+        <w:ind w:left="6480" w:hanging="360"/>
+      </w:pPr>
+      <w:rPr>
+        <w:rFonts w:ascii="Wingdings" w:hAnsi="Wingdings" w:cs="Wingdings" w:hint="default"/>
+        <w:rFonts w:cs="Wingdings"/>
       </w:rPr>
     </w:lvl>
   </w:abstractNum>
@@ -3541,9 +3492,9 @@
       <w:lvlJc w:val="left"/>
       <w:pPr>
         <w:tabs>
-          <w:tab w:val="num" w:pos="720"/>
-        </w:tabs>
-        <w:ind w:left="720" w:hanging="360"/>
+          <w:tab w:val="num" w:pos="707"/>
+        </w:tabs>
+        <w:ind w:left="707" w:hanging="283"/>
       </w:pPr>
       <w:rPr>
         <w:rFonts w:ascii="Symbol" w:hAnsi="Symbol" w:cs="Symbol" w:hint="default"/>
@@ -3553,32 +3504,32 @@
     <w:lvl w:ilvl="1">
       <w:start w:val="1"/>
       <w:numFmt w:val="bullet"/>
-      <w:lvlText w:val="◦"/>
-      <w:lvlJc w:val="left"/>
-      <w:pPr>
-        <w:tabs>
-          <w:tab w:val="num" w:pos="1080"/>
-        </w:tabs>
-        <w:ind w:left="1080" w:hanging="360"/>
-      </w:pPr>
-      <w:rPr>
-        <w:rFonts w:ascii="OpenSymbol" w:hAnsi="OpenSymbol" w:cs="OpenSymbol" w:hint="default"/>
+      <w:lvlText w:val=""/>
+      <w:lvlJc w:val="left"/>
+      <w:pPr>
+        <w:tabs>
+          <w:tab w:val="num" w:pos="1414"/>
+        </w:tabs>
+        <w:ind w:left="1414" w:hanging="283"/>
+      </w:pPr>
+      <w:rPr>
+        <w:rFonts w:ascii="Symbol" w:hAnsi="Symbol" w:cs="Symbol" w:hint="default"/>
         <w:rFonts w:cs="OpenSymbol"/>
       </w:rPr>
     </w:lvl>
     <w:lvl w:ilvl="2">
       <w:start w:val="1"/>
       <w:numFmt w:val="bullet"/>
-      <w:lvlText w:val="▪"/>
-      <w:lvlJc w:val="left"/>
-      <w:pPr>
-        <w:tabs>
-          <w:tab w:val="num" w:pos="1440"/>
-        </w:tabs>
-        <w:ind w:left="1440" w:hanging="360"/>
-      </w:pPr>
-      <w:rPr>
-        <w:rFonts w:ascii="OpenSymbol" w:hAnsi="OpenSymbol" w:cs="OpenSymbol" w:hint="default"/>
+      <w:lvlText w:val=""/>
+      <w:lvlJc w:val="left"/>
+      <w:pPr>
+        <w:tabs>
+          <w:tab w:val="num" w:pos="2121"/>
+        </w:tabs>
+        <w:ind w:left="2121" w:hanging="283"/>
+      </w:pPr>
+      <w:rPr>
+        <w:rFonts w:ascii="Symbol" w:hAnsi="Symbol" w:cs="Symbol" w:hint="default"/>
         <w:rFonts w:cs="OpenSymbol"/>
       </w:rPr>
     </w:lvl>
@@ -3589,9 +3540,9 @@
       <w:lvlJc w:val="left"/>
       <w:pPr>
         <w:tabs>
-          <w:tab w:val="num" w:pos="1800"/>
-        </w:tabs>
-        <w:ind w:left="1800" w:hanging="360"/>
+          <w:tab w:val="num" w:pos="2828"/>
+        </w:tabs>
+        <w:ind w:left="2828" w:hanging="283"/>
       </w:pPr>
       <w:rPr>
         <w:rFonts w:ascii="Symbol" w:hAnsi="Symbol" w:cs="Symbol" w:hint="default"/>
@@ -3601,32 +3552,32 @@
     <w:lvl w:ilvl="4">
       <w:start w:val="1"/>
       <w:numFmt w:val="bullet"/>
-      <w:lvlText w:val="◦"/>
-      <w:lvlJc w:val="left"/>
-      <w:pPr>
-        <w:tabs>
-          <w:tab w:val="num" w:pos="2160"/>
-        </w:tabs>
-        <w:ind w:left="2160" w:hanging="360"/>
-      </w:pPr>
-      <w:rPr>
-        <w:rFonts w:ascii="OpenSymbol" w:hAnsi="OpenSymbol" w:cs="OpenSymbol" w:hint="default"/>
+      <w:lvlText w:val=""/>
+      <w:lvlJc w:val="left"/>
+      <w:pPr>
+        <w:tabs>
+          <w:tab w:val="num" w:pos="3535"/>
+        </w:tabs>
+        <w:ind w:left="3535" w:hanging="283"/>
+      </w:pPr>
+      <w:rPr>
+        <w:rFonts w:ascii="Symbol" w:hAnsi="Symbol" w:cs="Symbol" w:hint="default"/>
         <w:rFonts w:cs="OpenSymbol"/>
       </w:rPr>
     </w:lvl>
     <w:lvl w:ilvl="5">
       <w:start w:val="1"/>
       <w:numFmt w:val="bullet"/>
-      <w:lvlText w:val="▪"/>
-      <w:lvlJc w:val="left"/>
-      <w:pPr>
-        <w:tabs>
-          <w:tab w:val="num" w:pos="2520"/>
-        </w:tabs>
-        <w:ind w:left="2520" w:hanging="360"/>
-      </w:pPr>
-      <w:rPr>
-        <w:rFonts w:ascii="OpenSymbol" w:hAnsi="OpenSymbol" w:cs="OpenSymbol" w:hint="default"/>
+      <w:lvlText w:val=""/>
+      <w:lvlJc w:val="left"/>
+      <w:pPr>
+        <w:tabs>
+          <w:tab w:val="num" w:pos="4242"/>
+        </w:tabs>
+        <w:ind w:left="4242" w:hanging="283"/>
+      </w:pPr>
+      <w:rPr>
+        <w:rFonts w:ascii="Symbol" w:hAnsi="Symbol" w:cs="Symbol" w:hint="default"/>
         <w:rFonts w:cs="OpenSymbol"/>
       </w:rPr>
     </w:lvl>
@@ -3637,9 +3588,9 @@
       <w:lvlJc w:val="left"/>
       <w:pPr>
         <w:tabs>
-          <w:tab w:val="num" w:pos="2880"/>
-        </w:tabs>
-        <w:ind w:left="2880" w:hanging="360"/>
+          <w:tab w:val="num" w:pos="4949"/>
+        </w:tabs>
+        <w:ind w:left="4949" w:hanging="283"/>
       </w:pPr>
       <w:rPr>
         <w:rFonts w:ascii="Symbol" w:hAnsi="Symbol" w:cs="Symbol" w:hint="default"/>
@@ -3649,32 +3600,32 @@
     <w:lvl w:ilvl="7">
       <w:start w:val="1"/>
       <w:numFmt w:val="bullet"/>
-      <w:lvlText w:val="◦"/>
-      <w:lvlJc w:val="left"/>
-      <w:pPr>
-        <w:tabs>
-          <w:tab w:val="num" w:pos="3240"/>
-        </w:tabs>
-        <w:ind w:left="3240" w:hanging="360"/>
-      </w:pPr>
-      <w:rPr>
-        <w:rFonts w:ascii="OpenSymbol" w:hAnsi="OpenSymbol" w:cs="OpenSymbol" w:hint="default"/>
+      <w:lvlText w:val=""/>
+      <w:lvlJc w:val="left"/>
+      <w:pPr>
+        <w:tabs>
+          <w:tab w:val="num" w:pos="5656"/>
+        </w:tabs>
+        <w:ind w:left="5656" w:hanging="283"/>
+      </w:pPr>
+      <w:rPr>
+        <w:rFonts w:ascii="Symbol" w:hAnsi="Symbol" w:cs="Symbol" w:hint="default"/>
         <w:rFonts w:cs="OpenSymbol"/>
       </w:rPr>
     </w:lvl>
     <w:lvl w:ilvl="8">
       <w:start w:val="1"/>
       <w:numFmt w:val="bullet"/>
-      <w:lvlText w:val="▪"/>
-      <w:lvlJc w:val="left"/>
-      <w:pPr>
-        <w:tabs>
-          <w:tab w:val="num" w:pos="3600"/>
-        </w:tabs>
-        <w:ind w:left="3600" w:hanging="360"/>
-      </w:pPr>
-      <w:rPr>
-        <w:rFonts w:ascii="OpenSymbol" w:hAnsi="OpenSymbol" w:cs="OpenSymbol" w:hint="default"/>
+      <w:lvlText w:val=""/>
+      <w:lvlJc w:val="left"/>
+      <w:pPr>
+        <w:tabs>
+          <w:tab w:val="num" w:pos="6363"/>
+        </w:tabs>
+        <w:ind w:left="6363" w:hanging="283"/>
+      </w:pPr>
+      <w:rPr>
+        <w:rFonts w:ascii="Symbol" w:hAnsi="Symbol" w:cs="Symbol" w:hint="default"/>
         <w:rFonts w:cs="OpenSymbol"/>
       </w:rPr>
     </w:lvl>
@@ -4569,7 +4520,6 @@
       </w:pPr>
       <w:rPr>
         <w:rFonts w:ascii="Symbol" w:hAnsi="Symbol" w:cs="Symbol" w:hint="default"/>
-        <w:sz w:val="22"/>
         <w:rFonts w:cs="OpenSymbol"/>
       </w:rPr>
     </w:lvl>
@@ -4716,6 +4666,7 @@
       </w:pPr>
       <w:rPr>
         <w:rFonts w:ascii="Symbol" w:hAnsi="Symbol" w:cs="Symbol" w:hint="default"/>
+        <w:sz w:val="22"/>
         <w:rFonts w:cs="OpenSymbol"/>
       </w:rPr>
     </w:lvl>
@@ -5579,6 +5530,298 @@
     </w:lvl>
   </w:abstractNum>
   <w:abstractNum w:abstractNumId="20">
+    <w:lvl w:ilvl="0">
+      <w:start w:val="1"/>
+      <w:numFmt w:val="bullet"/>
+      <w:lvlText w:val=""/>
+      <w:lvlJc w:val="left"/>
+      <w:pPr>
+        <w:tabs>
+          <w:tab w:val="num" w:pos="720"/>
+        </w:tabs>
+        <w:ind w:left="720" w:hanging="360"/>
+      </w:pPr>
+      <w:rPr>
+        <w:rFonts w:ascii="Symbol" w:hAnsi="Symbol" w:cs="Symbol" w:hint="default"/>
+        <w:rFonts w:cs="OpenSymbol"/>
+      </w:rPr>
+    </w:lvl>
+    <w:lvl w:ilvl="1">
+      <w:start w:val="1"/>
+      <w:numFmt w:val="bullet"/>
+      <w:lvlText w:val="◦"/>
+      <w:lvlJc w:val="left"/>
+      <w:pPr>
+        <w:tabs>
+          <w:tab w:val="num" w:pos="1080"/>
+        </w:tabs>
+        <w:ind w:left="1080" w:hanging="360"/>
+      </w:pPr>
+      <w:rPr>
+        <w:rFonts w:ascii="OpenSymbol" w:hAnsi="OpenSymbol" w:cs="OpenSymbol" w:hint="default"/>
+        <w:rFonts w:cs="OpenSymbol"/>
+      </w:rPr>
+    </w:lvl>
+    <w:lvl w:ilvl="2">
+      <w:start w:val="1"/>
+      <w:numFmt w:val="bullet"/>
+      <w:lvlText w:val="▪"/>
+      <w:lvlJc w:val="left"/>
+      <w:pPr>
+        <w:tabs>
+          <w:tab w:val="num" w:pos="1440"/>
+        </w:tabs>
+        <w:ind w:left="1440" w:hanging="360"/>
+      </w:pPr>
+      <w:rPr>
+        <w:rFonts w:ascii="OpenSymbol" w:hAnsi="OpenSymbol" w:cs="OpenSymbol" w:hint="default"/>
+        <w:rFonts w:cs="OpenSymbol"/>
+      </w:rPr>
+    </w:lvl>
+    <w:lvl w:ilvl="3">
+      <w:start w:val="1"/>
+      <w:numFmt w:val="bullet"/>
+      <w:lvlText w:val=""/>
+      <w:lvlJc w:val="left"/>
+      <w:pPr>
+        <w:tabs>
+          <w:tab w:val="num" w:pos="1800"/>
+        </w:tabs>
+        <w:ind w:left="1800" w:hanging="360"/>
+      </w:pPr>
+      <w:rPr>
+        <w:rFonts w:ascii="Symbol" w:hAnsi="Symbol" w:cs="Symbol" w:hint="default"/>
+        <w:rFonts w:cs="OpenSymbol"/>
+      </w:rPr>
+    </w:lvl>
+    <w:lvl w:ilvl="4">
+      <w:start w:val="1"/>
+      <w:numFmt w:val="bullet"/>
+      <w:lvlText w:val="◦"/>
+      <w:lvlJc w:val="left"/>
+      <w:pPr>
+        <w:tabs>
+          <w:tab w:val="num" w:pos="2160"/>
+        </w:tabs>
+        <w:ind w:left="2160" w:hanging="360"/>
+      </w:pPr>
+      <w:rPr>
+        <w:rFonts w:ascii="OpenSymbol" w:hAnsi="OpenSymbol" w:cs="OpenSymbol" w:hint="default"/>
+        <w:rFonts w:cs="OpenSymbol"/>
+      </w:rPr>
+    </w:lvl>
+    <w:lvl w:ilvl="5">
+      <w:start w:val="1"/>
+      <w:numFmt w:val="bullet"/>
+      <w:lvlText w:val="▪"/>
+      <w:lvlJc w:val="left"/>
+      <w:pPr>
+        <w:tabs>
+          <w:tab w:val="num" w:pos="2520"/>
+        </w:tabs>
+        <w:ind w:left="2520" w:hanging="360"/>
+      </w:pPr>
+      <w:rPr>
+        <w:rFonts w:ascii="OpenSymbol" w:hAnsi="OpenSymbol" w:cs="OpenSymbol" w:hint="default"/>
+        <w:rFonts w:cs="OpenSymbol"/>
+      </w:rPr>
+    </w:lvl>
+    <w:lvl w:ilvl="6">
+      <w:start w:val="1"/>
+      <w:numFmt w:val="bullet"/>
+      <w:lvlText w:val=""/>
+      <w:lvlJc w:val="left"/>
+      <w:pPr>
+        <w:tabs>
+          <w:tab w:val="num" w:pos="2880"/>
+        </w:tabs>
+        <w:ind w:left="2880" w:hanging="360"/>
+      </w:pPr>
+      <w:rPr>
+        <w:rFonts w:ascii="Symbol" w:hAnsi="Symbol" w:cs="Symbol" w:hint="default"/>
+        <w:rFonts w:cs="OpenSymbol"/>
+      </w:rPr>
+    </w:lvl>
+    <w:lvl w:ilvl="7">
+      <w:start w:val="1"/>
+      <w:numFmt w:val="bullet"/>
+      <w:lvlText w:val="◦"/>
+      <w:lvlJc w:val="left"/>
+      <w:pPr>
+        <w:tabs>
+          <w:tab w:val="num" w:pos="3240"/>
+        </w:tabs>
+        <w:ind w:left="3240" w:hanging="360"/>
+      </w:pPr>
+      <w:rPr>
+        <w:rFonts w:ascii="OpenSymbol" w:hAnsi="OpenSymbol" w:cs="OpenSymbol" w:hint="default"/>
+        <w:rFonts w:cs="OpenSymbol"/>
+      </w:rPr>
+    </w:lvl>
+    <w:lvl w:ilvl="8">
+      <w:start w:val="1"/>
+      <w:numFmt w:val="bullet"/>
+      <w:lvlText w:val="▪"/>
+      <w:lvlJc w:val="left"/>
+      <w:pPr>
+        <w:tabs>
+          <w:tab w:val="num" w:pos="3600"/>
+        </w:tabs>
+        <w:ind w:left="3600" w:hanging="360"/>
+      </w:pPr>
+      <w:rPr>
+        <w:rFonts w:ascii="OpenSymbol" w:hAnsi="OpenSymbol" w:cs="OpenSymbol" w:hint="default"/>
+        <w:rFonts w:cs="OpenSymbol"/>
+      </w:rPr>
+    </w:lvl>
+  </w:abstractNum>
+  <w:abstractNum w:abstractNumId="21">
+    <w:lvl w:ilvl="0">
+      <w:start w:val="1"/>
+      <w:numFmt w:val="bullet"/>
+      <w:lvlText w:val=""/>
+      <w:lvlJc w:val="left"/>
+      <w:pPr>
+        <w:tabs>
+          <w:tab w:val="num" w:pos="720"/>
+        </w:tabs>
+        <w:ind w:left="720" w:hanging="360"/>
+      </w:pPr>
+      <w:rPr>
+        <w:rFonts w:ascii="Symbol" w:hAnsi="Symbol" w:cs="Symbol" w:hint="default"/>
+        <w:rFonts w:cs="OpenSymbol"/>
+      </w:rPr>
+    </w:lvl>
+    <w:lvl w:ilvl="1">
+      <w:start w:val="1"/>
+      <w:numFmt w:val="bullet"/>
+      <w:lvlText w:val="◦"/>
+      <w:lvlJc w:val="left"/>
+      <w:pPr>
+        <w:tabs>
+          <w:tab w:val="num" w:pos="1080"/>
+        </w:tabs>
+        <w:ind w:left="1080" w:hanging="360"/>
+      </w:pPr>
+      <w:rPr>
+        <w:rFonts w:ascii="OpenSymbol" w:hAnsi="OpenSymbol" w:cs="OpenSymbol" w:hint="default"/>
+        <w:rFonts w:cs="OpenSymbol"/>
+      </w:rPr>
+    </w:lvl>
+    <w:lvl w:ilvl="2">
+      <w:start w:val="1"/>
+      <w:numFmt w:val="bullet"/>
+      <w:lvlText w:val="▪"/>
+      <w:lvlJc w:val="left"/>
+      <w:pPr>
+        <w:tabs>
+          <w:tab w:val="num" w:pos="1440"/>
+        </w:tabs>
+        <w:ind w:left="1440" w:hanging="360"/>
+      </w:pPr>
+      <w:rPr>
+        <w:rFonts w:ascii="OpenSymbol" w:hAnsi="OpenSymbol" w:cs="OpenSymbol" w:hint="default"/>
+        <w:rFonts w:cs="OpenSymbol"/>
+      </w:rPr>
+    </w:lvl>
+    <w:lvl w:ilvl="3">
+      <w:start w:val="1"/>
+      <w:numFmt w:val="bullet"/>
+      <w:lvlText w:val=""/>
+      <w:lvlJc w:val="left"/>
+      <w:pPr>
+        <w:tabs>
+          <w:tab w:val="num" w:pos="1800"/>
+        </w:tabs>
+        <w:ind w:left="1800" w:hanging="360"/>
+      </w:pPr>
+      <w:rPr>
+        <w:rFonts w:ascii="Symbol" w:hAnsi="Symbol" w:cs="Symbol" w:hint="default"/>
+        <w:rFonts w:cs="OpenSymbol"/>
+      </w:rPr>
+    </w:lvl>
+    <w:lvl w:ilvl="4">
+      <w:start w:val="1"/>
+      <w:numFmt w:val="bullet"/>
+      <w:lvlText w:val="◦"/>
+      <w:lvlJc w:val="left"/>
+      <w:pPr>
+        <w:tabs>
+          <w:tab w:val="num" w:pos="2160"/>
+        </w:tabs>
+        <w:ind w:left="2160" w:hanging="360"/>
+      </w:pPr>
+      <w:rPr>
+        <w:rFonts w:ascii="OpenSymbol" w:hAnsi="OpenSymbol" w:cs="OpenSymbol" w:hint="default"/>
+        <w:rFonts w:cs="OpenSymbol"/>
+      </w:rPr>
+    </w:lvl>
+    <w:lvl w:ilvl="5">
+      <w:start w:val="1"/>
+      <w:numFmt w:val="bullet"/>
+      <w:lvlText w:val="▪"/>
+      <w:lvlJc w:val="left"/>
+      <w:pPr>
+        <w:tabs>
+          <w:tab w:val="num" w:pos="2520"/>
+        </w:tabs>
+        <w:ind w:left="2520" w:hanging="360"/>
+      </w:pPr>
+      <w:rPr>
+        <w:rFonts w:ascii="OpenSymbol" w:hAnsi="OpenSymbol" w:cs="OpenSymbol" w:hint="default"/>
+        <w:rFonts w:cs="OpenSymbol"/>
+      </w:rPr>
+    </w:lvl>
+    <w:lvl w:ilvl="6">
+      <w:start w:val="1"/>
+      <w:numFmt w:val="bullet"/>
+      <w:lvlText w:val=""/>
+      <w:lvlJc w:val="left"/>
+      <w:pPr>
+        <w:tabs>
+          <w:tab w:val="num" w:pos="2880"/>
+        </w:tabs>
+        <w:ind w:left="2880" w:hanging="360"/>
+      </w:pPr>
+      <w:rPr>
+        <w:rFonts w:ascii="Symbol" w:hAnsi="Symbol" w:cs="Symbol" w:hint="default"/>
+        <w:rFonts w:cs="OpenSymbol"/>
+      </w:rPr>
+    </w:lvl>
+    <w:lvl w:ilvl="7">
+      <w:start w:val="1"/>
+      <w:numFmt w:val="bullet"/>
+      <w:lvlText w:val="◦"/>
+      <w:lvlJc w:val="left"/>
+      <w:pPr>
+        <w:tabs>
+          <w:tab w:val="num" w:pos="3240"/>
+        </w:tabs>
+        <w:ind w:left="3240" w:hanging="360"/>
+      </w:pPr>
+      <w:rPr>
+        <w:rFonts w:ascii="OpenSymbol" w:hAnsi="OpenSymbol" w:cs="OpenSymbol" w:hint="default"/>
+        <w:rFonts w:cs="OpenSymbol"/>
+      </w:rPr>
+    </w:lvl>
+    <w:lvl w:ilvl="8">
+      <w:start w:val="1"/>
+      <w:numFmt w:val="bullet"/>
+      <w:lvlText w:val="▪"/>
+      <w:lvlJc w:val="left"/>
+      <w:pPr>
+        <w:tabs>
+          <w:tab w:val="num" w:pos="3600"/>
+        </w:tabs>
+        <w:ind w:left="3600" w:hanging="360"/>
+      </w:pPr>
+      <w:rPr>
+        <w:rFonts w:ascii="OpenSymbol" w:hAnsi="OpenSymbol" w:cs="OpenSymbol" w:hint="default"/>
+        <w:rFonts w:cs="OpenSymbol"/>
+      </w:rPr>
+    </w:lvl>
+  </w:abstractNum>
+  <w:abstractNum w:abstractNumId="22">
     <w:lvl w:ilvl="0">
       <w:start w:val="1"/>
       <w:numFmt w:val="bullet"/>
@@ -5784,6 +6027,12 @@
   <w:num w:numId="20">
     <w:abstractNumId w:val="20"/>
   </w:num>
+  <w:num w:numId="21">
+    <w:abstractNumId w:val="21"/>
+  </w:num>
+  <w:num w:numId="22">
+    <w:abstractNumId w:val="22"/>
+  </w:num>
 </w:numbering>
 </file>
 
@@ -5807,7 +6056,7 @@
     <w:qFormat/>
     <w:pPr>
       <w:widowControl/>
-      <w:overflowPunct w:val="true"/>
+      <w:overflowPunct w:val="false"/>
       <w:bidi w:val="0"/>
       <w:spacing w:lineRule="auto" w:line="259" w:before="0" w:after="160"/>
       <w:jc w:val="left"/>
@@ -8769,6 +9018,1110 @@
       <w:lang w:val="en-GB" w:eastAsia="en-US" w:bidi="ar-SA"/>
     </w:rPr>
   </w:style>
+  <w:style w:type="character" w:styleId="ListLabel407">
+    <w:name w:val="ListLabel 407"/>
+    <w:qFormat/>
+    <w:rPr>
+      <w:rFonts w:cs="Calibri"/>
+    </w:rPr>
+  </w:style>
+  <w:style w:type="character" w:styleId="ListLabel408">
+    <w:name w:val="ListLabel 408"/>
+    <w:qFormat/>
+    <w:rPr>
+      <w:rFonts w:cs="Courier New"/>
+    </w:rPr>
+  </w:style>
+  <w:style w:type="character" w:styleId="ListLabel409">
+    <w:name w:val="ListLabel 409"/>
+    <w:qFormat/>
+    <w:rPr>
+      <w:rFonts w:cs="Wingdings"/>
+    </w:rPr>
+  </w:style>
+  <w:style w:type="character" w:styleId="ListLabel410">
+    <w:name w:val="ListLabel 410"/>
+    <w:qFormat/>
+    <w:rPr>
+      <w:rFonts w:cs="Symbol"/>
+    </w:rPr>
+  </w:style>
+  <w:style w:type="character" w:styleId="ListLabel411">
+    <w:name w:val="ListLabel 411"/>
+    <w:qFormat/>
+    <w:rPr>
+      <w:rFonts w:cs="Courier New"/>
+    </w:rPr>
+  </w:style>
+  <w:style w:type="character" w:styleId="ListLabel412">
+    <w:name w:val="ListLabel 412"/>
+    <w:qFormat/>
+    <w:rPr>
+      <w:rFonts w:cs="Wingdings"/>
+    </w:rPr>
+  </w:style>
+  <w:style w:type="character" w:styleId="ListLabel413">
+    <w:name w:val="ListLabel 413"/>
+    <w:qFormat/>
+    <w:rPr>
+      <w:rFonts w:cs="Symbol"/>
+    </w:rPr>
+  </w:style>
+  <w:style w:type="character" w:styleId="ListLabel414">
+    <w:name w:val="ListLabel 414"/>
+    <w:qFormat/>
+    <w:rPr>
+      <w:rFonts w:cs="Courier New"/>
+    </w:rPr>
+  </w:style>
+  <w:style w:type="character" w:styleId="ListLabel415">
+    <w:name w:val="ListLabel 415"/>
+    <w:qFormat/>
+    <w:rPr>
+      <w:rFonts w:cs="Wingdings"/>
+    </w:rPr>
+  </w:style>
+  <w:style w:type="character" w:styleId="ListLabel416">
+    <w:name w:val="ListLabel 416"/>
+    <w:qFormat/>
+    <w:rPr>
+      <w:rFonts w:cs="OpenSymbol"/>
+    </w:rPr>
+  </w:style>
+  <w:style w:type="character" w:styleId="ListLabel417">
+    <w:name w:val="ListLabel 417"/>
+    <w:qFormat/>
+    <w:rPr>
+      <w:rFonts w:cs="OpenSymbol"/>
+    </w:rPr>
+  </w:style>
+  <w:style w:type="character" w:styleId="ListLabel418">
+    <w:name w:val="ListLabel 418"/>
+    <w:qFormat/>
+    <w:rPr>
+      <w:rFonts w:cs="OpenSymbol"/>
+    </w:rPr>
+  </w:style>
+  <w:style w:type="character" w:styleId="ListLabel419">
+    <w:name w:val="ListLabel 419"/>
+    <w:qFormat/>
+    <w:rPr>
+      <w:rFonts w:cs="OpenSymbol"/>
+    </w:rPr>
+  </w:style>
+  <w:style w:type="character" w:styleId="ListLabel420">
+    <w:name w:val="ListLabel 420"/>
+    <w:qFormat/>
+    <w:rPr>
+      <w:rFonts w:cs="OpenSymbol"/>
+    </w:rPr>
+  </w:style>
+  <w:style w:type="character" w:styleId="ListLabel421">
+    <w:name w:val="ListLabel 421"/>
+    <w:qFormat/>
+    <w:rPr>
+      <w:rFonts w:cs="OpenSymbol"/>
+    </w:rPr>
+  </w:style>
+  <w:style w:type="character" w:styleId="ListLabel422">
+    <w:name w:val="ListLabel 422"/>
+    <w:qFormat/>
+    <w:rPr>
+      <w:rFonts w:cs="OpenSymbol"/>
+    </w:rPr>
+  </w:style>
+  <w:style w:type="character" w:styleId="ListLabel423">
+    <w:name w:val="ListLabel 423"/>
+    <w:qFormat/>
+    <w:rPr>
+      <w:rFonts w:cs="OpenSymbol"/>
+    </w:rPr>
+  </w:style>
+  <w:style w:type="character" w:styleId="ListLabel424">
+    <w:name w:val="ListLabel 424"/>
+    <w:qFormat/>
+    <w:rPr>
+      <w:rFonts w:cs="OpenSymbol"/>
+    </w:rPr>
+  </w:style>
+  <w:style w:type="character" w:styleId="ListLabel425">
+    <w:name w:val="ListLabel 425"/>
+    <w:qFormat/>
+    <w:rPr>
+      <w:rFonts w:cs="OpenSymbol"/>
+    </w:rPr>
+  </w:style>
+  <w:style w:type="character" w:styleId="ListLabel426">
+    <w:name w:val="ListLabel 426"/>
+    <w:qFormat/>
+    <w:rPr>
+      <w:rFonts w:cs="OpenSymbol"/>
+    </w:rPr>
+  </w:style>
+  <w:style w:type="character" w:styleId="ListLabel427">
+    <w:name w:val="ListLabel 427"/>
+    <w:qFormat/>
+    <w:rPr>
+      <w:rFonts w:cs="OpenSymbol"/>
+    </w:rPr>
+  </w:style>
+  <w:style w:type="character" w:styleId="ListLabel428">
+    <w:name w:val="ListLabel 428"/>
+    <w:qFormat/>
+    <w:rPr>
+      <w:rFonts w:cs="OpenSymbol"/>
+    </w:rPr>
+  </w:style>
+  <w:style w:type="character" w:styleId="ListLabel429">
+    <w:name w:val="ListLabel 429"/>
+    <w:qFormat/>
+    <w:rPr>
+      <w:rFonts w:cs="OpenSymbol"/>
+    </w:rPr>
+  </w:style>
+  <w:style w:type="character" w:styleId="ListLabel430">
+    <w:name w:val="ListLabel 430"/>
+    <w:qFormat/>
+    <w:rPr>
+      <w:rFonts w:cs="OpenSymbol"/>
+    </w:rPr>
+  </w:style>
+  <w:style w:type="character" w:styleId="ListLabel431">
+    <w:name w:val="ListLabel 431"/>
+    <w:qFormat/>
+    <w:rPr>
+      <w:rFonts w:cs="OpenSymbol"/>
+    </w:rPr>
+  </w:style>
+  <w:style w:type="character" w:styleId="ListLabel432">
+    <w:name w:val="ListLabel 432"/>
+    <w:qFormat/>
+    <w:rPr>
+      <w:rFonts w:cs="OpenSymbol"/>
+    </w:rPr>
+  </w:style>
+  <w:style w:type="character" w:styleId="ListLabel433">
+    <w:name w:val="ListLabel 433"/>
+    <w:qFormat/>
+    <w:rPr>
+      <w:rFonts w:cs="OpenSymbol"/>
+    </w:rPr>
+  </w:style>
+  <w:style w:type="character" w:styleId="ListLabel434">
+    <w:name w:val="ListLabel 434"/>
+    <w:qFormat/>
+    <w:rPr>
+      <w:rFonts w:cs="OpenSymbol"/>
+    </w:rPr>
+  </w:style>
+  <w:style w:type="character" w:styleId="ListLabel435">
+    <w:name w:val="ListLabel 435"/>
+    <w:qFormat/>
+    <w:rPr>
+      <w:rFonts w:cs="OpenSymbol"/>
+    </w:rPr>
+  </w:style>
+  <w:style w:type="character" w:styleId="ListLabel436">
+    <w:name w:val="ListLabel 436"/>
+    <w:qFormat/>
+    <w:rPr>
+      <w:rFonts w:cs="OpenSymbol"/>
+    </w:rPr>
+  </w:style>
+  <w:style w:type="character" w:styleId="ListLabel437">
+    <w:name w:val="ListLabel 437"/>
+    <w:qFormat/>
+    <w:rPr>
+      <w:rFonts w:cs="OpenSymbol"/>
+    </w:rPr>
+  </w:style>
+  <w:style w:type="character" w:styleId="ListLabel438">
+    <w:name w:val="ListLabel 438"/>
+    <w:qFormat/>
+    <w:rPr>
+      <w:rFonts w:cs="OpenSymbol"/>
+    </w:rPr>
+  </w:style>
+  <w:style w:type="character" w:styleId="ListLabel439">
+    <w:name w:val="ListLabel 439"/>
+    <w:qFormat/>
+    <w:rPr>
+      <w:rFonts w:cs="OpenSymbol"/>
+    </w:rPr>
+  </w:style>
+  <w:style w:type="character" w:styleId="ListLabel440">
+    <w:name w:val="ListLabel 440"/>
+    <w:qFormat/>
+    <w:rPr>
+      <w:rFonts w:cs="OpenSymbol"/>
+    </w:rPr>
+  </w:style>
+  <w:style w:type="character" w:styleId="ListLabel441">
+    <w:name w:val="ListLabel 441"/>
+    <w:qFormat/>
+    <w:rPr>
+      <w:rFonts w:cs="OpenSymbol"/>
+    </w:rPr>
+  </w:style>
+  <w:style w:type="character" w:styleId="ListLabel442">
+    <w:name w:val="ListLabel 442"/>
+    <w:qFormat/>
+    <w:rPr>
+      <w:rFonts w:cs="OpenSymbol"/>
+    </w:rPr>
+  </w:style>
+  <w:style w:type="character" w:styleId="ListLabel443">
+    <w:name w:val="ListLabel 443"/>
+    <w:qFormat/>
+    <w:rPr>
+      <w:rFonts w:cs="OpenSymbol"/>
+    </w:rPr>
+  </w:style>
+  <w:style w:type="character" w:styleId="ListLabel444">
+    <w:name w:val="ListLabel 444"/>
+    <w:qFormat/>
+    <w:rPr>
+      <w:rFonts w:cs="OpenSymbol"/>
+    </w:rPr>
+  </w:style>
+  <w:style w:type="character" w:styleId="ListLabel445">
+    <w:name w:val="ListLabel 445"/>
+    <w:qFormat/>
+    <w:rPr>
+      <w:rFonts w:cs="OpenSymbol"/>
+    </w:rPr>
+  </w:style>
+  <w:style w:type="character" w:styleId="ListLabel446">
+    <w:name w:val="ListLabel 446"/>
+    <w:qFormat/>
+    <w:rPr>
+      <w:rFonts w:cs="OpenSymbol"/>
+    </w:rPr>
+  </w:style>
+  <w:style w:type="character" w:styleId="ListLabel447">
+    <w:name w:val="ListLabel 447"/>
+    <w:qFormat/>
+    <w:rPr>
+      <w:rFonts w:cs="OpenSymbol"/>
+    </w:rPr>
+  </w:style>
+  <w:style w:type="character" w:styleId="ListLabel448">
+    <w:name w:val="ListLabel 448"/>
+    <w:qFormat/>
+    <w:rPr>
+      <w:rFonts w:cs="OpenSymbol"/>
+    </w:rPr>
+  </w:style>
+  <w:style w:type="character" w:styleId="ListLabel449">
+    <w:name w:val="ListLabel 449"/>
+    <w:qFormat/>
+    <w:rPr>
+      <w:rFonts w:cs="OpenSymbol"/>
+    </w:rPr>
+  </w:style>
+  <w:style w:type="character" w:styleId="ListLabel450">
+    <w:name w:val="ListLabel 450"/>
+    <w:qFormat/>
+    <w:rPr>
+      <w:rFonts w:cs="OpenSymbol"/>
+    </w:rPr>
+  </w:style>
+  <w:style w:type="character" w:styleId="ListLabel451">
+    <w:name w:val="ListLabel 451"/>
+    <w:qFormat/>
+    <w:rPr>
+      <w:rFonts w:cs="OpenSymbol"/>
+    </w:rPr>
+  </w:style>
+  <w:style w:type="character" w:styleId="ListLabel452">
+    <w:name w:val="ListLabel 452"/>
+    <w:qFormat/>
+    <w:rPr>
+      <w:rFonts w:cs="OpenSymbol"/>
+    </w:rPr>
+  </w:style>
+  <w:style w:type="character" w:styleId="ListLabel453">
+    <w:name w:val="ListLabel 453"/>
+    <w:qFormat/>
+    <w:rPr>
+      <w:rFonts w:cs="OpenSymbol"/>
+    </w:rPr>
+  </w:style>
+  <w:style w:type="character" w:styleId="ListLabel454">
+    <w:name w:val="ListLabel 454"/>
+    <w:qFormat/>
+    <w:rPr>
+      <w:rFonts w:cs="OpenSymbol"/>
+    </w:rPr>
+  </w:style>
+  <w:style w:type="character" w:styleId="ListLabel455">
+    <w:name w:val="ListLabel 455"/>
+    <w:qFormat/>
+    <w:rPr>
+      <w:rFonts w:cs="OpenSymbol"/>
+    </w:rPr>
+  </w:style>
+  <w:style w:type="character" w:styleId="ListLabel456">
+    <w:name w:val="ListLabel 456"/>
+    <w:qFormat/>
+    <w:rPr>
+      <w:rFonts w:cs="OpenSymbol"/>
+    </w:rPr>
+  </w:style>
+  <w:style w:type="character" w:styleId="ListLabel457">
+    <w:name w:val="ListLabel 457"/>
+    <w:qFormat/>
+    <w:rPr>
+      <w:rFonts w:cs="OpenSymbol"/>
+    </w:rPr>
+  </w:style>
+  <w:style w:type="character" w:styleId="ListLabel458">
+    <w:name w:val="ListLabel 458"/>
+    <w:qFormat/>
+    <w:rPr>
+      <w:rFonts w:cs="OpenSymbol"/>
+    </w:rPr>
+  </w:style>
+  <w:style w:type="character" w:styleId="ListLabel459">
+    <w:name w:val="ListLabel 459"/>
+    <w:qFormat/>
+    <w:rPr>
+      <w:rFonts w:cs="OpenSymbol"/>
+    </w:rPr>
+  </w:style>
+  <w:style w:type="character" w:styleId="ListLabel460">
+    <w:name w:val="ListLabel 460"/>
+    <w:qFormat/>
+    <w:rPr>
+      <w:rFonts w:cs="OpenSymbol"/>
+    </w:rPr>
+  </w:style>
+  <w:style w:type="character" w:styleId="ListLabel461">
+    <w:name w:val="ListLabel 461"/>
+    <w:qFormat/>
+    <w:rPr>
+      <w:rFonts w:cs="OpenSymbol"/>
+    </w:rPr>
+  </w:style>
+  <w:style w:type="character" w:styleId="ListLabel462">
+    <w:name w:val="ListLabel 462"/>
+    <w:qFormat/>
+    <w:rPr>
+      <w:rFonts w:cs="OpenSymbol"/>
+    </w:rPr>
+  </w:style>
+  <w:style w:type="character" w:styleId="ListLabel463">
+    <w:name w:val="ListLabel 463"/>
+    <w:qFormat/>
+    <w:rPr>
+      <w:rFonts w:cs="OpenSymbol"/>
+    </w:rPr>
+  </w:style>
+  <w:style w:type="character" w:styleId="ListLabel464">
+    <w:name w:val="ListLabel 464"/>
+    <w:qFormat/>
+    <w:rPr>
+      <w:rFonts w:cs="OpenSymbol"/>
+    </w:rPr>
+  </w:style>
+  <w:style w:type="character" w:styleId="ListLabel465">
+    <w:name w:val="ListLabel 465"/>
+    <w:qFormat/>
+    <w:rPr>
+      <w:rFonts w:cs="OpenSymbol"/>
+    </w:rPr>
+  </w:style>
+  <w:style w:type="character" w:styleId="ListLabel466">
+    <w:name w:val="ListLabel 466"/>
+    <w:qFormat/>
+    <w:rPr>
+      <w:rFonts w:cs="OpenSymbol"/>
+    </w:rPr>
+  </w:style>
+  <w:style w:type="character" w:styleId="ListLabel467">
+    <w:name w:val="ListLabel 467"/>
+    <w:qFormat/>
+    <w:rPr>
+      <w:rFonts w:cs="OpenSymbol"/>
+    </w:rPr>
+  </w:style>
+  <w:style w:type="character" w:styleId="ListLabel468">
+    <w:name w:val="ListLabel 468"/>
+    <w:qFormat/>
+    <w:rPr>
+      <w:rFonts w:cs="OpenSymbol"/>
+    </w:rPr>
+  </w:style>
+  <w:style w:type="character" w:styleId="ListLabel469">
+    <w:name w:val="ListLabel 469"/>
+    <w:qFormat/>
+    <w:rPr>
+      <w:rFonts w:cs="OpenSymbol"/>
+    </w:rPr>
+  </w:style>
+  <w:style w:type="character" w:styleId="ListLabel470">
+    <w:name w:val="ListLabel 470"/>
+    <w:qFormat/>
+    <w:rPr>
+      <w:rFonts w:cs="OpenSymbol"/>
+    </w:rPr>
+  </w:style>
+  <w:style w:type="character" w:styleId="ListLabel471">
+    <w:name w:val="ListLabel 471"/>
+    <w:qFormat/>
+    <w:rPr>
+      <w:rFonts w:cs="OpenSymbol"/>
+    </w:rPr>
+  </w:style>
+  <w:style w:type="character" w:styleId="ListLabel472">
+    <w:name w:val="ListLabel 472"/>
+    <w:qFormat/>
+    <w:rPr>
+      <w:rFonts w:cs="OpenSymbol"/>
+    </w:rPr>
+  </w:style>
+  <w:style w:type="character" w:styleId="ListLabel473">
+    <w:name w:val="ListLabel 473"/>
+    <w:qFormat/>
+    <w:rPr>
+      <w:rFonts w:cs="OpenSymbol"/>
+    </w:rPr>
+  </w:style>
+  <w:style w:type="character" w:styleId="ListLabel474">
+    <w:name w:val="ListLabel 474"/>
+    <w:qFormat/>
+    <w:rPr>
+      <w:rFonts w:cs="OpenSymbol"/>
+    </w:rPr>
+  </w:style>
+  <w:style w:type="character" w:styleId="ListLabel475">
+    <w:name w:val="ListLabel 475"/>
+    <w:qFormat/>
+    <w:rPr>
+      <w:rFonts w:cs="OpenSymbol"/>
+    </w:rPr>
+  </w:style>
+  <w:style w:type="character" w:styleId="ListLabel476">
+    <w:name w:val="ListLabel 476"/>
+    <w:qFormat/>
+    <w:rPr>
+      <w:rFonts w:cs="OpenSymbol"/>
+    </w:rPr>
+  </w:style>
+  <w:style w:type="character" w:styleId="ListLabel477">
+    <w:name w:val="ListLabel 477"/>
+    <w:qFormat/>
+    <w:rPr>
+      <w:rFonts w:cs="OpenSymbol"/>
+    </w:rPr>
+  </w:style>
+  <w:style w:type="character" w:styleId="ListLabel478">
+    <w:name w:val="ListLabel 478"/>
+    <w:qFormat/>
+    <w:rPr>
+      <w:rFonts w:cs="OpenSymbol"/>
+    </w:rPr>
+  </w:style>
+  <w:style w:type="character" w:styleId="ListLabel479">
+    <w:name w:val="ListLabel 479"/>
+    <w:qFormat/>
+    <w:rPr>
+      <w:rFonts w:cs="OpenSymbol"/>
+    </w:rPr>
+  </w:style>
+  <w:style w:type="character" w:styleId="ListLabel480">
+    <w:name w:val="ListLabel 480"/>
+    <w:qFormat/>
+    <w:rPr>
+      <w:rFonts w:cs="OpenSymbol"/>
+    </w:rPr>
+  </w:style>
+  <w:style w:type="character" w:styleId="ListLabel481">
+    <w:name w:val="ListLabel 481"/>
+    <w:qFormat/>
+    <w:rPr>
+      <w:rFonts w:cs="OpenSymbol"/>
+    </w:rPr>
+  </w:style>
+  <w:style w:type="character" w:styleId="ListLabel482">
+    <w:name w:val="ListLabel 482"/>
+    <w:qFormat/>
+    <w:rPr>
+      <w:rFonts w:cs="OpenSymbol"/>
+    </w:rPr>
+  </w:style>
+  <w:style w:type="character" w:styleId="ListLabel483">
+    <w:name w:val="ListLabel 483"/>
+    <w:qFormat/>
+    <w:rPr>
+      <w:rFonts w:cs="OpenSymbol"/>
+    </w:rPr>
+  </w:style>
+  <w:style w:type="character" w:styleId="ListLabel484">
+    <w:name w:val="ListLabel 484"/>
+    <w:qFormat/>
+    <w:rPr>
+      <w:rFonts w:cs="OpenSymbol"/>
+    </w:rPr>
+  </w:style>
+  <w:style w:type="character" w:styleId="ListLabel485">
+    <w:name w:val="ListLabel 485"/>
+    <w:qFormat/>
+    <w:rPr>
+      <w:rFonts w:cs="OpenSymbol"/>
+    </w:rPr>
+  </w:style>
+  <w:style w:type="character" w:styleId="ListLabel486">
+    <w:name w:val="ListLabel 486"/>
+    <w:qFormat/>
+    <w:rPr>
+      <w:rFonts w:cs="OpenSymbol"/>
+    </w:rPr>
+  </w:style>
+  <w:style w:type="character" w:styleId="ListLabel487">
+    <w:name w:val="ListLabel 487"/>
+    <w:qFormat/>
+    <w:rPr>
+      <w:rFonts w:cs="OpenSymbol"/>
+    </w:rPr>
+  </w:style>
+  <w:style w:type="character" w:styleId="ListLabel488">
+    <w:name w:val="ListLabel 488"/>
+    <w:qFormat/>
+    <w:rPr>
+      <w:rFonts w:cs="OpenSymbol"/>
+      <w:sz w:val="22"/>
+    </w:rPr>
+  </w:style>
+  <w:style w:type="character" w:styleId="ListLabel489">
+    <w:name w:val="ListLabel 489"/>
+    <w:qFormat/>
+    <w:rPr>
+      <w:rFonts w:cs="OpenSymbol"/>
+    </w:rPr>
+  </w:style>
+  <w:style w:type="character" w:styleId="ListLabel490">
+    <w:name w:val="ListLabel 490"/>
+    <w:qFormat/>
+    <w:rPr>
+      <w:rFonts w:cs="OpenSymbol"/>
+    </w:rPr>
+  </w:style>
+  <w:style w:type="character" w:styleId="ListLabel491">
+    <w:name w:val="ListLabel 491"/>
+    <w:qFormat/>
+    <w:rPr>
+      <w:rFonts w:cs="OpenSymbol"/>
+    </w:rPr>
+  </w:style>
+  <w:style w:type="character" w:styleId="ListLabel492">
+    <w:name w:val="ListLabel 492"/>
+    <w:qFormat/>
+    <w:rPr>
+      <w:rFonts w:cs="OpenSymbol"/>
+    </w:rPr>
+  </w:style>
+  <w:style w:type="character" w:styleId="ListLabel493">
+    <w:name w:val="ListLabel 493"/>
+    <w:qFormat/>
+    <w:rPr>
+      <w:rFonts w:cs="OpenSymbol"/>
+    </w:rPr>
+  </w:style>
+  <w:style w:type="character" w:styleId="ListLabel494">
+    <w:name w:val="ListLabel 494"/>
+    <w:qFormat/>
+    <w:rPr>
+      <w:rFonts w:cs="OpenSymbol"/>
+    </w:rPr>
+  </w:style>
+  <w:style w:type="character" w:styleId="ListLabel495">
+    <w:name w:val="ListLabel 495"/>
+    <w:qFormat/>
+    <w:rPr>
+      <w:rFonts w:cs="OpenSymbol"/>
+    </w:rPr>
+  </w:style>
+  <w:style w:type="character" w:styleId="ListLabel496">
+    <w:name w:val="ListLabel 496"/>
+    <w:qFormat/>
+    <w:rPr>
+      <w:rFonts w:cs="OpenSymbol"/>
+    </w:rPr>
+  </w:style>
+  <w:style w:type="character" w:styleId="ListLabel497">
+    <w:name w:val="ListLabel 497"/>
+    <w:qFormat/>
+    <w:rPr>
+      <w:rFonts w:cs="OpenSymbol"/>
+    </w:rPr>
+  </w:style>
+  <w:style w:type="character" w:styleId="ListLabel498">
+    <w:name w:val="ListLabel 498"/>
+    <w:qFormat/>
+    <w:rPr>
+      <w:rFonts w:cs="OpenSymbol"/>
+    </w:rPr>
+  </w:style>
+  <w:style w:type="character" w:styleId="ListLabel499">
+    <w:name w:val="ListLabel 499"/>
+    <w:qFormat/>
+    <w:rPr>
+      <w:rFonts w:cs="OpenSymbol"/>
+    </w:rPr>
+  </w:style>
+  <w:style w:type="character" w:styleId="ListLabel500">
+    <w:name w:val="ListLabel 500"/>
+    <w:qFormat/>
+    <w:rPr>
+      <w:rFonts w:cs="OpenSymbol"/>
+    </w:rPr>
+  </w:style>
+  <w:style w:type="character" w:styleId="ListLabel501">
+    <w:name w:val="ListLabel 501"/>
+    <w:qFormat/>
+    <w:rPr>
+      <w:rFonts w:cs="OpenSymbol"/>
+    </w:rPr>
+  </w:style>
+  <w:style w:type="character" w:styleId="ListLabel502">
+    <w:name w:val="ListLabel 502"/>
+    <w:qFormat/>
+    <w:rPr>
+      <w:rFonts w:cs="OpenSymbol"/>
+    </w:rPr>
+  </w:style>
+  <w:style w:type="character" w:styleId="ListLabel503">
+    <w:name w:val="ListLabel 503"/>
+    <w:qFormat/>
+    <w:rPr>
+      <w:rFonts w:cs="OpenSymbol"/>
+    </w:rPr>
+  </w:style>
+  <w:style w:type="character" w:styleId="ListLabel504">
+    <w:name w:val="ListLabel 504"/>
+    <w:qFormat/>
+    <w:rPr>
+      <w:rFonts w:cs="OpenSymbol"/>
+    </w:rPr>
+  </w:style>
+  <w:style w:type="character" w:styleId="ListLabel505">
+    <w:name w:val="ListLabel 505"/>
+    <w:qFormat/>
+    <w:rPr>
+      <w:rFonts w:cs="OpenSymbol"/>
+    </w:rPr>
+  </w:style>
+  <w:style w:type="character" w:styleId="ListLabel506">
+    <w:name w:val="ListLabel 506"/>
+    <w:qFormat/>
+    <w:rPr>
+      <w:rFonts w:cs="OpenSymbol"/>
+    </w:rPr>
+  </w:style>
+  <w:style w:type="character" w:styleId="ListLabel507">
+    <w:name w:val="ListLabel 507"/>
+    <w:qFormat/>
+    <w:rPr>
+      <w:rFonts w:cs="OpenSymbol"/>
+    </w:rPr>
+  </w:style>
+  <w:style w:type="character" w:styleId="ListLabel508">
+    <w:name w:val="ListLabel 508"/>
+    <w:qFormat/>
+    <w:rPr>
+      <w:rFonts w:cs="OpenSymbol"/>
+    </w:rPr>
+  </w:style>
+  <w:style w:type="character" w:styleId="ListLabel509">
+    <w:name w:val="ListLabel 509"/>
+    <w:qFormat/>
+    <w:rPr>
+      <w:rFonts w:cs="OpenSymbol"/>
+    </w:rPr>
+  </w:style>
+  <w:style w:type="character" w:styleId="ListLabel510">
+    <w:name w:val="ListLabel 510"/>
+    <w:qFormat/>
+    <w:rPr>
+      <w:rFonts w:cs="OpenSymbol"/>
+    </w:rPr>
+  </w:style>
+  <w:style w:type="character" w:styleId="ListLabel511">
+    <w:name w:val="ListLabel 511"/>
+    <w:qFormat/>
+    <w:rPr>
+      <w:rFonts w:cs="OpenSymbol"/>
+    </w:rPr>
+  </w:style>
+  <w:style w:type="character" w:styleId="ListLabel512">
+    <w:name w:val="ListLabel 512"/>
+    <w:qFormat/>
+    <w:rPr>
+      <w:rFonts w:cs="OpenSymbol"/>
+    </w:rPr>
+  </w:style>
+  <w:style w:type="character" w:styleId="ListLabel513">
+    <w:name w:val="ListLabel 513"/>
+    <w:qFormat/>
+    <w:rPr>
+      <w:rFonts w:cs="OpenSymbol"/>
+    </w:rPr>
+  </w:style>
+  <w:style w:type="character" w:styleId="ListLabel514">
+    <w:name w:val="ListLabel 514"/>
+    <w:qFormat/>
+    <w:rPr>
+      <w:rFonts w:cs="OpenSymbol"/>
+    </w:rPr>
+  </w:style>
+  <w:style w:type="character" w:styleId="ListLabel515">
+    <w:name w:val="ListLabel 515"/>
+    <w:qFormat/>
+    <w:rPr>
+      <w:rFonts w:cs="OpenSymbol"/>
+    </w:rPr>
+  </w:style>
+  <w:style w:type="character" w:styleId="ListLabel516">
+    <w:name w:val="ListLabel 516"/>
+    <w:qFormat/>
+    <w:rPr>
+      <w:rFonts w:cs="OpenSymbol"/>
+    </w:rPr>
+  </w:style>
+  <w:style w:type="character" w:styleId="ListLabel517">
+    <w:name w:val="ListLabel 517"/>
+    <w:qFormat/>
+    <w:rPr>
+      <w:rFonts w:cs="OpenSymbol"/>
+    </w:rPr>
+  </w:style>
+  <w:style w:type="character" w:styleId="ListLabel518">
+    <w:name w:val="ListLabel 518"/>
+    <w:qFormat/>
+    <w:rPr>
+      <w:rFonts w:cs="OpenSymbol"/>
+    </w:rPr>
+  </w:style>
+  <w:style w:type="character" w:styleId="ListLabel519">
+    <w:name w:val="ListLabel 519"/>
+    <w:qFormat/>
+    <w:rPr>
+      <w:rFonts w:cs="OpenSymbol"/>
+    </w:rPr>
+  </w:style>
+  <w:style w:type="character" w:styleId="ListLabel520">
+    <w:name w:val="ListLabel 520"/>
+    <w:qFormat/>
+    <w:rPr>
+      <w:rFonts w:cs="OpenSymbol"/>
+    </w:rPr>
+  </w:style>
+  <w:style w:type="character" w:styleId="ListLabel521">
+    <w:name w:val="ListLabel 521"/>
+    <w:qFormat/>
+    <w:rPr>
+      <w:rFonts w:cs="OpenSymbol"/>
+    </w:rPr>
+  </w:style>
+  <w:style w:type="character" w:styleId="ListLabel522">
+    <w:name w:val="ListLabel 522"/>
+    <w:qFormat/>
+    <w:rPr>
+      <w:rFonts w:cs="OpenSymbol"/>
+    </w:rPr>
+  </w:style>
+  <w:style w:type="character" w:styleId="ListLabel523">
+    <w:name w:val="ListLabel 523"/>
+    <w:qFormat/>
+    <w:rPr>
+      <w:rFonts w:cs="OpenSymbol"/>
+    </w:rPr>
+  </w:style>
+  <w:style w:type="character" w:styleId="ListLabel524">
+    <w:name w:val="ListLabel 524"/>
+    <w:qFormat/>
+    <w:rPr>
+      <w:rFonts w:cs="OpenSymbol"/>
+    </w:rPr>
+  </w:style>
+  <w:style w:type="character" w:styleId="ListLabel525">
+    <w:name w:val="ListLabel 525"/>
+    <w:qFormat/>
+    <w:rPr>
+      <w:rFonts w:cs="OpenSymbol"/>
+    </w:rPr>
+  </w:style>
+  <w:style w:type="character" w:styleId="ListLabel526">
+    <w:name w:val="ListLabel 526"/>
+    <w:qFormat/>
+    <w:rPr>
+      <w:rFonts w:cs="OpenSymbol"/>
+    </w:rPr>
+  </w:style>
+  <w:style w:type="character" w:styleId="ListLabel527">
+    <w:name w:val="ListLabel 527"/>
+    <w:qFormat/>
+    <w:rPr>
+      <w:rFonts w:cs="OpenSymbol"/>
+    </w:rPr>
+  </w:style>
+  <w:style w:type="character" w:styleId="ListLabel528">
+    <w:name w:val="ListLabel 528"/>
+    <w:qFormat/>
+    <w:rPr>
+      <w:rFonts w:cs="OpenSymbol"/>
+    </w:rPr>
+  </w:style>
+  <w:style w:type="character" w:styleId="ListLabel529">
+    <w:name w:val="ListLabel 529"/>
+    <w:qFormat/>
+    <w:rPr>
+      <w:rFonts w:cs="OpenSymbol"/>
+    </w:rPr>
+  </w:style>
+  <w:style w:type="character" w:styleId="ListLabel530">
+    <w:name w:val="ListLabel 530"/>
+    <w:qFormat/>
+    <w:rPr>
+      <w:rFonts w:cs="OpenSymbol"/>
+    </w:rPr>
+  </w:style>
+  <w:style w:type="character" w:styleId="ListLabel531">
+    <w:name w:val="ListLabel 531"/>
+    <w:qFormat/>
+    <w:rPr>
+      <w:rFonts w:cs="OpenSymbol"/>
+    </w:rPr>
+  </w:style>
+  <w:style w:type="character" w:styleId="ListLabel532">
+    <w:name w:val="ListLabel 532"/>
+    <w:qFormat/>
+    <w:rPr>
+      <w:rFonts w:cs="OpenSymbol"/>
+    </w:rPr>
+  </w:style>
+  <w:style w:type="character" w:styleId="ListLabel533">
+    <w:name w:val="ListLabel 533"/>
+    <w:qFormat/>
+    <w:rPr>
+      <w:rFonts w:cs="OpenSymbol"/>
+    </w:rPr>
+  </w:style>
+  <w:style w:type="character" w:styleId="ListLabel534">
+    <w:name w:val="ListLabel 534"/>
+    <w:qFormat/>
+    <w:rPr>
+      <w:rFonts w:cs="OpenSymbol"/>
+    </w:rPr>
+  </w:style>
+  <w:style w:type="character" w:styleId="ListLabel535">
+    <w:name w:val="ListLabel 535"/>
+    <w:qFormat/>
+    <w:rPr>
+      <w:rFonts w:cs="OpenSymbol"/>
+    </w:rPr>
+  </w:style>
+  <w:style w:type="character" w:styleId="ListLabel536">
+    <w:name w:val="ListLabel 536"/>
+    <w:qFormat/>
+    <w:rPr>
+      <w:rFonts w:cs="OpenSymbol"/>
+    </w:rPr>
+  </w:style>
+  <w:style w:type="character" w:styleId="ListLabel537">
+    <w:name w:val="ListLabel 537"/>
+    <w:qFormat/>
+    <w:rPr>
+      <w:rFonts w:cs="OpenSymbol"/>
+    </w:rPr>
+  </w:style>
+  <w:style w:type="character" w:styleId="ListLabel538">
+    <w:name w:val="ListLabel 538"/>
+    <w:qFormat/>
+    <w:rPr>
+      <w:rFonts w:cs="OpenSymbol"/>
+    </w:rPr>
+  </w:style>
+  <w:style w:type="character" w:styleId="ListLabel539">
+    <w:name w:val="ListLabel 539"/>
+    <w:qFormat/>
+    <w:rPr>
+      <w:rFonts w:cs="OpenSymbol"/>
+    </w:rPr>
+  </w:style>
+  <w:style w:type="character" w:styleId="ListLabel540">
+    <w:name w:val="ListLabel 540"/>
+    <w:qFormat/>
+    <w:rPr>
+      <w:rFonts w:cs="OpenSymbol"/>
+    </w:rPr>
+  </w:style>
+  <w:style w:type="character" w:styleId="ListLabel541">
+    <w:name w:val="ListLabel 541"/>
+    <w:qFormat/>
+    <w:rPr>
+      <w:rFonts w:cs="OpenSymbol"/>
+    </w:rPr>
+  </w:style>
+  <w:style w:type="character" w:styleId="ListLabel542">
+    <w:name w:val="ListLabel 542"/>
+    <w:qFormat/>
+    <w:rPr>
+      <w:rFonts w:cs="OpenSymbol"/>
+    </w:rPr>
+  </w:style>
+  <w:style w:type="character" w:styleId="ListLabel543">
+    <w:name w:val="ListLabel 543"/>
+    <w:qFormat/>
+    <w:rPr>
+      <w:rFonts w:cs="OpenSymbol"/>
+    </w:rPr>
+  </w:style>
+  <w:style w:type="character" w:styleId="ListLabel544">
+    <w:name w:val="ListLabel 544"/>
+    <w:qFormat/>
+    <w:rPr>
+      <w:rFonts w:cs="OpenSymbol"/>
+    </w:rPr>
+  </w:style>
+  <w:style w:type="character" w:styleId="ListLabel545">
+    <w:name w:val="ListLabel 545"/>
+    <w:qFormat/>
+    <w:rPr>
+      <w:rFonts w:cs="OpenSymbol"/>
+    </w:rPr>
+  </w:style>
+  <w:style w:type="character" w:styleId="ListLabel546">
+    <w:name w:val="ListLabel 546"/>
+    <w:qFormat/>
+    <w:rPr>
+      <w:rFonts w:cs="OpenSymbol"/>
+    </w:rPr>
+  </w:style>
+  <w:style w:type="character" w:styleId="ListLabel547">
+    <w:name w:val="ListLabel 547"/>
+    <w:qFormat/>
+    <w:rPr>
+      <w:rFonts w:cs="OpenSymbol"/>
+    </w:rPr>
+  </w:style>
+  <w:style w:type="character" w:styleId="ListLabel548">
+    <w:name w:val="ListLabel 548"/>
+    <w:qFormat/>
+    <w:rPr>
+      <w:rFonts w:cs="OpenSymbol"/>
+    </w:rPr>
+  </w:style>
+  <w:style w:type="character" w:styleId="ListLabel549">
+    <w:name w:val="ListLabel 549"/>
+    <w:qFormat/>
+    <w:rPr>
+      <w:rFonts w:cs="OpenSymbol"/>
+    </w:rPr>
+  </w:style>
+  <w:style w:type="character" w:styleId="ListLabel550">
+    <w:name w:val="ListLabel 550"/>
+    <w:qFormat/>
+    <w:rPr>
+      <w:rFonts w:cs="OpenSymbol"/>
+    </w:rPr>
+  </w:style>
+  <w:style w:type="character" w:styleId="ListLabel551">
+    <w:name w:val="ListLabel 551"/>
+    <w:qFormat/>
+    <w:rPr>
+      <w:rFonts w:cs="OpenSymbol"/>
+    </w:rPr>
+  </w:style>
+  <w:style w:type="character" w:styleId="ListLabel552">
+    <w:name w:val="ListLabel 552"/>
+    <w:qFormat/>
+    <w:rPr>
+      <w:rFonts w:cs="OpenSymbol"/>
+    </w:rPr>
+  </w:style>
+  <w:style w:type="character" w:styleId="ListLabel553">
+    <w:name w:val="ListLabel 553"/>
+    <w:qFormat/>
+    <w:rPr>
+      <w:rFonts w:cs="OpenSymbol"/>
+    </w:rPr>
+  </w:style>
+  <w:style w:type="character" w:styleId="ListLabel554">
+    <w:name w:val="ListLabel 554"/>
+    <w:qFormat/>
+    <w:rPr>
+      <w:rFonts w:cs="OpenSymbol"/>
+    </w:rPr>
+  </w:style>
+  <w:style w:type="character" w:styleId="ListLabel555">
+    <w:name w:val="ListLabel 555"/>
+    <w:qFormat/>
+    <w:rPr>
+      <w:rFonts w:cs="OpenSymbol"/>
+    </w:rPr>
+  </w:style>
+  <w:style w:type="character" w:styleId="ListLabel556">
+    <w:name w:val="ListLabel 556"/>
+    <w:qFormat/>
+    <w:rPr>
+      <w:rFonts w:cs="OpenSymbol"/>
+    </w:rPr>
+  </w:style>
+  <w:style w:type="character" w:styleId="ListLabel557">
+    <w:name w:val="ListLabel 557"/>
+    <w:qFormat/>
+    <w:rPr>
+      <w:rFonts w:cs="OpenSymbol"/>
+    </w:rPr>
+  </w:style>
+  <w:style w:type="character" w:styleId="ListLabel558">
+    <w:name w:val="ListLabel 558"/>
+    <w:qFormat/>
+    <w:rPr>
+      <w:rFonts w:cs="OpenSymbol"/>
+    </w:rPr>
+  </w:style>
+  <w:style w:type="character" w:styleId="ListLabel559">
+    <w:name w:val="ListLabel 559"/>
+    <w:qFormat/>
+    <w:rPr>
+      <w:rFonts w:cs="OpenSymbol"/>
+    </w:rPr>
+  </w:style>
+  <w:style w:type="character" w:styleId="ListLabel560">
+    <w:name w:val="ListLabel 560"/>
+    <w:qFormat/>
+    <w:rPr/>
+  </w:style>
+  <w:style w:type="character" w:styleId="ListLabel561">
+    <w:name w:val="ListLabel 561"/>
+    <w:qFormat/>
+    <w:rPr>
+      <w:lang w:val="en-GB"/>
+    </w:rPr>
+  </w:style>
+  <w:style w:type="character" w:styleId="ListLabel562">
+    <w:name w:val="ListLabel 562"/>
+    <w:qFormat/>
+    <w:rPr>
+      <w:u w:val="none"/>
+    </w:rPr>
+  </w:style>
+  <w:style w:type="character" w:styleId="ListLabel563">
+    <w:name w:val="ListLabel 563"/>
+    <w:qFormat/>
+    <w:rPr>
+      <w:rFonts w:eastAsia="Calibri"/>
+      <w:color w:val="auto"/>
+      <w:kern w:val="0"/>
+      <w:sz w:val="22"/>
+      <w:szCs w:val="22"/>
+      <w:u w:val="none"/>
+      <w:lang w:val="en-GB" w:eastAsia="en-US" w:bidi="ar-SA"/>
+    </w:rPr>
+  </w:style>
   <w:style w:type="paragraph" w:styleId="Heading">
     <w:name w:val="Heading"/>
     <w:basedOn w:val="Normal"/>

</xml_diff>

<commit_message>
Refactor configuration. For more details see docs.
</commit_message>
<xml_diff>
--- a/oes_spa.docx
+++ b/oes_spa.docx
@@ -40,7 +40,7 @@
                 <wp:positionV relativeFrom="paragraph">
                   <wp:posOffset>241935</wp:posOffset>
                 </wp:positionV>
-                <wp:extent cx="3699510" cy="1358900"/>
+                <wp:extent cx="3700780" cy="1358900"/>
                 <wp:effectExtent l="0" t="0" r="0" b="0"/>
                 <wp:wrapTopAndBottom/>
                 <wp:docPr id="1" name="Shape1"/>
@@ -51,7 +51,7 @@
                       <wps:spPr>
                         <a:xfrm>
                           <a:off x="0" y="0"/>
-                          <a:ext cx="3699000" cy="1358280"/>
+                          <a:ext cx="3700080" cy="1358280"/>
                         </a:xfrm>
                         <a:prstGeom prst="rect">
                           <a:avLst/>
@@ -199,7 +199,7 @@
           </mc:Choice>
           <mc:Fallback>
             <w:pict>
-              <v:rect id="shape_0" ID="Shape1" stroked="f" style="position:absolute;margin-left:10.8pt;margin-top:19.05pt;width:291.2pt;height:106.9pt">
+              <v:rect id="shape_0" ID="Shape1" stroked="f" style="position:absolute;margin-left:10.8pt;margin-top:19.05pt;width:291.3pt;height:106.9pt">
                 <w10:wrap type="square"/>
                 <v:fill o:detectmouseclick="t" on="false"/>
                 <v:stroke color="#3465a4" joinstyle="round" endcap="flat"/>
@@ -357,7 +357,7 @@
         <w:pStyle w:val="TextBody"/>
         <w:numPr>
           <w:ilvl w:val="0"/>
-          <w:numId w:val="6"/>
+          <w:numId w:val="7"/>
         </w:numPr>
         <w:tabs>
           <w:tab w:val="clear" w:pos="708"/>
@@ -386,7 +386,7 @@
         <w:pStyle w:val="TextBody"/>
         <w:numPr>
           <w:ilvl w:val="0"/>
-          <w:numId w:val="6"/>
+          <w:numId w:val="7"/>
         </w:numPr>
         <w:tabs>
           <w:tab w:val="clear" w:pos="708"/>
@@ -413,7 +413,7 @@
         <w:pStyle w:val="TextBody"/>
         <w:numPr>
           <w:ilvl w:val="0"/>
-          <w:numId w:val="6"/>
+          <w:numId w:val="7"/>
         </w:numPr>
         <w:tabs>
           <w:tab w:val="clear" w:pos="708"/>
@@ -449,7 +449,7 @@
         <w:pStyle w:val="TextBody"/>
         <w:numPr>
           <w:ilvl w:val="0"/>
-          <w:numId w:val="6"/>
+          <w:numId w:val="7"/>
         </w:numPr>
         <w:tabs>
           <w:tab w:val="clear" w:pos="708"/>
@@ -476,7 +476,7 @@
         <w:pStyle w:val="TextBody"/>
         <w:numPr>
           <w:ilvl w:val="0"/>
-          <w:numId w:val="6"/>
+          <w:numId w:val="7"/>
         </w:numPr>
         <w:tabs>
           <w:tab w:val="clear" w:pos="708"/>
@@ -558,7 +558,7 @@
         <w:pStyle w:val="ListParagraph"/>
         <w:numPr>
           <w:ilvl w:val="0"/>
-          <w:numId w:val="5"/>
+          <w:numId w:val="6"/>
         </w:numPr>
         <w:jc w:val="both"/>
         <w:rPr/>
@@ -573,7 +573,7 @@
         <w:pStyle w:val="ListParagraph"/>
         <w:numPr>
           <w:ilvl w:val="0"/>
-          <w:numId w:val="5"/>
+          <w:numId w:val="6"/>
         </w:numPr>
         <w:jc w:val="both"/>
         <w:rPr/>
@@ -588,7 +588,7 @@
         <w:pStyle w:val="ListParagraph"/>
         <w:numPr>
           <w:ilvl w:val="0"/>
-          <w:numId w:val="5"/>
+          <w:numId w:val="6"/>
         </w:numPr>
         <w:jc w:val="both"/>
         <w:rPr/>
@@ -603,7 +603,7 @@
         <w:pStyle w:val="ListParagraph"/>
         <w:numPr>
           <w:ilvl w:val="1"/>
-          <w:numId w:val="5"/>
+          <w:numId w:val="6"/>
         </w:numPr>
         <w:jc w:val="both"/>
         <w:rPr/>
@@ -622,7 +622,7 @@
         <w:pStyle w:val="ListParagraph"/>
         <w:numPr>
           <w:ilvl w:val="1"/>
-          <w:numId w:val="5"/>
+          <w:numId w:val="6"/>
         </w:numPr>
         <w:jc w:val="both"/>
         <w:rPr/>
@@ -652,7 +652,7 @@
         <w:pStyle w:val="ListParagraph"/>
         <w:numPr>
           <w:ilvl w:val="0"/>
-          <w:numId w:val="5"/>
+          <w:numId w:val="6"/>
         </w:numPr>
         <w:jc w:val="both"/>
         <w:rPr/>
@@ -667,7 +667,7 @@
         <w:pStyle w:val="ListParagraph"/>
         <w:numPr>
           <w:ilvl w:val="0"/>
-          <w:numId w:val="5"/>
+          <w:numId w:val="6"/>
         </w:numPr>
         <w:jc w:val="both"/>
         <w:rPr/>
@@ -682,7 +682,7 @@
         <w:pStyle w:val="ListParagraph"/>
         <w:numPr>
           <w:ilvl w:val="1"/>
-          <w:numId w:val="5"/>
+          <w:numId w:val="6"/>
         </w:numPr>
         <w:jc w:val="both"/>
         <w:rPr/>
@@ -697,7 +697,7 @@
         <w:pStyle w:val="ListParagraph"/>
         <w:numPr>
           <w:ilvl w:val="0"/>
-          <w:numId w:val="5"/>
+          <w:numId w:val="6"/>
         </w:numPr>
         <w:jc w:val="both"/>
         <w:rPr/>
@@ -712,7 +712,7 @@
         <w:pStyle w:val="ListParagraph"/>
         <w:numPr>
           <w:ilvl w:val="1"/>
-          <w:numId w:val="5"/>
+          <w:numId w:val="6"/>
         </w:numPr>
         <w:jc w:val="both"/>
         <w:rPr/>
@@ -738,7 +738,7 @@
         <w:pStyle w:val="ListParagraph"/>
         <w:numPr>
           <w:ilvl w:val="1"/>
-          <w:numId w:val="5"/>
+          <w:numId w:val="6"/>
         </w:numPr>
         <w:jc w:val="both"/>
         <w:rPr/>
@@ -764,7 +764,7 @@
         <w:pStyle w:val="ListParagraph"/>
         <w:numPr>
           <w:ilvl w:val="1"/>
-          <w:numId w:val="5"/>
+          <w:numId w:val="6"/>
         </w:numPr>
         <w:jc w:val="both"/>
         <w:rPr/>
@@ -790,7 +790,7 @@
         <w:pStyle w:val="ListParagraph"/>
         <w:numPr>
           <w:ilvl w:val="1"/>
-          <w:numId w:val="5"/>
+          <w:numId w:val="6"/>
         </w:numPr>
         <w:jc w:val="both"/>
         <w:rPr/>
@@ -816,7 +816,7 @@
         <w:pStyle w:val="ListParagraph"/>
         <w:numPr>
           <w:ilvl w:val="1"/>
-          <w:numId w:val="5"/>
+          <w:numId w:val="6"/>
         </w:numPr>
         <w:jc w:val="both"/>
         <w:rPr/>
@@ -842,7 +842,7 @@
         <w:pStyle w:val="ListParagraph"/>
         <w:numPr>
           <w:ilvl w:val="1"/>
-          <w:numId w:val="5"/>
+          <w:numId w:val="6"/>
         </w:numPr>
         <w:jc w:val="both"/>
         <w:rPr/>
@@ -868,7 +868,7 @@
         <w:pStyle w:val="ListParagraph"/>
         <w:numPr>
           <w:ilvl w:val="1"/>
-          <w:numId w:val="5"/>
+          <w:numId w:val="6"/>
         </w:numPr>
         <w:jc w:val="both"/>
         <w:rPr/>
@@ -894,7 +894,7 @@
         <w:pStyle w:val="ListParagraph"/>
         <w:numPr>
           <w:ilvl w:val="1"/>
-          <w:numId w:val="5"/>
+          <w:numId w:val="6"/>
         </w:numPr>
         <w:jc w:val="both"/>
         <w:rPr/>
@@ -920,7 +920,7 @@
         <w:pStyle w:val="ListParagraph"/>
         <w:numPr>
           <w:ilvl w:val="1"/>
-          <w:numId w:val="5"/>
+          <w:numId w:val="6"/>
         </w:numPr>
         <w:jc w:val="both"/>
         <w:rPr/>
@@ -946,7 +946,7 @@
         <w:pStyle w:val="ListParagraph"/>
         <w:numPr>
           <w:ilvl w:val="1"/>
-          <w:numId w:val="5"/>
+          <w:numId w:val="6"/>
         </w:numPr>
         <w:jc w:val="both"/>
         <w:rPr/>
@@ -972,7 +972,7 @@
         <w:pStyle w:val="ListParagraph"/>
         <w:numPr>
           <w:ilvl w:val="1"/>
-          <w:numId w:val="5"/>
+          <w:numId w:val="6"/>
         </w:numPr>
         <w:jc w:val="both"/>
         <w:rPr/>
@@ -998,7 +998,7 @@
         <w:pStyle w:val="ListParagraph"/>
         <w:numPr>
           <w:ilvl w:val="1"/>
-          <w:numId w:val="5"/>
+          <w:numId w:val="6"/>
         </w:numPr>
         <w:jc w:val="both"/>
         <w:rPr/>
@@ -1030,7 +1030,7 @@
         <w:pStyle w:val="ListParagraph"/>
         <w:numPr>
           <w:ilvl w:val="1"/>
-          <w:numId w:val="5"/>
+          <w:numId w:val="6"/>
         </w:numPr>
         <w:spacing w:before="0" w:after="160"/>
         <w:contextualSpacing/>
@@ -1078,15 +1078,89 @@
     <w:p>
       <w:pPr>
         <w:pStyle w:val="Heading2"/>
+        <w:rPr/>
+      </w:pPr>
+      <w:r>
+        <w:rPr/>
+        <w:t>Configuration</w:t>
+      </w:r>
+    </w:p>
+    <w:p>
+      <w:pPr>
+        <w:pStyle w:val="TextBody"/>
+        <w:rPr/>
+      </w:pPr>
+      <w:r>
+        <w:rPr/>
+        <w:t>The basic idea of this concept is, that one can import a ConfigLoader-class, that provides a uniform access to a configuration. Therefore in each module the condiguration can be easily loaded.</w:t>
+      </w:r>
+    </w:p>
+    <w:p>
+      <w:pPr>
+        <w:pStyle w:val="TextBody"/>
+        <w:rPr/>
+      </w:pPr>
+      <w:r>
+        <w:rPr/>
+        <w:t>The implementation is based on two files, the module ConfigLoader, which provides a class, and config.yml, which contains the configuration. The class has basically two tasks: First, interaction with the config file (load and save configurations), and second, provides an interface, that other modules can easily access the needed configuration properties. Accordingly to the first task, the class has two methods (load and save) implemented which both uses the path-property. The second task includes properties for each section in the configuration and the corresponding getter methods. But this interface only provides shortcuts for sections in the config.yml-file and not for other .yml-files such as *-fitting.yml files. This requires direct access to the dict via the config-attribute and may look like ConfigLoader.config.[“NAME”].</w:t>
+      </w:r>
+    </w:p>
+    <w:p>
+      <w:pPr>
+        <w:pStyle w:val="TextBody"/>
+        <w:rPr/>
+      </w:pPr>
+      <w:r>
+        <w:rPr/>
+      </w:r>
+    </w:p>
+    <w:p>
+      <w:pPr>
+        <w:pStyle w:val="Heading2"/>
         <w:numPr>
           <w:ilvl w:val="1"/>
+          <w:numId w:val="3"/>
+        </w:numPr>
+        <w:rPr/>
+      </w:pPr>
+      <w:r>
+        <w:rPr/>
+        <w:t>Separating UI and logic</w:t>
+      </w:r>
+    </w:p>
+    <w:p>
+      <w:pPr>
+        <w:pStyle w:val="TextBody"/>
+        <w:rPr/>
+      </w:pPr>
+      <w:r>
+        <w:rPr/>
+        <w:t>The idea is to seperate the UI and the logic as much as possible to change the behaviour of the UI in a single file (maybe in another config/enum file) and use the other files for the logic, that one has to care as less as possible about the UI when fixing classes and calculation, etc. Therefore, the UI-class has to provide a proper interface to connect to slots and connect functions to signals. So, the properties of ui elements should be accesible via the interface.</w:t>
+      </w:r>
+    </w:p>
+    <w:p>
+      <w:pPr>
+        <w:pStyle w:val="Heading3"/>
+        <w:numPr>
+          <w:ilvl w:val="2"/>
           <w:numId w:val="2"/>
         </w:numPr>
         <w:rPr/>
       </w:pPr>
       <w:r>
         <w:rPr/>
-        <w:t>Separating UI and logic</w:t>
+        <w:t xml:space="preserve">Implementation for </w:t>
+      </w:r>
+      <w:r>
+        <w:rPr>
+          <w:i/>
+          <w:iCs/>
+        </w:rPr>
+        <w:t>input</w:t>
+      </w:r>
+      <w:r>
+        <w:rPr/>
+        <w:t xml:space="preserve"> elemtents</w:t>
       </w:r>
     </w:p>
     <w:p>
@@ -1096,17 +1170,21 @@
       </w:pPr>
       <w:r>
         <w:rPr/>
-        <w:t>The idea is to seperate the UI and the logic as much as possible to change the behaviour of the UI in a single file (maybe in another config/enum file) and use the other files for the logic, that one has to care as less as possible about the UI when fixing classes and calculation, etc. Therefore, the UI-class has to provide a proper interface to connect to slots and connect functions to signals. So, the properties of ui elements should be accesible via the interface.</w:t>
-      </w:r>
-    </w:p>
-    <w:p>
-      <w:pPr>
-        <w:pStyle w:val="TextBody"/>
-        <w:rPr/>
-      </w:pPr>
-      <w:r>
-        <w:rPr/>
-        <w:t>Involved modules:</w:t>
+        <w:t xml:space="preserve">Using the element </w:t>
+      </w:r>
+      <w:r>
+        <w:rPr>
+          <w:i/>
+          <w:iCs/>
+        </w:rPr>
+        <w:t>tinCentralWavelength</w:t>
+      </w:r>
+      <w:r>
+        <w:rPr>
+          <w:i w:val="false"/>
+          <w:iCs w:val="false"/>
+        </w:rPr>
+        <w:t>:</w:t>
       </w:r>
     </w:p>
     <w:p>
@@ -1114,13 +1192,69 @@
         <w:pStyle w:val="TextBody"/>
         <w:numPr>
           <w:ilvl w:val="0"/>
-          <w:numId w:val="21"/>
+          <w:numId w:val="24"/>
         </w:numPr>
         <w:rPr/>
       </w:pPr>
       <w:r>
-        <w:rPr/>
-        <w:t>modules/AnalysisWindow.py</w:t>
+        <w:rPr>
+          <w:i w:val="false"/>
+          <w:iCs w:val="false"/>
+        </w:rPr>
+        <w:t>@property</w:t>
+      </w:r>
+    </w:p>
+    <w:p>
+      <w:pPr>
+        <w:pStyle w:val="TextBody"/>
+        <w:numPr>
+          <w:ilvl w:val="1"/>
+          <w:numId w:val="24"/>
+        </w:numPr>
+        <w:rPr/>
+      </w:pPr>
+      <w:r>
+        <w:rPr>
+          <w:i w:val="false"/>
+          <w:iCs w:val="false"/>
+        </w:rPr>
+        <w:t>The textChanged-signal can be used to update the current value of the property via the setter method.</w:t>
+      </w:r>
+      <w:bookmarkStart w:id="2" w:name="__DdeLink__245_3305646469"/>
+    </w:p>
+    <w:p>
+      <w:pPr>
+        <w:pStyle w:val="TextBody"/>
+        <w:numPr>
+          <w:ilvl w:val="1"/>
+          <w:numId w:val="24"/>
+        </w:numPr>
+        <w:rPr/>
+      </w:pPr>
+      <w:r>
+        <w:rPr>
+          <w:i w:val="false"/>
+          <w:iCs w:val="false"/>
+        </w:rPr>
+        <w:t>Easy validation of input.</w:t>
+      </w:r>
+      <w:bookmarkEnd w:id="2"/>
+    </w:p>
+    <w:p>
+      <w:pPr>
+        <w:pStyle w:val="TextBody"/>
+        <w:numPr>
+          <w:ilvl w:val="1"/>
+          <w:numId w:val="24"/>
+        </w:numPr>
+        <w:rPr/>
+      </w:pPr>
+      <w:r>
+        <w:rPr>
+          <w:i w:val="false"/>
+          <w:iCs w:val="false"/>
+        </w:rPr>
+        <w:t>This option is indiviual, flexible but also a lot of work for multiple elements and rather hard to maintain if there is a general switch in programming style/concept</w:t>
       </w:r>
     </w:p>
     <w:p>
@@ -1128,13 +1262,16 @@
         <w:pStyle w:val="TextBody"/>
         <w:numPr>
           <w:ilvl w:val="0"/>
-          <w:numId w:val="21"/>
+          <w:numId w:val="24"/>
         </w:numPr>
         <w:rPr/>
       </w:pPr>
       <w:r>
-        <w:rPr/>
-        <w:t>ui/UIMain.py</w:t>
+        <w:rPr>
+          <w:i w:val="false"/>
+          <w:iCs w:val="false"/>
+        </w:rPr>
+        <w:t>@dataclass</w:t>
       </w:r>
     </w:p>
     <w:p>
@@ -1142,7 +1279,206 @@
         <w:pStyle w:val="TextBody"/>
         <w:numPr>
           <w:ilvl w:val="1"/>
-          <w:numId w:val="21"/>
+          <w:numId w:val="24"/>
+        </w:numPr>
+        <w:rPr/>
+      </w:pPr>
+      <w:r>
+        <w:rPr>
+          <w:i w:val="false"/>
+          <w:iCs w:val="false"/>
+        </w:rPr>
+        <w:t>Using one class for a group of multiple input elements and providing a object to retrieve the current values.</w:t>
+      </w:r>
+    </w:p>
+    <w:p>
+      <w:pPr>
+        <w:pStyle w:val="TextBody"/>
+        <w:numPr>
+          <w:ilvl w:val="1"/>
+          <w:numId w:val="24"/>
+        </w:numPr>
+        <w:rPr/>
+      </w:pPr>
+      <w:r>
+        <w:rPr>
+          <w:i w:val="false"/>
+          <w:iCs w:val="false"/>
+        </w:rPr>
+        <w:t>Easy validation of input.</w:t>
+      </w:r>
+    </w:p>
+    <w:p>
+      <w:pPr>
+        <w:pStyle w:val="TextBody"/>
+        <w:numPr>
+          <w:ilvl w:val="1"/>
+          <w:numId w:val="24"/>
+        </w:numPr>
+        <w:rPr/>
+      </w:pPr>
+      <w:r>
+        <w:rPr>
+          <w:i w:val="false"/>
+          <w:iCs w:val="false"/>
+        </w:rPr>
+        <w:t>Uncertainty how to connect signals to these properties.</w:t>
+      </w:r>
+    </w:p>
+    <w:p>
+      <w:pPr>
+        <w:pStyle w:val="TextBody"/>
+        <w:numPr>
+          <w:ilvl w:val="0"/>
+          <w:numId w:val="24"/>
+        </w:numPr>
+        <w:rPr/>
+      </w:pPr>
+      <w:r>
+        <w:rPr>
+          <w:i w:val="false"/>
+          <w:iCs w:val="false"/>
+        </w:rPr>
+        <w:t>get_central_wavelength-method of the UI class</w:t>
+      </w:r>
+    </w:p>
+    <w:p>
+      <w:pPr>
+        <w:pStyle w:val="TextBody"/>
+        <w:numPr>
+          <w:ilvl w:val="1"/>
+          <w:numId w:val="24"/>
+        </w:numPr>
+        <w:rPr/>
+      </w:pPr>
+      <w:r>
+        <w:rPr>
+          <w:i w:val="false"/>
+          <w:iCs w:val="false"/>
+        </w:rPr>
+        <w:t>Easy to implement and verify and maintain.</w:t>
+      </w:r>
+    </w:p>
+    <w:p>
+      <w:pPr>
+        <w:pStyle w:val="TextBody"/>
+        <w:numPr>
+          <w:ilvl w:val="1"/>
+          <w:numId w:val="24"/>
+        </w:numPr>
+        <w:rPr/>
+      </w:pPr>
+      <w:r>
+        <w:rPr>
+          <w:i w:val="false"/>
+          <w:iCs w:val="false"/>
+        </w:rPr>
+        <w:t>Indiviual and a lot of writing for each element and each data access.</w:t>
+      </w:r>
+    </w:p>
+    <w:p>
+      <w:pPr>
+        <w:pStyle w:val="TextBody"/>
+        <w:numPr>
+          <w:ilvl w:val="1"/>
+          <w:numId w:val="24"/>
+        </w:numPr>
+        <w:rPr/>
+      </w:pPr>
+      <w:r>
+        <w:rPr>
+          <w:i w:val="false"/>
+          <w:iCs w:val="false"/>
+        </w:rPr>
+        <w:t>Don’t use try-except here, because it makes sense to raise an error if the element is removed.</w:t>
+      </w:r>
+    </w:p>
+    <w:p>
+      <w:pPr>
+        <w:pStyle w:val="TextBody"/>
+        <w:numPr>
+          <w:ilvl w:val="1"/>
+          <w:numId w:val="24"/>
+        </w:numPr>
+        <w:rPr/>
+      </w:pPr>
+      <w:r>
+        <w:rPr>
+          <w:i w:val="false"/>
+          <w:iCs w:val="false"/>
+        </w:rPr>
+        <w:t>Maybe use a log info to get the retrieved values in the log.</w:t>
+      </w:r>
+    </w:p>
+    <w:p>
+      <w:pPr>
+        <w:pStyle w:val="Heading3"/>
+        <w:numPr>
+          <w:ilvl w:val="2"/>
+          <w:numId w:val="2"/>
+        </w:numPr>
+        <w:rPr/>
+      </w:pPr>
+      <w:r>
+        <w:rPr/>
+        <w:t xml:space="preserve">Implementation for </w:t>
+      </w:r>
+      <w:r>
+        <w:rPr>
+          <w:i/>
+          <w:iCs/>
+        </w:rPr>
+        <w:t>output</w:t>
+      </w:r>
+      <w:r>
+        <w:rPr/>
+        <w:t xml:space="preserve"> elemtents</w:t>
+      </w:r>
+    </w:p>
+    <w:p>
+      <w:pPr>
+        <w:pStyle w:val="TextBody"/>
+        <w:rPr/>
+      </w:pPr>
+      <w:r>
+        <w:rPr/>
+        <w:t>Involved modules:</w:t>
+      </w:r>
+    </w:p>
+    <w:p>
+      <w:pPr>
+        <w:pStyle w:val="TextBody"/>
+        <w:numPr>
+          <w:ilvl w:val="0"/>
+          <w:numId w:val="22"/>
+        </w:numPr>
+        <w:rPr/>
+      </w:pPr>
+      <w:r>
+        <w:rPr/>
+        <w:t>modules/AnalysisWindow.py</w:t>
+      </w:r>
+    </w:p>
+    <w:p>
+      <w:pPr>
+        <w:pStyle w:val="TextBody"/>
+        <w:numPr>
+          <w:ilvl w:val="0"/>
+          <w:numId w:val="22"/>
+        </w:numPr>
+        <w:rPr/>
+      </w:pPr>
+      <w:r>
+        <w:rPr/>
+        <w:t>ui/UIMain.py</w:t>
+      </w:r>
+    </w:p>
+    <w:p>
+      <w:pPr>
+        <w:pStyle w:val="TextBody"/>
+        <w:numPr>
+          <w:ilvl w:val="1"/>
+          <w:numId w:val="22"/>
         </w:numPr>
         <w:rPr/>
       </w:pPr>
@@ -1163,7 +1499,7 @@
         <w:pStyle w:val="TextBody"/>
         <w:numPr>
           <w:ilvl w:val="1"/>
-          <w:numId w:val="21"/>
+          <w:numId w:val="22"/>
         </w:numPr>
         <w:rPr>
           <w:i w:val="false"/>
@@ -1184,7 +1520,7 @@
         <w:pStyle w:val="TextBody"/>
         <w:numPr>
           <w:ilvl w:val="0"/>
-          <w:numId w:val="21"/>
+          <w:numId w:val="22"/>
         </w:numPr>
         <w:rPr/>
       </w:pPr>
@@ -1198,7 +1534,7 @@
         <w:pStyle w:val="TextBody"/>
         <w:numPr>
           <w:ilvl w:val="1"/>
-          <w:numId w:val="21"/>
+          <w:numId w:val="22"/>
         </w:numPr>
         <w:rPr/>
       </w:pPr>
@@ -1226,7 +1562,7 @@
         <w:pStyle w:val="TextBody"/>
         <w:numPr>
           <w:ilvl w:val="0"/>
-          <w:numId w:val="21"/>
+          <w:numId w:val="22"/>
         </w:numPr>
         <w:rPr/>
       </w:pPr>
@@ -1240,7 +1576,7 @@
         <w:pStyle w:val="TextBody"/>
         <w:numPr>
           <w:ilvl w:val="1"/>
-          <w:numId w:val="21"/>
+          <w:numId w:val="22"/>
         </w:numPr>
         <w:rPr/>
       </w:pPr>
@@ -1441,7 +1777,7 @@
         <w:pStyle w:val="Normal"/>
         <w:numPr>
           <w:ilvl w:val="0"/>
-          <w:numId w:val="7"/>
+          <w:numId w:val="8"/>
         </w:numPr>
         <w:rPr/>
       </w:pPr>
@@ -1455,7 +1791,7 @@
         <w:pStyle w:val="ListParagraph"/>
         <w:numPr>
           <w:ilvl w:val="0"/>
-          <w:numId w:val="7"/>
+          <w:numId w:val="8"/>
         </w:numPr>
         <w:rPr/>
       </w:pPr>
@@ -1490,7 +1826,7 @@
         <w:pStyle w:val="Normal"/>
         <w:numPr>
           <w:ilvl w:val="0"/>
-          <w:numId w:val="8"/>
+          <w:numId w:val="9"/>
         </w:numPr>
         <w:rPr/>
       </w:pPr>
@@ -1504,7 +1840,7 @@
         <w:pStyle w:val="Normal"/>
         <w:numPr>
           <w:ilvl w:val="1"/>
-          <w:numId w:val="8"/>
+          <w:numId w:val="9"/>
         </w:numPr>
         <w:rPr/>
       </w:pPr>
@@ -1518,51 +1854,13 @@
         <w:pStyle w:val="Normal"/>
         <w:numPr>
           <w:ilvl w:val="1"/>
-          <w:numId w:val="8"/>
+          <w:numId w:val="9"/>
         </w:numPr>
         <w:rPr/>
       </w:pPr>
       <w:r>
         <w:rPr/>
         <w:t>Can be run in terminal or in other test suites.</w:t>
-      </w:r>
-    </w:p>
-    <w:p>
-      <w:pPr>
-        <w:pStyle w:val="Normal"/>
-        <w:numPr>
-          <w:ilvl w:val="0"/>
-          <w:numId w:val="8"/>
-        </w:numPr>
-        <w:rPr/>
-      </w:pPr>
-      <w:r>
-        <w:rPr/>
-        <w:t>Methods: test_method(self, args)</w:t>
-      </w:r>
-    </w:p>
-    <w:p>
-      <w:pPr>
-        <w:pStyle w:val="Normal"/>
-        <w:numPr>
-          <w:ilvl w:val="1"/>
-          <w:numId w:val="8"/>
-        </w:numPr>
-        <w:rPr/>
-      </w:pPr>
-      <w:r>
-        <w:rPr/>
-        <w:t>test_ is necessary to recognize the module as a test method.</w:t>
-      </w:r>
-    </w:p>
-    <w:p>
-      <w:pPr>
-        <w:pStyle w:val="Normal"/>
-        <w:rPr/>
-      </w:pPr>
-      <w:r>
-        <w:rPr/>
-        <w:t>How to run tests:</w:t>
       </w:r>
     </w:p>
     <w:p>
@@ -1576,40 +1874,12 @@
       </w:pPr>
       <w:r>
         <w:rPr/>
-        <w:t>Open Anaconda Prompt</w:t>
+        <w:t>Methods: test_method(self, args)</w:t>
       </w:r>
     </w:p>
     <w:p>
       <w:pPr>
         <w:pStyle w:val="Normal"/>
-        <w:numPr>
-          <w:ilvl w:val="0"/>
-          <w:numId w:val="9"/>
-        </w:numPr>
-        <w:rPr/>
-      </w:pPr>
-      <w:r>
-        <w:rPr/>
-        <w:t>Navigate to the root directory</w:t>
-      </w:r>
-    </w:p>
-    <w:p>
-      <w:pPr>
-        <w:pStyle w:val="Normal"/>
-        <w:numPr>
-          <w:ilvl w:val="0"/>
-          <w:numId w:val="9"/>
-        </w:numPr>
-        <w:rPr/>
-      </w:pPr>
-      <w:r>
-        <w:rPr/>
-        <w:t>Type in: python -m unittest [name]</w:t>
-      </w:r>
-    </w:p>
-    <w:p>
-      <w:pPr>
-        <w:pStyle w:val="ListParagraph"/>
         <w:numPr>
           <w:ilvl w:val="1"/>
           <w:numId w:val="9"/>
@@ -1617,6 +1887,72 @@
         <w:rPr/>
       </w:pPr>
       <w:r>
+        <w:rPr/>
+        <w:t>test_ is necessary to recognize the module as a test method.</w:t>
+      </w:r>
+    </w:p>
+    <w:p>
+      <w:pPr>
+        <w:pStyle w:val="Normal"/>
+        <w:rPr/>
+      </w:pPr>
+      <w:r>
+        <w:rPr/>
+        <w:t>How to run tests:</w:t>
+      </w:r>
+    </w:p>
+    <w:p>
+      <w:pPr>
+        <w:pStyle w:val="Normal"/>
+        <w:numPr>
+          <w:ilvl w:val="0"/>
+          <w:numId w:val="10"/>
+        </w:numPr>
+        <w:rPr/>
+      </w:pPr>
+      <w:r>
+        <w:rPr/>
+        <w:t>Open Anaconda Prompt</w:t>
+      </w:r>
+    </w:p>
+    <w:p>
+      <w:pPr>
+        <w:pStyle w:val="Normal"/>
+        <w:numPr>
+          <w:ilvl w:val="0"/>
+          <w:numId w:val="10"/>
+        </w:numPr>
+        <w:rPr/>
+      </w:pPr>
+      <w:r>
+        <w:rPr/>
+        <w:t>Navigate to the root directory</w:t>
+      </w:r>
+    </w:p>
+    <w:p>
+      <w:pPr>
+        <w:pStyle w:val="Normal"/>
+        <w:numPr>
+          <w:ilvl w:val="0"/>
+          <w:numId w:val="10"/>
+        </w:numPr>
+        <w:rPr/>
+      </w:pPr>
+      <w:r>
+        <w:rPr/>
+        <w:t>Type in: python -m unittest [name]</w:t>
+      </w:r>
+    </w:p>
+    <w:p>
+      <w:pPr>
+        <w:pStyle w:val="ListParagraph"/>
+        <w:numPr>
+          <w:ilvl w:val="1"/>
+          <w:numId w:val="10"/>
+        </w:numPr>
+        <w:rPr/>
+      </w:pPr>
+      <w:r>
         <w:rPr>
           <w:lang w:val="en-GB"/>
         </w:rPr>
@@ -1640,7 +1976,7 @@
         <w:pStyle w:val="ListParagraph"/>
         <w:numPr>
           <w:ilvl w:val="1"/>
-          <w:numId w:val="9"/>
+          <w:numId w:val="10"/>
         </w:numPr>
         <w:rPr/>
       </w:pPr>
@@ -1669,7 +2005,7 @@
         <w:pStyle w:val="ListParagraph"/>
         <w:numPr>
           <w:ilvl w:val="1"/>
-          <w:numId w:val="9"/>
+          <w:numId w:val="10"/>
         </w:numPr>
         <w:rPr>
           <w:lang w:val="en-GB"/>
@@ -1687,7 +2023,7 @@
         <w:pStyle w:val="ListParagraph"/>
         <w:numPr>
           <w:ilvl w:val="0"/>
-          <w:numId w:val="9"/>
+          <w:numId w:val="10"/>
         </w:numPr>
         <w:rPr>
           <w:lang w:val="en-GB"/>
@@ -1705,7 +2041,7 @@
         <w:pStyle w:val="ListParagraph"/>
         <w:numPr>
           <w:ilvl w:val="0"/>
-          <w:numId w:val="9"/>
+          <w:numId w:val="10"/>
         </w:numPr>
         <w:rPr>
           <w:lang w:val="en-GB"/>
@@ -1723,7 +2059,7 @@
         <w:pStyle w:val="Heading2"/>
         <w:numPr>
           <w:ilvl w:val="1"/>
-          <w:numId w:val="4"/>
+          <w:numId w:val="5"/>
         </w:numPr>
         <w:rPr/>
       </w:pPr>
@@ -1747,7 +2083,7 @@
         <w:pStyle w:val="Heading3"/>
         <w:numPr>
           <w:ilvl w:val="2"/>
-          <w:numId w:val="4"/>
+          <w:numId w:val="5"/>
         </w:numPr>
         <w:rPr/>
       </w:pPr>
@@ -1780,7 +2116,7 @@
         <w:pStyle w:val="Heading2"/>
         <w:numPr>
           <w:ilvl w:val="1"/>
-          <w:numId w:val="4"/>
+          <w:numId w:val="5"/>
         </w:numPr>
         <w:rPr/>
       </w:pPr>
@@ -1794,7 +2130,7 @@
         <w:pStyle w:val="Heading3"/>
         <w:numPr>
           <w:ilvl w:val="2"/>
-          <w:numId w:val="4"/>
+          <w:numId w:val="5"/>
         </w:numPr>
         <w:rPr/>
       </w:pPr>
@@ -1824,7 +2160,7 @@
           <mc:Choice Requires="wps">
             <w:drawing>
               <wp:inline distT="0" distB="0" distL="0" distR="0">
-                <wp:extent cx="3003550" cy="649605"/>
+                <wp:extent cx="3004820" cy="649605"/>
                 <wp:effectExtent l="0" t="0" r="0" b="0"/>
                 <wp:docPr id="3" name=""/>
                 <a:graphic xmlns:a="http://schemas.openxmlformats.org/drawingml/2006/main">
@@ -1834,7 +2170,7 @@
                       <wps:spPr>
                         <a:xfrm>
                           <a:off x="0" y="0"/>
-                          <a:ext cx="3002760" cy="649080"/>
+                          <a:ext cx="3004200" cy="649080"/>
                         </a:xfrm>
                         <a:prstGeom prst="rect">
                           <a:avLst/>
@@ -1936,7 +2272,7 @@
           </mc:Choice>
           <mc:Fallback>
             <w:pict>
-              <v:rect id="shape_0" stroked="f" style="position:absolute;margin-left:0pt;margin-top:-25.55pt;width:236.4pt;height:51.05pt;mso-position-vertical:center">
+              <v:rect id="shape_0" stroked="f" style="position:absolute;margin-left:0pt;margin-top:-51.15pt;width:236.5pt;height:51.05pt;mso-position-vertical:top">
                 <w10:wrap type="square"/>
                 <v:fill o:detectmouseclick="t" on="false"/>
                 <v:stroke color="#3465a4" joinstyle="round" endcap="flat"/>
@@ -2036,7 +2372,7 @@
         <w:pStyle w:val="Heading3"/>
         <w:numPr>
           <w:ilvl w:val="2"/>
-          <w:numId w:val="4"/>
+          <w:numId w:val="5"/>
         </w:numPr>
         <w:rPr/>
       </w:pPr>
@@ -2084,7 +2420,7 @@
         <w:pStyle w:val="Normal"/>
         <w:numPr>
           <w:ilvl w:val="0"/>
-          <w:numId w:val="11"/>
+          <w:numId w:val="12"/>
         </w:numPr>
         <w:rPr/>
       </w:pPr>
@@ -2102,7 +2438,7 @@
         <w:pStyle w:val="PreformattedText"/>
         <w:numPr>
           <w:ilvl w:val="0"/>
-          <w:numId w:val="10"/>
+          <w:numId w:val="11"/>
         </w:numPr>
         <w:rPr/>
       </w:pPr>
@@ -2131,7 +2467,7 @@
         <w:pStyle w:val="TextBody"/>
         <w:numPr>
           <w:ilvl w:val="0"/>
-          <w:numId w:val="12"/>
+          <w:numId w:val="13"/>
         </w:numPr>
         <w:rPr/>
       </w:pPr>
@@ -2162,7 +2498,7 @@
         <w:pStyle w:val="TextBody"/>
         <w:numPr>
           <w:ilvl w:val="0"/>
-          <w:numId w:val="13"/>
+          <w:numId w:val="14"/>
         </w:numPr>
         <w:rPr/>
       </w:pPr>
@@ -2203,7 +2539,7 @@
         <w:pStyle w:val="PreformattedText"/>
         <w:numPr>
           <w:ilvl w:val="0"/>
-          <w:numId w:val="13"/>
+          <w:numId w:val="14"/>
         </w:numPr>
         <w:rPr/>
       </w:pPr>
@@ -2244,7 +2580,7 @@
         <w:pStyle w:val="TextBody"/>
         <w:numPr>
           <w:ilvl w:val="1"/>
-          <w:numId w:val="13"/>
+          <w:numId w:val="14"/>
         </w:numPr>
         <w:rPr/>
       </w:pPr>
@@ -2282,7 +2618,7 @@
         <w:pStyle w:val="TextBody"/>
         <w:numPr>
           <w:ilvl w:val="1"/>
-          <w:numId w:val="13"/>
+          <w:numId w:val="14"/>
         </w:numPr>
         <w:rPr/>
       </w:pPr>
@@ -2324,7 +2660,7 @@
         <w:pStyle w:val="TextBody"/>
         <w:numPr>
           <w:ilvl w:val="0"/>
-          <w:numId w:val="15"/>
+          <w:numId w:val="16"/>
         </w:numPr>
         <w:rPr/>
       </w:pPr>
@@ -2349,7 +2685,7 @@
         <w:pStyle w:val="TextBody"/>
         <w:numPr>
           <w:ilvl w:val="0"/>
-          <w:numId w:val="14"/>
+          <w:numId w:val="15"/>
         </w:numPr>
         <w:rPr/>
       </w:pPr>
@@ -2372,7 +2708,7 @@
         <w:pStyle w:val="TextBody"/>
         <w:numPr>
           <w:ilvl w:val="0"/>
-          <w:numId w:val="14"/>
+          <w:numId w:val="15"/>
         </w:numPr>
         <w:rPr>
           <w:rStyle w:val="SourceText"/>
@@ -2423,7 +2759,7 @@
         <w:pStyle w:val="TextBody"/>
         <w:numPr>
           <w:ilvl w:val="0"/>
-          <w:numId w:val="17"/>
+          <w:numId w:val="18"/>
         </w:numPr>
         <w:rPr/>
       </w:pPr>
@@ -2448,7 +2784,7 @@
         <w:pStyle w:val="TextBody"/>
         <w:numPr>
           <w:ilvl w:val="0"/>
-          <w:numId w:val="17"/>
+          <w:numId w:val="18"/>
         </w:numPr>
         <w:rPr/>
       </w:pPr>
@@ -2471,7 +2807,7 @@
         <w:pStyle w:val="TextBody"/>
         <w:numPr>
           <w:ilvl w:val="0"/>
-          <w:numId w:val="17"/>
+          <w:numId w:val="18"/>
         </w:numPr>
         <w:rPr/>
       </w:pPr>
@@ -2494,7 +2830,7 @@
         <w:pStyle w:val="TextBody"/>
         <w:numPr>
           <w:ilvl w:val="0"/>
-          <w:numId w:val="17"/>
+          <w:numId w:val="18"/>
         </w:numPr>
         <w:rPr/>
       </w:pPr>
@@ -2536,7 +2872,7 @@
         <w:pStyle w:val="TextBody"/>
         <w:numPr>
           <w:ilvl w:val="0"/>
-          <w:numId w:val="16"/>
+          <w:numId w:val="17"/>
         </w:numPr>
         <w:rPr/>
       </w:pPr>
@@ -2574,7 +2910,7 @@
         <w:pStyle w:val="TextBody"/>
         <w:numPr>
           <w:ilvl w:val="0"/>
-          <w:numId w:val="16"/>
+          <w:numId w:val="17"/>
         </w:numPr>
         <w:rPr/>
       </w:pPr>
@@ -2597,7 +2933,7 @@
         <w:pStyle w:val="TextBody"/>
         <w:numPr>
           <w:ilvl w:val="0"/>
-          <w:numId w:val="16"/>
+          <w:numId w:val="17"/>
         </w:numPr>
         <w:rPr/>
       </w:pPr>
@@ -2620,7 +2956,7 @@
         <w:pStyle w:val="TextBody"/>
         <w:numPr>
           <w:ilvl w:val="0"/>
-          <w:numId w:val="16"/>
+          <w:numId w:val="17"/>
         </w:numPr>
         <w:rPr/>
       </w:pPr>
@@ -2643,7 +2979,7 @@
         <w:pStyle w:val="TextBody"/>
         <w:numPr>
           <w:ilvl w:val="0"/>
-          <w:numId w:val="16"/>
+          <w:numId w:val="17"/>
         </w:numPr>
         <w:rPr/>
       </w:pPr>
@@ -2668,7 +3004,7 @@
         <w:pStyle w:val="TextBody"/>
         <w:numPr>
           <w:ilvl w:val="0"/>
-          <w:numId w:val="16"/>
+          <w:numId w:val="17"/>
         </w:numPr>
         <w:rPr/>
       </w:pPr>
@@ -2693,7 +3029,7 @@
         <w:pStyle w:val="TextBody"/>
         <w:numPr>
           <w:ilvl w:val="0"/>
-          <w:numId w:val="16"/>
+          <w:numId w:val="17"/>
         </w:numPr>
         <w:rPr/>
       </w:pPr>
@@ -2728,7 +3064,7 @@
         <w:pStyle w:val="Heading2"/>
         <w:numPr>
           <w:ilvl w:val="1"/>
-          <w:numId w:val="3"/>
+          <w:numId w:val="4"/>
         </w:numPr>
         <w:rPr/>
       </w:pPr>
@@ -2757,7 +3093,7 @@
         <w:pStyle w:val="TextBody"/>
         <w:numPr>
           <w:ilvl w:val="0"/>
-          <w:numId w:val="20"/>
+          <w:numId w:val="21"/>
         </w:numPr>
         <w:rPr/>
       </w:pPr>
@@ -2774,7 +3110,7 @@
         <w:pStyle w:val="TextBody"/>
         <w:numPr>
           <w:ilvl w:val="0"/>
-          <w:numId w:val="20"/>
+          <w:numId w:val="21"/>
         </w:numPr>
         <w:rPr/>
       </w:pPr>
@@ -2791,7 +3127,7 @@
         <w:pStyle w:val="TextBody"/>
         <w:numPr>
           <w:ilvl w:val="0"/>
-          <w:numId w:val="20"/>
+          <w:numId w:val="21"/>
         </w:numPr>
         <w:rPr/>
       </w:pPr>
@@ -2808,7 +3144,7 @@
         <w:pStyle w:val="TextBody"/>
         <w:numPr>
           <w:ilvl w:val="0"/>
-          <w:numId w:val="20"/>
+          <w:numId w:val="21"/>
         </w:numPr>
         <w:rPr/>
       </w:pPr>
@@ -2825,7 +3161,7 @@
         <w:pStyle w:val="Heading2"/>
         <w:numPr>
           <w:ilvl w:val="1"/>
-          <w:numId w:val="3"/>
+          <w:numId w:val="4"/>
         </w:numPr>
         <w:rPr/>
       </w:pPr>
@@ -2834,6 +3170,70 @@
           <w:rStyle w:val="SourceText"/>
         </w:rPr>
         <w:t>Classes</w:t>
+      </w:r>
+    </w:p>
+    <w:p>
+      <w:pPr>
+        <w:pStyle w:val="TextBody"/>
+        <w:rPr/>
+      </w:pPr>
+      <w:r>
+        <w:rPr>
+          <w:rStyle w:val="SourceText"/>
+          <w:u w:val="single"/>
+        </w:rPr>
+        <w:t>Structure of methods:</w:t>
+      </w:r>
+    </w:p>
+    <w:p>
+      <w:pPr>
+        <w:pStyle w:val="TextBody"/>
+        <w:numPr>
+          <w:ilvl w:val="0"/>
+          <w:numId w:val="25"/>
+        </w:numPr>
+        <w:rPr/>
+      </w:pPr>
+      <w:r>
+        <w:rPr>
+          <w:rStyle w:val="SourceText"/>
+          <w:u w:val="none"/>
+        </w:rPr>
+        <w:t>Define variables at the beginning of each method.</w:t>
+      </w:r>
+    </w:p>
+    <w:p>
+      <w:pPr>
+        <w:pStyle w:val="TextBody"/>
+        <w:numPr>
+          <w:ilvl w:val="1"/>
+          <w:numId w:val="25"/>
+        </w:numPr>
+        <w:rPr/>
+      </w:pPr>
+      <w:r>
+        <w:rPr>
+          <w:rStyle w:val="SourceText"/>
+          <w:u w:val="none"/>
+        </w:rPr>
+        <w:t>Changes can be made once, so maintenance becomes easier.</w:t>
+      </w:r>
+    </w:p>
+    <w:p>
+      <w:pPr>
+        <w:pStyle w:val="TextBody"/>
+        <w:numPr>
+          <w:ilvl w:val="1"/>
+          <w:numId w:val="25"/>
+        </w:numPr>
+        <w:rPr/>
+      </w:pPr>
+      <w:r>
+        <w:rPr>
+          <w:rStyle w:val="SourceText"/>
+          <w:u w:val="none"/>
+        </w:rPr>
+        <w:t>Like: spec = spectrum, where spectrum is the parameter of the method.</w:t>
       </w:r>
     </w:p>
     <w:p>
@@ -2854,7 +3254,7 @@
         <w:pStyle w:val="TextBody"/>
         <w:numPr>
           <w:ilvl w:val="0"/>
-          <w:numId w:val="18"/>
+          <w:numId w:val="19"/>
         </w:numPr>
         <w:rPr/>
       </w:pPr>
@@ -2870,7 +3270,7 @@
         <w:pStyle w:val="TextBody"/>
         <w:numPr>
           <w:ilvl w:val="0"/>
-          <w:numId w:val="18"/>
+          <w:numId w:val="19"/>
         </w:numPr>
         <w:rPr/>
       </w:pPr>
@@ -2899,7 +3299,7 @@
         <w:pStyle w:val="TextBody"/>
         <w:numPr>
           <w:ilvl w:val="0"/>
-          <w:numId w:val="19"/>
+          <w:numId w:val="20"/>
         </w:numPr>
         <w:rPr/>
       </w:pPr>
@@ -2916,7 +3316,7 @@
         <w:pStyle w:val="TextBody"/>
         <w:numPr>
           <w:ilvl w:val="0"/>
-          <w:numId w:val="19"/>
+          <w:numId w:val="20"/>
         </w:numPr>
         <w:rPr/>
       </w:pPr>
@@ -2970,7 +3370,7 @@
         <w:pStyle w:val="Normal"/>
         <w:numPr>
           <w:ilvl w:val="0"/>
-          <w:numId w:val="22"/>
+          <w:numId w:val="23"/>
         </w:numPr>
         <w:spacing w:before="0" w:after="160"/>
         <w:rPr/>
@@ -3368,265 +3768,211 @@
   <w:abstractNum w:abstractNumId="5">
     <w:lvl w:ilvl="0">
       <w:start w:val="1"/>
-      <w:numFmt w:val="bullet"/>
-      <w:lvlText w:val="-"/>
-      <w:lvlJc w:val="left"/>
-      <w:pPr>
-        <w:ind w:left="720" w:hanging="360"/>
-      </w:pPr>
-      <w:rPr>
-        <w:rFonts w:ascii="Calibri" w:hAnsi="Calibri" w:cs="Calibri" w:hint="default"/>
-        <w:rFonts w:cs="Calibri"/>
-      </w:rPr>
+      <w:numFmt w:val="none"/>
+      <w:suff w:val="nothing"/>
+      <w:lvlText w:val=""/>
+      <w:lvlJc w:val="left"/>
+      <w:pPr>
+        <w:ind w:left="0" w:hanging="0"/>
+      </w:pPr>
     </w:lvl>
     <w:lvl w:ilvl="1">
       <w:start w:val="1"/>
-      <w:numFmt w:val="bullet"/>
-      <w:lvlText w:val="o"/>
-      <w:lvlJc w:val="left"/>
-      <w:pPr>
-        <w:ind w:left="1440" w:hanging="360"/>
-      </w:pPr>
-      <w:rPr>
-        <w:rFonts w:ascii="Courier New" w:hAnsi="Courier New" w:cs="Courier New" w:hint="default"/>
-        <w:rFonts w:cs="Courier New"/>
-      </w:rPr>
+      <w:numFmt w:val="none"/>
+      <w:suff w:val="nothing"/>
+      <w:lvlText w:val=""/>
+      <w:lvlJc w:val="left"/>
+      <w:pPr>
+        <w:ind w:left="0" w:hanging="0"/>
+      </w:pPr>
     </w:lvl>
     <w:lvl w:ilvl="2">
       <w:start w:val="1"/>
-      <w:numFmt w:val="bullet"/>
-      <w:lvlText w:val=""/>
-      <w:lvlJc w:val="left"/>
-      <w:pPr>
-        <w:ind w:left="2160" w:hanging="360"/>
-      </w:pPr>
-      <w:rPr>
-        <w:rFonts w:ascii="Wingdings" w:hAnsi="Wingdings" w:cs="Wingdings" w:hint="default"/>
-        <w:rFonts w:cs="Wingdings"/>
-      </w:rPr>
+      <w:numFmt w:val="none"/>
+      <w:suff w:val="nothing"/>
+      <w:lvlText w:val=""/>
+      <w:lvlJc w:val="left"/>
+      <w:pPr>
+        <w:ind w:left="0" w:hanging="0"/>
+      </w:pPr>
     </w:lvl>
     <w:lvl w:ilvl="3">
       <w:start w:val="1"/>
-      <w:numFmt w:val="bullet"/>
-      <w:lvlText w:val=""/>
-      <w:lvlJc w:val="left"/>
-      <w:pPr>
-        <w:ind w:left="2880" w:hanging="360"/>
-      </w:pPr>
-      <w:rPr>
-        <w:rFonts w:ascii="Symbol" w:hAnsi="Symbol" w:cs="Symbol" w:hint="default"/>
-        <w:rFonts w:cs="Symbol"/>
-      </w:rPr>
+      <w:numFmt w:val="none"/>
+      <w:suff w:val="nothing"/>
+      <w:lvlText w:val=""/>
+      <w:lvlJc w:val="left"/>
+      <w:pPr>
+        <w:ind w:left="0" w:hanging="0"/>
+      </w:pPr>
     </w:lvl>
     <w:lvl w:ilvl="4">
       <w:start w:val="1"/>
-      <w:numFmt w:val="bullet"/>
-      <w:lvlText w:val="o"/>
-      <w:lvlJc w:val="left"/>
-      <w:pPr>
-        <w:ind w:left="3600" w:hanging="360"/>
-      </w:pPr>
-      <w:rPr>
-        <w:rFonts w:ascii="Courier New" w:hAnsi="Courier New" w:cs="Courier New" w:hint="default"/>
-        <w:rFonts w:cs="Courier New"/>
-      </w:rPr>
+      <w:numFmt w:val="none"/>
+      <w:suff w:val="nothing"/>
+      <w:lvlText w:val=""/>
+      <w:lvlJc w:val="left"/>
+      <w:pPr>
+        <w:ind w:left="0" w:hanging="0"/>
+      </w:pPr>
     </w:lvl>
     <w:lvl w:ilvl="5">
       <w:start w:val="1"/>
-      <w:numFmt w:val="bullet"/>
-      <w:lvlText w:val=""/>
-      <w:lvlJc w:val="left"/>
-      <w:pPr>
-        <w:ind w:left="4320" w:hanging="360"/>
-      </w:pPr>
-      <w:rPr>
-        <w:rFonts w:ascii="Wingdings" w:hAnsi="Wingdings" w:cs="Wingdings" w:hint="default"/>
-        <w:rFonts w:cs="Wingdings"/>
-      </w:rPr>
+      <w:numFmt w:val="none"/>
+      <w:suff w:val="nothing"/>
+      <w:lvlText w:val=""/>
+      <w:lvlJc w:val="left"/>
+      <w:pPr>
+        <w:ind w:left="0" w:hanging="0"/>
+      </w:pPr>
     </w:lvl>
     <w:lvl w:ilvl="6">
       <w:start w:val="1"/>
-      <w:numFmt w:val="bullet"/>
-      <w:lvlText w:val=""/>
-      <w:lvlJc w:val="left"/>
-      <w:pPr>
-        <w:ind w:left="5040" w:hanging="360"/>
-      </w:pPr>
-      <w:rPr>
-        <w:rFonts w:ascii="Symbol" w:hAnsi="Symbol" w:cs="Symbol" w:hint="default"/>
-        <w:rFonts w:cs="Symbol"/>
-      </w:rPr>
+      <w:numFmt w:val="none"/>
+      <w:suff w:val="nothing"/>
+      <w:lvlText w:val=""/>
+      <w:lvlJc w:val="left"/>
+      <w:pPr>
+        <w:ind w:left="0" w:hanging="0"/>
+      </w:pPr>
     </w:lvl>
     <w:lvl w:ilvl="7">
       <w:start w:val="1"/>
-      <w:numFmt w:val="bullet"/>
-      <w:lvlText w:val="o"/>
-      <w:lvlJc w:val="left"/>
-      <w:pPr>
-        <w:ind w:left="5760" w:hanging="360"/>
-      </w:pPr>
-      <w:rPr>
-        <w:rFonts w:ascii="Courier New" w:hAnsi="Courier New" w:cs="Courier New" w:hint="default"/>
-        <w:rFonts w:cs="Courier New"/>
-      </w:rPr>
+      <w:numFmt w:val="none"/>
+      <w:suff w:val="nothing"/>
+      <w:lvlText w:val=""/>
+      <w:lvlJc w:val="left"/>
+      <w:pPr>
+        <w:ind w:left="0" w:hanging="0"/>
+      </w:pPr>
     </w:lvl>
     <w:lvl w:ilvl="8">
       <w:start w:val="1"/>
-      <w:numFmt w:val="bullet"/>
-      <w:lvlText w:val=""/>
-      <w:lvlJc w:val="left"/>
-      <w:pPr>
-        <w:ind w:left="6480" w:hanging="360"/>
-      </w:pPr>
-      <w:rPr>
-        <w:rFonts w:ascii="Wingdings" w:hAnsi="Wingdings" w:cs="Wingdings" w:hint="default"/>
-        <w:rFonts w:cs="Wingdings"/>
-      </w:rPr>
+      <w:numFmt w:val="none"/>
+      <w:suff w:val="nothing"/>
+      <w:lvlText w:val=""/>
+      <w:lvlJc w:val="left"/>
+      <w:pPr>
+        <w:ind w:left="0" w:hanging="0"/>
+      </w:pPr>
     </w:lvl>
   </w:abstractNum>
   <w:abstractNum w:abstractNumId="6">
     <w:lvl w:ilvl="0">
       <w:start w:val="1"/>
       <w:numFmt w:val="bullet"/>
+      <w:lvlText w:val="-"/>
+      <w:lvlJc w:val="left"/>
+      <w:pPr>
+        <w:ind w:left="720" w:hanging="360"/>
+      </w:pPr>
+      <w:rPr>
+        <w:rFonts w:ascii="Calibri" w:hAnsi="Calibri" w:cs="Calibri" w:hint="default"/>
+        <w:rFonts w:cs="Calibri"/>
+      </w:rPr>
+    </w:lvl>
+    <w:lvl w:ilvl="1">
+      <w:start w:val="1"/>
+      <w:numFmt w:val="bullet"/>
+      <w:lvlText w:val="o"/>
+      <w:lvlJc w:val="left"/>
+      <w:pPr>
+        <w:ind w:left="1440" w:hanging="360"/>
+      </w:pPr>
+      <w:rPr>
+        <w:rFonts w:ascii="Courier New" w:hAnsi="Courier New" w:cs="Courier New" w:hint="default"/>
+        <w:rFonts w:cs="Courier New"/>
+      </w:rPr>
+    </w:lvl>
+    <w:lvl w:ilvl="2">
+      <w:start w:val="1"/>
+      <w:numFmt w:val="bullet"/>
+      <w:lvlText w:val=""/>
+      <w:lvlJc w:val="left"/>
+      <w:pPr>
+        <w:ind w:left="2160" w:hanging="360"/>
+      </w:pPr>
+      <w:rPr>
+        <w:rFonts w:ascii="Wingdings" w:hAnsi="Wingdings" w:cs="Wingdings" w:hint="default"/>
+        <w:rFonts w:cs="Wingdings"/>
+      </w:rPr>
+    </w:lvl>
+    <w:lvl w:ilvl="3">
+      <w:start w:val="1"/>
+      <w:numFmt w:val="bullet"/>
       <w:lvlText w:val=""/>
       <w:lvlJc w:val="left"/>
       <w:pPr>
-        <w:tabs>
-          <w:tab w:val="num" w:pos="707"/>
-        </w:tabs>
-        <w:ind w:left="707" w:hanging="283"/>
+        <w:ind w:left="2880" w:hanging="360"/>
       </w:pPr>
       <w:rPr>
         <w:rFonts w:ascii="Symbol" w:hAnsi="Symbol" w:cs="Symbol" w:hint="default"/>
-        <w:rFonts w:cs="OpenSymbol"/>
-      </w:rPr>
-    </w:lvl>
-    <w:lvl w:ilvl="1">
+        <w:rFonts w:cs="Symbol"/>
+      </w:rPr>
+    </w:lvl>
+    <w:lvl w:ilvl="4">
+      <w:start w:val="1"/>
+      <w:numFmt w:val="bullet"/>
+      <w:lvlText w:val="o"/>
+      <w:lvlJc w:val="left"/>
+      <w:pPr>
+        <w:ind w:left="3600" w:hanging="360"/>
+      </w:pPr>
+      <w:rPr>
+        <w:rFonts w:ascii="Courier New" w:hAnsi="Courier New" w:cs="Courier New" w:hint="default"/>
+        <w:rFonts w:cs="Courier New"/>
+      </w:rPr>
+    </w:lvl>
+    <w:lvl w:ilvl="5">
+      <w:start w:val="1"/>
+      <w:numFmt w:val="bullet"/>
+      <w:lvlText w:val=""/>
+      <w:lvlJc w:val="left"/>
+      <w:pPr>
+        <w:ind w:left="4320" w:hanging="360"/>
+      </w:pPr>
+      <w:rPr>
+        <w:rFonts w:ascii="Wingdings" w:hAnsi="Wingdings" w:cs="Wingdings" w:hint="default"/>
+        <w:rFonts w:cs="Wingdings"/>
+      </w:rPr>
+    </w:lvl>
+    <w:lvl w:ilvl="6">
       <w:start w:val="1"/>
       <w:numFmt w:val="bullet"/>
       <w:lvlText w:val=""/>
       <w:lvlJc w:val="left"/>
       <w:pPr>
-        <w:tabs>
-          <w:tab w:val="num" w:pos="1414"/>
-        </w:tabs>
-        <w:ind w:left="1414" w:hanging="283"/>
+        <w:ind w:left="5040" w:hanging="360"/>
       </w:pPr>
       <w:rPr>
         <w:rFonts w:ascii="Symbol" w:hAnsi="Symbol" w:cs="Symbol" w:hint="default"/>
-        <w:rFonts w:cs="OpenSymbol"/>
-      </w:rPr>
-    </w:lvl>
-    <w:lvl w:ilvl="2">
-      <w:start w:val="1"/>
-      <w:numFmt w:val="bullet"/>
-      <w:lvlText w:val=""/>
-      <w:lvlJc w:val="left"/>
-      <w:pPr>
-        <w:tabs>
-          <w:tab w:val="num" w:pos="2121"/>
-        </w:tabs>
-        <w:ind w:left="2121" w:hanging="283"/>
-      </w:pPr>
-      <w:rPr>
-        <w:rFonts w:ascii="Symbol" w:hAnsi="Symbol" w:cs="Symbol" w:hint="default"/>
-        <w:rFonts w:cs="OpenSymbol"/>
-      </w:rPr>
-    </w:lvl>
-    <w:lvl w:ilvl="3">
-      <w:start w:val="1"/>
-      <w:numFmt w:val="bullet"/>
-      <w:lvlText w:val=""/>
-      <w:lvlJc w:val="left"/>
-      <w:pPr>
-        <w:tabs>
-          <w:tab w:val="num" w:pos="2828"/>
-        </w:tabs>
-        <w:ind w:left="2828" w:hanging="283"/>
-      </w:pPr>
-      <w:rPr>
-        <w:rFonts w:ascii="Symbol" w:hAnsi="Symbol" w:cs="Symbol" w:hint="default"/>
-        <w:rFonts w:cs="OpenSymbol"/>
-      </w:rPr>
-    </w:lvl>
-    <w:lvl w:ilvl="4">
-      <w:start w:val="1"/>
-      <w:numFmt w:val="bullet"/>
-      <w:lvlText w:val=""/>
-      <w:lvlJc w:val="left"/>
-      <w:pPr>
-        <w:tabs>
-          <w:tab w:val="num" w:pos="3535"/>
-        </w:tabs>
-        <w:ind w:left="3535" w:hanging="283"/>
-      </w:pPr>
-      <w:rPr>
-        <w:rFonts w:ascii="Symbol" w:hAnsi="Symbol" w:cs="Symbol" w:hint="default"/>
-        <w:rFonts w:cs="OpenSymbol"/>
-      </w:rPr>
-    </w:lvl>
-    <w:lvl w:ilvl="5">
-      <w:start w:val="1"/>
-      <w:numFmt w:val="bullet"/>
-      <w:lvlText w:val=""/>
-      <w:lvlJc w:val="left"/>
-      <w:pPr>
-        <w:tabs>
-          <w:tab w:val="num" w:pos="4242"/>
-        </w:tabs>
-        <w:ind w:left="4242" w:hanging="283"/>
-      </w:pPr>
-      <w:rPr>
-        <w:rFonts w:ascii="Symbol" w:hAnsi="Symbol" w:cs="Symbol" w:hint="default"/>
-        <w:rFonts w:cs="OpenSymbol"/>
-      </w:rPr>
-    </w:lvl>
-    <w:lvl w:ilvl="6">
-      <w:start w:val="1"/>
-      <w:numFmt w:val="bullet"/>
-      <w:lvlText w:val=""/>
-      <w:lvlJc w:val="left"/>
-      <w:pPr>
-        <w:tabs>
-          <w:tab w:val="num" w:pos="4949"/>
-        </w:tabs>
-        <w:ind w:left="4949" w:hanging="283"/>
-      </w:pPr>
-      <w:rPr>
-        <w:rFonts w:ascii="Symbol" w:hAnsi="Symbol" w:cs="Symbol" w:hint="default"/>
-        <w:rFonts w:cs="OpenSymbol"/>
+        <w:rFonts w:cs="Symbol"/>
       </w:rPr>
     </w:lvl>
     <w:lvl w:ilvl="7">
       <w:start w:val="1"/>
       <w:numFmt w:val="bullet"/>
-      <w:lvlText w:val=""/>
-      <w:lvlJc w:val="left"/>
-      <w:pPr>
-        <w:tabs>
-          <w:tab w:val="num" w:pos="5656"/>
-        </w:tabs>
-        <w:ind w:left="5656" w:hanging="283"/>
-      </w:pPr>
-      <w:rPr>
-        <w:rFonts w:ascii="Symbol" w:hAnsi="Symbol" w:cs="Symbol" w:hint="default"/>
-        <w:rFonts w:cs="OpenSymbol"/>
+      <w:lvlText w:val="o"/>
+      <w:lvlJc w:val="left"/>
+      <w:pPr>
+        <w:ind w:left="5760" w:hanging="360"/>
+      </w:pPr>
+      <w:rPr>
+        <w:rFonts w:ascii="Courier New" w:hAnsi="Courier New" w:cs="Courier New" w:hint="default"/>
+        <w:rFonts w:cs="Courier New"/>
       </w:rPr>
     </w:lvl>
     <w:lvl w:ilvl="8">
       <w:start w:val="1"/>
       <w:numFmt w:val="bullet"/>
-      <w:lvlText w:val=""/>
-      <w:lvlJc w:val="left"/>
-      <w:pPr>
-        <w:tabs>
-          <w:tab w:val="num" w:pos="6363"/>
-        </w:tabs>
-        <w:ind w:left="6363" w:hanging="283"/>
-      </w:pPr>
-      <w:rPr>
-        <w:rFonts w:ascii="Symbol" w:hAnsi="Symbol" w:cs="Symbol" w:hint="default"/>
-        <w:rFonts w:cs="OpenSymbol"/>
+      <w:lvlText w:val=""/>
+      <w:lvlJc w:val="left"/>
+      <w:pPr>
+        <w:ind w:left="6480" w:hanging="360"/>
+      </w:pPr>
+      <w:rPr>
+        <w:rFonts w:ascii="Wingdings" w:hAnsi="Wingdings" w:cs="Wingdings" w:hint="default"/>
+        <w:rFonts w:cs="Wingdings"/>
       </w:rPr>
     </w:lvl>
   </w:abstractNum>
@@ -3638,9 +3984,9 @@
       <w:lvlJc w:val="left"/>
       <w:pPr>
         <w:tabs>
-          <w:tab w:val="num" w:pos="720"/>
-        </w:tabs>
-        <w:ind w:left="720" w:hanging="360"/>
+          <w:tab w:val="num" w:pos="707"/>
+        </w:tabs>
+        <w:ind w:left="707" w:hanging="283"/>
       </w:pPr>
       <w:rPr>
         <w:rFonts w:ascii="Symbol" w:hAnsi="Symbol" w:cs="Symbol" w:hint="default"/>
@@ -3650,32 +3996,32 @@
     <w:lvl w:ilvl="1">
       <w:start w:val="1"/>
       <w:numFmt w:val="bullet"/>
-      <w:lvlText w:val="◦"/>
-      <w:lvlJc w:val="left"/>
-      <w:pPr>
-        <w:tabs>
-          <w:tab w:val="num" w:pos="1080"/>
-        </w:tabs>
-        <w:ind w:left="1080" w:hanging="360"/>
-      </w:pPr>
-      <w:rPr>
-        <w:rFonts w:ascii="OpenSymbol" w:hAnsi="OpenSymbol" w:cs="OpenSymbol" w:hint="default"/>
+      <w:lvlText w:val=""/>
+      <w:lvlJc w:val="left"/>
+      <w:pPr>
+        <w:tabs>
+          <w:tab w:val="num" w:pos="1414"/>
+        </w:tabs>
+        <w:ind w:left="1414" w:hanging="283"/>
+      </w:pPr>
+      <w:rPr>
+        <w:rFonts w:ascii="Symbol" w:hAnsi="Symbol" w:cs="Symbol" w:hint="default"/>
         <w:rFonts w:cs="OpenSymbol"/>
       </w:rPr>
     </w:lvl>
     <w:lvl w:ilvl="2">
       <w:start w:val="1"/>
       <w:numFmt w:val="bullet"/>
-      <w:lvlText w:val="▪"/>
-      <w:lvlJc w:val="left"/>
-      <w:pPr>
-        <w:tabs>
-          <w:tab w:val="num" w:pos="1440"/>
-        </w:tabs>
-        <w:ind w:left="1440" w:hanging="360"/>
-      </w:pPr>
-      <w:rPr>
-        <w:rFonts w:ascii="OpenSymbol" w:hAnsi="OpenSymbol" w:cs="OpenSymbol" w:hint="default"/>
+      <w:lvlText w:val=""/>
+      <w:lvlJc w:val="left"/>
+      <w:pPr>
+        <w:tabs>
+          <w:tab w:val="num" w:pos="2121"/>
+        </w:tabs>
+        <w:ind w:left="2121" w:hanging="283"/>
+      </w:pPr>
+      <w:rPr>
+        <w:rFonts w:ascii="Symbol" w:hAnsi="Symbol" w:cs="Symbol" w:hint="default"/>
         <w:rFonts w:cs="OpenSymbol"/>
       </w:rPr>
     </w:lvl>
@@ -3686,9 +4032,9 @@
       <w:lvlJc w:val="left"/>
       <w:pPr>
         <w:tabs>
-          <w:tab w:val="num" w:pos="1800"/>
-        </w:tabs>
-        <w:ind w:left="1800" w:hanging="360"/>
+          <w:tab w:val="num" w:pos="2828"/>
+        </w:tabs>
+        <w:ind w:left="2828" w:hanging="283"/>
       </w:pPr>
       <w:rPr>
         <w:rFonts w:ascii="Symbol" w:hAnsi="Symbol" w:cs="Symbol" w:hint="default"/>
@@ -3698,32 +4044,32 @@
     <w:lvl w:ilvl="4">
       <w:start w:val="1"/>
       <w:numFmt w:val="bullet"/>
-      <w:lvlText w:val="◦"/>
-      <w:lvlJc w:val="left"/>
-      <w:pPr>
-        <w:tabs>
-          <w:tab w:val="num" w:pos="2160"/>
-        </w:tabs>
-        <w:ind w:left="2160" w:hanging="360"/>
-      </w:pPr>
-      <w:rPr>
-        <w:rFonts w:ascii="OpenSymbol" w:hAnsi="OpenSymbol" w:cs="OpenSymbol" w:hint="default"/>
+      <w:lvlText w:val=""/>
+      <w:lvlJc w:val="left"/>
+      <w:pPr>
+        <w:tabs>
+          <w:tab w:val="num" w:pos="3535"/>
+        </w:tabs>
+        <w:ind w:left="3535" w:hanging="283"/>
+      </w:pPr>
+      <w:rPr>
+        <w:rFonts w:ascii="Symbol" w:hAnsi="Symbol" w:cs="Symbol" w:hint="default"/>
         <w:rFonts w:cs="OpenSymbol"/>
       </w:rPr>
     </w:lvl>
     <w:lvl w:ilvl="5">
       <w:start w:val="1"/>
       <w:numFmt w:val="bullet"/>
-      <w:lvlText w:val="▪"/>
-      <w:lvlJc w:val="left"/>
-      <w:pPr>
-        <w:tabs>
-          <w:tab w:val="num" w:pos="2520"/>
-        </w:tabs>
-        <w:ind w:left="2520" w:hanging="360"/>
-      </w:pPr>
-      <w:rPr>
-        <w:rFonts w:ascii="OpenSymbol" w:hAnsi="OpenSymbol" w:cs="OpenSymbol" w:hint="default"/>
+      <w:lvlText w:val=""/>
+      <w:lvlJc w:val="left"/>
+      <w:pPr>
+        <w:tabs>
+          <w:tab w:val="num" w:pos="4242"/>
+        </w:tabs>
+        <w:ind w:left="4242" w:hanging="283"/>
+      </w:pPr>
+      <w:rPr>
+        <w:rFonts w:ascii="Symbol" w:hAnsi="Symbol" w:cs="Symbol" w:hint="default"/>
         <w:rFonts w:cs="OpenSymbol"/>
       </w:rPr>
     </w:lvl>
@@ -3734,9 +4080,9 @@
       <w:lvlJc w:val="left"/>
       <w:pPr>
         <w:tabs>
-          <w:tab w:val="num" w:pos="2880"/>
-        </w:tabs>
-        <w:ind w:left="2880" w:hanging="360"/>
+          <w:tab w:val="num" w:pos="4949"/>
+        </w:tabs>
+        <w:ind w:left="4949" w:hanging="283"/>
       </w:pPr>
       <w:rPr>
         <w:rFonts w:ascii="Symbol" w:hAnsi="Symbol" w:cs="Symbol" w:hint="default"/>
@@ -3746,32 +4092,32 @@
     <w:lvl w:ilvl="7">
       <w:start w:val="1"/>
       <w:numFmt w:val="bullet"/>
-      <w:lvlText w:val="◦"/>
-      <w:lvlJc w:val="left"/>
-      <w:pPr>
-        <w:tabs>
-          <w:tab w:val="num" w:pos="3240"/>
-        </w:tabs>
-        <w:ind w:left="3240" w:hanging="360"/>
-      </w:pPr>
-      <w:rPr>
-        <w:rFonts w:ascii="OpenSymbol" w:hAnsi="OpenSymbol" w:cs="OpenSymbol" w:hint="default"/>
+      <w:lvlText w:val=""/>
+      <w:lvlJc w:val="left"/>
+      <w:pPr>
+        <w:tabs>
+          <w:tab w:val="num" w:pos="5656"/>
+        </w:tabs>
+        <w:ind w:left="5656" w:hanging="283"/>
+      </w:pPr>
+      <w:rPr>
+        <w:rFonts w:ascii="Symbol" w:hAnsi="Symbol" w:cs="Symbol" w:hint="default"/>
         <w:rFonts w:cs="OpenSymbol"/>
       </w:rPr>
     </w:lvl>
     <w:lvl w:ilvl="8">
       <w:start w:val="1"/>
       <w:numFmt w:val="bullet"/>
-      <w:lvlText w:val="▪"/>
-      <w:lvlJc w:val="left"/>
-      <w:pPr>
-        <w:tabs>
-          <w:tab w:val="num" w:pos="3600"/>
-        </w:tabs>
-        <w:ind w:left="3600" w:hanging="360"/>
-      </w:pPr>
-      <w:rPr>
-        <w:rFonts w:ascii="OpenSymbol" w:hAnsi="OpenSymbol" w:cs="OpenSymbol" w:hint="default"/>
+      <w:lvlText w:val=""/>
+      <w:lvlJc w:val="left"/>
+      <w:pPr>
+        <w:tabs>
+          <w:tab w:val="num" w:pos="6363"/>
+        </w:tabs>
+        <w:ind w:left="6363" w:hanging="283"/>
+      </w:pPr>
+      <w:rPr>
+        <w:rFonts w:ascii="Symbol" w:hAnsi="Symbol" w:cs="Symbol" w:hint="default"/>
         <w:rFonts w:cs="OpenSymbol"/>
       </w:rPr>
     </w:lvl>
@@ -4666,7 +5012,6 @@
       </w:pPr>
       <w:rPr>
         <w:rFonts w:ascii="Symbol" w:hAnsi="Symbol" w:cs="Symbol" w:hint="default"/>
-        <w:sz w:val="22"/>
         <w:rFonts w:cs="OpenSymbol"/>
       </w:rPr>
     </w:lvl>
@@ -4813,6 +5158,7 @@
       </w:pPr>
       <w:rPr>
         <w:rFonts w:ascii="Symbol" w:hAnsi="Symbol" w:cs="Symbol" w:hint="default"/>
+        <w:sz w:val="22"/>
         <w:rFonts w:cs="OpenSymbol"/>
       </w:rPr>
     </w:lvl>
@@ -5822,6 +6168,444 @@
     </w:lvl>
   </w:abstractNum>
   <w:abstractNum w:abstractNumId="22">
+    <w:lvl w:ilvl="0">
+      <w:start w:val="1"/>
+      <w:numFmt w:val="bullet"/>
+      <w:lvlText w:val=""/>
+      <w:lvlJc w:val="left"/>
+      <w:pPr>
+        <w:tabs>
+          <w:tab w:val="num" w:pos="720"/>
+        </w:tabs>
+        <w:ind w:left="720" w:hanging="360"/>
+      </w:pPr>
+      <w:rPr>
+        <w:rFonts w:ascii="Symbol" w:hAnsi="Symbol" w:cs="Symbol" w:hint="default"/>
+        <w:rFonts w:cs="OpenSymbol"/>
+      </w:rPr>
+    </w:lvl>
+    <w:lvl w:ilvl="1">
+      <w:start w:val="1"/>
+      <w:numFmt w:val="bullet"/>
+      <w:lvlText w:val="◦"/>
+      <w:lvlJc w:val="left"/>
+      <w:pPr>
+        <w:tabs>
+          <w:tab w:val="num" w:pos="1080"/>
+        </w:tabs>
+        <w:ind w:left="1080" w:hanging="360"/>
+      </w:pPr>
+      <w:rPr>
+        <w:rFonts w:ascii="OpenSymbol" w:hAnsi="OpenSymbol" w:cs="OpenSymbol" w:hint="default"/>
+        <w:rFonts w:cs="OpenSymbol"/>
+      </w:rPr>
+    </w:lvl>
+    <w:lvl w:ilvl="2">
+      <w:start w:val="1"/>
+      <w:numFmt w:val="bullet"/>
+      <w:lvlText w:val="▪"/>
+      <w:lvlJc w:val="left"/>
+      <w:pPr>
+        <w:tabs>
+          <w:tab w:val="num" w:pos="1440"/>
+        </w:tabs>
+        <w:ind w:left="1440" w:hanging="360"/>
+      </w:pPr>
+      <w:rPr>
+        <w:rFonts w:ascii="OpenSymbol" w:hAnsi="OpenSymbol" w:cs="OpenSymbol" w:hint="default"/>
+        <w:rFonts w:cs="OpenSymbol"/>
+      </w:rPr>
+    </w:lvl>
+    <w:lvl w:ilvl="3">
+      <w:start w:val="1"/>
+      <w:numFmt w:val="bullet"/>
+      <w:lvlText w:val=""/>
+      <w:lvlJc w:val="left"/>
+      <w:pPr>
+        <w:tabs>
+          <w:tab w:val="num" w:pos="1800"/>
+        </w:tabs>
+        <w:ind w:left="1800" w:hanging="360"/>
+      </w:pPr>
+      <w:rPr>
+        <w:rFonts w:ascii="Symbol" w:hAnsi="Symbol" w:cs="Symbol" w:hint="default"/>
+        <w:rFonts w:cs="OpenSymbol"/>
+      </w:rPr>
+    </w:lvl>
+    <w:lvl w:ilvl="4">
+      <w:start w:val="1"/>
+      <w:numFmt w:val="bullet"/>
+      <w:lvlText w:val="◦"/>
+      <w:lvlJc w:val="left"/>
+      <w:pPr>
+        <w:tabs>
+          <w:tab w:val="num" w:pos="2160"/>
+        </w:tabs>
+        <w:ind w:left="2160" w:hanging="360"/>
+      </w:pPr>
+      <w:rPr>
+        <w:rFonts w:ascii="OpenSymbol" w:hAnsi="OpenSymbol" w:cs="OpenSymbol" w:hint="default"/>
+        <w:rFonts w:cs="OpenSymbol"/>
+      </w:rPr>
+    </w:lvl>
+    <w:lvl w:ilvl="5">
+      <w:start w:val="1"/>
+      <w:numFmt w:val="bullet"/>
+      <w:lvlText w:val="▪"/>
+      <w:lvlJc w:val="left"/>
+      <w:pPr>
+        <w:tabs>
+          <w:tab w:val="num" w:pos="2520"/>
+        </w:tabs>
+        <w:ind w:left="2520" w:hanging="360"/>
+      </w:pPr>
+      <w:rPr>
+        <w:rFonts w:ascii="OpenSymbol" w:hAnsi="OpenSymbol" w:cs="OpenSymbol" w:hint="default"/>
+        <w:rFonts w:cs="OpenSymbol"/>
+      </w:rPr>
+    </w:lvl>
+    <w:lvl w:ilvl="6">
+      <w:start w:val="1"/>
+      <w:numFmt w:val="bullet"/>
+      <w:lvlText w:val=""/>
+      <w:lvlJc w:val="left"/>
+      <w:pPr>
+        <w:tabs>
+          <w:tab w:val="num" w:pos="2880"/>
+        </w:tabs>
+        <w:ind w:left="2880" w:hanging="360"/>
+      </w:pPr>
+      <w:rPr>
+        <w:rFonts w:ascii="Symbol" w:hAnsi="Symbol" w:cs="Symbol" w:hint="default"/>
+        <w:rFonts w:cs="OpenSymbol"/>
+      </w:rPr>
+    </w:lvl>
+    <w:lvl w:ilvl="7">
+      <w:start w:val="1"/>
+      <w:numFmt w:val="bullet"/>
+      <w:lvlText w:val="◦"/>
+      <w:lvlJc w:val="left"/>
+      <w:pPr>
+        <w:tabs>
+          <w:tab w:val="num" w:pos="3240"/>
+        </w:tabs>
+        <w:ind w:left="3240" w:hanging="360"/>
+      </w:pPr>
+      <w:rPr>
+        <w:rFonts w:ascii="OpenSymbol" w:hAnsi="OpenSymbol" w:cs="OpenSymbol" w:hint="default"/>
+        <w:rFonts w:cs="OpenSymbol"/>
+      </w:rPr>
+    </w:lvl>
+    <w:lvl w:ilvl="8">
+      <w:start w:val="1"/>
+      <w:numFmt w:val="bullet"/>
+      <w:lvlText w:val="▪"/>
+      <w:lvlJc w:val="left"/>
+      <w:pPr>
+        <w:tabs>
+          <w:tab w:val="num" w:pos="3600"/>
+        </w:tabs>
+        <w:ind w:left="3600" w:hanging="360"/>
+      </w:pPr>
+      <w:rPr>
+        <w:rFonts w:ascii="OpenSymbol" w:hAnsi="OpenSymbol" w:cs="OpenSymbol" w:hint="default"/>
+        <w:rFonts w:cs="OpenSymbol"/>
+      </w:rPr>
+    </w:lvl>
+  </w:abstractNum>
+  <w:abstractNum w:abstractNumId="23">
+    <w:lvl w:ilvl="0">
+      <w:start w:val="1"/>
+      <w:numFmt w:val="bullet"/>
+      <w:lvlText w:val=""/>
+      <w:lvlJc w:val="left"/>
+      <w:pPr>
+        <w:tabs>
+          <w:tab w:val="num" w:pos="720"/>
+        </w:tabs>
+        <w:ind w:left="720" w:hanging="360"/>
+      </w:pPr>
+      <w:rPr>
+        <w:rFonts w:ascii="Symbol" w:hAnsi="Symbol" w:cs="Symbol" w:hint="default"/>
+        <w:rFonts w:cs="OpenSymbol"/>
+      </w:rPr>
+    </w:lvl>
+    <w:lvl w:ilvl="1">
+      <w:start w:val="1"/>
+      <w:numFmt w:val="bullet"/>
+      <w:lvlText w:val="◦"/>
+      <w:lvlJc w:val="left"/>
+      <w:pPr>
+        <w:tabs>
+          <w:tab w:val="num" w:pos="1080"/>
+        </w:tabs>
+        <w:ind w:left="1080" w:hanging="360"/>
+      </w:pPr>
+      <w:rPr>
+        <w:rFonts w:ascii="OpenSymbol" w:hAnsi="OpenSymbol" w:cs="OpenSymbol" w:hint="default"/>
+        <w:rFonts w:cs="OpenSymbol"/>
+      </w:rPr>
+    </w:lvl>
+    <w:lvl w:ilvl="2">
+      <w:start w:val="1"/>
+      <w:numFmt w:val="bullet"/>
+      <w:lvlText w:val="▪"/>
+      <w:lvlJc w:val="left"/>
+      <w:pPr>
+        <w:tabs>
+          <w:tab w:val="num" w:pos="1440"/>
+        </w:tabs>
+        <w:ind w:left="1440" w:hanging="360"/>
+      </w:pPr>
+      <w:rPr>
+        <w:rFonts w:ascii="OpenSymbol" w:hAnsi="OpenSymbol" w:cs="OpenSymbol" w:hint="default"/>
+        <w:rFonts w:cs="OpenSymbol"/>
+      </w:rPr>
+    </w:lvl>
+    <w:lvl w:ilvl="3">
+      <w:start w:val="1"/>
+      <w:numFmt w:val="bullet"/>
+      <w:lvlText w:val=""/>
+      <w:lvlJc w:val="left"/>
+      <w:pPr>
+        <w:tabs>
+          <w:tab w:val="num" w:pos="1800"/>
+        </w:tabs>
+        <w:ind w:left="1800" w:hanging="360"/>
+      </w:pPr>
+      <w:rPr>
+        <w:rFonts w:ascii="Symbol" w:hAnsi="Symbol" w:cs="Symbol" w:hint="default"/>
+        <w:rFonts w:cs="OpenSymbol"/>
+      </w:rPr>
+    </w:lvl>
+    <w:lvl w:ilvl="4">
+      <w:start w:val="1"/>
+      <w:numFmt w:val="bullet"/>
+      <w:lvlText w:val="◦"/>
+      <w:lvlJc w:val="left"/>
+      <w:pPr>
+        <w:tabs>
+          <w:tab w:val="num" w:pos="2160"/>
+        </w:tabs>
+        <w:ind w:left="2160" w:hanging="360"/>
+      </w:pPr>
+      <w:rPr>
+        <w:rFonts w:ascii="OpenSymbol" w:hAnsi="OpenSymbol" w:cs="OpenSymbol" w:hint="default"/>
+        <w:rFonts w:cs="OpenSymbol"/>
+      </w:rPr>
+    </w:lvl>
+    <w:lvl w:ilvl="5">
+      <w:start w:val="1"/>
+      <w:numFmt w:val="bullet"/>
+      <w:lvlText w:val="▪"/>
+      <w:lvlJc w:val="left"/>
+      <w:pPr>
+        <w:tabs>
+          <w:tab w:val="num" w:pos="2520"/>
+        </w:tabs>
+        <w:ind w:left="2520" w:hanging="360"/>
+      </w:pPr>
+      <w:rPr>
+        <w:rFonts w:ascii="OpenSymbol" w:hAnsi="OpenSymbol" w:cs="OpenSymbol" w:hint="default"/>
+        <w:rFonts w:cs="OpenSymbol"/>
+      </w:rPr>
+    </w:lvl>
+    <w:lvl w:ilvl="6">
+      <w:start w:val="1"/>
+      <w:numFmt w:val="bullet"/>
+      <w:lvlText w:val=""/>
+      <w:lvlJc w:val="left"/>
+      <w:pPr>
+        <w:tabs>
+          <w:tab w:val="num" w:pos="2880"/>
+        </w:tabs>
+        <w:ind w:left="2880" w:hanging="360"/>
+      </w:pPr>
+      <w:rPr>
+        <w:rFonts w:ascii="Symbol" w:hAnsi="Symbol" w:cs="Symbol" w:hint="default"/>
+        <w:rFonts w:cs="OpenSymbol"/>
+      </w:rPr>
+    </w:lvl>
+    <w:lvl w:ilvl="7">
+      <w:start w:val="1"/>
+      <w:numFmt w:val="bullet"/>
+      <w:lvlText w:val="◦"/>
+      <w:lvlJc w:val="left"/>
+      <w:pPr>
+        <w:tabs>
+          <w:tab w:val="num" w:pos="3240"/>
+        </w:tabs>
+        <w:ind w:left="3240" w:hanging="360"/>
+      </w:pPr>
+      <w:rPr>
+        <w:rFonts w:ascii="OpenSymbol" w:hAnsi="OpenSymbol" w:cs="OpenSymbol" w:hint="default"/>
+        <w:rFonts w:cs="OpenSymbol"/>
+      </w:rPr>
+    </w:lvl>
+    <w:lvl w:ilvl="8">
+      <w:start w:val="1"/>
+      <w:numFmt w:val="bullet"/>
+      <w:lvlText w:val="▪"/>
+      <w:lvlJc w:val="left"/>
+      <w:pPr>
+        <w:tabs>
+          <w:tab w:val="num" w:pos="3600"/>
+        </w:tabs>
+        <w:ind w:left="3600" w:hanging="360"/>
+      </w:pPr>
+      <w:rPr>
+        <w:rFonts w:ascii="OpenSymbol" w:hAnsi="OpenSymbol" w:cs="OpenSymbol" w:hint="default"/>
+        <w:rFonts w:cs="OpenSymbol"/>
+      </w:rPr>
+    </w:lvl>
+  </w:abstractNum>
+  <w:abstractNum w:abstractNumId="24">
+    <w:lvl w:ilvl="0">
+      <w:start w:val="1"/>
+      <w:numFmt w:val="bullet"/>
+      <w:lvlText w:val=""/>
+      <w:lvlJc w:val="left"/>
+      <w:pPr>
+        <w:tabs>
+          <w:tab w:val="num" w:pos="720"/>
+        </w:tabs>
+        <w:ind w:left="720" w:hanging="360"/>
+      </w:pPr>
+      <w:rPr>
+        <w:rFonts w:ascii="Symbol" w:hAnsi="Symbol" w:cs="Symbol" w:hint="default"/>
+        <w:rFonts w:cs="OpenSymbol"/>
+      </w:rPr>
+    </w:lvl>
+    <w:lvl w:ilvl="1">
+      <w:start w:val="1"/>
+      <w:numFmt w:val="bullet"/>
+      <w:lvlText w:val="◦"/>
+      <w:lvlJc w:val="left"/>
+      <w:pPr>
+        <w:tabs>
+          <w:tab w:val="num" w:pos="1080"/>
+        </w:tabs>
+        <w:ind w:left="1080" w:hanging="360"/>
+      </w:pPr>
+      <w:rPr>
+        <w:rFonts w:ascii="OpenSymbol" w:hAnsi="OpenSymbol" w:cs="OpenSymbol" w:hint="default"/>
+        <w:rFonts w:cs="OpenSymbol"/>
+      </w:rPr>
+    </w:lvl>
+    <w:lvl w:ilvl="2">
+      <w:start w:val="1"/>
+      <w:numFmt w:val="bullet"/>
+      <w:lvlText w:val="▪"/>
+      <w:lvlJc w:val="left"/>
+      <w:pPr>
+        <w:tabs>
+          <w:tab w:val="num" w:pos="1440"/>
+        </w:tabs>
+        <w:ind w:left="1440" w:hanging="360"/>
+      </w:pPr>
+      <w:rPr>
+        <w:rFonts w:ascii="OpenSymbol" w:hAnsi="OpenSymbol" w:cs="OpenSymbol" w:hint="default"/>
+        <w:rFonts w:cs="OpenSymbol"/>
+      </w:rPr>
+    </w:lvl>
+    <w:lvl w:ilvl="3">
+      <w:start w:val="1"/>
+      <w:numFmt w:val="bullet"/>
+      <w:lvlText w:val=""/>
+      <w:lvlJc w:val="left"/>
+      <w:pPr>
+        <w:tabs>
+          <w:tab w:val="num" w:pos="1800"/>
+        </w:tabs>
+        <w:ind w:left="1800" w:hanging="360"/>
+      </w:pPr>
+      <w:rPr>
+        <w:rFonts w:ascii="Symbol" w:hAnsi="Symbol" w:cs="Symbol" w:hint="default"/>
+        <w:rFonts w:cs="OpenSymbol"/>
+      </w:rPr>
+    </w:lvl>
+    <w:lvl w:ilvl="4">
+      <w:start w:val="1"/>
+      <w:numFmt w:val="bullet"/>
+      <w:lvlText w:val="◦"/>
+      <w:lvlJc w:val="left"/>
+      <w:pPr>
+        <w:tabs>
+          <w:tab w:val="num" w:pos="2160"/>
+        </w:tabs>
+        <w:ind w:left="2160" w:hanging="360"/>
+      </w:pPr>
+      <w:rPr>
+        <w:rFonts w:ascii="OpenSymbol" w:hAnsi="OpenSymbol" w:cs="OpenSymbol" w:hint="default"/>
+        <w:rFonts w:cs="OpenSymbol"/>
+      </w:rPr>
+    </w:lvl>
+    <w:lvl w:ilvl="5">
+      <w:start w:val="1"/>
+      <w:numFmt w:val="bullet"/>
+      <w:lvlText w:val="▪"/>
+      <w:lvlJc w:val="left"/>
+      <w:pPr>
+        <w:tabs>
+          <w:tab w:val="num" w:pos="2520"/>
+        </w:tabs>
+        <w:ind w:left="2520" w:hanging="360"/>
+      </w:pPr>
+      <w:rPr>
+        <w:rFonts w:ascii="OpenSymbol" w:hAnsi="OpenSymbol" w:cs="OpenSymbol" w:hint="default"/>
+        <w:rFonts w:cs="OpenSymbol"/>
+      </w:rPr>
+    </w:lvl>
+    <w:lvl w:ilvl="6">
+      <w:start w:val="1"/>
+      <w:numFmt w:val="bullet"/>
+      <w:lvlText w:val=""/>
+      <w:lvlJc w:val="left"/>
+      <w:pPr>
+        <w:tabs>
+          <w:tab w:val="num" w:pos="2880"/>
+        </w:tabs>
+        <w:ind w:left="2880" w:hanging="360"/>
+      </w:pPr>
+      <w:rPr>
+        <w:rFonts w:ascii="Symbol" w:hAnsi="Symbol" w:cs="Symbol" w:hint="default"/>
+        <w:rFonts w:cs="OpenSymbol"/>
+      </w:rPr>
+    </w:lvl>
+    <w:lvl w:ilvl="7">
+      <w:start w:val="1"/>
+      <w:numFmt w:val="bullet"/>
+      <w:lvlText w:val="◦"/>
+      <w:lvlJc w:val="left"/>
+      <w:pPr>
+        <w:tabs>
+          <w:tab w:val="num" w:pos="3240"/>
+        </w:tabs>
+        <w:ind w:left="3240" w:hanging="360"/>
+      </w:pPr>
+      <w:rPr>
+        <w:rFonts w:ascii="OpenSymbol" w:hAnsi="OpenSymbol" w:cs="OpenSymbol" w:hint="default"/>
+        <w:rFonts w:cs="OpenSymbol"/>
+      </w:rPr>
+    </w:lvl>
+    <w:lvl w:ilvl="8">
+      <w:start w:val="1"/>
+      <w:numFmt w:val="bullet"/>
+      <w:lvlText w:val="▪"/>
+      <w:lvlJc w:val="left"/>
+      <w:pPr>
+        <w:tabs>
+          <w:tab w:val="num" w:pos="3600"/>
+        </w:tabs>
+        <w:ind w:left="3600" w:hanging="360"/>
+      </w:pPr>
+      <w:rPr>
+        <w:rFonts w:ascii="OpenSymbol" w:hAnsi="OpenSymbol" w:cs="OpenSymbol" w:hint="default"/>
+        <w:rFonts w:cs="OpenSymbol"/>
+      </w:rPr>
+    </w:lvl>
+  </w:abstractNum>
+  <w:abstractNum w:abstractNumId="25">
     <w:lvl w:ilvl="0">
       <w:start w:val="1"/>
       <w:numFmt w:val="bullet"/>
@@ -6033,6 +6817,15 @@
   <w:num w:numId="22">
     <w:abstractNumId w:val="22"/>
   </w:num>
+  <w:num w:numId="23">
+    <w:abstractNumId w:val="23"/>
+  </w:num>
+  <w:num w:numId="24">
+    <w:abstractNumId w:val="24"/>
+  </w:num>
+  <w:num w:numId="25">
+    <w:abstractNumId w:val="25"/>
+  </w:num>
 </w:numbering>
 </file>
 
@@ -10122,6 +10915,2403 @@
       <w:lang w:val="en-GB" w:eastAsia="en-US" w:bidi="ar-SA"/>
     </w:rPr>
   </w:style>
+  <w:style w:type="character" w:styleId="ListLabel564">
+    <w:name w:val="ListLabel 564"/>
+    <w:qFormat/>
+    <w:rPr>
+      <w:rFonts w:cs="Calibri"/>
+    </w:rPr>
+  </w:style>
+  <w:style w:type="character" w:styleId="ListLabel565">
+    <w:name w:val="ListLabel 565"/>
+    <w:qFormat/>
+    <w:rPr>
+      <w:rFonts w:cs="Courier New"/>
+    </w:rPr>
+  </w:style>
+  <w:style w:type="character" w:styleId="ListLabel566">
+    <w:name w:val="ListLabel 566"/>
+    <w:qFormat/>
+    <w:rPr>
+      <w:rFonts w:cs="Wingdings"/>
+    </w:rPr>
+  </w:style>
+  <w:style w:type="character" w:styleId="ListLabel567">
+    <w:name w:val="ListLabel 567"/>
+    <w:qFormat/>
+    <w:rPr>
+      <w:rFonts w:cs="Symbol"/>
+    </w:rPr>
+  </w:style>
+  <w:style w:type="character" w:styleId="ListLabel568">
+    <w:name w:val="ListLabel 568"/>
+    <w:qFormat/>
+    <w:rPr>
+      <w:rFonts w:cs="Courier New"/>
+    </w:rPr>
+  </w:style>
+  <w:style w:type="character" w:styleId="ListLabel569">
+    <w:name w:val="ListLabel 569"/>
+    <w:qFormat/>
+    <w:rPr>
+      <w:rFonts w:cs="Wingdings"/>
+    </w:rPr>
+  </w:style>
+  <w:style w:type="character" w:styleId="ListLabel570">
+    <w:name w:val="ListLabel 570"/>
+    <w:qFormat/>
+    <w:rPr>
+      <w:rFonts w:cs="Symbol"/>
+    </w:rPr>
+  </w:style>
+  <w:style w:type="character" w:styleId="ListLabel571">
+    <w:name w:val="ListLabel 571"/>
+    <w:qFormat/>
+    <w:rPr>
+      <w:rFonts w:cs="Courier New"/>
+    </w:rPr>
+  </w:style>
+  <w:style w:type="character" w:styleId="ListLabel572">
+    <w:name w:val="ListLabel 572"/>
+    <w:qFormat/>
+    <w:rPr>
+      <w:rFonts w:cs="Wingdings"/>
+    </w:rPr>
+  </w:style>
+  <w:style w:type="character" w:styleId="ListLabel573">
+    <w:name w:val="ListLabel 573"/>
+    <w:qFormat/>
+    <w:rPr>
+      <w:rFonts w:cs="OpenSymbol"/>
+    </w:rPr>
+  </w:style>
+  <w:style w:type="character" w:styleId="ListLabel574">
+    <w:name w:val="ListLabel 574"/>
+    <w:qFormat/>
+    <w:rPr>
+      <w:rFonts w:cs="OpenSymbol"/>
+    </w:rPr>
+  </w:style>
+  <w:style w:type="character" w:styleId="ListLabel575">
+    <w:name w:val="ListLabel 575"/>
+    <w:qFormat/>
+    <w:rPr>
+      <w:rFonts w:cs="OpenSymbol"/>
+    </w:rPr>
+  </w:style>
+  <w:style w:type="character" w:styleId="ListLabel576">
+    <w:name w:val="ListLabel 576"/>
+    <w:qFormat/>
+    <w:rPr>
+      <w:rFonts w:cs="OpenSymbol"/>
+    </w:rPr>
+  </w:style>
+  <w:style w:type="character" w:styleId="ListLabel577">
+    <w:name w:val="ListLabel 577"/>
+    <w:qFormat/>
+    <w:rPr>
+      <w:rFonts w:cs="OpenSymbol"/>
+    </w:rPr>
+  </w:style>
+  <w:style w:type="character" w:styleId="ListLabel578">
+    <w:name w:val="ListLabel 578"/>
+    <w:qFormat/>
+    <w:rPr>
+      <w:rFonts w:cs="OpenSymbol"/>
+    </w:rPr>
+  </w:style>
+  <w:style w:type="character" w:styleId="ListLabel579">
+    <w:name w:val="ListLabel 579"/>
+    <w:qFormat/>
+    <w:rPr>
+      <w:rFonts w:cs="OpenSymbol"/>
+    </w:rPr>
+  </w:style>
+  <w:style w:type="character" w:styleId="ListLabel580">
+    <w:name w:val="ListLabel 580"/>
+    <w:qFormat/>
+    <w:rPr>
+      <w:rFonts w:cs="OpenSymbol"/>
+    </w:rPr>
+  </w:style>
+  <w:style w:type="character" w:styleId="ListLabel581">
+    <w:name w:val="ListLabel 581"/>
+    <w:qFormat/>
+    <w:rPr>
+      <w:rFonts w:cs="OpenSymbol"/>
+    </w:rPr>
+  </w:style>
+  <w:style w:type="character" w:styleId="ListLabel582">
+    <w:name w:val="ListLabel 582"/>
+    <w:qFormat/>
+    <w:rPr>
+      <w:rFonts w:cs="OpenSymbol"/>
+    </w:rPr>
+  </w:style>
+  <w:style w:type="character" w:styleId="ListLabel583">
+    <w:name w:val="ListLabel 583"/>
+    <w:qFormat/>
+    <w:rPr>
+      <w:rFonts w:cs="OpenSymbol"/>
+    </w:rPr>
+  </w:style>
+  <w:style w:type="character" w:styleId="ListLabel584">
+    <w:name w:val="ListLabel 584"/>
+    <w:qFormat/>
+    <w:rPr>
+      <w:rFonts w:cs="OpenSymbol"/>
+    </w:rPr>
+  </w:style>
+  <w:style w:type="character" w:styleId="ListLabel585">
+    <w:name w:val="ListLabel 585"/>
+    <w:qFormat/>
+    <w:rPr>
+      <w:rFonts w:cs="OpenSymbol"/>
+    </w:rPr>
+  </w:style>
+  <w:style w:type="character" w:styleId="ListLabel586">
+    <w:name w:val="ListLabel 586"/>
+    <w:qFormat/>
+    <w:rPr>
+      <w:rFonts w:cs="OpenSymbol"/>
+    </w:rPr>
+  </w:style>
+  <w:style w:type="character" w:styleId="ListLabel587">
+    <w:name w:val="ListLabel 587"/>
+    <w:qFormat/>
+    <w:rPr>
+      <w:rFonts w:cs="OpenSymbol"/>
+    </w:rPr>
+  </w:style>
+  <w:style w:type="character" w:styleId="ListLabel588">
+    <w:name w:val="ListLabel 588"/>
+    <w:qFormat/>
+    <w:rPr>
+      <w:rFonts w:cs="OpenSymbol"/>
+    </w:rPr>
+  </w:style>
+  <w:style w:type="character" w:styleId="ListLabel589">
+    <w:name w:val="ListLabel 589"/>
+    <w:qFormat/>
+    <w:rPr>
+      <w:rFonts w:cs="OpenSymbol"/>
+    </w:rPr>
+  </w:style>
+  <w:style w:type="character" w:styleId="ListLabel590">
+    <w:name w:val="ListLabel 590"/>
+    <w:qFormat/>
+    <w:rPr>
+      <w:rFonts w:cs="OpenSymbol"/>
+    </w:rPr>
+  </w:style>
+  <w:style w:type="character" w:styleId="ListLabel591">
+    <w:name w:val="ListLabel 591"/>
+    <w:qFormat/>
+    <w:rPr>
+      <w:rFonts w:cs="OpenSymbol"/>
+    </w:rPr>
+  </w:style>
+  <w:style w:type="character" w:styleId="ListLabel592">
+    <w:name w:val="ListLabel 592"/>
+    <w:qFormat/>
+    <w:rPr>
+      <w:rFonts w:cs="OpenSymbol"/>
+    </w:rPr>
+  </w:style>
+  <w:style w:type="character" w:styleId="ListLabel593">
+    <w:name w:val="ListLabel 593"/>
+    <w:qFormat/>
+    <w:rPr>
+      <w:rFonts w:cs="OpenSymbol"/>
+    </w:rPr>
+  </w:style>
+  <w:style w:type="character" w:styleId="ListLabel594">
+    <w:name w:val="ListLabel 594"/>
+    <w:qFormat/>
+    <w:rPr>
+      <w:rFonts w:cs="OpenSymbol"/>
+    </w:rPr>
+  </w:style>
+  <w:style w:type="character" w:styleId="ListLabel595">
+    <w:name w:val="ListLabel 595"/>
+    <w:qFormat/>
+    <w:rPr>
+      <w:rFonts w:cs="OpenSymbol"/>
+    </w:rPr>
+  </w:style>
+  <w:style w:type="character" w:styleId="ListLabel596">
+    <w:name w:val="ListLabel 596"/>
+    <w:qFormat/>
+    <w:rPr>
+      <w:rFonts w:cs="OpenSymbol"/>
+    </w:rPr>
+  </w:style>
+  <w:style w:type="character" w:styleId="ListLabel597">
+    <w:name w:val="ListLabel 597"/>
+    <w:qFormat/>
+    <w:rPr>
+      <w:rFonts w:cs="OpenSymbol"/>
+    </w:rPr>
+  </w:style>
+  <w:style w:type="character" w:styleId="ListLabel598">
+    <w:name w:val="ListLabel 598"/>
+    <w:qFormat/>
+    <w:rPr>
+      <w:rFonts w:cs="OpenSymbol"/>
+    </w:rPr>
+  </w:style>
+  <w:style w:type="character" w:styleId="ListLabel599">
+    <w:name w:val="ListLabel 599"/>
+    <w:qFormat/>
+    <w:rPr>
+      <w:rFonts w:cs="OpenSymbol"/>
+    </w:rPr>
+  </w:style>
+  <w:style w:type="character" w:styleId="ListLabel600">
+    <w:name w:val="ListLabel 600"/>
+    <w:qFormat/>
+    <w:rPr>
+      <w:rFonts w:cs="OpenSymbol"/>
+    </w:rPr>
+  </w:style>
+  <w:style w:type="character" w:styleId="ListLabel601">
+    <w:name w:val="ListLabel 601"/>
+    <w:qFormat/>
+    <w:rPr>
+      <w:rFonts w:cs="OpenSymbol"/>
+    </w:rPr>
+  </w:style>
+  <w:style w:type="character" w:styleId="ListLabel602">
+    <w:name w:val="ListLabel 602"/>
+    <w:qFormat/>
+    <w:rPr>
+      <w:rFonts w:cs="OpenSymbol"/>
+    </w:rPr>
+  </w:style>
+  <w:style w:type="character" w:styleId="ListLabel603">
+    <w:name w:val="ListLabel 603"/>
+    <w:qFormat/>
+    <w:rPr>
+      <w:rFonts w:cs="OpenSymbol"/>
+    </w:rPr>
+  </w:style>
+  <w:style w:type="character" w:styleId="ListLabel604">
+    <w:name w:val="ListLabel 604"/>
+    <w:qFormat/>
+    <w:rPr>
+      <w:rFonts w:cs="OpenSymbol"/>
+    </w:rPr>
+  </w:style>
+  <w:style w:type="character" w:styleId="ListLabel605">
+    <w:name w:val="ListLabel 605"/>
+    <w:qFormat/>
+    <w:rPr>
+      <w:rFonts w:cs="OpenSymbol"/>
+    </w:rPr>
+  </w:style>
+  <w:style w:type="character" w:styleId="ListLabel606">
+    <w:name w:val="ListLabel 606"/>
+    <w:qFormat/>
+    <w:rPr>
+      <w:rFonts w:cs="OpenSymbol"/>
+    </w:rPr>
+  </w:style>
+  <w:style w:type="character" w:styleId="ListLabel607">
+    <w:name w:val="ListLabel 607"/>
+    <w:qFormat/>
+    <w:rPr>
+      <w:rFonts w:cs="OpenSymbol"/>
+    </w:rPr>
+  </w:style>
+  <w:style w:type="character" w:styleId="ListLabel608">
+    <w:name w:val="ListLabel 608"/>
+    <w:qFormat/>
+    <w:rPr>
+      <w:rFonts w:cs="OpenSymbol"/>
+    </w:rPr>
+  </w:style>
+  <w:style w:type="character" w:styleId="ListLabel609">
+    <w:name w:val="ListLabel 609"/>
+    <w:qFormat/>
+    <w:rPr>
+      <w:rFonts w:cs="OpenSymbol"/>
+    </w:rPr>
+  </w:style>
+  <w:style w:type="character" w:styleId="ListLabel610">
+    <w:name w:val="ListLabel 610"/>
+    <w:qFormat/>
+    <w:rPr>
+      <w:rFonts w:cs="OpenSymbol"/>
+    </w:rPr>
+  </w:style>
+  <w:style w:type="character" w:styleId="ListLabel611">
+    <w:name w:val="ListLabel 611"/>
+    <w:qFormat/>
+    <w:rPr>
+      <w:rFonts w:cs="OpenSymbol"/>
+    </w:rPr>
+  </w:style>
+  <w:style w:type="character" w:styleId="ListLabel612">
+    <w:name w:val="ListLabel 612"/>
+    <w:qFormat/>
+    <w:rPr>
+      <w:rFonts w:cs="OpenSymbol"/>
+    </w:rPr>
+  </w:style>
+  <w:style w:type="character" w:styleId="ListLabel613">
+    <w:name w:val="ListLabel 613"/>
+    <w:qFormat/>
+    <w:rPr>
+      <w:rFonts w:cs="OpenSymbol"/>
+    </w:rPr>
+  </w:style>
+  <w:style w:type="character" w:styleId="ListLabel614">
+    <w:name w:val="ListLabel 614"/>
+    <w:qFormat/>
+    <w:rPr>
+      <w:rFonts w:cs="OpenSymbol"/>
+    </w:rPr>
+  </w:style>
+  <w:style w:type="character" w:styleId="ListLabel615">
+    <w:name w:val="ListLabel 615"/>
+    <w:qFormat/>
+    <w:rPr>
+      <w:rFonts w:cs="OpenSymbol"/>
+    </w:rPr>
+  </w:style>
+  <w:style w:type="character" w:styleId="ListLabel616">
+    <w:name w:val="ListLabel 616"/>
+    <w:qFormat/>
+    <w:rPr>
+      <w:rFonts w:cs="OpenSymbol"/>
+    </w:rPr>
+  </w:style>
+  <w:style w:type="character" w:styleId="ListLabel617">
+    <w:name w:val="ListLabel 617"/>
+    <w:qFormat/>
+    <w:rPr>
+      <w:rFonts w:cs="OpenSymbol"/>
+    </w:rPr>
+  </w:style>
+  <w:style w:type="character" w:styleId="ListLabel618">
+    <w:name w:val="ListLabel 618"/>
+    <w:qFormat/>
+    <w:rPr>
+      <w:rFonts w:cs="OpenSymbol"/>
+    </w:rPr>
+  </w:style>
+  <w:style w:type="character" w:styleId="ListLabel619">
+    <w:name w:val="ListLabel 619"/>
+    <w:qFormat/>
+    <w:rPr>
+      <w:rFonts w:cs="OpenSymbol"/>
+    </w:rPr>
+  </w:style>
+  <w:style w:type="character" w:styleId="ListLabel620">
+    <w:name w:val="ListLabel 620"/>
+    <w:qFormat/>
+    <w:rPr>
+      <w:rFonts w:cs="OpenSymbol"/>
+    </w:rPr>
+  </w:style>
+  <w:style w:type="character" w:styleId="ListLabel621">
+    <w:name w:val="ListLabel 621"/>
+    <w:qFormat/>
+    <w:rPr>
+      <w:rFonts w:cs="OpenSymbol"/>
+    </w:rPr>
+  </w:style>
+  <w:style w:type="character" w:styleId="ListLabel622">
+    <w:name w:val="ListLabel 622"/>
+    <w:qFormat/>
+    <w:rPr>
+      <w:rFonts w:cs="OpenSymbol"/>
+    </w:rPr>
+  </w:style>
+  <w:style w:type="character" w:styleId="ListLabel623">
+    <w:name w:val="ListLabel 623"/>
+    <w:qFormat/>
+    <w:rPr>
+      <w:rFonts w:cs="OpenSymbol"/>
+    </w:rPr>
+  </w:style>
+  <w:style w:type="character" w:styleId="ListLabel624">
+    <w:name w:val="ListLabel 624"/>
+    <w:qFormat/>
+    <w:rPr>
+      <w:rFonts w:cs="OpenSymbol"/>
+    </w:rPr>
+  </w:style>
+  <w:style w:type="character" w:styleId="ListLabel625">
+    <w:name w:val="ListLabel 625"/>
+    <w:qFormat/>
+    <w:rPr>
+      <w:rFonts w:cs="OpenSymbol"/>
+    </w:rPr>
+  </w:style>
+  <w:style w:type="character" w:styleId="ListLabel626">
+    <w:name w:val="ListLabel 626"/>
+    <w:qFormat/>
+    <w:rPr>
+      <w:rFonts w:cs="OpenSymbol"/>
+    </w:rPr>
+  </w:style>
+  <w:style w:type="character" w:styleId="ListLabel627">
+    <w:name w:val="ListLabel 627"/>
+    <w:qFormat/>
+    <w:rPr>
+      <w:rFonts w:cs="OpenSymbol"/>
+    </w:rPr>
+  </w:style>
+  <w:style w:type="character" w:styleId="ListLabel628">
+    <w:name w:val="ListLabel 628"/>
+    <w:qFormat/>
+    <w:rPr>
+      <w:rFonts w:cs="OpenSymbol"/>
+    </w:rPr>
+  </w:style>
+  <w:style w:type="character" w:styleId="ListLabel629">
+    <w:name w:val="ListLabel 629"/>
+    <w:qFormat/>
+    <w:rPr>
+      <w:rFonts w:cs="OpenSymbol"/>
+    </w:rPr>
+  </w:style>
+  <w:style w:type="character" w:styleId="ListLabel630">
+    <w:name w:val="ListLabel 630"/>
+    <w:qFormat/>
+    <w:rPr>
+      <w:rFonts w:cs="OpenSymbol"/>
+    </w:rPr>
+  </w:style>
+  <w:style w:type="character" w:styleId="ListLabel631">
+    <w:name w:val="ListLabel 631"/>
+    <w:qFormat/>
+    <w:rPr>
+      <w:rFonts w:cs="OpenSymbol"/>
+    </w:rPr>
+  </w:style>
+  <w:style w:type="character" w:styleId="ListLabel632">
+    <w:name w:val="ListLabel 632"/>
+    <w:qFormat/>
+    <w:rPr>
+      <w:rFonts w:cs="OpenSymbol"/>
+    </w:rPr>
+  </w:style>
+  <w:style w:type="character" w:styleId="ListLabel633">
+    <w:name w:val="ListLabel 633"/>
+    <w:qFormat/>
+    <w:rPr>
+      <w:rFonts w:cs="OpenSymbol"/>
+    </w:rPr>
+  </w:style>
+  <w:style w:type="character" w:styleId="ListLabel634">
+    <w:name w:val="ListLabel 634"/>
+    <w:qFormat/>
+    <w:rPr>
+      <w:rFonts w:cs="OpenSymbol"/>
+    </w:rPr>
+  </w:style>
+  <w:style w:type="character" w:styleId="ListLabel635">
+    <w:name w:val="ListLabel 635"/>
+    <w:qFormat/>
+    <w:rPr>
+      <w:rFonts w:cs="OpenSymbol"/>
+    </w:rPr>
+  </w:style>
+  <w:style w:type="character" w:styleId="ListLabel636">
+    <w:name w:val="ListLabel 636"/>
+    <w:qFormat/>
+    <w:rPr>
+      <w:rFonts w:cs="OpenSymbol"/>
+    </w:rPr>
+  </w:style>
+  <w:style w:type="character" w:styleId="ListLabel637">
+    <w:name w:val="ListLabel 637"/>
+    <w:qFormat/>
+    <w:rPr>
+      <w:rFonts w:cs="OpenSymbol"/>
+    </w:rPr>
+  </w:style>
+  <w:style w:type="character" w:styleId="ListLabel638">
+    <w:name w:val="ListLabel 638"/>
+    <w:qFormat/>
+    <w:rPr>
+      <w:rFonts w:cs="OpenSymbol"/>
+    </w:rPr>
+  </w:style>
+  <w:style w:type="character" w:styleId="ListLabel639">
+    <w:name w:val="ListLabel 639"/>
+    <w:qFormat/>
+    <w:rPr>
+      <w:rFonts w:cs="OpenSymbol"/>
+    </w:rPr>
+  </w:style>
+  <w:style w:type="character" w:styleId="ListLabel640">
+    <w:name w:val="ListLabel 640"/>
+    <w:qFormat/>
+    <w:rPr>
+      <w:rFonts w:cs="OpenSymbol"/>
+    </w:rPr>
+  </w:style>
+  <w:style w:type="character" w:styleId="ListLabel641">
+    <w:name w:val="ListLabel 641"/>
+    <w:qFormat/>
+    <w:rPr>
+      <w:rFonts w:cs="OpenSymbol"/>
+    </w:rPr>
+  </w:style>
+  <w:style w:type="character" w:styleId="ListLabel642">
+    <w:name w:val="ListLabel 642"/>
+    <w:qFormat/>
+    <w:rPr>
+      <w:rFonts w:cs="OpenSymbol"/>
+    </w:rPr>
+  </w:style>
+  <w:style w:type="character" w:styleId="ListLabel643">
+    <w:name w:val="ListLabel 643"/>
+    <w:qFormat/>
+    <w:rPr>
+      <w:rFonts w:cs="OpenSymbol"/>
+    </w:rPr>
+  </w:style>
+  <w:style w:type="character" w:styleId="ListLabel644">
+    <w:name w:val="ListLabel 644"/>
+    <w:qFormat/>
+    <w:rPr>
+      <w:rFonts w:cs="OpenSymbol"/>
+    </w:rPr>
+  </w:style>
+  <w:style w:type="character" w:styleId="ListLabel645">
+    <w:name w:val="ListLabel 645"/>
+    <w:qFormat/>
+    <w:rPr>
+      <w:rFonts w:cs="OpenSymbol"/>
+      <w:sz w:val="22"/>
+    </w:rPr>
+  </w:style>
+  <w:style w:type="character" w:styleId="ListLabel646">
+    <w:name w:val="ListLabel 646"/>
+    <w:qFormat/>
+    <w:rPr>
+      <w:rFonts w:cs="OpenSymbol"/>
+    </w:rPr>
+  </w:style>
+  <w:style w:type="character" w:styleId="ListLabel647">
+    <w:name w:val="ListLabel 647"/>
+    <w:qFormat/>
+    <w:rPr>
+      <w:rFonts w:cs="OpenSymbol"/>
+    </w:rPr>
+  </w:style>
+  <w:style w:type="character" w:styleId="ListLabel648">
+    <w:name w:val="ListLabel 648"/>
+    <w:qFormat/>
+    <w:rPr>
+      <w:rFonts w:cs="OpenSymbol"/>
+    </w:rPr>
+  </w:style>
+  <w:style w:type="character" w:styleId="ListLabel649">
+    <w:name w:val="ListLabel 649"/>
+    <w:qFormat/>
+    <w:rPr>
+      <w:rFonts w:cs="OpenSymbol"/>
+    </w:rPr>
+  </w:style>
+  <w:style w:type="character" w:styleId="ListLabel650">
+    <w:name w:val="ListLabel 650"/>
+    <w:qFormat/>
+    <w:rPr>
+      <w:rFonts w:cs="OpenSymbol"/>
+    </w:rPr>
+  </w:style>
+  <w:style w:type="character" w:styleId="ListLabel651">
+    <w:name w:val="ListLabel 651"/>
+    <w:qFormat/>
+    <w:rPr>
+      <w:rFonts w:cs="OpenSymbol"/>
+    </w:rPr>
+  </w:style>
+  <w:style w:type="character" w:styleId="ListLabel652">
+    <w:name w:val="ListLabel 652"/>
+    <w:qFormat/>
+    <w:rPr>
+      <w:rFonts w:cs="OpenSymbol"/>
+    </w:rPr>
+  </w:style>
+  <w:style w:type="character" w:styleId="ListLabel653">
+    <w:name w:val="ListLabel 653"/>
+    <w:qFormat/>
+    <w:rPr>
+      <w:rFonts w:cs="OpenSymbol"/>
+    </w:rPr>
+  </w:style>
+  <w:style w:type="character" w:styleId="ListLabel654">
+    <w:name w:val="ListLabel 654"/>
+    <w:qFormat/>
+    <w:rPr>
+      <w:rFonts w:cs="OpenSymbol"/>
+    </w:rPr>
+  </w:style>
+  <w:style w:type="character" w:styleId="ListLabel655">
+    <w:name w:val="ListLabel 655"/>
+    <w:qFormat/>
+    <w:rPr>
+      <w:rFonts w:cs="OpenSymbol"/>
+    </w:rPr>
+  </w:style>
+  <w:style w:type="character" w:styleId="ListLabel656">
+    <w:name w:val="ListLabel 656"/>
+    <w:qFormat/>
+    <w:rPr>
+      <w:rFonts w:cs="OpenSymbol"/>
+    </w:rPr>
+  </w:style>
+  <w:style w:type="character" w:styleId="ListLabel657">
+    <w:name w:val="ListLabel 657"/>
+    <w:qFormat/>
+    <w:rPr>
+      <w:rFonts w:cs="OpenSymbol"/>
+    </w:rPr>
+  </w:style>
+  <w:style w:type="character" w:styleId="ListLabel658">
+    <w:name w:val="ListLabel 658"/>
+    <w:qFormat/>
+    <w:rPr>
+      <w:rFonts w:cs="OpenSymbol"/>
+    </w:rPr>
+  </w:style>
+  <w:style w:type="character" w:styleId="ListLabel659">
+    <w:name w:val="ListLabel 659"/>
+    <w:qFormat/>
+    <w:rPr>
+      <w:rFonts w:cs="OpenSymbol"/>
+    </w:rPr>
+  </w:style>
+  <w:style w:type="character" w:styleId="ListLabel660">
+    <w:name w:val="ListLabel 660"/>
+    <w:qFormat/>
+    <w:rPr>
+      <w:rFonts w:cs="OpenSymbol"/>
+    </w:rPr>
+  </w:style>
+  <w:style w:type="character" w:styleId="ListLabel661">
+    <w:name w:val="ListLabel 661"/>
+    <w:qFormat/>
+    <w:rPr>
+      <w:rFonts w:cs="OpenSymbol"/>
+    </w:rPr>
+  </w:style>
+  <w:style w:type="character" w:styleId="ListLabel662">
+    <w:name w:val="ListLabel 662"/>
+    <w:qFormat/>
+    <w:rPr>
+      <w:rFonts w:cs="OpenSymbol"/>
+    </w:rPr>
+  </w:style>
+  <w:style w:type="character" w:styleId="ListLabel663">
+    <w:name w:val="ListLabel 663"/>
+    <w:qFormat/>
+    <w:rPr>
+      <w:rFonts w:cs="OpenSymbol"/>
+    </w:rPr>
+  </w:style>
+  <w:style w:type="character" w:styleId="ListLabel664">
+    <w:name w:val="ListLabel 664"/>
+    <w:qFormat/>
+    <w:rPr>
+      <w:rFonts w:cs="OpenSymbol"/>
+    </w:rPr>
+  </w:style>
+  <w:style w:type="character" w:styleId="ListLabel665">
+    <w:name w:val="ListLabel 665"/>
+    <w:qFormat/>
+    <w:rPr>
+      <w:rFonts w:cs="OpenSymbol"/>
+    </w:rPr>
+  </w:style>
+  <w:style w:type="character" w:styleId="ListLabel666">
+    <w:name w:val="ListLabel 666"/>
+    <w:qFormat/>
+    <w:rPr>
+      <w:rFonts w:cs="OpenSymbol"/>
+    </w:rPr>
+  </w:style>
+  <w:style w:type="character" w:styleId="ListLabel667">
+    <w:name w:val="ListLabel 667"/>
+    <w:qFormat/>
+    <w:rPr>
+      <w:rFonts w:cs="OpenSymbol"/>
+    </w:rPr>
+  </w:style>
+  <w:style w:type="character" w:styleId="ListLabel668">
+    <w:name w:val="ListLabel 668"/>
+    <w:qFormat/>
+    <w:rPr>
+      <w:rFonts w:cs="OpenSymbol"/>
+    </w:rPr>
+  </w:style>
+  <w:style w:type="character" w:styleId="ListLabel669">
+    <w:name w:val="ListLabel 669"/>
+    <w:qFormat/>
+    <w:rPr>
+      <w:rFonts w:cs="OpenSymbol"/>
+    </w:rPr>
+  </w:style>
+  <w:style w:type="character" w:styleId="ListLabel670">
+    <w:name w:val="ListLabel 670"/>
+    <w:qFormat/>
+    <w:rPr>
+      <w:rFonts w:cs="OpenSymbol"/>
+    </w:rPr>
+  </w:style>
+  <w:style w:type="character" w:styleId="ListLabel671">
+    <w:name w:val="ListLabel 671"/>
+    <w:qFormat/>
+    <w:rPr>
+      <w:rFonts w:cs="OpenSymbol"/>
+    </w:rPr>
+  </w:style>
+  <w:style w:type="character" w:styleId="ListLabel672">
+    <w:name w:val="ListLabel 672"/>
+    <w:qFormat/>
+    <w:rPr>
+      <w:rFonts w:cs="OpenSymbol"/>
+    </w:rPr>
+  </w:style>
+  <w:style w:type="character" w:styleId="ListLabel673">
+    <w:name w:val="ListLabel 673"/>
+    <w:qFormat/>
+    <w:rPr>
+      <w:rFonts w:cs="OpenSymbol"/>
+    </w:rPr>
+  </w:style>
+  <w:style w:type="character" w:styleId="ListLabel674">
+    <w:name w:val="ListLabel 674"/>
+    <w:qFormat/>
+    <w:rPr>
+      <w:rFonts w:cs="OpenSymbol"/>
+    </w:rPr>
+  </w:style>
+  <w:style w:type="character" w:styleId="ListLabel675">
+    <w:name w:val="ListLabel 675"/>
+    <w:qFormat/>
+    <w:rPr>
+      <w:rFonts w:cs="OpenSymbol"/>
+    </w:rPr>
+  </w:style>
+  <w:style w:type="character" w:styleId="ListLabel676">
+    <w:name w:val="ListLabel 676"/>
+    <w:qFormat/>
+    <w:rPr>
+      <w:rFonts w:cs="OpenSymbol"/>
+    </w:rPr>
+  </w:style>
+  <w:style w:type="character" w:styleId="ListLabel677">
+    <w:name w:val="ListLabel 677"/>
+    <w:qFormat/>
+    <w:rPr>
+      <w:rFonts w:cs="OpenSymbol"/>
+    </w:rPr>
+  </w:style>
+  <w:style w:type="character" w:styleId="ListLabel678">
+    <w:name w:val="ListLabel 678"/>
+    <w:qFormat/>
+    <w:rPr>
+      <w:rFonts w:cs="OpenSymbol"/>
+    </w:rPr>
+  </w:style>
+  <w:style w:type="character" w:styleId="ListLabel679">
+    <w:name w:val="ListLabel 679"/>
+    <w:qFormat/>
+    <w:rPr>
+      <w:rFonts w:cs="OpenSymbol"/>
+    </w:rPr>
+  </w:style>
+  <w:style w:type="character" w:styleId="ListLabel680">
+    <w:name w:val="ListLabel 680"/>
+    <w:qFormat/>
+    <w:rPr>
+      <w:rFonts w:cs="OpenSymbol"/>
+    </w:rPr>
+  </w:style>
+  <w:style w:type="character" w:styleId="ListLabel681">
+    <w:name w:val="ListLabel 681"/>
+    <w:qFormat/>
+    <w:rPr>
+      <w:rFonts w:cs="OpenSymbol"/>
+    </w:rPr>
+  </w:style>
+  <w:style w:type="character" w:styleId="ListLabel682">
+    <w:name w:val="ListLabel 682"/>
+    <w:qFormat/>
+    <w:rPr>
+      <w:rFonts w:cs="OpenSymbol"/>
+    </w:rPr>
+  </w:style>
+  <w:style w:type="character" w:styleId="ListLabel683">
+    <w:name w:val="ListLabel 683"/>
+    <w:qFormat/>
+    <w:rPr>
+      <w:rFonts w:cs="OpenSymbol"/>
+    </w:rPr>
+  </w:style>
+  <w:style w:type="character" w:styleId="ListLabel684">
+    <w:name w:val="ListLabel 684"/>
+    <w:qFormat/>
+    <w:rPr>
+      <w:rFonts w:cs="OpenSymbol"/>
+    </w:rPr>
+  </w:style>
+  <w:style w:type="character" w:styleId="ListLabel685">
+    <w:name w:val="ListLabel 685"/>
+    <w:qFormat/>
+    <w:rPr>
+      <w:rFonts w:cs="OpenSymbol"/>
+    </w:rPr>
+  </w:style>
+  <w:style w:type="character" w:styleId="ListLabel686">
+    <w:name w:val="ListLabel 686"/>
+    <w:qFormat/>
+    <w:rPr>
+      <w:rFonts w:cs="OpenSymbol"/>
+    </w:rPr>
+  </w:style>
+  <w:style w:type="character" w:styleId="ListLabel687">
+    <w:name w:val="ListLabel 687"/>
+    <w:qFormat/>
+    <w:rPr>
+      <w:rFonts w:cs="OpenSymbol"/>
+    </w:rPr>
+  </w:style>
+  <w:style w:type="character" w:styleId="ListLabel688">
+    <w:name w:val="ListLabel 688"/>
+    <w:qFormat/>
+    <w:rPr>
+      <w:rFonts w:cs="OpenSymbol"/>
+    </w:rPr>
+  </w:style>
+  <w:style w:type="character" w:styleId="ListLabel689">
+    <w:name w:val="ListLabel 689"/>
+    <w:qFormat/>
+    <w:rPr>
+      <w:rFonts w:cs="OpenSymbol"/>
+    </w:rPr>
+  </w:style>
+  <w:style w:type="character" w:styleId="ListLabel690">
+    <w:name w:val="ListLabel 690"/>
+    <w:qFormat/>
+    <w:rPr>
+      <w:rFonts w:cs="OpenSymbol"/>
+    </w:rPr>
+  </w:style>
+  <w:style w:type="character" w:styleId="ListLabel691">
+    <w:name w:val="ListLabel 691"/>
+    <w:qFormat/>
+    <w:rPr>
+      <w:rFonts w:cs="OpenSymbol"/>
+    </w:rPr>
+  </w:style>
+  <w:style w:type="character" w:styleId="ListLabel692">
+    <w:name w:val="ListLabel 692"/>
+    <w:qFormat/>
+    <w:rPr>
+      <w:rFonts w:cs="OpenSymbol"/>
+    </w:rPr>
+  </w:style>
+  <w:style w:type="character" w:styleId="ListLabel693">
+    <w:name w:val="ListLabel 693"/>
+    <w:qFormat/>
+    <w:rPr>
+      <w:rFonts w:cs="OpenSymbol"/>
+    </w:rPr>
+  </w:style>
+  <w:style w:type="character" w:styleId="ListLabel694">
+    <w:name w:val="ListLabel 694"/>
+    <w:qFormat/>
+    <w:rPr>
+      <w:rFonts w:cs="OpenSymbol"/>
+    </w:rPr>
+  </w:style>
+  <w:style w:type="character" w:styleId="ListLabel695">
+    <w:name w:val="ListLabel 695"/>
+    <w:qFormat/>
+    <w:rPr>
+      <w:rFonts w:cs="OpenSymbol"/>
+    </w:rPr>
+  </w:style>
+  <w:style w:type="character" w:styleId="ListLabel696">
+    <w:name w:val="ListLabel 696"/>
+    <w:qFormat/>
+    <w:rPr>
+      <w:rFonts w:cs="OpenSymbol"/>
+    </w:rPr>
+  </w:style>
+  <w:style w:type="character" w:styleId="ListLabel697">
+    <w:name w:val="ListLabel 697"/>
+    <w:qFormat/>
+    <w:rPr>
+      <w:rFonts w:cs="OpenSymbol"/>
+    </w:rPr>
+  </w:style>
+  <w:style w:type="character" w:styleId="ListLabel698">
+    <w:name w:val="ListLabel 698"/>
+    <w:qFormat/>
+    <w:rPr>
+      <w:rFonts w:cs="OpenSymbol"/>
+    </w:rPr>
+  </w:style>
+  <w:style w:type="character" w:styleId="ListLabel699">
+    <w:name w:val="ListLabel 699"/>
+    <w:qFormat/>
+    <w:rPr>
+      <w:rFonts w:cs="OpenSymbol"/>
+    </w:rPr>
+  </w:style>
+  <w:style w:type="character" w:styleId="ListLabel700">
+    <w:name w:val="ListLabel 700"/>
+    <w:qFormat/>
+    <w:rPr>
+      <w:rFonts w:cs="OpenSymbol"/>
+    </w:rPr>
+  </w:style>
+  <w:style w:type="character" w:styleId="ListLabel701">
+    <w:name w:val="ListLabel 701"/>
+    <w:qFormat/>
+    <w:rPr>
+      <w:rFonts w:cs="OpenSymbol"/>
+    </w:rPr>
+  </w:style>
+  <w:style w:type="character" w:styleId="ListLabel702">
+    <w:name w:val="ListLabel 702"/>
+    <w:qFormat/>
+    <w:rPr>
+      <w:rFonts w:cs="OpenSymbol"/>
+    </w:rPr>
+  </w:style>
+  <w:style w:type="character" w:styleId="ListLabel703">
+    <w:name w:val="ListLabel 703"/>
+    <w:qFormat/>
+    <w:rPr>
+      <w:rFonts w:cs="OpenSymbol"/>
+    </w:rPr>
+  </w:style>
+  <w:style w:type="character" w:styleId="ListLabel704">
+    <w:name w:val="ListLabel 704"/>
+    <w:qFormat/>
+    <w:rPr>
+      <w:rFonts w:cs="OpenSymbol"/>
+    </w:rPr>
+  </w:style>
+  <w:style w:type="character" w:styleId="ListLabel705">
+    <w:name w:val="ListLabel 705"/>
+    <w:qFormat/>
+    <w:rPr>
+      <w:rFonts w:cs="OpenSymbol"/>
+    </w:rPr>
+  </w:style>
+  <w:style w:type="character" w:styleId="ListLabel706">
+    <w:name w:val="ListLabel 706"/>
+    <w:qFormat/>
+    <w:rPr>
+      <w:rFonts w:cs="OpenSymbol"/>
+    </w:rPr>
+  </w:style>
+  <w:style w:type="character" w:styleId="ListLabel707">
+    <w:name w:val="ListLabel 707"/>
+    <w:qFormat/>
+    <w:rPr>
+      <w:rFonts w:cs="OpenSymbol"/>
+    </w:rPr>
+  </w:style>
+  <w:style w:type="character" w:styleId="ListLabel708">
+    <w:name w:val="ListLabel 708"/>
+    <w:qFormat/>
+    <w:rPr>
+      <w:rFonts w:cs="OpenSymbol"/>
+    </w:rPr>
+  </w:style>
+  <w:style w:type="character" w:styleId="ListLabel709">
+    <w:name w:val="ListLabel 709"/>
+    <w:qFormat/>
+    <w:rPr>
+      <w:rFonts w:cs="OpenSymbol"/>
+    </w:rPr>
+  </w:style>
+  <w:style w:type="character" w:styleId="ListLabel710">
+    <w:name w:val="ListLabel 710"/>
+    <w:qFormat/>
+    <w:rPr>
+      <w:rFonts w:cs="OpenSymbol"/>
+    </w:rPr>
+  </w:style>
+  <w:style w:type="character" w:styleId="ListLabel711">
+    <w:name w:val="ListLabel 711"/>
+    <w:qFormat/>
+    <w:rPr>
+      <w:rFonts w:cs="OpenSymbol"/>
+    </w:rPr>
+  </w:style>
+  <w:style w:type="character" w:styleId="ListLabel712">
+    <w:name w:val="ListLabel 712"/>
+    <w:qFormat/>
+    <w:rPr>
+      <w:rFonts w:cs="OpenSymbol"/>
+    </w:rPr>
+  </w:style>
+  <w:style w:type="character" w:styleId="ListLabel713">
+    <w:name w:val="ListLabel 713"/>
+    <w:qFormat/>
+    <w:rPr>
+      <w:rFonts w:cs="OpenSymbol"/>
+    </w:rPr>
+  </w:style>
+  <w:style w:type="character" w:styleId="ListLabel714">
+    <w:name w:val="ListLabel 714"/>
+    <w:qFormat/>
+    <w:rPr>
+      <w:rFonts w:cs="OpenSymbol"/>
+    </w:rPr>
+  </w:style>
+  <w:style w:type="character" w:styleId="ListLabel715">
+    <w:name w:val="ListLabel 715"/>
+    <w:qFormat/>
+    <w:rPr>
+      <w:rFonts w:cs="OpenSymbol"/>
+    </w:rPr>
+  </w:style>
+  <w:style w:type="character" w:styleId="ListLabel716">
+    <w:name w:val="ListLabel 716"/>
+    <w:qFormat/>
+    <w:rPr>
+      <w:rFonts w:cs="OpenSymbol"/>
+    </w:rPr>
+  </w:style>
+  <w:style w:type="character" w:styleId="ListLabel717">
+    <w:name w:val="ListLabel 717"/>
+    <w:qFormat/>
+    <w:rPr>
+      <w:rFonts w:cs="OpenSymbol"/>
+    </w:rPr>
+  </w:style>
+  <w:style w:type="character" w:styleId="ListLabel718">
+    <w:name w:val="ListLabel 718"/>
+    <w:qFormat/>
+    <w:rPr>
+      <w:rFonts w:cs="OpenSymbol"/>
+    </w:rPr>
+  </w:style>
+  <w:style w:type="character" w:styleId="ListLabel719">
+    <w:name w:val="ListLabel 719"/>
+    <w:qFormat/>
+    <w:rPr>
+      <w:rFonts w:cs="OpenSymbol"/>
+    </w:rPr>
+  </w:style>
+  <w:style w:type="character" w:styleId="ListLabel720">
+    <w:name w:val="ListLabel 720"/>
+    <w:qFormat/>
+    <w:rPr>
+      <w:rFonts w:cs="OpenSymbol"/>
+    </w:rPr>
+  </w:style>
+  <w:style w:type="character" w:styleId="ListLabel721">
+    <w:name w:val="ListLabel 721"/>
+    <w:qFormat/>
+    <w:rPr>
+      <w:rFonts w:cs="OpenSymbol"/>
+    </w:rPr>
+  </w:style>
+  <w:style w:type="character" w:styleId="ListLabel722">
+    <w:name w:val="ListLabel 722"/>
+    <w:qFormat/>
+    <w:rPr>
+      <w:rFonts w:cs="OpenSymbol"/>
+    </w:rPr>
+  </w:style>
+  <w:style w:type="character" w:styleId="ListLabel723">
+    <w:name w:val="ListLabel 723"/>
+    <w:qFormat/>
+    <w:rPr>
+      <w:rFonts w:cs="OpenSymbol"/>
+    </w:rPr>
+  </w:style>
+  <w:style w:type="character" w:styleId="ListLabel724">
+    <w:name w:val="ListLabel 724"/>
+    <w:qFormat/>
+    <w:rPr>
+      <w:rFonts w:cs="OpenSymbol"/>
+    </w:rPr>
+  </w:style>
+  <w:style w:type="character" w:styleId="ListLabel725">
+    <w:name w:val="ListLabel 725"/>
+    <w:qFormat/>
+    <w:rPr>
+      <w:rFonts w:cs="OpenSymbol"/>
+    </w:rPr>
+  </w:style>
+  <w:style w:type="character" w:styleId="ListLabel726">
+    <w:name w:val="ListLabel 726"/>
+    <w:qFormat/>
+    <w:rPr/>
+  </w:style>
+  <w:style w:type="character" w:styleId="ListLabel727">
+    <w:name w:val="ListLabel 727"/>
+    <w:qFormat/>
+    <w:rPr>
+      <w:lang w:val="en-GB"/>
+    </w:rPr>
+  </w:style>
+  <w:style w:type="character" w:styleId="ListLabel728">
+    <w:name w:val="ListLabel 728"/>
+    <w:qFormat/>
+    <w:rPr>
+      <w:u w:val="none"/>
+    </w:rPr>
+  </w:style>
+  <w:style w:type="character" w:styleId="ListLabel729">
+    <w:name w:val="ListLabel 729"/>
+    <w:qFormat/>
+    <w:rPr>
+      <w:rFonts w:eastAsia="Calibri"/>
+      <w:color w:val="auto"/>
+      <w:kern w:val="0"/>
+      <w:sz w:val="22"/>
+      <w:szCs w:val="22"/>
+      <w:u w:val="none"/>
+      <w:lang w:val="en-GB" w:eastAsia="en-US" w:bidi="ar-SA"/>
+    </w:rPr>
+  </w:style>
+  <w:style w:type="character" w:styleId="ListLabel730">
+    <w:name w:val="ListLabel 730"/>
+    <w:qFormat/>
+    <w:rPr>
+      <w:rFonts w:cs="Calibri"/>
+    </w:rPr>
+  </w:style>
+  <w:style w:type="character" w:styleId="ListLabel731">
+    <w:name w:val="ListLabel 731"/>
+    <w:qFormat/>
+    <w:rPr>
+      <w:rFonts w:cs="Courier New"/>
+    </w:rPr>
+  </w:style>
+  <w:style w:type="character" w:styleId="ListLabel732">
+    <w:name w:val="ListLabel 732"/>
+    <w:qFormat/>
+    <w:rPr>
+      <w:rFonts w:cs="Wingdings"/>
+    </w:rPr>
+  </w:style>
+  <w:style w:type="character" w:styleId="ListLabel733">
+    <w:name w:val="ListLabel 733"/>
+    <w:qFormat/>
+    <w:rPr>
+      <w:rFonts w:cs="Symbol"/>
+    </w:rPr>
+  </w:style>
+  <w:style w:type="character" w:styleId="ListLabel734">
+    <w:name w:val="ListLabel 734"/>
+    <w:qFormat/>
+    <w:rPr>
+      <w:rFonts w:cs="Courier New"/>
+    </w:rPr>
+  </w:style>
+  <w:style w:type="character" w:styleId="ListLabel735">
+    <w:name w:val="ListLabel 735"/>
+    <w:qFormat/>
+    <w:rPr>
+      <w:rFonts w:cs="Wingdings"/>
+    </w:rPr>
+  </w:style>
+  <w:style w:type="character" w:styleId="ListLabel736">
+    <w:name w:val="ListLabel 736"/>
+    <w:qFormat/>
+    <w:rPr>
+      <w:rFonts w:cs="Symbol"/>
+    </w:rPr>
+  </w:style>
+  <w:style w:type="character" w:styleId="ListLabel737">
+    <w:name w:val="ListLabel 737"/>
+    <w:qFormat/>
+    <w:rPr>
+      <w:rFonts w:cs="Courier New"/>
+    </w:rPr>
+  </w:style>
+  <w:style w:type="character" w:styleId="ListLabel738">
+    <w:name w:val="ListLabel 738"/>
+    <w:qFormat/>
+    <w:rPr>
+      <w:rFonts w:cs="Wingdings"/>
+    </w:rPr>
+  </w:style>
+  <w:style w:type="character" w:styleId="ListLabel739">
+    <w:name w:val="ListLabel 739"/>
+    <w:qFormat/>
+    <w:rPr>
+      <w:rFonts w:cs="OpenSymbol"/>
+    </w:rPr>
+  </w:style>
+  <w:style w:type="character" w:styleId="ListLabel740">
+    <w:name w:val="ListLabel 740"/>
+    <w:qFormat/>
+    <w:rPr>
+      <w:rFonts w:cs="OpenSymbol"/>
+    </w:rPr>
+  </w:style>
+  <w:style w:type="character" w:styleId="ListLabel741">
+    <w:name w:val="ListLabel 741"/>
+    <w:qFormat/>
+    <w:rPr>
+      <w:rFonts w:cs="OpenSymbol"/>
+    </w:rPr>
+  </w:style>
+  <w:style w:type="character" w:styleId="ListLabel742">
+    <w:name w:val="ListLabel 742"/>
+    <w:qFormat/>
+    <w:rPr>
+      <w:rFonts w:cs="OpenSymbol"/>
+    </w:rPr>
+  </w:style>
+  <w:style w:type="character" w:styleId="ListLabel743">
+    <w:name w:val="ListLabel 743"/>
+    <w:qFormat/>
+    <w:rPr>
+      <w:rFonts w:cs="OpenSymbol"/>
+    </w:rPr>
+  </w:style>
+  <w:style w:type="character" w:styleId="ListLabel744">
+    <w:name w:val="ListLabel 744"/>
+    <w:qFormat/>
+    <w:rPr>
+      <w:rFonts w:cs="OpenSymbol"/>
+    </w:rPr>
+  </w:style>
+  <w:style w:type="character" w:styleId="ListLabel745">
+    <w:name w:val="ListLabel 745"/>
+    <w:qFormat/>
+    <w:rPr>
+      <w:rFonts w:cs="OpenSymbol"/>
+    </w:rPr>
+  </w:style>
+  <w:style w:type="character" w:styleId="ListLabel746">
+    <w:name w:val="ListLabel 746"/>
+    <w:qFormat/>
+    <w:rPr>
+      <w:rFonts w:cs="OpenSymbol"/>
+    </w:rPr>
+  </w:style>
+  <w:style w:type="character" w:styleId="ListLabel747">
+    <w:name w:val="ListLabel 747"/>
+    <w:qFormat/>
+    <w:rPr>
+      <w:rFonts w:cs="OpenSymbol"/>
+    </w:rPr>
+  </w:style>
+  <w:style w:type="character" w:styleId="ListLabel748">
+    <w:name w:val="ListLabel 748"/>
+    <w:qFormat/>
+    <w:rPr>
+      <w:rFonts w:cs="OpenSymbol"/>
+    </w:rPr>
+  </w:style>
+  <w:style w:type="character" w:styleId="ListLabel749">
+    <w:name w:val="ListLabel 749"/>
+    <w:qFormat/>
+    <w:rPr>
+      <w:rFonts w:cs="OpenSymbol"/>
+    </w:rPr>
+  </w:style>
+  <w:style w:type="character" w:styleId="ListLabel750">
+    <w:name w:val="ListLabel 750"/>
+    <w:qFormat/>
+    <w:rPr>
+      <w:rFonts w:cs="OpenSymbol"/>
+    </w:rPr>
+  </w:style>
+  <w:style w:type="character" w:styleId="ListLabel751">
+    <w:name w:val="ListLabel 751"/>
+    <w:qFormat/>
+    <w:rPr>
+      <w:rFonts w:cs="OpenSymbol"/>
+    </w:rPr>
+  </w:style>
+  <w:style w:type="character" w:styleId="ListLabel752">
+    <w:name w:val="ListLabel 752"/>
+    <w:qFormat/>
+    <w:rPr>
+      <w:rFonts w:cs="OpenSymbol"/>
+    </w:rPr>
+  </w:style>
+  <w:style w:type="character" w:styleId="ListLabel753">
+    <w:name w:val="ListLabel 753"/>
+    <w:qFormat/>
+    <w:rPr>
+      <w:rFonts w:cs="OpenSymbol"/>
+    </w:rPr>
+  </w:style>
+  <w:style w:type="character" w:styleId="ListLabel754">
+    <w:name w:val="ListLabel 754"/>
+    <w:qFormat/>
+    <w:rPr>
+      <w:rFonts w:cs="OpenSymbol"/>
+    </w:rPr>
+  </w:style>
+  <w:style w:type="character" w:styleId="ListLabel755">
+    <w:name w:val="ListLabel 755"/>
+    <w:qFormat/>
+    <w:rPr>
+      <w:rFonts w:cs="OpenSymbol"/>
+    </w:rPr>
+  </w:style>
+  <w:style w:type="character" w:styleId="ListLabel756">
+    <w:name w:val="ListLabel 756"/>
+    <w:qFormat/>
+    <w:rPr>
+      <w:rFonts w:cs="OpenSymbol"/>
+    </w:rPr>
+  </w:style>
+  <w:style w:type="character" w:styleId="ListLabel757">
+    <w:name w:val="ListLabel 757"/>
+    <w:qFormat/>
+    <w:rPr>
+      <w:rFonts w:cs="OpenSymbol"/>
+    </w:rPr>
+  </w:style>
+  <w:style w:type="character" w:styleId="ListLabel758">
+    <w:name w:val="ListLabel 758"/>
+    <w:qFormat/>
+    <w:rPr>
+      <w:rFonts w:cs="OpenSymbol"/>
+    </w:rPr>
+  </w:style>
+  <w:style w:type="character" w:styleId="ListLabel759">
+    <w:name w:val="ListLabel 759"/>
+    <w:qFormat/>
+    <w:rPr>
+      <w:rFonts w:cs="OpenSymbol"/>
+    </w:rPr>
+  </w:style>
+  <w:style w:type="character" w:styleId="ListLabel760">
+    <w:name w:val="ListLabel 760"/>
+    <w:qFormat/>
+    <w:rPr>
+      <w:rFonts w:cs="OpenSymbol"/>
+    </w:rPr>
+  </w:style>
+  <w:style w:type="character" w:styleId="ListLabel761">
+    <w:name w:val="ListLabel 761"/>
+    <w:qFormat/>
+    <w:rPr>
+      <w:rFonts w:cs="OpenSymbol"/>
+    </w:rPr>
+  </w:style>
+  <w:style w:type="character" w:styleId="ListLabel762">
+    <w:name w:val="ListLabel 762"/>
+    <w:qFormat/>
+    <w:rPr>
+      <w:rFonts w:cs="OpenSymbol"/>
+    </w:rPr>
+  </w:style>
+  <w:style w:type="character" w:styleId="ListLabel763">
+    <w:name w:val="ListLabel 763"/>
+    <w:qFormat/>
+    <w:rPr>
+      <w:rFonts w:cs="OpenSymbol"/>
+    </w:rPr>
+  </w:style>
+  <w:style w:type="character" w:styleId="ListLabel764">
+    <w:name w:val="ListLabel 764"/>
+    <w:qFormat/>
+    <w:rPr>
+      <w:rFonts w:cs="OpenSymbol"/>
+    </w:rPr>
+  </w:style>
+  <w:style w:type="character" w:styleId="ListLabel765">
+    <w:name w:val="ListLabel 765"/>
+    <w:qFormat/>
+    <w:rPr>
+      <w:rFonts w:cs="OpenSymbol"/>
+    </w:rPr>
+  </w:style>
+  <w:style w:type="character" w:styleId="ListLabel766">
+    <w:name w:val="ListLabel 766"/>
+    <w:qFormat/>
+    <w:rPr>
+      <w:rFonts w:cs="OpenSymbol"/>
+    </w:rPr>
+  </w:style>
+  <w:style w:type="character" w:styleId="ListLabel767">
+    <w:name w:val="ListLabel 767"/>
+    <w:qFormat/>
+    <w:rPr>
+      <w:rFonts w:cs="OpenSymbol"/>
+    </w:rPr>
+  </w:style>
+  <w:style w:type="character" w:styleId="ListLabel768">
+    <w:name w:val="ListLabel 768"/>
+    <w:qFormat/>
+    <w:rPr>
+      <w:rFonts w:cs="OpenSymbol"/>
+    </w:rPr>
+  </w:style>
+  <w:style w:type="character" w:styleId="ListLabel769">
+    <w:name w:val="ListLabel 769"/>
+    <w:qFormat/>
+    <w:rPr>
+      <w:rFonts w:cs="OpenSymbol"/>
+    </w:rPr>
+  </w:style>
+  <w:style w:type="character" w:styleId="ListLabel770">
+    <w:name w:val="ListLabel 770"/>
+    <w:qFormat/>
+    <w:rPr>
+      <w:rFonts w:cs="OpenSymbol"/>
+    </w:rPr>
+  </w:style>
+  <w:style w:type="character" w:styleId="ListLabel771">
+    <w:name w:val="ListLabel 771"/>
+    <w:qFormat/>
+    <w:rPr>
+      <w:rFonts w:cs="OpenSymbol"/>
+    </w:rPr>
+  </w:style>
+  <w:style w:type="character" w:styleId="ListLabel772">
+    <w:name w:val="ListLabel 772"/>
+    <w:qFormat/>
+    <w:rPr>
+      <w:rFonts w:cs="OpenSymbol"/>
+    </w:rPr>
+  </w:style>
+  <w:style w:type="character" w:styleId="ListLabel773">
+    <w:name w:val="ListLabel 773"/>
+    <w:qFormat/>
+    <w:rPr>
+      <w:rFonts w:cs="OpenSymbol"/>
+    </w:rPr>
+  </w:style>
+  <w:style w:type="character" w:styleId="ListLabel774">
+    <w:name w:val="ListLabel 774"/>
+    <w:qFormat/>
+    <w:rPr>
+      <w:rFonts w:cs="OpenSymbol"/>
+    </w:rPr>
+  </w:style>
+  <w:style w:type="character" w:styleId="ListLabel775">
+    <w:name w:val="ListLabel 775"/>
+    <w:qFormat/>
+    <w:rPr>
+      <w:rFonts w:cs="OpenSymbol"/>
+    </w:rPr>
+  </w:style>
+  <w:style w:type="character" w:styleId="ListLabel776">
+    <w:name w:val="ListLabel 776"/>
+    <w:qFormat/>
+    <w:rPr>
+      <w:rFonts w:cs="OpenSymbol"/>
+    </w:rPr>
+  </w:style>
+  <w:style w:type="character" w:styleId="ListLabel777">
+    <w:name w:val="ListLabel 777"/>
+    <w:qFormat/>
+    <w:rPr>
+      <w:rFonts w:cs="OpenSymbol"/>
+    </w:rPr>
+  </w:style>
+  <w:style w:type="character" w:styleId="ListLabel778">
+    <w:name w:val="ListLabel 778"/>
+    <w:qFormat/>
+    <w:rPr>
+      <w:rFonts w:cs="OpenSymbol"/>
+    </w:rPr>
+  </w:style>
+  <w:style w:type="character" w:styleId="ListLabel779">
+    <w:name w:val="ListLabel 779"/>
+    <w:qFormat/>
+    <w:rPr>
+      <w:rFonts w:cs="OpenSymbol"/>
+    </w:rPr>
+  </w:style>
+  <w:style w:type="character" w:styleId="ListLabel780">
+    <w:name w:val="ListLabel 780"/>
+    <w:qFormat/>
+    <w:rPr>
+      <w:rFonts w:cs="OpenSymbol"/>
+    </w:rPr>
+  </w:style>
+  <w:style w:type="character" w:styleId="ListLabel781">
+    <w:name w:val="ListLabel 781"/>
+    <w:qFormat/>
+    <w:rPr>
+      <w:rFonts w:cs="OpenSymbol"/>
+    </w:rPr>
+  </w:style>
+  <w:style w:type="character" w:styleId="ListLabel782">
+    <w:name w:val="ListLabel 782"/>
+    <w:qFormat/>
+    <w:rPr>
+      <w:rFonts w:cs="OpenSymbol"/>
+    </w:rPr>
+  </w:style>
+  <w:style w:type="character" w:styleId="ListLabel783">
+    <w:name w:val="ListLabel 783"/>
+    <w:qFormat/>
+    <w:rPr>
+      <w:rFonts w:cs="OpenSymbol"/>
+    </w:rPr>
+  </w:style>
+  <w:style w:type="character" w:styleId="ListLabel784">
+    <w:name w:val="ListLabel 784"/>
+    <w:qFormat/>
+    <w:rPr>
+      <w:rFonts w:cs="OpenSymbol"/>
+    </w:rPr>
+  </w:style>
+  <w:style w:type="character" w:styleId="ListLabel785">
+    <w:name w:val="ListLabel 785"/>
+    <w:qFormat/>
+    <w:rPr>
+      <w:rFonts w:cs="OpenSymbol"/>
+    </w:rPr>
+  </w:style>
+  <w:style w:type="character" w:styleId="ListLabel786">
+    <w:name w:val="ListLabel 786"/>
+    <w:qFormat/>
+    <w:rPr>
+      <w:rFonts w:cs="OpenSymbol"/>
+    </w:rPr>
+  </w:style>
+  <w:style w:type="character" w:styleId="ListLabel787">
+    <w:name w:val="ListLabel 787"/>
+    <w:qFormat/>
+    <w:rPr>
+      <w:rFonts w:cs="OpenSymbol"/>
+    </w:rPr>
+  </w:style>
+  <w:style w:type="character" w:styleId="ListLabel788">
+    <w:name w:val="ListLabel 788"/>
+    <w:qFormat/>
+    <w:rPr>
+      <w:rFonts w:cs="OpenSymbol"/>
+    </w:rPr>
+  </w:style>
+  <w:style w:type="character" w:styleId="ListLabel789">
+    <w:name w:val="ListLabel 789"/>
+    <w:qFormat/>
+    <w:rPr>
+      <w:rFonts w:cs="OpenSymbol"/>
+    </w:rPr>
+  </w:style>
+  <w:style w:type="character" w:styleId="ListLabel790">
+    <w:name w:val="ListLabel 790"/>
+    <w:qFormat/>
+    <w:rPr>
+      <w:rFonts w:cs="OpenSymbol"/>
+    </w:rPr>
+  </w:style>
+  <w:style w:type="character" w:styleId="ListLabel791">
+    <w:name w:val="ListLabel 791"/>
+    <w:qFormat/>
+    <w:rPr>
+      <w:rFonts w:cs="OpenSymbol"/>
+    </w:rPr>
+  </w:style>
+  <w:style w:type="character" w:styleId="ListLabel792">
+    <w:name w:val="ListLabel 792"/>
+    <w:qFormat/>
+    <w:rPr>
+      <w:rFonts w:cs="OpenSymbol"/>
+    </w:rPr>
+  </w:style>
+  <w:style w:type="character" w:styleId="ListLabel793">
+    <w:name w:val="ListLabel 793"/>
+    <w:qFormat/>
+    <w:rPr>
+      <w:rFonts w:cs="OpenSymbol"/>
+    </w:rPr>
+  </w:style>
+  <w:style w:type="character" w:styleId="ListLabel794">
+    <w:name w:val="ListLabel 794"/>
+    <w:qFormat/>
+    <w:rPr>
+      <w:rFonts w:cs="OpenSymbol"/>
+    </w:rPr>
+  </w:style>
+  <w:style w:type="character" w:styleId="ListLabel795">
+    <w:name w:val="ListLabel 795"/>
+    <w:qFormat/>
+    <w:rPr>
+      <w:rFonts w:cs="OpenSymbol"/>
+    </w:rPr>
+  </w:style>
+  <w:style w:type="character" w:styleId="ListLabel796">
+    <w:name w:val="ListLabel 796"/>
+    <w:qFormat/>
+    <w:rPr>
+      <w:rFonts w:cs="OpenSymbol"/>
+    </w:rPr>
+  </w:style>
+  <w:style w:type="character" w:styleId="ListLabel797">
+    <w:name w:val="ListLabel 797"/>
+    <w:qFormat/>
+    <w:rPr>
+      <w:rFonts w:cs="OpenSymbol"/>
+    </w:rPr>
+  </w:style>
+  <w:style w:type="character" w:styleId="ListLabel798">
+    <w:name w:val="ListLabel 798"/>
+    <w:qFormat/>
+    <w:rPr>
+      <w:rFonts w:cs="OpenSymbol"/>
+    </w:rPr>
+  </w:style>
+  <w:style w:type="character" w:styleId="ListLabel799">
+    <w:name w:val="ListLabel 799"/>
+    <w:qFormat/>
+    <w:rPr>
+      <w:rFonts w:cs="OpenSymbol"/>
+    </w:rPr>
+  </w:style>
+  <w:style w:type="character" w:styleId="ListLabel800">
+    <w:name w:val="ListLabel 800"/>
+    <w:qFormat/>
+    <w:rPr>
+      <w:rFonts w:cs="OpenSymbol"/>
+    </w:rPr>
+  </w:style>
+  <w:style w:type="character" w:styleId="ListLabel801">
+    <w:name w:val="ListLabel 801"/>
+    <w:qFormat/>
+    <w:rPr>
+      <w:rFonts w:cs="OpenSymbol"/>
+    </w:rPr>
+  </w:style>
+  <w:style w:type="character" w:styleId="ListLabel802">
+    <w:name w:val="ListLabel 802"/>
+    <w:qFormat/>
+    <w:rPr>
+      <w:rFonts w:cs="OpenSymbol"/>
+    </w:rPr>
+  </w:style>
+  <w:style w:type="character" w:styleId="ListLabel803">
+    <w:name w:val="ListLabel 803"/>
+    <w:qFormat/>
+    <w:rPr>
+      <w:rFonts w:cs="OpenSymbol"/>
+    </w:rPr>
+  </w:style>
+  <w:style w:type="character" w:styleId="ListLabel804">
+    <w:name w:val="ListLabel 804"/>
+    <w:qFormat/>
+    <w:rPr>
+      <w:rFonts w:cs="OpenSymbol"/>
+    </w:rPr>
+  </w:style>
+  <w:style w:type="character" w:styleId="ListLabel805">
+    <w:name w:val="ListLabel 805"/>
+    <w:qFormat/>
+    <w:rPr>
+      <w:rFonts w:cs="OpenSymbol"/>
+    </w:rPr>
+  </w:style>
+  <w:style w:type="character" w:styleId="ListLabel806">
+    <w:name w:val="ListLabel 806"/>
+    <w:qFormat/>
+    <w:rPr>
+      <w:rFonts w:cs="OpenSymbol"/>
+    </w:rPr>
+  </w:style>
+  <w:style w:type="character" w:styleId="ListLabel807">
+    <w:name w:val="ListLabel 807"/>
+    <w:qFormat/>
+    <w:rPr>
+      <w:rFonts w:cs="OpenSymbol"/>
+    </w:rPr>
+  </w:style>
+  <w:style w:type="character" w:styleId="ListLabel808">
+    <w:name w:val="ListLabel 808"/>
+    <w:qFormat/>
+    <w:rPr>
+      <w:rFonts w:cs="OpenSymbol"/>
+    </w:rPr>
+  </w:style>
+  <w:style w:type="character" w:styleId="ListLabel809">
+    <w:name w:val="ListLabel 809"/>
+    <w:qFormat/>
+    <w:rPr>
+      <w:rFonts w:cs="OpenSymbol"/>
+    </w:rPr>
+  </w:style>
+  <w:style w:type="character" w:styleId="ListLabel810">
+    <w:name w:val="ListLabel 810"/>
+    <w:qFormat/>
+    <w:rPr>
+      <w:rFonts w:cs="OpenSymbol"/>
+    </w:rPr>
+  </w:style>
+  <w:style w:type="character" w:styleId="ListLabel811">
+    <w:name w:val="ListLabel 811"/>
+    <w:qFormat/>
+    <w:rPr>
+      <w:rFonts w:cs="OpenSymbol"/>
+      <w:sz w:val="22"/>
+    </w:rPr>
+  </w:style>
+  <w:style w:type="character" w:styleId="ListLabel812">
+    <w:name w:val="ListLabel 812"/>
+    <w:qFormat/>
+    <w:rPr>
+      <w:rFonts w:cs="OpenSymbol"/>
+    </w:rPr>
+  </w:style>
+  <w:style w:type="character" w:styleId="ListLabel813">
+    <w:name w:val="ListLabel 813"/>
+    <w:qFormat/>
+    <w:rPr>
+      <w:rFonts w:cs="OpenSymbol"/>
+    </w:rPr>
+  </w:style>
+  <w:style w:type="character" w:styleId="ListLabel814">
+    <w:name w:val="ListLabel 814"/>
+    <w:qFormat/>
+    <w:rPr>
+      <w:rFonts w:cs="OpenSymbol"/>
+    </w:rPr>
+  </w:style>
+  <w:style w:type="character" w:styleId="ListLabel815">
+    <w:name w:val="ListLabel 815"/>
+    <w:qFormat/>
+    <w:rPr>
+      <w:rFonts w:cs="OpenSymbol"/>
+    </w:rPr>
+  </w:style>
+  <w:style w:type="character" w:styleId="ListLabel816">
+    <w:name w:val="ListLabel 816"/>
+    <w:qFormat/>
+    <w:rPr>
+      <w:rFonts w:cs="OpenSymbol"/>
+    </w:rPr>
+  </w:style>
+  <w:style w:type="character" w:styleId="ListLabel817">
+    <w:name w:val="ListLabel 817"/>
+    <w:qFormat/>
+    <w:rPr>
+      <w:rFonts w:cs="OpenSymbol"/>
+    </w:rPr>
+  </w:style>
+  <w:style w:type="character" w:styleId="ListLabel818">
+    <w:name w:val="ListLabel 818"/>
+    <w:qFormat/>
+    <w:rPr>
+      <w:rFonts w:cs="OpenSymbol"/>
+    </w:rPr>
+  </w:style>
+  <w:style w:type="character" w:styleId="ListLabel819">
+    <w:name w:val="ListLabel 819"/>
+    <w:qFormat/>
+    <w:rPr>
+      <w:rFonts w:cs="OpenSymbol"/>
+    </w:rPr>
+  </w:style>
+  <w:style w:type="character" w:styleId="ListLabel820">
+    <w:name w:val="ListLabel 820"/>
+    <w:qFormat/>
+    <w:rPr>
+      <w:rFonts w:cs="OpenSymbol"/>
+    </w:rPr>
+  </w:style>
+  <w:style w:type="character" w:styleId="ListLabel821">
+    <w:name w:val="ListLabel 821"/>
+    <w:qFormat/>
+    <w:rPr>
+      <w:rFonts w:cs="OpenSymbol"/>
+    </w:rPr>
+  </w:style>
+  <w:style w:type="character" w:styleId="ListLabel822">
+    <w:name w:val="ListLabel 822"/>
+    <w:qFormat/>
+    <w:rPr>
+      <w:rFonts w:cs="OpenSymbol"/>
+    </w:rPr>
+  </w:style>
+  <w:style w:type="character" w:styleId="ListLabel823">
+    <w:name w:val="ListLabel 823"/>
+    <w:qFormat/>
+    <w:rPr>
+      <w:rFonts w:cs="OpenSymbol"/>
+    </w:rPr>
+  </w:style>
+  <w:style w:type="character" w:styleId="ListLabel824">
+    <w:name w:val="ListLabel 824"/>
+    <w:qFormat/>
+    <w:rPr>
+      <w:rFonts w:cs="OpenSymbol"/>
+    </w:rPr>
+  </w:style>
+  <w:style w:type="character" w:styleId="ListLabel825">
+    <w:name w:val="ListLabel 825"/>
+    <w:qFormat/>
+    <w:rPr>
+      <w:rFonts w:cs="OpenSymbol"/>
+    </w:rPr>
+  </w:style>
+  <w:style w:type="character" w:styleId="ListLabel826">
+    <w:name w:val="ListLabel 826"/>
+    <w:qFormat/>
+    <w:rPr>
+      <w:rFonts w:cs="OpenSymbol"/>
+    </w:rPr>
+  </w:style>
+  <w:style w:type="character" w:styleId="ListLabel827">
+    <w:name w:val="ListLabel 827"/>
+    <w:qFormat/>
+    <w:rPr>
+      <w:rFonts w:cs="OpenSymbol"/>
+    </w:rPr>
+  </w:style>
+  <w:style w:type="character" w:styleId="ListLabel828">
+    <w:name w:val="ListLabel 828"/>
+    <w:qFormat/>
+    <w:rPr>
+      <w:rFonts w:cs="OpenSymbol"/>
+    </w:rPr>
+  </w:style>
+  <w:style w:type="character" w:styleId="ListLabel829">
+    <w:name w:val="ListLabel 829"/>
+    <w:qFormat/>
+    <w:rPr>
+      <w:rFonts w:cs="OpenSymbol"/>
+    </w:rPr>
+  </w:style>
+  <w:style w:type="character" w:styleId="ListLabel830">
+    <w:name w:val="ListLabel 830"/>
+    <w:qFormat/>
+    <w:rPr>
+      <w:rFonts w:cs="OpenSymbol"/>
+    </w:rPr>
+  </w:style>
+  <w:style w:type="character" w:styleId="ListLabel831">
+    <w:name w:val="ListLabel 831"/>
+    <w:qFormat/>
+    <w:rPr>
+      <w:rFonts w:cs="OpenSymbol"/>
+    </w:rPr>
+  </w:style>
+  <w:style w:type="character" w:styleId="ListLabel832">
+    <w:name w:val="ListLabel 832"/>
+    <w:qFormat/>
+    <w:rPr>
+      <w:rFonts w:cs="OpenSymbol"/>
+    </w:rPr>
+  </w:style>
+  <w:style w:type="character" w:styleId="ListLabel833">
+    <w:name w:val="ListLabel 833"/>
+    <w:qFormat/>
+    <w:rPr>
+      <w:rFonts w:cs="OpenSymbol"/>
+    </w:rPr>
+  </w:style>
+  <w:style w:type="character" w:styleId="ListLabel834">
+    <w:name w:val="ListLabel 834"/>
+    <w:qFormat/>
+    <w:rPr>
+      <w:rFonts w:cs="OpenSymbol"/>
+    </w:rPr>
+  </w:style>
+  <w:style w:type="character" w:styleId="ListLabel835">
+    <w:name w:val="ListLabel 835"/>
+    <w:qFormat/>
+    <w:rPr>
+      <w:rFonts w:cs="OpenSymbol"/>
+    </w:rPr>
+  </w:style>
+  <w:style w:type="character" w:styleId="ListLabel836">
+    <w:name w:val="ListLabel 836"/>
+    <w:qFormat/>
+    <w:rPr>
+      <w:rFonts w:cs="OpenSymbol"/>
+    </w:rPr>
+  </w:style>
+  <w:style w:type="character" w:styleId="ListLabel837">
+    <w:name w:val="ListLabel 837"/>
+    <w:qFormat/>
+    <w:rPr>
+      <w:rFonts w:cs="OpenSymbol"/>
+    </w:rPr>
+  </w:style>
+  <w:style w:type="character" w:styleId="ListLabel838">
+    <w:name w:val="ListLabel 838"/>
+    <w:qFormat/>
+    <w:rPr>
+      <w:rFonts w:cs="OpenSymbol"/>
+    </w:rPr>
+  </w:style>
+  <w:style w:type="character" w:styleId="ListLabel839">
+    <w:name w:val="ListLabel 839"/>
+    <w:qFormat/>
+    <w:rPr>
+      <w:rFonts w:cs="OpenSymbol"/>
+    </w:rPr>
+  </w:style>
+  <w:style w:type="character" w:styleId="ListLabel840">
+    <w:name w:val="ListLabel 840"/>
+    <w:qFormat/>
+    <w:rPr>
+      <w:rFonts w:cs="OpenSymbol"/>
+    </w:rPr>
+  </w:style>
+  <w:style w:type="character" w:styleId="ListLabel841">
+    <w:name w:val="ListLabel 841"/>
+    <w:qFormat/>
+    <w:rPr>
+      <w:rFonts w:cs="OpenSymbol"/>
+    </w:rPr>
+  </w:style>
+  <w:style w:type="character" w:styleId="ListLabel842">
+    <w:name w:val="ListLabel 842"/>
+    <w:qFormat/>
+    <w:rPr>
+      <w:rFonts w:cs="OpenSymbol"/>
+    </w:rPr>
+  </w:style>
+  <w:style w:type="character" w:styleId="ListLabel843">
+    <w:name w:val="ListLabel 843"/>
+    <w:qFormat/>
+    <w:rPr>
+      <w:rFonts w:cs="OpenSymbol"/>
+    </w:rPr>
+  </w:style>
+  <w:style w:type="character" w:styleId="ListLabel844">
+    <w:name w:val="ListLabel 844"/>
+    <w:qFormat/>
+    <w:rPr>
+      <w:rFonts w:cs="OpenSymbol"/>
+    </w:rPr>
+  </w:style>
+  <w:style w:type="character" w:styleId="ListLabel845">
+    <w:name w:val="ListLabel 845"/>
+    <w:qFormat/>
+    <w:rPr>
+      <w:rFonts w:cs="OpenSymbol"/>
+    </w:rPr>
+  </w:style>
+  <w:style w:type="character" w:styleId="ListLabel846">
+    <w:name w:val="ListLabel 846"/>
+    <w:qFormat/>
+    <w:rPr>
+      <w:rFonts w:cs="OpenSymbol"/>
+    </w:rPr>
+  </w:style>
+  <w:style w:type="character" w:styleId="ListLabel847">
+    <w:name w:val="ListLabel 847"/>
+    <w:qFormat/>
+    <w:rPr>
+      <w:rFonts w:cs="OpenSymbol"/>
+    </w:rPr>
+  </w:style>
+  <w:style w:type="character" w:styleId="ListLabel848">
+    <w:name w:val="ListLabel 848"/>
+    <w:qFormat/>
+    <w:rPr>
+      <w:rFonts w:cs="OpenSymbol"/>
+    </w:rPr>
+  </w:style>
+  <w:style w:type="character" w:styleId="ListLabel849">
+    <w:name w:val="ListLabel 849"/>
+    <w:qFormat/>
+    <w:rPr>
+      <w:rFonts w:cs="OpenSymbol"/>
+    </w:rPr>
+  </w:style>
+  <w:style w:type="character" w:styleId="ListLabel850">
+    <w:name w:val="ListLabel 850"/>
+    <w:qFormat/>
+    <w:rPr>
+      <w:rFonts w:cs="OpenSymbol"/>
+    </w:rPr>
+  </w:style>
+  <w:style w:type="character" w:styleId="ListLabel851">
+    <w:name w:val="ListLabel 851"/>
+    <w:qFormat/>
+    <w:rPr>
+      <w:rFonts w:cs="OpenSymbol"/>
+    </w:rPr>
+  </w:style>
+  <w:style w:type="character" w:styleId="ListLabel852">
+    <w:name w:val="ListLabel 852"/>
+    <w:qFormat/>
+    <w:rPr>
+      <w:rFonts w:cs="OpenSymbol"/>
+    </w:rPr>
+  </w:style>
+  <w:style w:type="character" w:styleId="ListLabel853">
+    <w:name w:val="ListLabel 853"/>
+    <w:qFormat/>
+    <w:rPr>
+      <w:rFonts w:cs="OpenSymbol"/>
+    </w:rPr>
+  </w:style>
+  <w:style w:type="character" w:styleId="ListLabel854">
+    <w:name w:val="ListLabel 854"/>
+    <w:qFormat/>
+    <w:rPr>
+      <w:rFonts w:cs="OpenSymbol"/>
+    </w:rPr>
+  </w:style>
+  <w:style w:type="character" w:styleId="ListLabel855">
+    <w:name w:val="ListLabel 855"/>
+    <w:qFormat/>
+    <w:rPr>
+      <w:rFonts w:cs="OpenSymbol"/>
+    </w:rPr>
+  </w:style>
+  <w:style w:type="character" w:styleId="ListLabel856">
+    <w:name w:val="ListLabel 856"/>
+    <w:qFormat/>
+    <w:rPr>
+      <w:rFonts w:cs="OpenSymbol"/>
+    </w:rPr>
+  </w:style>
+  <w:style w:type="character" w:styleId="ListLabel857">
+    <w:name w:val="ListLabel 857"/>
+    <w:qFormat/>
+    <w:rPr>
+      <w:rFonts w:cs="OpenSymbol"/>
+    </w:rPr>
+  </w:style>
+  <w:style w:type="character" w:styleId="ListLabel858">
+    <w:name w:val="ListLabel 858"/>
+    <w:qFormat/>
+    <w:rPr>
+      <w:rFonts w:cs="OpenSymbol"/>
+    </w:rPr>
+  </w:style>
+  <w:style w:type="character" w:styleId="ListLabel859">
+    <w:name w:val="ListLabel 859"/>
+    <w:qFormat/>
+    <w:rPr>
+      <w:rFonts w:cs="OpenSymbol"/>
+    </w:rPr>
+  </w:style>
+  <w:style w:type="character" w:styleId="ListLabel860">
+    <w:name w:val="ListLabel 860"/>
+    <w:qFormat/>
+    <w:rPr>
+      <w:rFonts w:cs="OpenSymbol"/>
+    </w:rPr>
+  </w:style>
+  <w:style w:type="character" w:styleId="ListLabel861">
+    <w:name w:val="ListLabel 861"/>
+    <w:qFormat/>
+    <w:rPr>
+      <w:rFonts w:cs="OpenSymbol"/>
+    </w:rPr>
+  </w:style>
+  <w:style w:type="character" w:styleId="ListLabel862">
+    <w:name w:val="ListLabel 862"/>
+    <w:qFormat/>
+    <w:rPr>
+      <w:rFonts w:cs="OpenSymbol"/>
+    </w:rPr>
+  </w:style>
+  <w:style w:type="character" w:styleId="ListLabel863">
+    <w:name w:val="ListLabel 863"/>
+    <w:qFormat/>
+    <w:rPr>
+      <w:rFonts w:cs="OpenSymbol"/>
+    </w:rPr>
+  </w:style>
+  <w:style w:type="character" w:styleId="ListLabel864">
+    <w:name w:val="ListLabel 864"/>
+    <w:qFormat/>
+    <w:rPr>
+      <w:rFonts w:cs="OpenSymbol"/>
+    </w:rPr>
+  </w:style>
+  <w:style w:type="character" w:styleId="ListLabel865">
+    <w:name w:val="ListLabel 865"/>
+    <w:qFormat/>
+    <w:rPr>
+      <w:rFonts w:cs="OpenSymbol"/>
+    </w:rPr>
+  </w:style>
+  <w:style w:type="character" w:styleId="ListLabel866">
+    <w:name w:val="ListLabel 866"/>
+    <w:qFormat/>
+    <w:rPr>
+      <w:rFonts w:cs="OpenSymbol"/>
+    </w:rPr>
+  </w:style>
+  <w:style w:type="character" w:styleId="ListLabel867">
+    <w:name w:val="ListLabel 867"/>
+    <w:qFormat/>
+    <w:rPr>
+      <w:rFonts w:cs="OpenSymbol"/>
+    </w:rPr>
+  </w:style>
+  <w:style w:type="character" w:styleId="ListLabel868">
+    <w:name w:val="ListLabel 868"/>
+    <w:qFormat/>
+    <w:rPr>
+      <w:rFonts w:cs="OpenSymbol"/>
+    </w:rPr>
+  </w:style>
+  <w:style w:type="character" w:styleId="ListLabel869">
+    <w:name w:val="ListLabel 869"/>
+    <w:qFormat/>
+    <w:rPr>
+      <w:rFonts w:cs="OpenSymbol"/>
+    </w:rPr>
+  </w:style>
+  <w:style w:type="character" w:styleId="ListLabel870">
+    <w:name w:val="ListLabel 870"/>
+    <w:qFormat/>
+    <w:rPr>
+      <w:rFonts w:cs="OpenSymbol"/>
+    </w:rPr>
+  </w:style>
+  <w:style w:type="character" w:styleId="ListLabel871">
+    <w:name w:val="ListLabel 871"/>
+    <w:qFormat/>
+    <w:rPr>
+      <w:rFonts w:cs="OpenSymbol"/>
+    </w:rPr>
+  </w:style>
+  <w:style w:type="character" w:styleId="ListLabel872">
+    <w:name w:val="ListLabel 872"/>
+    <w:qFormat/>
+    <w:rPr>
+      <w:rFonts w:cs="OpenSymbol"/>
+    </w:rPr>
+  </w:style>
+  <w:style w:type="character" w:styleId="ListLabel873">
+    <w:name w:val="ListLabel 873"/>
+    <w:qFormat/>
+    <w:rPr>
+      <w:rFonts w:cs="OpenSymbol"/>
+    </w:rPr>
+  </w:style>
+  <w:style w:type="character" w:styleId="ListLabel874">
+    <w:name w:val="ListLabel 874"/>
+    <w:qFormat/>
+    <w:rPr>
+      <w:rFonts w:cs="OpenSymbol"/>
+    </w:rPr>
+  </w:style>
+  <w:style w:type="character" w:styleId="ListLabel875">
+    <w:name w:val="ListLabel 875"/>
+    <w:qFormat/>
+    <w:rPr>
+      <w:rFonts w:cs="OpenSymbol"/>
+    </w:rPr>
+  </w:style>
+  <w:style w:type="character" w:styleId="ListLabel876">
+    <w:name w:val="ListLabel 876"/>
+    <w:qFormat/>
+    <w:rPr>
+      <w:rFonts w:cs="OpenSymbol"/>
+    </w:rPr>
+  </w:style>
+  <w:style w:type="character" w:styleId="ListLabel877">
+    <w:name w:val="ListLabel 877"/>
+    <w:qFormat/>
+    <w:rPr>
+      <w:rFonts w:cs="OpenSymbol"/>
+    </w:rPr>
+  </w:style>
+  <w:style w:type="character" w:styleId="ListLabel878">
+    <w:name w:val="ListLabel 878"/>
+    <w:qFormat/>
+    <w:rPr>
+      <w:rFonts w:cs="OpenSymbol"/>
+    </w:rPr>
+  </w:style>
+  <w:style w:type="character" w:styleId="ListLabel879">
+    <w:name w:val="ListLabel 879"/>
+    <w:qFormat/>
+    <w:rPr>
+      <w:rFonts w:cs="OpenSymbol"/>
+    </w:rPr>
+  </w:style>
+  <w:style w:type="character" w:styleId="ListLabel880">
+    <w:name w:val="ListLabel 880"/>
+    <w:qFormat/>
+    <w:rPr>
+      <w:rFonts w:cs="OpenSymbol"/>
+    </w:rPr>
+  </w:style>
+  <w:style w:type="character" w:styleId="ListLabel881">
+    <w:name w:val="ListLabel 881"/>
+    <w:qFormat/>
+    <w:rPr>
+      <w:rFonts w:cs="OpenSymbol"/>
+    </w:rPr>
+  </w:style>
+  <w:style w:type="character" w:styleId="ListLabel882">
+    <w:name w:val="ListLabel 882"/>
+    <w:qFormat/>
+    <w:rPr>
+      <w:rFonts w:cs="OpenSymbol"/>
+    </w:rPr>
+  </w:style>
+  <w:style w:type="character" w:styleId="ListLabel883">
+    <w:name w:val="ListLabel 883"/>
+    <w:qFormat/>
+    <w:rPr>
+      <w:rFonts w:cs="OpenSymbol"/>
+    </w:rPr>
+  </w:style>
+  <w:style w:type="character" w:styleId="ListLabel884">
+    <w:name w:val="ListLabel 884"/>
+    <w:qFormat/>
+    <w:rPr>
+      <w:rFonts w:cs="OpenSymbol"/>
+    </w:rPr>
+  </w:style>
+  <w:style w:type="character" w:styleId="ListLabel885">
+    <w:name w:val="ListLabel 885"/>
+    <w:qFormat/>
+    <w:rPr>
+      <w:rFonts w:cs="OpenSymbol"/>
+    </w:rPr>
+  </w:style>
+  <w:style w:type="character" w:styleId="ListLabel886">
+    <w:name w:val="ListLabel 886"/>
+    <w:qFormat/>
+    <w:rPr>
+      <w:rFonts w:cs="OpenSymbol"/>
+    </w:rPr>
+  </w:style>
+  <w:style w:type="character" w:styleId="ListLabel887">
+    <w:name w:val="ListLabel 887"/>
+    <w:qFormat/>
+    <w:rPr>
+      <w:rFonts w:cs="OpenSymbol"/>
+    </w:rPr>
+  </w:style>
+  <w:style w:type="character" w:styleId="ListLabel888">
+    <w:name w:val="ListLabel 888"/>
+    <w:qFormat/>
+    <w:rPr>
+      <w:rFonts w:cs="OpenSymbol"/>
+    </w:rPr>
+  </w:style>
+  <w:style w:type="character" w:styleId="ListLabel889">
+    <w:name w:val="ListLabel 889"/>
+    <w:qFormat/>
+    <w:rPr>
+      <w:rFonts w:cs="OpenSymbol"/>
+    </w:rPr>
+  </w:style>
+  <w:style w:type="character" w:styleId="ListLabel890">
+    <w:name w:val="ListLabel 890"/>
+    <w:qFormat/>
+    <w:rPr>
+      <w:rFonts w:cs="OpenSymbol"/>
+    </w:rPr>
+  </w:style>
+  <w:style w:type="character" w:styleId="ListLabel891">
+    <w:name w:val="ListLabel 891"/>
+    <w:qFormat/>
+    <w:rPr>
+      <w:rFonts w:cs="OpenSymbol"/>
+    </w:rPr>
+  </w:style>
+  <w:style w:type="character" w:styleId="ListLabel892">
+    <w:name w:val="ListLabel 892"/>
+    <w:qFormat/>
+    <w:rPr>
+      <w:rFonts w:cs="OpenSymbol"/>
+    </w:rPr>
+  </w:style>
+  <w:style w:type="character" w:styleId="ListLabel893">
+    <w:name w:val="ListLabel 893"/>
+    <w:qFormat/>
+    <w:rPr>
+      <w:rFonts w:cs="OpenSymbol"/>
+    </w:rPr>
+  </w:style>
+  <w:style w:type="character" w:styleId="ListLabel894">
+    <w:name w:val="ListLabel 894"/>
+    <w:qFormat/>
+    <w:rPr>
+      <w:rFonts w:cs="OpenSymbol"/>
+    </w:rPr>
+  </w:style>
+  <w:style w:type="character" w:styleId="ListLabel895">
+    <w:name w:val="ListLabel 895"/>
+    <w:qFormat/>
+    <w:rPr>
+      <w:rFonts w:cs="OpenSymbol"/>
+    </w:rPr>
+  </w:style>
+  <w:style w:type="character" w:styleId="ListLabel896">
+    <w:name w:val="ListLabel 896"/>
+    <w:qFormat/>
+    <w:rPr>
+      <w:rFonts w:cs="OpenSymbol"/>
+    </w:rPr>
+  </w:style>
+  <w:style w:type="character" w:styleId="ListLabel897">
+    <w:name w:val="ListLabel 897"/>
+    <w:qFormat/>
+    <w:rPr>
+      <w:rFonts w:cs="OpenSymbol"/>
+    </w:rPr>
+  </w:style>
+  <w:style w:type="character" w:styleId="ListLabel898">
+    <w:name w:val="ListLabel 898"/>
+    <w:qFormat/>
+    <w:rPr>
+      <w:rFonts w:cs="OpenSymbol"/>
+    </w:rPr>
+  </w:style>
+  <w:style w:type="character" w:styleId="ListLabel899">
+    <w:name w:val="ListLabel 899"/>
+    <w:qFormat/>
+    <w:rPr>
+      <w:rFonts w:cs="OpenSymbol"/>
+    </w:rPr>
+  </w:style>
+  <w:style w:type="character" w:styleId="ListLabel900">
+    <w:name w:val="ListLabel 900"/>
+    <w:qFormat/>
+    <w:rPr>
+      <w:rFonts w:cs="OpenSymbol"/>
+    </w:rPr>
+  </w:style>
+  <w:style w:type="character" w:styleId="ListLabel901">
+    <w:name w:val="ListLabel 901"/>
+    <w:qFormat/>
+    <w:rPr/>
+  </w:style>
+  <w:style w:type="character" w:styleId="ListLabel902">
+    <w:name w:val="ListLabel 902"/>
+    <w:qFormat/>
+    <w:rPr>
+      <w:lang w:val="en-GB"/>
+    </w:rPr>
+  </w:style>
+  <w:style w:type="character" w:styleId="ListLabel903">
+    <w:name w:val="ListLabel 903"/>
+    <w:qFormat/>
+    <w:rPr>
+      <w:u w:val="none"/>
+    </w:rPr>
+  </w:style>
+  <w:style w:type="character" w:styleId="ListLabel904">
+    <w:name w:val="ListLabel 904"/>
+    <w:qFormat/>
+    <w:rPr>
+      <w:rFonts w:eastAsia="Calibri"/>
+      <w:color w:val="auto"/>
+      <w:kern w:val="0"/>
+      <w:sz w:val="22"/>
+      <w:szCs w:val="22"/>
+      <w:u w:val="none"/>
+      <w:lang w:val="en-GB" w:eastAsia="en-US" w:bidi="ar-SA"/>
+    </w:rPr>
+  </w:style>
   <w:style w:type="paragraph" w:styleId="Heading">
     <w:name w:val="Heading"/>
     <w:basedOn w:val="Normal"/>

</xml_diff>

<commit_message>
Read .asc-files. Refactor BatchAnalysis.
</commit_message>
<xml_diff>
--- a/oes_spa.docx
+++ b/oes_spa.docx
@@ -40,7 +40,7 @@
                 <wp:positionV relativeFrom="paragraph">
                   <wp:posOffset>241935</wp:posOffset>
                 </wp:positionV>
-                <wp:extent cx="3700780" cy="1358900"/>
+                <wp:extent cx="3701415" cy="1358900"/>
                 <wp:effectExtent l="0" t="0" r="0" b="0"/>
                 <wp:wrapTopAndBottom/>
                 <wp:docPr id="1" name="Shape1"/>
@@ -51,7 +51,7 @@
                       <wps:spPr>
                         <a:xfrm>
                           <a:off x="0" y="0"/>
-                          <a:ext cx="3700080" cy="1358280"/>
+                          <a:ext cx="3700800" cy="1358280"/>
                         </a:xfrm>
                         <a:prstGeom prst="rect">
                           <a:avLst/>
@@ -72,7 +72,7 @@
                           <w:p>
                             <w:pPr>
                               <w:pStyle w:val="FrameContents"/>
-                              <w:overflowPunct w:val="true"/>
+                              <w:overflowPunct w:val="false"/>
                               <w:spacing w:lineRule="auto" w:line="240" w:before="0" w:after="0"/>
                               <w:rPr>
                                 <w:color w:val="auto"/>
@@ -92,7 +92,7 @@
                           <w:p>
                             <w:pPr>
                               <w:pStyle w:val="FrameContents"/>
-                              <w:overflowPunct w:val="true"/>
+                              <w:overflowPunct w:val="false"/>
                               <w:spacing w:lineRule="auto" w:line="240" w:before="0" w:after="0"/>
                               <w:rPr>
                                 <w:color w:val="auto"/>
@@ -112,7 +112,7 @@
                           <w:p>
                             <w:pPr>
                               <w:pStyle w:val="FrameContents"/>
-                              <w:overflowPunct w:val="true"/>
+                              <w:overflowPunct w:val="false"/>
                               <w:spacing w:lineRule="auto" w:line="240" w:before="0" w:after="0"/>
                               <w:rPr>
                                 <w:color w:val="auto"/>
@@ -127,7 +127,7 @@
                           <w:p>
                             <w:pPr>
                               <w:pStyle w:val="FrameContents"/>
-                              <w:overflowPunct w:val="true"/>
+                              <w:overflowPunct w:val="false"/>
                               <w:spacing w:lineRule="auto" w:line="240" w:before="0" w:after="0"/>
                               <w:rPr/>
                             </w:pPr>
@@ -199,7 +199,7 @@
           </mc:Choice>
           <mc:Fallback>
             <w:pict>
-              <v:rect id="shape_0" ID="Shape1" stroked="f" style="position:absolute;margin-left:10.8pt;margin-top:19.05pt;width:291.3pt;height:106.9pt">
+              <v:rect id="shape_0" ID="Shape1" stroked="f" style="position:absolute;margin-left:10.8pt;margin-top:19.05pt;width:291.35pt;height:106.9pt">
                 <w10:wrap type="square"/>
                 <v:fill o:detectmouseclick="t" on="false"/>
                 <v:stroke color="#3465a4" joinstyle="round" endcap="flat"/>
@@ -208,7 +208,7 @@
                     <w:p>
                       <w:pPr>
                         <w:pStyle w:val="FrameContents"/>
-                        <w:overflowPunct w:val="true"/>
+                        <w:overflowPunct w:val="false"/>
                         <w:spacing w:lineRule="auto" w:line="240" w:before="0" w:after="0"/>
                         <w:rPr>
                           <w:color w:val="auto"/>
@@ -228,7 +228,7 @@
                     <w:p>
                       <w:pPr>
                         <w:pStyle w:val="FrameContents"/>
-                        <w:overflowPunct w:val="true"/>
+                        <w:overflowPunct w:val="false"/>
                         <w:spacing w:lineRule="auto" w:line="240" w:before="0" w:after="0"/>
                         <w:rPr>
                           <w:color w:val="auto"/>
@@ -248,7 +248,7 @@
                     <w:p>
                       <w:pPr>
                         <w:pStyle w:val="FrameContents"/>
-                        <w:overflowPunct w:val="true"/>
+                        <w:overflowPunct w:val="false"/>
                         <w:spacing w:lineRule="auto" w:line="240" w:before="0" w:after="0"/>
                         <w:rPr>
                           <w:color w:val="auto"/>
@@ -263,7 +263,7 @@
                     <w:p>
                       <w:pPr>
                         <w:pStyle w:val="FrameContents"/>
-                        <w:overflowPunct w:val="true"/>
+                        <w:overflowPunct w:val="false"/>
                         <w:spacing w:lineRule="auto" w:line="240" w:before="0" w:after="0"/>
                         <w:rPr/>
                       </w:pPr>
@@ -357,7 +357,7 @@
         <w:pStyle w:val="TextBody"/>
         <w:numPr>
           <w:ilvl w:val="0"/>
-          <w:numId w:val="7"/>
+          <w:numId w:val="8"/>
         </w:numPr>
         <w:tabs>
           <w:tab w:val="clear" w:pos="708"/>
@@ -386,7 +386,7 @@
         <w:pStyle w:val="TextBody"/>
         <w:numPr>
           <w:ilvl w:val="0"/>
-          <w:numId w:val="7"/>
+          <w:numId w:val="8"/>
         </w:numPr>
         <w:tabs>
           <w:tab w:val="clear" w:pos="708"/>
@@ -413,7 +413,7 @@
         <w:pStyle w:val="TextBody"/>
         <w:numPr>
           <w:ilvl w:val="0"/>
-          <w:numId w:val="7"/>
+          <w:numId w:val="8"/>
         </w:numPr>
         <w:tabs>
           <w:tab w:val="clear" w:pos="708"/>
@@ -449,7 +449,7 @@
         <w:pStyle w:val="TextBody"/>
         <w:numPr>
           <w:ilvl w:val="0"/>
-          <w:numId w:val="7"/>
+          <w:numId w:val="8"/>
         </w:numPr>
         <w:tabs>
           <w:tab w:val="clear" w:pos="708"/>
@@ -476,7 +476,7 @@
         <w:pStyle w:val="TextBody"/>
         <w:numPr>
           <w:ilvl w:val="0"/>
-          <w:numId w:val="7"/>
+          <w:numId w:val="8"/>
         </w:numPr>
         <w:tabs>
           <w:tab w:val="clear" w:pos="708"/>
@@ -558,7 +558,7 @@
         <w:pStyle w:val="ListParagraph"/>
         <w:numPr>
           <w:ilvl w:val="0"/>
-          <w:numId w:val="6"/>
+          <w:numId w:val="7"/>
         </w:numPr>
         <w:jc w:val="both"/>
         <w:rPr/>
@@ -573,7 +573,7 @@
         <w:pStyle w:val="ListParagraph"/>
         <w:numPr>
           <w:ilvl w:val="0"/>
-          <w:numId w:val="6"/>
+          <w:numId w:val="7"/>
         </w:numPr>
         <w:jc w:val="both"/>
         <w:rPr/>
@@ -588,7 +588,7 @@
         <w:pStyle w:val="ListParagraph"/>
         <w:numPr>
           <w:ilvl w:val="0"/>
-          <w:numId w:val="6"/>
+          <w:numId w:val="7"/>
         </w:numPr>
         <w:jc w:val="both"/>
         <w:rPr/>
@@ -603,7 +603,7 @@
         <w:pStyle w:val="ListParagraph"/>
         <w:numPr>
           <w:ilvl w:val="1"/>
-          <w:numId w:val="6"/>
+          <w:numId w:val="7"/>
         </w:numPr>
         <w:jc w:val="both"/>
         <w:rPr/>
@@ -622,7 +622,7 @@
         <w:pStyle w:val="ListParagraph"/>
         <w:numPr>
           <w:ilvl w:val="1"/>
-          <w:numId w:val="6"/>
+          <w:numId w:val="7"/>
         </w:numPr>
         <w:jc w:val="both"/>
         <w:rPr/>
@@ -652,7 +652,7 @@
         <w:pStyle w:val="ListParagraph"/>
         <w:numPr>
           <w:ilvl w:val="0"/>
-          <w:numId w:val="6"/>
+          <w:numId w:val="7"/>
         </w:numPr>
         <w:jc w:val="both"/>
         <w:rPr/>
@@ -667,7 +667,7 @@
         <w:pStyle w:val="ListParagraph"/>
         <w:numPr>
           <w:ilvl w:val="0"/>
-          <w:numId w:val="6"/>
+          <w:numId w:val="7"/>
         </w:numPr>
         <w:jc w:val="both"/>
         <w:rPr/>
@@ -682,7 +682,7 @@
         <w:pStyle w:val="ListParagraph"/>
         <w:numPr>
           <w:ilvl w:val="1"/>
-          <w:numId w:val="6"/>
+          <w:numId w:val="7"/>
         </w:numPr>
         <w:jc w:val="both"/>
         <w:rPr/>
@@ -697,7 +697,7 @@
         <w:pStyle w:val="ListParagraph"/>
         <w:numPr>
           <w:ilvl w:val="0"/>
-          <w:numId w:val="6"/>
+          <w:numId w:val="7"/>
         </w:numPr>
         <w:jc w:val="both"/>
         <w:rPr/>
@@ -712,7 +712,7 @@
         <w:pStyle w:val="ListParagraph"/>
         <w:numPr>
           <w:ilvl w:val="1"/>
-          <w:numId w:val="6"/>
+          <w:numId w:val="7"/>
         </w:numPr>
         <w:jc w:val="both"/>
         <w:rPr/>
@@ -738,7 +738,7 @@
         <w:pStyle w:val="ListParagraph"/>
         <w:numPr>
           <w:ilvl w:val="1"/>
-          <w:numId w:val="6"/>
+          <w:numId w:val="7"/>
         </w:numPr>
         <w:jc w:val="both"/>
         <w:rPr/>
@@ -764,7 +764,7 @@
         <w:pStyle w:val="ListParagraph"/>
         <w:numPr>
           <w:ilvl w:val="1"/>
-          <w:numId w:val="6"/>
+          <w:numId w:val="7"/>
         </w:numPr>
         <w:jc w:val="both"/>
         <w:rPr/>
@@ -790,7 +790,7 @@
         <w:pStyle w:val="ListParagraph"/>
         <w:numPr>
           <w:ilvl w:val="1"/>
-          <w:numId w:val="6"/>
+          <w:numId w:val="7"/>
         </w:numPr>
         <w:jc w:val="both"/>
         <w:rPr/>
@@ -816,7 +816,7 @@
         <w:pStyle w:val="ListParagraph"/>
         <w:numPr>
           <w:ilvl w:val="1"/>
-          <w:numId w:val="6"/>
+          <w:numId w:val="7"/>
         </w:numPr>
         <w:jc w:val="both"/>
         <w:rPr/>
@@ -842,7 +842,7 @@
         <w:pStyle w:val="ListParagraph"/>
         <w:numPr>
           <w:ilvl w:val="1"/>
-          <w:numId w:val="6"/>
+          <w:numId w:val="7"/>
         </w:numPr>
         <w:jc w:val="both"/>
         <w:rPr/>
@@ -868,7 +868,7 @@
         <w:pStyle w:val="ListParagraph"/>
         <w:numPr>
           <w:ilvl w:val="1"/>
-          <w:numId w:val="6"/>
+          <w:numId w:val="7"/>
         </w:numPr>
         <w:jc w:val="both"/>
         <w:rPr/>
@@ -894,7 +894,7 @@
         <w:pStyle w:val="ListParagraph"/>
         <w:numPr>
           <w:ilvl w:val="1"/>
-          <w:numId w:val="6"/>
+          <w:numId w:val="7"/>
         </w:numPr>
         <w:jc w:val="both"/>
         <w:rPr/>
@@ -920,7 +920,7 @@
         <w:pStyle w:val="ListParagraph"/>
         <w:numPr>
           <w:ilvl w:val="1"/>
-          <w:numId w:val="6"/>
+          <w:numId w:val="7"/>
         </w:numPr>
         <w:jc w:val="both"/>
         <w:rPr/>
@@ -946,7 +946,7 @@
         <w:pStyle w:val="ListParagraph"/>
         <w:numPr>
           <w:ilvl w:val="1"/>
-          <w:numId w:val="6"/>
+          <w:numId w:val="7"/>
         </w:numPr>
         <w:jc w:val="both"/>
         <w:rPr/>
@@ -972,7 +972,7 @@
         <w:pStyle w:val="ListParagraph"/>
         <w:numPr>
           <w:ilvl w:val="1"/>
-          <w:numId w:val="6"/>
+          <w:numId w:val="7"/>
         </w:numPr>
         <w:jc w:val="both"/>
         <w:rPr/>
@@ -998,7 +998,7 @@
         <w:pStyle w:val="ListParagraph"/>
         <w:numPr>
           <w:ilvl w:val="1"/>
-          <w:numId w:val="6"/>
+          <w:numId w:val="7"/>
         </w:numPr>
         <w:jc w:val="both"/>
         <w:rPr/>
@@ -1030,7 +1030,7 @@
         <w:pStyle w:val="ListParagraph"/>
         <w:numPr>
           <w:ilvl w:val="1"/>
-          <w:numId w:val="6"/>
+          <w:numId w:val="7"/>
         </w:numPr>
         <w:spacing w:before="0" w:after="160"/>
         <w:contextualSpacing/>
@@ -1078,6 +1078,10 @@
     <w:p>
       <w:pPr>
         <w:pStyle w:val="Heading2"/>
+        <w:numPr>
+          <w:ilvl w:val="1"/>
+          <w:numId w:val="2"/>
+        </w:numPr>
         <w:rPr/>
       </w:pPr>
       <w:r>
@@ -1103,6 +1107,26 @@
       <w:r>
         <w:rPr/>
         <w:t>The implementation is based on two files, the module ConfigLoader, which provides a class, and config.yml, which contains the configuration. The class has basically two tasks: First, interaction with the config file (load and save configurations), and second, provides an interface, that other modules can easily access the needed configuration properties. Accordingly to the first task, the class has two methods (load and save) implemented which both uses the path-property. The second task includes properties for each section in the configuration and the corresponding getter methods. But this interface only provides shortcuts for sections in the config.yml-file and not for other .yml-files such as *-fitting.yml files. This requires direct access to the dict via the config-attribute and may look like ConfigLoader.config.[“NAME”].</w:t>
+      </w:r>
+    </w:p>
+    <w:p>
+      <w:pPr>
+        <w:pStyle w:val="Heading2"/>
+        <w:rPr/>
+      </w:pPr>
+      <w:r>
+        <w:rPr/>
+        <w:t>Change styles of plots</w:t>
+      </w:r>
+    </w:p>
+    <w:p>
+      <w:pPr>
+        <w:pStyle w:val="TextBody"/>
+        <w:rPr/>
+      </w:pPr>
+      <w:r>
+        <w:rPr/>
+        <w:t>The basic configuration like color and linestyle can be changed in the config.yml-file in the corresponding part “PLOT”. To add a new style instead of the default setting, one can change a few lines in the module Spectrum.py. In the method “get_markup” one has to add the “linestyle”-key and the corresponding value from the configuration (see also “baseline” as template).</w:t>
       </w:r>
     </w:p>
     <w:p>
@@ -1119,7 +1143,7 @@
         <w:pStyle w:val="Heading2"/>
         <w:numPr>
           <w:ilvl w:val="1"/>
-          <w:numId w:val="3"/>
+          <w:numId w:val="4"/>
         </w:numPr>
         <w:rPr/>
       </w:pPr>
@@ -1143,7 +1167,7 @@
         <w:pStyle w:val="Heading3"/>
         <w:numPr>
           <w:ilvl w:val="2"/>
-          <w:numId w:val="2"/>
+          <w:numId w:val="3"/>
         </w:numPr>
         <w:rPr/>
       </w:pPr>
@@ -1192,7 +1216,7 @@
         <w:pStyle w:val="TextBody"/>
         <w:numPr>
           <w:ilvl w:val="0"/>
-          <w:numId w:val="24"/>
+          <w:numId w:val="25"/>
         </w:numPr>
         <w:rPr/>
       </w:pPr>
@@ -1209,7 +1233,7 @@
         <w:pStyle w:val="TextBody"/>
         <w:numPr>
           <w:ilvl w:val="1"/>
-          <w:numId w:val="24"/>
+          <w:numId w:val="25"/>
         </w:numPr>
         <w:rPr/>
       </w:pPr>
@@ -1227,7 +1251,7 @@
         <w:pStyle w:val="TextBody"/>
         <w:numPr>
           <w:ilvl w:val="1"/>
-          <w:numId w:val="24"/>
+          <w:numId w:val="25"/>
         </w:numPr>
         <w:rPr/>
       </w:pPr>
@@ -1245,7 +1269,7 @@
         <w:pStyle w:val="TextBody"/>
         <w:numPr>
           <w:ilvl w:val="1"/>
-          <w:numId w:val="24"/>
+          <w:numId w:val="25"/>
         </w:numPr>
         <w:rPr/>
       </w:pPr>
@@ -1262,7 +1286,7 @@
         <w:pStyle w:val="TextBody"/>
         <w:numPr>
           <w:ilvl w:val="0"/>
-          <w:numId w:val="24"/>
+          <w:numId w:val="25"/>
         </w:numPr>
         <w:rPr/>
       </w:pPr>
@@ -1279,7 +1303,7 @@
         <w:pStyle w:val="TextBody"/>
         <w:numPr>
           <w:ilvl w:val="1"/>
-          <w:numId w:val="24"/>
+          <w:numId w:val="25"/>
         </w:numPr>
         <w:rPr/>
       </w:pPr>
@@ -1296,7 +1320,7 @@
         <w:pStyle w:val="TextBody"/>
         <w:numPr>
           <w:ilvl w:val="1"/>
-          <w:numId w:val="24"/>
+          <w:numId w:val="25"/>
         </w:numPr>
         <w:rPr/>
       </w:pPr>
@@ -1313,7 +1337,7 @@
         <w:pStyle w:val="TextBody"/>
         <w:numPr>
           <w:ilvl w:val="1"/>
-          <w:numId w:val="24"/>
+          <w:numId w:val="25"/>
         </w:numPr>
         <w:rPr/>
       </w:pPr>
@@ -1330,7 +1354,7 @@
         <w:pStyle w:val="TextBody"/>
         <w:numPr>
           <w:ilvl w:val="0"/>
-          <w:numId w:val="24"/>
+          <w:numId w:val="25"/>
         </w:numPr>
         <w:rPr/>
       </w:pPr>
@@ -1347,7 +1371,7 @@
         <w:pStyle w:val="TextBody"/>
         <w:numPr>
           <w:ilvl w:val="1"/>
-          <w:numId w:val="24"/>
+          <w:numId w:val="25"/>
         </w:numPr>
         <w:rPr/>
       </w:pPr>
@@ -1364,7 +1388,7 @@
         <w:pStyle w:val="TextBody"/>
         <w:numPr>
           <w:ilvl w:val="1"/>
-          <w:numId w:val="24"/>
+          <w:numId w:val="25"/>
         </w:numPr>
         <w:rPr/>
       </w:pPr>
@@ -1381,7 +1405,7 @@
         <w:pStyle w:val="TextBody"/>
         <w:numPr>
           <w:ilvl w:val="1"/>
-          <w:numId w:val="24"/>
+          <w:numId w:val="25"/>
         </w:numPr>
         <w:rPr/>
       </w:pPr>
@@ -1398,7 +1422,7 @@
         <w:pStyle w:val="TextBody"/>
         <w:numPr>
           <w:ilvl w:val="1"/>
-          <w:numId w:val="24"/>
+          <w:numId w:val="25"/>
         </w:numPr>
         <w:rPr/>
       </w:pPr>
@@ -1415,7 +1439,7 @@
         <w:pStyle w:val="Heading3"/>
         <w:numPr>
           <w:ilvl w:val="2"/>
-          <w:numId w:val="2"/>
+          <w:numId w:val="3"/>
         </w:numPr>
         <w:rPr/>
       </w:pPr>
@@ -1450,7 +1474,7 @@
         <w:pStyle w:val="TextBody"/>
         <w:numPr>
           <w:ilvl w:val="0"/>
-          <w:numId w:val="22"/>
+          <w:numId w:val="23"/>
         </w:numPr>
         <w:rPr/>
       </w:pPr>
@@ -1464,7 +1488,7 @@
         <w:pStyle w:val="TextBody"/>
         <w:numPr>
           <w:ilvl w:val="0"/>
-          <w:numId w:val="22"/>
+          <w:numId w:val="23"/>
         </w:numPr>
         <w:rPr/>
       </w:pPr>
@@ -1478,7 +1502,7 @@
         <w:pStyle w:val="TextBody"/>
         <w:numPr>
           <w:ilvl w:val="1"/>
-          <w:numId w:val="22"/>
+          <w:numId w:val="23"/>
         </w:numPr>
         <w:rPr/>
       </w:pPr>
@@ -1499,7 +1523,7 @@
         <w:pStyle w:val="TextBody"/>
         <w:numPr>
           <w:ilvl w:val="1"/>
-          <w:numId w:val="22"/>
+          <w:numId w:val="23"/>
         </w:numPr>
         <w:rPr>
           <w:i w:val="false"/>
@@ -1520,7 +1544,7 @@
         <w:pStyle w:val="TextBody"/>
         <w:numPr>
           <w:ilvl w:val="0"/>
-          <w:numId w:val="22"/>
+          <w:numId w:val="23"/>
         </w:numPr>
         <w:rPr/>
       </w:pPr>
@@ -1534,7 +1558,7 @@
         <w:pStyle w:val="TextBody"/>
         <w:numPr>
           <w:ilvl w:val="1"/>
-          <w:numId w:val="22"/>
+          <w:numId w:val="23"/>
         </w:numPr>
         <w:rPr/>
       </w:pPr>
@@ -1562,7 +1586,7 @@
         <w:pStyle w:val="TextBody"/>
         <w:numPr>
           <w:ilvl w:val="0"/>
-          <w:numId w:val="22"/>
+          <w:numId w:val="23"/>
         </w:numPr>
         <w:rPr/>
       </w:pPr>
@@ -1576,7 +1600,7 @@
         <w:pStyle w:val="TextBody"/>
         <w:numPr>
           <w:ilvl w:val="1"/>
-          <w:numId w:val="22"/>
+          <w:numId w:val="23"/>
         </w:numPr>
         <w:rPr/>
       </w:pPr>
@@ -1777,7 +1801,7 @@
         <w:pStyle w:val="Normal"/>
         <w:numPr>
           <w:ilvl w:val="0"/>
-          <w:numId w:val="8"/>
+          <w:numId w:val="9"/>
         </w:numPr>
         <w:rPr/>
       </w:pPr>
@@ -1791,7 +1815,7 @@
         <w:pStyle w:val="ListParagraph"/>
         <w:numPr>
           <w:ilvl w:val="0"/>
-          <w:numId w:val="8"/>
+          <w:numId w:val="9"/>
         </w:numPr>
         <w:rPr/>
       </w:pPr>
@@ -1826,7 +1850,7 @@
         <w:pStyle w:val="Normal"/>
         <w:numPr>
           <w:ilvl w:val="0"/>
-          <w:numId w:val="9"/>
+          <w:numId w:val="10"/>
         </w:numPr>
         <w:rPr/>
       </w:pPr>
@@ -1840,7 +1864,7 @@
         <w:pStyle w:val="Normal"/>
         <w:numPr>
           <w:ilvl w:val="1"/>
-          <w:numId w:val="9"/>
+          <w:numId w:val="10"/>
         </w:numPr>
         <w:rPr/>
       </w:pPr>
@@ -1854,51 +1878,13 @@
         <w:pStyle w:val="Normal"/>
         <w:numPr>
           <w:ilvl w:val="1"/>
-          <w:numId w:val="9"/>
+          <w:numId w:val="10"/>
         </w:numPr>
         <w:rPr/>
       </w:pPr>
       <w:r>
         <w:rPr/>
         <w:t>Can be run in terminal or in other test suites.</w:t>
-      </w:r>
-    </w:p>
-    <w:p>
-      <w:pPr>
-        <w:pStyle w:val="Normal"/>
-        <w:numPr>
-          <w:ilvl w:val="0"/>
-          <w:numId w:val="9"/>
-        </w:numPr>
-        <w:rPr/>
-      </w:pPr>
-      <w:r>
-        <w:rPr/>
-        <w:t>Methods: test_method(self, args)</w:t>
-      </w:r>
-    </w:p>
-    <w:p>
-      <w:pPr>
-        <w:pStyle w:val="Normal"/>
-        <w:numPr>
-          <w:ilvl w:val="1"/>
-          <w:numId w:val="9"/>
-        </w:numPr>
-        <w:rPr/>
-      </w:pPr>
-      <w:r>
-        <w:rPr/>
-        <w:t>test_ is necessary to recognize the module as a test method.</w:t>
-      </w:r>
-    </w:p>
-    <w:p>
-      <w:pPr>
-        <w:pStyle w:val="Normal"/>
-        <w:rPr/>
-      </w:pPr>
-      <w:r>
-        <w:rPr/>
-        <w:t>How to run tests:</w:t>
       </w:r>
     </w:p>
     <w:p>
@@ -1912,40 +1898,12 @@
       </w:pPr>
       <w:r>
         <w:rPr/>
-        <w:t>Open Anaconda Prompt</w:t>
+        <w:t>Methods: test_method(self, args)</w:t>
       </w:r>
     </w:p>
     <w:p>
       <w:pPr>
         <w:pStyle w:val="Normal"/>
-        <w:numPr>
-          <w:ilvl w:val="0"/>
-          <w:numId w:val="10"/>
-        </w:numPr>
-        <w:rPr/>
-      </w:pPr>
-      <w:r>
-        <w:rPr/>
-        <w:t>Navigate to the root directory</w:t>
-      </w:r>
-    </w:p>
-    <w:p>
-      <w:pPr>
-        <w:pStyle w:val="Normal"/>
-        <w:numPr>
-          <w:ilvl w:val="0"/>
-          <w:numId w:val="10"/>
-        </w:numPr>
-        <w:rPr/>
-      </w:pPr>
-      <w:r>
-        <w:rPr/>
-        <w:t>Type in: python -m unittest [name]</w:t>
-      </w:r>
-    </w:p>
-    <w:p>
-      <w:pPr>
-        <w:pStyle w:val="ListParagraph"/>
         <w:numPr>
           <w:ilvl w:val="1"/>
           <w:numId w:val="10"/>
@@ -1953,6 +1911,72 @@
         <w:rPr/>
       </w:pPr>
       <w:r>
+        <w:rPr/>
+        <w:t>test_ is necessary to recognize the module as a test method.</w:t>
+      </w:r>
+    </w:p>
+    <w:p>
+      <w:pPr>
+        <w:pStyle w:val="Normal"/>
+        <w:rPr/>
+      </w:pPr>
+      <w:r>
+        <w:rPr/>
+        <w:t>How to run tests:</w:t>
+      </w:r>
+    </w:p>
+    <w:p>
+      <w:pPr>
+        <w:pStyle w:val="Normal"/>
+        <w:numPr>
+          <w:ilvl w:val="0"/>
+          <w:numId w:val="11"/>
+        </w:numPr>
+        <w:rPr/>
+      </w:pPr>
+      <w:r>
+        <w:rPr/>
+        <w:t>Open Anaconda Prompt</w:t>
+      </w:r>
+    </w:p>
+    <w:p>
+      <w:pPr>
+        <w:pStyle w:val="Normal"/>
+        <w:numPr>
+          <w:ilvl w:val="0"/>
+          <w:numId w:val="11"/>
+        </w:numPr>
+        <w:rPr/>
+      </w:pPr>
+      <w:r>
+        <w:rPr/>
+        <w:t>Navigate to the root directory</w:t>
+      </w:r>
+    </w:p>
+    <w:p>
+      <w:pPr>
+        <w:pStyle w:val="Normal"/>
+        <w:numPr>
+          <w:ilvl w:val="0"/>
+          <w:numId w:val="11"/>
+        </w:numPr>
+        <w:rPr/>
+      </w:pPr>
+      <w:r>
+        <w:rPr/>
+        <w:t>Type in: python -m unittest [name]</w:t>
+      </w:r>
+    </w:p>
+    <w:p>
+      <w:pPr>
+        <w:pStyle w:val="ListParagraph"/>
+        <w:numPr>
+          <w:ilvl w:val="1"/>
+          <w:numId w:val="11"/>
+        </w:numPr>
+        <w:rPr/>
+      </w:pPr>
+      <w:r>
         <w:rPr>
           <w:lang w:val="en-GB"/>
         </w:rPr>
@@ -1976,7 +2000,7 @@
         <w:pStyle w:val="ListParagraph"/>
         <w:numPr>
           <w:ilvl w:val="1"/>
-          <w:numId w:val="10"/>
+          <w:numId w:val="11"/>
         </w:numPr>
         <w:rPr/>
       </w:pPr>
@@ -2005,7 +2029,7 @@
         <w:pStyle w:val="ListParagraph"/>
         <w:numPr>
           <w:ilvl w:val="1"/>
-          <w:numId w:val="10"/>
+          <w:numId w:val="11"/>
         </w:numPr>
         <w:rPr>
           <w:lang w:val="en-GB"/>
@@ -2023,7 +2047,7 @@
         <w:pStyle w:val="ListParagraph"/>
         <w:numPr>
           <w:ilvl w:val="0"/>
-          <w:numId w:val="10"/>
+          <w:numId w:val="11"/>
         </w:numPr>
         <w:rPr>
           <w:lang w:val="en-GB"/>
@@ -2041,7 +2065,7 @@
         <w:pStyle w:val="ListParagraph"/>
         <w:numPr>
           <w:ilvl w:val="0"/>
-          <w:numId w:val="10"/>
+          <w:numId w:val="11"/>
         </w:numPr>
         <w:rPr>
           <w:lang w:val="en-GB"/>
@@ -2059,7 +2083,7 @@
         <w:pStyle w:val="Heading2"/>
         <w:numPr>
           <w:ilvl w:val="1"/>
-          <w:numId w:val="5"/>
+          <w:numId w:val="6"/>
         </w:numPr>
         <w:rPr/>
       </w:pPr>
@@ -2083,7 +2107,7 @@
         <w:pStyle w:val="Heading3"/>
         <w:numPr>
           <w:ilvl w:val="2"/>
-          <w:numId w:val="5"/>
+          <w:numId w:val="6"/>
         </w:numPr>
         <w:rPr/>
       </w:pPr>
@@ -2116,7 +2140,7 @@
         <w:pStyle w:val="Heading2"/>
         <w:numPr>
           <w:ilvl w:val="1"/>
-          <w:numId w:val="5"/>
+          <w:numId w:val="6"/>
         </w:numPr>
         <w:rPr/>
       </w:pPr>
@@ -2130,7 +2154,7 @@
         <w:pStyle w:val="Heading3"/>
         <w:numPr>
           <w:ilvl w:val="2"/>
-          <w:numId w:val="5"/>
+          <w:numId w:val="6"/>
         </w:numPr>
         <w:rPr/>
       </w:pPr>
@@ -2160,7 +2184,7 @@
           <mc:Choice Requires="wps">
             <w:drawing>
               <wp:inline distT="0" distB="0" distL="0" distR="0">
-                <wp:extent cx="3004820" cy="649605"/>
+                <wp:extent cx="3005455" cy="649605"/>
                 <wp:effectExtent l="0" t="0" r="0" b="0"/>
                 <wp:docPr id="3" name=""/>
                 <a:graphic xmlns:a="http://schemas.openxmlformats.org/drawingml/2006/main">
@@ -2170,7 +2194,7 @@
                       <wps:spPr>
                         <a:xfrm>
                           <a:off x="0" y="0"/>
-                          <a:ext cx="3004200" cy="649080"/>
+                          <a:ext cx="3004920" cy="649080"/>
                         </a:xfrm>
                         <a:prstGeom prst="rect">
                           <a:avLst/>
@@ -2191,7 +2215,7 @@
                           <w:p>
                             <w:pPr>
                               <w:pStyle w:val="FrameContents"/>
-                              <w:overflowPunct w:val="false"/>
+                              <w:overflowPunct w:val="true"/>
                               <w:spacing w:lineRule="auto" w:line="240" w:before="0" w:after="0"/>
                               <w:rPr>
                                 <w:rFonts w:ascii="Calibri" w:hAnsi="Calibri" w:eastAsia="Calibri"/>
@@ -2211,7 +2235,7 @@
                           <w:p>
                             <w:pPr>
                               <w:pStyle w:val="FrameContents"/>
-                              <w:overflowPunct w:val="false"/>
+                              <w:overflowPunct w:val="true"/>
                               <w:spacing w:lineRule="auto" w:line="240" w:before="0" w:after="0"/>
                               <w:rPr>
                                 <w:color w:val="auto"/>
@@ -2226,7 +2250,7 @@
                           <w:p>
                             <w:pPr>
                               <w:pStyle w:val="FrameContents"/>
-                              <w:overflowPunct w:val="false"/>
+                              <w:overflowPunct w:val="true"/>
                               <w:spacing w:lineRule="auto" w:line="240" w:before="0" w:after="0"/>
                               <w:rPr>
                                 <w:rFonts w:ascii="Calibri" w:hAnsi="Calibri" w:eastAsia="Calibri"/>
@@ -2246,7 +2270,7 @@
                           <w:p>
                             <w:pPr>
                               <w:pStyle w:val="FrameContents"/>
-                              <w:overflowPunct w:val="false"/>
+                              <w:overflowPunct w:val="true"/>
                               <w:spacing w:lineRule="auto" w:line="240" w:before="0" w:after="0"/>
                               <w:rPr/>
                             </w:pPr>
@@ -2272,7 +2296,7 @@
           </mc:Choice>
           <mc:Fallback>
             <w:pict>
-              <v:rect id="shape_0" stroked="f" style="position:absolute;margin-left:0pt;margin-top:-51.15pt;width:236.5pt;height:51.05pt;mso-position-vertical:top">
+              <v:rect id="shape_0" stroked="f" style="position:absolute;margin-left:0pt;margin-top:-51.15pt;width:236.55pt;height:51.05pt;mso-position-vertical:top">
                 <w10:wrap type="square"/>
                 <v:fill o:detectmouseclick="t" on="false"/>
                 <v:stroke color="#3465a4" joinstyle="round" endcap="flat"/>
@@ -2281,7 +2305,7 @@
                     <w:p>
                       <w:pPr>
                         <w:pStyle w:val="FrameContents"/>
-                        <w:overflowPunct w:val="false"/>
+                        <w:overflowPunct w:val="true"/>
                         <w:spacing w:lineRule="auto" w:line="240" w:before="0" w:after="0"/>
                         <w:rPr>
                           <w:rFonts w:ascii="Calibri" w:hAnsi="Calibri" w:eastAsia="Calibri"/>
@@ -2301,7 +2325,7 @@
                     <w:p>
                       <w:pPr>
                         <w:pStyle w:val="FrameContents"/>
-                        <w:overflowPunct w:val="false"/>
+                        <w:overflowPunct w:val="true"/>
                         <w:spacing w:lineRule="auto" w:line="240" w:before="0" w:after="0"/>
                         <w:rPr>
                           <w:color w:val="auto"/>
@@ -2316,7 +2340,7 @@
                     <w:p>
                       <w:pPr>
                         <w:pStyle w:val="FrameContents"/>
-                        <w:overflowPunct w:val="false"/>
+                        <w:overflowPunct w:val="true"/>
                         <w:spacing w:lineRule="auto" w:line="240" w:before="0" w:after="0"/>
                         <w:rPr>
                           <w:rFonts w:ascii="Calibri" w:hAnsi="Calibri" w:eastAsia="Calibri"/>
@@ -2336,7 +2360,7 @@
                     <w:p>
                       <w:pPr>
                         <w:pStyle w:val="FrameContents"/>
-                        <w:overflowPunct w:val="false"/>
+                        <w:overflowPunct w:val="true"/>
                         <w:spacing w:lineRule="auto" w:line="240" w:before="0" w:after="0"/>
                         <w:rPr/>
                       </w:pPr>
@@ -2372,7 +2396,7 @@
         <w:pStyle w:val="Heading3"/>
         <w:numPr>
           <w:ilvl w:val="2"/>
-          <w:numId w:val="5"/>
+          <w:numId w:val="6"/>
         </w:numPr>
         <w:rPr/>
       </w:pPr>
@@ -2420,7 +2444,7 @@
         <w:pStyle w:val="Normal"/>
         <w:numPr>
           <w:ilvl w:val="0"/>
-          <w:numId w:val="12"/>
+          <w:numId w:val="13"/>
         </w:numPr>
         <w:rPr/>
       </w:pPr>
@@ -2438,7 +2462,7 @@
         <w:pStyle w:val="PreformattedText"/>
         <w:numPr>
           <w:ilvl w:val="0"/>
-          <w:numId w:val="11"/>
+          <w:numId w:val="12"/>
         </w:numPr>
         <w:rPr/>
       </w:pPr>
@@ -2467,7 +2491,7 @@
         <w:pStyle w:val="TextBody"/>
         <w:numPr>
           <w:ilvl w:val="0"/>
-          <w:numId w:val="13"/>
+          <w:numId w:val="14"/>
         </w:numPr>
         <w:rPr/>
       </w:pPr>
@@ -2498,7 +2522,7 @@
         <w:pStyle w:val="TextBody"/>
         <w:numPr>
           <w:ilvl w:val="0"/>
-          <w:numId w:val="14"/>
+          <w:numId w:val="15"/>
         </w:numPr>
         <w:rPr/>
       </w:pPr>
@@ -2539,7 +2563,7 @@
         <w:pStyle w:val="PreformattedText"/>
         <w:numPr>
           <w:ilvl w:val="0"/>
-          <w:numId w:val="14"/>
+          <w:numId w:val="15"/>
         </w:numPr>
         <w:rPr/>
       </w:pPr>
@@ -2580,7 +2604,7 @@
         <w:pStyle w:val="TextBody"/>
         <w:numPr>
           <w:ilvl w:val="1"/>
-          <w:numId w:val="14"/>
+          <w:numId w:val="15"/>
         </w:numPr>
         <w:rPr/>
       </w:pPr>
@@ -2618,7 +2642,7 @@
         <w:pStyle w:val="TextBody"/>
         <w:numPr>
           <w:ilvl w:val="1"/>
-          <w:numId w:val="14"/>
+          <w:numId w:val="15"/>
         </w:numPr>
         <w:rPr/>
       </w:pPr>
@@ -2660,7 +2684,7 @@
         <w:pStyle w:val="TextBody"/>
         <w:numPr>
           <w:ilvl w:val="0"/>
-          <w:numId w:val="16"/>
+          <w:numId w:val="17"/>
         </w:numPr>
         <w:rPr/>
       </w:pPr>
@@ -2685,7 +2709,7 @@
         <w:pStyle w:val="TextBody"/>
         <w:numPr>
           <w:ilvl w:val="0"/>
-          <w:numId w:val="15"/>
+          <w:numId w:val="16"/>
         </w:numPr>
         <w:rPr/>
       </w:pPr>
@@ -2708,7 +2732,7 @@
         <w:pStyle w:val="TextBody"/>
         <w:numPr>
           <w:ilvl w:val="0"/>
-          <w:numId w:val="15"/>
+          <w:numId w:val="16"/>
         </w:numPr>
         <w:rPr>
           <w:rStyle w:val="SourceText"/>
@@ -2759,7 +2783,7 @@
         <w:pStyle w:val="TextBody"/>
         <w:numPr>
           <w:ilvl w:val="0"/>
-          <w:numId w:val="18"/>
+          <w:numId w:val="19"/>
         </w:numPr>
         <w:rPr/>
       </w:pPr>
@@ -2784,7 +2808,7 @@
         <w:pStyle w:val="TextBody"/>
         <w:numPr>
           <w:ilvl w:val="0"/>
-          <w:numId w:val="18"/>
+          <w:numId w:val="19"/>
         </w:numPr>
         <w:rPr/>
       </w:pPr>
@@ -2807,7 +2831,7 @@
         <w:pStyle w:val="TextBody"/>
         <w:numPr>
           <w:ilvl w:val="0"/>
-          <w:numId w:val="18"/>
+          <w:numId w:val="19"/>
         </w:numPr>
         <w:rPr/>
       </w:pPr>
@@ -2830,7 +2854,7 @@
         <w:pStyle w:val="TextBody"/>
         <w:numPr>
           <w:ilvl w:val="0"/>
-          <w:numId w:val="18"/>
+          <w:numId w:val="19"/>
         </w:numPr>
         <w:rPr/>
       </w:pPr>
@@ -2872,7 +2896,7 @@
         <w:pStyle w:val="TextBody"/>
         <w:numPr>
           <w:ilvl w:val="0"/>
-          <w:numId w:val="17"/>
+          <w:numId w:val="18"/>
         </w:numPr>
         <w:rPr/>
       </w:pPr>
@@ -2910,7 +2934,7 @@
         <w:pStyle w:val="TextBody"/>
         <w:numPr>
           <w:ilvl w:val="0"/>
-          <w:numId w:val="17"/>
+          <w:numId w:val="18"/>
         </w:numPr>
         <w:rPr/>
       </w:pPr>
@@ -2933,7 +2957,7 @@
         <w:pStyle w:val="TextBody"/>
         <w:numPr>
           <w:ilvl w:val="0"/>
-          <w:numId w:val="17"/>
+          <w:numId w:val="18"/>
         </w:numPr>
         <w:rPr/>
       </w:pPr>
@@ -2956,7 +2980,7 @@
         <w:pStyle w:val="TextBody"/>
         <w:numPr>
           <w:ilvl w:val="0"/>
-          <w:numId w:val="17"/>
+          <w:numId w:val="18"/>
         </w:numPr>
         <w:rPr/>
       </w:pPr>
@@ -2979,7 +3003,7 @@
         <w:pStyle w:val="TextBody"/>
         <w:numPr>
           <w:ilvl w:val="0"/>
-          <w:numId w:val="17"/>
+          <w:numId w:val="18"/>
         </w:numPr>
         <w:rPr/>
       </w:pPr>
@@ -3004,7 +3028,7 @@
         <w:pStyle w:val="TextBody"/>
         <w:numPr>
           <w:ilvl w:val="0"/>
-          <w:numId w:val="17"/>
+          <w:numId w:val="18"/>
         </w:numPr>
         <w:rPr/>
       </w:pPr>
@@ -3029,7 +3053,7 @@
         <w:pStyle w:val="TextBody"/>
         <w:numPr>
           <w:ilvl w:val="0"/>
-          <w:numId w:val="17"/>
+          <w:numId w:val="18"/>
         </w:numPr>
         <w:rPr/>
       </w:pPr>
@@ -3064,7 +3088,7 @@
         <w:pStyle w:val="Heading2"/>
         <w:numPr>
           <w:ilvl w:val="1"/>
-          <w:numId w:val="4"/>
+          <w:numId w:val="5"/>
         </w:numPr>
         <w:rPr/>
       </w:pPr>
@@ -3093,7 +3117,7 @@
         <w:pStyle w:val="TextBody"/>
         <w:numPr>
           <w:ilvl w:val="0"/>
-          <w:numId w:val="21"/>
+          <w:numId w:val="22"/>
         </w:numPr>
         <w:rPr/>
       </w:pPr>
@@ -3110,7 +3134,7 @@
         <w:pStyle w:val="TextBody"/>
         <w:numPr>
           <w:ilvl w:val="0"/>
-          <w:numId w:val="21"/>
+          <w:numId w:val="22"/>
         </w:numPr>
         <w:rPr/>
       </w:pPr>
@@ -3127,7 +3151,7 @@
         <w:pStyle w:val="TextBody"/>
         <w:numPr>
           <w:ilvl w:val="0"/>
-          <w:numId w:val="21"/>
+          <w:numId w:val="22"/>
         </w:numPr>
         <w:rPr/>
       </w:pPr>
@@ -3144,7 +3168,7 @@
         <w:pStyle w:val="TextBody"/>
         <w:numPr>
           <w:ilvl w:val="0"/>
-          <w:numId w:val="21"/>
+          <w:numId w:val="22"/>
         </w:numPr>
         <w:rPr/>
       </w:pPr>
@@ -3161,7 +3185,7 @@
         <w:pStyle w:val="Heading2"/>
         <w:numPr>
           <w:ilvl w:val="1"/>
-          <w:numId w:val="4"/>
+          <w:numId w:val="5"/>
         </w:numPr>
         <w:rPr/>
       </w:pPr>
@@ -3190,7 +3214,7 @@
         <w:pStyle w:val="TextBody"/>
         <w:numPr>
           <w:ilvl w:val="0"/>
-          <w:numId w:val="25"/>
+          <w:numId w:val="26"/>
         </w:numPr>
         <w:rPr/>
       </w:pPr>
@@ -3207,7 +3231,7 @@
         <w:pStyle w:val="TextBody"/>
         <w:numPr>
           <w:ilvl w:val="1"/>
-          <w:numId w:val="25"/>
+          <w:numId w:val="26"/>
         </w:numPr>
         <w:rPr/>
       </w:pPr>
@@ -3224,7 +3248,7 @@
         <w:pStyle w:val="TextBody"/>
         <w:numPr>
           <w:ilvl w:val="1"/>
-          <w:numId w:val="25"/>
+          <w:numId w:val="26"/>
         </w:numPr>
         <w:rPr/>
       </w:pPr>
@@ -3254,7 +3278,7 @@
         <w:pStyle w:val="TextBody"/>
         <w:numPr>
           <w:ilvl w:val="0"/>
-          <w:numId w:val="19"/>
+          <w:numId w:val="20"/>
         </w:numPr>
         <w:rPr/>
       </w:pPr>
@@ -3270,7 +3294,7 @@
         <w:pStyle w:val="TextBody"/>
         <w:numPr>
           <w:ilvl w:val="0"/>
-          <w:numId w:val="19"/>
+          <w:numId w:val="20"/>
         </w:numPr>
         <w:rPr/>
       </w:pPr>
@@ -3299,7 +3323,7 @@
         <w:pStyle w:val="TextBody"/>
         <w:numPr>
           <w:ilvl w:val="0"/>
-          <w:numId w:val="20"/>
+          <w:numId w:val="21"/>
         </w:numPr>
         <w:rPr/>
       </w:pPr>
@@ -3316,7 +3340,7 @@
         <w:pStyle w:val="TextBody"/>
         <w:numPr>
           <w:ilvl w:val="0"/>
-          <w:numId w:val="20"/>
+          <w:numId w:val="21"/>
         </w:numPr>
         <w:rPr/>
       </w:pPr>
@@ -3370,7 +3394,7 @@
         <w:pStyle w:val="Normal"/>
         <w:numPr>
           <w:ilvl w:val="0"/>
-          <w:numId w:val="23"/>
+          <w:numId w:val="24"/>
         </w:numPr>
         <w:spacing w:before="0" w:after="160"/>
         <w:rPr/>
@@ -3860,265 +3884,211 @@
   <w:abstractNum w:abstractNumId="6">
     <w:lvl w:ilvl="0">
       <w:start w:val="1"/>
-      <w:numFmt w:val="bullet"/>
-      <w:lvlText w:val="-"/>
-      <w:lvlJc w:val="left"/>
-      <w:pPr>
-        <w:ind w:left="720" w:hanging="360"/>
-      </w:pPr>
-      <w:rPr>
-        <w:rFonts w:ascii="Calibri" w:hAnsi="Calibri" w:cs="Calibri" w:hint="default"/>
-        <w:rFonts w:cs="Calibri"/>
-      </w:rPr>
+      <w:numFmt w:val="none"/>
+      <w:suff w:val="nothing"/>
+      <w:lvlText w:val=""/>
+      <w:lvlJc w:val="left"/>
+      <w:pPr>
+        <w:ind w:left="0" w:hanging="0"/>
+      </w:pPr>
     </w:lvl>
     <w:lvl w:ilvl="1">
       <w:start w:val="1"/>
-      <w:numFmt w:val="bullet"/>
-      <w:lvlText w:val="o"/>
-      <w:lvlJc w:val="left"/>
-      <w:pPr>
-        <w:ind w:left="1440" w:hanging="360"/>
-      </w:pPr>
-      <w:rPr>
-        <w:rFonts w:ascii="Courier New" w:hAnsi="Courier New" w:cs="Courier New" w:hint="default"/>
-        <w:rFonts w:cs="Courier New"/>
-      </w:rPr>
+      <w:numFmt w:val="none"/>
+      <w:suff w:val="nothing"/>
+      <w:lvlText w:val=""/>
+      <w:lvlJc w:val="left"/>
+      <w:pPr>
+        <w:ind w:left="0" w:hanging="0"/>
+      </w:pPr>
     </w:lvl>
     <w:lvl w:ilvl="2">
       <w:start w:val="1"/>
-      <w:numFmt w:val="bullet"/>
-      <w:lvlText w:val=""/>
-      <w:lvlJc w:val="left"/>
-      <w:pPr>
-        <w:ind w:left="2160" w:hanging="360"/>
-      </w:pPr>
-      <w:rPr>
-        <w:rFonts w:ascii="Wingdings" w:hAnsi="Wingdings" w:cs="Wingdings" w:hint="default"/>
-        <w:rFonts w:cs="Wingdings"/>
-      </w:rPr>
+      <w:numFmt w:val="none"/>
+      <w:suff w:val="nothing"/>
+      <w:lvlText w:val=""/>
+      <w:lvlJc w:val="left"/>
+      <w:pPr>
+        <w:ind w:left="0" w:hanging="0"/>
+      </w:pPr>
     </w:lvl>
     <w:lvl w:ilvl="3">
       <w:start w:val="1"/>
-      <w:numFmt w:val="bullet"/>
-      <w:lvlText w:val=""/>
-      <w:lvlJc w:val="left"/>
-      <w:pPr>
-        <w:ind w:left="2880" w:hanging="360"/>
-      </w:pPr>
-      <w:rPr>
-        <w:rFonts w:ascii="Symbol" w:hAnsi="Symbol" w:cs="Symbol" w:hint="default"/>
-        <w:rFonts w:cs="Symbol"/>
-      </w:rPr>
+      <w:numFmt w:val="none"/>
+      <w:suff w:val="nothing"/>
+      <w:lvlText w:val=""/>
+      <w:lvlJc w:val="left"/>
+      <w:pPr>
+        <w:ind w:left="0" w:hanging="0"/>
+      </w:pPr>
     </w:lvl>
     <w:lvl w:ilvl="4">
       <w:start w:val="1"/>
-      <w:numFmt w:val="bullet"/>
-      <w:lvlText w:val="o"/>
-      <w:lvlJc w:val="left"/>
-      <w:pPr>
-        <w:ind w:left="3600" w:hanging="360"/>
-      </w:pPr>
-      <w:rPr>
-        <w:rFonts w:ascii="Courier New" w:hAnsi="Courier New" w:cs="Courier New" w:hint="default"/>
-        <w:rFonts w:cs="Courier New"/>
-      </w:rPr>
+      <w:numFmt w:val="none"/>
+      <w:suff w:val="nothing"/>
+      <w:lvlText w:val=""/>
+      <w:lvlJc w:val="left"/>
+      <w:pPr>
+        <w:ind w:left="0" w:hanging="0"/>
+      </w:pPr>
     </w:lvl>
     <w:lvl w:ilvl="5">
       <w:start w:val="1"/>
-      <w:numFmt w:val="bullet"/>
-      <w:lvlText w:val=""/>
-      <w:lvlJc w:val="left"/>
-      <w:pPr>
-        <w:ind w:left="4320" w:hanging="360"/>
-      </w:pPr>
-      <w:rPr>
-        <w:rFonts w:ascii="Wingdings" w:hAnsi="Wingdings" w:cs="Wingdings" w:hint="default"/>
-        <w:rFonts w:cs="Wingdings"/>
-      </w:rPr>
+      <w:numFmt w:val="none"/>
+      <w:suff w:val="nothing"/>
+      <w:lvlText w:val=""/>
+      <w:lvlJc w:val="left"/>
+      <w:pPr>
+        <w:ind w:left="0" w:hanging="0"/>
+      </w:pPr>
     </w:lvl>
     <w:lvl w:ilvl="6">
       <w:start w:val="1"/>
-      <w:numFmt w:val="bullet"/>
-      <w:lvlText w:val=""/>
-      <w:lvlJc w:val="left"/>
-      <w:pPr>
-        <w:ind w:left="5040" w:hanging="360"/>
-      </w:pPr>
-      <w:rPr>
-        <w:rFonts w:ascii="Symbol" w:hAnsi="Symbol" w:cs="Symbol" w:hint="default"/>
-        <w:rFonts w:cs="Symbol"/>
-      </w:rPr>
+      <w:numFmt w:val="none"/>
+      <w:suff w:val="nothing"/>
+      <w:lvlText w:val=""/>
+      <w:lvlJc w:val="left"/>
+      <w:pPr>
+        <w:ind w:left="0" w:hanging="0"/>
+      </w:pPr>
     </w:lvl>
     <w:lvl w:ilvl="7">
       <w:start w:val="1"/>
-      <w:numFmt w:val="bullet"/>
-      <w:lvlText w:val="o"/>
-      <w:lvlJc w:val="left"/>
-      <w:pPr>
-        <w:ind w:left="5760" w:hanging="360"/>
-      </w:pPr>
-      <w:rPr>
-        <w:rFonts w:ascii="Courier New" w:hAnsi="Courier New" w:cs="Courier New" w:hint="default"/>
-        <w:rFonts w:cs="Courier New"/>
-      </w:rPr>
+      <w:numFmt w:val="none"/>
+      <w:suff w:val="nothing"/>
+      <w:lvlText w:val=""/>
+      <w:lvlJc w:val="left"/>
+      <w:pPr>
+        <w:ind w:left="0" w:hanging="0"/>
+      </w:pPr>
     </w:lvl>
     <w:lvl w:ilvl="8">
       <w:start w:val="1"/>
-      <w:numFmt w:val="bullet"/>
-      <w:lvlText w:val=""/>
-      <w:lvlJc w:val="left"/>
-      <w:pPr>
-        <w:ind w:left="6480" w:hanging="360"/>
-      </w:pPr>
-      <w:rPr>
-        <w:rFonts w:ascii="Wingdings" w:hAnsi="Wingdings" w:cs="Wingdings" w:hint="default"/>
-        <w:rFonts w:cs="Wingdings"/>
-      </w:rPr>
+      <w:numFmt w:val="none"/>
+      <w:suff w:val="nothing"/>
+      <w:lvlText w:val=""/>
+      <w:lvlJc w:val="left"/>
+      <w:pPr>
+        <w:ind w:left="0" w:hanging="0"/>
+      </w:pPr>
     </w:lvl>
   </w:abstractNum>
   <w:abstractNum w:abstractNumId="7">
     <w:lvl w:ilvl="0">
       <w:start w:val="1"/>
       <w:numFmt w:val="bullet"/>
+      <w:lvlText w:val="-"/>
+      <w:lvlJc w:val="left"/>
+      <w:pPr>
+        <w:ind w:left="720" w:hanging="360"/>
+      </w:pPr>
+      <w:rPr>
+        <w:rFonts w:ascii="Calibri" w:hAnsi="Calibri" w:cs="Calibri" w:hint="default"/>
+        <w:rFonts w:cs="Calibri"/>
+      </w:rPr>
+    </w:lvl>
+    <w:lvl w:ilvl="1">
+      <w:start w:val="1"/>
+      <w:numFmt w:val="bullet"/>
+      <w:lvlText w:val="o"/>
+      <w:lvlJc w:val="left"/>
+      <w:pPr>
+        <w:ind w:left="1440" w:hanging="360"/>
+      </w:pPr>
+      <w:rPr>
+        <w:rFonts w:ascii="Courier New" w:hAnsi="Courier New" w:cs="Courier New" w:hint="default"/>
+        <w:rFonts w:cs="Courier New"/>
+      </w:rPr>
+    </w:lvl>
+    <w:lvl w:ilvl="2">
+      <w:start w:val="1"/>
+      <w:numFmt w:val="bullet"/>
+      <w:lvlText w:val=""/>
+      <w:lvlJc w:val="left"/>
+      <w:pPr>
+        <w:ind w:left="2160" w:hanging="360"/>
+      </w:pPr>
+      <w:rPr>
+        <w:rFonts w:ascii="Wingdings" w:hAnsi="Wingdings" w:cs="Wingdings" w:hint="default"/>
+        <w:rFonts w:cs="Wingdings"/>
+      </w:rPr>
+    </w:lvl>
+    <w:lvl w:ilvl="3">
+      <w:start w:val="1"/>
+      <w:numFmt w:val="bullet"/>
       <w:lvlText w:val=""/>
       <w:lvlJc w:val="left"/>
       <w:pPr>
-        <w:tabs>
-          <w:tab w:val="num" w:pos="707"/>
-        </w:tabs>
-        <w:ind w:left="707" w:hanging="283"/>
+        <w:ind w:left="2880" w:hanging="360"/>
       </w:pPr>
       <w:rPr>
         <w:rFonts w:ascii="Symbol" w:hAnsi="Symbol" w:cs="Symbol" w:hint="default"/>
-        <w:rFonts w:cs="OpenSymbol"/>
-      </w:rPr>
-    </w:lvl>
-    <w:lvl w:ilvl="1">
+        <w:rFonts w:cs="Symbol"/>
+      </w:rPr>
+    </w:lvl>
+    <w:lvl w:ilvl="4">
+      <w:start w:val="1"/>
+      <w:numFmt w:val="bullet"/>
+      <w:lvlText w:val="o"/>
+      <w:lvlJc w:val="left"/>
+      <w:pPr>
+        <w:ind w:left="3600" w:hanging="360"/>
+      </w:pPr>
+      <w:rPr>
+        <w:rFonts w:ascii="Courier New" w:hAnsi="Courier New" w:cs="Courier New" w:hint="default"/>
+        <w:rFonts w:cs="Courier New"/>
+      </w:rPr>
+    </w:lvl>
+    <w:lvl w:ilvl="5">
+      <w:start w:val="1"/>
+      <w:numFmt w:val="bullet"/>
+      <w:lvlText w:val=""/>
+      <w:lvlJc w:val="left"/>
+      <w:pPr>
+        <w:ind w:left="4320" w:hanging="360"/>
+      </w:pPr>
+      <w:rPr>
+        <w:rFonts w:ascii="Wingdings" w:hAnsi="Wingdings" w:cs="Wingdings" w:hint="default"/>
+        <w:rFonts w:cs="Wingdings"/>
+      </w:rPr>
+    </w:lvl>
+    <w:lvl w:ilvl="6">
       <w:start w:val="1"/>
       <w:numFmt w:val="bullet"/>
       <w:lvlText w:val=""/>
       <w:lvlJc w:val="left"/>
       <w:pPr>
-        <w:tabs>
-          <w:tab w:val="num" w:pos="1414"/>
-        </w:tabs>
-        <w:ind w:left="1414" w:hanging="283"/>
+        <w:ind w:left="5040" w:hanging="360"/>
       </w:pPr>
       <w:rPr>
         <w:rFonts w:ascii="Symbol" w:hAnsi="Symbol" w:cs="Symbol" w:hint="default"/>
-        <w:rFonts w:cs="OpenSymbol"/>
-      </w:rPr>
-    </w:lvl>
-    <w:lvl w:ilvl="2">
-      <w:start w:val="1"/>
-      <w:numFmt w:val="bullet"/>
-      <w:lvlText w:val=""/>
-      <w:lvlJc w:val="left"/>
-      <w:pPr>
-        <w:tabs>
-          <w:tab w:val="num" w:pos="2121"/>
-        </w:tabs>
-        <w:ind w:left="2121" w:hanging="283"/>
-      </w:pPr>
-      <w:rPr>
-        <w:rFonts w:ascii="Symbol" w:hAnsi="Symbol" w:cs="Symbol" w:hint="default"/>
-        <w:rFonts w:cs="OpenSymbol"/>
-      </w:rPr>
-    </w:lvl>
-    <w:lvl w:ilvl="3">
-      <w:start w:val="1"/>
-      <w:numFmt w:val="bullet"/>
-      <w:lvlText w:val=""/>
-      <w:lvlJc w:val="left"/>
-      <w:pPr>
-        <w:tabs>
-          <w:tab w:val="num" w:pos="2828"/>
-        </w:tabs>
-        <w:ind w:left="2828" w:hanging="283"/>
-      </w:pPr>
-      <w:rPr>
-        <w:rFonts w:ascii="Symbol" w:hAnsi="Symbol" w:cs="Symbol" w:hint="default"/>
-        <w:rFonts w:cs="OpenSymbol"/>
-      </w:rPr>
-    </w:lvl>
-    <w:lvl w:ilvl="4">
-      <w:start w:val="1"/>
-      <w:numFmt w:val="bullet"/>
-      <w:lvlText w:val=""/>
-      <w:lvlJc w:val="left"/>
-      <w:pPr>
-        <w:tabs>
-          <w:tab w:val="num" w:pos="3535"/>
-        </w:tabs>
-        <w:ind w:left="3535" w:hanging="283"/>
-      </w:pPr>
-      <w:rPr>
-        <w:rFonts w:ascii="Symbol" w:hAnsi="Symbol" w:cs="Symbol" w:hint="default"/>
-        <w:rFonts w:cs="OpenSymbol"/>
-      </w:rPr>
-    </w:lvl>
-    <w:lvl w:ilvl="5">
-      <w:start w:val="1"/>
-      <w:numFmt w:val="bullet"/>
-      <w:lvlText w:val=""/>
-      <w:lvlJc w:val="left"/>
-      <w:pPr>
-        <w:tabs>
-          <w:tab w:val="num" w:pos="4242"/>
-        </w:tabs>
-        <w:ind w:left="4242" w:hanging="283"/>
-      </w:pPr>
-      <w:rPr>
-        <w:rFonts w:ascii="Symbol" w:hAnsi="Symbol" w:cs="Symbol" w:hint="default"/>
-        <w:rFonts w:cs="OpenSymbol"/>
-      </w:rPr>
-    </w:lvl>
-    <w:lvl w:ilvl="6">
-      <w:start w:val="1"/>
-      <w:numFmt w:val="bullet"/>
-      <w:lvlText w:val=""/>
-      <w:lvlJc w:val="left"/>
-      <w:pPr>
-        <w:tabs>
-          <w:tab w:val="num" w:pos="4949"/>
-        </w:tabs>
-        <w:ind w:left="4949" w:hanging="283"/>
-      </w:pPr>
-      <w:rPr>
-        <w:rFonts w:ascii="Symbol" w:hAnsi="Symbol" w:cs="Symbol" w:hint="default"/>
-        <w:rFonts w:cs="OpenSymbol"/>
+        <w:rFonts w:cs="Symbol"/>
       </w:rPr>
     </w:lvl>
     <w:lvl w:ilvl="7">
       <w:start w:val="1"/>
       <w:numFmt w:val="bullet"/>
-      <w:lvlText w:val=""/>
-      <w:lvlJc w:val="left"/>
-      <w:pPr>
-        <w:tabs>
-          <w:tab w:val="num" w:pos="5656"/>
-        </w:tabs>
-        <w:ind w:left="5656" w:hanging="283"/>
-      </w:pPr>
-      <w:rPr>
-        <w:rFonts w:ascii="Symbol" w:hAnsi="Symbol" w:cs="Symbol" w:hint="default"/>
-        <w:rFonts w:cs="OpenSymbol"/>
+      <w:lvlText w:val="o"/>
+      <w:lvlJc w:val="left"/>
+      <w:pPr>
+        <w:ind w:left="5760" w:hanging="360"/>
+      </w:pPr>
+      <w:rPr>
+        <w:rFonts w:ascii="Courier New" w:hAnsi="Courier New" w:cs="Courier New" w:hint="default"/>
+        <w:rFonts w:cs="Courier New"/>
       </w:rPr>
     </w:lvl>
     <w:lvl w:ilvl="8">
       <w:start w:val="1"/>
       <w:numFmt w:val="bullet"/>
-      <w:lvlText w:val=""/>
-      <w:lvlJc w:val="left"/>
-      <w:pPr>
-        <w:tabs>
-          <w:tab w:val="num" w:pos="6363"/>
-        </w:tabs>
-        <w:ind w:left="6363" w:hanging="283"/>
-      </w:pPr>
-      <w:rPr>
-        <w:rFonts w:ascii="Symbol" w:hAnsi="Symbol" w:cs="Symbol" w:hint="default"/>
-        <w:rFonts w:cs="OpenSymbol"/>
+      <w:lvlText w:val=""/>
+      <w:lvlJc w:val="left"/>
+      <w:pPr>
+        <w:ind w:left="6480" w:hanging="360"/>
+      </w:pPr>
+      <w:rPr>
+        <w:rFonts w:ascii="Wingdings" w:hAnsi="Wingdings" w:cs="Wingdings" w:hint="default"/>
+        <w:rFonts w:cs="Wingdings"/>
       </w:rPr>
     </w:lvl>
   </w:abstractNum>
@@ -4130,9 +4100,9 @@
       <w:lvlJc w:val="left"/>
       <w:pPr>
         <w:tabs>
-          <w:tab w:val="num" w:pos="720"/>
-        </w:tabs>
-        <w:ind w:left="720" w:hanging="360"/>
+          <w:tab w:val="num" w:pos="707"/>
+        </w:tabs>
+        <w:ind w:left="707" w:hanging="283"/>
       </w:pPr>
       <w:rPr>
         <w:rFonts w:ascii="Symbol" w:hAnsi="Symbol" w:cs="Symbol" w:hint="default"/>
@@ -4142,32 +4112,32 @@
     <w:lvl w:ilvl="1">
       <w:start w:val="1"/>
       <w:numFmt w:val="bullet"/>
-      <w:lvlText w:val="◦"/>
-      <w:lvlJc w:val="left"/>
-      <w:pPr>
-        <w:tabs>
-          <w:tab w:val="num" w:pos="1080"/>
-        </w:tabs>
-        <w:ind w:left="1080" w:hanging="360"/>
-      </w:pPr>
-      <w:rPr>
-        <w:rFonts w:ascii="OpenSymbol" w:hAnsi="OpenSymbol" w:cs="OpenSymbol" w:hint="default"/>
+      <w:lvlText w:val=""/>
+      <w:lvlJc w:val="left"/>
+      <w:pPr>
+        <w:tabs>
+          <w:tab w:val="num" w:pos="1414"/>
+        </w:tabs>
+        <w:ind w:left="1414" w:hanging="283"/>
+      </w:pPr>
+      <w:rPr>
+        <w:rFonts w:ascii="Symbol" w:hAnsi="Symbol" w:cs="Symbol" w:hint="default"/>
         <w:rFonts w:cs="OpenSymbol"/>
       </w:rPr>
     </w:lvl>
     <w:lvl w:ilvl="2">
       <w:start w:val="1"/>
       <w:numFmt w:val="bullet"/>
-      <w:lvlText w:val="▪"/>
-      <w:lvlJc w:val="left"/>
-      <w:pPr>
-        <w:tabs>
-          <w:tab w:val="num" w:pos="1440"/>
-        </w:tabs>
-        <w:ind w:left="1440" w:hanging="360"/>
-      </w:pPr>
-      <w:rPr>
-        <w:rFonts w:ascii="OpenSymbol" w:hAnsi="OpenSymbol" w:cs="OpenSymbol" w:hint="default"/>
+      <w:lvlText w:val=""/>
+      <w:lvlJc w:val="left"/>
+      <w:pPr>
+        <w:tabs>
+          <w:tab w:val="num" w:pos="2121"/>
+        </w:tabs>
+        <w:ind w:left="2121" w:hanging="283"/>
+      </w:pPr>
+      <w:rPr>
+        <w:rFonts w:ascii="Symbol" w:hAnsi="Symbol" w:cs="Symbol" w:hint="default"/>
         <w:rFonts w:cs="OpenSymbol"/>
       </w:rPr>
     </w:lvl>
@@ -4178,9 +4148,9 @@
       <w:lvlJc w:val="left"/>
       <w:pPr>
         <w:tabs>
-          <w:tab w:val="num" w:pos="1800"/>
-        </w:tabs>
-        <w:ind w:left="1800" w:hanging="360"/>
+          <w:tab w:val="num" w:pos="2828"/>
+        </w:tabs>
+        <w:ind w:left="2828" w:hanging="283"/>
       </w:pPr>
       <w:rPr>
         <w:rFonts w:ascii="Symbol" w:hAnsi="Symbol" w:cs="Symbol" w:hint="default"/>
@@ -4190,32 +4160,32 @@
     <w:lvl w:ilvl="4">
       <w:start w:val="1"/>
       <w:numFmt w:val="bullet"/>
-      <w:lvlText w:val="◦"/>
-      <w:lvlJc w:val="left"/>
-      <w:pPr>
-        <w:tabs>
-          <w:tab w:val="num" w:pos="2160"/>
-        </w:tabs>
-        <w:ind w:left="2160" w:hanging="360"/>
-      </w:pPr>
-      <w:rPr>
-        <w:rFonts w:ascii="OpenSymbol" w:hAnsi="OpenSymbol" w:cs="OpenSymbol" w:hint="default"/>
+      <w:lvlText w:val=""/>
+      <w:lvlJc w:val="left"/>
+      <w:pPr>
+        <w:tabs>
+          <w:tab w:val="num" w:pos="3535"/>
+        </w:tabs>
+        <w:ind w:left="3535" w:hanging="283"/>
+      </w:pPr>
+      <w:rPr>
+        <w:rFonts w:ascii="Symbol" w:hAnsi="Symbol" w:cs="Symbol" w:hint="default"/>
         <w:rFonts w:cs="OpenSymbol"/>
       </w:rPr>
     </w:lvl>
     <w:lvl w:ilvl="5">
       <w:start w:val="1"/>
       <w:numFmt w:val="bullet"/>
-      <w:lvlText w:val="▪"/>
-      <w:lvlJc w:val="left"/>
-      <w:pPr>
-        <w:tabs>
-          <w:tab w:val="num" w:pos="2520"/>
-        </w:tabs>
-        <w:ind w:left="2520" w:hanging="360"/>
-      </w:pPr>
-      <w:rPr>
-        <w:rFonts w:ascii="OpenSymbol" w:hAnsi="OpenSymbol" w:cs="OpenSymbol" w:hint="default"/>
+      <w:lvlText w:val=""/>
+      <w:lvlJc w:val="left"/>
+      <w:pPr>
+        <w:tabs>
+          <w:tab w:val="num" w:pos="4242"/>
+        </w:tabs>
+        <w:ind w:left="4242" w:hanging="283"/>
+      </w:pPr>
+      <w:rPr>
+        <w:rFonts w:ascii="Symbol" w:hAnsi="Symbol" w:cs="Symbol" w:hint="default"/>
         <w:rFonts w:cs="OpenSymbol"/>
       </w:rPr>
     </w:lvl>
@@ -4226,9 +4196,9 @@
       <w:lvlJc w:val="left"/>
       <w:pPr>
         <w:tabs>
-          <w:tab w:val="num" w:pos="2880"/>
-        </w:tabs>
-        <w:ind w:left="2880" w:hanging="360"/>
+          <w:tab w:val="num" w:pos="4949"/>
+        </w:tabs>
+        <w:ind w:left="4949" w:hanging="283"/>
       </w:pPr>
       <w:rPr>
         <w:rFonts w:ascii="Symbol" w:hAnsi="Symbol" w:cs="Symbol" w:hint="default"/>
@@ -4238,32 +4208,32 @@
     <w:lvl w:ilvl="7">
       <w:start w:val="1"/>
       <w:numFmt w:val="bullet"/>
-      <w:lvlText w:val="◦"/>
-      <w:lvlJc w:val="left"/>
-      <w:pPr>
-        <w:tabs>
-          <w:tab w:val="num" w:pos="3240"/>
-        </w:tabs>
-        <w:ind w:left="3240" w:hanging="360"/>
-      </w:pPr>
-      <w:rPr>
-        <w:rFonts w:ascii="OpenSymbol" w:hAnsi="OpenSymbol" w:cs="OpenSymbol" w:hint="default"/>
+      <w:lvlText w:val=""/>
+      <w:lvlJc w:val="left"/>
+      <w:pPr>
+        <w:tabs>
+          <w:tab w:val="num" w:pos="5656"/>
+        </w:tabs>
+        <w:ind w:left="5656" w:hanging="283"/>
+      </w:pPr>
+      <w:rPr>
+        <w:rFonts w:ascii="Symbol" w:hAnsi="Symbol" w:cs="Symbol" w:hint="default"/>
         <w:rFonts w:cs="OpenSymbol"/>
       </w:rPr>
     </w:lvl>
     <w:lvl w:ilvl="8">
       <w:start w:val="1"/>
       <w:numFmt w:val="bullet"/>
-      <w:lvlText w:val="▪"/>
-      <w:lvlJc w:val="left"/>
-      <w:pPr>
-        <w:tabs>
-          <w:tab w:val="num" w:pos="3600"/>
-        </w:tabs>
-        <w:ind w:left="3600" w:hanging="360"/>
-      </w:pPr>
-      <w:rPr>
-        <w:rFonts w:ascii="OpenSymbol" w:hAnsi="OpenSymbol" w:cs="OpenSymbol" w:hint="default"/>
+      <w:lvlText w:val=""/>
+      <w:lvlJc w:val="left"/>
+      <w:pPr>
+        <w:tabs>
+          <w:tab w:val="num" w:pos="6363"/>
+        </w:tabs>
+        <w:ind w:left="6363" w:hanging="283"/>
+      </w:pPr>
+      <w:rPr>
+        <w:rFonts w:ascii="Symbol" w:hAnsi="Symbol" w:cs="Symbol" w:hint="default"/>
         <w:rFonts w:cs="OpenSymbol"/>
       </w:rPr>
     </w:lvl>
@@ -5158,7 +5128,6 @@
       </w:pPr>
       <w:rPr>
         <w:rFonts w:ascii="Symbol" w:hAnsi="Symbol" w:cs="Symbol" w:hint="default"/>
-        <w:sz w:val="22"/>
         <w:rFonts w:cs="OpenSymbol"/>
       </w:rPr>
     </w:lvl>
@@ -5305,6 +5274,7 @@
       </w:pPr>
       <w:rPr>
         <w:rFonts w:ascii="Symbol" w:hAnsi="Symbol" w:cs="Symbol" w:hint="default"/>
+        <w:sz w:val="22"/>
         <w:rFonts w:cs="OpenSymbol"/>
       </w:rPr>
     </w:lvl>
@@ -6606,6 +6576,152 @@
     </w:lvl>
   </w:abstractNum>
   <w:abstractNum w:abstractNumId="25">
+    <w:lvl w:ilvl="0">
+      <w:start w:val="1"/>
+      <w:numFmt w:val="bullet"/>
+      <w:lvlText w:val=""/>
+      <w:lvlJc w:val="left"/>
+      <w:pPr>
+        <w:tabs>
+          <w:tab w:val="num" w:pos="720"/>
+        </w:tabs>
+        <w:ind w:left="720" w:hanging="360"/>
+      </w:pPr>
+      <w:rPr>
+        <w:rFonts w:ascii="Symbol" w:hAnsi="Symbol" w:cs="Symbol" w:hint="default"/>
+        <w:rFonts w:cs="OpenSymbol"/>
+      </w:rPr>
+    </w:lvl>
+    <w:lvl w:ilvl="1">
+      <w:start w:val="1"/>
+      <w:numFmt w:val="bullet"/>
+      <w:lvlText w:val="◦"/>
+      <w:lvlJc w:val="left"/>
+      <w:pPr>
+        <w:tabs>
+          <w:tab w:val="num" w:pos="1080"/>
+        </w:tabs>
+        <w:ind w:left="1080" w:hanging="360"/>
+      </w:pPr>
+      <w:rPr>
+        <w:rFonts w:ascii="OpenSymbol" w:hAnsi="OpenSymbol" w:cs="OpenSymbol" w:hint="default"/>
+        <w:rFonts w:cs="OpenSymbol"/>
+      </w:rPr>
+    </w:lvl>
+    <w:lvl w:ilvl="2">
+      <w:start w:val="1"/>
+      <w:numFmt w:val="bullet"/>
+      <w:lvlText w:val="▪"/>
+      <w:lvlJc w:val="left"/>
+      <w:pPr>
+        <w:tabs>
+          <w:tab w:val="num" w:pos="1440"/>
+        </w:tabs>
+        <w:ind w:left="1440" w:hanging="360"/>
+      </w:pPr>
+      <w:rPr>
+        <w:rFonts w:ascii="OpenSymbol" w:hAnsi="OpenSymbol" w:cs="OpenSymbol" w:hint="default"/>
+        <w:rFonts w:cs="OpenSymbol"/>
+      </w:rPr>
+    </w:lvl>
+    <w:lvl w:ilvl="3">
+      <w:start w:val="1"/>
+      <w:numFmt w:val="bullet"/>
+      <w:lvlText w:val=""/>
+      <w:lvlJc w:val="left"/>
+      <w:pPr>
+        <w:tabs>
+          <w:tab w:val="num" w:pos="1800"/>
+        </w:tabs>
+        <w:ind w:left="1800" w:hanging="360"/>
+      </w:pPr>
+      <w:rPr>
+        <w:rFonts w:ascii="Symbol" w:hAnsi="Symbol" w:cs="Symbol" w:hint="default"/>
+        <w:rFonts w:cs="OpenSymbol"/>
+      </w:rPr>
+    </w:lvl>
+    <w:lvl w:ilvl="4">
+      <w:start w:val="1"/>
+      <w:numFmt w:val="bullet"/>
+      <w:lvlText w:val="◦"/>
+      <w:lvlJc w:val="left"/>
+      <w:pPr>
+        <w:tabs>
+          <w:tab w:val="num" w:pos="2160"/>
+        </w:tabs>
+        <w:ind w:left="2160" w:hanging="360"/>
+      </w:pPr>
+      <w:rPr>
+        <w:rFonts w:ascii="OpenSymbol" w:hAnsi="OpenSymbol" w:cs="OpenSymbol" w:hint="default"/>
+        <w:rFonts w:cs="OpenSymbol"/>
+      </w:rPr>
+    </w:lvl>
+    <w:lvl w:ilvl="5">
+      <w:start w:val="1"/>
+      <w:numFmt w:val="bullet"/>
+      <w:lvlText w:val="▪"/>
+      <w:lvlJc w:val="left"/>
+      <w:pPr>
+        <w:tabs>
+          <w:tab w:val="num" w:pos="2520"/>
+        </w:tabs>
+        <w:ind w:left="2520" w:hanging="360"/>
+      </w:pPr>
+      <w:rPr>
+        <w:rFonts w:ascii="OpenSymbol" w:hAnsi="OpenSymbol" w:cs="OpenSymbol" w:hint="default"/>
+        <w:rFonts w:cs="OpenSymbol"/>
+      </w:rPr>
+    </w:lvl>
+    <w:lvl w:ilvl="6">
+      <w:start w:val="1"/>
+      <w:numFmt w:val="bullet"/>
+      <w:lvlText w:val=""/>
+      <w:lvlJc w:val="left"/>
+      <w:pPr>
+        <w:tabs>
+          <w:tab w:val="num" w:pos="2880"/>
+        </w:tabs>
+        <w:ind w:left="2880" w:hanging="360"/>
+      </w:pPr>
+      <w:rPr>
+        <w:rFonts w:ascii="Symbol" w:hAnsi="Symbol" w:cs="Symbol" w:hint="default"/>
+        <w:rFonts w:cs="OpenSymbol"/>
+      </w:rPr>
+    </w:lvl>
+    <w:lvl w:ilvl="7">
+      <w:start w:val="1"/>
+      <w:numFmt w:val="bullet"/>
+      <w:lvlText w:val="◦"/>
+      <w:lvlJc w:val="left"/>
+      <w:pPr>
+        <w:tabs>
+          <w:tab w:val="num" w:pos="3240"/>
+        </w:tabs>
+        <w:ind w:left="3240" w:hanging="360"/>
+      </w:pPr>
+      <w:rPr>
+        <w:rFonts w:ascii="OpenSymbol" w:hAnsi="OpenSymbol" w:cs="OpenSymbol" w:hint="default"/>
+        <w:rFonts w:cs="OpenSymbol"/>
+      </w:rPr>
+    </w:lvl>
+    <w:lvl w:ilvl="8">
+      <w:start w:val="1"/>
+      <w:numFmt w:val="bullet"/>
+      <w:lvlText w:val="▪"/>
+      <w:lvlJc w:val="left"/>
+      <w:pPr>
+        <w:tabs>
+          <w:tab w:val="num" w:pos="3600"/>
+        </w:tabs>
+        <w:ind w:left="3600" w:hanging="360"/>
+      </w:pPr>
+      <w:rPr>
+        <w:rFonts w:ascii="OpenSymbol" w:hAnsi="OpenSymbol" w:cs="OpenSymbol" w:hint="default"/>
+        <w:rFonts w:cs="OpenSymbol"/>
+      </w:rPr>
+    </w:lvl>
+  </w:abstractNum>
+  <w:abstractNum w:abstractNumId="26">
     <w:lvl w:ilvl="0">
       <w:start w:val="1"/>
       <w:numFmt w:val="bullet"/>
@@ -6826,6 +6942,9 @@
   <w:num w:numId="25">
     <w:abstractNumId w:val="25"/>
   </w:num>
+  <w:num w:numId="26">
+    <w:abstractNumId w:val="26"/>
+  </w:num>
 </w:numbering>
 </file>
 
@@ -6849,7 +6968,7 @@
     <w:qFormat/>
     <w:pPr>
       <w:widowControl/>
-      <w:overflowPunct w:val="false"/>
+      <w:overflowPunct w:val="true"/>
       <w:bidi w:val="0"/>
       <w:spacing w:lineRule="auto" w:line="259" w:before="0" w:after="160"/>
       <w:jc w:val="left"/>
@@ -13312,6 +13431,1299 @@
       <w:lang w:val="en-GB" w:eastAsia="en-US" w:bidi="ar-SA"/>
     </w:rPr>
   </w:style>
+  <w:style w:type="character" w:styleId="ListLabel905">
+    <w:name w:val="ListLabel 905"/>
+    <w:qFormat/>
+    <w:rPr>
+      <w:rFonts w:cs="Calibri"/>
+    </w:rPr>
+  </w:style>
+  <w:style w:type="character" w:styleId="ListLabel906">
+    <w:name w:val="ListLabel 906"/>
+    <w:qFormat/>
+    <w:rPr>
+      <w:rFonts w:cs="Courier New"/>
+    </w:rPr>
+  </w:style>
+  <w:style w:type="character" w:styleId="ListLabel907">
+    <w:name w:val="ListLabel 907"/>
+    <w:qFormat/>
+    <w:rPr>
+      <w:rFonts w:cs="Wingdings"/>
+    </w:rPr>
+  </w:style>
+  <w:style w:type="character" w:styleId="ListLabel908">
+    <w:name w:val="ListLabel 908"/>
+    <w:qFormat/>
+    <w:rPr>
+      <w:rFonts w:cs="Symbol"/>
+    </w:rPr>
+  </w:style>
+  <w:style w:type="character" w:styleId="ListLabel909">
+    <w:name w:val="ListLabel 909"/>
+    <w:qFormat/>
+    <w:rPr>
+      <w:rFonts w:cs="Courier New"/>
+    </w:rPr>
+  </w:style>
+  <w:style w:type="character" w:styleId="ListLabel910">
+    <w:name w:val="ListLabel 910"/>
+    <w:qFormat/>
+    <w:rPr>
+      <w:rFonts w:cs="Wingdings"/>
+    </w:rPr>
+  </w:style>
+  <w:style w:type="character" w:styleId="ListLabel911">
+    <w:name w:val="ListLabel 911"/>
+    <w:qFormat/>
+    <w:rPr>
+      <w:rFonts w:cs="Symbol"/>
+    </w:rPr>
+  </w:style>
+  <w:style w:type="character" w:styleId="ListLabel912">
+    <w:name w:val="ListLabel 912"/>
+    <w:qFormat/>
+    <w:rPr>
+      <w:rFonts w:cs="Courier New"/>
+    </w:rPr>
+  </w:style>
+  <w:style w:type="character" w:styleId="ListLabel913">
+    <w:name w:val="ListLabel 913"/>
+    <w:qFormat/>
+    <w:rPr>
+      <w:rFonts w:cs="Wingdings"/>
+    </w:rPr>
+  </w:style>
+  <w:style w:type="character" w:styleId="ListLabel914">
+    <w:name w:val="ListLabel 914"/>
+    <w:qFormat/>
+    <w:rPr>
+      <w:rFonts w:cs="OpenSymbol"/>
+    </w:rPr>
+  </w:style>
+  <w:style w:type="character" w:styleId="ListLabel915">
+    <w:name w:val="ListLabel 915"/>
+    <w:qFormat/>
+    <w:rPr>
+      <w:rFonts w:cs="OpenSymbol"/>
+    </w:rPr>
+  </w:style>
+  <w:style w:type="character" w:styleId="ListLabel916">
+    <w:name w:val="ListLabel 916"/>
+    <w:qFormat/>
+    <w:rPr>
+      <w:rFonts w:cs="OpenSymbol"/>
+    </w:rPr>
+  </w:style>
+  <w:style w:type="character" w:styleId="ListLabel917">
+    <w:name w:val="ListLabel 917"/>
+    <w:qFormat/>
+    <w:rPr>
+      <w:rFonts w:cs="OpenSymbol"/>
+    </w:rPr>
+  </w:style>
+  <w:style w:type="character" w:styleId="ListLabel918">
+    <w:name w:val="ListLabel 918"/>
+    <w:qFormat/>
+    <w:rPr>
+      <w:rFonts w:cs="OpenSymbol"/>
+    </w:rPr>
+  </w:style>
+  <w:style w:type="character" w:styleId="ListLabel919">
+    <w:name w:val="ListLabel 919"/>
+    <w:qFormat/>
+    <w:rPr>
+      <w:rFonts w:cs="OpenSymbol"/>
+    </w:rPr>
+  </w:style>
+  <w:style w:type="character" w:styleId="ListLabel920">
+    <w:name w:val="ListLabel 920"/>
+    <w:qFormat/>
+    <w:rPr>
+      <w:rFonts w:cs="OpenSymbol"/>
+    </w:rPr>
+  </w:style>
+  <w:style w:type="character" w:styleId="ListLabel921">
+    <w:name w:val="ListLabel 921"/>
+    <w:qFormat/>
+    <w:rPr>
+      <w:rFonts w:cs="OpenSymbol"/>
+    </w:rPr>
+  </w:style>
+  <w:style w:type="character" w:styleId="ListLabel922">
+    <w:name w:val="ListLabel 922"/>
+    <w:qFormat/>
+    <w:rPr>
+      <w:rFonts w:cs="OpenSymbol"/>
+    </w:rPr>
+  </w:style>
+  <w:style w:type="character" w:styleId="ListLabel923">
+    <w:name w:val="ListLabel 923"/>
+    <w:qFormat/>
+    <w:rPr>
+      <w:rFonts w:cs="OpenSymbol"/>
+    </w:rPr>
+  </w:style>
+  <w:style w:type="character" w:styleId="ListLabel924">
+    <w:name w:val="ListLabel 924"/>
+    <w:qFormat/>
+    <w:rPr>
+      <w:rFonts w:cs="OpenSymbol"/>
+    </w:rPr>
+  </w:style>
+  <w:style w:type="character" w:styleId="ListLabel925">
+    <w:name w:val="ListLabel 925"/>
+    <w:qFormat/>
+    <w:rPr>
+      <w:rFonts w:cs="OpenSymbol"/>
+    </w:rPr>
+  </w:style>
+  <w:style w:type="character" w:styleId="ListLabel926">
+    <w:name w:val="ListLabel 926"/>
+    <w:qFormat/>
+    <w:rPr>
+      <w:rFonts w:cs="OpenSymbol"/>
+    </w:rPr>
+  </w:style>
+  <w:style w:type="character" w:styleId="ListLabel927">
+    <w:name w:val="ListLabel 927"/>
+    <w:qFormat/>
+    <w:rPr>
+      <w:rFonts w:cs="OpenSymbol"/>
+    </w:rPr>
+  </w:style>
+  <w:style w:type="character" w:styleId="ListLabel928">
+    <w:name w:val="ListLabel 928"/>
+    <w:qFormat/>
+    <w:rPr>
+      <w:rFonts w:cs="OpenSymbol"/>
+    </w:rPr>
+  </w:style>
+  <w:style w:type="character" w:styleId="ListLabel929">
+    <w:name w:val="ListLabel 929"/>
+    <w:qFormat/>
+    <w:rPr>
+      <w:rFonts w:cs="OpenSymbol"/>
+    </w:rPr>
+  </w:style>
+  <w:style w:type="character" w:styleId="ListLabel930">
+    <w:name w:val="ListLabel 930"/>
+    <w:qFormat/>
+    <w:rPr>
+      <w:rFonts w:cs="OpenSymbol"/>
+    </w:rPr>
+  </w:style>
+  <w:style w:type="character" w:styleId="ListLabel931">
+    <w:name w:val="ListLabel 931"/>
+    <w:qFormat/>
+    <w:rPr>
+      <w:rFonts w:cs="OpenSymbol"/>
+    </w:rPr>
+  </w:style>
+  <w:style w:type="character" w:styleId="ListLabel932">
+    <w:name w:val="ListLabel 932"/>
+    <w:qFormat/>
+    <w:rPr>
+      <w:rFonts w:cs="OpenSymbol"/>
+    </w:rPr>
+  </w:style>
+  <w:style w:type="character" w:styleId="ListLabel933">
+    <w:name w:val="ListLabel 933"/>
+    <w:qFormat/>
+    <w:rPr>
+      <w:rFonts w:cs="OpenSymbol"/>
+    </w:rPr>
+  </w:style>
+  <w:style w:type="character" w:styleId="ListLabel934">
+    <w:name w:val="ListLabel 934"/>
+    <w:qFormat/>
+    <w:rPr>
+      <w:rFonts w:cs="OpenSymbol"/>
+    </w:rPr>
+  </w:style>
+  <w:style w:type="character" w:styleId="ListLabel935">
+    <w:name w:val="ListLabel 935"/>
+    <w:qFormat/>
+    <w:rPr>
+      <w:rFonts w:cs="OpenSymbol"/>
+    </w:rPr>
+  </w:style>
+  <w:style w:type="character" w:styleId="ListLabel936">
+    <w:name w:val="ListLabel 936"/>
+    <w:qFormat/>
+    <w:rPr>
+      <w:rFonts w:cs="OpenSymbol"/>
+    </w:rPr>
+  </w:style>
+  <w:style w:type="character" w:styleId="ListLabel937">
+    <w:name w:val="ListLabel 937"/>
+    <w:qFormat/>
+    <w:rPr>
+      <w:rFonts w:cs="OpenSymbol"/>
+    </w:rPr>
+  </w:style>
+  <w:style w:type="character" w:styleId="ListLabel938">
+    <w:name w:val="ListLabel 938"/>
+    <w:qFormat/>
+    <w:rPr>
+      <w:rFonts w:cs="OpenSymbol"/>
+    </w:rPr>
+  </w:style>
+  <w:style w:type="character" w:styleId="ListLabel939">
+    <w:name w:val="ListLabel 939"/>
+    <w:qFormat/>
+    <w:rPr>
+      <w:rFonts w:cs="OpenSymbol"/>
+    </w:rPr>
+  </w:style>
+  <w:style w:type="character" w:styleId="ListLabel940">
+    <w:name w:val="ListLabel 940"/>
+    <w:qFormat/>
+    <w:rPr>
+      <w:rFonts w:cs="OpenSymbol"/>
+    </w:rPr>
+  </w:style>
+  <w:style w:type="character" w:styleId="ListLabel941">
+    <w:name w:val="ListLabel 941"/>
+    <w:qFormat/>
+    <w:rPr>
+      <w:rFonts w:cs="OpenSymbol"/>
+    </w:rPr>
+  </w:style>
+  <w:style w:type="character" w:styleId="ListLabel942">
+    <w:name w:val="ListLabel 942"/>
+    <w:qFormat/>
+    <w:rPr>
+      <w:rFonts w:cs="OpenSymbol"/>
+    </w:rPr>
+  </w:style>
+  <w:style w:type="character" w:styleId="ListLabel943">
+    <w:name w:val="ListLabel 943"/>
+    <w:qFormat/>
+    <w:rPr>
+      <w:rFonts w:cs="OpenSymbol"/>
+    </w:rPr>
+  </w:style>
+  <w:style w:type="character" w:styleId="ListLabel944">
+    <w:name w:val="ListLabel 944"/>
+    <w:qFormat/>
+    <w:rPr>
+      <w:rFonts w:cs="OpenSymbol"/>
+    </w:rPr>
+  </w:style>
+  <w:style w:type="character" w:styleId="ListLabel945">
+    <w:name w:val="ListLabel 945"/>
+    <w:qFormat/>
+    <w:rPr>
+      <w:rFonts w:cs="OpenSymbol"/>
+    </w:rPr>
+  </w:style>
+  <w:style w:type="character" w:styleId="ListLabel946">
+    <w:name w:val="ListLabel 946"/>
+    <w:qFormat/>
+    <w:rPr>
+      <w:rFonts w:cs="OpenSymbol"/>
+    </w:rPr>
+  </w:style>
+  <w:style w:type="character" w:styleId="ListLabel947">
+    <w:name w:val="ListLabel 947"/>
+    <w:qFormat/>
+    <w:rPr>
+      <w:rFonts w:cs="OpenSymbol"/>
+    </w:rPr>
+  </w:style>
+  <w:style w:type="character" w:styleId="ListLabel948">
+    <w:name w:val="ListLabel 948"/>
+    <w:qFormat/>
+    <w:rPr>
+      <w:rFonts w:cs="OpenSymbol"/>
+    </w:rPr>
+  </w:style>
+  <w:style w:type="character" w:styleId="ListLabel949">
+    <w:name w:val="ListLabel 949"/>
+    <w:qFormat/>
+    <w:rPr>
+      <w:rFonts w:cs="OpenSymbol"/>
+    </w:rPr>
+  </w:style>
+  <w:style w:type="character" w:styleId="ListLabel950">
+    <w:name w:val="ListLabel 950"/>
+    <w:qFormat/>
+    <w:rPr>
+      <w:rFonts w:cs="OpenSymbol"/>
+    </w:rPr>
+  </w:style>
+  <w:style w:type="character" w:styleId="ListLabel951">
+    <w:name w:val="ListLabel 951"/>
+    <w:qFormat/>
+    <w:rPr>
+      <w:rFonts w:cs="OpenSymbol"/>
+    </w:rPr>
+  </w:style>
+  <w:style w:type="character" w:styleId="ListLabel952">
+    <w:name w:val="ListLabel 952"/>
+    <w:qFormat/>
+    <w:rPr>
+      <w:rFonts w:cs="OpenSymbol"/>
+    </w:rPr>
+  </w:style>
+  <w:style w:type="character" w:styleId="ListLabel953">
+    <w:name w:val="ListLabel 953"/>
+    <w:qFormat/>
+    <w:rPr>
+      <w:rFonts w:cs="OpenSymbol"/>
+    </w:rPr>
+  </w:style>
+  <w:style w:type="character" w:styleId="ListLabel954">
+    <w:name w:val="ListLabel 954"/>
+    <w:qFormat/>
+    <w:rPr>
+      <w:rFonts w:cs="OpenSymbol"/>
+    </w:rPr>
+  </w:style>
+  <w:style w:type="character" w:styleId="ListLabel955">
+    <w:name w:val="ListLabel 955"/>
+    <w:qFormat/>
+    <w:rPr>
+      <w:rFonts w:cs="OpenSymbol"/>
+    </w:rPr>
+  </w:style>
+  <w:style w:type="character" w:styleId="ListLabel956">
+    <w:name w:val="ListLabel 956"/>
+    <w:qFormat/>
+    <w:rPr>
+      <w:rFonts w:cs="OpenSymbol"/>
+    </w:rPr>
+  </w:style>
+  <w:style w:type="character" w:styleId="ListLabel957">
+    <w:name w:val="ListLabel 957"/>
+    <w:qFormat/>
+    <w:rPr>
+      <w:rFonts w:cs="OpenSymbol"/>
+    </w:rPr>
+  </w:style>
+  <w:style w:type="character" w:styleId="ListLabel958">
+    <w:name w:val="ListLabel 958"/>
+    <w:qFormat/>
+    <w:rPr>
+      <w:rFonts w:cs="OpenSymbol"/>
+    </w:rPr>
+  </w:style>
+  <w:style w:type="character" w:styleId="ListLabel959">
+    <w:name w:val="ListLabel 959"/>
+    <w:qFormat/>
+    <w:rPr>
+      <w:rFonts w:cs="OpenSymbol"/>
+    </w:rPr>
+  </w:style>
+  <w:style w:type="character" w:styleId="ListLabel960">
+    <w:name w:val="ListLabel 960"/>
+    <w:qFormat/>
+    <w:rPr>
+      <w:rFonts w:cs="OpenSymbol"/>
+    </w:rPr>
+  </w:style>
+  <w:style w:type="character" w:styleId="ListLabel961">
+    <w:name w:val="ListLabel 961"/>
+    <w:qFormat/>
+    <w:rPr>
+      <w:rFonts w:cs="OpenSymbol"/>
+    </w:rPr>
+  </w:style>
+  <w:style w:type="character" w:styleId="ListLabel962">
+    <w:name w:val="ListLabel 962"/>
+    <w:qFormat/>
+    <w:rPr>
+      <w:rFonts w:cs="OpenSymbol"/>
+    </w:rPr>
+  </w:style>
+  <w:style w:type="character" w:styleId="ListLabel963">
+    <w:name w:val="ListLabel 963"/>
+    <w:qFormat/>
+    <w:rPr>
+      <w:rFonts w:cs="OpenSymbol"/>
+    </w:rPr>
+  </w:style>
+  <w:style w:type="character" w:styleId="ListLabel964">
+    <w:name w:val="ListLabel 964"/>
+    <w:qFormat/>
+    <w:rPr>
+      <w:rFonts w:cs="OpenSymbol"/>
+    </w:rPr>
+  </w:style>
+  <w:style w:type="character" w:styleId="ListLabel965">
+    <w:name w:val="ListLabel 965"/>
+    <w:qFormat/>
+    <w:rPr>
+      <w:rFonts w:cs="OpenSymbol"/>
+    </w:rPr>
+  </w:style>
+  <w:style w:type="character" w:styleId="ListLabel966">
+    <w:name w:val="ListLabel 966"/>
+    <w:qFormat/>
+    <w:rPr>
+      <w:rFonts w:cs="OpenSymbol"/>
+    </w:rPr>
+  </w:style>
+  <w:style w:type="character" w:styleId="ListLabel967">
+    <w:name w:val="ListLabel 967"/>
+    <w:qFormat/>
+    <w:rPr>
+      <w:rFonts w:cs="OpenSymbol"/>
+    </w:rPr>
+  </w:style>
+  <w:style w:type="character" w:styleId="ListLabel968">
+    <w:name w:val="ListLabel 968"/>
+    <w:qFormat/>
+    <w:rPr>
+      <w:rFonts w:cs="OpenSymbol"/>
+    </w:rPr>
+  </w:style>
+  <w:style w:type="character" w:styleId="ListLabel969">
+    <w:name w:val="ListLabel 969"/>
+    <w:qFormat/>
+    <w:rPr>
+      <w:rFonts w:cs="OpenSymbol"/>
+    </w:rPr>
+  </w:style>
+  <w:style w:type="character" w:styleId="ListLabel970">
+    <w:name w:val="ListLabel 970"/>
+    <w:qFormat/>
+    <w:rPr>
+      <w:rFonts w:cs="OpenSymbol"/>
+    </w:rPr>
+  </w:style>
+  <w:style w:type="character" w:styleId="ListLabel971">
+    <w:name w:val="ListLabel 971"/>
+    <w:qFormat/>
+    <w:rPr>
+      <w:rFonts w:cs="OpenSymbol"/>
+    </w:rPr>
+  </w:style>
+  <w:style w:type="character" w:styleId="ListLabel972">
+    <w:name w:val="ListLabel 972"/>
+    <w:qFormat/>
+    <w:rPr>
+      <w:rFonts w:cs="OpenSymbol"/>
+    </w:rPr>
+  </w:style>
+  <w:style w:type="character" w:styleId="ListLabel973">
+    <w:name w:val="ListLabel 973"/>
+    <w:qFormat/>
+    <w:rPr>
+      <w:rFonts w:cs="OpenSymbol"/>
+    </w:rPr>
+  </w:style>
+  <w:style w:type="character" w:styleId="ListLabel974">
+    <w:name w:val="ListLabel 974"/>
+    <w:qFormat/>
+    <w:rPr>
+      <w:rFonts w:cs="OpenSymbol"/>
+    </w:rPr>
+  </w:style>
+  <w:style w:type="character" w:styleId="ListLabel975">
+    <w:name w:val="ListLabel 975"/>
+    <w:qFormat/>
+    <w:rPr>
+      <w:rFonts w:cs="OpenSymbol"/>
+    </w:rPr>
+  </w:style>
+  <w:style w:type="character" w:styleId="ListLabel976">
+    <w:name w:val="ListLabel 976"/>
+    <w:qFormat/>
+    <w:rPr>
+      <w:rFonts w:cs="OpenSymbol"/>
+    </w:rPr>
+  </w:style>
+  <w:style w:type="character" w:styleId="ListLabel977">
+    <w:name w:val="ListLabel 977"/>
+    <w:qFormat/>
+    <w:rPr>
+      <w:rFonts w:cs="OpenSymbol"/>
+    </w:rPr>
+  </w:style>
+  <w:style w:type="character" w:styleId="ListLabel978">
+    <w:name w:val="ListLabel 978"/>
+    <w:qFormat/>
+    <w:rPr>
+      <w:rFonts w:cs="OpenSymbol"/>
+    </w:rPr>
+  </w:style>
+  <w:style w:type="character" w:styleId="ListLabel979">
+    <w:name w:val="ListLabel 979"/>
+    <w:qFormat/>
+    <w:rPr>
+      <w:rFonts w:cs="OpenSymbol"/>
+    </w:rPr>
+  </w:style>
+  <w:style w:type="character" w:styleId="ListLabel980">
+    <w:name w:val="ListLabel 980"/>
+    <w:qFormat/>
+    <w:rPr>
+      <w:rFonts w:cs="OpenSymbol"/>
+    </w:rPr>
+  </w:style>
+  <w:style w:type="character" w:styleId="ListLabel981">
+    <w:name w:val="ListLabel 981"/>
+    <w:qFormat/>
+    <w:rPr>
+      <w:rFonts w:cs="OpenSymbol"/>
+    </w:rPr>
+  </w:style>
+  <w:style w:type="character" w:styleId="ListLabel982">
+    <w:name w:val="ListLabel 982"/>
+    <w:qFormat/>
+    <w:rPr>
+      <w:rFonts w:cs="OpenSymbol"/>
+    </w:rPr>
+  </w:style>
+  <w:style w:type="character" w:styleId="ListLabel983">
+    <w:name w:val="ListLabel 983"/>
+    <w:qFormat/>
+    <w:rPr>
+      <w:rFonts w:cs="OpenSymbol"/>
+    </w:rPr>
+  </w:style>
+  <w:style w:type="character" w:styleId="ListLabel984">
+    <w:name w:val="ListLabel 984"/>
+    <w:qFormat/>
+    <w:rPr>
+      <w:rFonts w:cs="OpenSymbol"/>
+    </w:rPr>
+  </w:style>
+  <w:style w:type="character" w:styleId="ListLabel985">
+    <w:name w:val="ListLabel 985"/>
+    <w:qFormat/>
+    <w:rPr>
+      <w:rFonts w:cs="OpenSymbol"/>
+    </w:rPr>
+  </w:style>
+  <w:style w:type="character" w:styleId="ListLabel986">
+    <w:name w:val="ListLabel 986"/>
+    <w:qFormat/>
+    <w:rPr>
+      <w:rFonts w:cs="OpenSymbol"/>
+      <w:sz w:val="22"/>
+    </w:rPr>
+  </w:style>
+  <w:style w:type="character" w:styleId="ListLabel987">
+    <w:name w:val="ListLabel 987"/>
+    <w:qFormat/>
+    <w:rPr>
+      <w:rFonts w:cs="OpenSymbol"/>
+    </w:rPr>
+  </w:style>
+  <w:style w:type="character" w:styleId="ListLabel988">
+    <w:name w:val="ListLabel 988"/>
+    <w:qFormat/>
+    <w:rPr>
+      <w:rFonts w:cs="OpenSymbol"/>
+    </w:rPr>
+  </w:style>
+  <w:style w:type="character" w:styleId="ListLabel989">
+    <w:name w:val="ListLabel 989"/>
+    <w:qFormat/>
+    <w:rPr>
+      <w:rFonts w:cs="OpenSymbol"/>
+    </w:rPr>
+  </w:style>
+  <w:style w:type="character" w:styleId="ListLabel990">
+    <w:name w:val="ListLabel 990"/>
+    <w:qFormat/>
+    <w:rPr>
+      <w:rFonts w:cs="OpenSymbol"/>
+    </w:rPr>
+  </w:style>
+  <w:style w:type="character" w:styleId="ListLabel991">
+    <w:name w:val="ListLabel 991"/>
+    <w:qFormat/>
+    <w:rPr>
+      <w:rFonts w:cs="OpenSymbol"/>
+    </w:rPr>
+  </w:style>
+  <w:style w:type="character" w:styleId="ListLabel992">
+    <w:name w:val="ListLabel 992"/>
+    <w:qFormat/>
+    <w:rPr>
+      <w:rFonts w:cs="OpenSymbol"/>
+    </w:rPr>
+  </w:style>
+  <w:style w:type="character" w:styleId="ListLabel993">
+    <w:name w:val="ListLabel 993"/>
+    <w:qFormat/>
+    <w:rPr>
+      <w:rFonts w:cs="OpenSymbol"/>
+    </w:rPr>
+  </w:style>
+  <w:style w:type="character" w:styleId="ListLabel994">
+    <w:name w:val="ListLabel 994"/>
+    <w:qFormat/>
+    <w:rPr>
+      <w:rFonts w:cs="OpenSymbol"/>
+    </w:rPr>
+  </w:style>
+  <w:style w:type="character" w:styleId="ListLabel995">
+    <w:name w:val="ListLabel 995"/>
+    <w:qFormat/>
+    <w:rPr>
+      <w:rFonts w:cs="OpenSymbol"/>
+    </w:rPr>
+  </w:style>
+  <w:style w:type="character" w:styleId="ListLabel996">
+    <w:name w:val="ListLabel 996"/>
+    <w:qFormat/>
+    <w:rPr>
+      <w:rFonts w:cs="OpenSymbol"/>
+    </w:rPr>
+  </w:style>
+  <w:style w:type="character" w:styleId="ListLabel997">
+    <w:name w:val="ListLabel 997"/>
+    <w:qFormat/>
+    <w:rPr>
+      <w:rFonts w:cs="OpenSymbol"/>
+    </w:rPr>
+  </w:style>
+  <w:style w:type="character" w:styleId="ListLabel998">
+    <w:name w:val="ListLabel 998"/>
+    <w:qFormat/>
+    <w:rPr>
+      <w:rFonts w:cs="OpenSymbol"/>
+    </w:rPr>
+  </w:style>
+  <w:style w:type="character" w:styleId="ListLabel999">
+    <w:name w:val="ListLabel 999"/>
+    <w:qFormat/>
+    <w:rPr>
+      <w:rFonts w:cs="OpenSymbol"/>
+    </w:rPr>
+  </w:style>
+  <w:style w:type="character" w:styleId="ListLabel1000">
+    <w:name w:val="ListLabel 1000"/>
+    <w:qFormat/>
+    <w:rPr>
+      <w:rFonts w:cs="OpenSymbol"/>
+    </w:rPr>
+  </w:style>
+  <w:style w:type="character" w:styleId="ListLabel1001">
+    <w:name w:val="ListLabel 1001"/>
+    <w:qFormat/>
+    <w:rPr>
+      <w:rFonts w:cs="OpenSymbol"/>
+    </w:rPr>
+  </w:style>
+  <w:style w:type="character" w:styleId="ListLabel1002">
+    <w:name w:val="ListLabel 1002"/>
+    <w:qFormat/>
+    <w:rPr>
+      <w:rFonts w:cs="OpenSymbol"/>
+    </w:rPr>
+  </w:style>
+  <w:style w:type="character" w:styleId="ListLabel1003">
+    <w:name w:val="ListLabel 1003"/>
+    <w:qFormat/>
+    <w:rPr>
+      <w:rFonts w:cs="OpenSymbol"/>
+    </w:rPr>
+  </w:style>
+  <w:style w:type="character" w:styleId="ListLabel1004">
+    <w:name w:val="ListLabel 1004"/>
+    <w:qFormat/>
+    <w:rPr>
+      <w:rFonts w:cs="OpenSymbol"/>
+    </w:rPr>
+  </w:style>
+  <w:style w:type="character" w:styleId="ListLabel1005">
+    <w:name w:val="ListLabel 1005"/>
+    <w:qFormat/>
+    <w:rPr>
+      <w:rFonts w:cs="OpenSymbol"/>
+    </w:rPr>
+  </w:style>
+  <w:style w:type="character" w:styleId="ListLabel1006">
+    <w:name w:val="ListLabel 1006"/>
+    <w:qFormat/>
+    <w:rPr>
+      <w:rFonts w:cs="OpenSymbol"/>
+    </w:rPr>
+  </w:style>
+  <w:style w:type="character" w:styleId="ListLabel1007">
+    <w:name w:val="ListLabel 1007"/>
+    <w:qFormat/>
+    <w:rPr>
+      <w:rFonts w:cs="OpenSymbol"/>
+    </w:rPr>
+  </w:style>
+  <w:style w:type="character" w:styleId="ListLabel1008">
+    <w:name w:val="ListLabel 1008"/>
+    <w:qFormat/>
+    <w:rPr>
+      <w:rFonts w:cs="OpenSymbol"/>
+    </w:rPr>
+  </w:style>
+  <w:style w:type="character" w:styleId="ListLabel1009">
+    <w:name w:val="ListLabel 1009"/>
+    <w:qFormat/>
+    <w:rPr>
+      <w:rFonts w:cs="OpenSymbol"/>
+    </w:rPr>
+  </w:style>
+  <w:style w:type="character" w:styleId="ListLabel1010">
+    <w:name w:val="ListLabel 1010"/>
+    <w:qFormat/>
+    <w:rPr>
+      <w:rFonts w:cs="OpenSymbol"/>
+    </w:rPr>
+  </w:style>
+  <w:style w:type="character" w:styleId="ListLabel1011">
+    <w:name w:val="ListLabel 1011"/>
+    <w:qFormat/>
+    <w:rPr>
+      <w:rFonts w:cs="OpenSymbol"/>
+    </w:rPr>
+  </w:style>
+  <w:style w:type="character" w:styleId="ListLabel1012">
+    <w:name w:val="ListLabel 1012"/>
+    <w:qFormat/>
+    <w:rPr>
+      <w:rFonts w:cs="OpenSymbol"/>
+    </w:rPr>
+  </w:style>
+  <w:style w:type="character" w:styleId="ListLabel1013">
+    <w:name w:val="ListLabel 1013"/>
+    <w:qFormat/>
+    <w:rPr>
+      <w:rFonts w:cs="OpenSymbol"/>
+    </w:rPr>
+  </w:style>
+  <w:style w:type="character" w:styleId="ListLabel1014">
+    <w:name w:val="ListLabel 1014"/>
+    <w:qFormat/>
+    <w:rPr>
+      <w:rFonts w:cs="OpenSymbol"/>
+    </w:rPr>
+  </w:style>
+  <w:style w:type="character" w:styleId="ListLabel1015">
+    <w:name w:val="ListLabel 1015"/>
+    <w:qFormat/>
+    <w:rPr>
+      <w:rFonts w:cs="OpenSymbol"/>
+    </w:rPr>
+  </w:style>
+  <w:style w:type="character" w:styleId="ListLabel1016">
+    <w:name w:val="ListLabel 1016"/>
+    <w:qFormat/>
+    <w:rPr>
+      <w:rFonts w:cs="OpenSymbol"/>
+    </w:rPr>
+  </w:style>
+  <w:style w:type="character" w:styleId="ListLabel1017">
+    <w:name w:val="ListLabel 1017"/>
+    <w:qFormat/>
+    <w:rPr>
+      <w:rFonts w:cs="OpenSymbol"/>
+    </w:rPr>
+  </w:style>
+  <w:style w:type="character" w:styleId="ListLabel1018">
+    <w:name w:val="ListLabel 1018"/>
+    <w:qFormat/>
+    <w:rPr>
+      <w:rFonts w:cs="OpenSymbol"/>
+    </w:rPr>
+  </w:style>
+  <w:style w:type="character" w:styleId="ListLabel1019">
+    <w:name w:val="ListLabel 1019"/>
+    <w:qFormat/>
+    <w:rPr>
+      <w:rFonts w:cs="OpenSymbol"/>
+    </w:rPr>
+  </w:style>
+  <w:style w:type="character" w:styleId="ListLabel1020">
+    <w:name w:val="ListLabel 1020"/>
+    <w:qFormat/>
+    <w:rPr>
+      <w:rFonts w:cs="OpenSymbol"/>
+    </w:rPr>
+  </w:style>
+  <w:style w:type="character" w:styleId="ListLabel1021">
+    <w:name w:val="ListLabel 1021"/>
+    <w:qFormat/>
+    <w:rPr>
+      <w:rFonts w:cs="OpenSymbol"/>
+    </w:rPr>
+  </w:style>
+  <w:style w:type="character" w:styleId="ListLabel1022">
+    <w:name w:val="ListLabel 1022"/>
+    <w:qFormat/>
+    <w:rPr>
+      <w:rFonts w:cs="OpenSymbol"/>
+    </w:rPr>
+  </w:style>
+  <w:style w:type="character" w:styleId="ListLabel1023">
+    <w:name w:val="ListLabel 1023"/>
+    <w:qFormat/>
+    <w:rPr>
+      <w:rFonts w:cs="OpenSymbol"/>
+    </w:rPr>
+  </w:style>
+  <w:style w:type="character" w:styleId="ListLabel1024">
+    <w:name w:val="ListLabel 1024"/>
+    <w:qFormat/>
+    <w:rPr>
+      <w:rFonts w:cs="OpenSymbol"/>
+    </w:rPr>
+  </w:style>
+  <w:style w:type="character" w:styleId="ListLabel1025">
+    <w:name w:val="ListLabel 1025"/>
+    <w:qFormat/>
+    <w:rPr>
+      <w:rFonts w:cs="OpenSymbol"/>
+    </w:rPr>
+  </w:style>
+  <w:style w:type="character" w:styleId="ListLabel1026">
+    <w:name w:val="ListLabel 1026"/>
+    <w:qFormat/>
+    <w:rPr>
+      <w:rFonts w:cs="OpenSymbol"/>
+    </w:rPr>
+  </w:style>
+  <w:style w:type="character" w:styleId="ListLabel1027">
+    <w:name w:val="ListLabel 1027"/>
+    <w:qFormat/>
+    <w:rPr>
+      <w:rFonts w:cs="OpenSymbol"/>
+    </w:rPr>
+  </w:style>
+  <w:style w:type="character" w:styleId="ListLabel1028">
+    <w:name w:val="ListLabel 1028"/>
+    <w:qFormat/>
+    <w:rPr>
+      <w:rFonts w:cs="OpenSymbol"/>
+    </w:rPr>
+  </w:style>
+  <w:style w:type="character" w:styleId="ListLabel1029">
+    <w:name w:val="ListLabel 1029"/>
+    <w:qFormat/>
+    <w:rPr>
+      <w:rFonts w:cs="OpenSymbol"/>
+    </w:rPr>
+  </w:style>
+  <w:style w:type="character" w:styleId="ListLabel1030">
+    <w:name w:val="ListLabel 1030"/>
+    <w:qFormat/>
+    <w:rPr>
+      <w:rFonts w:cs="OpenSymbol"/>
+    </w:rPr>
+  </w:style>
+  <w:style w:type="character" w:styleId="ListLabel1031">
+    <w:name w:val="ListLabel 1031"/>
+    <w:qFormat/>
+    <w:rPr>
+      <w:rFonts w:cs="OpenSymbol"/>
+    </w:rPr>
+  </w:style>
+  <w:style w:type="character" w:styleId="ListLabel1032">
+    <w:name w:val="ListLabel 1032"/>
+    <w:qFormat/>
+    <w:rPr>
+      <w:rFonts w:cs="OpenSymbol"/>
+    </w:rPr>
+  </w:style>
+  <w:style w:type="character" w:styleId="ListLabel1033">
+    <w:name w:val="ListLabel 1033"/>
+    <w:qFormat/>
+    <w:rPr>
+      <w:rFonts w:cs="OpenSymbol"/>
+    </w:rPr>
+  </w:style>
+  <w:style w:type="character" w:styleId="ListLabel1034">
+    <w:name w:val="ListLabel 1034"/>
+    <w:qFormat/>
+    <w:rPr>
+      <w:rFonts w:cs="OpenSymbol"/>
+    </w:rPr>
+  </w:style>
+  <w:style w:type="character" w:styleId="ListLabel1035">
+    <w:name w:val="ListLabel 1035"/>
+    <w:qFormat/>
+    <w:rPr>
+      <w:rFonts w:cs="OpenSymbol"/>
+    </w:rPr>
+  </w:style>
+  <w:style w:type="character" w:styleId="ListLabel1036">
+    <w:name w:val="ListLabel 1036"/>
+    <w:qFormat/>
+    <w:rPr>
+      <w:rFonts w:cs="OpenSymbol"/>
+    </w:rPr>
+  </w:style>
+  <w:style w:type="character" w:styleId="ListLabel1037">
+    <w:name w:val="ListLabel 1037"/>
+    <w:qFormat/>
+    <w:rPr>
+      <w:rFonts w:cs="OpenSymbol"/>
+    </w:rPr>
+  </w:style>
+  <w:style w:type="character" w:styleId="ListLabel1038">
+    <w:name w:val="ListLabel 1038"/>
+    <w:qFormat/>
+    <w:rPr>
+      <w:rFonts w:cs="OpenSymbol"/>
+    </w:rPr>
+  </w:style>
+  <w:style w:type="character" w:styleId="ListLabel1039">
+    <w:name w:val="ListLabel 1039"/>
+    <w:qFormat/>
+    <w:rPr>
+      <w:rFonts w:cs="OpenSymbol"/>
+    </w:rPr>
+  </w:style>
+  <w:style w:type="character" w:styleId="ListLabel1040">
+    <w:name w:val="ListLabel 1040"/>
+    <w:qFormat/>
+    <w:rPr>
+      <w:rFonts w:cs="OpenSymbol"/>
+    </w:rPr>
+  </w:style>
+  <w:style w:type="character" w:styleId="ListLabel1041">
+    <w:name w:val="ListLabel 1041"/>
+    <w:qFormat/>
+    <w:rPr>
+      <w:rFonts w:cs="OpenSymbol"/>
+    </w:rPr>
+  </w:style>
+  <w:style w:type="character" w:styleId="ListLabel1042">
+    <w:name w:val="ListLabel 1042"/>
+    <w:qFormat/>
+    <w:rPr>
+      <w:rFonts w:cs="OpenSymbol"/>
+    </w:rPr>
+  </w:style>
+  <w:style w:type="character" w:styleId="ListLabel1043">
+    <w:name w:val="ListLabel 1043"/>
+    <w:qFormat/>
+    <w:rPr>
+      <w:rFonts w:cs="OpenSymbol"/>
+    </w:rPr>
+  </w:style>
+  <w:style w:type="character" w:styleId="ListLabel1044">
+    <w:name w:val="ListLabel 1044"/>
+    <w:qFormat/>
+    <w:rPr>
+      <w:rFonts w:cs="OpenSymbol"/>
+    </w:rPr>
+  </w:style>
+  <w:style w:type="character" w:styleId="ListLabel1045">
+    <w:name w:val="ListLabel 1045"/>
+    <w:qFormat/>
+    <w:rPr>
+      <w:rFonts w:cs="OpenSymbol"/>
+    </w:rPr>
+  </w:style>
+  <w:style w:type="character" w:styleId="ListLabel1046">
+    <w:name w:val="ListLabel 1046"/>
+    <w:qFormat/>
+    <w:rPr>
+      <w:rFonts w:cs="OpenSymbol"/>
+    </w:rPr>
+  </w:style>
+  <w:style w:type="character" w:styleId="ListLabel1047">
+    <w:name w:val="ListLabel 1047"/>
+    <w:qFormat/>
+    <w:rPr>
+      <w:rFonts w:cs="OpenSymbol"/>
+    </w:rPr>
+  </w:style>
+  <w:style w:type="character" w:styleId="ListLabel1048">
+    <w:name w:val="ListLabel 1048"/>
+    <w:qFormat/>
+    <w:rPr>
+      <w:rFonts w:cs="OpenSymbol"/>
+    </w:rPr>
+  </w:style>
+  <w:style w:type="character" w:styleId="ListLabel1049">
+    <w:name w:val="ListLabel 1049"/>
+    <w:qFormat/>
+    <w:rPr>
+      <w:rFonts w:cs="OpenSymbol"/>
+    </w:rPr>
+  </w:style>
+  <w:style w:type="character" w:styleId="ListLabel1050">
+    <w:name w:val="ListLabel 1050"/>
+    <w:qFormat/>
+    <w:rPr>
+      <w:rFonts w:cs="OpenSymbol"/>
+    </w:rPr>
+  </w:style>
+  <w:style w:type="character" w:styleId="ListLabel1051">
+    <w:name w:val="ListLabel 1051"/>
+    <w:qFormat/>
+    <w:rPr>
+      <w:rFonts w:cs="OpenSymbol"/>
+    </w:rPr>
+  </w:style>
+  <w:style w:type="character" w:styleId="ListLabel1052">
+    <w:name w:val="ListLabel 1052"/>
+    <w:qFormat/>
+    <w:rPr>
+      <w:rFonts w:cs="OpenSymbol"/>
+    </w:rPr>
+  </w:style>
+  <w:style w:type="character" w:styleId="ListLabel1053">
+    <w:name w:val="ListLabel 1053"/>
+    <w:qFormat/>
+    <w:rPr>
+      <w:rFonts w:cs="OpenSymbol"/>
+    </w:rPr>
+  </w:style>
+  <w:style w:type="character" w:styleId="ListLabel1054">
+    <w:name w:val="ListLabel 1054"/>
+    <w:qFormat/>
+    <w:rPr>
+      <w:rFonts w:cs="OpenSymbol"/>
+    </w:rPr>
+  </w:style>
+  <w:style w:type="character" w:styleId="ListLabel1055">
+    <w:name w:val="ListLabel 1055"/>
+    <w:qFormat/>
+    <w:rPr>
+      <w:rFonts w:cs="OpenSymbol"/>
+    </w:rPr>
+  </w:style>
+  <w:style w:type="character" w:styleId="ListLabel1056">
+    <w:name w:val="ListLabel 1056"/>
+    <w:qFormat/>
+    <w:rPr>
+      <w:rFonts w:cs="OpenSymbol"/>
+    </w:rPr>
+  </w:style>
+  <w:style w:type="character" w:styleId="ListLabel1057">
+    <w:name w:val="ListLabel 1057"/>
+    <w:qFormat/>
+    <w:rPr>
+      <w:rFonts w:cs="OpenSymbol"/>
+    </w:rPr>
+  </w:style>
+  <w:style w:type="character" w:styleId="ListLabel1058">
+    <w:name w:val="ListLabel 1058"/>
+    <w:qFormat/>
+    <w:rPr>
+      <w:rFonts w:cs="OpenSymbol"/>
+    </w:rPr>
+  </w:style>
+  <w:style w:type="character" w:styleId="ListLabel1059">
+    <w:name w:val="ListLabel 1059"/>
+    <w:qFormat/>
+    <w:rPr>
+      <w:rFonts w:cs="OpenSymbol"/>
+    </w:rPr>
+  </w:style>
+  <w:style w:type="character" w:styleId="ListLabel1060">
+    <w:name w:val="ListLabel 1060"/>
+    <w:qFormat/>
+    <w:rPr>
+      <w:rFonts w:cs="OpenSymbol"/>
+    </w:rPr>
+  </w:style>
+  <w:style w:type="character" w:styleId="ListLabel1061">
+    <w:name w:val="ListLabel 1061"/>
+    <w:qFormat/>
+    <w:rPr>
+      <w:rFonts w:cs="OpenSymbol"/>
+    </w:rPr>
+  </w:style>
+  <w:style w:type="character" w:styleId="ListLabel1062">
+    <w:name w:val="ListLabel 1062"/>
+    <w:qFormat/>
+    <w:rPr>
+      <w:rFonts w:cs="OpenSymbol"/>
+    </w:rPr>
+  </w:style>
+  <w:style w:type="character" w:styleId="ListLabel1063">
+    <w:name w:val="ListLabel 1063"/>
+    <w:qFormat/>
+    <w:rPr>
+      <w:rFonts w:cs="OpenSymbol"/>
+    </w:rPr>
+  </w:style>
+  <w:style w:type="character" w:styleId="ListLabel1064">
+    <w:name w:val="ListLabel 1064"/>
+    <w:qFormat/>
+    <w:rPr>
+      <w:rFonts w:cs="OpenSymbol"/>
+    </w:rPr>
+  </w:style>
+  <w:style w:type="character" w:styleId="ListLabel1065">
+    <w:name w:val="ListLabel 1065"/>
+    <w:qFormat/>
+    <w:rPr>
+      <w:rFonts w:cs="OpenSymbol"/>
+    </w:rPr>
+  </w:style>
+  <w:style w:type="character" w:styleId="ListLabel1066">
+    <w:name w:val="ListLabel 1066"/>
+    <w:qFormat/>
+    <w:rPr>
+      <w:rFonts w:cs="OpenSymbol"/>
+    </w:rPr>
+  </w:style>
+  <w:style w:type="character" w:styleId="ListLabel1067">
+    <w:name w:val="ListLabel 1067"/>
+    <w:qFormat/>
+    <w:rPr>
+      <w:rFonts w:cs="OpenSymbol"/>
+    </w:rPr>
+  </w:style>
+  <w:style w:type="character" w:styleId="ListLabel1068">
+    <w:name w:val="ListLabel 1068"/>
+    <w:qFormat/>
+    <w:rPr>
+      <w:rFonts w:cs="OpenSymbol"/>
+    </w:rPr>
+  </w:style>
+  <w:style w:type="character" w:styleId="ListLabel1069">
+    <w:name w:val="ListLabel 1069"/>
+    <w:qFormat/>
+    <w:rPr>
+      <w:rFonts w:cs="OpenSymbol"/>
+    </w:rPr>
+  </w:style>
+  <w:style w:type="character" w:styleId="ListLabel1070">
+    <w:name w:val="ListLabel 1070"/>
+    <w:qFormat/>
+    <w:rPr>
+      <w:rFonts w:cs="OpenSymbol"/>
+    </w:rPr>
+  </w:style>
+  <w:style w:type="character" w:styleId="ListLabel1071">
+    <w:name w:val="ListLabel 1071"/>
+    <w:qFormat/>
+    <w:rPr>
+      <w:rFonts w:cs="OpenSymbol"/>
+    </w:rPr>
+  </w:style>
+  <w:style w:type="character" w:styleId="ListLabel1072">
+    <w:name w:val="ListLabel 1072"/>
+    <w:qFormat/>
+    <w:rPr>
+      <w:rFonts w:cs="OpenSymbol"/>
+    </w:rPr>
+  </w:style>
+  <w:style w:type="character" w:styleId="ListLabel1073">
+    <w:name w:val="ListLabel 1073"/>
+    <w:qFormat/>
+    <w:rPr>
+      <w:rFonts w:cs="OpenSymbol"/>
+    </w:rPr>
+  </w:style>
+  <w:style w:type="character" w:styleId="ListLabel1074">
+    <w:name w:val="ListLabel 1074"/>
+    <w:qFormat/>
+    <w:rPr>
+      <w:rFonts w:cs="OpenSymbol"/>
+    </w:rPr>
+  </w:style>
+  <w:style w:type="character" w:styleId="ListLabel1075">
+    <w:name w:val="ListLabel 1075"/>
+    <w:qFormat/>
+    <w:rPr>
+      <w:rFonts w:cs="OpenSymbol"/>
+    </w:rPr>
+  </w:style>
+  <w:style w:type="character" w:styleId="ListLabel1076">
+    <w:name w:val="ListLabel 1076"/>
+    <w:qFormat/>
+    <w:rPr>
+      <w:rFonts w:cs="OpenSymbol"/>
+    </w:rPr>
+  </w:style>
+  <w:style w:type="character" w:styleId="ListLabel1077">
+    <w:name w:val="ListLabel 1077"/>
+    <w:qFormat/>
+    <w:rPr>
+      <w:rFonts w:cs="OpenSymbol"/>
+    </w:rPr>
+  </w:style>
+  <w:style w:type="character" w:styleId="ListLabel1078">
+    <w:name w:val="ListLabel 1078"/>
+    <w:qFormat/>
+    <w:rPr>
+      <w:rFonts w:cs="OpenSymbol"/>
+    </w:rPr>
+  </w:style>
+  <w:style w:type="character" w:styleId="ListLabel1079">
+    <w:name w:val="ListLabel 1079"/>
+    <w:qFormat/>
+    <w:rPr>
+      <w:rFonts w:cs="OpenSymbol"/>
+    </w:rPr>
+  </w:style>
+  <w:style w:type="character" w:styleId="ListLabel1080">
+    <w:name w:val="ListLabel 1080"/>
+    <w:qFormat/>
+    <w:rPr>
+      <w:rFonts w:cs="OpenSymbol"/>
+    </w:rPr>
+  </w:style>
+  <w:style w:type="character" w:styleId="ListLabel1081">
+    <w:name w:val="ListLabel 1081"/>
+    <w:qFormat/>
+    <w:rPr>
+      <w:rFonts w:cs="OpenSymbol"/>
+    </w:rPr>
+  </w:style>
+  <w:style w:type="character" w:styleId="ListLabel1082">
+    <w:name w:val="ListLabel 1082"/>
+    <w:qFormat/>
+    <w:rPr>
+      <w:rFonts w:cs="OpenSymbol"/>
+    </w:rPr>
+  </w:style>
+  <w:style w:type="character" w:styleId="ListLabel1083">
+    <w:name w:val="ListLabel 1083"/>
+    <w:qFormat/>
+    <w:rPr>
+      <w:rFonts w:cs="OpenSymbol"/>
+    </w:rPr>
+  </w:style>
+  <w:style w:type="character" w:styleId="ListLabel1084">
+    <w:name w:val="ListLabel 1084"/>
+    <w:qFormat/>
+    <w:rPr>
+      <w:rFonts w:cs="OpenSymbol"/>
+    </w:rPr>
+  </w:style>
+  <w:style w:type="character" w:styleId="ListLabel1085">
+    <w:name w:val="ListLabel 1085"/>
+    <w:qFormat/>
+    <w:rPr/>
+  </w:style>
+  <w:style w:type="character" w:styleId="ListLabel1086">
+    <w:name w:val="ListLabel 1086"/>
+    <w:qFormat/>
+    <w:rPr>
+      <w:lang w:val="en-GB"/>
+    </w:rPr>
+  </w:style>
+  <w:style w:type="character" w:styleId="ListLabel1087">
+    <w:name w:val="ListLabel 1087"/>
+    <w:qFormat/>
+    <w:rPr>
+      <w:u w:val="none"/>
+    </w:rPr>
+  </w:style>
+  <w:style w:type="character" w:styleId="ListLabel1088">
+    <w:name w:val="ListLabel 1088"/>
+    <w:qFormat/>
+    <w:rPr>
+      <w:rFonts w:eastAsia="Calibri"/>
+      <w:color w:val="auto"/>
+      <w:kern w:val="0"/>
+      <w:sz w:val="22"/>
+      <w:szCs w:val="22"/>
+      <w:u w:val="none"/>
+      <w:lang w:val="en-GB" w:eastAsia="en-US" w:bidi="ar-SA"/>
+    </w:rPr>
+  </w:style>
   <w:style w:type="paragraph" w:styleId="Heading">
     <w:name w:val="Heading"/>
     <w:basedOn w:val="Normal"/>

</xml_diff>

<commit_message>
Update the docs. Rename attributes. Bug fixing in updating the filelist.
</commit_message>
<xml_diff>
--- a/oes_spa.docx
+++ b/oes_spa.docx
@@ -40,7 +40,7 @@
                 <wp:positionV relativeFrom="paragraph">
                   <wp:posOffset>241935</wp:posOffset>
                 </wp:positionV>
-                <wp:extent cx="3701415" cy="1358900"/>
+                <wp:extent cx="3702050" cy="1358900"/>
                 <wp:effectExtent l="0" t="0" r="0" b="0"/>
                 <wp:wrapTopAndBottom/>
                 <wp:docPr id="1" name="Shape1"/>
@@ -51,7 +51,7 @@
                       <wps:spPr>
                         <a:xfrm>
                           <a:off x="0" y="0"/>
-                          <a:ext cx="3700800" cy="1358280"/>
+                          <a:ext cx="3701520" cy="1358280"/>
                         </a:xfrm>
                         <a:prstGeom prst="rect">
                           <a:avLst/>
@@ -72,7 +72,7 @@
                           <w:p>
                             <w:pPr>
                               <w:pStyle w:val="FrameContents"/>
-                              <w:overflowPunct w:val="false"/>
+                              <w:overflowPunct w:val="true"/>
                               <w:spacing w:lineRule="auto" w:line="240" w:before="0" w:after="0"/>
                               <w:rPr>
                                 <w:color w:val="auto"/>
@@ -92,7 +92,7 @@
                           <w:p>
                             <w:pPr>
                               <w:pStyle w:val="FrameContents"/>
-                              <w:overflowPunct w:val="false"/>
+                              <w:overflowPunct w:val="true"/>
                               <w:spacing w:lineRule="auto" w:line="240" w:before="0" w:after="0"/>
                               <w:rPr>
                                 <w:color w:val="auto"/>
@@ -112,7 +112,7 @@
                           <w:p>
                             <w:pPr>
                               <w:pStyle w:val="FrameContents"/>
-                              <w:overflowPunct w:val="false"/>
+                              <w:overflowPunct w:val="true"/>
                               <w:spacing w:lineRule="auto" w:line="240" w:before="0" w:after="0"/>
                               <w:rPr>
                                 <w:color w:val="auto"/>
@@ -127,7 +127,7 @@
                           <w:p>
                             <w:pPr>
                               <w:pStyle w:val="FrameContents"/>
-                              <w:overflowPunct w:val="false"/>
+                              <w:overflowPunct w:val="true"/>
                               <w:spacing w:lineRule="auto" w:line="240" w:before="0" w:after="0"/>
                               <w:rPr/>
                             </w:pPr>
@@ -199,7 +199,7 @@
           </mc:Choice>
           <mc:Fallback>
             <w:pict>
-              <v:rect id="shape_0" ID="Shape1" stroked="f" style="position:absolute;margin-left:10.8pt;margin-top:19.05pt;width:291.35pt;height:106.9pt">
+              <v:rect id="shape_0" ID="Shape1" stroked="f" style="position:absolute;margin-left:10.8pt;margin-top:19.05pt;width:291.4pt;height:106.9pt">
                 <w10:wrap type="square"/>
                 <v:fill o:detectmouseclick="t" on="false"/>
                 <v:stroke color="#3465a4" joinstyle="round" endcap="flat"/>
@@ -208,7 +208,7 @@
                     <w:p>
                       <w:pPr>
                         <w:pStyle w:val="FrameContents"/>
-                        <w:overflowPunct w:val="false"/>
+                        <w:overflowPunct w:val="true"/>
                         <w:spacing w:lineRule="auto" w:line="240" w:before="0" w:after="0"/>
                         <w:rPr>
                           <w:color w:val="auto"/>
@@ -228,7 +228,7 @@
                     <w:p>
                       <w:pPr>
                         <w:pStyle w:val="FrameContents"/>
-                        <w:overflowPunct w:val="false"/>
+                        <w:overflowPunct w:val="true"/>
                         <w:spacing w:lineRule="auto" w:line="240" w:before="0" w:after="0"/>
                         <w:rPr>
                           <w:color w:val="auto"/>
@@ -248,7 +248,7 @@
                     <w:p>
                       <w:pPr>
                         <w:pStyle w:val="FrameContents"/>
-                        <w:overflowPunct w:val="false"/>
+                        <w:overflowPunct w:val="true"/>
                         <w:spacing w:lineRule="auto" w:line="240" w:before="0" w:after="0"/>
                         <w:rPr>
                           <w:color w:val="auto"/>
@@ -263,7 +263,7 @@
                     <w:p>
                       <w:pPr>
                         <w:pStyle w:val="FrameContents"/>
-                        <w:overflowPunct w:val="false"/>
+                        <w:overflowPunct w:val="true"/>
                         <w:spacing w:lineRule="auto" w:line="240" w:before="0" w:after="0"/>
                         <w:rPr/>
                       </w:pPr>
@@ -357,7 +357,7 @@
         <w:pStyle w:val="TextBody"/>
         <w:numPr>
           <w:ilvl w:val="0"/>
-          <w:numId w:val="8"/>
+          <w:numId w:val="9"/>
         </w:numPr>
         <w:tabs>
           <w:tab w:val="clear" w:pos="708"/>
@@ -386,7 +386,7 @@
         <w:pStyle w:val="TextBody"/>
         <w:numPr>
           <w:ilvl w:val="0"/>
-          <w:numId w:val="8"/>
+          <w:numId w:val="9"/>
         </w:numPr>
         <w:tabs>
           <w:tab w:val="clear" w:pos="708"/>
@@ -413,7 +413,7 @@
         <w:pStyle w:val="TextBody"/>
         <w:numPr>
           <w:ilvl w:val="0"/>
-          <w:numId w:val="8"/>
+          <w:numId w:val="9"/>
         </w:numPr>
         <w:tabs>
           <w:tab w:val="clear" w:pos="708"/>
@@ -449,7 +449,7 @@
         <w:pStyle w:val="TextBody"/>
         <w:numPr>
           <w:ilvl w:val="0"/>
-          <w:numId w:val="8"/>
+          <w:numId w:val="9"/>
         </w:numPr>
         <w:tabs>
           <w:tab w:val="clear" w:pos="708"/>
@@ -476,7 +476,7 @@
         <w:pStyle w:val="TextBody"/>
         <w:numPr>
           <w:ilvl w:val="0"/>
-          <w:numId w:val="8"/>
+          <w:numId w:val="9"/>
         </w:numPr>
         <w:tabs>
           <w:tab w:val="clear" w:pos="708"/>
@@ -558,7 +558,7 @@
         <w:pStyle w:val="ListParagraph"/>
         <w:numPr>
           <w:ilvl w:val="0"/>
-          <w:numId w:val="7"/>
+          <w:numId w:val="8"/>
         </w:numPr>
         <w:jc w:val="both"/>
         <w:rPr/>
@@ -573,7 +573,7 @@
         <w:pStyle w:val="ListParagraph"/>
         <w:numPr>
           <w:ilvl w:val="0"/>
-          <w:numId w:val="7"/>
+          <w:numId w:val="8"/>
         </w:numPr>
         <w:jc w:val="both"/>
         <w:rPr/>
@@ -588,7 +588,7 @@
         <w:pStyle w:val="ListParagraph"/>
         <w:numPr>
           <w:ilvl w:val="0"/>
-          <w:numId w:val="7"/>
+          <w:numId w:val="8"/>
         </w:numPr>
         <w:jc w:val="both"/>
         <w:rPr/>
@@ -603,7 +603,7 @@
         <w:pStyle w:val="ListParagraph"/>
         <w:numPr>
           <w:ilvl w:val="1"/>
-          <w:numId w:val="7"/>
+          <w:numId w:val="8"/>
         </w:numPr>
         <w:jc w:val="both"/>
         <w:rPr/>
@@ -622,7 +622,7 @@
         <w:pStyle w:val="ListParagraph"/>
         <w:numPr>
           <w:ilvl w:val="1"/>
-          <w:numId w:val="7"/>
+          <w:numId w:val="8"/>
         </w:numPr>
         <w:jc w:val="both"/>
         <w:rPr/>
@@ -652,7 +652,7 @@
         <w:pStyle w:val="ListParagraph"/>
         <w:numPr>
           <w:ilvl w:val="0"/>
-          <w:numId w:val="7"/>
+          <w:numId w:val="8"/>
         </w:numPr>
         <w:jc w:val="both"/>
         <w:rPr/>
@@ -667,7 +667,7 @@
         <w:pStyle w:val="ListParagraph"/>
         <w:numPr>
           <w:ilvl w:val="0"/>
-          <w:numId w:val="7"/>
+          <w:numId w:val="8"/>
         </w:numPr>
         <w:jc w:val="both"/>
         <w:rPr/>
@@ -682,7 +682,7 @@
         <w:pStyle w:val="ListParagraph"/>
         <w:numPr>
           <w:ilvl w:val="1"/>
-          <w:numId w:val="7"/>
+          <w:numId w:val="8"/>
         </w:numPr>
         <w:jc w:val="both"/>
         <w:rPr/>
@@ -697,7 +697,7 @@
         <w:pStyle w:val="ListParagraph"/>
         <w:numPr>
           <w:ilvl w:val="0"/>
-          <w:numId w:val="7"/>
+          <w:numId w:val="8"/>
         </w:numPr>
         <w:jc w:val="both"/>
         <w:rPr/>
@@ -712,7 +712,7 @@
         <w:pStyle w:val="ListParagraph"/>
         <w:numPr>
           <w:ilvl w:val="1"/>
-          <w:numId w:val="7"/>
+          <w:numId w:val="8"/>
         </w:numPr>
         <w:jc w:val="both"/>
         <w:rPr/>
@@ -738,7 +738,7 @@
         <w:pStyle w:val="ListParagraph"/>
         <w:numPr>
           <w:ilvl w:val="1"/>
-          <w:numId w:val="7"/>
+          <w:numId w:val="8"/>
         </w:numPr>
         <w:jc w:val="both"/>
         <w:rPr/>
@@ -764,7 +764,7 @@
         <w:pStyle w:val="ListParagraph"/>
         <w:numPr>
           <w:ilvl w:val="1"/>
-          <w:numId w:val="7"/>
+          <w:numId w:val="8"/>
         </w:numPr>
         <w:jc w:val="both"/>
         <w:rPr/>
@@ -790,7 +790,7 @@
         <w:pStyle w:val="ListParagraph"/>
         <w:numPr>
           <w:ilvl w:val="1"/>
-          <w:numId w:val="7"/>
+          <w:numId w:val="8"/>
         </w:numPr>
         <w:jc w:val="both"/>
         <w:rPr/>
@@ -816,7 +816,7 @@
         <w:pStyle w:val="ListParagraph"/>
         <w:numPr>
           <w:ilvl w:val="1"/>
-          <w:numId w:val="7"/>
+          <w:numId w:val="8"/>
         </w:numPr>
         <w:jc w:val="both"/>
         <w:rPr/>
@@ -842,7 +842,7 @@
         <w:pStyle w:val="ListParagraph"/>
         <w:numPr>
           <w:ilvl w:val="1"/>
-          <w:numId w:val="7"/>
+          <w:numId w:val="8"/>
         </w:numPr>
         <w:jc w:val="both"/>
         <w:rPr/>
@@ -868,7 +868,7 @@
         <w:pStyle w:val="ListParagraph"/>
         <w:numPr>
           <w:ilvl w:val="1"/>
-          <w:numId w:val="7"/>
+          <w:numId w:val="8"/>
         </w:numPr>
         <w:jc w:val="both"/>
         <w:rPr/>
@@ -894,7 +894,7 @@
         <w:pStyle w:val="ListParagraph"/>
         <w:numPr>
           <w:ilvl w:val="1"/>
-          <w:numId w:val="7"/>
+          <w:numId w:val="8"/>
         </w:numPr>
         <w:jc w:val="both"/>
         <w:rPr/>
@@ -920,7 +920,7 @@
         <w:pStyle w:val="ListParagraph"/>
         <w:numPr>
           <w:ilvl w:val="1"/>
-          <w:numId w:val="7"/>
+          <w:numId w:val="8"/>
         </w:numPr>
         <w:jc w:val="both"/>
         <w:rPr/>
@@ -946,7 +946,7 @@
         <w:pStyle w:val="ListParagraph"/>
         <w:numPr>
           <w:ilvl w:val="1"/>
-          <w:numId w:val="7"/>
+          <w:numId w:val="8"/>
         </w:numPr>
         <w:jc w:val="both"/>
         <w:rPr/>
@@ -972,7 +972,7 @@
         <w:pStyle w:val="ListParagraph"/>
         <w:numPr>
           <w:ilvl w:val="1"/>
-          <w:numId w:val="7"/>
+          <w:numId w:val="8"/>
         </w:numPr>
         <w:jc w:val="both"/>
         <w:rPr/>
@@ -998,7 +998,7 @@
         <w:pStyle w:val="ListParagraph"/>
         <w:numPr>
           <w:ilvl w:val="1"/>
-          <w:numId w:val="7"/>
+          <w:numId w:val="8"/>
         </w:numPr>
         <w:jc w:val="both"/>
         <w:rPr/>
@@ -1030,7 +1030,7 @@
         <w:pStyle w:val="ListParagraph"/>
         <w:numPr>
           <w:ilvl w:val="1"/>
-          <w:numId w:val="7"/>
+          <w:numId w:val="8"/>
         </w:numPr>
         <w:spacing w:before="0" w:after="160"/>
         <w:contextualSpacing/>
@@ -1073,6 +1073,40 @@
       <w:r>
         <w:rPr/>
         <w:t>Concepts</w:t>
+      </w:r>
+    </w:p>
+    <w:p>
+      <w:pPr>
+        <w:pStyle w:val="Heading2"/>
+        <w:numPr>
+          <w:ilvl w:val="1"/>
+          <w:numId w:val="3"/>
+        </w:numPr>
+        <w:rPr/>
+      </w:pPr>
+      <w:r>
+        <w:rPr/>
+        <w:t>Configuration</w:t>
+      </w:r>
+    </w:p>
+    <w:p>
+      <w:pPr>
+        <w:pStyle w:val="TextBody"/>
+        <w:rPr/>
+      </w:pPr>
+      <w:r>
+        <w:rPr/>
+        <w:t>The basic idea of this concept is, that one can import a ConfigLoader-class, that provides a uniform access to a configuration. Therefore in each module the condiguration can be easily loaded.</w:t>
+      </w:r>
+    </w:p>
+    <w:p>
+      <w:pPr>
+        <w:pStyle w:val="TextBody"/>
+        <w:rPr/>
+      </w:pPr>
+      <w:r>
+        <w:rPr/>
+        <w:t>The implementation is based on two files, the module ConfigLoader, which provides a class, and config.yml, which contains the configuration. The class has basically two tasks: First, interaction with the config file (load and save configurations), and second, provides an interface, that other modules can easily access the needed configuration properties. Accordingly to the first task, the class has two methods (load and save) implemented which both uses the path-property. The second task includes properties for each section in the configuration and the corresponding getter methods. But this interface only provides shortcuts for sections in the config.yml-file and not for other .yml-files such as *-fitting.yml files. This requires direct access to the dict via the config-attribute and may look like ConfigLoader.config.[“NAME”].</w:t>
       </w:r>
     </w:p>
     <w:p>
@@ -1086,36 +1120,6 @@
       </w:pPr>
       <w:r>
         <w:rPr/>
-        <w:t>Configuration</w:t>
-      </w:r>
-    </w:p>
-    <w:p>
-      <w:pPr>
-        <w:pStyle w:val="TextBody"/>
-        <w:rPr/>
-      </w:pPr>
-      <w:r>
-        <w:rPr/>
-        <w:t>The basic idea of this concept is, that one can import a ConfigLoader-class, that provides a uniform access to a configuration. Therefore in each module the condiguration can be easily loaded.</w:t>
-      </w:r>
-    </w:p>
-    <w:p>
-      <w:pPr>
-        <w:pStyle w:val="TextBody"/>
-        <w:rPr/>
-      </w:pPr>
-      <w:r>
-        <w:rPr/>
-        <w:t>The implementation is based on two files, the module ConfigLoader, which provides a class, and config.yml, which contains the configuration. The class has basically two tasks: First, interaction with the config file (load and save configurations), and second, provides an interface, that other modules can easily access the needed configuration properties. Accordingly to the first task, the class has two methods (load and save) implemented which both uses the path-property. The second task includes properties for each section in the configuration and the corresponding getter methods. But this interface only provides shortcuts for sections in the config.yml-file and not for other .yml-files such as *-fitting.yml files. This requires direct access to the dict via the config-attribute and may look like ConfigLoader.config.[“NAME”].</w:t>
-      </w:r>
-    </w:p>
-    <w:p>
-      <w:pPr>
-        <w:pStyle w:val="Heading2"/>
-        <w:rPr/>
-      </w:pPr>
-      <w:r>
-        <w:rPr/>
         <w:t>Change styles of plots</w:t>
       </w:r>
     </w:p>
@@ -1143,7 +1147,7 @@
         <w:pStyle w:val="Heading2"/>
         <w:numPr>
           <w:ilvl w:val="1"/>
-          <w:numId w:val="4"/>
+          <w:numId w:val="5"/>
         </w:numPr>
         <w:rPr/>
       </w:pPr>
@@ -1160,6 +1164,148 @@
       <w:r>
         <w:rPr/>
         <w:t>The idea is to seperate the UI and the logic as much as possible to change the behaviour of the UI in a single file (maybe in another config/enum file) and use the other files for the logic, that one has to care as less as possible about the UI when fixing classes and calculation, etc. Therefore, the UI-class has to provide a proper interface to connect to slots and connect functions to signals. So, the properties of ui elements should be accesible via the interface.</w:t>
+      </w:r>
+    </w:p>
+    <w:p>
+      <w:pPr>
+        <w:pStyle w:val="Heading"/>
+        <w:rPr/>
+      </w:pPr>
+      <w:r>
+        <w:rPr/>
+        <w:t>Signal-Slot-interface</w:t>
+      </w:r>
+    </w:p>
+    <w:p>
+      <w:pPr>
+        <w:pStyle w:val="TextBody"/>
+        <w:numPr>
+          <w:ilvl w:val="0"/>
+          <w:numId w:val="30"/>
+        </w:numPr>
+        <w:rPr/>
+      </w:pPr>
+      <w:r>
+        <w:rPr/>
+        <w:t>Make sense for inputs. Interaction with the ui triggers events and send signals. Easy to implement asynchrounus handling.</w:t>
+      </w:r>
+    </w:p>
+    <w:p>
+      <w:pPr>
+        <w:pStyle w:val="TextBody"/>
+        <w:numPr>
+          <w:ilvl w:val="0"/>
+          <w:numId w:val="30"/>
+        </w:numPr>
+        <w:rPr/>
+      </w:pPr>
+      <w:r>
+        <w:rPr/>
+        <w:t>Most times just one ui element as output, but also some more like in the result section of UIMain.py</w:t>
+      </w:r>
+    </w:p>
+    <w:p>
+      <w:pPr>
+        <w:pStyle w:val="TextBody"/>
+        <w:numPr>
+          <w:ilvl w:val="0"/>
+          <w:numId w:val="30"/>
+        </w:numPr>
+        <w:rPr/>
+      </w:pPr>
+      <w:r>
+        <w:rPr/>
+        <w:t>If the ui is changed, there will be no error raised, due to the signal is lost somewhere but not catched.</w:t>
+      </w:r>
+    </w:p>
+    <w:p>
+      <w:pPr>
+        <w:pStyle w:val="Heading"/>
+        <w:rPr/>
+      </w:pPr>
+      <w:r>
+        <w:rPr/>
+        <w:t>Setter-Getter-methods</w:t>
+      </w:r>
+    </w:p>
+    <w:p>
+      <w:pPr>
+        <w:pStyle w:val="TextBody"/>
+        <w:numPr>
+          <w:ilvl w:val="0"/>
+          <w:numId w:val="31"/>
+        </w:numPr>
+        <w:rPr/>
+      </w:pPr>
+      <w:r>
+        <w:rPr/>
+        <w:t>Easy to implement.</w:t>
+      </w:r>
+    </w:p>
+    <w:p>
+      <w:pPr>
+        <w:pStyle w:val="TextBody"/>
+        <w:numPr>
+          <w:ilvl w:val="0"/>
+          <w:numId w:val="31"/>
+        </w:numPr>
+        <w:rPr/>
+      </w:pPr>
+      <w:r>
+        <w:rPr/>
+        <w:t>Outputs are set “manually”, method call whenever you want to update the value.</w:t>
+      </w:r>
+    </w:p>
+    <w:p>
+      <w:pPr>
+        <w:pStyle w:val="TextBody"/>
+        <w:numPr>
+          <w:ilvl w:val="0"/>
+          <w:numId w:val="31"/>
+        </w:numPr>
+        <w:rPr/>
+      </w:pPr>
+      <w:r>
+        <w:rPr/>
+        <w:t>Get paramters if the analysis is triggered by an event.</w:t>
+      </w:r>
+    </w:p>
+    <w:p>
+      <w:pPr>
+        <w:pStyle w:val="TextBody"/>
+        <w:numPr>
+          <w:ilvl w:val="0"/>
+          <w:numId w:val="31"/>
+        </w:numPr>
+        <w:rPr/>
+      </w:pPr>
+      <w:r>
+        <w:rPr/>
+        <w:t>Feedback like errors can be raised.</w:t>
+      </w:r>
+    </w:p>
+    <w:p>
+      <w:pPr>
+        <w:pStyle w:val="Heading"/>
+        <w:rPr/>
+      </w:pPr>
+      <w:r>
+        <w:rPr/>
+        <w:t>Conclusion</w:t>
+      </w:r>
+    </w:p>
+    <w:p>
+      <w:pPr>
+        <w:pStyle w:val="TextBody"/>
+        <w:rPr/>
+      </w:pPr>
+      <w:r>
+        <w:rPr/>
+        <w:t xml:space="preserve">The most times it makes sense to set up a signal-slot-interface for buttons and triggers, etc… In other cases it also make sense to check out the current values of the input elements, when an analysis is triggered. And regarding the outputs, </w:t>
+      </w:r>
+      <w:r>
+        <w:rPr/>
+        <w:t>often the signal-slot-interface may be used.</w:t>
       </w:r>
     </w:p>
     <w:p>
@@ -1167,7 +1313,7 @@
         <w:pStyle w:val="Heading3"/>
         <w:numPr>
           <w:ilvl w:val="2"/>
-          <w:numId w:val="3"/>
+          <w:numId w:val="4"/>
         </w:numPr>
         <w:rPr/>
       </w:pPr>
@@ -1216,7 +1362,7 @@
         <w:pStyle w:val="TextBody"/>
         <w:numPr>
           <w:ilvl w:val="0"/>
-          <w:numId w:val="25"/>
+          <w:numId w:val="26"/>
         </w:numPr>
         <w:rPr/>
       </w:pPr>
@@ -1233,7 +1379,7 @@
         <w:pStyle w:val="TextBody"/>
         <w:numPr>
           <w:ilvl w:val="1"/>
-          <w:numId w:val="25"/>
+          <w:numId w:val="26"/>
         </w:numPr>
         <w:rPr/>
       </w:pPr>
@@ -1251,7 +1397,7 @@
         <w:pStyle w:val="TextBody"/>
         <w:numPr>
           <w:ilvl w:val="1"/>
-          <w:numId w:val="25"/>
+          <w:numId w:val="26"/>
         </w:numPr>
         <w:rPr/>
       </w:pPr>
@@ -1269,7 +1415,7 @@
         <w:pStyle w:val="TextBody"/>
         <w:numPr>
           <w:ilvl w:val="1"/>
-          <w:numId w:val="25"/>
+          <w:numId w:val="26"/>
         </w:numPr>
         <w:rPr/>
       </w:pPr>
@@ -1286,7 +1432,7 @@
         <w:pStyle w:val="TextBody"/>
         <w:numPr>
           <w:ilvl w:val="0"/>
-          <w:numId w:val="25"/>
+          <w:numId w:val="26"/>
         </w:numPr>
         <w:rPr/>
       </w:pPr>
@@ -1303,7 +1449,7 @@
         <w:pStyle w:val="TextBody"/>
         <w:numPr>
           <w:ilvl w:val="1"/>
-          <w:numId w:val="25"/>
+          <w:numId w:val="26"/>
         </w:numPr>
         <w:rPr/>
       </w:pPr>
@@ -1320,7 +1466,7 @@
         <w:pStyle w:val="TextBody"/>
         <w:numPr>
           <w:ilvl w:val="1"/>
-          <w:numId w:val="25"/>
+          <w:numId w:val="26"/>
         </w:numPr>
         <w:rPr/>
       </w:pPr>
@@ -1337,7 +1483,7 @@
         <w:pStyle w:val="TextBody"/>
         <w:numPr>
           <w:ilvl w:val="1"/>
-          <w:numId w:val="25"/>
+          <w:numId w:val="26"/>
         </w:numPr>
         <w:rPr/>
       </w:pPr>
@@ -1354,7 +1500,7 @@
         <w:pStyle w:val="TextBody"/>
         <w:numPr>
           <w:ilvl w:val="0"/>
-          <w:numId w:val="25"/>
+          <w:numId w:val="26"/>
         </w:numPr>
         <w:rPr/>
       </w:pPr>
@@ -1371,7 +1517,7 @@
         <w:pStyle w:val="TextBody"/>
         <w:numPr>
           <w:ilvl w:val="1"/>
-          <w:numId w:val="25"/>
+          <w:numId w:val="26"/>
         </w:numPr>
         <w:rPr/>
       </w:pPr>
@@ -1388,7 +1534,7 @@
         <w:pStyle w:val="TextBody"/>
         <w:numPr>
           <w:ilvl w:val="1"/>
-          <w:numId w:val="25"/>
+          <w:numId w:val="26"/>
         </w:numPr>
         <w:rPr/>
       </w:pPr>
@@ -1405,7 +1551,7 @@
         <w:pStyle w:val="TextBody"/>
         <w:numPr>
           <w:ilvl w:val="1"/>
-          <w:numId w:val="25"/>
+          <w:numId w:val="26"/>
         </w:numPr>
         <w:rPr/>
       </w:pPr>
@@ -1422,7 +1568,7 @@
         <w:pStyle w:val="TextBody"/>
         <w:numPr>
           <w:ilvl w:val="1"/>
-          <w:numId w:val="25"/>
+          <w:numId w:val="26"/>
         </w:numPr>
         <w:rPr/>
       </w:pPr>
@@ -1439,7 +1585,7 @@
         <w:pStyle w:val="Heading3"/>
         <w:numPr>
           <w:ilvl w:val="2"/>
-          <w:numId w:val="3"/>
+          <w:numId w:val="4"/>
         </w:numPr>
         <w:rPr/>
       </w:pPr>
@@ -1474,7 +1620,7 @@
         <w:pStyle w:val="TextBody"/>
         <w:numPr>
           <w:ilvl w:val="0"/>
-          <w:numId w:val="23"/>
+          <w:numId w:val="24"/>
         </w:numPr>
         <w:rPr/>
       </w:pPr>
@@ -1488,7 +1634,7 @@
         <w:pStyle w:val="TextBody"/>
         <w:numPr>
           <w:ilvl w:val="0"/>
-          <w:numId w:val="23"/>
+          <w:numId w:val="24"/>
         </w:numPr>
         <w:rPr/>
       </w:pPr>
@@ -1502,7 +1648,7 @@
         <w:pStyle w:val="TextBody"/>
         <w:numPr>
           <w:ilvl w:val="1"/>
-          <w:numId w:val="23"/>
+          <w:numId w:val="24"/>
         </w:numPr>
         <w:rPr/>
       </w:pPr>
@@ -1523,7 +1669,7 @@
         <w:pStyle w:val="TextBody"/>
         <w:numPr>
           <w:ilvl w:val="1"/>
-          <w:numId w:val="23"/>
+          <w:numId w:val="24"/>
         </w:numPr>
         <w:rPr>
           <w:i w:val="false"/>
@@ -1544,7 +1690,7 @@
         <w:pStyle w:val="TextBody"/>
         <w:numPr>
           <w:ilvl w:val="0"/>
-          <w:numId w:val="23"/>
+          <w:numId w:val="24"/>
         </w:numPr>
         <w:rPr/>
       </w:pPr>
@@ -1558,7 +1704,7 @@
         <w:pStyle w:val="TextBody"/>
         <w:numPr>
           <w:ilvl w:val="1"/>
-          <w:numId w:val="23"/>
+          <w:numId w:val="24"/>
         </w:numPr>
         <w:rPr/>
       </w:pPr>
@@ -1586,7 +1732,7 @@
         <w:pStyle w:val="TextBody"/>
         <w:numPr>
           <w:ilvl w:val="0"/>
-          <w:numId w:val="23"/>
+          <w:numId w:val="24"/>
         </w:numPr>
         <w:rPr/>
       </w:pPr>
@@ -1600,7 +1746,7 @@
         <w:pStyle w:val="TextBody"/>
         <w:numPr>
           <w:ilvl w:val="1"/>
-          <w:numId w:val="23"/>
+          <w:numId w:val="24"/>
         </w:numPr>
         <w:rPr/>
       </w:pPr>
@@ -1781,9 +1927,302 @@
         <w:pStyle w:val="TextBody"/>
         <w:rPr/>
       </w:pPr>
-      <w:r>
-        <w:rPr/>
-        <w:t>https://www.riverbankcomputing.com/static/Docs/PyQt5/signals_slots.html</w:t>
+      <w:hyperlink r:id="rId4">
+        <w:r>
+          <w:rPr>
+            <w:rStyle w:val="InternetLink"/>
+          </w:rPr>
+          <w:t>https://www.riverbankcomputing.com/static/Docs/PyQt5/signals_slots.html</w:t>
+        </w:r>
+      </w:hyperlink>
+    </w:p>
+    <w:p>
+      <w:pPr>
+        <w:pStyle w:val="Heading2"/>
+        <w:rPr/>
+      </w:pPr>
+      <w:r>
+        <w:rPr/>
+        <w:t>Analysis</w:t>
+      </w:r>
+    </w:p>
+    <w:p>
+      <w:pPr>
+        <w:pStyle w:val="TextBody"/>
+        <w:rPr/>
+      </w:pPr>
+      <w:r>
+        <w:rPr/>
+        <w:t>This part enlightens the organization of the analysis. Basically the analysis gets some raw data, processes these data, and calculates some values out of it. In this application there a in general two different ways to analyse files.</w:t>
+      </w:r>
+    </w:p>
+    <w:p>
+      <w:pPr>
+        <w:pStyle w:val="TextBody"/>
+        <w:numPr>
+          <w:ilvl w:val="0"/>
+          <w:numId w:val="28"/>
+        </w:numPr>
+        <w:rPr/>
+      </w:pPr>
+      <w:r>
+        <w:rPr/>
+        <w:t xml:space="preserve">Analysis of </w:t>
+      </w:r>
+      <w:r>
+        <w:rPr>
+          <w:u w:val="single"/>
+        </w:rPr>
+        <w:t>one</w:t>
+      </w:r>
+      <w:r>
+        <w:rPr>
+          <w:u w:val="none"/>
+        </w:rPr>
+        <w:t xml:space="preserve"> file, which will be displayed as a plot and the characteristic values are displayed in the results section of the ui.</w:t>
+      </w:r>
+    </w:p>
+    <w:p>
+      <w:pPr>
+        <w:pStyle w:val="TextBody"/>
+        <w:numPr>
+          <w:ilvl w:val="0"/>
+          <w:numId w:val="28"/>
+        </w:numPr>
+        <w:rPr/>
+      </w:pPr>
+      <w:r>
+        <w:rPr>
+          <w:u w:val="none"/>
+        </w:rPr>
+        <w:t xml:space="preserve">Batch analysis of </w:t>
+      </w:r>
+      <w:r>
+        <w:rPr>
+          <w:u w:val="single"/>
+        </w:rPr>
+        <w:t>multiple</w:t>
+      </w:r>
+      <w:r>
+        <w:rPr>
+          <w:u w:val="none"/>
+        </w:rPr>
+        <w:t xml:space="preserve"> files. The characteristic values are exported to another file. Diplaying the plots are optional.</w:t>
+      </w:r>
+    </w:p>
+    <w:p>
+      <w:pPr>
+        <w:pStyle w:val="TextBody"/>
+        <w:rPr/>
+      </w:pPr>
+      <w:r>
+        <w:rPr>
+          <w:u w:val="none"/>
+        </w:rPr>
+        <w:t>The flow are shown in the follwing illustration.</w:t>
+      </w:r>
+    </w:p>
+    <w:p>
+      <w:pPr>
+        <w:pStyle w:val="TextBody"/>
+        <w:rPr/>
+      </w:pPr>
+      <w:r>
+        <w:rPr>
+          <w:u w:val="none"/>
+        </w:rPr>
+        <w:t>AnalysisWindow:</w:t>
+      </w:r>
+    </w:p>
+    <w:p>
+      <w:pPr>
+        <w:pStyle w:val="TextBody"/>
+        <w:numPr>
+          <w:ilvl w:val="0"/>
+          <w:numId w:val="0"/>
+        </w:numPr>
+        <w:ind w:left="720" w:hanging="0"/>
+        <w:rPr/>
+      </w:pPr>
+      <w:r>
+        <w:rPr>
+          <w:u w:val="none"/>
+        </w:rPr>
+        <w:t>RawData AND Config(including wavelength, grating, fitting)</w:t>
+      </w:r>
+    </w:p>
+    <w:p>
+      <w:pPr>
+        <w:pStyle w:val="TextBody"/>
+        <w:numPr>
+          <w:ilvl w:val="0"/>
+          <w:numId w:val="0"/>
+        </w:numPr>
+        <w:ind w:left="720" w:hanging="0"/>
+        <w:rPr/>
+      </w:pPr>
+      <w:r>
+        <w:rPr>
+          <w:u w:val="none"/>
+        </w:rPr>
+        <w:t xml:space="preserve">→ </w:t>
+      </w:r>
+      <w:r>
+        <w:rPr>
+          <w:u w:val="none"/>
+        </w:rPr>
+        <w:t>Calculate processded data, baseline, peak height/area/position</w:t>
+      </w:r>
+    </w:p>
+    <w:p>
+      <w:pPr>
+        <w:pStyle w:val="TextBody"/>
+        <w:numPr>
+          <w:ilvl w:val="0"/>
+          <w:numId w:val="0"/>
+        </w:numPr>
+        <w:ind w:left="720" w:hanging="0"/>
+        <w:rPr/>
+      </w:pPr>
+      <w:r>
+        <w:rPr>
+          <w:u w:val="none"/>
+        </w:rPr>
+        <w:t xml:space="preserve">→ </w:t>
+      </w:r>
+      <w:r>
+        <w:rPr>
+          <w:u w:val="none"/>
+        </w:rPr>
+        <w:t>Update the spectra, the plots, and the displayed results</w:t>
+      </w:r>
+    </w:p>
+    <w:p>
+      <w:pPr>
+        <w:pStyle w:val="TextBody"/>
+        <w:rPr/>
+      </w:pPr>
+      <w:r>
+        <w:rPr>
+          <w:u w:val="none"/>
+        </w:rPr>
+        <w:t>BatchAnalysis:</w:t>
+      </w:r>
+    </w:p>
+    <w:p>
+      <w:pPr>
+        <w:pStyle w:val="TextBody"/>
+        <w:rPr/>
+      </w:pPr>
+      <w:r>
+        <w:rPr>
+          <w:u w:val="none"/>
+        </w:rPr>
+        <w:t>(For each file of the filelist)</w:t>
+      </w:r>
+    </w:p>
+    <w:p>
+      <w:pPr>
+        <w:pStyle w:val="TextBody"/>
+        <w:numPr>
+          <w:ilvl w:val="0"/>
+          <w:numId w:val="0"/>
+        </w:numPr>
+        <w:ind w:left="720" w:hanging="0"/>
+        <w:rPr/>
+      </w:pPr>
+      <w:r>
+        <w:rPr>
+          <w:u w:val="none"/>
+        </w:rPr>
+        <w:t>RawData AND Config(including wavelength, grating, fitting)</w:t>
+      </w:r>
+    </w:p>
+    <w:p>
+      <w:pPr>
+        <w:pStyle w:val="TextBody"/>
+        <w:numPr>
+          <w:ilvl w:val="0"/>
+          <w:numId w:val="0"/>
+        </w:numPr>
+        <w:ind w:left="720" w:hanging="0"/>
+        <w:rPr/>
+      </w:pPr>
+      <w:r>
+        <w:rPr>
+          <w:u w:val="none"/>
+        </w:rPr>
+        <w:t xml:space="preserve">→ </w:t>
+      </w:r>
+      <w:r>
+        <w:rPr>
+          <w:u w:val="none"/>
+        </w:rPr>
+        <w:t>Calculate processded data, baseline, peak height/area/position, characteristic value</w:t>
+      </w:r>
+    </w:p>
+    <w:p>
+      <w:pPr>
+        <w:pStyle w:val="TextBody"/>
+        <w:numPr>
+          <w:ilvl w:val="0"/>
+          <w:numId w:val="0"/>
+        </w:numPr>
+        <w:ind w:left="720" w:hanging="0"/>
+        <w:rPr/>
+      </w:pPr>
+      <w:r>
+        <w:rPr>
+          <w:u w:val="none"/>
+        </w:rPr>
+        <w:t xml:space="preserve">→ </w:t>
+      </w:r>
+      <w:r>
+        <w:rPr>
+          <w:u w:val="none"/>
+        </w:rPr>
+        <w:t>Store the data to prepare the export.</w:t>
+      </w:r>
+    </w:p>
+    <w:p>
+      <w:pPr>
+        <w:pStyle w:val="TextBody"/>
+        <w:numPr>
+          <w:ilvl w:val="0"/>
+          <w:numId w:val="0"/>
+        </w:numPr>
+        <w:ind w:left="720" w:hanging="0"/>
+        <w:rPr/>
+      </w:pPr>
+      <w:r>
+        <w:rPr>
+          <w:u w:val="none"/>
+        </w:rPr>
+        <w:t xml:space="preserve">Optional: Display the analyzing spectrum in a plot </w:t>
+      </w:r>
+      <w:r>
+        <w:rPr>
+          <w:u w:val="single"/>
+        </w:rPr>
+        <w:t>or</w:t>
+      </w:r>
+      <w:r>
+        <w:rPr>
+          <w:u w:val="none"/>
+        </w:rPr>
+        <w:t xml:space="preserve"> display the peak area/characteristic value against the time in a separate plot.</w:t>
+      </w:r>
+    </w:p>
+    <w:p>
+      <w:pPr>
+        <w:pStyle w:val="TextBody"/>
+        <w:rPr/>
+      </w:pPr>
+      <w:r>
+        <w:rPr>
+          <w:u w:val="none"/>
+        </w:rPr>
+        <w:t>The config basic configuration is retrieved by the method (UIMain).get_basic_setting()</w:t>
       </w:r>
     </w:p>
     <w:p>
@@ -1801,7 +2240,7 @@
         <w:pStyle w:val="Normal"/>
         <w:numPr>
           <w:ilvl w:val="0"/>
-          <w:numId w:val="9"/>
+          <w:numId w:val="10"/>
         </w:numPr>
         <w:rPr/>
       </w:pPr>
@@ -1815,7 +2254,7 @@
         <w:pStyle w:val="ListParagraph"/>
         <w:numPr>
           <w:ilvl w:val="0"/>
-          <w:numId w:val="9"/>
+          <w:numId w:val="10"/>
         </w:numPr>
         <w:rPr/>
       </w:pPr>
@@ -1825,7 +2264,7 @@
         </w:rPr>
         <w:t xml:space="preserve">See also: </w:t>
       </w:r>
-      <w:hyperlink r:id="rId4">
+      <w:hyperlink r:id="rId5">
         <w:r>
           <w:rPr>
             <w:rStyle w:val="InternetLink"/>
@@ -1850,7 +2289,7 @@
         <w:pStyle w:val="Normal"/>
         <w:numPr>
           <w:ilvl w:val="0"/>
-          <w:numId w:val="10"/>
+          <w:numId w:val="11"/>
         </w:numPr>
         <w:rPr/>
       </w:pPr>
@@ -1864,7 +2303,7 @@
         <w:pStyle w:val="Normal"/>
         <w:numPr>
           <w:ilvl w:val="1"/>
-          <w:numId w:val="10"/>
+          <w:numId w:val="11"/>
         </w:numPr>
         <w:rPr/>
       </w:pPr>
@@ -1878,51 +2317,13 @@
         <w:pStyle w:val="Normal"/>
         <w:numPr>
           <w:ilvl w:val="1"/>
-          <w:numId w:val="10"/>
+          <w:numId w:val="11"/>
         </w:numPr>
         <w:rPr/>
       </w:pPr>
       <w:r>
         <w:rPr/>
         <w:t>Can be run in terminal or in other test suites.</w:t>
-      </w:r>
-    </w:p>
-    <w:p>
-      <w:pPr>
-        <w:pStyle w:val="Normal"/>
-        <w:numPr>
-          <w:ilvl w:val="0"/>
-          <w:numId w:val="10"/>
-        </w:numPr>
-        <w:rPr/>
-      </w:pPr>
-      <w:r>
-        <w:rPr/>
-        <w:t>Methods: test_method(self, args)</w:t>
-      </w:r>
-    </w:p>
-    <w:p>
-      <w:pPr>
-        <w:pStyle w:val="Normal"/>
-        <w:numPr>
-          <w:ilvl w:val="1"/>
-          <w:numId w:val="10"/>
-        </w:numPr>
-        <w:rPr/>
-      </w:pPr>
-      <w:r>
-        <w:rPr/>
-        <w:t>test_ is necessary to recognize the module as a test method.</w:t>
-      </w:r>
-    </w:p>
-    <w:p>
-      <w:pPr>
-        <w:pStyle w:val="Normal"/>
-        <w:rPr/>
-      </w:pPr>
-      <w:r>
-        <w:rPr/>
-        <w:t>How to run tests:</w:t>
       </w:r>
     </w:p>
     <w:p>
@@ -1936,40 +2337,12 @@
       </w:pPr>
       <w:r>
         <w:rPr/>
-        <w:t>Open Anaconda Prompt</w:t>
+        <w:t>Methods: test_method(self, args)</w:t>
       </w:r>
     </w:p>
     <w:p>
       <w:pPr>
         <w:pStyle w:val="Normal"/>
-        <w:numPr>
-          <w:ilvl w:val="0"/>
-          <w:numId w:val="11"/>
-        </w:numPr>
-        <w:rPr/>
-      </w:pPr>
-      <w:r>
-        <w:rPr/>
-        <w:t>Navigate to the root directory</w:t>
-      </w:r>
-    </w:p>
-    <w:p>
-      <w:pPr>
-        <w:pStyle w:val="Normal"/>
-        <w:numPr>
-          <w:ilvl w:val="0"/>
-          <w:numId w:val="11"/>
-        </w:numPr>
-        <w:rPr/>
-      </w:pPr>
-      <w:r>
-        <w:rPr/>
-        <w:t>Type in: python -m unittest [name]</w:t>
-      </w:r>
-    </w:p>
-    <w:p>
-      <w:pPr>
-        <w:pStyle w:val="ListParagraph"/>
         <w:numPr>
           <w:ilvl w:val="1"/>
           <w:numId w:val="11"/>
@@ -1977,6 +2350,72 @@
         <w:rPr/>
       </w:pPr>
       <w:r>
+        <w:rPr/>
+        <w:t>test_ is necessary to recognize the module as a test method.</w:t>
+      </w:r>
+    </w:p>
+    <w:p>
+      <w:pPr>
+        <w:pStyle w:val="Normal"/>
+        <w:rPr/>
+      </w:pPr>
+      <w:r>
+        <w:rPr/>
+        <w:t>How to run tests:</w:t>
+      </w:r>
+    </w:p>
+    <w:p>
+      <w:pPr>
+        <w:pStyle w:val="Normal"/>
+        <w:numPr>
+          <w:ilvl w:val="0"/>
+          <w:numId w:val="12"/>
+        </w:numPr>
+        <w:rPr/>
+      </w:pPr>
+      <w:r>
+        <w:rPr/>
+        <w:t>Open Anaconda Prompt</w:t>
+      </w:r>
+    </w:p>
+    <w:p>
+      <w:pPr>
+        <w:pStyle w:val="Normal"/>
+        <w:numPr>
+          <w:ilvl w:val="0"/>
+          <w:numId w:val="12"/>
+        </w:numPr>
+        <w:rPr/>
+      </w:pPr>
+      <w:r>
+        <w:rPr/>
+        <w:t>Navigate to the root directory</w:t>
+      </w:r>
+    </w:p>
+    <w:p>
+      <w:pPr>
+        <w:pStyle w:val="Normal"/>
+        <w:numPr>
+          <w:ilvl w:val="0"/>
+          <w:numId w:val="12"/>
+        </w:numPr>
+        <w:rPr/>
+      </w:pPr>
+      <w:r>
+        <w:rPr/>
+        <w:t>Type in: python -m unittest [name]</w:t>
+      </w:r>
+    </w:p>
+    <w:p>
+      <w:pPr>
+        <w:pStyle w:val="ListParagraph"/>
+        <w:numPr>
+          <w:ilvl w:val="1"/>
+          <w:numId w:val="12"/>
+        </w:numPr>
+        <w:rPr/>
+      </w:pPr>
+      <w:r>
         <w:rPr>
           <w:lang w:val="en-GB"/>
         </w:rPr>
@@ -2000,7 +2439,7 @@
         <w:pStyle w:val="ListParagraph"/>
         <w:numPr>
           <w:ilvl w:val="1"/>
-          <w:numId w:val="11"/>
+          <w:numId w:val="12"/>
         </w:numPr>
         <w:rPr/>
       </w:pPr>
@@ -2029,7 +2468,7 @@
         <w:pStyle w:val="ListParagraph"/>
         <w:numPr>
           <w:ilvl w:val="1"/>
-          <w:numId w:val="11"/>
+          <w:numId w:val="12"/>
         </w:numPr>
         <w:rPr>
           <w:lang w:val="en-GB"/>
@@ -2047,7 +2486,7 @@
         <w:pStyle w:val="ListParagraph"/>
         <w:numPr>
           <w:ilvl w:val="0"/>
-          <w:numId w:val="11"/>
+          <w:numId w:val="12"/>
         </w:numPr>
         <w:rPr>
           <w:lang w:val="en-GB"/>
@@ -2065,7 +2504,7 @@
         <w:pStyle w:val="ListParagraph"/>
         <w:numPr>
           <w:ilvl w:val="0"/>
-          <w:numId w:val="11"/>
+          <w:numId w:val="12"/>
         </w:numPr>
         <w:rPr>
           <w:lang w:val="en-GB"/>
@@ -2083,7 +2522,7 @@
         <w:pStyle w:val="Heading2"/>
         <w:numPr>
           <w:ilvl w:val="1"/>
-          <w:numId w:val="6"/>
+          <w:numId w:val="7"/>
         </w:numPr>
         <w:rPr/>
       </w:pPr>
@@ -2107,7 +2546,7 @@
         <w:pStyle w:val="Heading3"/>
         <w:numPr>
           <w:ilvl w:val="2"/>
-          <w:numId w:val="6"/>
+          <w:numId w:val="7"/>
         </w:numPr>
         <w:rPr/>
       </w:pPr>
@@ -2140,7 +2579,7 @@
         <w:pStyle w:val="Heading2"/>
         <w:numPr>
           <w:ilvl w:val="1"/>
-          <w:numId w:val="6"/>
+          <w:numId w:val="7"/>
         </w:numPr>
         <w:rPr/>
       </w:pPr>
@@ -2154,7 +2593,7 @@
         <w:pStyle w:val="Heading3"/>
         <w:numPr>
           <w:ilvl w:val="2"/>
-          <w:numId w:val="6"/>
+          <w:numId w:val="7"/>
         </w:numPr>
         <w:rPr/>
       </w:pPr>
@@ -2184,7 +2623,7 @@
           <mc:Choice Requires="wps">
             <w:drawing>
               <wp:inline distT="0" distB="0" distL="0" distR="0">
-                <wp:extent cx="3005455" cy="649605"/>
+                <wp:extent cx="3006090" cy="649605"/>
                 <wp:effectExtent l="0" t="0" r="0" b="0"/>
                 <wp:docPr id="3" name=""/>
                 <a:graphic xmlns:a="http://schemas.openxmlformats.org/drawingml/2006/main">
@@ -2194,7 +2633,7 @@
                       <wps:spPr>
                         <a:xfrm>
                           <a:off x="0" y="0"/>
-                          <a:ext cx="3004920" cy="649080"/>
+                          <a:ext cx="3005280" cy="649080"/>
                         </a:xfrm>
                         <a:prstGeom prst="rect">
                           <a:avLst/>
@@ -2215,7 +2654,7 @@
                           <w:p>
                             <w:pPr>
                               <w:pStyle w:val="FrameContents"/>
-                              <w:overflowPunct w:val="true"/>
+                              <w:overflowPunct w:val="false"/>
                               <w:spacing w:lineRule="auto" w:line="240" w:before="0" w:after="0"/>
                               <w:rPr>
                                 <w:rFonts w:ascii="Calibri" w:hAnsi="Calibri" w:eastAsia="Calibri"/>
@@ -2235,7 +2674,7 @@
                           <w:p>
                             <w:pPr>
                               <w:pStyle w:val="FrameContents"/>
-                              <w:overflowPunct w:val="true"/>
+                              <w:overflowPunct w:val="false"/>
                               <w:spacing w:lineRule="auto" w:line="240" w:before="0" w:after="0"/>
                               <w:rPr>
                                 <w:color w:val="auto"/>
@@ -2250,7 +2689,7 @@
                           <w:p>
                             <w:pPr>
                               <w:pStyle w:val="FrameContents"/>
-                              <w:overflowPunct w:val="true"/>
+                              <w:overflowPunct w:val="false"/>
                               <w:spacing w:lineRule="auto" w:line="240" w:before="0" w:after="0"/>
                               <w:rPr>
                                 <w:rFonts w:ascii="Calibri" w:hAnsi="Calibri" w:eastAsia="Calibri"/>
@@ -2270,7 +2709,7 @@
                           <w:p>
                             <w:pPr>
                               <w:pStyle w:val="FrameContents"/>
-                              <w:overflowPunct w:val="true"/>
+                              <w:overflowPunct w:val="false"/>
                               <w:spacing w:lineRule="auto" w:line="240" w:before="0" w:after="0"/>
                               <w:rPr/>
                             </w:pPr>
@@ -2296,7 +2735,7 @@
           </mc:Choice>
           <mc:Fallback>
             <w:pict>
-              <v:rect id="shape_0" stroked="f" style="position:absolute;margin-left:0pt;margin-top:-51.15pt;width:236.55pt;height:51.05pt;mso-position-vertical:top">
+              <v:rect id="shape_0" stroked="f" style="position:absolute;margin-left:0pt;margin-top:-51.15pt;width:236.6pt;height:51.05pt;mso-position-vertical:top">
                 <w10:wrap type="square"/>
                 <v:fill o:detectmouseclick="t" on="false"/>
                 <v:stroke color="#3465a4" joinstyle="round" endcap="flat"/>
@@ -2305,7 +2744,7 @@
                     <w:p>
                       <w:pPr>
                         <w:pStyle w:val="FrameContents"/>
-                        <w:overflowPunct w:val="true"/>
+                        <w:overflowPunct w:val="false"/>
                         <w:spacing w:lineRule="auto" w:line="240" w:before="0" w:after="0"/>
                         <w:rPr>
                           <w:rFonts w:ascii="Calibri" w:hAnsi="Calibri" w:eastAsia="Calibri"/>
@@ -2325,7 +2764,7 @@
                     <w:p>
                       <w:pPr>
                         <w:pStyle w:val="FrameContents"/>
-                        <w:overflowPunct w:val="true"/>
+                        <w:overflowPunct w:val="false"/>
                         <w:spacing w:lineRule="auto" w:line="240" w:before="0" w:after="0"/>
                         <w:rPr>
                           <w:color w:val="auto"/>
@@ -2340,7 +2779,7 @@
                     <w:p>
                       <w:pPr>
                         <w:pStyle w:val="FrameContents"/>
-                        <w:overflowPunct w:val="true"/>
+                        <w:overflowPunct w:val="false"/>
                         <w:spacing w:lineRule="auto" w:line="240" w:before="0" w:after="0"/>
                         <w:rPr>
                           <w:rFonts w:ascii="Calibri" w:hAnsi="Calibri" w:eastAsia="Calibri"/>
@@ -2360,7 +2799,7 @@
                     <w:p>
                       <w:pPr>
                         <w:pStyle w:val="FrameContents"/>
-                        <w:overflowPunct w:val="true"/>
+                        <w:overflowPunct w:val="false"/>
                         <w:spacing w:lineRule="auto" w:line="240" w:before="0" w:after="0"/>
                         <w:rPr/>
                       </w:pPr>
@@ -2396,7 +2835,7 @@
         <w:pStyle w:val="Heading3"/>
         <w:numPr>
           <w:ilvl w:val="2"/>
-          <w:numId w:val="6"/>
+          <w:numId w:val="7"/>
         </w:numPr>
         <w:rPr/>
       </w:pPr>
@@ -2444,11 +2883,11 @@
         <w:pStyle w:val="Normal"/>
         <w:numPr>
           <w:ilvl w:val="0"/>
-          <w:numId w:val="13"/>
+          <w:numId w:val="14"/>
         </w:numPr>
         <w:rPr/>
       </w:pPr>
-      <w:hyperlink r:id="rId5">
+      <w:hyperlink r:id="rId6">
         <w:r>
           <w:rPr>
             <w:rStyle w:val="InternetLink"/>
@@ -2462,7 +2901,7 @@
         <w:pStyle w:val="PreformattedText"/>
         <w:numPr>
           <w:ilvl w:val="0"/>
-          <w:numId w:val="12"/>
+          <w:numId w:val="13"/>
         </w:numPr>
         <w:rPr/>
       </w:pPr>
@@ -2491,7 +2930,7 @@
         <w:pStyle w:val="TextBody"/>
         <w:numPr>
           <w:ilvl w:val="0"/>
-          <w:numId w:val="14"/>
+          <w:numId w:val="15"/>
         </w:numPr>
         <w:rPr/>
       </w:pPr>
@@ -2522,7 +2961,7 @@
         <w:pStyle w:val="TextBody"/>
         <w:numPr>
           <w:ilvl w:val="0"/>
-          <w:numId w:val="15"/>
+          <w:numId w:val="16"/>
         </w:numPr>
         <w:rPr/>
       </w:pPr>
@@ -2563,7 +3002,7 @@
         <w:pStyle w:val="PreformattedText"/>
         <w:numPr>
           <w:ilvl w:val="0"/>
-          <w:numId w:val="15"/>
+          <w:numId w:val="16"/>
         </w:numPr>
         <w:rPr/>
       </w:pPr>
@@ -2604,7 +3043,7 @@
         <w:pStyle w:val="TextBody"/>
         <w:numPr>
           <w:ilvl w:val="1"/>
-          <w:numId w:val="15"/>
+          <w:numId w:val="16"/>
         </w:numPr>
         <w:rPr/>
       </w:pPr>
@@ -2642,7 +3081,7 @@
         <w:pStyle w:val="TextBody"/>
         <w:numPr>
           <w:ilvl w:val="1"/>
-          <w:numId w:val="15"/>
+          <w:numId w:val="16"/>
         </w:numPr>
         <w:rPr/>
       </w:pPr>
@@ -2684,11 +3123,11 @@
         <w:pStyle w:val="TextBody"/>
         <w:numPr>
           <w:ilvl w:val="0"/>
-          <w:numId w:val="17"/>
+          <w:numId w:val="18"/>
         </w:numPr>
         <w:rPr/>
       </w:pPr>
-      <w:hyperlink r:id="rId6">
+      <w:hyperlink r:id="rId7">
         <w:r>
           <w:rPr>
             <w:rStyle w:val="SourceText"/>
@@ -2709,7 +3148,7 @@
         <w:pStyle w:val="TextBody"/>
         <w:numPr>
           <w:ilvl w:val="0"/>
-          <w:numId w:val="16"/>
+          <w:numId w:val="17"/>
         </w:numPr>
         <w:rPr/>
       </w:pPr>
@@ -2732,7 +3171,7 @@
         <w:pStyle w:val="TextBody"/>
         <w:numPr>
           <w:ilvl w:val="0"/>
-          <w:numId w:val="16"/>
+          <w:numId w:val="17"/>
         </w:numPr>
         <w:rPr>
           <w:rStyle w:val="SourceText"/>
@@ -2783,11 +3222,11 @@
         <w:pStyle w:val="TextBody"/>
         <w:numPr>
           <w:ilvl w:val="0"/>
-          <w:numId w:val="19"/>
+          <w:numId w:val="20"/>
         </w:numPr>
         <w:rPr/>
       </w:pPr>
-      <w:hyperlink r:id="rId7">
+      <w:hyperlink r:id="rId8">
         <w:r>
           <w:rPr>
             <w:rStyle w:val="SourceText"/>
@@ -2808,7 +3247,7 @@
         <w:pStyle w:val="TextBody"/>
         <w:numPr>
           <w:ilvl w:val="0"/>
-          <w:numId w:val="19"/>
+          <w:numId w:val="20"/>
         </w:numPr>
         <w:rPr/>
       </w:pPr>
@@ -2831,7 +3270,7 @@
         <w:pStyle w:val="TextBody"/>
         <w:numPr>
           <w:ilvl w:val="0"/>
-          <w:numId w:val="19"/>
+          <w:numId w:val="20"/>
         </w:numPr>
         <w:rPr/>
       </w:pPr>
@@ -2854,7 +3293,7 @@
         <w:pStyle w:val="TextBody"/>
         <w:numPr>
           <w:ilvl w:val="0"/>
-          <w:numId w:val="19"/>
+          <w:numId w:val="20"/>
         </w:numPr>
         <w:rPr/>
       </w:pPr>
@@ -2896,11 +3335,11 @@
         <w:pStyle w:val="TextBody"/>
         <w:numPr>
           <w:ilvl w:val="0"/>
-          <w:numId w:val="18"/>
+          <w:numId w:val="19"/>
         </w:numPr>
         <w:rPr/>
       </w:pPr>
-      <w:hyperlink r:id="rId8">
+      <w:hyperlink r:id="rId9">
         <w:r>
           <w:rPr>
             <w:rStyle w:val="SourceText"/>
@@ -2934,7 +3373,7 @@
         <w:pStyle w:val="TextBody"/>
         <w:numPr>
           <w:ilvl w:val="0"/>
-          <w:numId w:val="18"/>
+          <w:numId w:val="19"/>
         </w:numPr>
         <w:rPr/>
       </w:pPr>
@@ -2957,7 +3396,7 @@
         <w:pStyle w:val="TextBody"/>
         <w:numPr>
           <w:ilvl w:val="0"/>
-          <w:numId w:val="18"/>
+          <w:numId w:val="19"/>
         </w:numPr>
         <w:rPr/>
       </w:pPr>
@@ -2980,7 +3419,7 @@
         <w:pStyle w:val="TextBody"/>
         <w:numPr>
           <w:ilvl w:val="0"/>
-          <w:numId w:val="18"/>
+          <w:numId w:val="19"/>
         </w:numPr>
         <w:rPr/>
       </w:pPr>
@@ -3003,11 +3442,11 @@
         <w:pStyle w:val="TextBody"/>
         <w:numPr>
           <w:ilvl w:val="0"/>
-          <w:numId w:val="18"/>
+          <w:numId w:val="19"/>
         </w:numPr>
         <w:rPr/>
       </w:pPr>
-      <w:hyperlink r:id="rId9">
+      <w:hyperlink r:id="rId10">
         <w:r>
           <w:rPr>
             <w:rStyle w:val="SourceText"/>
@@ -3028,11 +3467,11 @@
         <w:pStyle w:val="TextBody"/>
         <w:numPr>
           <w:ilvl w:val="0"/>
-          <w:numId w:val="18"/>
+          <w:numId w:val="19"/>
         </w:numPr>
         <w:rPr/>
       </w:pPr>
-      <w:hyperlink r:id="rId10">
+      <w:hyperlink r:id="rId11">
         <w:r>
           <w:rPr>
             <w:rStyle w:val="SourceText"/>
@@ -3053,7 +3492,7 @@
         <w:pStyle w:val="TextBody"/>
         <w:numPr>
           <w:ilvl w:val="0"/>
-          <w:numId w:val="18"/>
+          <w:numId w:val="19"/>
         </w:numPr>
         <w:rPr/>
       </w:pPr>
@@ -3088,7 +3527,7 @@
         <w:pStyle w:val="Heading2"/>
         <w:numPr>
           <w:ilvl w:val="1"/>
-          <w:numId w:val="5"/>
+          <w:numId w:val="6"/>
         </w:numPr>
         <w:rPr/>
       </w:pPr>
@@ -3117,7 +3556,7 @@
         <w:pStyle w:val="TextBody"/>
         <w:numPr>
           <w:ilvl w:val="0"/>
-          <w:numId w:val="22"/>
+          <w:numId w:val="23"/>
         </w:numPr>
         <w:rPr/>
       </w:pPr>
@@ -3134,7 +3573,7 @@
         <w:pStyle w:val="TextBody"/>
         <w:numPr>
           <w:ilvl w:val="0"/>
-          <w:numId w:val="22"/>
+          <w:numId w:val="23"/>
         </w:numPr>
         <w:rPr/>
       </w:pPr>
@@ -3151,7 +3590,7 @@
         <w:pStyle w:val="TextBody"/>
         <w:numPr>
           <w:ilvl w:val="0"/>
-          <w:numId w:val="22"/>
+          <w:numId w:val="23"/>
         </w:numPr>
         <w:rPr/>
       </w:pPr>
@@ -3168,7 +3607,7 @@
         <w:pStyle w:val="TextBody"/>
         <w:numPr>
           <w:ilvl w:val="0"/>
-          <w:numId w:val="22"/>
+          <w:numId w:val="23"/>
         </w:numPr>
         <w:rPr/>
       </w:pPr>
@@ -3185,7 +3624,7 @@
         <w:pStyle w:val="Heading2"/>
         <w:numPr>
           <w:ilvl w:val="1"/>
-          <w:numId w:val="5"/>
+          <w:numId w:val="6"/>
         </w:numPr>
         <w:rPr/>
       </w:pPr>
@@ -3214,7 +3653,7 @@
         <w:pStyle w:val="TextBody"/>
         <w:numPr>
           <w:ilvl w:val="0"/>
-          <w:numId w:val="26"/>
+          <w:numId w:val="27"/>
         </w:numPr>
         <w:rPr/>
       </w:pPr>
@@ -3231,7 +3670,7 @@
         <w:pStyle w:val="TextBody"/>
         <w:numPr>
           <w:ilvl w:val="1"/>
-          <w:numId w:val="26"/>
+          <w:numId w:val="27"/>
         </w:numPr>
         <w:rPr/>
       </w:pPr>
@@ -3248,7 +3687,7 @@
         <w:pStyle w:val="TextBody"/>
         <w:numPr>
           <w:ilvl w:val="1"/>
-          <w:numId w:val="26"/>
+          <w:numId w:val="27"/>
         </w:numPr>
         <w:rPr/>
       </w:pPr>
@@ -3278,7 +3717,7 @@
         <w:pStyle w:val="TextBody"/>
         <w:numPr>
           <w:ilvl w:val="0"/>
-          <w:numId w:val="20"/>
+          <w:numId w:val="21"/>
         </w:numPr>
         <w:rPr/>
       </w:pPr>
@@ -3294,7 +3733,7 @@
         <w:pStyle w:val="TextBody"/>
         <w:numPr>
           <w:ilvl w:val="0"/>
-          <w:numId w:val="20"/>
+          <w:numId w:val="21"/>
         </w:numPr>
         <w:rPr/>
       </w:pPr>
@@ -3323,7 +3762,7 @@
         <w:pStyle w:val="TextBody"/>
         <w:numPr>
           <w:ilvl w:val="0"/>
-          <w:numId w:val="21"/>
+          <w:numId w:val="22"/>
         </w:numPr>
         <w:rPr/>
       </w:pPr>
@@ -3340,7 +3779,7 @@
         <w:pStyle w:val="TextBody"/>
         <w:numPr>
           <w:ilvl w:val="0"/>
-          <w:numId w:val="21"/>
+          <w:numId w:val="22"/>
         </w:numPr>
         <w:rPr/>
       </w:pPr>
@@ -3394,7 +3833,7 @@
         <w:pStyle w:val="Normal"/>
         <w:numPr>
           <w:ilvl w:val="0"/>
-          <w:numId w:val="24"/>
+          <w:numId w:val="25"/>
         </w:numPr>
         <w:spacing w:before="0" w:after="160"/>
         <w:rPr/>
@@ -3976,265 +4415,211 @@
   <w:abstractNum w:abstractNumId="7">
     <w:lvl w:ilvl="0">
       <w:start w:val="1"/>
-      <w:numFmt w:val="bullet"/>
-      <w:lvlText w:val="-"/>
-      <w:lvlJc w:val="left"/>
-      <w:pPr>
-        <w:ind w:left="720" w:hanging="360"/>
-      </w:pPr>
-      <w:rPr>
-        <w:rFonts w:ascii="Calibri" w:hAnsi="Calibri" w:cs="Calibri" w:hint="default"/>
-        <w:rFonts w:cs="Calibri"/>
-      </w:rPr>
+      <w:numFmt w:val="none"/>
+      <w:suff w:val="nothing"/>
+      <w:lvlText w:val=""/>
+      <w:lvlJc w:val="left"/>
+      <w:pPr>
+        <w:ind w:left="0" w:hanging="0"/>
+      </w:pPr>
     </w:lvl>
     <w:lvl w:ilvl="1">
       <w:start w:val="1"/>
-      <w:numFmt w:val="bullet"/>
-      <w:lvlText w:val="o"/>
-      <w:lvlJc w:val="left"/>
-      <w:pPr>
-        <w:ind w:left="1440" w:hanging="360"/>
-      </w:pPr>
-      <w:rPr>
-        <w:rFonts w:ascii="Courier New" w:hAnsi="Courier New" w:cs="Courier New" w:hint="default"/>
-        <w:rFonts w:cs="Courier New"/>
-      </w:rPr>
+      <w:numFmt w:val="none"/>
+      <w:suff w:val="nothing"/>
+      <w:lvlText w:val=""/>
+      <w:lvlJc w:val="left"/>
+      <w:pPr>
+        <w:ind w:left="0" w:hanging="0"/>
+      </w:pPr>
     </w:lvl>
     <w:lvl w:ilvl="2">
       <w:start w:val="1"/>
-      <w:numFmt w:val="bullet"/>
-      <w:lvlText w:val=""/>
-      <w:lvlJc w:val="left"/>
-      <w:pPr>
-        <w:ind w:left="2160" w:hanging="360"/>
-      </w:pPr>
-      <w:rPr>
-        <w:rFonts w:ascii="Wingdings" w:hAnsi="Wingdings" w:cs="Wingdings" w:hint="default"/>
-        <w:rFonts w:cs="Wingdings"/>
-      </w:rPr>
+      <w:numFmt w:val="none"/>
+      <w:suff w:val="nothing"/>
+      <w:lvlText w:val=""/>
+      <w:lvlJc w:val="left"/>
+      <w:pPr>
+        <w:ind w:left="0" w:hanging="0"/>
+      </w:pPr>
     </w:lvl>
     <w:lvl w:ilvl="3">
       <w:start w:val="1"/>
-      <w:numFmt w:val="bullet"/>
-      <w:lvlText w:val=""/>
-      <w:lvlJc w:val="left"/>
-      <w:pPr>
-        <w:ind w:left="2880" w:hanging="360"/>
-      </w:pPr>
-      <w:rPr>
-        <w:rFonts w:ascii="Symbol" w:hAnsi="Symbol" w:cs="Symbol" w:hint="default"/>
-        <w:rFonts w:cs="Symbol"/>
-      </w:rPr>
+      <w:numFmt w:val="none"/>
+      <w:suff w:val="nothing"/>
+      <w:lvlText w:val=""/>
+      <w:lvlJc w:val="left"/>
+      <w:pPr>
+        <w:ind w:left="0" w:hanging="0"/>
+      </w:pPr>
     </w:lvl>
     <w:lvl w:ilvl="4">
       <w:start w:val="1"/>
-      <w:numFmt w:val="bullet"/>
-      <w:lvlText w:val="o"/>
-      <w:lvlJc w:val="left"/>
-      <w:pPr>
-        <w:ind w:left="3600" w:hanging="360"/>
-      </w:pPr>
-      <w:rPr>
-        <w:rFonts w:ascii="Courier New" w:hAnsi="Courier New" w:cs="Courier New" w:hint="default"/>
-        <w:rFonts w:cs="Courier New"/>
-      </w:rPr>
+      <w:numFmt w:val="none"/>
+      <w:suff w:val="nothing"/>
+      <w:lvlText w:val=""/>
+      <w:lvlJc w:val="left"/>
+      <w:pPr>
+        <w:ind w:left="0" w:hanging="0"/>
+      </w:pPr>
     </w:lvl>
     <w:lvl w:ilvl="5">
       <w:start w:val="1"/>
-      <w:numFmt w:val="bullet"/>
-      <w:lvlText w:val=""/>
-      <w:lvlJc w:val="left"/>
-      <w:pPr>
-        <w:ind w:left="4320" w:hanging="360"/>
-      </w:pPr>
-      <w:rPr>
-        <w:rFonts w:ascii="Wingdings" w:hAnsi="Wingdings" w:cs="Wingdings" w:hint="default"/>
-        <w:rFonts w:cs="Wingdings"/>
-      </w:rPr>
+      <w:numFmt w:val="none"/>
+      <w:suff w:val="nothing"/>
+      <w:lvlText w:val=""/>
+      <w:lvlJc w:val="left"/>
+      <w:pPr>
+        <w:ind w:left="0" w:hanging="0"/>
+      </w:pPr>
     </w:lvl>
     <w:lvl w:ilvl="6">
       <w:start w:val="1"/>
-      <w:numFmt w:val="bullet"/>
-      <w:lvlText w:val=""/>
-      <w:lvlJc w:val="left"/>
-      <w:pPr>
-        <w:ind w:left="5040" w:hanging="360"/>
-      </w:pPr>
-      <w:rPr>
-        <w:rFonts w:ascii="Symbol" w:hAnsi="Symbol" w:cs="Symbol" w:hint="default"/>
-        <w:rFonts w:cs="Symbol"/>
-      </w:rPr>
+      <w:numFmt w:val="none"/>
+      <w:suff w:val="nothing"/>
+      <w:lvlText w:val=""/>
+      <w:lvlJc w:val="left"/>
+      <w:pPr>
+        <w:ind w:left="0" w:hanging="0"/>
+      </w:pPr>
     </w:lvl>
     <w:lvl w:ilvl="7">
       <w:start w:val="1"/>
-      <w:numFmt w:val="bullet"/>
-      <w:lvlText w:val="o"/>
-      <w:lvlJc w:val="left"/>
-      <w:pPr>
-        <w:ind w:left="5760" w:hanging="360"/>
-      </w:pPr>
-      <w:rPr>
-        <w:rFonts w:ascii="Courier New" w:hAnsi="Courier New" w:cs="Courier New" w:hint="default"/>
-        <w:rFonts w:cs="Courier New"/>
-      </w:rPr>
+      <w:numFmt w:val="none"/>
+      <w:suff w:val="nothing"/>
+      <w:lvlText w:val=""/>
+      <w:lvlJc w:val="left"/>
+      <w:pPr>
+        <w:ind w:left="0" w:hanging="0"/>
+      </w:pPr>
     </w:lvl>
     <w:lvl w:ilvl="8">
       <w:start w:val="1"/>
-      <w:numFmt w:val="bullet"/>
-      <w:lvlText w:val=""/>
-      <w:lvlJc w:val="left"/>
-      <w:pPr>
-        <w:ind w:left="6480" w:hanging="360"/>
-      </w:pPr>
-      <w:rPr>
-        <w:rFonts w:ascii="Wingdings" w:hAnsi="Wingdings" w:cs="Wingdings" w:hint="default"/>
-        <w:rFonts w:cs="Wingdings"/>
-      </w:rPr>
+      <w:numFmt w:val="none"/>
+      <w:suff w:val="nothing"/>
+      <w:lvlText w:val=""/>
+      <w:lvlJc w:val="left"/>
+      <w:pPr>
+        <w:ind w:left="0" w:hanging="0"/>
+      </w:pPr>
     </w:lvl>
   </w:abstractNum>
   <w:abstractNum w:abstractNumId="8">
     <w:lvl w:ilvl="0">
       <w:start w:val="1"/>
       <w:numFmt w:val="bullet"/>
+      <w:lvlText w:val="-"/>
+      <w:lvlJc w:val="left"/>
+      <w:pPr>
+        <w:ind w:left="720" w:hanging="360"/>
+      </w:pPr>
+      <w:rPr>
+        <w:rFonts w:ascii="Calibri" w:hAnsi="Calibri" w:cs="Calibri" w:hint="default"/>
+        <w:rFonts w:cs="Calibri"/>
+      </w:rPr>
+    </w:lvl>
+    <w:lvl w:ilvl="1">
+      <w:start w:val="1"/>
+      <w:numFmt w:val="bullet"/>
+      <w:lvlText w:val="o"/>
+      <w:lvlJc w:val="left"/>
+      <w:pPr>
+        <w:ind w:left="1440" w:hanging="360"/>
+      </w:pPr>
+      <w:rPr>
+        <w:rFonts w:ascii="Courier New" w:hAnsi="Courier New" w:cs="Courier New" w:hint="default"/>
+        <w:rFonts w:cs="Courier New"/>
+      </w:rPr>
+    </w:lvl>
+    <w:lvl w:ilvl="2">
+      <w:start w:val="1"/>
+      <w:numFmt w:val="bullet"/>
+      <w:lvlText w:val=""/>
+      <w:lvlJc w:val="left"/>
+      <w:pPr>
+        <w:ind w:left="2160" w:hanging="360"/>
+      </w:pPr>
+      <w:rPr>
+        <w:rFonts w:ascii="Wingdings" w:hAnsi="Wingdings" w:cs="Wingdings" w:hint="default"/>
+        <w:rFonts w:cs="Wingdings"/>
+      </w:rPr>
+    </w:lvl>
+    <w:lvl w:ilvl="3">
+      <w:start w:val="1"/>
+      <w:numFmt w:val="bullet"/>
       <w:lvlText w:val=""/>
       <w:lvlJc w:val="left"/>
       <w:pPr>
-        <w:tabs>
-          <w:tab w:val="num" w:pos="707"/>
-        </w:tabs>
-        <w:ind w:left="707" w:hanging="283"/>
+        <w:ind w:left="2880" w:hanging="360"/>
       </w:pPr>
       <w:rPr>
         <w:rFonts w:ascii="Symbol" w:hAnsi="Symbol" w:cs="Symbol" w:hint="default"/>
-        <w:rFonts w:cs="OpenSymbol"/>
-      </w:rPr>
-    </w:lvl>
-    <w:lvl w:ilvl="1">
+        <w:rFonts w:cs="Symbol"/>
+      </w:rPr>
+    </w:lvl>
+    <w:lvl w:ilvl="4">
+      <w:start w:val="1"/>
+      <w:numFmt w:val="bullet"/>
+      <w:lvlText w:val="o"/>
+      <w:lvlJc w:val="left"/>
+      <w:pPr>
+        <w:ind w:left="3600" w:hanging="360"/>
+      </w:pPr>
+      <w:rPr>
+        <w:rFonts w:ascii="Courier New" w:hAnsi="Courier New" w:cs="Courier New" w:hint="default"/>
+        <w:rFonts w:cs="Courier New"/>
+      </w:rPr>
+    </w:lvl>
+    <w:lvl w:ilvl="5">
+      <w:start w:val="1"/>
+      <w:numFmt w:val="bullet"/>
+      <w:lvlText w:val=""/>
+      <w:lvlJc w:val="left"/>
+      <w:pPr>
+        <w:ind w:left="4320" w:hanging="360"/>
+      </w:pPr>
+      <w:rPr>
+        <w:rFonts w:ascii="Wingdings" w:hAnsi="Wingdings" w:cs="Wingdings" w:hint="default"/>
+        <w:rFonts w:cs="Wingdings"/>
+      </w:rPr>
+    </w:lvl>
+    <w:lvl w:ilvl="6">
       <w:start w:val="1"/>
       <w:numFmt w:val="bullet"/>
       <w:lvlText w:val=""/>
       <w:lvlJc w:val="left"/>
       <w:pPr>
-        <w:tabs>
-          <w:tab w:val="num" w:pos="1414"/>
-        </w:tabs>
-        <w:ind w:left="1414" w:hanging="283"/>
+        <w:ind w:left="5040" w:hanging="360"/>
       </w:pPr>
       <w:rPr>
         <w:rFonts w:ascii="Symbol" w:hAnsi="Symbol" w:cs="Symbol" w:hint="default"/>
-        <w:rFonts w:cs="OpenSymbol"/>
-      </w:rPr>
-    </w:lvl>
-    <w:lvl w:ilvl="2">
-      <w:start w:val="1"/>
-      <w:numFmt w:val="bullet"/>
-      <w:lvlText w:val=""/>
-      <w:lvlJc w:val="left"/>
-      <w:pPr>
-        <w:tabs>
-          <w:tab w:val="num" w:pos="2121"/>
-        </w:tabs>
-        <w:ind w:left="2121" w:hanging="283"/>
-      </w:pPr>
-      <w:rPr>
-        <w:rFonts w:ascii="Symbol" w:hAnsi="Symbol" w:cs="Symbol" w:hint="default"/>
-        <w:rFonts w:cs="OpenSymbol"/>
-      </w:rPr>
-    </w:lvl>
-    <w:lvl w:ilvl="3">
-      <w:start w:val="1"/>
-      <w:numFmt w:val="bullet"/>
-      <w:lvlText w:val=""/>
-      <w:lvlJc w:val="left"/>
-      <w:pPr>
-        <w:tabs>
-          <w:tab w:val="num" w:pos="2828"/>
-        </w:tabs>
-        <w:ind w:left="2828" w:hanging="283"/>
-      </w:pPr>
-      <w:rPr>
-        <w:rFonts w:ascii="Symbol" w:hAnsi="Symbol" w:cs="Symbol" w:hint="default"/>
-        <w:rFonts w:cs="OpenSymbol"/>
-      </w:rPr>
-    </w:lvl>
-    <w:lvl w:ilvl="4">
-      <w:start w:val="1"/>
-      <w:numFmt w:val="bullet"/>
-      <w:lvlText w:val=""/>
-      <w:lvlJc w:val="left"/>
-      <w:pPr>
-        <w:tabs>
-          <w:tab w:val="num" w:pos="3535"/>
-        </w:tabs>
-        <w:ind w:left="3535" w:hanging="283"/>
-      </w:pPr>
-      <w:rPr>
-        <w:rFonts w:ascii="Symbol" w:hAnsi="Symbol" w:cs="Symbol" w:hint="default"/>
-        <w:rFonts w:cs="OpenSymbol"/>
-      </w:rPr>
-    </w:lvl>
-    <w:lvl w:ilvl="5">
-      <w:start w:val="1"/>
-      <w:numFmt w:val="bullet"/>
-      <w:lvlText w:val=""/>
-      <w:lvlJc w:val="left"/>
-      <w:pPr>
-        <w:tabs>
-          <w:tab w:val="num" w:pos="4242"/>
-        </w:tabs>
-        <w:ind w:left="4242" w:hanging="283"/>
-      </w:pPr>
-      <w:rPr>
-        <w:rFonts w:ascii="Symbol" w:hAnsi="Symbol" w:cs="Symbol" w:hint="default"/>
-        <w:rFonts w:cs="OpenSymbol"/>
-      </w:rPr>
-    </w:lvl>
-    <w:lvl w:ilvl="6">
-      <w:start w:val="1"/>
-      <w:numFmt w:val="bullet"/>
-      <w:lvlText w:val=""/>
-      <w:lvlJc w:val="left"/>
-      <w:pPr>
-        <w:tabs>
-          <w:tab w:val="num" w:pos="4949"/>
-        </w:tabs>
-        <w:ind w:left="4949" w:hanging="283"/>
-      </w:pPr>
-      <w:rPr>
-        <w:rFonts w:ascii="Symbol" w:hAnsi="Symbol" w:cs="Symbol" w:hint="default"/>
-        <w:rFonts w:cs="OpenSymbol"/>
+        <w:rFonts w:cs="Symbol"/>
       </w:rPr>
     </w:lvl>
     <w:lvl w:ilvl="7">
       <w:start w:val="1"/>
       <w:numFmt w:val="bullet"/>
-      <w:lvlText w:val=""/>
-      <w:lvlJc w:val="left"/>
-      <w:pPr>
-        <w:tabs>
-          <w:tab w:val="num" w:pos="5656"/>
-        </w:tabs>
-        <w:ind w:left="5656" w:hanging="283"/>
-      </w:pPr>
-      <w:rPr>
-        <w:rFonts w:ascii="Symbol" w:hAnsi="Symbol" w:cs="Symbol" w:hint="default"/>
-        <w:rFonts w:cs="OpenSymbol"/>
+      <w:lvlText w:val="o"/>
+      <w:lvlJc w:val="left"/>
+      <w:pPr>
+        <w:ind w:left="5760" w:hanging="360"/>
+      </w:pPr>
+      <w:rPr>
+        <w:rFonts w:ascii="Courier New" w:hAnsi="Courier New" w:cs="Courier New" w:hint="default"/>
+        <w:rFonts w:cs="Courier New"/>
       </w:rPr>
     </w:lvl>
     <w:lvl w:ilvl="8">
       <w:start w:val="1"/>
       <w:numFmt w:val="bullet"/>
-      <w:lvlText w:val=""/>
-      <w:lvlJc w:val="left"/>
-      <w:pPr>
-        <w:tabs>
-          <w:tab w:val="num" w:pos="6363"/>
-        </w:tabs>
-        <w:ind w:left="6363" w:hanging="283"/>
-      </w:pPr>
-      <w:rPr>
-        <w:rFonts w:ascii="Symbol" w:hAnsi="Symbol" w:cs="Symbol" w:hint="default"/>
-        <w:rFonts w:cs="OpenSymbol"/>
+      <w:lvlText w:val=""/>
+      <w:lvlJc w:val="left"/>
+      <w:pPr>
+        <w:ind w:left="6480" w:hanging="360"/>
+      </w:pPr>
+      <w:rPr>
+        <w:rFonts w:ascii="Wingdings" w:hAnsi="Wingdings" w:cs="Wingdings" w:hint="default"/>
+        <w:rFonts w:cs="Wingdings"/>
       </w:rPr>
     </w:lvl>
   </w:abstractNum>
@@ -4246,9 +4631,9 @@
       <w:lvlJc w:val="left"/>
       <w:pPr>
         <w:tabs>
-          <w:tab w:val="num" w:pos="720"/>
-        </w:tabs>
-        <w:ind w:left="720" w:hanging="360"/>
+          <w:tab w:val="num" w:pos="707"/>
+        </w:tabs>
+        <w:ind w:left="707" w:hanging="283"/>
       </w:pPr>
       <w:rPr>
         <w:rFonts w:ascii="Symbol" w:hAnsi="Symbol" w:cs="Symbol" w:hint="default"/>
@@ -4258,32 +4643,32 @@
     <w:lvl w:ilvl="1">
       <w:start w:val="1"/>
       <w:numFmt w:val="bullet"/>
-      <w:lvlText w:val="◦"/>
-      <w:lvlJc w:val="left"/>
-      <w:pPr>
-        <w:tabs>
-          <w:tab w:val="num" w:pos="1080"/>
-        </w:tabs>
-        <w:ind w:left="1080" w:hanging="360"/>
-      </w:pPr>
-      <w:rPr>
-        <w:rFonts w:ascii="OpenSymbol" w:hAnsi="OpenSymbol" w:cs="OpenSymbol" w:hint="default"/>
+      <w:lvlText w:val=""/>
+      <w:lvlJc w:val="left"/>
+      <w:pPr>
+        <w:tabs>
+          <w:tab w:val="num" w:pos="1414"/>
+        </w:tabs>
+        <w:ind w:left="1414" w:hanging="283"/>
+      </w:pPr>
+      <w:rPr>
+        <w:rFonts w:ascii="Symbol" w:hAnsi="Symbol" w:cs="Symbol" w:hint="default"/>
         <w:rFonts w:cs="OpenSymbol"/>
       </w:rPr>
     </w:lvl>
     <w:lvl w:ilvl="2">
       <w:start w:val="1"/>
       <w:numFmt w:val="bullet"/>
-      <w:lvlText w:val="▪"/>
-      <w:lvlJc w:val="left"/>
-      <w:pPr>
-        <w:tabs>
-          <w:tab w:val="num" w:pos="1440"/>
-        </w:tabs>
-        <w:ind w:left="1440" w:hanging="360"/>
-      </w:pPr>
-      <w:rPr>
-        <w:rFonts w:ascii="OpenSymbol" w:hAnsi="OpenSymbol" w:cs="OpenSymbol" w:hint="default"/>
+      <w:lvlText w:val=""/>
+      <w:lvlJc w:val="left"/>
+      <w:pPr>
+        <w:tabs>
+          <w:tab w:val="num" w:pos="2121"/>
+        </w:tabs>
+        <w:ind w:left="2121" w:hanging="283"/>
+      </w:pPr>
+      <w:rPr>
+        <w:rFonts w:ascii="Symbol" w:hAnsi="Symbol" w:cs="Symbol" w:hint="default"/>
         <w:rFonts w:cs="OpenSymbol"/>
       </w:rPr>
     </w:lvl>
@@ -4294,9 +4679,9 @@
       <w:lvlJc w:val="left"/>
       <w:pPr>
         <w:tabs>
-          <w:tab w:val="num" w:pos="1800"/>
-        </w:tabs>
-        <w:ind w:left="1800" w:hanging="360"/>
+          <w:tab w:val="num" w:pos="2828"/>
+        </w:tabs>
+        <w:ind w:left="2828" w:hanging="283"/>
       </w:pPr>
       <w:rPr>
         <w:rFonts w:ascii="Symbol" w:hAnsi="Symbol" w:cs="Symbol" w:hint="default"/>
@@ -4306,32 +4691,32 @@
     <w:lvl w:ilvl="4">
       <w:start w:val="1"/>
       <w:numFmt w:val="bullet"/>
-      <w:lvlText w:val="◦"/>
-      <w:lvlJc w:val="left"/>
-      <w:pPr>
-        <w:tabs>
-          <w:tab w:val="num" w:pos="2160"/>
-        </w:tabs>
-        <w:ind w:left="2160" w:hanging="360"/>
-      </w:pPr>
-      <w:rPr>
-        <w:rFonts w:ascii="OpenSymbol" w:hAnsi="OpenSymbol" w:cs="OpenSymbol" w:hint="default"/>
+      <w:lvlText w:val=""/>
+      <w:lvlJc w:val="left"/>
+      <w:pPr>
+        <w:tabs>
+          <w:tab w:val="num" w:pos="3535"/>
+        </w:tabs>
+        <w:ind w:left="3535" w:hanging="283"/>
+      </w:pPr>
+      <w:rPr>
+        <w:rFonts w:ascii="Symbol" w:hAnsi="Symbol" w:cs="Symbol" w:hint="default"/>
         <w:rFonts w:cs="OpenSymbol"/>
       </w:rPr>
     </w:lvl>
     <w:lvl w:ilvl="5">
       <w:start w:val="1"/>
       <w:numFmt w:val="bullet"/>
-      <w:lvlText w:val="▪"/>
-      <w:lvlJc w:val="left"/>
-      <w:pPr>
-        <w:tabs>
-          <w:tab w:val="num" w:pos="2520"/>
-        </w:tabs>
-        <w:ind w:left="2520" w:hanging="360"/>
-      </w:pPr>
-      <w:rPr>
-        <w:rFonts w:ascii="OpenSymbol" w:hAnsi="OpenSymbol" w:cs="OpenSymbol" w:hint="default"/>
+      <w:lvlText w:val=""/>
+      <w:lvlJc w:val="left"/>
+      <w:pPr>
+        <w:tabs>
+          <w:tab w:val="num" w:pos="4242"/>
+        </w:tabs>
+        <w:ind w:left="4242" w:hanging="283"/>
+      </w:pPr>
+      <w:rPr>
+        <w:rFonts w:ascii="Symbol" w:hAnsi="Symbol" w:cs="Symbol" w:hint="default"/>
         <w:rFonts w:cs="OpenSymbol"/>
       </w:rPr>
     </w:lvl>
@@ -4342,9 +4727,9 @@
       <w:lvlJc w:val="left"/>
       <w:pPr>
         <w:tabs>
-          <w:tab w:val="num" w:pos="2880"/>
-        </w:tabs>
-        <w:ind w:left="2880" w:hanging="360"/>
+          <w:tab w:val="num" w:pos="4949"/>
+        </w:tabs>
+        <w:ind w:left="4949" w:hanging="283"/>
       </w:pPr>
       <w:rPr>
         <w:rFonts w:ascii="Symbol" w:hAnsi="Symbol" w:cs="Symbol" w:hint="default"/>
@@ -4354,32 +4739,32 @@
     <w:lvl w:ilvl="7">
       <w:start w:val="1"/>
       <w:numFmt w:val="bullet"/>
-      <w:lvlText w:val="◦"/>
-      <w:lvlJc w:val="left"/>
-      <w:pPr>
-        <w:tabs>
-          <w:tab w:val="num" w:pos="3240"/>
-        </w:tabs>
-        <w:ind w:left="3240" w:hanging="360"/>
-      </w:pPr>
-      <w:rPr>
-        <w:rFonts w:ascii="OpenSymbol" w:hAnsi="OpenSymbol" w:cs="OpenSymbol" w:hint="default"/>
+      <w:lvlText w:val=""/>
+      <w:lvlJc w:val="left"/>
+      <w:pPr>
+        <w:tabs>
+          <w:tab w:val="num" w:pos="5656"/>
+        </w:tabs>
+        <w:ind w:left="5656" w:hanging="283"/>
+      </w:pPr>
+      <w:rPr>
+        <w:rFonts w:ascii="Symbol" w:hAnsi="Symbol" w:cs="Symbol" w:hint="default"/>
         <w:rFonts w:cs="OpenSymbol"/>
       </w:rPr>
     </w:lvl>
     <w:lvl w:ilvl="8">
       <w:start w:val="1"/>
       <w:numFmt w:val="bullet"/>
-      <w:lvlText w:val="▪"/>
-      <w:lvlJc w:val="left"/>
-      <w:pPr>
-        <w:tabs>
-          <w:tab w:val="num" w:pos="3600"/>
-        </w:tabs>
-        <w:ind w:left="3600" w:hanging="360"/>
-      </w:pPr>
-      <w:rPr>
-        <w:rFonts w:ascii="OpenSymbol" w:hAnsi="OpenSymbol" w:cs="OpenSymbol" w:hint="default"/>
+      <w:lvlText w:val=""/>
+      <w:lvlJc w:val="left"/>
+      <w:pPr>
+        <w:tabs>
+          <w:tab w:val="num" w:pos="6363"/>
+        </w:tabs>
+        <w:ind w:left="6363" w:hanging="283"/>
+      </w:pPr>
+      <w:rPr>
+        <w:rFonts w:ascii="Symbol" w:hAnsi="Symbol" w:cs="Symbol" w:hint="default"/>
         <w:rFonts w:cs="OpenSymbol"/>
       </w:rPr>
     </w:lvl>
@@ -5274,7 +5659,6 @@
       </w:pPr>
       <w:rPr>
         <w:rFonts w:ascii="Symbol" w:hAnsi="Symbol" w:cs="Symbol" w:hint="default"/>
-        <w:sz w:val="22"/>
         <w:rFonts w:cs="OpenSymbol"/>
       </w:rPr>
     </w:lvl>
@@ -5421,6 +5805,7 @@
       </w:pPr>
       <w:rPr>
         <w:rFonts w:ascii="Symbol" w:hAnsi="Symbol" w:cs="Symbol" w:hint="default"/>
+        <w:sz w:val="22"/>
         <w:rFonts w:cs="OpenSymbol"/>
       </w:rPr>
     </w:lvl>
@@ -6722,6 +7107,682 @@
     </w:lvl>
   </w:abstractNum>
   <w:abstractNum w:abstractNumId="26">
+    <w:lvl w:ilvl="0">
+      <w:start w:val="1"/>
+      <w:numFmt w:val="bullet"/>
+      <w:lvlText w:val=""/>
+      <w:lvlJc w:val="left"/>
+      <w:pPr>
+        <w:tabs>
+          <w:tab w:val="num" w:pos="720"/>
+        </w:tabs>
+        <w:ind w:left="720" w:hanging="360"/>
+      </w:pPr>
+      <w:rPr>
+        <w:rFonts w:ascii="Symbol" w:hAnsi="Symbol" w:cs="Symbol" w:hint="default"/>
+        <w:rFonts w:cs="OpenSymbol"/>
+      </w:rPr>
+    </w:lvl>
+    <w:lvl w:ilvl="1">
+      <w:start w:val="1"/>
+      <w:numFmt w:val="bullet"/>
+      <w:lvlText w:val="◦"/>
+      <w:lvlJc w:val="left"/>
+      <w:pPr>
+        <w:tabs>
+          <w:tab w:val="num" w:pos="1080"/>
+        </w:tabs>
+        <w:ind w:left="1080" w:hanging="360"/>
+      </w:pPr>
+      <w:rPr>
+        <w:rFonts w:ascii="OpenSymbol" w:hAnsi="OpenSymbol" w:cs="OpenSymbol" w:hint="default"/>
+        <w:rFonts w:cs="OpenSymbol"/>
+      </w:rPr>
+    </w:lvl>
+    <w:lvl w:ilvl="2">
+      <w:start w:val="1"/>
+      <w:numFmt w:val="bullet"/>
+      <w:lvlText w:val="▪"/>
+      <w:lvlJc w:val="left"/>
+      <w:pPr>
+        <w:tabs>
+          <w:tab w:val="num" w:pos="1440"/>
+        </w:tabs>
+        <w:ind w:left="1440" w:hanging="360"/>
+      </w:pPr>
+      <w:rPr>
+        <w:rFonts w:ascii="OpenSymbol" w:hAnsi="OpenSymbol" w:cs="OpenSymbol" w:hint="default"/>
+        <w:rFonts w:cs="OpenSymbol"/>
+      </w:rPr>
+    </w:lvl>
+    <w:lvl w:ilvl="3">
+      <w:start w:val="1"/>
+      <w:numFmt w:val="bullet"/>
+      <w:lvlText w:val=""/>
+      <w:lvlJc w:val="left"/>
+      <w:pPr>
+        <w:tabs>
+          <w:tab w:val="num" w:pos="1800"/>
+        </w:tabs>
+        <w:ind w:left="1800" w:hanging="360"/>
+      </w:pPr>
+      <w:rPr>
+        <w:rFonts w:ascii="Symbol" w:hAnsi="Symbol" w:cs="Symbol" w:hint="default"/>
+        <w:rFonts w:cs="OpenSymbol"/>
+      </w:rPr>
+    </w:lvl>
+    <w:lvl w:ilvl="4">
+      <w:start w:val="1"/>
+      <w:numFmt w:val="bullet"/>
+      <w:lvlText w:val="◦"/>
+      <w:lvlJc w:val="left"/>
+      <w:pPr>
+        <w:tabs>
+          <w:tab w:val="num" w:pos="2160"/>
+        </w:tabs>
+        <w:ind w:left="2160" w:hanging="360"/>
+      </w:pPr>
+      <w:rPr>
+        <w:rFonts w:ascii="OpenSymbol" w:hAnsi="OpenSymbol" w:cs="OpenSymbol" w:hint="default"/>
+        <w:rFonts w:cs="OpenSymbol"/>
+      </w:rPr>
+    </w:lvl>
+    <w:lvl w:ilvl="5">
+      <w:start w:val="1"/>
+      <w:numFmt w:val="bullet"/>
+      <w:lvlText w:val="▪"/>
+      <w:lvlJc w:val="left"/>
+      <w:pPr>
+        <w:tabs>
+          <w:tab w:val="num" w:pos="2520"/>
+        </w:tabs>
+        <w:ind w:left="2520" w:hanging="360"/>
+      </w:pPr>
+      <w:rPr>
+        <w:rFonts w:ascii="OpenSymbol" w:hAnsi="OpenSymbol" w:cs="OpenSymbol" w:hint="default"/>
+        <w:rFonts w:cs="OpenSymbol"/>
+      </w:rPr>
+    </w:lvl>
+    <w:lvl w:ilvl="6">
+      <w:start w:val="1"/>
+      <w:numFmt w:val="bullet"/>
+      <w:lvlText w:val=""/>
+      <w:lvlJc w:val="left"/>
+      <w:pPr>
+        <w:tabs>
+          <w:tab w:val="num" w:pos="2880"/>
+        </w:tabs>
+        <w:ind w:left="2880" w:hanging="360"/>
+      </w:pPr>
+      <w:rPr>
+        <w:rFonts w:ascii="Symbol" w:hAnsi="Symbol" w:cs="Symbol" w:hint="default"/>
+        <w:rFonts w:cs="OpenSymbol"/>
+      </w:rPr>
+    </w:lvl>
+    <w:lvl w:ilvl="7">
+      <w:start w:val="1"/>
+      <w:numFmt w:val="bullet"/>
+      <w:lvlText w:val="◦"/>
+      <w:lvlJc w:val="left"/>
+      <w:pPr>
+        <w:tabs>
+          <w:tab w:val="num" w:pos="3240"/>
+        </w:tabs>
+        <w:ind w:left="3240" w:hanging="360"/>
+      </w:pPr>
+      <w:rPr>
+        <w:rFonts w:ascii="OpenSymbol" w:hAnsi="OpenSymbol" w:cs="OpenSymbol" w:hint="default"/>
+        <w:rFonts w:cs="OpenSymbol"/>
+      </w:rPr>
+    </w:lvl>
+    <w:lvl w:ilvl="8">
+      <w:start w:val="1"/>
+      <w:numFmt w:val="bullet"/>
+      <w:lvlText w:val="▪"/>
+      <w:lvlJc w:val="left"/>
+      <w:pPr>
+        <w:tabs>
+          <w:tab w:val="num" w:pos="3600"/>
+        </w:tabs>
+        <w:ind w:left="3600" w:hanging="360"/>
+      </w:pPr>
+      <w:rPr>
+        <w:rFonts w:ascii="OpenSymbol" w:hAnsi="OpenSymbol" w:cs="OpenSymbol" w:hint="default"/>
+        <w:rFonts w:cs="OpenSymbol"/>
+      </w:rPr>
+    </w:lvl>
+  </w:abstractNum>
+  <w:abstractNum w:abstractNumId="27">
+    <w:lvl w:ilvl="0">
+      <w:start w:val="1"/>
+      <w:numFmt w:val="bullet"/>
+      <w:lvlText w:val=""/>
+      <w:lvlJc w:val="left"/>
+      <w:pPr>
+        <w:tabs>
+          <w:tab w:val="num" w:pos="720"/>
+        </w:tabs>
+        <w:ind w:left="720" w:hanging="360"/>
+      </w:pPr>
+      <w:rPr>
+        <w:rFonts w:ascii="Symbol" w:hAnsi="Symbol" w:cs="Symbol" w:hint="default"/>
+        <w:rFonts w:cs="OpenSymbol"/>
+      </w:rPr>
+    </w:lvl>
+    <w:lvl w:ilvl="1">
+      <w:start w:val="1"/>
+      <w:numFmt w:val="bullet"/>
+      <w:lvlText w:val="◦"/>
+      <w:lvlJc w:val="left"/>
+      <w:pPr>
+        <w:tabs>
+          <w:tab w:val="num" w:pos="1080"/>
+        </w:tabs>
+        <w:ind w:left="1080" w:hanging="360"/>
+      </w:pPr>
+      <w:rPr>
+        <w:rFonts w:ascii="OpenSymbol" w:hAnsi="OpenSymbol" w:cs="OpenSymbol" w:hint="default"/>
+        <w:rFonts w:cs="OpenSymbol"/>
+      </w:rPr>
+    </w:lvl>
+    <w:lvl w:ilvl="2">
+      <w:start w:val="1"/>
+      <w:numFmt w:val="bullet"/>
+      <w:lvlText w:val="▪"/>
+      <w:lvlJc w:val="left"/>
+      <w:pPr>
+        <w:tabs>
+          <w:tab w:val="num" w:pos="1440"/>
+        </w:tabs>
+        <w:ind w:left="1440" w:hanging="360"/>
+      </w:pPr>
+      <w:rPr>
+        <w:rFonts w:ascii="OpenSymbol" w:hAnsi="OpenSymbol" w:cs="OpenSymbol" w:hint="default"/>
+        <w:rFonts w:cs="OpenSymbol"/>
+      </w:rPr>
+    </w:lvl>
+    <w:lvl w:ilvl="3">
+      <w:start w:val="1"/>
+      <w:numFmt w:val="bullet"/>
+      <w:lvlText w:val=""/>
+      <w:lvlJc w:val="left"/>
+      <w:pPr>
+        <w:tabs>
+          <w:tab w:val="num" w:pos="1800"/>
+        </w:tabs>
+        <w:ind w:left="1800" w:hanging="360"/>
+      </w:pPr>
+      <w:rPr>
+        <w:rFonts w:ascii="Symbol" w:hAnsi="Symbol" w:cs="Symbol" w:hint="default"/>
+        <w:rFonts w:cs="OpenSymbol"/>
+      </w:rPr>
+    </w:lvl>
+    <w:lvl w:ilvl="4">
+      <w:start w:val="1"/>
+      <w:numFmt w:val="bullet"/>
+      <w:lvlText w:val="◦"/>
+      <w:lvlJc w:val="left"/>
+      <w:pPr>
+        <w:tabs>
+          <w:tab w:val="num" w:pos="2160"/>
+        </w:tabs>
+        <w:ind w:left="2160" w:hanging="360"/>
+      </w:pPr>
+      <w:rPr>
+        <w:rFonts w:ascii="OpenSymbol" w:hAnsi="OpenSymbol" w:cs="OpenSymbol" w:hint="default"/>
+        <w:rFonts w:cs="OpenSymbol"/>
+      </w:rPr>
+    </w:lvl>
+    <w:lvl w:ilvl="5">
+      <w:start w:val="1"/>
+      <w:numFmt w:val="bullet"/>
+      <w:lvlText w:val="▪"/>
+      <w:lvlJc w:val="left"/>
+      <w:pPr>
+        <w:tabs>
+          <w:tab w:val="num" w:pos="2520"/>
+        </w:tabs>
+        <w:ind w:left="2520" w:hanging="360"/>
+      </w:pPr>
+      <w:rPr>
+        <w:rFonts w:ascii="OpenSymbol" w:hAnsi="OpenSymbol" w:cs="OpenSymbol" w:hint="default"/>
+        <w:rFonts w:cs="OpenSymbol"/>
+      </w:rPr>
+    </w:lvl>
+    <w:lvl w:ilvl="6">
+      <w:start w:val="1"/>
+      <w:numFmt w:val="bullet"/>
+      <w:lvlText w:val=""/>
+      <w:lvlJc w:val="left"/>
+      <w:pPr>
+        <w:tabs>
+          <w:tab w:val="num" w:pos="2880"/>
+        </w:tabs>
+        <w:ind w:left="2880" w:hanging="360"/>
+      </w:pPr>
+      <w:rPr>
+        <w:rFonts w:ascii="Symbol" w:hAnsi="Symbol" w:cs="Symbol" w:hint="default"/>
+        <w:rFonts w:cs="OpenSymbol"/>
+      </w:rPr>
+    </w:lvl>
+    <w:lvl w:ilvl="7">
+      <w:start w:val="1"/>
+      <w:numFmt w:val="bullet"/>
+      <w:lvlText w:val="◦"/>
+      <w:lvlJc w:val="left"/>
+      <w:pPr>
+        <w:tabs>
+          <w:tab w:val="num" w:pos="3240"/>
+        </w:tabs>
+        <w:ind w:left="3240" w:hanging="360"/>
+      </w:pPr>
+      <w:rPr>
+        <w:rFonts w:ascii="OpenSymbol" w:hAnsi="OpenSymbol" w:cs="OpenSymbol" w:hint="default"/>
+        <w:rFonts w:cs="OpenSymbol"/>
+      </w:rPr>
+    </w:lvl>
+    <w:lvl w:ilvl="8">
+      <w:start w:val="1"/>
+      <w:numFmt w:val="bullet"/>
+      <w:lvlText w:val="▪"/>
+      <w:lvlJc w:val="left"/>
+      <w:pPr>
+        <w:tabs>
+          <w:tab w:val="num" w:pos="3600"/>
+        </w:tabs>
+        <w:ind w:left="3600" w:hanging="360"/>
+      </w:pPr>
+      <w:rPr>
+        <w:rFonts w:ascii="OpenSymbol" w:hAnsi="OpenSymbol" w:cs="OpenSymbol" w:hint="default"/>
+        <w:rFonts w:cs="OpenSymbol"/>
+      </w:rPr>
+    </w:lvl>
+  </w:abstractNum>
+  <w:abstractNum w:abstractNumId="28">
+    <w:lvl w:ilvl="0">
+      <w:start w:val="1"/>
+      <w:numFmt w:val="decimal"/>
+      <w:lvlText w:val="%1."/>
+      <w:lvlJc w:val="left"/>
+      <w:pPr>
+        <w:tabs>
+          <w:tab w:val="num" w:pos="720"/>
+        </w:tabs>
+        <w:ind w:left="720" w:hanging="360"/>
+      </w:pPr>
+      <w:rPr/>
+    </w:lvl>
+    <w:lvl w:ilvl="1">
+      <w:start w:val="1"/>
+      <w:numFmt w:val="decimal"/>
+      <w:lvlText w:val="%2."/>
+      <w:lvlJc w:val="left"/>
+      <w:pPr>
+        <w:tabs>
+          <w:tab w:val="num" w:pos="1080"/>
+        </w:tabs>
+        <w:ind w:left="1080" w:hanging="360"/>
+      </w:pPr>
+      <w:rPr/>
+    </w:lvl>
+    <w:lvl w:ilvl="2">
+      <w:start w:val="1"/>
+      <w:numFmt w:val="decimal"/>
+      <w:lvlText w:val="%3."/>
+      <w:lvlJc w:val="left"/>
+      <w:pPr>
+        <w:tabs>
+          <w:tab w:val="num" w:pos="1440"/>
+        </w:tabs>
+        <w:ind w:left="1440" w:hanging="360"/>
+      </w:pPr>
+      <w:rPr/>
+    </w:lvl>
+    <w:lvl w:ilvl="3">
+      <w:start w:val="1"/>
+      <w:numFmt w:val="decimal"/>
+      <w:lvlText w:val="%4."/>
+      <w:lvlJc w:val="left"/>
+      <w:pPr>
+        <w:tabs>
+          <w:tab w:val="num" w:pos="1800"/>
+        </w:tabs>
+        <w:ind w:left="1800" w:hanging="360"/>
+      </w:pPr>
+      <w:rPr/>
+    </w:lvl>
+    <w:lvl w:ilvl="4">
+      <w:start w:val="1"/>
+      <w:numFmt w:val="decimal"/>
+      <w:lvlText w:val="%5."/>
+      <w:lvlJc w:val="left"/>
+      <w:pPr>
+        <w:tabs>
+          <w:tab w:val="num" w:pos="2160"/>
+        </w:tabs>
+        <w:ind w:left="2160" w:hanging="360"/>
+      </w:pPr>
+      <w:rPr/>
+    </w:lvl>
+    <w:lvl w:ilvl="5">
+      <w:start w:val="1"/>
+      <w:numFmt w:val="decimal"/>
+      <w:lvlText w:val="%6."/>
+      <w:lvlJc w:val="left"/>
+      <w:pPr>
+        <w:tabs>
+          <w:tab w:val="num" w:pos="2520"/>
+        </w:tabs>
+        <w:ind w:left="2520" w:hanging="360"/>
+      </w:pPr>
+      <w:rPr/>
+    </w:lvl>
+    <w:lvl w:ilvl="6">
+      <w:start w:val="1"/>
+      <w:numFmt w:val="decimal"/>
+      <w:lvlText w:val="%7."/>
+      <w:lvlJc w:val="left"/>
+      <w:pPr>
+        <w:tabs>
+          <w:tab w:val="num" w:pos="2880"/>
+        </w:tabs>
+        <w:ind w:left="2880" w:hanging="360"/>
+      </w:pPr>
+      <w:rPr/>
+    </w:lvl>
+    <w:lvl w:ilvl="7">
+      <w:start w:val="1"/>
+      <w:numFmt w:val="decimal"/>
+      <w:lvlText w:val="%8."/>
+      <w:lvlJc w:val="left"/>
+      <w:pPr>
+        <w:tabs>
+          <w:tab w:val="num" w:pos="3240"/>
+        </w:tabs>
+        <w:ind w:left="3240" w:hanging="360"/>
+      </w:pPr>
+      <w:rPr/>
+    </w:lvl>
+    <w:lvl w:ilvl="8">
+      <w:start w:val="1"/>
+      <w:numFmt w:val="decimal"/>
+      <w:lvlText w:val="%9."/>
+      <w:lvlJc w:val="left"/>
+      <w:pPr>
+        <w:tabs>
+          <w:tab w:val="num" w:pos="3600"/>
+        </w:tabs>
+        <w:ind w:left="3600" w:hanging="360"/>
+      </w:pPr>
+      <w:rPr/>
+    </w:lvl>
+  </w:abstractNum>
+  <w:abstractNum w:abstractNumId="29">
+    <w:lvl w:ilvl="0">
+      <w:start w:val="1"/>
+      <w:numFmt w:val="decimal"/>
+      <w:lvlText w:val="%1."/>
+      <w:lvlJc w:val="left"/>
+      <w:pPr>
+        <w:tabs>
+          <w:tab w:val="num" w:pos="720"/>
+        </w:tabs>
+        <w:ind w:left="720" w:hanging="360"/>
+      </w:pPr>
+      <w:rPr/>
+    </w:lvl>
+    <w:lvl w:ilvl="1">
+      <w:start w:val="1"/>
+      <w:numFmt w:val="decimal"/>
+      <w:lvlText w:val="%2."/>
+      <w:lvlJc w:val="left"/>
+      <w:pPr>
+        <w:tabs>
+          <w:tab w:val="num" w:pos="1080"/>
+        </w:tabs>
+        <w:ind w:left="1080" w:hanging="360"/>
+      </w:pPr>
+      <w:rPr/>
+    </w:lvl>
+    <w:lvl w:ilvl="2">
+      <w:start w:val="1"/>
+      <w:numFmt w:val="decimal"/>
+      <w:lvlText w:val="%3."/>
+      <w:lvlJc w:val="left"/>
+      <w:pPr>
+        <w:tabs>
+          <w:tab w:val="num" w:pos="1440"/>
+        </w:tabs>
+        <w:ind w:left="1440" w:hanging="360"/>
+      </w:pPr>
+      <w:rPr/>
+    </w:lvl>
+    <w:lvl w:ilvl="3">
+      <w:start w:val="1"/>
+      <w:numFmt w:val="decimal"/>
+      <w:lvlText w:val="%4."/>
+      <w:lvlJc w:val="left"/>
+      <w:pPr>
+        <w:tabs>
+          <w:tab w:val="num" w:pos="1800"/>
+        </w:tabs>
+        <w:ind w:left="1800" w:hanging="360"/>
+      </w:pPr>
+      <w:rPr/>
+    </w:lvl>
+    <w:lvl w:ilvl="4">
+      <w:start w:val="1"/>
+      <w:numFmt w:val="decimal"/>
+      <w:lvlText w:val="%5."/>
+      <w:lvlJc w:val="left"/>
+      <w:pPr>
+        <w:tabs>
+          <w:tab w:val="num" w:pos="2160"/>
+        </w:tabs>
+        <w:ind w:left="2160" w:hanging="360"/>
+      </w:pPr>
+      <w:rPr/>
+    </w:lvl>
+    <w:lvl w:ilvl="5">
+      <w:start w:val="1"/>
+      <w:numFmt w:val="decimal"/>
+      <w:lvlText w:val="%6."/>
+      <w:lvlJc w:val="left"/>
+      <w:pPr>
+        <w:tabs>
+          <w:tab w:val="num" w:pos="2520"/>
+        </w:tabs>
+        <w:ind w:left="2520" w:hanging="360"/>
+      </w:pPr>
+      <w:rPr/>
+    </w:lvl>
+    <w:lvl w:ilvl="6">
+      <w:start w:val="1"/>
+      <w:numFmt w:val="decimal"/>
+      <w:lvlText w:val="%7."/>
+      <w:lvlJc w:val="left"/>
+      <w:pPr>
+        <w:tabs>
+          <w:tab w:val="num" w:pos="2880"/>
+        </w:tabs>
+        <w:ind w:left="2880" w:hanging="360"/>
+      </w:pPr>
+      <w:rPr/>
+    </w:lvl>
+    <w:lvl w:ilvl="7">
+      <w:start w:val="1"/>
+      <w:numFmt w:val="decimal"/>
+      <w:lvlText w:val="%8."/>
+      <w:lvlJc w:val="left"/>
+      <w:pPr>
+        <w:tabs>
+          <w:tab w:val="num" w:pos="3240"/>
+        </w:tabs>
+        <w:ind w:left="3240" w:hanging="360"/>
+      </w:pPr>
+      <w:rPr/>
+    </w:lvl>
+    <w:lvl w:ilvl="8">
+      <w:start w:val="1"/>
+      <w:numFmt w:val="decimal"/>
+      <w:lvlText w:val="%9."/>
+      <w:lvlJc w:val="left"/>
+      <w:pPr>
+        <w:tabs>
+          <w:tab w:val="num" w:pos="3600"/>
+        </w:tabs>
+        <w:ind w:left="3600" w:hanging="360"/>
+      </w:pPr>
+      <w:rPr/>
+    </w:lvl>
+  </w:abstractNum>
+  <w:abstractNum w:abstractNumId="30">
+    <w:lvl w:ilvl="0">
+      <w:start w:val="1"/>
+      <w:numFmt w:val="bullet"/>
+      <w:lvlText w:val=""/>
+      <w:lvlJc w:val="left"/>
+      <w:pPr>
+        <w:tabs>
+          <w:tab w:val="num" w:pos="720"/>
+        </w:tabs>
+        <w:ind w:left="720" w:hanging="360"/>
+      </w:pPr>
+      <w:rPr>
+        <w:rFonts w:ascii="Symbol" w:hAnsi="Symbol" w:cs="Symbol" w:hint="default"/>
+        <w:rFonts w:cs="OpenSymbol"/>
+      </w:rPr>
+    </w:lvl>
+    <w:lvl w:ilvl="1">
+      <w:start w:val="1"/>
+      <w:numFmt w:val="bullet"/>
+      <w:lvlText w:val="◦"/>
+      <w:lvlJc w:val="left"/>
+      <w:pPr>
+        <w:tabs>
+          <w:tab w:val="num" w:pos="1080"/>
+        </w:tabs>
+        <w:ind w:left="1080" w:hanging="360"/>
+      </w:pPr>
+      <w:rPr>
+        <w:rFonts w:ascii="OpenSymbol" w:hAnsi="OpenSymbol" w:cs="OpenSymbol" w:hint="default"/>
+        <w:rFonts w:cs="OpenSymbol"/>
+      </w:rPr>
+    </w:lvl>
+    <w:lvl w:ilvl="2">
+      <w:start w:val="1"/>
+      <w:numFmt w:val="bullet"/>
+      <w:lvlText w:val="▪"/>
+      <w:lvlJc w:val="left"/>
+      <w:pPr>
+        <w:tabs>
+          <w:tab w:val="num" w:pos="1440"/>
+        </w:tabs>
+        <w:ind w:left="1440" w:hanging="360"/>
+      </w:pPr>
+      <w:rPr>
+        <w:rFonts w:ascii="OpenSymbol" w:hAnsi="OpenSymbol" w:cs="OpenSymbol" w:hint="default"/>
+        <w:rFonts w:cs="OpenSymbol"/>
+      </w:rPr>
+    </w:lvl>
+    <w:lvl w:ilvl="3">
+      <w:start w:val="1"/>
+      <w:numFmt w:val="bullet"/>
+      <w:lvlText w:val=""/>
+      <w:lvlJc w:val="left"/>
+      <w:pPr>
+        <w:tabs>
+          <w:tab w:val="num" w:pos="1800"/>
+        </w:tabs>
+        <w:ind w:left="1800" w:hanging="360"/>
+      </w:pPr>
+      <w:rPr>
+        <w:rFonts w:ascii="Symbol" w:hAnsi="Symbol" w:cs="Symbol" w:hint="default"/>
+        <w:rFonts w:cs="OpenSymbol"/>
+      </w:rPr>
+    </w:lvl>
+    <w:lvl w:ilvl="4">
+      <w:start w:val="1"/>
+      <w:numFmt w:val="bullet"/>
+      <w:lvlText w:val="◦"/>
+      <w:lvlJc w:val="left"/>
+      <w:pPr>
+        <w:tabs>
+          <w:tab w:val="num" w:pos="2160"/>
+        </w:tabs>
+        <w:ind w:left="2160" w:hanging="360"/>
+      </w:pPr>
+      <w:rPr>
+        <w:rFonts w:ascii="OpenSymbol" w:hAnsi="OpenSymbol" w:cs="OpenSymbol" w:hint="default"/>
+        <w:rFonts w:cs="OpenSymbol"/>
+      </w:rPr>
+    </w:lvl>
+    <w:lvl w:ilvl="5">
+      <w:start w:val="1"/>
+      <w:numFmt w:val="bullet"/>
+      <w:lvlText w:val="▪"/>
+      <w:lvlJc w:val="left"/>
+      <w:pPr>
+        <w:tabs>
+          <w:tab w:val="num" w:pos="2520"/>
+        </w:tabs>
+        <w:ind w:left="2520" w:hanging="360"/>
+      </w:pPr>
+      <w:rPr>
+        <w:rFonts w:ascii="OpenSymbol" w:hAnsi="OpenSymbol" w:cs="OpenSymbol" w:hint="default"/>
+        <w:rFonts w:cs="OpenSymbol"/>
+      </w:rPr>
+    </w:lvl>
+    <w:lvl w:ilvl="6">
+      <w:start w:val="1"/>
+      <w:numFmt w:val="bullet"/>
+      <w:lvlText w:val=""/>
+      <w:lvlJc w:val="left"/>
+      <w:pPr>
+        <w:tabs>
+          <w:tab w:val="num" w:pos="2880"/>
+        </w:tabs>
+        <w:ind w:left="2880" w:hanging="360"/>
+      </w:pPr>
+      <w:rPr>
+        <w:rFonts w:ascii="Symbol" w:hAnsi="Symbol" w:cs="Symbol" w:hint="default"/>
+        <w:rFonts w:cs="OpenSymbol"/>
+      </w:rPr>
+    </w:lvl>
+    <w:lvl w:ilvl="7">
+      <w:start w:val="1"/>
+      <w:numFmt w:val="bullet"/>
+      <w:lvlText w:val="◦"/>
+      <w:lvlJc w:val="left"/>
+      <w:pPr>
+        <w:tabs>
+          <w:tab w:val="num" w:pos="3240"/>
+        </w:tabs>
+        <w:ind w:left="3240" w:hanging="360"/>
+      </w:pPr>
+      <w:rPr>
+        <w:rFonts w:ascii="OpenSymbol" w:hAnsi="OpenSymbol" w:cs="OpenSymbol" w:hint="default"/>
+        <w:rFonts w:cs="OpenSymbol"/>
+      </w:rPr>
+    </w:lvl>
+    <w:lvl w:ilvl="8">
+      <w:start w:val="1"/>
+      <w:numFmt w:val="bullet"/>
+      <w:lvlText w:val="▪"/>
+      <w:lvlJc w:val="left"/>
+      <w:pPr>
+        <w:tabs>
+          <w:tab w:val="num" w:pos="3600"/>
+        </w:tabs>
+        <w:ind w:left="3600" w:hanging="360"/>
+      </w:pPr>
+      <w:rPr>
+        <w:rFonts w:ascii="OpenSymbol" w:hAnsi="OpenSymbol" w:cs="OpenSymbol" w:hint="default"/>
+        <w:rFonts w:cs="OpenSymbol"/>
+      </w:rPr>
+    </w:lvl>
+  </w:abstractNum>
+  <w:abstractNum w:abstractNumId="31">
     <w:lvl w:ilvl="0">
       <w:start w:val="1"/>
       <w:numFmt w:val="bullet"/>
@@ -6945,6 +8006,21 @@
   <w:num w:numId="26">
     <w:abstractNumId w:val="26"/>
   </w:num>
+  <w:num w:numId="27">
+    <w:abstractNumId w:val="27"/>
+  </w:num>
+  <w:num w:numId="28">
+    <w:abstractNumId w:val="28"/>
+  </w:num>
+  <w:num w:numId="29">
+    <w:abstractNumId w:val="29"/>
+  </w:num>
+  <w:num w:numId="30">
+    <w:abstractNumId w:val="30"/>
+  </w:num>
+  <w:num w:numId="31">
+    <w:abstractNumId w:val="31"/>
+  </w:num>
 </w:numbering>
 </file>
 
@@ -6968,7 +8044,7 @@
     <w:qFormat/>
     <w:pPr>
       <w:widowControl/>
-      <w:overflowPunct w:val="true"/>
+      <w:overflowPunct w:val="false"/>
       <w:bidi w:val="0"/>
       <w:spacing w:lineRule="auto" w:line="259" w:before="0" w:after="160"/>
       <w:jc w:val="left"/>
@@ -14724,6 +15800,1304 @@
       <w:lang w:val="en-GB" w:eastAsia="en-US" w:bidi="ar-SA"/>
     </w:rPr>
   </w:style>
+  <w:style w:type="character" w:styleId="ListLabel1089">
+    <w:name w:val="ListLabel 1089"/>
+    <w:qFormat/>
+    <w:rPr>
+      <w:rFonts w:cs="Calibri"/>
+    </w:rPr>
+  </w:style>
+  <w:style w:type="character" w:styleId="ListLabel1090">
+    <w:name w:val="ListLabel 1090"/>
+    <w:qFormat/>
+    <w:rPr>
+      <w:rFonts w:cs="Courier New"/>
+    </w:rPr>
+  </w:style>
+  <w:style w:type="character" w:styleId="ListLabel1091">
+    <w:name w:val="ListLabel 1091"/>
+    <w:qFormat/>
+    <w:rPr>
+      <w:rFonts w:cs="Wingdings"/>
+    </w:rPr>
+  </w:style>
+  <w:style w:type="character" w:styleId="ListLabel1092">
+    <w:name w:val="ListLabel 1092"/>
+    <w:qFormat/>
+    <w:rPr>
+      <w:rFonts w:cs="Symbol"/>
+    </w:rPr>
+  </w:style>
+  <w:style w:type="character" w:styleId="ListLabel1093">
+    <w:name w:val="ListLabel 1093"/>
+    <w:qFormat/>
+    <w:rPr>
+      <w:rFonts w:cs="Courier New"/>
+    </w:rPr>
+  </w:style>
+  <w:style w:type="character" w:styleId="ListLabel1094">
+    <w:name w:val="ListLabel 1094"/>
+    <w:qFormat/>
+    <w:rPr>
+      <w:rFonts w:cs="Wingdings"/>
+    </w:rPr>
+  </w:style>
+  <w:style w:type="character" w:styleId="ListLabel1095">
+    <w:name w:val="ListLabel 1095"/>
+    <w:qFormat/>
+    <w:rPr>
+      <w:rFonts w:cs="Symbol"/>
+    </w:rPr>
+  </w:style>
+  <w:style w:type="character" w:styleId="ListLabel1096">
+    <w:name w:val="ListLabel 1096"/>
+    <w:qFormat/>
+    <w:rPr>
+      <w:rFonts w:cs="Courier New"/>
+    </w:rPr>
+  </w:style>
+  <w:style w:type="character" w:styleId="ListLabel1097">
+    <w:name w:val="ListLabel 1097"/>
+    <w:qFormat/>
+    <w:rPr>
+      <w:rFonts w:cs="Wingdings"/>
+    </w:rPr>
+  </w:style>
+  <w:style w:type="character" w:styleId="ListLabel1098">
+    <w:name w:val="ListLabel 1098"/>
+    <w:qFormat/>
+    <w:rPr>
+      <w:rFonts w:cs="OpenSymbol"/>
+    </w:rPr>
+  </w:style>
+  <w:style w:type="character" w:styleId="ListLabel1099">
+    <w:name w:val="ListLabel 1099"/>
+    <w:qFormat/>
+    <w:rPr>
+      <w:rFonts w:cs="OpenSymbol"/>
+    </w:rPr>
+  </w:style>
+  <w:style w:type="character" w:styleId="ListLabel1100">
+    <w:name w:val="ListLabel 1100"/>
+    <w:qFormat/>
+    <w:rPr>
+      <w:rFonts w:cs="OpenSymbol"/>
+    </w:rPr>
+  </w:style>
+  <w:style w:type="character" w:styleId="ListLabel1101">
+    <w:name w:val="ListLabel 1101"/>
+    <w:qFormat/>
+    <w:rPr>
+      <w:rFonts w:cs="OpenSymbol"/>
+    </w:rPr>
+  </w:style>
+  <w:style w:type="character" w:styleId="ListLabel1102">
+    <w:name w:val="ListLabel 1102"/>
+    <w:qFormat/>
+    <w:rPr>
+      <w:rFonts w:cs="OpenSymbol"/>
+    </w:rPr>
+  </w:style>
+  <w:style w:type="character" w:styleId="ListLabel1103">
+    <w:name w:val="ListLabel 1103"/>
+    <w:qFormat/>
+    <w:rPr>
+      <w:rFonts w:cs="OpenSymbol"/>
+    </w:rPr>
+  </w:style>
+  <w:style w:type="character" w:styleId="ListLabel1104">
+    <w:name w:val="ListLabel 1104"/>
+    <w:qFormat/>
+    <w:rPr>
+      <w:rFonts w:cs="OpenSymbol"/>
+    </w:rPr>
+  </w:style>
+  <w:style w:type="character" w:styleId="ListLabel1105">
+    <w:name w:val="ListLabel 1105"/>
+    <w:qFormat/>
+    <w:rPr>
+      <w:rFonts w:cs="OpenSymbol"/>
+    </w:rPr>
+  </w:style>
+  <w:style w:type="character" w:styleId="ListLabel1106">
+    <w:name w:val="ListLabel 1106"/>
+    <w:qFormat/>
+    <w:rPr>
+      <w:rFonts w:cs="OpenSymbol"/>
+    </w:rPr>
+  </w:style>
+  <w:style w:type="character" w:styleId="ListLabel1107">
+    <w:name w:val="ListLabel 1107"/>
+    <w:qFormat/>
+    <w:rPr>
+      <w:rFonts w:cs="OpenSymbol"/>
+    </w:rPr>
+  </w:style>
+  <w:style w:type="character" w:styleId="ListLabel1108">
+    <w:name w:val="ListLabel 1108"/>
+    <w:qFormat/>
+    <w:rPr>
+      <w:rFonts w:cs="OpenSymbol"/>
+    </w:rPr>
+  </w:style>
+  <w:style w:type="character" w:styleId="ListLabel1109">
+    <w:name w:val="ListLabel 1109"/>
+    <w:qFormat/>
+    <w:rPr>
+      <w:rFonts w:cs="OpenSymbol"/>
+    </w:rPr>
+  </w:style>
+  <w:style w:type="character" w:styleId="ListLabel1110">
+    <w:name w:val="ListLabel 1110"/>
+    <w:qFormat/>
+    <w:rPr>
+      <w:rFonts w:cs="OpenSymbol"/>
+    </w:rPr>
+  </w:style>
+  <w:style w:type="character" w:styleId="ListLabel1111">
+    <w:name w:val="ListLabel 1111"/>
+    <w:qFormat/>
+    <w:rPr>
+      <w:rFonts w:cs="OpenSymbol"/>
+    </w:rPr>
+  </w:style>
+  <w:style w:type="character" w:styleId="ListLabel1112">
+    <w:name w:val="ListLabel 1112"/>
+    <w:qFormat/>
+    <w:rPr>
+      <w:rFonts w:cs="OpenSymbol"/>
+    </w:rPr>
+  </w:style>
+  <w:style w:type="character" w:styleId="ListLabel1113">
+    <w:name w:val="ListLabel 1113"/>
+    <w:qFormat/>
+    <w:rPr>
+      <w:rFonts w:cs="OpenSymbol"/>
+    </w:rPr>
+  </w:style>
+  <w:style w:type="character" w:styleId="ListLabel1114">
+    <w:name w:val="ListLabel 1114"/>
+    <w:qFormat/>
+    <w:rPr>
+      <w:rFonts w:cs="OpenSymbol"/>
+    </w:rPr>
+  </w:style>
+  <w:style w:type="character" w:styleId="ListLabel1115">
+    <w:name w:val="ListLabel 1115"/>
+    <w:qFormat/>
+    <w:rPr>
+      <w:rFonts w:cs="OpenSymbol"/>
+    </w:rPr>
+  </w:style>
+  <w:style w:type="character" w:styleId="ListLabel1116">
+    <w:name w:val="ListLabel 1116"/>
+    <w:qFormat/>
+    <w:rPr>
+      <w:rFonts w:cs="OpenSymbol"/>
+    </w:rPr>
+  </w:style>
+  <w:style w:type="character" w:styleId="ListLabel1117">
+    <w:name w:val="ListLabel 1117"/>
+    <w:qFormat/>
+    <w:rPr>
+      <w:rFonts w:cs="OpenSymbol"/>
+    </w:rPr>
+  </w:style>
+  <w:style w:type="character" w:styleId="ListLabel1118">
+    <w:name w:val="ListLabel 1118"/>
+    <w:qFormat/>
+    <w:rPr>
+      <w:rFonts w:cs="OpenSymbol"/>
+    </w:rPr>
+  </w:style>
+  <w:style w:type="character" w:styleId="ListLabel1119">
+    <w:name w:val="ListLabel 1119"/>
+    <w:qFormat/>
+    <w:rPr>
+      <w:rFonts w:cs="OpenSymbol"/>
+    </w:rPr>
+  </w:style>
+  <w:style w:type="character" w:styleId="ListLabel1120">
+    <w:name w:val="ListLabel 1120"/>
+    <w:qFormat/>
+    <w:rPr>
+      <w:rFonts w:cs="OpenSymbol"/>
+    </w:rPr>
+  </w:style>
+  <w:style w:type="character" w:styleId="ListLabel1121">
+    <w:name w:val="ListLabel 1121"/>
+    <w:qFormat/>
+    <w:rPr>
+      <w:rFonts w:cs="OpenSymbol"/>
+    </w:rPr>
+  </w:style>
+  <w:style w:type="character" w:styleId="ListLabel1122">
+    <w:name w:val="ListLabel 1122"/>
+    <w:qFormat/>
+    <w:rPr>
+      <w:rFonts w:cs="OpenSymbol"/>
+    </w:rPr>
+  </w:style>
+  <w:style w:type="character" w:styleId="ListLabel1123">
+    <w:name w:val="ListLabel 1123"/>
+    <w:qFormat/>
+    <w:rPr>
+      <w:rFonts w:cs="OpenSymbol"/>
+    </w:rPr>
+  </w:style>
+  <w:style w:type="character" w:styleId="ListLabel1124">
+    <w:name w:val="ListLabel 1124"/>
+    <w:qFormat/>
+    <w:rPr>
+      <w:rFonts w:cs="OpenSymbol"/>
+    </w:rPr>
+  </w:style>
+  <w:style w:type="character" w:styleId="ListLabel1125">
+    <w:name w:val="ListLabel 1125"/>
+    <w:qFormat/>
+    <w:rPr>
+      <w:rFonts w:cs="OpenSymbol"/>
+    </w:rPr>
+  </w:style>
+  <w:style w:type="character" w:styleId="ListLabel1126">
+    <w:name w:val="ListLabel 1126"/>
+    <w:qFormat/>
+    <w:rPr>
+      <w:rFonts w:cs="OpenSymbol"/>
+    </w:rPr>
+  </w:style>
+  <w:style w:type="character" w:styleId="ListLabel1127">
+    <w:name w:val="ListLabel 1127"/>
+    <w:qFormat/>
+    <w:rPr>
+      <w:rFonts w:cs="OpenSymbol"/>
+    </w:rPr>
+  </w:style>
+  <w:style w:type="character" w:styleId="ListLabel1128">
+    <w:name w:val="ListLabel 1128"/>
+    <w:qFormat/>
+    <w:rPr>
+      <w:rFonts w:cs="OpenSymbol"/>
+    </w:rPr>
+  </w:style>
+  <w:style w:type="character" w:styleId="ListLabel1129">
+    <w:name w:val="ListLabel 1129"/>
+    <w:qFormat/>
+    <w:rPr>
+      <w:rFonts w:cs="OpenSymbol"/>
+    </w:rPr>
+  </w:style>
+  <w:style w:type="character" w:styleId="ListLabel1130">
+    <w:name w:val="ListLabel 1130"/>
+    <w:qFormat/>
+    <w:rPr>
+      <w:rFonts w:cs="OpenSymbol"/>
+    </w:rPr>
+  </w:style>
+  <w:style w:type="character" w:styleId="ListLabel1131">
+    <w:name w:val="ListLabel 1131"/>
+    <w:qFormat/>
+    <w:rPr>
+      <w:rFonts w:cs="OpenSymbol"/>
+    </w:rPr>
+  </w:style>
+  <w:style w:type="character" w:styleId="ListLabel1132">
+    <w:name w:val="ListLabel 1132"/>
+    <w:qFormat/>
+    <w:rPr>
+      <w:rFonts w:cs="OpenSymbol"/>
+    </w:rPr>
+  </w:style>
+  <w:style w:type="character" w:styleId="ListLabel1133">
+    <w:name w:val="ListLabel 1133"/>
+    <w:qFormat/>
+    <w:rPr>
+      <w:rFonts w:cs="OpenSymbol"/>
+    </w:rPr>
+  </w:style>
+  <w:style w:type="character" w:styleId="ListLabel1134">
+    <w:name w:val="ListLabel 1134"/>
+    <w:qFormat/>
+    <w:rPr>
+      <w:rFonts w:cs="OpenSymbol"/>
+    </w:rPr>
+  </w:style>
+  <w:style w:type="character" w:styleId="ListLabel1135">
+    <w:name w:val="ListLabel 1135"/>
+    <w:qFormat/>
+    <w:rPr>
+      <w:rFonts w:cs="OpenSymbol"/>
+    </w:rPr>
+  </w:style>
+  <w:style w:type="character" w:styleId="ListLabel1136">
+    <w:name w:val="ListLabel 1136"/>
+    <w:qFormat/>
+    <w:rPr>
+      <w:rFonts w:cs="OpenSymbol"/>
+    </w:rPr>
+  </w:style>
+  <w:style w:type="character" w:styleId="ListLabel1137">
+    <w:name w:val="ListLabel 1137"/>
+    <w:qFormat/>
+    <w:rPr>
+      <w:rFonts w:cs="OpenSymbol"/>
+    </w:rPr>
+  </w:style>
+  <w:style w:type="character" w:styleId="ListLabel1138">
+    <w:name w:val="ListLabel 1138"/>
+    <w:qFormat/>
+    <w:rPr>
+      <w:rFonts w:cs="OpenSymbol"/>
+    </w:rPr>
+  </w:style>
+  <w:style w:type="character" w:styleId="ListLabel1139">
+    <w:name w:val="ListLabel 1139"/>
+    <w:qFormat/>
+    <w:rPr>
+      <w:rFonts w:cs="OpenSymbol"/>
+    </w:rPr>
+  </w:style>
+  <w:style w:type="character" w:styleId="ListLabel1140">
+    <w:name w:val="ListLabel 1140"/>
+    <w:qFormat/>
+    <w:rPr>
+      <w:rFonts w:cs="OpenSymbol"/>
+    </w:rPr>
+  </w:style>
+  <w:style w:type="character" w:styleId="ListLabel1141">
+    <w:name w:val="ListLabel 1141"/>
+    <w:qFormat/>
+    <w:rPr>
+      <w:rFonts w:cs="OpenSymbol"/>
+    </w:rPr>
+  </w:style>
+  <w:style w:type="character" w:styleId="ListLabel1142">
+    <w:name w:val="ListLabel 1142"/>
+    <w:qFormat/>
+    <w:rPr>
+      <w:rFonts w:cs="OpenSymbol"/>
+    </w:rPr>
+  </w:style>
+  <w:style w:type="character" w:styleId="ListLabel1143">
+    <w:name w:val="ListLabel 1143"/>
+    <w:qFormat/>
+    <w:rPr>
+      <w:rFonts w:cs="OpenSymbol"/>
+    </w:rPr>
+  </w:style>
+  <w:style w:type="character" w:styleId="ListLabel1144">
+    <w:name w:val="ListLabel 1144"/>
+    <w:qFormat/>
+    <w:rPr>
+      <w:rFonts w:cs="OpenSymbol"/>
+    </w:rPr>
+  </w:style>
+  <w:style w:type="character" w:styleId="ListLabel1145">
+    <w:name w:val="ListLabel 1145"/>
+    <w:qFormat/>
+    <w:rPr>
+      <w:rFonts w:cs="OpenSymbol"/>
+    </w:rPr>
+  </w:style>
+  <w:style w:type="character" w:styleId="ListLabel1146">
+    <w:name w:val="ListLabel 1146"/>
+    <w:qFormat/>
+    <w:rPr>
+      <w:rFonts w:cs="OpenSymbol"/>
+    </w:rPr>
+  </w:style>
+  <w:style w:type="character" w:styleId="ListLabel1147">
+    <w:name w:val="ListLabel 1147"/>
+    <w:qFormat/>
+    <w:rPr>
+      <w:rFonts w:cs="OpenSymbol"/>
+    </w:rPr>
+  </w:style>
+  <w:style w:type="character" w:styleId="ListLabel1148">
+    <w:name w:val="ListLabel 1148"/>
+    <w:qFormat/>
+    <w:rPr>
+      <w:rFonts w:cs="OpenSymbol"/>
+    </w:rPr>
+  </w:style>
+  <w:style w:type="character" w:styleId="ListLabel1149">
+    <w:name w:val="ListLabel 1149"/>
+    <w:qFormat/>
+    <w:rPr>
+      <w:rFonts w:cs="OpenSymbol"/>
+    </w:rPr>
+  </w:style>
+  <w:style w:type="character" w:styleId="ListLabel1150">
+    <w:name w:val="ListLabel 1150"/>
+    <w:qFormat/>
+    <w:rPr>
+      <w:rFonts w:cs="OpenSymbol"/>
+    </w:rPr>
+  </w:style>
+  <w:style w:type="character" w:styleId="ListLabel1151">
+    <w:name w:val="ListLabel 1151"/>
+    <w:qFormat/>
+    <w:rPr>
+      <w:rFonts w:cs="OpenSymbol"/>
+    </w:rPr>
+  </w:style>
+  <w:style w:type="character" w:styleId="ListLabel1152">
+    <w:name w:val="ListLabel 1152"/>
+    <w:qFormat/>
+    <w:rPr>
+      <w:rFonts w:cs="OpenSymbol"/>
+    </w:rPr>
+  </w:style>
+  <w:style w:type="character" w:styleId="ListLabel1153">
+    <w:name w:val="ListLabel 1153"/>
+    <w:qFormat/>
+    <w:rPr>
+      <w:rFonts w:cs="OpenSymbol"/>
+    </w:rPr>
+  </w:style>
+  <w:style w:type="character" w:styleId="ListLabel1154">
+    <w:name w:val="ListLabel 1154"/>
+    <w:qFormat/>
+    <w:rPr>
+      <w:rFonts w:cs="OpenSymbol"/>
+    </w:rPr>
+  </w:style>
+  <w:style w:type="character" w:styleId="ListLabel1155">
+    <w:name w:val="ListLabel 1155"/>
+    <w:qFormat/>
+    <w:rPr>
+      <w:rFonts w:cs="OpenSymbol"/>
+    </w:rPr>
+  </w:style>
+  <w:style w:type="character" w:styleId="ListLabel1156">
+    <w:name w:val="ListLabel 1156"/>
+    <w:qFormat/>
+    <w:rPr>
+      <w:rFonts w:cs="OpenSymbol"/>
+    </w:rPr>
+  </w:style>
+  <w:style w:type="character" w:styleId="ListLabel1157">
+    <w:name w:val="ListLabel 1157"/>
+    <w:qFormat/>
+    <w:rPr>
+      <w:rFonts w:cs="OpenSymbol"/>
+    </w:rPr>
+  </w:style>
+  <w:style w:type="character" w:styleId="ListLabel1158">
+    <w:name w:val="ListLabel 1158"/>
+    <w:qFormat/>
+    <w:rPr>
+      <w:rFonts w:cs="OpenSymbol"/>
+    </w:rPr>
+  </w:style>
+  <w:style w:type="character" w:styleId="ListLabel1159">
+    <w:name w:val="ListLabel 1159"/>
+    <w:qFormat/>
+    <w:rPr>
+      <w:rFonts w:cs="OpenSymbol"/>
+    </w:rPr>
+  </w:style>
+  <w:style w:type="character" w:styleId="ListLabel1160">
+    <w:name w:val="ListLabel 1160"/>
+    <w:qFormat/>
+    <w:rPr>
+      <w:rFonts w:cs="OpenSymbol"/>
+    </w:rPr>
+  </w:style>
+  <w:style w:type="character" w:styleId="ListLabel1161">
+    <w:name w:val="ListLabel 1161"/>
+    <w:qFormat/>
+    <w:rPr>
+      <w:rFonts w:cs="OpenSymbol"/>
+    </w:rPr>
+  </w:style>
+  <w:style w:type="character" w:styleId="ListLabel1162">
+    <w:name w:val="ListLabel 1162"/>
+    <w:qFormat/>
+    <w:rPr>
+      <w:rFonts w:cs="OpenSymbol"/>
+    </w:rPr>
+  </w:style>
+  <w:style w:type="character" w:styleId="ListLabel1163">
+    <w:name w:val="ListLabel 1163"/>
+    <w:qFormat/>
+    <w:rPr>
+      <w:rFonts w:cs="OpenSymbol"/>
+    </w:rPr>
+  </w:style>
+  <w:style w:type="character" w:styleId="ListLabel1164">
+    <w:name w:val="ListLabel 1164"/>
+    <w:qFormat/>
+    <w:rPr>
+      <w:rFonts w:cs="OpenSymbol"/>
+    </w:rPr>
+  </w:style>
+  <w:style w:type="character" w:styleId="ListLabel1165">
+    <w:name w:val="ListLabel 1165"/>
+    <w:qFormat/>
+    <w:rPr>
+      <w:rFonts w:cs="OpenSymbol"/>
+    </w:rPr>
+  </w:style>
+  <w:style w:type="character" w:styleId="ListLabel1166">
+    <w:name w:val="ListLabel 1166"/>
+    <w:qFormat/>
+    <w:rPr>
+      <w:rFonts w:cs="OpenSymbol"/>
+    </w:rPr>
+  </w:style>
+  <w:style w:type="character" w:styleId="ListLabel1167">
+    <w:name w:val="ListLabel 1167"/>
+    <w:qFormat/>
+    <w:rPr>
+      <w:rFonts w:cs="OpenSymbol"/>
+    </w:rPr>
+  </w:style>
+  <w:style w:type="character" w:styleId="ListLabel1168">
+    <w:name w:val="ListLabel 1168"/>
+    <w:qFormat/>
+    <w:rPr>
+      <w:rFonts w:cs="OpenSymbol"/>
+    </w:rPr>
+  </w:style>
+  <w:style w:type="character" w:styleId="ListLabel1169">
+    <w:name w:val="ListLabel 1169"/>
+    <w:qFormat/>
+    <w:rPr>
+      <w:rFonts w:cs="OpenSymbol"/>
+    </w:rPr>
+  </w:style>
+  <w:style w:type="character" w:styleId="ListLabel1170">
+    <w:name w:val="ListLabel 1170"/>
+    <w:qFormat/>
+    <w:rPr>
+      <w:rFonts w:cs="OpenSymbol"/>
+      <w:sz w:val="22"/>
+    </w:rPr>
+  </w:style>
+  <w:style w:type="character" w:styleId="ListLabel1171">
+    <w:name w:val="ListLabel 1171"/>
+    <w:qFormat/>
+    <w:rPr>
+      <w:rFonts w:cs="OpenSymbol"/>
+    </w:rPr>
+  </w:style>
+  <w:style w:type="character" w:styleId="ListLabel1172">
+    <w:name w:val="ListLabel 1172"/>
+    <w:qFormat/>
+    <w:rPr>
+      <w:rFonts w:cs="OpenSymbol"/>
+    </w:rPr>
+  </w:style>
+  <w:style w:type="character" w:styleId="ListLabel1173">
+    <w:name w:val="ListLabel 1173"/>
+    <w:qFormat/>
+    <w:rPr>
+      <w:rFonts w:cs="OpenSymbol"/>
+    </w:rPr>
+  </w:style>
+  <w:style w:type="character" w:styleId="ListLabel1174">
+    <w:name w:val="ListLabel 1174"/>
+    <w:qFormat/>
+    <w:rPr>
+      <w:rFonts w:cs="OpenSymbol"/>
+    </w:rPr>
+  </w:style>
+  <w:style w:type="character" w:styleId="ListLabel1175">
+    <w:name w:val="ListLabel 1175"/>
+    <w:qFormat/>
+    <w:rPr>
+      <w:rFonts w:cs="OpenSymbol"/>
+    </w:rPr>
+  </w:style>
+  <w:style w:type="character" w:styleId="ListLabel1176">
+    <w:name w:val="ListLabel 1176"/>
+    <w:qFormat/>
+    <w:rPr>
+      <w:rFonts w:cs="OpenSymbol"/>
+    </w:rPr>
+  </w:style>
+  <w:style w:type="character" w:styleId="ListLabel1177">
+    <w:name w:val="ListLabel 1177"/>
+    <w:qFormat/>
+    <w:rPr>
+      <w:rFonts w:cs="OpenSymbol"/>
+    </w:rPr>
+  </w:style>
+  <w:style w:type="character" w:styleId="ListLabel1178">
+    <w:name w:val="ListLabel 1178"/>
+    <w:qFormat/>
+    <w:rPr>
+      <w:rFonts w:cs="OpenSymbol"/>
+    </w:rPr>
+  </w:style>
+  <w:style w:type="character" w:styleId="ListLabel1179">
+    <w:name w:val="ListLabel 1179"/>
+    <w:qFormat/>
+    <w:rPr>
+      <w:rFonts w:cs="OpenSymbol"/>
+    </w:rPr>
+  </w:style>
+  <w:style w:type="character" w:styleId="ListLabel1180">
+    <w:name w:val="ListLabel 1180"/>
+    <w:qFormat/>
+    <w:rPr>
+      <w:rFonts w:cs="OpenSymbol"/>
+    </w:rPr>
+  </w:style>
+  <w:style w:type="character" w:styleId="ListLabel1181">
+    <w:name w:val="ListLabel 1181"/>
+    <w:qFormat/>
+    <w:rPr>
+      <w:rFonts w:cs="OpenSymbol"/>
+    </w:rPr>
+  </w:style>
+  <w:style w:type="character" w:styleId="ListLabel1182">
+    <w:name w:val="ListLabel 1182"/>
+    <w:qFormat/>
+    <w:rPr>
+      <w:rFonts w:cs="OpenSymbol"/>
+    </w:rPr>
+  </w:style>
+  <w:style w:type="character" w:styleId="ListLabel1183">
+    <w:name w:val="ListLabel 1183"/>
+    <w:qFormat/>
+    <w:rPr>
+      <w:rFonts w:cs="OpenSymbol"/>
+    </w:rPr>
+  </w:style>
+  <w:style w:type="character" w:styleId="ListLabel1184">
+    <w:name w:val="ListLabel 1184"/>
+    <w:qFormat/>
+    <w:rPr>
+      <w:rFonts w:cs="OpenSymbol"/>
+    </w:rPr>
+  </w:style>
+  <w:style w:type="character" w:styleId="ListLabel1185">
+    <w:name w:val="ListLabel 1185"/>
+    <w:qFormat/>
+    <w:rPr>
+      <w:rFonts w:cs="OpenSymbol"/>
+    </w:rPr>
+  </w:style>
+  <w:style w:type="character" w:styleId="ListLabel1186">
+    <w:name w:val="ListLabel 1186"/>
+    <w:qFormat/>
+    <w:rPr>
+      <w:rFonts w:cs="OpenSymbol"/>
+    </w:rPr>
+  </w:style>
+  <w:style w:type="character" w:styleId="ListLabel1187">
+    <w:name w:val="ListLabel 1187"/>
+    <w:qFormat/>
+    <w:rPr>
+      <w:rFonts w:cs="OpenSymbol"/>
+    </w:rPr>
+  </w:style>
+  <w:style w:type="character" w:styleId="ListLabel1188">
+    <w:name w:val="ListLabel 1188"/>
+    <w:qFormat/>
+    <w:rPr>
+      <w:rFonts w:cs="OpenSymbol"/>
+    </w:rPr>
+  </w:style>
+  <w:style w:type="character" w:styleId="ListLabel1189">
+    <w:name w:val="ListLabel 1189"/>
+    <w:qFormat/>
+    <w:rPr>
+      <w:rFonts w:cs="OpenSymbol"/>
+    </w:rPr>
+  </w:style>
+  <w:style w:type="character" w:styleId="ListLabel1190">
+    <w:name w:val="ListLabel 1190"/>
+    <w:qFormat/>
+    <w:rPr>
+      <w:rFonts w:cs="OpenSymbol"/>
+    </w:rPr>
+  </w:style>
+  <w:style w:type="character" w:styleId="ListLabel1191">
+    <w:name w:val="ListLabel 1191"/>
+    <w:qFormat/>
+    <w:rPr>
+      <w:rFonts w:cs="OpenSymbol"/>
+    </w:rPr>
+  </w:style>
+  <w:style w:type="character" w:styleId="ListLabel1192">
+    <w:name w:val="ListLabel 1192"/>
+    <w:qFormat/>
+    <w:rPr>
+      <w:rFonts w:cs="OpenSymbol"/>
+    </w:rPr>
+  </w:style>
+  <w:style w:type="character" w:styleId="ListLabel1193">
+    <w:name w:val="ListLabel 1193"/>
+    <w:qFormat/>
+    <w:rPr>
+      <w:rFonts w:cs="OpenSymbol"/>
+    </w:rPr>
+  </w:style>
+  <w:style w:type="character" w:styleId="ListLabel1194">
+    <w:name w:val="ListLabel 1194"/>
+    <w:qFormat/>
+    <w:rPr>
+      <w:rFonts w:cs="OpenSymbol"/>
+    </w:rPr>
+  </w:style>
+  <w:style w:type="character" w:styleId="ListLabel1195">
+    <w:name w:val="ListLabel 1195"/>
+    <w:qFormat/>
+    <w:rPr>
+      <w:rFonts w:cs="OpenSymbol"/>
+    </w:rPr>
+  </w:style>
+  <w:style w:type="character" w:styleId="ListLabel1196">
+    <w:name w:val="ListLabel 1196"/>
+    <w:qFormat/>
+    <w:rPr>
+      <w:rFonts w:cs="OpenSymbol"/>
+    </w:rPr>
+  </w:style>
+  <w:style w:type="character" w:styleId="ListLabel1197">
+    <w:name w:val="ListLabel 1197"/>
+    <w:qFormat/>
+    <w:rPr>
+      <w:rFonts w:cs="OpenSymbol"/>
+    </w:rPr>
+  </w:style>
+  <w:style w:type="character" w:styleId="ListLabel1198">
+    <w:name w:val="ListLabel 1198"/>
+    <w:qFormat/>
+    <w:rPr>
+      <w:rFonts w:cs="OpenSymbol"/>
+    </w:rPr>
+  </w:style>
+  <w:style w:type="character" w:styleId="ListLabel1199">
+    <w:name w:val="ListLabel 1199"/>
+    <w:qFormat/>
+    <w:rPr>
+      <w:rFonts w:cs="OpenSymbol"/>
+    </w:rPr>
+  </w:style>
+  <w:style w:type="character" w:styleId="ListLabel1200">
+    <w:name w:val="ListLabel 1200"/>
+    <w:qFormat/>
+    <w:rPr>
+      <w:rFonts w:cs="OpenSymbol"/>
+    </w:rPr>
+  </w:style>
+  <w:style w:type="character" w:styleId="ListLabel1201">
+    <w:name w:val="ListLabel 1201"/>
+    <w:qFormat/>
+    <w:rPr>
+      <w:rFonts w:cs="OpenSymbol"/>
+    </w:rPr>
+  </w:style>
+  <w:style w:type="character" w:styleId="ListLabel1202">
+    <w:name w:val="ListLabel 1202"/>
+    <w:qFormat/>
+    <w:rPr>
+      <w:rFonts w:cs="OpenSymbol"/>
+    </w:rPr>
+  </w:style>
+  <w:style w:type="character" w:styleId="ListLabel1203">
+    <w:name w:val="ListLabel 1203"/>
+    <w:qFormat/>
+    <w:rPr>
+      <w:rFonts w:cs="OpenSymbol"/>
+    </w:rPr>
+  </w:style>
+  <w:style w:type="character" w:styleId="ListLabel1204">
+    <w:name w:val="ListLabel 1204"/>
+    <w:qFormat/>
+    <w:rPr>
+      <w:rFonts w:cs="OpenSymbol"/>
+    </w:rPr>
+  </w:style>
+  <w:style w:type="character" w:styleId="ListLabel1205">
+    <w:name w:val="ListLabel 1205"/>
+    <w:qFormat/>
+    <w:rPr>
+      <w:rFonts w:cs="OpenSymbol"/>
+    </w:rPr>
+  </w:style>
+  <w:style w:type="character" w:styleId="ListLabel1206">
+    <w:name w:val="ListLabel 1206"/>
+    <w:qFormat/>
+    <w:rPr>
+      <w:rFonts w:cs="OpenSymbol"/>
+    </w:rPr>
+  </w:style>
+  <w:style w:type="character" w:styleId="ListLabel1207">
+    <w:name w:val="ListLabel 1207"/>
+    <w:qFormat/>
+    <w:rPr>
+      <w:rFonts w:cs="OpenSymbol"/>
+    </w:rPr>
+  </w:style>
+  <w:style w:type="character" w:styleId="ListLabel1208">
+    <w:name w:val="ListLabel 1208"/>
+    <w:qFormat/>
+    <w:rPr>
+      <w:rFonts w:cs="OpenSymbol"/>
+    </w:rPr>
+  </w:style>
+  <w:style w:type="character" w:styleId="ListLabel1209">
+    <w:name w:val="ListLabel 1209"/>
+    <w:qFormat/>
+    <w:rPr>
+      <w:rFonts w:cs="OpenSymbol"/>
+    </w:rPr>
+  </w:style>
+  <w:style w:type="character" w:styleId="ListLabel1210">
+    <w:name w:val="ListLabel 1210"/>
+    <w:qFormat/>
+    <w:rPr>
+      <w:rFonts w:cs="OpenSymbol"/>
+    </w:rPr>
+  </w:style>
+  <w:style w:type="character" w:styleId="ListLabel1211">
+    <w:name w:val="ListLabel 1211"/>
+    <w:qFormat/>
+    <w:rPr>
+      <w:rFonts w:cs="OpenSymbol"/>
+    </w:rPr>
+  </w:style>
+  <w:style w:type="character" w:styleId="ListLabel1212">
+    <w:name w:val="ListLabel 1212"/>
+    <w:qFormat/>
+    <w:rPr>
+      <w:rFonts w:cs="OpenSymbol"/>
+    </w:rPr>
+  </w:style>
+  <w:style w:type="character" w:styleId="ListLabel1213">
+    <w:name w:val="ListLabel 1213"/>
+    <w:qFormat/>
+    <w:rPr>
+      <w:rFonts w:cs="OpenSymbol"/>
+    </w:rPr>
+  </w:style>
+  <w:style w:type="character" w:styleId="ListLabel1214">
+    <w:name w:val="ListLabel 1214"/>
+    <w:qFormat/>
+    <w:rPr>
+      <w:rFonts w:cs="OpenSymbol"/>
+    </w:rPr>
+  </w:style>
+  <w:style w:type="character" w:styleId="ListLabel1215">
+    <w:name w:val="ListLabel 1215"/>
+    <w:qFormat/>
+    <w:rPr>
+      <w:rFonts w:cs="OpenSymbol"/>
+    </w:rPr>
+  </w:style>
+  <w:style w:type="character" w:styleId="ListLabel1216">
+    <w:name w:val="ListLabel 1216"/>
+    <w:qFormat/>
+    <w:rPr>
+      <w:rFonts w:cs="OpenSymbol"/>
+    </w:rPr>
+  </w:style>
+  <w:style w:type="character" w:styleId="ListLabel1217">
+    <w:name w:val="ListLabel 1217"/>
+    <w:qFormat/>
+    <w:rPr>
+      <w:rFonts w:cs="OpenSymbol"/>
+    </w:rPr>
+  </w:style>
+  <w:style w:type="character" w:styleId="ListLabel1218">
+    <w:name w:val="ListLabel 1218"/>
+    <w:qFormat/>
+    <w:rPr>
+      <w:rFonts w:cs="OpenSymbol"/>
+    </w:rPr>
+  </w:style>
+  <w:style w:type="character" w:styleId="ListLabel1219">
+    <w:name w:val="ListLabel 1219"/>
+    <w:qFormat/>
+    <w:rPr>
+      <w:rFonts w:cs="OpenSymbol"/>
+    </w:rPr>
+  </w:style>
+  <w:style w:type="character" w:styleId="ListLabel1220">
+    <w:name w:val="ListLabel 1220"/>
+    <w:qFormat/>
+    <w:rPr>
+      <w:rFonts w:cs="OpenSymbol"/>
+    </w:rPr>
+  </w:style>
+  <w:style w:type="character" w:styleId="ListLabel1221">
+    <w:name w:val="ListLabel 1221"/>
+    <w:qFormat/>
+    <w:rPr>
+      <w:rFonts w:cs="OpenSymbol"/>
+    </w:rPr>
+  </w:style>
+  <w:style w:type="character" w:styleId="ListLabel1222">
+    <w:name w:val="ListLabel 1222"/>
+    <w:qFormat/>
+    <w:rPr>
+      <w:rFonts w:cs="OpenSymbol"/>
+    </w:rPr>
+  </w:style>
+  <w:style w:type="character" w:styleId="ListLabel1223">
+    <w:name w:val="ListLabel 1223"/>
+    <w:qFormat/>
+    <w:rPr>
+      <w:rFonts w:cs="OpenSymbol"/>
+    </w:rPr>
+  </w:style>
+  <w:style w:type="character" w:styleId="ListLabel1224">
+    <w:name w:val="ListLabel 1224"/>
+    <w:qFormat/>
+    <w:rPr>
+      <w:rFonts w:cs="OpenSymbol"/>
+    </w:rPr>
+  </w:style>
+  <w:style w:type="character" w:styleId="ListLabel1225">
+    <w:name w:val="ListLabel 1225"/>
+    <w:qFormat/>
+    <w:rPr>
+      <w:rFonts w:cs="OpenSymbol"/>
+    </w:rPr>
+  </w:style>
+  <w:style w:type="character" w:styleId="ListLabel1226">
+    <w:name w:val="ListLabel 1226"/>
+    <w:qFormat/>
+    <w:rPr>
+      <w:rFonts w:cs="OpenSymbol"/>
+    </w:rPr>
+  </w:style>
+  <w:style w:type="character" w:styleId="ListLabel1227">
+    <w:name w:val="ListLabel 1227"/>
+    <w:qFormat/>
+    <w:rPr>
+      <w:rFonts w:cs="OpenSymbol"/>
+    </w:rPr>
+  </w:style>
+  <w:style w:type="character" w:styleId="ListLabel1228">
+    <w:name w:val="ListLabel 1228"/>
+    <w:qFormat/>
+    <w:rPr>
+      <w:rFonts w:cs="OpenSymbol"/>
+    </w:rPr>
+  </w:style>
+  <w:style w:type="character" w:styleId="ListLabel1229">
+    <w:name w:val="ListLabel 1229"/>
+    <w:qFormat/>
+    <w:rPr>
+      <w:rFonts w:cs="OpenSymbol"/>
+    </w:rPr>
+  </w:style>
+  <w:style w:type="character" w:styleId="ListLabel1230">
+    <w:name w:val="ListLabel 1230"/>
+    <w:qFormat/>
+    <w:rPr>
+      <w:rFonts w:cs="OpenSymbol"/>
+    </w:rPr>
+  </w:style>
+  <w:style w:type="character" w:styleId="ListLabel1231">
+    <w:name w:val="ListLabel 1231"/>
+    <w:qFormat/>
+    <w:rPr>
+      <w:rFonts w:cs="OpenSymbol"/>
+    </w:rPr>
+  </w:style>
+  <w:style w:type="character" w:styleId="ListLabel1232">
+    <w:name w:val="ListLabel 1232"/>
+    <w:qFormat/>
+    <w:rPr>
+      <w:rFonts w:cs="OpenSymbol"/>
+    </w:rPr>
+  </w:style>
+  <w:style w:type="character" w:styleId="ListLabel1233">
+    <w:name w:val="ListLabel 1233"/>
+    <w:qFormat/>
+    <w:rPr>
+      <w:rFonts w:cs="OpenSymbol"/>
+    </w:rPr>
+  </w:style>
+  <w:style w:type="character" w:styleId="ListLabel1234">
+    <w:name w:val="ListLabel 1234"/>
+    <w:qFormat/>
+    <w:rPr>
+      <w:rFonts w:cs="OpenSymbol"/>
+    </w:rPr>
+  </w:style>
+  <w:style w:type="character" w:styleId="ListLabel1235">
+    <w:name w:val="ListLabel 1235"/>
+    <w:qFormat/>
+    <w:rPr>
+      <w:rFonts w:cs="OpenSymbol"/>
+    </w:rPr>
+  </w:style>
+  <w:style w:type="character" w:styleId="ListLabel1236">
+    <w:name w:val="ListLabel 1236"/>
+    <w:qFormat/>
+    <w:rPr>
+      <w:rFonts w:cs="OpenSymbol"/>
+    </w:rPr>
+  </w:style>
+  <w:style w:type="character" w:styleId="ListLabel1237">
+    <w:name w:val="ListLabel 1237"/>
+    <w:qFormat/>
+    <w:rPr>
+      <w:rFonts w:cs="OpenSymbol"/>
+    </w:rPr>
+  </w:style>
+  <w:style w:type="character" w:styleId="ListLabel1238">
+    <w:name w:val="ListLabel 1238"/>
+    <w:qFormat/>
+    <w:rPr>
+      <w:rFonts w:cs="OpenSymbol"/>
+    </w:rPr>
+  </w:style>
+  <w:style w:type="character" w:styleId="ListLabel1239">
+    <w:name w:val="ListLabel 1239"/>
+    <w:qFormat/>
+    <w:rPr>
+      <w:rFonts w:cs="OpenSymbol"/>
+    </w:rPr>
+  </w:style>
+  <w:style w:type="character" w:styleId="ListLabel1240">
+    <w:name w:val="ListLabel 1240"/>
+    <w:qFormat/>
+    <w:rPr>
+      <w:rFonts w:cs="OpenSymbol"/>
+    </w:rPr>
+  </w:style>
+  <w:style w:type="character" w:styleId="ListLabel1241">
+    <w:name w:val="ListLabel 1241"/>
+    <w:qFormat/>
+    <w:rPr>
+      <w:rFonts w:cs="OpenSymbol"/>
+    </w:rPr>
+  </w:style>
+  <w:style w:type="character" w:styleId="ListLabel1242">
+    <w:name w:val="ListLabel 1242"/>
+    <w:qFormat/>
+    <w:rPr>
+      <w:rFonts w:cs="OpenSymbol"/>
+    </w:rPr>
+  </w:style>
+  <w:style w:type="character" w:styleId="ListLabel1243">
+    <w:name w:val="ListLabel 1243"/>
+    <w:qFormat/>
+    <w:rPr>
+      <w:rFonts w:cs="OpenSymbol"/>
+    </w:rPr>
+  </w:style>
+  <w:style w:type="character" w:styleId="ListLabel1244">
+    <w:name w:val="ListLabel 1244"/>
+    <w:qFormat/>
+    <w:rPr>
+      <w:rFonts w:cs="OpenSymbol"/>
+    </w:rPr>
+  </w:style>
+  <w:style w:type="character" w:styleId="ListLabel1245">
+    <w:name w:val="ListLabel 1245"/>
+    <w:qFormat/>
+    <w:rPr>
+      <w:rFonts w:cs="OpenSymbol"/>
+    </w:rPr>
+  </w:style>
+  <w:style w:type="character" w:styleId="ListLabel1246">
+    <w:name w:val="ListLabel 1246"/>
+    <w:qFormat/>
+    <w:rPr>
+      <w:rFonts w:cs="OpenSymbol"/>
+    </w:rPr>
+  </w:style>
+  <w:style w:type="character" w:styleId="ListLabel1247">
+    <w:name w:val="ListLabel 1247"/>
+    <w:qFormat/>
+    <w:rPr>
+      <w:rFonts w:cs="OpenSymbol"/>
+    </w:rPr>
+  </w:style>
+  <w:style w:type="character" w:styleId="ListLabel1248">
+    <w:name w:val="ListLabel 1248"/>
+    <w:qFormat/>
+    <w:rPr>
+      <w:rFonts w:cs="OpenSymbol"/>
+    </w:rPr>
+  </w:style>
+  <w:style w:type="character" w:styleId="ListLabel1249">
+    <w:name w:val="ListLabel 1249"/>
+    <w:qFormat/>
+    <w:rPr>
+      <w:rFonts w:cs="OpenSymbol"/>
+    </w:rPr>
+  </w:style>
+  <w:style w:type="character" w:styleId="ListLabel1250">
+    <w:name w:val="ListLabel 1250"/>
+    <w:qFormat/>
+    <w:rPr>
+      <w:rFonts w:cs="OpenSymbol"/>
+    </w:rPr>
+  </w:style>
+  <w:style w:type="character" w:styleId="ListLabel1251">
+    <w:name w:val="ListLabel 1251"/>
+    <w:qFormat/>
+    <w:rPr>
+      <w:rFonts w:cs="OpenSymbol"/>
+    </w:rPr>
+  </w:style>
+  <w:style w:type="character" w:styleId="ListLabel1252">
+    <w:name w:val="ListLabel 1252"/>
+    <w:qFormat/>
+    <w:rPr>
+      <w:rFonts w:cs="OpenSymbol"/>
+    </w:rPr>
+  </w:style>
+  <w:style w:type="character" w:styleId="ListLabel1253">
+    <w:name w:val="ListLabel 1253"/>
+    <w:qFormat/>
+    <w:rPr>
+      <w:rFonts w:cs="OpenSymbol"/>
+    </w:rPr>
+  </w:style>
+  <w:style w:type="character" w:styleId="ListLabel1254">
+    <w:name w:val="ListLabel 1254"/>
+    <w:qFormat/>
+    <w:rPr>
+      <w:rFonts w:cs="OpenSymbol"/>
+    </w:rPr>
+  </w:style>
+  <w:style w:type="character" w:styleId="ListLabel1255">
+    <w:name w:val="ListLabel 1255"/>
+    <w:qFormat/>
+    <w:rPr>
+      <w:rFonts w:cs="OpenSymbol"/>
+    </w:rPr>
+  </w:style>
+  <w:style w:type="character" w:styleId="ListLabel1256">
+    <w:name w:val="ListLabel 1256"/>
+    <w:qFormat/>
+    <w:rPr>
+      <w:rFonts w:cs="OpenSymbol"/>
+    </w:rPr>
+  </w:style>
+  <w:style w:type="character" w:styleId="ListLabel1257">
+    <w:name w:val="ListLabel 1257"/>
+    <w:qFormat/>
+    <w:rPr>
+      <w:rFonts w:cs="OpenSymbol"/>
+    </w:rPr>
+  </w:style>
+  <w:style w:type="character" w:styleId="ListLabel1258">
+    <w:name w:val="ListLabel 1258"/>
+    <w:qFormat/>
+    <w:rPr>
+      <w:rFonts w:cs="OpenSymbol"/>
+    </w:rPr>
+  </w:style>
+  <w:style w:type="character" w:styleId="ListLabel1259">
+    <w:name w:val="ListLabel 1259"/>
+    <w:qFormat/>
+    <w:rPr>
+      <w:rFonts w:cs="OpenSymbol"/>
+    </w:rPr>
+  </w:style>
+  <w:style w:type="character" w:styleId="ListLabel1260">
+    <w:name w:val="ListLabel 1260"/>
+    <w:qFormat/>
+    <w:rPr>
+      <w:rFonts w:cs="OpenSymbol"/>
+    </w:rPr>
+  </w:style>
+  <w:style w:type="character" w:styleId="ListLabel1261">
+    <w:name w:val="ListLabel 1261"/>
+    <w:qFormat/>
+    <w:rPr>
+      <w:rFonts w:cs="OpenSymbol"/>
+    </w:rPr>
+  </w:style>
+  <w:style w:type="character" w:styleId="ListLabel1262">
+    <w:name w:val="ListLabel 1262"/>
+    <w:qFormat/>
+    <w:rPr>
+      <w:rFonts w:cs="OpenSymbol"/>
+    </w:rPr>
+  </w:style>
+  <w:style w:type="character" w:styleId="ListLabel1263">
+    <w:name w:val="ListLabel 1263"/>
+    <w:qFormat/>
+    <w:rPr>
+      <w:rFonts w:cs="OpenSymbol"/>
+    </w:rPr>
+  </w:style>
+  <w:style w:type="character" w:styleId="ListLabel1264">
+    <w:name w:val="ListLabel 1264"/>
+    <w:qFormat/>
+    <w:rPr>
+      <w:rFonts w:cs="OpenSymbol"/>
+    </w:rPr>
+  </w:style>
+  <w:style w:type="character" w:styleId="ListLabel1265">
+    <w:name w:val="ListLabel 1265"/>
+    <w:qFormat/>
+    <w:rPr>
+      <w:rFonts w:cs="OpenSymbol"/>
+    </w:rPr>
+  </w:style>
+  <w:style w:type="character" w:styleId="ListLabel1266">
+    <w:name w:val="ListLabel 1266"/>
+    <w:qFormat/>
+    <w:rPr>
+      <w:rFonts w:cs="OpenSymbol"/>
+    </w:rPr>
+  </w:style>
+  <w:style w:type="character" w:styleId="ListLabel1267">
+    <w:name w:val="ListLabel 1267"/>
+    <w:qFormat/>
+    <w:rPr>
+      <w:rFonts w:cs="OpenSymbol"/>
+    </w:rPr>
+  </w:style>
+  <w:style w:type="character" w:styleId="ListLabel1268">
+    <w:name w:val="ListLabel 1268"/>
+    <w:qFormat/>
+    <w:rPr>
+      <w:rFonts w:cs="OpenSymbol"/>
+    </w:rPr>
+  </w:style>
+  <w:style w:type="character" w:styleId="ListLabel1269">
+    <w:name w:val="ListLabel 1269"/>
+    <w:qFormat/>
+    <w:rPr/>
+  </w:style>
+  <w:style w:type="character" w:styleId="ListLabel1270">
+    <w:name w:val="ListLabel 1270"/>
+    <w:qFormat/>
+    <w:rPr>
+      <w:lang w:val="en-GB"/>
+    </w:rPr>
+  </w:style>
+  <w:style w:type="character" w:styleId="ListLabel1271">
+    <w:name w:val="ListLabel 1271"/>
+    <w:qFormat/>
+    <w:rPr>
+      <w:u w:val="none"/>
+    </w:rPr>
+  </w:style>
+  <w:style w:type="character" w:styleId="ListLabel1272">
+    <w:name w:val="ListLabel 1272"/>
+    <w:qFormat/>
+    <w:rPr>
+      <w:rFonts w:eastAsia="Calibri"/>
+      <w:color w:val="auto"/>
+      <w:kern w:val="0"/>
+      <w:sz w:val="22"/>
+      <w:szCs w:val="22"/>
+      <w:u w:val="none"/>
+      <w:lang w:val="en-GB" w:eastAsia="en-US" w:bidi="ar-SA"/>
+    </w:rPr>
+  </w:style>
+  <w:style w:type="character" w:styleId="NumberingSymbols">
+    <w:name w:val="Numbering Symbols"/>
+    <w:qFormat/>
+    <w:rPr/>
+  </w:style>
   <w:style w:type="paragraph" w:styleId="Heading">
     <w:name w:val="Heading"/>
     <w:basedOn w:val="Normal"/>

</xml_diff>

<commit_message>
Adjustments in area-time-plotting. Removal of old code. Docs added.
</commit_message>
<xml_diff>
--- a/oes_spa.docx
+++ b/oes_spa.docx
@@ -40,7 +40,7 @@
                 <wp:positionV relativeFrom="paragraph">
                   <wp:posOffset>241935</wp:posOffset>
                 </wp:positionV>
-                <wp:extent cx="3702050" cy="1358900"/>
+                <wp:extent cx="3702685" cy="1358900"/>
                 <wp:effectExtent l="0" t="0" r="0" b="0"/>
                 <wp:wrapTopAndBottom/>
                 <wp:docPr id="1" name="Shape1"/>
@@ -51,7 +51,7 @@
                       <wps:spPr>
                         <a:xfrm>
                           <a:off x="0" y="0"/>
-                          <a:ext cx="3701520" cy="1358280"/>
+                          <a:ext cx="3701880" cy="1358280"/>
                         </a:xfrm>
                         <a:prstGeom prst="rect">
                           <a:avLst/>
@@ -72,7 +72,7 @@
                           <w:p>
                             <w:pPr>
                               <w:pStyle w:val="FrameContents"/>
-                              <w:overflowPunct w:val="true"/>
+                              <w:overflowPunct w:val="false"/>
                               <w:spacing w:lineRule="auto" w:line="240" w:before="0" w:after="0"/>
                               <w:rPr>
                                 <w:color w:val="auto"/>
@@ -92,7 +92,7 @@
                           <w:p>
                             <w:pPr>
                               <w:pStyle w:val="FrameContents"/>
-                              <w:overflowPunct w:val="true"/>
+                              <w:overflowPunct w:val="false"/>
                               <w:spacing w:lineRule="auto" w:line="240" w:before="0" w:after="0"/>
                               <w:rPr>
                                 <w:color w:val="auto"/>
@@ -112,7 +112,7 @@
                           <w:p>
                             <w:pPr>
                               <w:pStyle w:val="FrameContents"/>
-                              <w:overflowPunct w:val="true"/>
+                              <w:overflowPunct w:val="false"/>
                               <w:spacing w:lineRule="auto" w:line="240" w:before="0" w:after="0"/>
                               <w:rPr>
                                 <w:color w:val="auto"/>
@@ -127,7 +127,7 @@
                           <w:p>
                             <w:pPr>
                               <w:pStyle w:val="FrameContents"/>
-                              <w:overflowPunct w:val="true"/>
+                              <w:overflowPunct w:val="false"/>
                               <w:spacing w:lineRule="auto" w:line="240" w:before="0" w:after="0"/>
                               <w:rPr/>
                             </w:pPr>
@@ -199,7 +199,7 @@
           </mc:Choice>
           <mc:Fallback>
             <w:pict>
-              <v:rect id="shape_0" ID="Shape1" stroked="f" style="position:absolute;margin-left:10.8pt;margin-top:19.05pt;width:291.4pt;height:106.9pt">
+              <v:rect id="shape_0" ID="Shape1" stroked="f" style="position:absolute;margin-left:10.8pt;margin-top:19.05pt;width:291.45pt;height:106.9pt">
                 <w10:wrap type="square"/>
                 <v:fill o:detectmouseclick="t" on="false"/>
                 <v:stroke color="#3465a4" joinstyle="round" endcap="flat"/>
@@ -208,7 +208,7 @@
                     <w:p>
                       <w:pPr>
                         <w:pStyle w:val="FrameContents"/>
-                        <w:overflowPunct w:val="true"/>
+                        <w:overflowPunct w:val="false"/>
                         <w:spacing w:lineRule="auto" w:line="240" w:before="0" w:after="0"/>
                         <w:rPr>
                           <w:color w:val="auto"/>
@@ -228,7 +228,7 @@
                     <w:p>
                       <w:pPr>
                         <w:pStyle w:val="FrameContents"/>
-                        <w:overflowPunct w:val="true"/>
+                        <w:overflowPunct w:val="false"/>
                         <w:spacing w:lineRule="auto" w:line="240" w:before="0" w:after="0"/>
                         <w:rPr>
                           <w:color w:val="auto"/>
@@ -248,7 +248,7 @@
                     <w:p>
                       <w:pPr>
                         <w:pStyle w:val="FrameContents"/>
-                        <w:overflowPunct w:val="true"/>
+                        <w:overflowPunct w:val="false"/>
                         <w:spacing w:lineRule="auto" w:line="240" w:before="0" w:after="0"/>
                         <w:rPr>
                           <w:color w:val="auto"/>
@@ -263,7 +263,7 @@
                     <w:p>
                       <w:pPr>
                         <w:pStyle w:val="FrameContents"/>
-                        <w:overflowPunct w:val="true"/>
+                        <w:overflowPunct w:val="false"/>
                         <w:spacing w:lineRule="auto" w:line="240" w:before="0" w:after="0"/>
                         <w:rPr/>
                       </w:pPr>
@@ -357,7 +357,7 @@
         <w:pStyle w:val="TextBody"/>
         <w:numPr>
           <w:ilvl w:val="0"/>
-          <w:numId w:val="9"/>
+          <w:numId w:val="10"/>
         </w:numPr>
         <w:tabs>
           <w:tab w:val="clear" w:pos="708"/>
@@ -386,7 +386,7 @@
         <w:pStyle w:val="TextBody"/>
         <w:numPr>
           <w:ilvl w:val="0"/>
-          <w:numId w:val="9"/>
+          <w:numId w:val="10"/>
         </w:numPr>
         <w:tabs>
           <w:tab w:val="clear" w:pos="708"/>
@@ -413,7 +413,7 @@
         <w:pStyle w:val="TextBody"/>
         <w:numPr>
           <w:ilvl w:val="0"/>
-          <w:numId w:val="9"/>
+          <w:numId w:val="10"/>
         </w:numPr>
         <w:tabs>
           <w:tab w:val="clear" w:pos="708"/>
@@ -449,7 +449,7 @@
         <w:pStyle w:val="TextBody"/>
         <w:numPr>
           <w:ilvl w:val="0"/>
-          <w:numId w:val="9"/>
+          <w:numId w:val="10"/>
         </w:numPr>
         <w:tabs>
           <w:tab w:val="clear" w:pos="708"/>
@@ -476,7 +476,7 @@
         <w:pStyle w:val="TextBody"/>
         <w:numPr>
           <w:ilvl w:val="0"/>
-          <w:numId w:val="9"/>
+          <w:numId w:val="10"/>
         </w:numPr>
         <w:tabs>
           <w:tab w:val="clear" w:pos="708"/>
@@ -558,7 +558,7 @@
         <w:pStyle w:val="ListParagraph"/>
         <w:numPr>
           <w:ilvl w:val="0"/>
-          <w:numId w:val="8"/>
+          <w:numId w:val="9"/>
         </w:numPr>
         <w:jc w:val="both"/>
         <w:rPr/>
@@ -573,7 +573,7 @@
         <w:pStyle w:val="ListParagraph"/>
         <w:numPr>
           <w:ilvl w:val="0"/>
-          <w:numId w:val="8"/>
+          <w:numId w:val="9"/>
         </w:numPr>
         <w:jc w:val="both"/>
         <w:rPr/>
@@ -588,7 +588,7 @@
         <w:pStyle w:val="ListParagraph"/>
         <w:numPr>
           <w:ilvl w:val="0"/>
-          <w:numId w:val="8"/>
+          <w:numId w:val="9"/>
         </w:numPr>
         <w:jc w:val="both"/>
         <w:rPr/>
@@ -603,7 +603,7 @@
         <w:pStyle w:val="ListParagraph"/>
         <w:numPr>
           <w:ilvl w:val="1"/>
-          <w:numId w:val="8"/>
+          <w:numId w:val="9"/>
         </w:numPr>
         <w:jc w:val="both"/>
         <w:rPr/>
@@ -622,7 +622,7 @@
         <w:pStyle w:val="ListParagraph"/>
         <w:numPr>
           <w:ilvl w:val="1"/>
-          <w:numId w:val="8"/>
+          <w:numId w:val="9"/>
         </w:numPr>
         <w:jc w:val="both"/>
         <w:rPr/>
@@ -652,7 +652,7 @@
         <w:pStyle w:val="ListParagraph"/>
         <w:numPr>
           <w:ilvl w:val="0"/>
-          <w:numId w:val="8"/>
+          <w:numId w:val="9"/>
         </w:numPr>
         <w:jc w:val="both"/>
         <w:rPr/>
@@ -667,7 +667,7 @@
         <w:pStyle w:val="ListParagraph"/>
         <w:numPr>
           <w:ilvl w:val="0"/>
-          <w:numId w:val="8"/>
+          <w:numId w:val="9"/>
         </w:numPr>
         <w:jc w:val="both"/>
         <w:rPr/>
@@ -682,7 +682,7 @@
         <w:pStyle w:val="ListParagraph"/>
         <w:numPr>
           <w:ilvl w:val="1"/>
-          <w:numId w:val="8"/>
+          <w:numId w:val="9"/>
         </w:numPr>
         <w:jc w:val="both"/>
         <w:rPr/>
@@ -697,7 +697,7 @@
         <w:pStyle w:val="ListParagraph"/>
         <w:numPr>
           <w:ilvl w:val="0"/>
-          <w:numId w:val="8"/>
+          <w:numId w:val="9"/>
         </w:numPr>
         <w:jc w:val="both"/>
         <w:rPr/>
@@ -712,7 +712,7 @@
         <w:pStyle w:val="ListParagraph"/>
         <w:numPr>
           <w:ilvl w:val="1"/>
-          <w:numId w:val="8"/>
+          <w:numId w:val="9"/>
         </w:numPr>
         <w:jc w:val="both"/>
         <w:rPr/>
@@ -738,7 +738,7 @@
         <w:pStyle w:val="ListParagraph"/>
         <w:numPr>
           <w:ilvl w:val="1"/>
-          <w:numId w:val="8"/>
+          <w:numId w:val="9"/>
         </w:numPr>
         <w:jc w:val="both"/>
         <w:rPr/>
@@ -764,7 +764,7 @@
         <w:pStyle w:val="ListParagraph"/>
         <w:numPr>
           <w:ilvl w:val="1"/>
-          <w:numId w:val="8"/>
+          <w:numId w:val="9"/>
         </w:numPr>
         <w:jc w:val="both"/>
         <w:rPr/>
@@ -790,7 +790,7 @@
         <w:pStyle w:val="ListParagraph"/>
         <w:numPr>
           <w:ilvl w:val="1"/>
-          <w:numId w:val="8"/>
+          <w:numId w:val="9"/>
         </w:numPr>
         <w:jc w:val="both"/>
         <w:rPr/>
@@ -816,7 +816,7 @@
         <w:pStyle w:val="ListParagraph"/>
         <w:numPr>
           <w:ilvl w:val="1"/>
-          <w:numId w:val="8"/>
+          <w:numId w:val="9"/>
         </w:numPr>
         <w:jc w:val="both"/>
         <w:rPr/>
@@ -842,7 +842,7 @@
         <w:pStyle w:val="ListParagraph"/>
         <w:numPr>
           <w:ilvl w:val="1"/>
-          <w:numId w:val="8"/>
+          <w:numId w:val="9"/>
         </w:numPr>
         <w:jc w:val="both"/>
         <w:rPr/>
@@ -868,7 +868,7 @@
         <w:pStyle w:val="ListParagraph"/>
         <w:numPr>
           <w:ilvl w:val="1"/>
-          <w:numId w:val="8"/>
+          <w:numId w:val="9"/>
         </w:numPr>
         <w:jc w:val="both"/>
         <w:rPr/>
@@ -894,7 +894,7 @@
         <w:pStyle w:val="ListParagraph"/>
         <w:numPr>
           <w:ilvl w:val="1"/>
-          <w:numId w:val="8"/>
+          <w:numId w:val="9"/>
         </w:numPr>
         <w:jc w:val="both"/>
         <w:rPr/>
@@ -920,7 +920,7 @@
         <w:pStyle w:val="ListParagraph"/>
         <w:numPr>
           <w:ilvl w:val="1"/>
-          <w:numId w:val="8"/>
+          <w:numId w:val="9"/>
         </w:numPr>
         <w:jc w:val="both"/>
         <w:rPr/>
@@ -946,7 +946,7 @@
         <w:pStyle w:val="ListParagraph"/>
         <w:numPr>
           <w:ilvl w:val="1"/>
-          <w:numId w:val="8"/>
+          <w:numId w:val="9"/>
         </w:numPr>
         <w:jc w:val="both"/>
         <w:rPr/>
@@ -972,7 +972,7 @@
         <w:pStyle w:val="ListParagraph"/>
         <w:numPr>
           <w:ilvl w:val="1"/>
-          <w:numId w:val="8"/>
+          <w:numId w:val="9"/>
         </w:numPr>
         <w:jc w:val="both"/>
         <w:rPr/>
@@ -998,7 +998,7 @@
         <w:pStyle w:val="ListParagraph"/>
         <w:numPr>
           <w:ilvl w:val="1"/>
-          <w:numId w:val="8"/>
+          <w:numId w:val="9"/>
         </w:numPr>
         <w:jc w:val="both"/>
         <w:rPr/>
@@ -1030,7 +1030,7 @@
         <w:pStyle w:val="ListParagraph"/>
         <w:numPr>
           <w:ilvl w:val="1"/>
-          <w:numId w:val="8"/>
+          <w:numId w:val="9"/>
         </w:numPr>
         <w:spacing w:before="0" w:after="160"/>
         <w:contextualSpacing/>
@@ -1073,6 +1073,40 @@
       <w:r>
         <w:rPr/>
         <w:t>Concepts</w:t>
+      </w:r>
+    </w:p>
+    <w:p>
+      <w:pPr>
+        <w:pStyle w:val="Heading2"/>
+        <w:numPr>
+          <w:ilvl w:val="1"/>
+          <w:numId w:val="4"/>
+        </w:numPr>
+        <w:rPr/>
+      </w:pPr>
+      <w:r>
+        <w:rPr/>
+        <w:t>Configuration</w:t>
+      </w:r>
+    </w:p>
+    <w:p>
+      <w:pPr>
+        <w:pStyle w:val="TextBody"/>
+        <w:rPr/>
+      </w:pPr>
+      <w:r>
+        <w:rPr/>
+        <w:t>The basic idea of this concept is, that one can import a ConfigLoader-class, that provides a uniform access to a configuration. Therefore in each module the condiguration can be easily loaded.</w:t>
+      </w:r>
+    </w:p>
+    <w:p>
+      <w:pPr>
+        <w:pStyle w:val="TextBody"/>
+        <w:rPr/>
+      </w:pPr>
+      <w:r>
+        <w:rPr/>
+        <w:t>The implementation is based on two files, the module ConfigLoader, which provides a class, and config.yml, which contains the configuration. The class has basically two tasks: First, interaction with the config file (load and save configurations), and second, provides an interface, that other modules can easily access the needed configuration properties. Accordingly to the first task, the class has two methods (load and save) implemented which both uses the path-property. The second task includes properties for each section in the configuration and the corresponding getter methods. But this interface only provides shortcuts for sections in the config.yml-file and not for other .yml-files such as *-fitting.yml files. This requires direct access to the dict via the config-attribute and may look like ConfigLoader.config.[“NAME”].</w:t>
       </w:r>
     </w:p>
     <w:p>
@@ -1086,7 +1120,7 @@
       </w:pPr>
       <w:r>
         <w:rPr/>
-        <w:t>Configuration</w:t>
+        <w:t>Change styles of plots</w:t>
       </w:r>
     </w:p>
     <w:p>
@@ -1096,7 +1130,7 @@
       </w:pPr>
       <w:r>
         <w:rPr/>
-        <w:t>The basic idea of this concept is, that one can import a ConfigLoader-class, that provides a uniform access to a configuration. Therefore in each module the condiguration can be easily loaded.</w:t>
+        <w:t>The basic configuration like color and linestyle can be changed in the config.yml-file in the corresponding part “PLOT”. To add a new style instead of the default setting, one can change a few lines in the module Spectrum.py. In the method “get_markup” one has to add the “linestyle”-key and the corresponding value from the configuration (see also “baseline” as template).</w:t>
       </w:r>
     </w:p>
     <w:p>
@@ -1106,7 +1140,6 @@
       </w:pPr>
       <w:r>
         <w:rPr/>
-        <w:t>The implementation is based on two files, the module ConfigLoader, which provides a class, and config.yml, which contains the configuration. The class has basically two tasks: First, interaction with the config file (load and save configurations), and second, provides an interface, that other modules can easily access the needed configuration properties. Accordingly to the first task, the class has two methods (load and save) implemented which both uses the path-property. The second task includes properties for each section in the configuration and the corresponding getter methods. But this interface only provides shortcuts for sections in the config.yml-file and not for other .yml-files such as *-fitting.yml files. This requires direct access to the dict via the config-attribute and may look like ConfigLoader.config.[“NAME”].</w:t>
       </w:r>
     </w:p>
     <w:p>
@@ -1114,40 +1147,7 @@
         <w:pStyle w:val="Heading2"/>
         <w:numPr>
           <w:ilvl w:val="1"/>
-          <w:numId w:val="2"/>
-        </w:numPr>
-        <w:rPr/>
-      </w:pPr>
-      <w:r>
-        <w:rPr/>
-        <w:t>Change styles of plots</w:t>
-      </w:r>
-    </w:p>
-    <w:p>
-      <w:pPr>
-        <w:pStyle w:val="TextBody"/>
-        <w:rPr/>
-      </w:pPr>
-      <w:r>
-        <w:rPr/>
-        <w:t>The basic configuration like color and linestyle can be changed in the config.yml-file in the corresponding part “PLOT”. To add a new style instead of the default setting, one can change a few lines in the module Spectrum.py. In the method “get_markup” one has to add the “linestyle”-key and the corresponding value from the configuration (see also “baseline” as template).</w:t>
-      </w:r>
-    </w:p>
-    <w:p>
-      <w:pPr>
-        <w:pStyle w:val="TextBody"/>
-        <w:rPr/>
-      </w:pPr>
-      <w:r>
-        <w:rPr/>
-      </w:r>
-    </w:p>
-    <w:p>
-      <w:pPr>
-        <w:pStyle w:val="Heading2"/>
-        <w:numPr>
-          <w:ilvl w:val="1"/>
-          <w:numId w:val="5"/>
+          <w:numId w:val="6"/>
         </w:numPr>
         <w:rPr/>
       </w:pPr>
@@ -1301,11 +1301,7 @@
       </w:pPr>
       <w:r>
         <w:rPr/>
-        <w:t xml:space="preserve">The most times it makes sense to set up a signal-slot-interface for buttons and triggers, etc… In other cases it also make sense to check out the current values of the input elements, when an analysis is triggered. And regarding the outputs, </w:t>
-      </w:r>
-      <w:r>
-        <w:rPr/>
-        <w:t>often the signal-slot-interface may be used.</w:t>
+        <w:t>The most times it makes sense to set up a signal-slot-interface for buttons and triggers, etc… In other cases it also make sense to check out the current values of the input elements, when an analysis is triggered. And regarding the outputs, often the signal-slot-interface may be used.</w:t>
       </w:r>
     </w:p>
     <w:p>
@@ -1313,7 +1309,7 @@
         <w:pStyle w:val="Heading3"/>
         <w:numPr>
           <w:ilvl w:val="2"/>
-          <w:numId w:val="4"/>
+          <w:numId w:val="5"/>
         </w:numPr>
         <w:rPr/>
       </w:pPr>
@@ -1362,7 +1358,7 @@
         <w:pStyle w:val="TextBody"/>
         <w:numPr>
           <w:ilvl w:val="0"/>
-          <w:numId w:val="26"/>
+          <w:numId w:val="27"/>
         </w:numPr>
         <w:rPr/>
       </w:pPr>
@@ -1379,7 +1375,7 @@
         <w:pStyle w:val="TextBody"/>
         <w:numPr>
           <w:ilvl w:val="1"/>
-          <w:numId w:val="26"/>
+          <w:numId w:val="27"/>
         </w:numPr>
         <w:rPr/>
       </w:pPr>
@@ -1397,7 +1393,7 @@
         <w:pStyle w:val="TextBody"/>
         <w:numPr>
           <w:ilvl w:val="1"/>
-          <w:numId w:val="26"/>
+          <w:numId w:val="27"/>
         </w:numPr>
         <w:rPr/>
       </w:pPr>
@@ -1415,7 +1411,7 @@
         <w:pStyle w:val="TextBody"/>
         <w:numPr>
           <w:ilvl w:val="1"/>
-          <w:numId w:val="26"/>
+          <w:numId w:val="27"/>
         </w:numPr>
         <w:rPr/>
       </w:pPr>
@@ -1432,7 +1428,7 @@
         <w:pStyle w:val="TextBody"/>
         <w:numPr>
           <w:ilvl w:val="0"/>
-          <w:numId w:val="26"/>
+          <w:numId w:val="27"/>
         </w:numPr>
         <w:rPr/>
       </w:pPr>
@@ -1449,7 +1445,7 @@
         <w:pStyle w:val="TextBody"/>
         <w:numPr>
           <w:ilvl w:val="1"/>
-          <w:numId w:val="26"/>
+          <w:numId w:val="27"/>
         </w:numPr>
         <w:rPr/>
       </w:pPr>
@@ -1466,7 +1462,7 @@
         <w:pStyle w:val="TextBody"/>
         <w:numPr>
           <w:ilvl w:val="1"/>
-          <w:numId w:val="26"/>
+          <w:numId w:val="27"/>
         </w:numPr>
         <w:rPr/>
       </w:pPr>
@@ -1483,7 +1479,7 @@
         <w:pStyle w:val="TextBody"/>
         <w:numPr>
           <w:ilvl w:val="1"/>
-          <w:numId w:val="26"/>
+          <w:numId w:val="27"/>
         </w:numPr>
         <w:rPr/>
       </w:pPr>
@@ -1500,7 +1496,7 @@
         <w:pStyle w:val="TextBody"/>
         <w:numPr>
           <w:ilvl w:val="0"/>
-          <w:numId w:val="26"/>
+          <w:numId w:val="27"/>
         </w:numPr>
         <w:rPr/>
       </w:pPr>
@@ -1517,7 +1513,7 @@
         <w:pStyle w:val="TextBody"/>
         <w:numPr>
           <w:ilvl w:val="1"/>
-          <w:numId w:val="26"/>
+          <w:numId w:val="27"/>
         </w:numPr>
         <w:rPr/>
       </w:pPr>
@@ -1534,7 +1530,7 @@
         <w:pStyle w:val="TextBody"/>
         <w:numPr>
           <w:ilvl w:val="1"/>
-          <w:numId w:val="26"/>
+          <w:numId w:val="27"/>
         </w:numPr>
         <w:rPr/>
       </w:pPr>
@@ -1551,7 +1547,7 @@
         <w:pStyle w:val="TextBody"/>
         <w:numPr>
           <w:ilvl w:val="1"/>
-          <w:numId w:val="26"/>
+          <w:numId w:val="27"/>
         </w:numPr>
         <w:rPr/>
       </w:pPr>
@@ -1568,7 +1564,7 @@
         <w:pStyle w:val="TextBody"/>
         <w:numPr>
           <w:ilvl w:val="1"/>
-          <w:numId w:val="26"/>
+          <w:numId w:val="27"/>
         </w:numPr>
         <w:rPr/>
       </w:pPr>
@@ -1585,7 +1581,7 @@
         <w:pStyle w:val="Heading3"/>
         <w:numPr>
           <w:ilvl w:val="2"/>
-          <w:numId w:val="4"/>
+          <w:numId w:val="5"/>
         </w:numPr>
         <w:rPr/>
       </w:pPr>
@@ -1620,7 +1616,7 @@
         <w:pStyle w:val="TextBody"/>
         <w:numPr>
           <w:ilvl w:val="0"/>
-          <w:numId w:val="24"/>
+          <w:numId w:val="25"/>
         </w:numPr>
         <w:rPr/>
       </w:pPr>
@@ -1634,7 +1630,7 @@
         <w:pStyle w:val="TextBody"/>
         <w:numPr>
           <w:ilvl w:val="0"/>
-          <w:numId w:val="24"/>
+          <w:numId w:val="25"/>
         </w:numPr>
         <w:rPr/>
       </w:pPr>
@@ -1648,7 +1644,7 @@
         <w:pStyle w:val="TextBody"/>
         <w:numPr>
           <w:ilvl w:val="1"/>
-          <w:numId w:val="24"/>
+          <w:numId w:val="25"/>
         </w:numPr>
         <w:rPr/>
       </w:pPr>
@@ -1669,7 +1665,7 @@
         <w:pStyle w:val="TextBody"/>
         <w:numPr>
           <w:ilvl w:val="1"/>
-          <w:numId w:val="24"/>
+          <w:numId w:val="25"/>
         </w:numPr>
         <w:rPr>
           <w:i w:val="false"/>
@@ -1690,7 +1686,7 @@
         <w:pStyle w:val="TextBody"/>
         <w:numPr>
           <w:ilvl w:val="0"/>
-          <w:numId w:val="24"/>
+          <w:numId w:val="25"/>
         </w:numPr>
         <w:rPr/>
       </w:pPr>
@@ -1704,7 +1700,7 @@
         <w:pStyle w:val="TextBody"/>
         <w:numPr>
           <w:ilvl w:val="1"/>
-          <w:numId w:val="24"/>
+          <w:numId w:val="25"/>
         </w:numPr>
         <w:rPr/>
       </w:pPr>
@@ -1732,7 +1728,7 @@
         <w:pStyle w:val="TextBody"/>
         <w:numPr>
           <w:ilvl w:val="0"/>
-          <w:numId w:val="24"/>
+          <w:numId w:val="25"/>
         </w:numPr>
         <w:rPr/>
       </w:pPr>
@@ -1746,7 +1742,7 @@
         <w:pStyle w:val="TextBody"/>
         <w:numPr>
           <w:ilvl w:val="1"/>
-          <w:numId w:val="24"/>
+          <w:numId w:val="25"/>
         </w:numPr>
         <w:rPr/>
       </w:pPr>
@@ -1939,6 +1935,10 @@
     <w:p>
       <w:pPr>
         <w:pStyle w:val="Heading2"/>
+        <w:numPr>
+          <w:ilvl w:val="1"/>
+          <w:numId w:val="2"/>
+        </w:numPr>
         <w:rPr/>
       </w:pPr>
       <w:r>
@@ -1961,7 +1961,7 @@
         <w:pStyle w:val="TextBody"/>
         <w:numPr>
           <w:ilvl w:val="0"/>
-          <w:numId w:val="28"/>
+          <w:numId w:val="29"/>
         </w:numPr>
         <w:rPr/>
       </w:pPr>
@@ -1987,7 +1987,7 @@
         <w:pStyle w:val="TextBody"/>
         <w:numPr>
           <w:ilvl w:val="0"/>
-          <w:numId w:val="28"/>
+          <w:numId w:val="29"/>
         </w:numPr>
         <w:rPr/>
       </w:pPr>
@@ -2240,7 +2240,7 @@
         <w:pStyle w:val="Normal"/>
         <w:numPr>
           <w:ilvl w:val="0"/>
-          <w:numId w:val="10"/>
+          <w:numId w:val="11"/>
         </w:numPr>
         <w:rPr/>
       </w:pPr>
@@ -2254,7 +2254,7 @@
         <w:pStyle w:val="ListParagraph"/>
         <w:numPr>
           <w:ilvl w:val="0"/>
-          <w:numId w:val="10"/>
+          <w:numId w:val="11"/>
         </w:numPr>
         <w:rPr/>
       </w:pPr>
@@ -2289,7 +2289,7 @@
         <w:pStyle w:val="Normal"/>
         <w:numPr>
           <w:ilvl w:val="0"/>
-          <w:numId w:val="11"/>
+          <w:numId w:val="12"/>
         </w:numPr>
         <w:rPr/>
       </w:pPr>
@@ -2303,7 +2303,7 @@
         <w:pStyle w:val="Normal"/>
         <w:numPr>
           <w:ilvl w:val="1"/>
-          <w:numId w:val="11"/>
+          <w:numId w:val="12"/>
         </w:numPr>
         <w:rPr/>
       </w:pPr>
@@ -2317,51 +2317,13 @@
         <w:pStyle w:val="Normal"/>
         <w:numPr>
           <w:ilvl w:val="1"/>
-          <w:numId w:val="11"/>
+          <w:numId w:val="12"/>
         </w:numPr>
         <w:rPr/>
       </w:pPr>
       <w:r>
         <w:rPr/>
         <w:t>Can be run in terminal or in other test suites.</w:t>
-      </w:r>
-    </w:p>
-    <w:p>
-      <w:pPr>
-        <w:pStyle w:val="Normal"/>
-        <w:numPr>
-          <w:ilvl w:val="0"/>
-          <w:numId w:val="11"/>
-        </w:numPr>
-        <w:rPr/>
-      </w:pPr>
-      <w:r>
-        <w:rPr/>
-        <w:t>Methods: test_method(self, args)</w:t>
-      </w:r>
-    </w:p>
-    <w:p>
-      <w:pPr>
-        <w:pStyle w:val="Normal"/>
-        <w:numPr>
-          <w:ilvl w:val="1"/>
-          <w:numId w:val="11"/>
-        </w:numPr>
-        <w:rPr/>
-      </w:pPr>
-      <w:r>
-        <w:rPr/>
-        <w:t>test_ is necessary to recognize the module as a test method.</w:t>
-      </w:r>
-    </w:p>
-    <w:p>
-      <w:pPr>
-        <w:pStyle w:val="Normal"/>
-        <w:rPr/>
-      </w:pPr>
-      <w:r>
-        <w:rPr/>
-        <w:t>How to run tests:</w:t>
       </w:r>
     </w:p>
     <w:p>
@@ -2375,40 +2337,12 @@
       </w:pPr>
       <w:r>
         <w:rPr/>
-        <w:t>Open Anaconda Prompt</w:t>
+        <w:t>Methods: test_method(self, args)</w:t>
       </w:r>
     </w:p>
     <w:p>
       <w:pPr>
         <w:pStyle w:val="Normal"/>
-        <w:numPr>
-          <w:ilvl w:val="0"/>
-          <w:numId w:val="12"/>
-        </w:numPr>
-        <w:rPr/>
-      </w:pPr>
-      <w:r>
-        <w:rPr/>
-        <w:t>Navigate to the root directory</w:t>
-      </w:r>
-    </w:p>
-    <w:p>
-      <w:pPr>
-        <w:pStyle w:val="Normal"/>
-        <w:numPr>
-          <w:ilvl w:val="0"/>
-          <w:numId w:val="12"/>
-        </w:numPr>
-        <w:rPr/>
-      </w:pPr>
-      <w:r>
-        <w:rPr/>
-        <w:t>Type in: python -m unittest [name]</w:t>
-      </w:r>
-    </w:p>
-    <w:p>
-      <w:pPr>
-        <w:pStyle w:val="ListParagraph"/>
         <w:numPr>
           <w:ilvl w:val="1"/>
           <w:numId w:val="12"/>
@@ -2416,6 +2350,72 @@
         <w:rPr/>
       </w:pPr>
       <w:r>
+        <w:rPr/>
+        <w:t>test_ is necessary to recognize the module as a test method.</w:t>
+      </w:r>
+    </w:p>
+    <w:p>
+      <w:pPr>
+        <w:pStyle w:val="Normal"/>
+        <w:rPr/>
+      </w:pPr>
+      <w:r>
+        <w:rPr/>
+        <w:t>How to run tests:</w:t>
+      </w:r>
+    </w:p>
+    <w:p>
+      <w:pPr>
+        <w:pStyle w:val="Normal"/>
+        <w:numPr>
+          <w:ilvl w:val="0"/>
+          <w:numId w:val="13"/>
+        </w:numPr>
+        <w:rPr/>
+      </w:pPr>
+      <w:r>
+        <w:rPr/>
+        <w:t>Open Anaconda Prompt</w:t>
+      </w:r>
+    </w:p>
+    <w:p>
+      <w:pPr>
+        <w:pStyle w:val="Normal"/>
+        <w:numPr>
+          <w:ilvl w:val="0"/>
+          <w:numId w:val="13"/>
+        </w:numPr>
+        <w:rPr/>
+      </w:pPr>
+      <w:r>
+        <w:rPr/>
+        <w:t>Navigate to the root directory</w:t>
+      </w:r>
+    </w:p>
+    <w:p>
+      <w:pPr>
+        <w:pStyle w:val="Normal"/>
+        <w:numPr>
+          <w:ilvl w:val="0"/>
+          <w:numId w:val="13"/>
+        </w:numPr>
+        <w:rPr/>
+      </w:pPr>
+      <w:r>
+        <w:rPr/>
+        <w:t>Type in: python -m unittest [name]</w:t>
+      </w:r>
+    </w:p>
+    <w:p>
+      <w:pPr>
+        <w:pStyle w:val="ListParagraph"/>
+        <w:numPr>
+          <w:ilvl w:val="1"/>
+          <w:numId w:val="13"/>
+        </w:numPr>
+        <w:rPr/>
+      </w:pPr>
+      <w:r>
         <w:rPr>
           <w:lang w:val="en-GB"/>
         </w:rPr>
@@ -2439,7 +2439,7 @@
         <w:pStyle w:val="ListParagraph"/>
         <w:numPr>
           <w:ilvl w:val="1"/>
-          <w:numId w:val="12"/>
+          <w:numId w:val="13"/>
         </w:numPr>
         <w:rPr/>
       </w:pPr>
@@ -2468,7 +2468,7 @@
         <w:pStyle w:val="ListParagraph"/>
         <w:numPr>
           <w:ilvl w:val="1"/>
-          <w:numId w:val="12"/>
+          <w:numId w:val="13"/>
         </w:numPr>
         <w:rPr>
           <w:lang w:val="en-GB"/>
@@ -2486,7 +2486,7 @@
         <w:pStyle w:val="ListParagraph"/>
         <w:numPr>
           <w:ilvl w:val="0"/>
-          <w:numId w:val="12"/>
+          <w:numId w:val="13"/>
         </w:numPr>
         <w:rPr>
           <w:lang w:val="en-GB"/>
@@ -2504,7 +2504,7 @@
         <w:pStyle w:val="ListParagraph"/>
         <w:numPr>
           <w:ilvl w:val="0"/>
-          <w:numId w:val="12"/>
+          <w:numId w:val="13"/>
         </w:numPr>
         <w:rPr>
           <w:lang w:val="en-GB"/>
@@ -2522,7 +2522,7 @@
         <w:pStyle w:val="Heading2"/>
         <w:numPr>
           <w:ilvl w:val="1"/>
-          <w:numId w:val="7"/>
+          <w:numId w:val="8"/>
         </w:numPr>
         <w:rPr/>
       </w:pPr>
@@ -2546,7 +2546,7 @@
         <w:pStyle w:val="Heading3"/>
         <w:numPr>
           <w:ilvl w:val="2"/>
-          <w:numId w:val="7"/>
+          <w:numId w:val="8"/>
         </w:numPr>
         <w:rPr/>
       </w:pPr>
@@ -2579,7 +2579,7 @@
         <w:pStyle w:val="Heading2"/>
         <w:numPr>
           <w:ilvl w:val="1"/>
-          <w:numId w:val="7"/>
+          <w:numId w:val="8"/>
         </w:numPr>
         <w:rPr/>
       </w:pPr>
@@ -2593,7 +2593,7 @@
         <w:pStyle w:val="Heading3"/>
         <w:numPr>
           <w:ilvl w:val="2"/>
-          <w:numId w:val="7"/>
+          <w:numId w:val="8"/>
         </w:numPr>
         <w:rPr/>
       </w:pPr>
@@ -2623,7 +2623,7 @@
           <mc:Choice Requires="wps">
             <w:drawing>
               <wp:inline distT="0" distB="0" distL="0" distR="0">
-                <wp:extent cx="3006090" cy="649605"/>
+                <wp:extent cx="3006725" cy="649605"/>
                 <wp:effectExtent l="0" t="0" r="0" b="0"/>
                 <wp:docPr id="3" name=""/>
                 <a:graphic xmlns:a="http://schemas.openxmlformats.org/drawingml/2006/main">
@@ -2633,7 +2633,7 @@
                       <wps:spPr>
                         <a:xfrm>
                           <a:off x="0" y="0"/>
-                          <a:ext cx="3005280" cy="649080"/>
+                          <a:ext cx="3006000" cy="649080"/>
                         </a:xfrm>
                         <a:prstGeom prst="rect">
                           <a:avLst/>
@@ -2654,7 +2654,7 @@
                           <w:p>
                             <w:pPr>
                               <w:pStyle w:val="FrameContents"/>
-                              <w:overflowPunct w:val="false"/>
+                              <w:overflowPunct w:val="true"/>
                               <w:spacing w:lineRule="auto" w:line="240" w:before="0" w:after="0"/>
                               <w:rPr>
                                 <w:rFonts w:ascii="Calibri" w:hAnsi="Calibri" w:eastAsia="Calibri"/>
@@ -2674,7 +2674,7 @@
                           <w:p>
                             <w:pPr>
                               <w:pStyle w:val="FrameContents"/>
-                              <w:overflowPunct w:val="false"/>
+                              <w:overflowPunct w:val="true"/>
                               <w:spacing w:lineRule="auto" w:line="240" w:before="0" w:after="0"/>
                               <w:rPr>
                                 <w:color w:val="auto"/>
@@ -2689,7 +2689,7 @@
                           <w:p>
                             <w:pPr>
                               <w:pStyle w:val="FrameContents"/>
-                              <w:overflowPunct w:val="false"/>
+                              <w:overflowPunct w:val="true"/>
                               <w:spacing w:lineRule="auto" w:line="240" w:before="0" w:after="0"/>
                               <w:rPr>
                                 <w:rFonts w:ascii="Calibri" w:hAnsi="Calibri" w:eastAsia="Calibri"/>
@@ -2709,7 +2709,7 @@
                           <w:p>
                             <w:pPr>
                               <w:pStyle w:val="FrameContents"/>
-                              <w:overflowPunct w:val="false"/>
+                              <w:overflowPunct w:val="true"/>
                               <w:spacing w:lineRule="auto" w:line="240" w:before="0" w:after="0"/>
                               <w:rPr/>
                             </w:pPr>
@@ -2735,7 +2735,7 @@
           </mc:Choice>
           <mc:Fallback>
             <w:pict>
-              <v:rect id="shape_0" stroked="f" style="position:absolute;margin-left:0pt;margin-top:-51.15pt;width:236.6pt;height:51.05pt;mso-position-vertical:top">
+              <v:rect id="shape_0" stroked="f" style="position:absolute;margin-left:0pt;margin-top:-25.55pt;width:236.65pt;height:51.05pt;mso-position-vertical:top">
                 <w10:wrap type="square"/>
                 <v:fill o:detectmouseclick="t" on="false"/>
                 <v:stroke color="#3465a4" joinstyle="round" endcap="flat"/>
@@ -2744,7 +2744,7 @@
                     <w:p>
                       <w:pPr>
                         <w:pStyle w:val="FrameContents"/>
-                        <w:overflowPunct w:val="false"/>
+                        <w:overflowPunct w:val="true"/>
                         <w:spacing w:lineRule="auto" w:line="240" w:before="0" w:after="0"/>
                         <w:rPr>
                           <w:rFonts w:ascii="Calibri" w:hAnsi="Calibri" w:eastAsia="Calibri"/>
@@ -2764,7 +2764,7 @@
                     <w:p>
                       <w:pPr>
                         <w:pStyle w:val="FrameContents"/>
-                        <w:overflowPunct w:val="false"/>
+                        <w:overflowPunct w:val="true"/>
                         <w:spacing w:lineRule="auto" w:line="240" w:before="0" w:after="0"/>
                         <w:rPr>
                           <w:color w:val="auto"/>
@@ -2779,7 +2779,7 @@
                     <w:p>
                       <w:pPr>
                         <w:pStyle w:val="FrameContents"/>
-                        <w:overflowPunct w:val="false"/>
+                        <w:overflowPunct w:val="true"/>
                         <w:spacing w:lineRule="auto" w:line="240" w:before="0" w:after="0"/>
                         <w:rPr>
                           <w:rFonts w:ascii="Calibri" w:hAnsi="Calibri" w:eastAsia="Calibri"/>
@@ -2799,7 +2799,7 @@
                     <w:p>
                       <w:pPr>
                         <w:pStyle w:val="FrameContents"/>
-                        <w:overflowPunct w:val="false"/>
+                        <w:overflowPunct w:val="true"/>
                         <w:spacing w:lineRule="auto" w:line="240" w:before="0" w:after="0"/>
                         <w:rPr/>
                       </w:pPr>
@@ -2835,7 +2835,7 @@
         <w:pStyle w:val="Heading3"/>
         <w:numPr>
           <w:ilvl w:val="2"/>
-          <w:numId w:val="7"/>
+          <w:numId w:val="8"/>
         </w:numPr>
         <w:rPr/>
       </w:pPr>
@@ -2883,7 +2883,7 @@
         <w:pStyle w:val="Normal"/>
         <w:numPr>
           <w:ilvl w:val="0"/>
-          <w:numId w:val="14"/>
+          <w:numId w:val="15"/>
         </w:numPr>
         <w:rPr/>
       </w:pPr>
@@ -2901,7 +2901,7 @@
         <w:pStyle w:val="PreformattedText"/>
         <w:numPr>
           <w:ilvl w:val="0"/>
-          <w:numId w:val="13"/>
+          <w:numId w:val="14"/>
         </w:numPr>
         <w:rPr/>
       </w:pPr>
@@ -2930,7 +2930,7 @@
         <w:pStyle w:val="TextBody"/>
         <w:numPr>
           <w:ilvl w:val="0"/>
-          <w:numId w:val="15"/>
+          <w:numId w:val="16"/>
         </w:numPr>
         <w:rPr/>
       </w:pPr>
@@ -2961,7 +2961,7 @@
         <w:pStyle w:val="TextBody"/>
         <w:numPr>
           <w:ilvl w:val="0"/>
-          <w:numId w:val="16"/>
+          <w:numId w:val="17"/>
         </w:numPr>
         <w:rPr/>
       </w:pPr>
@@ -3002,7 +3002,7 @@
         <w:pStyle w:val="PreformattedText"/>
         <w:numPr>
           <w:ilvl w:val="0"/>
-          <w:numId w:val="16"/>
+          <w:numId w:val="17"/>
         </w:numPr>
         <w:rPr/>
       </w:pPr>
@@ -3043,7 +3043,7 @@
         <w:pStyle w:val="TextBody"/>
         <w:numPr>
           <w:ilvl w:val="1"/>
-          <w:numId w:val="16"/>
+          <w:numId w:val="17"/>
         </w:numPr>
         <w:rPr/>
       </w:pPr>
@@ -3081,7 +3081,7 @@
         <w:pStyle w:val="TextBody"/>
         <w:numPr>
           <w:ilvl w:val="1"/>
-          <w:numId w:val="16"/>
+          <w:numId w:val="17"/>
         </w:numPr>
         <w:rPr/>
       </w:pPr>
@@ -3123,7 +3123,7 @@
         <w:pStyle w:val="TextBody"/>
         <w:numPr>
           <w:ilvl w:val="0"/>
-          <w:numId w:val="18"/>
+          <w:numId w:val="19"/>
         </w:numPr>
         <w:rPr/>
       </w:pPr>
@@ -3148,7 +3148,7 @@
         <w:pStyle w:val="TextBody"/>
         <w:numPr>
           <w:ilvl w:val="0"/>
-          <w:numId w:val="17"/>
+          <w:numId w:val="18"/>
         </w:numPr>
         <w:rPr/>
       </w:pPr>
@@ -3171,7 +3171,7 @@
         <w:pStyle w:val="TextBody"/>
         <w:numPr>
           <w:ilvl w:val="0"/>
-          <w:numId w:val="17"/>
+          <w:numId w:val="18"/>
         </w:numPr>
         <w:rPr>
           <w:rStyle w:val="SourceText"/>
@@ -3222,7 +3222,7 @@
         <w:pStyle w:val="TextBody"/>
         <w:numPr>
           <w:ilvl w:val="0"/>
-          <w:numId w:val="20"/>
+          <w:numId w:val="21"/>
         </w:numPr>
         <w:rPr/>
       </w:pPr>
@@ -3247,7 +3247,7 @@
         <w:pStyle w:val="TextBody"/>
         <w:numPr>
           <w:ilvl w:val="0"/>
-          <w:numId w:val="20"/>
+          <w:numId w:val="21"/>
         </w:numPr>
         <w:rPr/>
       </w:pPr>
@@ -3270,7 +3270,7 @@
         <w:pStyle w:val="TextBody"/>
         <w:numPr>
           <w:ilvl w:val="0"/>
-          <w:numId w:val="20"/>
+          <w:numId w:val="21"/>
         </w:numPr>
         <w:rPr/>
       </w:pPr>
@@ -3293,7 +3293,7 @@
         <w:pStyle w:val="TextBody"/>
         <w:numPr>
           <w:ilvl w:val="0"/>
-          <w:numId w:val="20"/>
+          <w:numId w:val="21"/>
         </w:numPr>
         <w:rPr/>
       </w:pPr>
@@ -3335,7 +3335,7 @@
         <w:pStyle w:val="TextBody"/>
         <w:numPr>
           <w:ilvl w:val="0"/>
-          <w:numId w:val="19"/>
+          <w:numId w:val="20"/>
         </w:numPr>
         <w:rPr/>
       </w:pPr>
@@ -3373,7 +3373,7 @@
         <w:pStyle w:val="TextBody"/>
         <w:numPr>
           <w:ilvl w:val="0"/>
-          <w:numId w:val="19"/>
+          <w:numId w:val="20"/>
         </w:numPr>
         <w:rPr/>
       </w:pPr>
@@ -3396,7 +3396,7 @@
         <w:pStyle w:val="TextBody"/>
         <w:numPr>
           <w:ilvl w:val="0"/>
-          <w:numId w:val="19"/>
+          <w:numId w:val="20"/>
         </w:numPr>
         <w:rPr/>
       </w:pPr>
@@ -3419,7 +3419,7 @@
         <w:pStyle w:val="TextBody"/>
         <w:numPr>
           <w:ilvl w:val="0"/>
-          <w:numId w:val="19"/>
+          <w:numId w:val="20"/>
         </w:numPr>
         <w:rPr/>
       </w:pPr>
@@ -3442,7 +3442,7 @@
         <w:pStyle w:val="TextBody"/>
         <w:numPr>
           <w:ilvl w:val="0"/>
-          <w:numId w:val="19"/>
+          <w:numId w:val="20"/>
         </w:numPr>
         <w:rPr/>
       </w:pPr>
@@ -3467,7 +3467,7 @@
         <w:pStyle w:val="TextBody"/>
         <w:numPr>
           <w:ilvl w:val="0"/>
-          <w:numId w:val="19"/>
+          <w:numId w:val="20"/>
         </w:numPr>
         <w:rPr/>
       </w:pPr>
@@ -3492,7 +3492,7 @@
         <w:pStyle w:val="TextBody"/>
         <w:numPr>
           <w:ilvl w:val="0"/>
-          <w:numId w:val="19"/>
+          <w:numId w:val="20"/>
         </w:numPr>
         <w:rPr/>
       </w:pPr>
@@ -3527,7 +3527,7 @@
         <w:pStyle w:val="Heading2"/>
         <w:numPr>
           <w:ilvl w:val="1"/>
-          <w:numId w:val="6"/>
+          <w:numId w:val="7"/>
         </w:numPr>
         <w:rPr/>
       </w:pPr>
@@ -3556,7 +3556,7 @@
         <w:pStyle w:val="TextBody"/>
         <w:numPr>
           <w:ilvl w:val="0"/>
-          <w:numId w:val="23"/>
+          <w:numId w:val="24"/>
         </w:numPr>
         <w:rPr/>
       </w:pPr>
@@ -3573,7 +3573,7 @@
         <w:pStyle w:val="TextBody"/>
         <w:numPr>
           <w:ilvl w:val="0"/>
-          <w:numId w:val="23"/>
+          <w:numId w:val="24"/>
         </w:numPr>
         <w:rPr/>
       </w:pPr>
@@ -3590,7 +3590,7 @@
         <w:pStyle w:val="TextBody"/>
         <w:numPr>
           <w:ilvl w:val="0"/>
-          <w:numId w:val="23"/>
+          <w:numId w:val="24"/>
         </w:numPr>
         <w:rPr/>
       </w:pPr>
@@ -3607,7 +3607,7 @@
         <w:pStyle w:val="TextBody"/>
         <w:numPr>
           <w:ilvl w:val="0"/>
-          <w:numId w:val="23"/>
+          <w:numId w:val="24"/>
         </w:numPr>
         <w:rPr/>
       </w:pPr>
@@ -3621,10 +3621,27 @@
     </w:p>
     <w:p>
       <w:pPr>
+        <w:pStyle w:val="TextBody"/>
+        <w:numPr>
+          <w:ilvl w:val="0"/>
+          <w:numId w:val="24"/>
+        </w:numPr>
+        <w:rPr/>
+      </w:pPr>
+      <w:r>
+        <w:rPr>
+          <w:rStyle w:val="SourceText"/>
+          <w:u w:val="none"/>
+        </w:rPr>
+        <w:t>https://stackoverflow.com/questions/11041405/why-dict-getkey-instead-of-dictkey</w:t>
+      </w:r>
+    </w:p>
+    <w:p>
+      <w:pPr>
         <w:pStyle w:val="Heading2"/>
         <w:numPr>
           <w:ilvl w:val="1"/>
-          <w:numId w:val="6"/>
+          <w:numId w:val="7"/>
         </w:numPr>
         <w:rPr/>
       </w:pPr>
@@ -3653,7 +3670,7 @@
         <w:pStyle w:val="TextBody"/>
         <w:numPr>
           <w:ilvl w:val="0"/>
-          <w:numId w:val="27"/>
+          <w:numId w:val="28"/>
         </w:numPr>
         <w:rPr/>
       </w:pPr>
@@ -3670,7 +3687,7 @@
         <w:pStyle w:val="TextBody"/>
         <w:numPr>
           <w:ilvl w:val="1"/>
-          <w:numId w:val="27"/>
+          <w:numId w:val="28"/>
         </w:numPr>
         <w:rPr/>
       </w:pPr>
@@ -3687,7 +3704,7 @@
         <w:pStyle w:val="TextBody"/>
         <w:numPr>
           <w:ilvl w:val="1"/>
-          <w:numId w:val="27"/>
+          <w:numId w:val="28"/>
         </w:numPr>
         <w:rPr/>
       </w:pPr>
@@ -3717,7 +3734,7 @@
         <w:pStyle w:val="TextBody"/>
         <w:numPr>
           <w:ilvl w:val="0"/>
-          <w:numId w:val="21"/>
+          <w:numId w:val="22"/>
         </w:numPr>
         <w:rPr/>
       </w:pPr>
@@ -3733,7 +3750,7 @@
         <w:pStyle w:val="TextBody"/>
         <w:numPr>
           <w:ilvl w:val="0"/>
-          <w:numId w:val="21"/>
+          <w:numId w:val="22"/>
         </w:numPr>
         <w:rPr/>
       </w:pPr>
@@ -3762,7 +3779,7 @@
         <w:pStyle w:val="TextBody"/>
         <w:numPr>
           <w:ilvl w:val="0"/>
-          <w:numId w:val="22"/>
+          <w:numId w:val="23"/>
         </w:numPr>
         <w:rPr/>
       </w:pPr>
@@ -3779,7 +3796,7 @@
         <w:pStyle w:val="TextBody"/>
         <w:numPr>
           <w:ilvl w:val="0"/>
-          <w:numId w:val="22"/>
+          <w:numId w:val="23"/>
         </w:numPr>
         <w:rPr/>
       </w:pPr>
@@ -3833,7 +3850,7 @@
         <w:pStyle w:val="Normal"/>
         <w:numPr>
           <w:ilvl w:val="0"/>
-          <w:numId w:val="25"/>
+          <w:numId w:val="26"/>
         </w:numPr>
         <w:spacing w:before="0" w:after="160"/>
         <w:rPr/>
@@ -4507,265 +4524,211 @@
   <w:abstractNum w:abstractNumId="8">
     <w:lvl w:ilvl="0">
       <w:start w:val="1"/>
-      <w:numFmt w:val="bullet"/>
-      <w:lvlText w:val="-"/>
-      <w:lvlJc w:val="left"/>
-      <w:pPr>
-        <w:ind w:left="720" w:hanging="360"/>
-      </w:pPr>
-      <w:rPr>
-        <w:rFonts w:ascii="Calibri" w:hAnsi="Calibri" w:cs="Calibri" w:hint="default"/>
-        <w:rFonts w:cs="Calibri"/>
-      </w:rPr>
+      <w:numFmt w:val="none"/>
+      <w:suff w:val="nothing"/>
+      <w:lvlText w:val=""/>
+      <w:lvlJc w:val="left"/>
+      <w:pPr>
+        <w:ind w:left="0" w:hanging="0"/>
+      </w:pPr>
     </w:lvl>
     <w:lvl w:ilvl="1">
       <w:start w:val="1"/>
-      <w:numFmt w:val="bullet"/>
-      <w:lvlText w:val="o"/>
-      <w:lvlJc w:val="left"/>
-      <w:pPr>
-        <w:ind w:left="1440" w:hanging="360"/>
-      </w:pPr>
-      <w:rPr>
-        <w:rFonts w:ascii="Courier New" w:hAnsi="Courier New" w:cs="Courier New" w:hint="default"/>
-        <w:rFonts w:cs="Courier New"/>
-      </w:rPr>
+      <w:numFmt w:val="none"/>
+      <w:suff w:val="nothing"/>
+      <w:lvlText w:val=""/>
+      <w:lvlJc w:val="left"/>
+      <w:pPr>
+        <w:ind w:left="0" w:hanging="0"/>
+      </w:pPr>
     </w:lvl>
     <w:lvl w:ilvl="2">
       <w:start w:val="1"/>
-      <w:numFmt w:val="bullet"/>
-      <w:lvlText w:val=""/>
-      <w:lvlJc w:val="left"/>
-      <w:pPr>
-        <w:ind w:left="2160" w:hanging="360"/>
-      </w:pPr>
-      <w:rPr>
-        <w:rFonts w:ascii="Wingdings" w:hAnsi="Wingdings" w:cs="Wingdings" w:hint="default"/>
-        <w:rFonts w:cs="Wingdings"/>
-      </w:rPr>
+      <w:numFmt w:val="none"/>
+      <w:suff w:val="nothing"/>
+      <w:lvlText w:val=""/>
+      <w:lvlJc w:val="left"/>
+      <w:pPr>
+        <w:ind w:left="0" w:hanging="0"/>
+      </w:pPr>
     </w:lvl>
     <w:lvl w:ilvl="3">
       <w:start w:val="1"/>
-      <w:numFmt w:val="bullet"/>
-      <w:lvlText w:val=""/>
-      <w:lvlJc w:val="left"/>
-      <w:pPr>
-        <w:ind w:left="2880" w:hanging="360"/>
-      </w:pPr>
-      <w:rPr>
-        <w:rFonts w:ascii="Symbol" w:hAnsi="Symbol" w:cs="Symbol" w:hint="default"/>
-        <w:rFonts w:cs="Symbol"/>
-      </w:rPr>
+      <w:numFmt w:val="none"/>
+      <w:suff w:val="nothing"/>
+      <w:lvlText w:val=""/>
+      <w:lvlJc w:val="left"/>
+      <w:pPr>
+        <w:ind w:left="0" w:hanging="0"/>
+      </w:pPr>
     </w:lvl>
     <w:lvl w:ilvl="4">
       <w:start w:val="1"/>
-      <w:numFmt w:val="bullet"/>
-      <w:lvlText w:val="o"/>
-      <w:lvlJc w:val="left"/>
-      <w:pPr>
-        <w:ind w:left="3600" w:hanging="360"/>
-      </w:pPr>
-      <w:rPr>
-        <w:rFonts w:ascii="Courier New" w:hAnsi="Courier New" w:cs="Courier New" w:hint="default"/>
-        <w:rFonts w:cs="Courier New"/>
-      </w:rPr>
+      <w:numFmt w:val="none"/>
+      <w:suff w:val="nothing"/>
+      <w:lvlText w:val=""/>
+      <w:lvlJc w:val="left"/>
+      <w:pPr>
+        <w:ind w:left="0" w:hanging="0"/>
+      </w:pPr>
     </w:lvl>
     <w:lvl w:ilvl="5">
       <w:start w:val="1"/>
-      <w:numFmt w:val="bullet"/>
-      <w:lvlText w:val=""/>
-      <w:lvlJc w:val="left"/>
-      <w:pPr>
-        <w:ind w:left="4320" w:hanging="360"/>
-      </w:pPr>
-      <w:rPr>
-        <w:rFonts w:ascii="Wingdings" w:hAnsi="Wingdings" w:cs="Wingdings" w:hint="default"/>
-        <w:rFonts w:cs="Wingdings"/>
-      </w:rPr>
+      <w:numFmt w:val="none"/>
+      <w:suff w:val="nothing"/>
+      <w:lvlText w:val=""/>
+      <w:lvlJc w:val="left"/>
+      <w:pPr>
+        <w:ind w:left="0" w:hanging="0"/>
+      </w:pPr>
     </w:lvl>
     <w:lvl w:ilvl="6">
       <w:start w:val="1"/>
-      <w:numFmt w:val="bullet"/>
-      <w:lvlText w:val=""/>
-      <w:lvlJc w:val="left"/>
-      <w:pPr>
-        <w:ind w:left="5040" w:hanging="360"/>
-      </w:pPr>
-      <w:rPr>
-        <w:rFonts w:ascii="Symbol" w:hAnsi="Symbol" w:cs="Symbol" w:hint="default"/>
-        <w:rFonts w:cs="Symbol"/>
-      </w:rPr>
+      <w:numFmt w:val="none"/>
+      <w:suff w:val="nothing"/>
+      <w:lvlText w:val=""/>
+      <w:lvlJc w:val="left"/>
+      <w:pPr>
+        <w:ind w:left="0" w:hanging="0"/>
+      </w:pPr>
     </w:lvl>
     <w:lvl w:ilvl="7">
       <w:start w:val="1"/>
-      <w:numFmt w:val="bullet"/>
-      <w:lvlText w:val="o"/>
-      <w:lvlJc w:val="left"/>
-      <w:pPr>
-        <w:ind w:left="5760" w:hanging="360"/>
-      </w:pPr>
-      <w:rPr>
-        <w:rFonts w:ascii="Courier New" w:hAnsi="Courier New" w:cs="Courier New" w:hint="default"/>
-        <w:rFonts w:cs="Courier New"/>
-      </w:rPr>
+      <w:numFmt w:val="none"/>
+      <w:suff w:val="nothing"/>
+      <w:lvlText w:val=""/>
+      <w:lvlJc w:val="left"/>
+      <w:pPr>
+        <w:ind w:left="0" w:hanging="0"/>
+      </w:pPr>
     </w:lvl>
     <w:lvl w:ilvl="8">
       <w:start w:val="1"/>
-      <w:numFmt w:val="bullet"/>
-      <w:lvlText w:val=""/>
-      <w:lvlJc w:val="left"/>
-      <w:pPr>
-        <w:ind w:left="6480" w:hanging="360"/>
-      </w:pPr>
-      <w:rPr>
-        <w:rFonts w:ascii="Wingdings" w:hAnsi="Wingdings" w:cs="Wingdings" w:hint="default"/>
-        <w:rFonts w:cs="Wingdings"/>
-      </w:rPr>
+      <w:numFmt w:val="none"/>
+      <w:suff w:val="nothing"/>
+      <w:lvlText w:val=""/>
+      <w:lvlJc w:val="left"/>
+      <w:pPr>
+        <w:ind w:left="0" w:hanging="0"/>
+      </w:pPr>
     </w:lvl>
   </w:abstractNum>
   <w:abstractNum w:abstractNumId="9">
     <w:lvl w:ilvl="0">
       <w:start w:val="1"/>
       <w:numFmt w:val="bullet"/>
+      <w:lvlText w:val="-"/>
+      <w:lvlJc w:val="left"/>
+      <w:pPr>
+        <w:ind w:left="720" w:hanging="360"/>
+      </w:pPr>
+      <w:rPr>
+        <w:rFonts w:ascii="Calibri" w:hAnsi="Calibri" w:cs="Calibri" w:hint="default"/>
+        <w:rFonts w:cs="Calibri"/>
+      </w:rPr>
+    </w:lvl>
+    <w:lvl w:ilvl="1">
+      <w:start w:val="1"/>
+      <w:numFmt w:val="bullet"/>
+      <w:lvlText w:val="o"/>
+      <w:lvlJc w:val="left"/>
+      <w:pPr>
+        <w:ind w:left="1440" w:hanging="360"/>
+      </w:pPr>
+      <w:rPr>
+        <w:rFonts w:ascii="Courier New" w:hAnsi="Courier New" w:cs="Courier New" w:hint="default"/>
+        <w:rFonts w:cs="Courier New"/>
+      </w:rPr>
+    </w:lvl>
+    <w:lvl w:ilvl="2">
+      <w:start w:val="1"/>
+      <w:numFmt w:val="bullet"/>
+      <w:lvlText w:val=""/>
+      <w:lvlJc w:val="left"/>
+      <w:pPr>
+        <w:ind w:left="2160" w:hanging="360"/>
+      </w:pPr>
+      <w:rPr>
+        <w:rFonts w:ascii="Wingdings" w:hAnsi="Wingdings" w:cs="Wingdings" w:hint="default"/>
+        <w:rFonts w:cs="Wingdings"/>
+      </w:rPr>
+    </w:lvl>
+    <w:lvl w:ilvl="3">
+      <w:start w:val="1"/>
+      <w:numFmt w:val="bullet"/>
       <w:lvlText w:val=""/>
       <w:lvlJc w:val="left"/>
       <w:pPr>
-        <w:tabs>
-          <w:tab w:val="num" w:pos="707"/>
-        </w:tabs>
-        <w:ind w:left="707" w:hanging="283"/>
+        <w:ind w:left="2880" w:hanging="360"/>
       </w:pPr>
       <w:rPr>
         <w:rFonts w:ascii="Symbol" w:hAnsi="Symbol" w:cs="Symbol" w:hint="default"/>
-        <w:rFonts w:cs="OpenSymbol"/>
-      </w:rPr>
-    </w:lvl>
-    <w:lvl w:ilvl="1">
+        <w:rFonts w:cs="Symbol"/>
+      </w:rPr>
+    </w:lvl>
+    <w:lvl w:ilvl="4">
+      <w:start w:val="1"/>
+      <w:numFmt w:val="bullet"/>
+      <w:lvlText w:val="o"/>
+      <w:lvlJc w:val="left"/>
+      <w:pPr>
+        <w:ind w:left="3600" w:hanging="360"/>
+      </w:pPr>
+      <w:rPr>
+        <w:rFonts w:ascii="Courier New" w:hAnsi="Courier New" w:cs="Courier New" w:hint="default"/>
+        <w:rFonts w:cs="Courier New"/>
+      </w:rPr>
+    </w:lvl>
+    <w:lvl w:ilvl="5">
+      <w:start w:val="1"/>
+      <w:numFmt w:val="bullet"/>
+      <w:lvlText w:val=""/>
+      <w:lvlJc w:val="left"/>
+      <w:pPr>
+        <w:ind w:left="4320" w:hanging="360"/>
+      </w:pPr>
+      <w:rPr>
+        <w:rFonts w:ascii="Wingdings" w:hAnsi="Wingdings" w:cs="Wingdings" w:hint="default"/>
+        <w:rFonts w:cs="Wingdings"/>
+      </w:rPr>
+    </w:lvl>
+    <w:lvl w:ilvl="6">
       <w:start w:val="1"/>
       <w:numFmt w:val="bullet"/>
       <w:lvlText w:val=""/>
       <w:lvlJc w:val="left"/>
       <w:pPr>
-        <w:tabs>
-          <w:tab w:val="num" w:pos="1414"/>
-        </w:tabs>
-        <w:ind w:left="1414" w:hanging="283"/>
+        <w:ind w:left="5040" w:hanging="360"/>
       </w:pPr>
       <w:rPr>
         <w:rFonts w:ascii="Symbol" w:hAnsi="Symbol" w:cs="Symbol" w:hint="default"/>
-        <w:rFonts w:cs="OpenSymbol"/>
-      </w:rPr>
-    </w:lvl>
-    <w:lvl w:ilvl="2">
-      <w:start w:val="1"/>
-      <w:numFmt w:val="bullet"/>
-      <w:lvlText w:val=""/>
-      <w:lvlJc w:val="left"/>
-      <w:pPr>
-        <w:tabs>
-          <w:tab w:val="num" w:pos="2121"/>
-        </w:tabs>
-        <w:ind w:left="2121" w:hanging="283"/>
-      </w:pPr>
-      <w:rPr>
-        <w:rFonts w:ascii="Symbol" w:hAnsi="Symbol" w:cs="Symbol" w:hint="default"/>
-        <w:rFonts w:cs="OpenSymbol"/>
-      </w:rPr>
-    </w:lvl>
-    <w:lvl w:ilvl="3">
-      <w:start w:val="1"/>
-      <w:numFmt w:val="bullet"/>
-      <w:lvlText w:val=""/>
-      <w:lvlJc w:val="left"/>
-      <w:pPr>
-        <w:tabs>
-          <w:tab w:val="num" w:pos="2828"/>
-        </w:tabs>
-        <w:ind w:left="2828" w:hanging="283"/>
-      </w:pPr>
-      <w:rPr>
-        <w:rFonts w:ascii="Symbol" w:hAnsi="Symbol" w:cs="Symbol" w:hint="default"/>
-        <w:rFonts w:cs="OpenSymbol"/>
-      </w:rPr>
-    </w:lvl>
-    <w:lvl w:ilvl="4">
-      <w:start w:val="1"/>
-      <w:numFmt w:val="bullet"/>
-      <w:lvlText w:val=""/>
-      <w:lvlJc w:val="left"/>
-      <w:pPr>
-        <w:tabs>
-          <w:tab w:val="num" w:pos="3535"/>
-        </w:tabs>
-        <w:ind w:left="3535" w:hanging="283"/>
-      </w:pPr>
-      <w:rPr>
-        <w:rFonts w:ascii="Symbol" w:hAnsi="Symbol" w:cs="Symbol" w:hint="default"/>
-        <w:rFonts w:cs="OpenSymbol"/>
-      </w:rPr>
-    </w:lvl>
-    <w:lvl w:ilvl="5">
-      <w:start w:val="1"/>
-      <w:numFmt w:val="bullet"/>
-      <w:lvlText w:val=""/>
-      <w:lvlJc w:val="left"/>
-      <w:pPr>
-        <w:tabs>
-          <w:tab w:val="num" w:pos="4242"/>
-        </w:tabs>
-        <w:ind w:left="4242" w:hanging="283"/>
-      </w:pPr>
-      <w:rPr>
-        <w:rFonts w:ascii="Symbol" w:hAnsi="Symbol" w:cs="Symbol" w:hint="default"/>
-        <w:rFonts w:cs="OpenSymbol"/>
-      </w:rPr>
-    </w:lvl>
-    <w:lvl w:ilvl="6">
-      <w:start w:val="1"/>
-      <w:numFmt w:val="bullet"/>
-      <w:lvlText w:val=""/>
-      <w:lvlJc w:val="left"/>
-      <w:pPr>
-        <w:tabs>
-          <w:tab w:val="num" w:pos="4949"/>
-        </w:tabs>
-        <w:ind w:left="4949" w:hanging="283"/>
-      </w:pPr>
-      <w:rPr>
-        <w:rFonts w:ascii="Symbol" w:hAnsi="Symbol" w:cs="Symbol" w:hint="default"/>
-        <w:rFonts w:cs="OpenSymbol"/>
+        <w:rFonts w:cs="Symbol"/>
       </w:rPr>
     </w:lvl>
     <w:lvl w:ilvl="7">
       <w:start w:val="1"/>
       <w:numFmt w:val="bullet"/>
-      <w:lvlText w:val=""/>
-      <w:lvlJc w:val="left"/>
-      <w:pPr>
-        <w:tabs>
-          <w:tab w:val="num" w:pos="5656"/>
-        </w:tabs>
-        <w:ind w:left="5656" w:hanging="283"/>
-      </w:pPr>
-      <w:rPr>
-        <w:rFonts w:ascii="Symbol" w:hAnsi="Symbol" w:cs="Symbol" w:hint="default"/>
-        <w:rFonts w:cs="OpenSymbol"/>
+      <w:lvlText w:val="o"/>
+      <w:lvlJc w:val="left"/>
+      <w:pPr>
+        <w:ind w:left="5760" w:hanging="360"/>
+      </w:pPr>
+      <w:rPr>
+        <w:rFonts w:ascii="Courier New" w:hAnsi="Courier New" w:cs="Courier New" w:hint="default"/>
+        <w:rFonts w:cs="Courier New"/>
       </w:rPr>
     </w:lvl>
     <w:lvl w:ilvl="8">
       <w:start w:val="1"/>
       <w:numFmt w:val="bullet"/>
-      <w:lvlText w:val=""/>
-      <w:lvlJc w:val="left"/>
-      <w:pPr>
-        <w:tabs>
-          <w:tab w:val="num" w:pos="6363"/>
-        </w:tabs>
-        <w:ind w:left="6363" w:hanging="283"/>
-      </w:pPr>
-      <w:rPr>
-        <w:rFonts w:ascii="Symbol" w:hAnsi="Symbol" w:cs="Symbol" w:hint="default"/>
-        <w:rFonts w:cs="OpenSymbol"/>
+      <w:lvlText w:val=""/>
+      <w:lvlJc w:val="left"/>
+      <w:pPr>
+        <w:ind w:left="6480" w:hanging="360"/>
+      </w:pPr>
+      <w:rPr>
+        <w:rFonts w:ascii="Wingdings" w:hAnsi="Wingdings" w:cs="Wingdings" w:hint="default"/>
+        <w:rFonts w:cs="Wingdings"/>
       </w:rPr>
     </w:lvl>
   </w:abstractNum>
@@ -4777,9 +4740,9 @@
       <w:lvlJc w:val="left"/>
       <w:pPr>
         <w:tabs>
-          <w:tab w:val="num" w:pos="720"/>
-        </w:tabs>
-        <w:ind w:left="720" w:hanging="360"/>
+          <w:tab w:val="num" w:pos="707"/>
+        </w:tabs>
+        <w:ind w:left="707" w:hanging="283"/>
       </w:pPr>
       <w:rPr>
         <w:rFonts w:ascii="Symbol" w:hAnsi="Symbol" w:cs="Symbol" w:hint="default"/>
@@ -4789,32 +4752,32 @@
     <w:lvl w:ilvl="1">
       <w:start w:val="1"/>
       <w:numFmt w:val="bullet"/>
-      <w:lvlText w:val="◦"/>
-      <w:lvlJc w:val="left"/>
-      <w:pPr>
-        <w:tabs>
-          <w:tab w:val="num" w:pos="1080"/>
-        </w:tabs>
-        <w:ind w:left="1080" w:hanging="360"/>
-      </w:pPr>
-      <w:rPr>
-        <w:rFonts w:ascii="OpenSymbol" w:hAnsi="OpenSymbol" w:cs="OpenSymbol" w:hint="default"/>
+      <w:lvlText w:val=""/>
+      <w:lvlJc w:val="left"/>
+      <w:pPr>
+        <w:tabs>
+          <w:tab w:val="num" w:pos="1414"/>
+        </w:tabs>
+        <w:ind w:left="1414" w:hanging="283"/>
+      </w:pPr>
+      <w:rPr>
+        <w:rFonts w:ascii="Symbol" w:hAnsi="Symbol" w:cs="Symbol" w:hint="default"/>
         <w:rFonts w:cs="OpenSymbol"/>
       </w:rPr>
     </w:lvl>
     <w:lvl w:ilvl="2">
       <w:start w:val="1"/>
       <w:numFmt w:val="bullet"/>
-      <w:lvlText w:val="▪"/>
-      <w:lvlJc w:val="left"/>
-      <w:pPr>
-        <w:tabs>
-          <w:tab w:val="num" w:pos="1440"/>
-        </w:tabs>
-        <w:ind w:left="1440" w:hanging="360"/>
-      </w:pPr>
-      <w:rPr>
-        <w:rFonts w:ascii="OpenSymbol" w:hAnsi="OpenSymbol" w:cs="OpenSymbol" w:hint="default"/>
+      <w:lvlText w:val=""/>
+      <w:lvlJc w:val="left"/>
+      <w:pPr>
+        <w:tabs>
+          <w:tab w:val="num" w:pos="2121"/>
+        </w:tabs>
+        <w:ind w:left="2121" w:hanging="283"/>
+      </w:pPr>
+      <w:rPr>
+        <w:rFonts w:ascii="Symbol" w:hAnsi="Symbol" w:cs="Symbol" w:hint="default"/>
         <w:rFonts w:cs="OpenSymbol"/>
       </w:rPr>
     </w:lvl>
@@ -4825,9 +4788,9 @@
       <w:lvlJc w:val="left"/>
       <w:pPr>
         <w:tabs>
-          <w:tab w:val="num" w:pos="1800"/>
-        </w:tabs>
-        <w:ind w:left="1800" w:hanging="360"/>
+          <w:tab w:val="num" w:pos="2828"/>
+        </w:tabs>
+        <w:ind w:left="2828" w:hanging="283"/>
       </w:pPr>
       <w:rPr>
         <w:rFonts w:ascii="Symbol" w:hAnsi="Symbol" w:cs="Symbol" w:hint="default"/>
@@ -4837,32 +4800,32 @@
     <w:lvl w:ilvl="4">
       <w:start w:val="1"/>
       <w:numFmt w:val="bullet"/>
-      <w:lvlText w:val="◦"/>
-      <w:lvlJc w:val="left"/>
-      <w:pPr>
-        <w:tabs>
-          <w:tab w:val="num" w:pos="2160"/>
-        </w:tabs>
-        <w:ind w:left="2160" w:hanging="360"/>
-      </w:pPr>
-      <w:rPr>
-        <w:rFonts w:ascii="OpenSymbol" w:hAnsi="OpenSymbol" w:cs="OpenSymbol" w:hint="default"/>
+      <w:lvlText w:val=""/>
+      <w:lvlJc w:val="left"/>
+      <w:pPr>
+        <w:tabs>
+          <w:tab w:val="num" w:pos="3535"/>
+        </w:tabs>
+        <w:ind w:left="3535" w:hanging="283"/>
+      </w:pPr>
+      <w:rPr>
+        <w:rFonts w:ascii="Symbol" w:hAnsi="Symbol" w:cs="Symbol" w:hint="default"/>
         <w:rFonts w:cs="OpenSymbol"/>
       </w:rPr>
     </w:lvl>
     <w:lvl w:ilvl="5">
       <w:start w:val="1"/>
       <w:numFmt w:val="bullet"/>
-      <w:lvlText w:val="▪"/>
-      <w:lvlJc w:val="left"/>
-      <w:pPr>
-        <w:tabs>
-          <w:tab w:val="num" w:pos="2520"/>
-        </w:tabs>
-        <w:ind w:left="2520" w:hanging="360"/>
-      </w:pPr>
-      <w:rPr>
-        <w:rFonts w:ascii="OpenSymbol" w:hAnsi="OpenSymbol" w:cs="OpenSymbol" w:hint="default"/>
+      <w:lvlText w:val=""/>
+      <w:lvlJc w:val="left"/>
+      <w:pPr>
+        <w:tabs>
+          <w:tab w:val="num" w:pos="4242"/>
+        </w:tabs>
+        <w:ind w:left="4242" w:hanging="283"/>
+      </w:pPr>
+      <w:rPr>
+        <w:rFonts w:ascii="Symbol" w:hAnsi="Symbol" w:cs="Symbol" w:hint="default"/>
         <w:rFonts w:cs="OpenSymbol"/>
       </w:rPr>
     </w:lvl>
@@ -4873,9 +4836,9 @@
       <w:lvlJc w:val="left"/>
       <w:pPr>
         <w:tabs>
-          <w:tab w:val="num" w:pos="2880"/>
-        </w:tabs>
-        <w:ind w:left="2880" w:hanging="360"/>
+          <w:tab w:val="num" w:pos="4949"/>
+        </w:tabs>
+        <w:ind w:left="4949" w:hanging="283"/>
       </w:pPr>
       <w:rPr>
         <w:rFonts w:ascii="Symbol" w:hAnsi="Symbol" w:cs="Symbol" w:hint="default"/>
@@ -4885,32 +4848,32 @@
     <w:lvl w:ilvl="7">
       <w:start w:val="1"/>
       <w:numFmt w:val="bullet"/>
-      <w:lvlText w:val="◦"/>
-      <w:lvlJc w:val="left"/>
-      <w:pPr>
-        <w:tabs>
-          <w:tab w:val="num" w:pos="3240"/>
-        </w:tabs>
-        <w:ind w:left="3240" w:hanging="360"/>
-      </w:pPr>
-      <w:rPr>
-        <w:rFonts w:ascii="OpenSymbol" w:hAnsi="OpenSymbol" w:cs="OpenSymbol" w:hint="default"/>
+      <w:lvlText w:val=""/>
+      <w:lvlJc w:val="left"/>
+      <w:pPr>
+        <w:tabs>
+          <w:tab w:val="num" w:pos="5656"/>
+        </w:tabs>
+        <w:ind w:left="5656" w:hanging="283"/>
+      </w:pPr>
+      <w:rPr>
+        <w:rFonts w:ascii="Symbol" w:hAnsi="Symbol" w:cs="Symbol" w:hint="default"/>
         <w:rFonts w:cs="OpenSymbol"/>
       </w:rPr>
     </w:lvl>
     <w:lvl w:ilvl="8">
       <w:start w:val="1"/>
       <w:numFmt w:val="bullet"/>
-      <w:lvlText w:val="▪"/>
-      <w:lvlJc w:val="left"/>
-      <w:pPr>
-        <w:tabs>
-          <w:tab w:val="num" w:pos="3600"/>
-        </w:tabs>
-        <w:ind w:left="3600" w:hanging="360"/>
-      </w:pPr>
-      <w:rPr>
-        <w:rFonts w:ascii="OpenSymbol" w:hAnsi="OpenSymbol" w:cs="OpenSymbol" w:hint="default"/>
+      <w:lvlText w:val=""/>
+      <w:lvlJc w:val="left"/>
+      <w:pPr>
+        <w:tabs>
+          <w:tab w:val="num" w:pos="6363"/>
+        </w:tabs>
+        <w:ind w:left="6363" w:hanging="283"/>
+      </w:pPr>
+      <w:rPr>
+        <w:rFonts w:ascii="Symbol" w:hAnsi="Symbol" w:cs="Symbol" w:hint="default"/>
         <w:rFonts w:cs="OpenSymbol"/>
       </w:rPr>
     </w:lvl>
@@ -5805,7 +5768,6 @@
       </w:pPr>
       <w:rPr>
         <w:rFonts w:ascii="Symbol" w:hAnsi="Symbol" w:cs="Symbol" w:hint="default"/>
-        <w:sz w:val="22"/>
         <w:rFonts w:cs="OpenSymbol"/>
       </w:rPr>
     </w:lvl>
@@ -5952,6 +5914,7 @@
       </w:pPr>
       <w:rPr>
         <w:rFonts w:ascii="Symbol" w:hAnsi="Symbol" w:cs="Symbol" w:hint="default"/>
+        <w:sz w:val="22"/>
         <w:rFonts w:cs="OpenSymbol"/>
       </w:rPr>
     </w:lvl>
@@ -7401,8 +7364,8 @@
   <w:abstractNum w:abstractNumId="28">
     <w:lvl w:ilvl="0">
       <w:start w:val="1"/>
-      <w:numFmt w:val="decimal"/>
-      <w:lvlText w:val="%1."/>
+      <w:numFmt w:val="bullet"/>
+      <w:lvlText w:val=""/>
       <w:lvlJc w:val="left"/>
       <w:pPr>
         <w:tabs>
@@ -7410,12 +7373,15 @@
         </w:tabs>
         <w:ind w:left="720" w:hanging="360"/>
       </w:pPr>
-      <w:rPr/>
+      <w:rPr>
+        <w:rFonts w:ascii="Symbol" w:hAnsi="Symbol" w:cs="Symbol" w:hint="default"/>
+        <w:rFonts w:cs="OpenSymbol"/>
+      </w:rPr>
     </w:lvl>
     <w:lvl w:ilvl="1">
       <w:start w:val="1"/>
-      <w:numFmt w:val="decimal"/>
-      <w:lvlText w:val="%2."/>
+      <w:numFmt w:val="bullet"/>
+      <w:lvlText w:val="◦"/>
       <w:lvlJc w:val="left"/>
       <w:pPr>
         <w:tabs>
@@ -7423,12 +7389,15 @@
         </w:tabs>
         <w:ind w:left="1080" w:hanging="360"/>
       </w:pPr>
-      <w:rPr/>
+      <w:rPr>
+        <w:rFonts w:ascii="OpenSymbol" w:hAnsi="OpenSymbol" w:cs="OpenSymbol" w:hint="default"/>
+        <w:rFonts w:cs="OpenSymbol"/>
+      </w:rPr>
     </w:lvl>
     <w:lvl w:ilvl="2">
       <w:start w:val="1"/>
-      <w:numFmt w:val="decimal"/>
-      <w:lvlText w:val="%3."/>
+      <w:numFmt w:val="bullet"/>
+      <w:lvlText w:val="▪"/>
       <w:lvlJc w:val="left"/>
       <w:pPr>
         <w:tabs>
@@ -7436,12 +7405,15 @@
         </w:tabs>
         <w:ind w:left="1440" w:hanging="360"/>
       </w:pPr>
-      <w:rPr/>
+      <w:rPr>
+        <w:rFonts w:ascii="OpenSymbol" w:hAnsi="OpenSymbol" w:cs="OpenSymbol" w:hint="default"/>
+        <w:rFonts w:cs="OpenSymbol"/>
+      </w:rPr>
     </w:lvl>
     <w:lvl w:ilvl="3">
       <w:start w:val="1"/>
-      <w:numFmt w:val="decimal"/>
-      <w:lvlText w:val="%4."/>
+      <w:numFmt w:val="bullet"/>
+      <w:lvlText w:val=""/>
       <w:lvlJc w:val="left"/>
       <w:pPr>
         <w:tabs>
@@ -7449,12 +7421,15 @@
         </w:tabs>
         <w:ind w:left="1800" w:hanging="360"/>
       </w:pPr>
-      <w:rPr/>
+      <w:rPr>
+        <w:rFonts w:ascii="Symbol" w:hAnsi="Symbol" w:cs="Symbol" w:hint="default"/>
+        <w:rFonts w:cs="OpenSymbol"/>
+      </w:rPr>
     </w:lvl>
     <w:lvl w:ilvl="4">
       <w:start w:val="1"/>
-      <w:numFmt w:val="decimal"/>
-      <w:lvlText w:val="%5."/>
+      <w:numFmt w:val="bullet"/>
+      <w:lvlText w:val="◦"/>
       <w:lvlJc w:val="left"/>
       <w:pPr>
         <w:tabs>
@@ -7462,12 +7437,15 @@
         </w:tabs>
         <w:ind w:left="2160" w:hanging="360"/>
       </w:pPr>
-      <w:rPr/>
+      <w:rPr>
+        <w:rFonts w:ascii="OpenSymbol" w:hAnsi="OpenSymbol" w:cs="OpenSymbol" w:hint="default"/>
+        <w:rFonts w:cs="OpenSymbol"/>
+      </w:rPr>
     </w:lvl>
     <w:lvl w:ilvl="5">
       <w:start w:val="1"/>
-      <w:numFmt w:val="decimal"/>
-      <w:lvlText w:val="%6."/>
+      <w:numFmt w:val="bullet"/>
+      <w:lvlText w:val="▪"/>
       <w:lvlJc w:val="left"/>
       <w:pPr>
         <w:tabs>
@@ -7475,12 +7453,15 @@
         </w:tabs>
         <w:ind w:left="2520" w:hanging="360"/>
       </w:pPr>
-      <w:rPr/>
+      <w:rPr>
+        <w:rFonts w:ascii="OpenSymbol" w:hAnsi="OpenSymbol" w:cs="OpenSymbol" w:hint="default"/>
+        <w:rFonts w:cs="OpenSymbol"/>
+      </w:rPr>
     </w:lvl>
     <w:lvl w:ilvl="6">
       <w:start w:val="1"/>
-      <w:numFmt w:val="decimal"/>
-      <w:lvlText w:val="%7."/>
+      <w:numFmt w:val="bullet"/>
+      <w:lvlText w:val=""/>
       <w:lvlJc w:val="left"/>
       <w:pPr>
         <w:tabs>
@@ -7488,12 +7469,15 @@
         </w:tabs>
         <w:ind w:left="2880" w:hanging="360"/>
       </w:pPr>
-      <w:rPr/>
+      <w:rPr>
+        <w:rFonts w:ascii="Symbol" w:hAnsi="Symbol" w:cs="Symbol" w:hint="default"/>
+        <w:rFonts w:cs="OpenSymbol"/>
+      </w:rPr>
     </w:lvl>
     <w:lvl w:ilvl="7">
       <w:start w:val="1"/>
-      <w:numFmt w:val="decimal"/>
-      <w:lvlText w:val="%8."/>
+      <w:numFmt w:val="bullet"/>
+      <w:lvlText w:val="◦"/>
       <w:lvlJc w:val="left"/>
       <w:pPr>
         <w:tabs>
@@ -7501,12 +7485,15 @@
         </w:tabs>
         <w:ind w:left="3240" w:hanging="360"/>
       </w:pPr>
-      <w:rPr/>
+      <w:rPr>
+        <w:rFonts w:ascii="OpenSymbol" w:hAnsi="OpenSymbol" w:cs="OpenSymbol" w:hint="default"/>
+        <w:rFonts w:cs="OpenSymbol"/>
+      </w:rPr>
     </w:lvl>
     <w:lvl w:ilvl="8">
       <w:start w:val="1"/>
-      <w:numFmt w:val="decimal"/>
-      <w:lvlText w:val="%9."/>
+      <w:numFmt w:val="bullet"/>
+      <w:lvlText w:val="▪"/>
       <w:lvlJc w:val="left"/>
       <w:pPr>
         <w:tabs>
@@ -7514,7 +7501,10 @@
         </w:tabs>
         <w:ind w:left="3600" w:hanging="360"/>
       </w:pPr>
-      <w:rPr/>
+      <w:rPr>
+        <w:rFonts w:ascii="OpenSymbol" w:hAnsi="OpenSymbol" w:cs="OpenSymbol" w:hint="default"/>
+        <w:rFonts w:cs="OpenSymbol"/>
+      </w:rPr>
     </w:lvl>
   </w:abstractNum>
   <w:abstractNum w:abstractNumId="29">
@@ -7529,7 +7519,6 @@
         </w:tabs>
         <w:ind w:left="720" w:hanging="360"/>
       </w:pPr>
-      <w:rPr/>
     </w:lvl>
     <w:lvl w:ilvl="1">
       <w:start w:val="1"/>
@@ -7542,7 +7531,6 @@
         </w:tabs>
         <w:ind w:left="1080" w:hanging="360"/>
       </w:pPr>
-      <w:rPr/>
     </w:lvl>
     <w:lvl w:ilvl="2">
       <w:start w:val="1"/>
@@ -7555,7 +7543,6 @@
         </w:tabs>
         <w:ind w:left="1440" w:hanging="360"/>
       </w:pPr>
-      <w:rPr/>
     </w:lvl>
     <w:lvl w:ilvl="3">
       <w:start w:val="1"/>
@@ -7568,7 +7555,6 @@
         </w:tabs>
         <w:ind w:left="1800" w:hanging="360"/>
       </w:pPr>
-      <w:rPr/>
     </w:lvl>
     <w:lvl w:ilvl="4">
       <w:start w:val="1"/>
@@ -7581,7 +7567,6 @@
         </w:tabs>
         <w:ind w:left="2160" w:hanging="360"/>
       </w:pPr>
-      <w:rPr/>
     </w:lvl>
     <w:lvl w:ilvl="5">
       <w:start w:val="1"/>
@@ -7594,7 +7579,6 @@
         </w:tabs>
         <w:ind w:left="2520" w:hanging="360"/>
       </w:pPr>
-      <w:rPr/>
     </w:lvl>
     <w:lvl w:ilvl="6">
       <w:start w:val="1"/>
@@ -7607,7 +7591,6 @@
         </w:tabs>
         <w:ind w:left="2880" w:hanging="360"/>
       </w:pPr>
-      <w:rPr/>
     </w:lvl>
     <w:lvl w:ilvl="7">
       <w:start w:val="1"/>
@@ -7620,7 +7603,6 @@
         </w:tabs>
         <w:ind w:left="3240" w:hanging="360"/>
       </w:pPr>
-      <w:rPr/>
     </w:lvl>
     <w:lvl w:ilvl="8">
       <w:start w:val="1"/>
@@ -7633,7 +7615,6 @@
         </w:tabs>
         <w:ind w:left="3600" w:hanging="360"/>
       </w:pPr>
-      <w:rPr/>
     </w:lvl>
   </w:abstractNum>
   <w:abstractNum w:abstractNumId="30">
@@ -8044,7 +8025,7 @@
     <w:qFormat/>
     <w:pPr>
       <w:widowControl/>
-      <w:overflowPunct w:val="false"/>
+      <w:overflowPunct w:val="true"/>
       <w:bidi w:val="0"/>
       <w:spacing w:lineRule="auto" w:line="259" w:before="0" w:after="160"/>
       <w:jc w:val="left"/>
@@ -17098,6 +17079,1425 @@
     <w:qFormat/>
     <w:rPr/>
   </w:style>
+  <w:style w:type="character" w:styleId="ListLabel1273">
+    <w:name w:val="ListLabel 1273"/>
+    <w:qFormat/>
+    <w:rPr>
+      <w:rFonts w:cs="Calibri"/>
+    </w:rPr>
+  </w:style>
+  <w:style w:type="character" w:styleId="ListLabel1274">
+    <w:name w:val="ListLabel 1274"/>
+    <w:qFormat/>
+    <w:rPr>
+      <w:rFonts w:cs="Courier New"/>
+    </w:rPr>
+  </w:style>
+  <w:style w:type="character" w:styleId="ListLabel1275">
+    <w:name w:val="ListLabel 1275"/>
+    <w:qFormat/>
+    <w:rPr>
+      <w:rFonts w:cs="Wingdings"/>
+    </w:rPr>
+  </w:style>
+  <w:style w:type="character" w:styleId="ListLabel1276">
+    <w:name w:val="ListLabel 1276"/>
+    <w:qFormat/>
+    <w:rPr>
+      <w:rFonts w:cs="Symbol"/>
+    </w:rPr>
+  </w:style>
+  <w:style w:type="character" w:styleId="ListLabel1277">
+    <w:name w:val="ListLabel 1277"/>
+    <w:qFormat/>
+    <w:rPr>
+      <w:rFonts w:cs="Courier New"/>
+    </w:rPr>
+  </w:style>
+  <w:style w:type="character" w:styleId="ListLabel1278">
+    <w:name w:val="ListLabel 1278"/>
+    <w:qFormat/>
+    <w:rPr>
+      <w:rFonts w:cs="Wingdings"/>
+    </w:rPr>
+  </w:style>
+  <w:style w:type="character" w:styleId="ListLabel1279">
+    <w:name w:val="ListLabel 1279"/>
+    <w:qFormat/>
+    <w:rPr>
+      <w:rFonts w:cs="Symbol"/>
+    </w:rPr>
+  </w:style>
+  <w:style w:type="character" w:styleId="ListLabel1280">
+    <w:name w:val="ListLabel 1280"/>
+    <w:qFormat/>
+    <w:rPr>
+      <w:rFonts w:cs="Courier New"/>
+    </w:rPr>
+  </w:style>
+  <w:style w:type="character" w:styleId="ListLabel1281">
+    <w:name w:val="ListLabel 1281"/>
+    <w:qFormat/>
+    <w:rPr>
+      <w:rFonts w:cs="Wingdings"/>
+    </w:rPr>
+  </w:style>
+  <w:style w:type="character" w:styleId="ListLabel1282">
+    <w:name w:val="ListLabel 1282"/>
+    <w:qFormat/>
+    <w:rPr>
+      <w:rFonts w:cs="OpenSymbol"/>
+    </w:rPr>
+  </w:style>
+  <w:style w:type="character" w:styleId="ListLabel1283">
+    <w:name w:val="ListLabel 1283"/>
+    <w:qFormat/>
+    <w:rPr>
+      <w:rFonts w:cs="OpenSymbol"/>
+    </w:rPr>
+  </w:style>
+  <w:style w:type="character" w:styleId="ListLabel1284">
+    <w:name w:val="ListLabel 1284"/>
+    <w:qFormat/>
+    <w:rPr>
+      <w:rFonts w:cs="OpenSymbol"/>
+    </w:rPr>
+  </w:style>
+  <w:style w:type="character" w:styleId="ListLabel1285">
+    <w:name w:val="ListLabel 1285"/>
+    <w:qFormat/>
+    <w:rPr>
+      <w:rFonts w:cs="OpenSymbol"/>
+    </w:rPr>
+  </w:style>
+  <w:style w:type="character" w:styleId="ListLabel1286">
+    <w:name w:val="ListLabel 1286"/>
+    <w:qFormat/>
+    <w:rPr>
+      <w:rFonts w:cs="OpenSymbol"/>
+    </w:rPr>
+  </w:style>
+  <w:style w:type="character" w:styleId="ListLabel1287">
+    <w:name w:val="ListLabel 1287"/>
+    <w:qFormat/>
+    <w:rPr>
+      <w:rFonts w:cs="OpenSymbol"/>
+    </w:rPr>
+  </w:style>
+  <w:style w:type="character" w:styleId="ListLabel1288">
+    <w:name w:val="ListLabel 1288"/>
+    <w:qFormat/>
+    <w:rPr>
+      <w:rFonts w:cs="OpenSymbol"/>
+    </w:rPr>
+  </w:style>
+  <w:style w:type="character" w:styleId="ListLabel1289">
+    <w:name w:val="ListLabel 1289"/>
+    <w:qFormat/>
+    <w:rPr>
+      <w:rFonts w:cs="OpenSymbol"/>
+    </w:rPr>
+  </w:style>
+  <w:style w:type="character" w:styleId="ListLabel1290">
+    <w:name w:val="ListLabel 1290"/>
+    <w:qFormat/>
+    <w:rPr>
+      <w:rFonts w:cs="OpenSymbol"/>
+    </w:rPr>
+  </w:style>
+  <w:style w:type="character" w:styleId="ListLabel1291">
+    <w:name w:val="ListLabel 1291"/>
+    <w:qFormat/>
+    <w:rPr>
+      <w:rFonts w:cs="OpenSymbol"/>
+    </w:rPr>
+  </w:style>
+  <w:style w:type="character" w:styleId="ListLabel1292">
+    <w:name w:val="ListLabel 1292"/>
+    <w:qFormat/>
+    <w:rPr>
+      <w:rFonts w:cs="OpenSymbol"/>
+    </w:rPr>
+  </w:style>
+  <w:style w:type="character" w:styleId="ListLabel1293">
+    <w:name w:val="ListLabel 1293"/>
+    <w:qFormat/>
+    <w:rPr>
+      <w:rFonts w:cs="OpenSymbol"/>
+    </w:rPr>
+  </w:style>
+  <w:style w:type="character" w:styleId="ListLabel1294">
+    <w:name w:val="ListLabel 1294"/>
+    <w:qFormat/>
+    <w:rPr>
+      <w:rFonts w:cs="OpenSymbol"/>
+    </w:rPr>
+  </w:style>
+  <w:style w:type="character" w:styleId="ListLabel1295">
+    <w:name w:val="ListLabel 1295"/>
+    <w:qFormat/>
+    <w:rPr>
+      <w:rFonts w:cs="OpenSymbol"/>
+    </w:rPr>
+  </w:style>
+  <w:style w:type="character" w:styleId="ListLabel1296">
+    <w:name w:val="ListLabel 1296"/>
+    <w:qFormat/>
+    <w:rPr>
+      <w:rFonts w:cs="OpenSymbol"/>
+    </w:rPr>
+  </w:style>
+  <w:style w:type="character" w:styleId="ListLabel1297">
+    <w:name w:val="ListLabel 1297"/>
+    <w:qFormat/>
+    <w:rPr>
+      <w:rFonts w:cs="OpenSymbol"/>
+    </w:rPr>
+  </w:style>
+  <w:style w:type="character" w:styleId="ListLabel1298">
+    <w:name w:val="ListLabel 1298"/>
+    <w:qFormat/>
+    <w:rPr>
+      <w:rFonts w:cs="OpenSymbol"/>
+    </w:rPr>
+  </w:style>
+  <w:style w:type="character" w:styleId="ListLabel1299">
+    <w:name w:val="ListLabel 1299"/>
+    <w:qFormat/>
+    <w:rPr>
+      <w:rFonts w:cs="OpenSymbol"/>
+    </w:rPr>
+  </w:style>
+  <w:style w:type="character" w:styleId="ListLabel1300">
+    <w:name w:val="ListLabel 1300"/>
+    <w:qFormat/>
+    <w:rPr>
+      <w:rFonts w:cs="OpenSymbol"/>
+    </w:rPr>
+  </w:style>
+  <w:style w:type="character" w:styleId="ListLabel1301">
+    <w:name w:val="ListLabel 1301"/>
+    <w:qFormat/>
+    <w:rPr>
+      <w:rFonts w:cs="OpenSymbol"/>
+    </w:rPr>
+  </w:style>
+  <w:style w:type="character" w:styleId="ListLabel1302">
+    <w:name w:val="ListLabel 1302"/>
+    <w:qFormat/>
+    <w:rPr>
+      <w:rFonts w:cs="OpenSymbol"/>
+    </w:rPr>
+  </w:style>
+  <w:style w:type="character" w:styleId="ListLabel1303">
+    <w:name w:val="ListLabel 1303"/>
+    <w:qFormat/>
+    <w:rPr>
+      <w:rFonts w:cs="OpenSymbol"/>
+    </w:rPr>
+  </w:style>
+  <w:style w:type="character" w:styleId="ListLabel1304">
+    <w:name w:val="ListLabel 1304"/>
+    <w:qFormat/>
+    <w:rPr>
+      <w:rFonts w:cs="OpenSymbol"/>
+    </w:rPr>
+  </w:style>
+  <w:style w:type="character" w:styleId="ListLabel1305">
+    <w:name w:val="ListLabel 1305"/>
+    <w:qFormat/>
+    <w:rPr>
+      <w:rFonts w:cs="OpenSymbol"/>
+    </w:rPr>
+  </w:style>
+  <w:style w:type="character" w:styleId="ListLabel1306">
+    <w:name w:val="ListLabel 1306"/>
+    <w:qFormat/>
+    <w:rPr>
+      <w:rFonts w:cs="OpenSymbol"/>
+    </w:rPr>
+  </w:style>
+  <w:style w:type="character" w:styleId="ListLabel1307">
+    <w:name w:val="ListLabel 1307"/>
+    <w:qFormat/>
+    <w:rPr>
+      <w:rFonts w:cs="OpenSymbol"/>
+    </w:rPr>
+  </w:style>
+  <w:style w:type="character" w:styleId="ListLabel1308">
+    <w:name w:val="ListLabel 1308"/>
+    <w:qFormat/>
+    <w:rPr>
+      <w:rFonts w:cs="OpenSymbol"/>
+    </w:rPr>
+  </w:style>
+  <w:style w:type="character" w:styleId="ListLabel1309">
+    <w:name w:val="ListLabel 1309"/>
+    <w:qFormat/>
+    <w:rPr>
+      <w:rFonts w:cs="OpenSymbol"/>
+    </w:rPr>
+  </w:style>
+  <w:style w:type="character" w:styleId="ListLabel1310">
+    <w:name w:val="ListLabel 1310"/>
+    <w:qFormat/>
+    <w:rPr>
+      <w:rFonts w:cs="OpenSymbol"/>
+    </w:rPr>
+  </w:style>
+  <w:style w:type="character" w:styleId="ListLabel1311">
+    <w:name w:val="ListLabel 1311"/>
+    <w:qFormat/>
+    <w:rPr>
+      <w:rFonts w:cs="OpenSymbol"/>
+    </w:rPr>
+  </w:style>
+  <w:style w:type="character" w:styleId="ListLabel1312">
+    <w:name w:val="ListLabel 1312"/>
+    <w:qFormat/>
+    <w:rPr>
+      <w:rFonts w:cs="OpenSymbol"/>
+    </w:rPr>
+  </w:style>
+  <w:style w:type="character" w:styleId="ListLabel1313">
+    <w:name w:val="ListLabel 1313"/>
+    <w:qFormat/>
+    <w:rPr>
+      <w:rFonts w:cs="OpenSymbol"/>
+    </w:rPr>
+  </w:style>
+  <w:style w:type="character" w:styleId="ListLabel1314">
+    <w:name w:val="ListLabel 1314"/>
+    <w:qFormat/>
+    <w:rPr>
+      <w:rFonts w:cs="OpenSymbol"/>
+    </w:rPr>
+  </w:style>
+  <w:style w:type="character" w:styleId="ListLabel1315">
+    <w:name w:val="ListLabel 1315"/>
+    <w:qFormat/>
+    <w:rPr>
+      <w:rFonts w:cs="OpenSymbol"/>
+    </w:rPr>
+  </w:style>
+  <w:style w:type="character" w:styleId="ListLabel1316">
+    <w:name w:val="ListLabel 1316"/>
+    <w:qFormat/>
+    <w:rPr>
+      <w:rFonts w:cs="OpenSymbol"/>
+    </w:rPr>
+  </w:style>
+  <w:style w:type="character" w:styleId="ListLabel1317">
+    <w:name w:val="ListLabel 1317"/>
+    <w:qFormat/>
+    <w:rPr>
+      <w:rFonts w:cs="OpenSymbol"/>
+    </w:rPr>
+  </w:style>
+  <w:style w:type="character" w:styleId="ListLabel1318">
+    <w:name w:val="ListLabel 1318"/>
+    <w:qFormat/>
+    <w:rPr>
+      <w:rFonts w:cs="OpenSymbol"/>
+    </w:rPr>
+  </w:style>
+  <w:style w:type="character" w:styleId="ListLabel1319">
+    <w:name w:val="ListLabel 1319"/>
+    <w:qFormat/>
+    <w:rPr>
+      <w:rFonts w:cs="OpenSymbol"/>
+    </w:rPr>
+  </w:style>
+  <w:style w:type="character" w:styleId="ListLabel1320">
+    <w:name w:val="ListLabel 1320"/>
+    <w:qFormat/>
+    <w:rPr>
+      <w:rFonts w:cs="OpenSymbol"/>
+    </w:rPr>
+  </w:style>
+  <w:style w:type="character" w:styleId="ListLabel1321">
+    <w:name w:val="ListLabel 1321"/>
+    <w:qFormat/>
+    <w:rPr>
+      <w:rFonts w:cs="OpenSymbol"/>
+    </w:rPr>
+  </w:style>
+  <w:style w:type="character" w:styleId="ListLabel1322">
+    <w:name w:val="ListLabel 1322"/>
+    <w:qFormat/>
+    <w:rPr>
+      <w:rFonts w:cs="OpenSymbol"/>
+    </w:rPr>
+  </w:style>
+  <w:style w:type="character" w:styleId="ListLabel1323">
+    <w:name w:val="ListLabel 1323"/>
+    <w:qFormat/>
+    <w:rPr>
+      <w:rFonts w:cs="OpenSymbol"/>
+    </w:rPr>
+  </w:style>
+  <w:style w:type="character" w:styleId="ListLabel1324">
+    <w:name w:val="ListLabel 1324"/>
+    <w:qFormat/>
+    <w:rPr>
+      <w:rFonts w:cs="OpenSymbol"/>
+    </w:rPr>
+  </w:style>
+  <w:style w:type="character" w:styleId="ListLabel1325">
+    <w:name w:val="ListLabel 1325"/>
+    <w:qFormat/>
+    <w:rPr>
+      <w:rFonts w:cs="OpenSymbol"/>
+    </w:rPr>
+  </w:style>
+  <w:style w:type="character" w:styleId="ListLabel1326">
+    <w:name w:val="ListLabel 1326"/>
+    <w:qFormat/>
+    <w:rPr>
+      <w:rFonts w:cs="OpenSymbol"/>
+    </w:rPr>
+  </w:style>
+  <w:style w:type="character" w:styleId="ListLabel1327">
+    <w:name w:val="ListLabel 1327"/>
+    <w:qFormat/>
+    <w:rPr>
+      <w:rFonts w:cs="OpenSymbol"/>
+    </w:rPr>
+  </w:style>
+  <w:style w:type="character" w:styleId="ListLabel1328">
+    <w:name w:val="ListLabel 1328"/>
+    <w:qFormat/>
+    <w:rPr>
+      <w:rFonts w:cs="OpenSymbol"/>
+    </w:rPr>
+  </w:style>
+  <w:style w:type="character" w:styleId="ListLabel1329">
+    <w:name w:val="ListLabel 1329"/>
+    <w:qFormat/>
+    <w:rPr>
+      <w:rFonts w:cs="OpenSymbol"/>
+    </w:rPr>
+  </w:style>
+  <w:style w:type="character" w:styleId="ListLabel1330">
+    <w:name w:val="ListLabel 1330"/>
+    <w:qFormat/>
+    <w:rPr>
+      <w:rFonts w:cs="OpenSymbol"/>
+    </w:rPr>
+  </w:style>
+  <w:style w:type="character" w:styleId="ListLabel1331">
+    <w:name w:val="ListLabel 1331"/>
+    <w:qFormat/>
+    <w:rPr>
+      <w:rFonts w:cs="OpenSymbol"/>
+    </w:rPr>
+  </w:style>
+  <w:style w:type="character" w:styleId="ListLabel1332">
+    <w:name w:val="ListLabel 1332"/>
+    <w:qFormat/>
+    <w:rPr>
+      <w:rFonts w:cs="OpenSymbol"/>
+    </w:rPr>
+  </w:style>
+  <w:style w:type="character" w:styleId="ListLabel1333">
+    <w:name w:val="ListLabel 1333"/>
+    <w:qFormat/>
+    <w:rPr>
+      <w:rFonts w:cs="OpenSymbol"/>
+    </w:rPr>
+  </w:style>
+  <w:style w:type="character" w:styleId="ListLabel1334">
+    <w:name w:val="ListLabel 1334"/>
+    <w:qFormat/>
+    <w:rPr>
+      <w:rFonts w:cs="OpenSymbol"/>
+    </w:rPr>
+  </w:style>
+  <w:style w:type="character" w:styleId="ListLabel1335">
+    <w:name w:val="ListLabel 1335"/>
+    <w:qFormat/>
+    <w:rPr>
+      <w:rFonts w:cs="OpenSymbol"/>
+    </w:rPr>
+  </w:style>
+  <w:style w:type="character" w:styleId="ListLabel1336">
+    <w:name w:val="ListLabel 1336"/>
+    <w:qFormat/>
+    <w:rPr>
+      <w:rFonts w:cs="OpenSymbol"/>
+    </w:rPr>
+  </w:style>
+  <w:style w:type="character" w:styleId="ListLabel1337">
+    <w:name w:val="ListLabel 1337"/>
+    <w:qFormat/>
+    <w:rPr>
+      <w:rFonts w:cs="OpenSymbol"/>
+    </w:rPr>
+  </w:style>
+  <w:style w:type="character" w:styleId="ListLabel1338">
+    <w:name w:val="ListLabel 1338"/>
+    <w:qFormat/>
+    <w:rPr>
+      <w:rFonts w:cs="OpenSymbol"/>
+    </w:rPr>
+  </w:style>
+  <w:style w:type="character" w:styleId="ListLabel1339">
+    <w:name w:val="ListLabel 1339"/>
+    <w:qFormat/>
+    <w:rPr>
+      <w:rFonts w:cs="OpenSymbol"/>
+    </w:rPr>
+  </w:style>
+  <w:style w:type="character" w:styleId="ListLabel1340">
+    <w:name w:val="ListLabel 1340"/>
+    <w:qFormat/>
+    <w:rPr>
+      <w:rFonts w:cs="OpenSymbol"/>
+    </w:rPr>
+  </w:style>
+  <w:style w:type="character" w:styleId="ListLabel1341">
+    <w:name w:val="ListLabel 1341"/>
+    <w:qFormat/>
+    <w:rPr>
+      <w:rFonts w:cs="OpenSymbol"/>
+    </w:rPr>
+  </w:style>
+  <w:style w:type="character" w:styleId="ListLabel1342">
+    <w:name w:val="ListLabel 1342"/>
+    <w:qFormat/>
+    <w:rPr>
+      <w:rFonts w:cs="OpenSymbol"/>
+    </w:rPr>
+  </w:style>
+  <w:style w:type="character" w:styleId="ListLabel1343">
+    <w:name w:val="ListLabel 1343"/>
+    <w:qFormat/>
+    <w:rPr>
+      <w:rFonts w:cs="OpenSymbol"/>
+    </w:rPr>
+  </w:style>
+  <w:style w:type="character" w:styleId="ListLabel1344">
+    <w:name w:val="ListLabel 1344"/>
+    <w:qFormat/>
+    <w:rPr>
+      <w:rFonts w:cs="OpenSymbol"/>
+    </w:rPr>
+  </w:style>
+  <w:style w:type="character" w:styleId="ListLabel1345">
+    <w:name w:val="ListLabel 1345"/>
+    <w:qFormat/>
+    <w:rPr>
+      <w:rFonts w:cs="OpenSymbol"/>
+    </w:rPr>
+  </w:style>
+  <w:style w:type="character" w:styleId="ListLabel1346">
+    <w:name w:val="ListLabel 1346"/>
+    <w:qFormat/>
+    <w:rPr>
+      <w:rFonts w:cs="OpenSymbol"/>
+    </w:rPr>
+  </w:style>
+  <w:style w:type="character" w:styleId="ListLabel1347">
+    <w:name w:val="ListLabel 1347"/>
+    <w:qFormat/>
+    <w:rPr>
+      <w:rFonts w:cs="OpenSymbol"/>
+    </w:rPr>
+  </w:style>
+  <w:style w:type="character" w:styleId="ListLabel1348">
+    <w:name w:val="ListLabel 1348"/>
+    <w:qFormat/>
+    <w:rPr>
+      <w:rFonts w:cs="OpenSymbol"/>
+    </w:rPr>
+  </w:style>
+  <w:style w:type="character" w:styleId="ListLabel1349">
+    <w:name w:val="ListLabel 1349"/>
+    <w:qFormat/>
+    <w:rPr>
+      <w:rFonts w:cs="OpenSymbol"/>
+    </w:rPr>
+  </w:style>
+  <w:style w:type="character" w:styleId="ListLabel1350">
+    <w:name w:val="ListLabel 1350"/>
+    <w:qFormat/>
+    <w:rPr>
+      <w:rFonts w:cs="OpenSymbol"/>
+    </w:rPr>
+  </w:style>
+  <w:style w:type="character" w:styleId="ListLabel1351">
+    <w:name w:val="ListLabel 1351"/>
+    <w:qFormat/>
+    <w:rPr>
+      <w:rFonts w:cs="OpenSymbol"/>
+    </w:rPr>
+  </w:style>
+  <w:style w:type="character" w:styleId="ListLabel1352">
+    <w:name w:val="ListLabel 1352"/>
+    <w:qFormat/>
+    <w:rPr>
+      <w:rFonts w:cs="OpenSymbol"/>
+    </w:rPr>
+  </w:style>
+  <w:style w:type="character" w:styleId="ListLabel1353">
+    <w:name w:val="ListLabel 1353"/>
+    <w:qFormat/>
+    <w:rPr>
+      <w:rFonts w:cs="OpenSymbol"/>
+    </w:rPr>
+  </w:style>
+  <w:style w:type="character" w:styleId="ListLabel1354">
+    <w:name w:val="ListLabel 1354"/>
+    <w:qFormat/>
+    <w:rPr>
+      <w:rFonts w:cs="OpenSymbol"/>
+      <w:sz w:val="22"/>
+    </w:rPr>
+  </w:style>
+  <w:style w:type="character" w:styleId="ListLabel1355">
+    <w:name w:val="ListLabel 1355"/>
+    <w:qFormat/>
+    <w:rPr>
+      <w:rFonts w:cs="OpenSymbol"/>
+    </w:rPr>
+  </w:style>
+  <w:style w:type="character" w:styleId="ListLabel1356">
+    <w:name w:val="ListLabel 1356"/>
+    <w:qFormat/>
+    <w:rPr>
+      <w:rFonts w:cs="OpenSymbol"/>
+    </w:rPr>
+  </w:style>
+  <w:style w:type="character" w:styleId="ListLabel1357">
+    <w:name w:val="ListLabel 1357"/>
+    <w:qFormat/>
+    <w:rPr>
+      <w:rFonts w:cs="OpenSymbol"/>
+    </w:rPr>
+  </w:style>
+  <w:style w:type="character" w:styleId="ListLabel1358">
+    <w:name w:val="ListLabel 1358"/>
+    <w:qFormat/>
+    <w:rPr>
+      <w:rFonts w:cs="OpenSymbol"/>
+    </w:rPr>
+  </w:style>
+  <w:style w:type="character" w:styleId="ListLabel1359">
+    <w:name w:val="ListLabel 1359"/>
+    <w:qFormat/>
+    <w:rPr>
+      <w:rFonts w:cs="OpenSymbol"/>
+    </w:rPr>
+  </w:style>
+  <w:style w:type="character" w:styleId="ListLabel1360">
+    <w:name w:val="ListLabel 1360"/>
+    <w:qFormat/>
+    <w:rPr>
+      <w:rFonts w:cs="OpenSymbol"/>
+    </w:rPr>
+  </w:style>
+  <w:style w:type="character" w:styleId="ListLabel1361">
+    <w:name w:val="ListLabel 1361"/>
+    <w:qFormat/>
+    <w:rPr>
+      <w:rFonts w:cs="OpenSymbol"/>
+    </w:rPr>
+  </w:style>
+  <w:style w:type="character" w:styleId="ListLabel1362">
+    <w:name w:val="ListLabel 1362"/>
+    <w:qFormat/>
+    <w:rPr>
+      <w:rFonts w:cs="OpenSymbol"/>
+    </w:rPr>
+  </w:style>
+  <w:style w:type="character" w:styleId="ListLabel1363">
+    <w:name w:val="ListLabel 1363"/>
+    <w:qFormat/>
+    <w:rPr>
+      <w:rFonts w:cs="OpenSymbol"/>
+    </w:rPr>
+  </w:style>
+  <w:style w:type="character" w:styleId="ListLabel1364">
+    <w:name w:val="ListLabel 1364"/>
+    <w:qFormat/>
+    <w:rPr>
+      <w:rFonts w:cs="OpenSymbol"/>
+    </w:rPr>
+  </w:style>
+  <w:style w:type="character" w:styleId="ListLabel1365">
+    <w:name w:val="ListLabel 1365"/>
+    <w:qFormat/>
+    <w:rPr>
+      <w:rFonts w:cs="OpenSymbol"/>
+    </w:rPr>
+  </w:style>
+  <w:style w:type="character" w:styleId="ListLabel1366">
+    <w:name w:val="ListLabel 1366"/>
+    <w:qFormat/>
+    <w:rPr>
+      <w:rFonts w:cs="OpenSymbol"/>
+    </w:rPr>
+  </w:style>
+  <w:style w:type="character" w:styleId="ListLabel1367">
+    <w:name w:val="ListLabel 1367"/>
+    <w:qFormat/>
+    <w:rPr>
+      <w:rFonts w:cs="OpenSymbol"/>
+    </w:rPr>
+  </w:style>
+  <w:style w:type="character" w:styleId="ListLabel1368">
+    <w:name w:val="ListLabel 1368"/>
+    <w:qFormat/>
+    <w:rPr>
+      <w:rFonts w:cs="OpenSymbol"/>
+    </w:rPr>
+  </w:style>
+  <w:style w:type="character" w:styleId="ListLabel1369">
+    <w:name w:val="ListLabel 1369"/>
+    <w:qFormat/>
+    <w:rPr>
+      <w:rFonts w:cs="OpenSymbol"/>
+    </w:rPr>
+  </w:style>
+  <w:style w:type="character" w:styleId="ListLabel1370">
+    <w:name w:val="ListLabel 1370"/>
+    <w:qFormat/>
+    <w:rPr>
+      <w:rFonts w:cs="OpenSymbol"/>
+    </w:rPr>
+  </w:style>
+  <w:style w:type="character" w:styleId="ListLabel1371">
+    <w:name w:val="ListLabel 1371"/>
+    <w:qFormat/>
+    <w:rPr>
+      <w:rFonts w:cs="OpenSymbol"/>
+    </w:rPr>
+  </w:style>
+  <w:style w:type="character" w:styleId="ListLabel1372">
+    <w:name w:val="ListLabel 1372"/>
+    <w:qFormat/>
+    <w:rPr>
+      <w:rFonts w:cs="OpenSymbol"/>
+    </w:rPr>
+  </w:style>
+  <w:style w:type="character" w:styleId="ListLabel1373">
+    <w:name w:val="ListLabel 1373"/>
+    <w:qFormat/>
+    <w:rPr>
+      <w:rFonts w:cs="OpenSymbol"/>
+    </w:rPr>
+  </w:style>
+  <w:style w:type="character" w:styleId="ListLabel1374">
+    <w:name w:val="ListLabel 1374"/>
+    <w:qFormat/>
+    <w:rPr>
+      <w:rFonts w:cs="OpenSymbol"/>
+    </w:rPr>
+  </w:style>
+  <w:style w:type="character" w:styleId="ListLabel1375">
+    <w:name w:val="ListLabel 1375"/>
+    <w:qFormat/>
+    <w:rPr>
+      <w:rFonts w:cs="OpenSymbol"/>
+    </w:rPr>
+  </w:style>
+  <w:style w:type="character" w:styleId="ListLabel1376">
+    <w:name w:val="ListLabel 1376"/>
+    <w:qFormat/>
+    <w:rPr>
+      <w:rFonts w:cs="OpenSymbol"/>
+    </w:rPr>
+  </w:style>
+  <w:style w:type="character" w:styleId="ListLabel1377">
+    <w:name w:val="ListLabel 1377"/>
+    <w:qFormat/>
+    <w:rPr>
+      <w:rFonts w:cs="OpenSymbol"/>
+    </w:rPr>
+  </w:style>
+  <w:style w:type="character" w:styleId="ListLabel1378">
+    <w:name w:val="ListLabel 1378"/>
+    <w:qFormat/>
+    <w:rPr>
+      <w:rFonts w:cs="OpenSymbol"/>
+    </w:rPr>
+  </w:style>
+  <w:style w:type="character" w:styleId="ListLabel1379">
+    <w:name w:val="ListLabel 1379"/>
+    <w:qFormat/>
+    <w:rPr>
+      <w:rFonts w:cs="OpenSymbol"/>
+    </w:rPr>
+  </w:style>
+  <w:style w:type="character" w:styleId="ListLabel1380">
+    <w:name w:val="ListLabel 1380"/>
+    <w:qFormat/>
+    <w:rPr>
+      <w:rFonts w:cs="OpenSymbol"/>
+    </w:rPr>
+  </w:style>
+  <w:style w:type="character" w:styleId="ListLabel1381">
+    <w:name w:val="ListLabel 1381"/>
+    <w:qFormat/>
+    <w:rPr>
+      <w:rFonts w:cs="OpenSymbol"/>
+    </w:rPr>
+  </w:style>
+  <w:style w:type="character" w:styleId="ListLabel1382">
+    <w:name w:val="ListLabel 1382"/>
+    <w:qFormat/>
+    <w:rPr>
+      <w:rFonts w:cs="OpenSymbol"/>
+    </w:rPr>
+  </w:style>
+  <w:style w:type="character" w:styleId="ListLabel1383">
+    <w:name w:val="ListLabel 1383"/>
+    <w:qFormat/>
+    <w:rPr>
+      <w:rFonts w:cs="OpenSymbol"/>
+    </w:rPr>
+  </w:style>
+  <w:style w:type="character" w:styleId="ListLabel1384">
+    <w:name w:val="ListLabel 1384"/>
+    <w:qFormat/>
+    <w:rPr>
+      <w:rFonts w:cs="OpenSymbol"/>
+    </w:rPr>
+  </w:style>
+  <w:style w:type="character" w:styleId="ListLabel1385">
+    <w:name w:val="ListLabel 1385"/>
+    <w:qFormat/>
+    <w:rPr>
+      <w:rFonts w:cs="OpenSymbol"/>
+    </w:rPr>
+  </w:style>
+  <w:style w:type="character" w:styleId="ListLabel1386">
+    <w:name w:val="ListLabel 1386"/>
+    <w:qFormat/>
+    <w:rPr>
+      <w:rFonts w:cs="OpenSymbol"/>
+    </w:rPr>
+  </w:style>
+  <w:style w:type="character" w:styleId="ListLabel1387">
+    <w:name w:val="ListLabel 1387"/>
+    <w:qFormat/>
+    <w:rPr>
+      <w:rFonts w:cs="OpenSymbol"/>
+    </w:rPr>
+  </w:style>
+  <w:style w:type="character" w:styleId="ListLabel1388">
+    <w:name w:val="ListLabel 1388"/>
+    <w:qFormat/>
+    <w:rPr>
+      <w:rFonts w:cs="OpenSymbol"/>
+    </w:rPr>
+  </w:style>
+  <w:style w:type="character" w:styleId="ListLabel1389">
+    <w:name w:val="ListLabel 1389"/>
+    <w:qFormat/>
+    <w:rPr>
+      <w:rFonts w:cs="OpenSymbol"/>
+    </w:rPr>
+  </w:style>
+  <w:style w:type="character" w:styleId="ListLabel1390">
+    <w:name w:val="ListLabel 1390"/>
+    <w:qFormat/>
+    <w:rPr>
+      <w:rFonts w:cs="OpenSymbol"/>
+    </w:rPr>
+  </w:style>
+  <w:style w:type="character" w:styleId="ListLabel1391">
+    <w:name w:val="ListLabel 1391"/>
+    <w:qFormat/>
+    <w:rPr>
+      <w:rFonts w:cs="OpenSymbol"/>
+    </w:rPr>
+  </w:style>
+  <w:style w:type="character" w:styleId="ListLabel1392">
+    <w:name w:val="ListLabel 1392"/>
+    <w:qFormat/>
+    <w:rPr>
+      <w:rFonts w:cs="OpenSymbol"/>
+    </w:rPr>
+  </w:style>
+  <w:style w:type="character" w:styleId="ListLabel1393">
+    <w:name w:val="ListLabel 1393"/>
+    <w:qFormat/>
+    <w:rPr>
+      <w:rFonts w:cs="OpenSymbol"/>
+    </w:rPr>
+  </w:style>
+  <w:style w:type="character" w:styleId="ListLabel1394">
+    <w:name w:val="ListLabel 1394"/>
+    <w:qFormat/>
+    <w:rPr>
+      <w:rFonts w:cs="OpenSymbol"/>
+    </w:rPr>
+  </w:style>
+  <w:style w:type="character" w:styleId="ListLabel1395">
+    <w:name w:val="ListLabel 1395"/>
+    <w:qFormat/>
+    <w:rPr>
+      <w:rFonts w:cs="OpenSymbol"/>
+    </w:rPr>
+  </w:style>
+  <w:style w:type="character" w:styleId="ListLabel1396">
+    <w:name w:val="ListLabel 1396"/>
+    <w:qFormat/>
+    <w:rPr>
+      <w:rFonts w:cs="OpenSymbol"/>
+    </w:rPr>
+  </w:style>
+  <w:style w:type="character" w:styleId="ListLabel1397">
+    <w:name w:val="ListLabel 1397"/>
+    <w:qFormat/>
+    <w:rPr>
+      <w:rFonts w:cs="OpenSymbol"/>
+    </w:rPr>
+  </w:style>
+  <w:style w:type="character" w:styleId="ListLabel1398">
+    <w:name w:val="ListLabel 1398"/>
+    <w:qFormat/>
+    <w:rPr>
+      <w:rFonts w:cs="OpenSymbol"/>
+    </w:rPr>
+  </w:style>
+  <w:style w:type="character" w:styleId="ListLabel1399">
+    <w:name w:val="ListLabel 1399"/>
+    <w:qFormat/>
+    <w:rPr>
+      <w:rFonts w:cs="OpenSymbol"/>
+    </w:rPr>
+  </w:style>
+  <w:style w:type="character" w:styleId="ListLabel1400">
+    <w:name w:val="ListLabel 1400"/>
+    <w:qFormat/>
+    <w:rPr>
+      <w:rFonts w:cs="OpenSymbol"/>
+    </w:rPr>
+  </w:style>
+  <w:style w:type="character" w:styleId="ListLabel1401">
+    <w:name w:val="ListLabel 1401"/>
+    <w:qFormat/>
+    <w:rPr>
+      <w:rFonts w:cs="OpenSymbol"/>
+    </w:rPr>
+  </w:style>
+  <w:style w:type="character" w:styleId="ListLabel1402">
+    <w:name w:val="ListLabel 1402"/>
+    <w:qFormat/>
+    <w:rPr>
+      <w:rFonts w:cs="OpenSymbol"/>
+    </w:rPr>
+  </w:style>
+  <w:style w:type="character" w:styleId="ListLabel1403">
+    <w:name w:val="ListLabel 1403"/>
+    <w:qFormat/>
+    <w:rPr>
+      <w:rFonts w:cs="OpenSymbol"/>
+    </w:rPr>
+  </w:style>
+  <w:style w:type="character" w:styleId="ListLabel1404">
+    <w:name w:val="ListLabel 1404"/>
+    <w:qFormat/>
+    <w:rPr>
+      <w:rFonts w:cs="OpenSymbol"/>
+    </w:rPr>
+  </w:style>
+  <w:style w:type="character" w:styleId="ListLabel1405">
+    <w:name w:val="ListLabel 1405"/>
+    <w:qFormat/>
+    <w:rPr>
+      <w:rFonts w:cs="OpenSymbol"/>
+    </w:rPr>
+  </w:style>
+  <w:style w:type="character" w:styleId="ListLabel1406">
+    <w:name w:val="ListLabel 1406"/>
+    <w:qFormat/>
+    <w:rPr>
+      <w:rFonts w:cs="OpenSymbol"/>
+    </w:rPr>
+  </w:style>
+  <w:style w:type="character" w:styleId="ListLabel1407">
+    <w:name w:val="ListLabel 1407"/>
+    <w:qFormat/>
+    <w:rPr>
+      <w:rFonts w:cs="OpenSymbol"/>
+    </w:rPr>
+  </w:style>
+  <w:style w:type="character" w:styleId="ListLabel1408">
+    <w:name w:val="ListLabel 1408"/>
+    <w:qFormat/>
+    <w:rPr>
+      <w:rFonts w:cs="OpenSymbol"/>
+    </w:rPr>
+  </w:style>
+  <w:style w:type="character" w:styleId="ListLabel1409">
+    <w:name w:val="ListLabel 1409"/>
+    <w:qFormat/>
+    <w:rPr>
+      <w:rFonts w:cs="OpenSymbol"/>
+    </w:rPr>
+  </w:style>
+  <w:style w:type="character" w:styleId="ListLabel1410">
+    <w:name w:val="ListLabel 1410"/>
+    <w:qFormat/>
+    <w:rPr>
+      <w:rFonts w:cs="OpenSymbol"/>
+    </w:rPr>
+  </w:style>
+  <w:style w:type="character" w:styleId="ListLabel1411">
+    <w:name w:val="ListLabel 1411"/>
+    <w:qFormat/>
+    <w:rPr>
+      <w:rFonts w:cs="OpenSymbol"/>
+    </w:rPr>
+  </w:style>
+  <w:style w:type="character" w:styleId="ListLabel1412">
+    <w:name w:val="ListLabel 1412"/>
+    <w:qFormat/>
+    <w:rPr>
+      <w:rFonts w:cs="OpenSymbol"/>
+    </w:rPr>
+  </w:style>
+  <w:style w:type="character" w:styleId="ListLabel1413">
+    <w:name w:val="ListLabel 1413"/>
+    <w:qFormat/>
+    <w:rPr>
+      <w:rFonts w:cs="OpenSymbol"/>
+    </w:rPr>
+  </w:style>
+  <w:style w:type="character" w:styleId="ListLabel1414">
+    <w:name w:val="ListLabel 1414"/>
+    <w:qFormat/>
+    <w:rPr>
+      <w:rFonts w:cs="OpenSymbol"/>
+    </w:rPr>
+  </w:style>
+  <w:style w:type="character" w:styleId="ListLabel1415">
+    <w:name w:val="ListLabel 1415"/>
+    <w:qFormat/>
+    <w:rPr>
+      <w:rFonts w:cs="OpenSymbol"/>
+    </w:rPr>
+  </w:style>
+  <w:style w:type="character" w:styleId="ListLabel1416">
+    <w:name w:val="ListLabel 1416"/>
+    <w:qFormat/>
+    <w:rPr>
+      <w:rFonts w:cs="OpenSymbol"/>
+    </w:rPr>
+  </w:style>
+  <w:style w:type="character" w:styleId="ListLabel1417">
+    <w:name w:val="ListLabel 1417"/>
+    <w:qFormat/>
+    <w:rPr>
+      <w:rFonts w:cs="OpenSymbol"/>
+    </w:rPr>
+  </w:style>
+  <w:style w:type="character" w:styleId="ListLabel1418">
+    <w:name w:val="ListLabel 1418"/>
+    <w:qFormat/>
+    <w:rPr>
+      <w:rFonts w:cs="OpenSymbol"/>
+    </w:rPr>
+  </w:style>
+  <w:style w:type="character" w:styleId="ListLabel1419">
+    <w:name w:val="ListLabel 1419"/>
+    <w:qFormat/>
+    <w:rPr>
+      <w:rFonts w:cs="OpenSymbol"/>
+    </w:rPr>
+  </w:style>
+  <w:style w:type="character" w:styleId="ListLabel1420">
+    <w:name w:val="ListLabel 1420"/>
+    <w:qFormat/>
+    <w:rPr>
+      <w:rFonts w:cs="OpenSymbol"/>
+    </w:rPr>
+  </w:style>
+  <w:style w:type="character" w:styleId="ListLabel1421">
+    <w:name w:val="ListLabel 1421"/>
+    <w:qFormat/>
+    <w:rPr>
+      <w:rFonts w:cs="OpenSymbol"/>
+    </w:rPr>
+  </w:style>
+  <w:style w:type="character" w:styleId="ListLabel1422">
+    <w:name w:val="ListLabel 1422"/>
+    <w:qFormat/>
+    <w:rPr>
+      <w:rFonts w:cs="OpenSymbol"/>
+    </w:rPr>
+  </w:style>
+  <w:style w:type="character" w:styleId="ListLabel1423">
+    <w:name w:val="ListLabel 1423"/>
+    <w:qFormat/>
+    <w:rPr>
+      <w:rFonts w:cs="OpenSymbol"/>
+    </w:rPr>
+  </w:style>
+  <w:style w:type="character" w:styleId="ListLabel1424">
+    <w:name w:val="ListLabel 1424"/>
+    <w:qFormat/>
+    <w:rPr>
+      <w:rFonts w:cs="OpenSymbol"/>
+    </w:rPr>
+  </w:style>
+  <w:style w:type="character" w:styleId="ListLabel1425">
+    <w:name w:val="ListLabel 1425"/>
+    <w:qFormat/>
+    <w:rPr>
+      <w:rFonts w:cs="OpenSymbol"/>
+    </w:rPr>
+  </w:style>
+  <w:style w:type="character" w:styleId="ListLabel1426">
+    <w:name w:val="ListLabel 1426"/>
+    <w:qFormat/>
+    <w:rPr>
+      <w:rFonts w:cs="OpenSymbol"/>
+    </w:rPr>
+  </w:style>
+  <w:style w:type="character" w:styleId="ListLabel1427">
+    <w:name w:val="ListLabel 1427"/>
+    <w:qFormat/>
+    <w:rPr>
+      <w:rFonts w:cs="OpenSymbol"/>
+    </w:rPr>
+  </w:style>
+  <w:style w:type="character" w:styleId="ListLabel1428">
+    <w:name w:val="ListLabel 1428"/>
+    <w:qFormat/>
+    <w:rPr>
+      <w:rFonts w:cs="OpenSymbol"/>
+    </w:rPr>
+  </w:style>
+  <w:style w:type="character" w:styleId="ListLabel1429">
+    <w:name w:val="ListLabel 1429"/>
+    <w:qFormat/>
+    <w:rPr>
+      <w:rFonts w:cs="OpenSymbol"/>
+    </w:rPr>
+  </w:style>
+  <w:style w:type="character" w:styleId="ListLabel1430">
+    <w:name w:val="ListLabel 1430"/>
+    <w:qFormat/>
+    <w:rPr>
+      <w:rFonts w:cs="OpenSymbol"/>
+    </w:rPr>
+  </w:style>
+  <w:style w:type="character" w:styleId="ListLabel1431">
+    <w:name w:val="ListLabel 1431"/>
+    <w:qFormat/>
+    <w:rPr>
+      <w:rFonts w:cs="OpenSymbol"/>
+    </w:rPr>
+  </w:style>
+  <w:style w:type="character" w:styleId="ListLabel1432">
+    <w:name w:val="ListLabel 1432"/>
+    <w:qFormat/>
+    <w:rPr>
+      <w:rFonts w:cs="OpenSymbol"/>
+    </w:rPr>
+  </w:style>
+  <w:style w:type="character" w:styleId="ListLabel1433">
+    <w:name w:val="ListLabel 1433"/>
+    <w:qFormat/>
+    <w:rPr>
+      <w:rFonts w:cs="OpenSymbol"/>
+    </w:rPr>
+  </w:style>
+  <w:style w:type="character" w:styleId="ListLabel1434">
+    <w:name w:val="ListLabel 1434"/>
+    <w:qFormat/>
+    <w:rPr>
+      <w:rFonts w:cs="OpenSymbol"/>
+    </w:rPr>
+  </w:style>
+  <w:style w:type="character" w:styleId="ListLabel1435">
+    <w:name w:val="ListLabel 1435"/>
+    <w:qFormat/>
+    <w:rPr>
+      <w:rFonts w:cs="OpenSymbol"/>
+    </w:rPr>
+  </w:style>
+  <w:style w:type="character" w:styleId="ListLabel1436">
+    <w:name w:val="ListLabel 1436"/>
+    <w:qFormat/>
+    <w:rPr>
+      <w:rFonts w:cs="OpenSymbol"/>
+    </w:rPr>
+  </w:style>
+  <w:style w:type="character" w:styleId="ListLabel1437">
+    <w:name w:val="ListLabel 1437"/>
+    <w:qFormat/>
+    <w:rPr>
+      <w:rFonts w:cs="OpenSymbol"/>
+    </w:rPr>
+  </w:style>
+  <w:style w:type="character" w:styleId="ListLabel1438">
+    <w:name w:val="ListLabel 1438"/>
+    <w:qFormat/>
+    <w:rPr>
+      <w:rFonts w:cs="OpenSymbol"/>
+    </w:rPr>
+  </w:style>
+  <w:style w:type="character" w:styleId="ListLabel1439">
+    <w:name w:val="ListLabel 1439"/>
+    <w:qFormat/>
+    <w:rPr>
+      <w:rFonts w:cs="OpenSymbol"/>
+    </w:rPr>
+  </w:style>
+  <w:style w:type="character" w:styleId="ListLabel1440">
+    <w:name w:val="ListLabel 1440"/>
+    <w:qFormat/>
+    <w:rPr>
+      <w:rFonts w:cs="OpenSymbol"/>
+    </w:rPr>
+  </w:style>
+  <w:style w:type="character" w:styleId="ListLabel1441">
+    <w:name w:val="ListLabel 1441"/>
+    <w:qFormat/>
+    <w:rPr>
+      <w:rFonts w:cs="OpenSymbol"/>
+    </w:rPr>
+  </w:style>
+  <w:style w:type="character" w:styleId="ListLabel1442">
+    <w:name w:val="ListLabel 1442"/>
+    <w:qFormat/>
+    <w:rPr>
+      <w:rFonts w:cs="OpenSymbol"/>
+    </w:rPr>
+  </w:style>
+  <w:style w:type="character" w:styleId="ListLabel1443">
+    <w:name w:val="ListLabel 1443"/>
+    <w:qFormat/>
+    <w:rPr>
+      <w:rFonts w:cs="OpenSymbol"/>
+    </w:rPr>
+  </w:style>
+  <w:style w:type="character" w:styleId="ListLabel1444">
+    <w:name w:val="ListLabel 1444"/>
+    <w:qFormat/>
+    <w:rPr>
+      <w:rFonts w:cs="OpenSymbol"/>
+    </w:rPr>
+  </w:style>
+  <w:style w:type="character" w:styleId="ListLabel1445">
+    <w:name w:val="ListLabel 1445"/>
+    <w:qFormat/>
+    <w:rPr>
+      <w:rFonts w:cs="OpenSymbol"/>
+    </w:rPr>
+  </w:style>
+  <w:style w:type="character" w:styleId="ListLabel1446">
+    <w:name w:val="ListLabel 1446"/>
+    <w:qFormat/>
+    <w:rPr>
+      <w:rFonts w:cs="OpenSymbol"/>
+    </w:rPr>
+  </w:style>
+  <w:style w:type="character" w:styleId="ListLabel1447">
+    <w:name w:val="ListLabel 1447"/>
+    <w:qFormat/>
+    <w:rPr>
+      <w:rFonts w:cs="OpenSymbol"/>
+    </w:rPr>
+  </w:style>
+  <w:style w:type="character" w:styleId="ListLabel1448">
+    <w:name w:val="ListLabel 1448"/>
+    <w:qFormat/>
+    <w:rPr>
+      <w:rFonts w:cs="OpenSymbol"/>
+    </w:rPr>
+  </w:style>
+  <w:style w:type="character" w:styleId="ListLabel1449">
+    <w:name w:val="ListLabel 1449"/>
+    <w:qFormat/>
+    <w:rPr>
+      <w:rFonts w:cs="OpenSymbol"/>
+    </w:rPr>
+  </w:style>
+  <w:style w:type="character" w:styleId="ListLabel1450">
+    <w:name w:val="ListLabel 1450"/>
+    <w:qFormat/>
+    <w:rPr>
+      <w:rFonts w:cs="OpenSymbol"/>
+    </w:rPr>
+  </w:style>
+  <w:style w:type="character" w:styleId="ListLabel1451">
+    <w:name w:val="ListLabel 1451"/>
+    <w:qFormat/>
+    <w:rPr>
+      <w:rFonts w:cs="OpenSymbol"/>
+    </w:rPr>
+  </w:style>
+  <w:style w:type="character" w:styleId="ListLabel1452">
+    <w:name w:val="ListLabel 1452"/>
+    <w:qFormat/>
+    <w:rPr>
+      <w:rFonts w:cs="OpenSymbol"/>
+    </w:rPr>
+  </w:style>
+  <w:style w:type="character" w:styleId="ListLabel1453">
+    <w:name w:val="ListLabel 1453"/>
+    <w:qFormat/>
+    <w:rPr>
+      <w:rFonts w:cs="OpenSymbol"/>
+    </w:rPr>
+  </w:style>
+  <w:style w:type="character" w:styleId="ListLabel1454">
+    <w:name w:val="ListLabel 1454"/>
+    <w:qFormat/>
+    <w:rPr>
+      <w:rFonts w:cs="OpenSymbol"/>
+    </w:rPr>
+  </w:style>
+  <w:style w:type="character" w:styleId="ListLabel1455">
+    <w:name w:val="ListLabel 1455"/>
+    <w:qFormat/>
+    <w:rPr>
+      <w:rFonts w:cs="OpenSymbol"/>
+    </w:rPr>
+  </w:style>
+  <w:style w:type="character" w:styleId="ListLabel1456">
+    <w:name w:val="ListLabel 1456"/>
+    <w:qFormat/>
+    <w:rPr>
+      <w:rFonts w:cs="OpenSymbol"/>
+    </w:rPr>
+  </w:style>
+  <w:style w:type="character" w:styleId="ListLabel1457">
+    <w:name w:val="ListLabel 1457"/>
+    <w:qFormat/>
+    <w:rPr>
+      <w:rFonts w:cs="OpenSymbol"/>
+    </w:rPr>
+  </w:style>
+  <w:style w:type="character" w:styleId="ListLabel1458">
+    <w:name w:val="ListLabel 1458"/>
+    <w:qFormat/>
+    <w:rPr>
+      <w:rFonts w:cs="OpenSymbol"/>
+    </w:rPr>
+  </w:style>
+  <w:style w:type="character" w:styleId="ListLabel1459">
+    <w:name w:val="ListLabel 1459"/>
+    <w:qFormat/>
+    <w:rPr>
+      <w:rFonts w:cs="OpenSymbol"/>
+    </w:rPr>
+  </w:style>
+  <w:style w:type="character" w:styleId="ListLabel1460">
+    <w:name w:val="ListLabel 1460"/>
+    <w:qFormat/>
+    <w:rPr>
+      <w:rFonts w:cs="OpenSymbol"/>
+    </w:rPr>
+  </w:style>
+  <w:style w:type="character" w:styleId="ListLabel1461">
+    <w:name w:val="ListLabel 1461"/>
+    <w:qFormat/>
+    <w:rPr>
+      <w:rFonts w:cs="OpenSymbol"/>
+    </w:rPr>
+  </w:style>
+  <w:style w:type="character" w:styleId="ListLabel1462">
+    <w:name w:val="ListLabel 1462"/>
+    <w:qFormat/>
+    <w:rPr>
+      <w:rFonts w:cs="OpenSymbol"/>
+    </w:rPr>
+  </w:style>
+  <w:style w:type="character" w:styleId="ListLabel1463">
+    <w:name w:val="ListLabel 1463"/>
+    <w:qFormat/>
+    <w:rPr>
+      <w:rFonts w:cs="OpenSymbol"/>
+    </w:rPr>
+  </w:style>
+  <w:style w:type="character" w:styleId="ListLabel1464">
+    <w:name w:val="ListLabel 1464"/>
+    <w:qFormat/>
+    <w:rPr>
+      <w:rFonts w:cs="OpenSymbol"/>
+    </w:rPr>
+  </w:style>
+  <w:style w:type="character" w:styleId="ListLabel1465">
+    <w:name w:val="ListLabel 1465"/>
+    <w:qFormat/>
+    <w:rPr>
+      <w:rFonts w:cs="OpenSymbol"/>
+    </w:rPr>
+  </w:style>
+  <w:style w:type="character" w:styleId="ListLabel1466">
+    <w:name w:val="ListLabel 1466"/>
+    <w:qFormat/>
+    <w:rPr>
+      <w:rFonts w:cs="OpenSymbol"/>
+    </w:rPr>
+  </w:style>
+  <w:style w:type="character" w:styleId="ListLabel1467">
+    <w:name w:val="ListLabel 1467"/>
+    <w:qFormat/>
+    <w:rPr>
+      <w:rFonts w:cs="OpenSymbol"/>
+    </w:rPr>
+  </w:style>
+  <w:style w:type="character" w:styleId="ListLabel1468">
+    <w:name w:val="ListLabel 1468"/>
+    <w:qFormat/>
+    <w:rPr>
+      <w:rFonts w:cs="OpenSymbol"/>
+    </w:rPr>
+  </w:style>
+  <w:style w:type="character" w:styleId="ListLabel1469">
+    <w:name w:val="ListLabel 1469"/>
+    <w:qFormat/>
+    <w:rPr>
+      <w:rFonts w:cs="OpenSymbol"/>
+    </w:rPr>
+  </w:style>
+  <w:style w:type="character" w:styleId="ListLabel1470">
+    <w:name w:val="ListLabel 1470"/>
+    <w:qFormat/>
+    <w:rPr>
+      <w:rFonts w:cs="OpenSymbol"/>
+    </w:rPr>
+  </w:style>
+  <w:style w:type="character" w:styleId="ListLabel1471">
+    <w:name w:val="ListLabel 1471"/>
+    <w:qFormat/>
+    <w:rPr/>
+  </w:style>
+  <w:style w:type="character" w:styleId="ListLabel1472">
+    <w:name w:val="ListLabel 1472"/>
+    <w:qFormat/>
+    <w:rPr>
+      <w:lang w:val="en-GB"/>
+    </w:rPr>
+  </w:style>
+  <w:style w:type="character" w:styleId="ListLabel1473">
+    <w:name w:val="ListLabel 1473"/>
+    <w:qFormat/>
+    <w:rPr>
+      <w:u w:val="none"/>
+    </w:rPr>
+  </w:style>
+  <w:style w:type="character" w:styleId="ListLabel1474">
+    <w:name w:val="ListLabel 1474"/>
+    <w:qFormat/>
+    <w:rPr>
+      <w:rFonts w:eastAsia="Calibri"/>
+      <w:color w:val="auto"/>
+      <w:kern w:val="0"/>
+      <w:sz w:val="22"/>
+      <w:szCs w:val="22"/>
+      <w:u w:val="none"/>
+      <w:lang w:val="en-GB" w:eastAsia="en-US" w:bidi="ar-SA"/>
+    </w:rPr>
+  </w:style>
   <w:style w:type="paragraph" w:styleId="Heading">
     <w:name w:val="Heading"/>
     <w:basedOn w:val="Normal"/>

</xml_diff>

<commit_message>
First shot: Import Batch. Plot Concentration.
</commit_message>
<xml_diff>
--- a/oes_spa.docx
+++ b/oes_spa.docx
@@ -40,7 +40,7 @@
                 <wp:positionV relativeFrom="paragraph">
                   <wp:posOffset>241935</wp:posOffset>
                 </wp:positionV>
-                <wp:extent cx="3702685" cy="1358900"/>
+                <wp:extent cx="3703320" cy="1358900"/>
                 <wp:effectExtent l="0" t="0" r="0" b="0"/>
                 <wp:wrapTopAndBottom/>
                 <wp:docPr id="1" name="Shape1"/>
@@ -51,7 +51,7 @@
                       <wps:spPr>
                         <a:xfrm>
                           <a:off x="0" y="0"/>
-                          <a:ext cx="3701880" cy="1358280"/>
+                          <a:ext cx="3702600" cy="1358280"/>
                         </a:xfrm>
                         <a:prstGeom prst="rect">
                           <a:avLst/>
@@ -72,7 +72,7 @@
                           <w:p>
                             <w:pPr>
                               <w:pStyle w:val="FrameContents"/>
-                              <w:overflowPunct w:val="false"/>
+                              <w:overflowPunct w:val="true"/>
                               <w:spacing w:lineRule="auto" w:line="240" w:before="0" w:after="0"/>
                               <w:rPr>
                                 <w:color w:val="auto"/>
@@ -92,7 +92,7 @@
                           <w:p>
                             <w:pPr>
                               <w:pStyle w:val="FrameContents"/>
-                              <w:overflowPunct w:val="false"/>
+                              <w:overflowPunct w:val="true"/>
                               <w:spacing w:lineRule="auto" w:line="240" w:before="0" w:after="0"/>
                               <w:rPr>
                                 <w:color w:val="auto"/>
@@ -112,7 +112,7 @@
                           <w:p>
                             <w:pPr>
                               <w:pStyle w:val="FrameContents"/>
-                              <w:overflowPunct w:val="false"/>
+                              <w:overflowPunct w:val="true"/>
                               <w:spacing w:lineRule="auto" w:line="240" w:before="0" w:after="0"/>
                               <w:rPr>
                                 <w:color w:val="auto"/>
@@ -127,7 +127,7 @@
                           <w:p>
                             <w:pPr>
                               <w:pStyle w:val="FrameContents"/>
-                              <w:overflowPunct w:val="false"/>
+                              <w:overflowPunct w:val="true"/>
                               <w:spacing w:lineRule="auto" w:line="240" w:before="0" w:after="0"/>
                               <w:rPr/>
                             </w:pPr>
@@ -199,7 +199,7 @@
           </mc:Choice>
           <mc:Fallback>
             <w:pict>
-              <v:rect id="shape_0" ID="Shape1" stroked="f" style="position:absolute;margin-left:10.8pt;margin-top:19.05pt;width:291.45pt;height:106.9pt">
+              <v:rect id="shape_0" ID="Shape1" stroked="f" style="position:absolute;margin-left:10.8pt;margin-top:19.05pt;width:291.5pt;height:106.9pt">
                 <w10:wrap type="square"/>
                 <v:fill o:detectmouseclick="t" on="false"/>
                 <v:stroke color="#3465a4" joinstyle="round" endcap="flat"/>
@@ -208,7 +208,7 @@
                     <w:p>
                       <w:pPr>
                         <w:pStyle w:val="FrameContents"/>
-                        <w:overflowPunct w:val="false"/>
+                        <w:overflowPunct w:val="true"/>
                         <w:spacing w:lineRule="auto" w:line="240" w:before="0" w:after="0"/>
                         <w:rPr>
                           <w:color w:val="auto"/>
@@ -228,7 +228,7 @@
                     <w:p>
                       <w:pPr>
                         <w:pStyle w:val="FrameContents"/>
-                        <w:overflowPunct w:val="false"/>
+                        <w:overflowPunct w:val="true"/>
                         <w:spacing w:lineRule="auto" w:line="240" w:before="0" w:after="0"/>
                         <w:rPr>
                           <w:color w:val="auto"/>
@@ -248,7 +248,7 @@
                     <w:p>
                       <w:pPr>
                         <w:pStyle w:val="FrameContents"/>
-                        <w:overflowPunct w:val="false"/>
+                        <w:overflowPunct w:val="true"/>
                         <w:spacing w:lineRule="auto" w:line="240" w:before="0" w:after="0"/>
                         <w:rPr>
                           <w:color w:val="auto"/>
@@ -263,7 +263,7 @@
                     <w:p>
                       <w:pPr>
                         <w:pStyle w:val="FrameContents"/>
-                        <w:overflowPunct w:val="false"/>
+                        <w:overflowPunct w:val="true"/>
                         <w:spacing w:lineRule="auto" w:line="240" w:before="0" w:after="0"/>
                         <w:rPr/>
                       </w:pPr>
@@ -2623,7 +2623,7 @@
           <mc:Choice Requires="wps">
             <w:drawing>
               <wp:inline distT="0" distB="0" distL="0" distR="0">
-                <wp:extent cx="3006725" cy="649605"/>
+                <wp:extent cx="3007360" cy="649605"/>
                 <wp:effectExtent l="0" t="0" r="0" b="0"/>
                 <wp:docPr id="3" name=""/>
                 <a:graphic xmlns:a="http://schemas.openxmlformats.org/drawingml/2006/main">
@@ -2633,7 +2633,7 @@
                       <wps:spPr>
                         <a:xfrm>
                           <a:off x="0" y="0"/>
-                          <a:ext cx="3006000" cy="649080"/>
+                          <a:ext cx="3006720" cy="649080"/>
                         </a:xfrm>
                         <a:prstGeom prst="rect">
                           <a:avLst/>
@@ -2654,7 +2654,7 @@
                           <w:p>
                             <w:pPr>
                               <w:pStyle w:val="FrameContents"/>
-                              <w:overflowPunct w:val="true"/>
+                              <w:overflowPunct w:val="false"/>
                               <w:spacing w:lineRule="auto" w:line="240" w:before="0" w:after="0"/>
                               <w:rPr>
                                 <w:rFonts w:ascii="Calibri" w:hAnsi="Calibri" w:eastAsia="Calibri"/>
@@ -2674,7 +2674,7 @@
                           <w:p>
                             <w:pPr>
                               <w:pStyle w:val="FrameContents"/>
-                              <w:overflowPunct w:val="true"/>
+                              <w:overflowPunct w:val="false"/>
                               <w:spacing w:lineRule="auto" w:line="240" w:before="0" w:after="0"/>
                               <w:rPr>
                                 <w:color w:val="auto"/>
@@ -2689,7 +2689,7 @@
                           <w:p>
                             <w:pPr>
                               <w:pStyle w:val="FrameContents"/>
-                              <w:overflowPunct w:val="true"/>
+                              <w:overflowPunct w:val="false"/>
                               <w:spacing w:lineRule="auto" w:line="240" w:before="0" w:after="0"/>
                               <w:rPr>
                                 <w:rFonts w:ascii="Calibri" w:hAnsi="Calibri" w:eastAsia="Calibri"/>
@@ -2709,7 +2709,7 @@
                           <w:p>
                             <w:pPr>
                               <w:pStyle w:val="FrameContents"/>
-                              <w:overflowPunct w:val="true"/>
+                              <w:overflowPunct w:val="false"/>
                               <w:spacing w:lineRule="auto" w:line="240" w:before="0" w:after="0"/>
                               <w:rPr/>
                             </w:pPr>
@@ -2735,7 +2735,7 @@
           </mc:Choice>
           <mc:Fallback>
             <w:pict>
-              <v:rect id="shape_0" stroked="f" style="position:absolute;margin-left:0pt;margin-top:-25.55pt;width:236.65pt;height:51.05pt;mso-position-vertical:top">
+              <v:rect id="shape_0" stroked="f" style="position:absolute;margin-left:0pt;margin-top:-25.55pt;width:236.7pt;height:51.05pt;mso-position-vertical:top">
                 <w10:wrap type="square"/>
                 <v:fill o:detectmouseclick="t" on="false"/>
                 <v:stroke color="#3465a4" joinstyle="round" endcap="flat"/>
@@ -2744,7 +2744,7 @@
                     <w:p>
                       <w:pPr>
                         <w:pStyle w:val="FrameContents"/>
-                        <w:overflowPunct w:val="true"/>
+                        <w:overflowPunct w:val="false"/>
                         <w:spacing w:lineRule="auto" w:line="240" w:before="0" w:after="0"/>
                         <w:rPr>
                           <w:rFonts w:ascii="Calibri" w:hAnsi="Calibri" w:eastAsia="Calibri"/>
@@ -2764,7 +2764,7 @@
                     <w:p>
                       <w:pPr>
                         <w:pStyle w:val="FrameContents"/>
-                        <w:overflowPunct w:val="true"/>
+                        <w:overflowPunct w:val="false"/>
                         <w:spacing w:lineRule="auto" w:line="240" w:before="0" w:after="0"/>
                         <w:rPr>
                           <w:color w:val="auto"/>
@@ -2779,7 +2779,7 @@
                     <w:p>
                       <w:pPr>
                         <w:pStyle w:val="FrameContents"/>
-                        <w:overflowPunct w:val="true"/>
+                        <w:overflowPunct w:val="false"/>
                         <w:spacing w:lineRule="auto" w:line="240" w:before="0" w:after="0"/>
                         <w:rPr>
                           <w:rFonts w:ascii="Calibri" w:hAnsi="Calibri" w:eastAsia="Calibri"/>
@@ -2799,7 +2799,7 @@
                     <w:p>
                       <w:pPr>
                         <w:pStyle w:val="FrameContents"/>
-                        <w:overflowPunct w:val="true"/>
+                        <w:overflowPunct w:val="false"/>
                         <w:spacing w:lineRule="auto" w:line="240" w:before="0" w:after="0"/>
                         <w:rPr/>
                       </w:pPr>
@@ -3810,16 +3810,110 @@
     </w:p>
     <w:p>
       <w:pPr>
-        <w:pStyle w:val="TextBody"/>
+        <w:pStyle w:val="Heading2"/>
+        <w:rPr/>
+      </w:pPr>
+      <w:r>
         <w:rPr>
           <w:rStyle w:val="SourceText"/>
-          <w:u w:val="none"/>
         </w:rPr>
+        <w:t>Decorator</w:t>
+      </w:r>
+    </w:p>
+    <w:p>
+      <w:pPr>
+        <w:pStyle w:val="TextBody"/>
+        <w:rPr/>
       </w:pPr>
       <w:r>
         <w:rPr>
-          <w:u w:val="none"/>
+          <w:rStyle w:val="SourceText"/>
         </w:rPr>
+        <w:t>A decorator function is executed whenever the method is called. So the original method is altered in such a way that it for example logs something or print something to the console.</w:t>
+      </w:r>
+    </w:p>
+    <w:p>
+      <w:pPr>
+        <w:pStyle w:val="TextBody"/>
+        <w:rPr/>
+      </w:pPr>
+      <w:r>
+        <w:rPr>
+          <w:rStyle w:val="SourceText"/>
+        </w:rPr>
+        <w:t xml:space="preserve">For a explanation see: </w:t>
+      </w:r>
+      <w:hyperlink r:id="rId12">
+        <w:r>
+          <w:rPr>
+            <w:rStyle w:val="SourceText"/>
+          </w:rPr>
+          <w:t>https://www.youtube.com/watch?v=FsAPt_9Bf3U</w:t>
+        </w:r>
+      </w:hyperlink>
+    </w:p>
+    <w:p>
+      <w:pPr>
+        <w:pStyle w:val="TextBody"/>
+        <w:rPr/>
+      </w:pPr>
+      <w:r>
+        <w:rPr>
+          <w:rStyle w:val="SourceText"/>
+        </w:rPr>
+        <w:t xml:space="preserve">Especially regarding loggong: </w:t>
+      </w:r>
+      <w:hyperlink r:id="rId13">
+        <w:r>
+          <w:rPr>
+            <w:rStyle w:val="SourceText"/>
+          </w:rPr>
+          <w:t>https://www.youtube.com/watch?v=FsAPt_9Bf3U&amp;t=1170s</w:t>
+        </w:r>
+      </w:hyperlink>
+    </w:p>
+    <w:p>
+      <w:pPr>
+        <w:pStyle w:val="TextBody"/>
+        <w:rPr/>
+      </w:pPr>
+      <w:r>
+        <w:rPr>
+          <w:rStyle w:val="SourceText"/>
+        </w:rPr>
+        <w:t xml:space="preserve">Especially regarding performance: </w:t>
+      </w:r>
+      <w:hyperlink r:id="rId14">
+        <w:r>
+          <w:rPr>
+            <w:rStyle w:val="SourceText"/>
+          </w:rPr>
+          <w:t>https://www.youtube.com/watch?v=FsAPt_9Bf3U&amp;t=1320s</w:t>
+        </w:r>
+      </w:hyperlink>
+    </w:p>
+    <w:p>
+      <w:pPr>
+        <w:pStyle w:val="TextBody"/>
+        <w:rPr/>
+      </w:pPr>
+      <w:r>
+        <w:rPr>
+          <w:rStyle w:val="SourceText"/>
+        </w:rPr>
+        <w:t>Also have a look into @wraps from functools to maintain the original name of your funtion.</w:t>
+      </w:r>
+    </w:p>
+    <w:p>
+      <w:pPr>
+        <w:pStyle w:val="TextBody"/>
+        <w:rPr/>
+      </w:pPr>
+      <w:r>
+        <w:rPr>
+          <w:rStyle w:val="SourceText"/>
+        </w:rPr>
+        <w:t>Also be aware of the arguments *args and **kwargs.</w:t>
       </w:r>
     </w:p>
     <w:p>
@@ -8025,7 +8119,7 @@
     <w:qFormat/>
     <w:pPr>
       <w:widowControl/>
-      <w:overflowPunct w:val="true"/>
+      <w:overflowPunct w:val="false"/>
       <w:bidi w:val="0"/>
       <w:spacing w:lineRule="auto" w:line="259" w:before="0" w:after="160"/>
       <w:jc w:val="left"/>
@@ -18498,6 +18592,1425 @@
       <w:lang w:val="en-GB" w:eastAsia="en-US" w:bidi="ar-SA"/>
     </w:rPr>
   </w:style>
+  <w:style w:type="character" w:styleId="ListLabel1475">
+    <w:name w:val="ListLabel 1475"/>
+    <w:qFormat/>
+    <w:rPr>
+      <w:rFonts w:cs="Calibri"/>
+    </w:rPr>
+  </w:style>
+  <w:style w:type="character" w:styleId="ListLabel1476">
+    <w:name w:val="ListLabel 1476"/>
+    <w:qFormat/>
+    <w:rPr>
+      <w:rFonts w:cs="Courier New"/>
+    </w:rPr>
+  </w:style>
+  <w:style w:type="character" w:styleId="ListLabel1477">
+    <w:name w:val="ListLabel 1477"/>
+    <w:qFormat/>
+    <w:rPr>
+      <w:rFonts w:cs="Wingdings"/>
+    </w:rPr>
+  </w:style>
+  <w:style w:type="character" w:styleId="ListLabel1478">
+    <w:name w:val="ListLabel 1478"/>
+    <w:qFormat/>
+    <w:rPr>
+      <w:rFonts w:cs="Symbol"/>
+    </w:rPr>
+  </w:style>
+  <w:style w:type="character" w:styleId="ListLabel1479">
+    <w:name w:val="ListLabel 1479"/>
+    <w:qFormat/>
+    <w:rPr>
+      <w:rFonts w:cs="Courier New"/>
+    </w:rPr>
+  </w:style>
+  <w:style w:type="character" w:styleId="ListLabel1480">
+    <w:name w:val="ListLabel 1480"/>
+    <w:qFormat/>
+    <w:rPr>
+      <w:rFonts w:cs="Wingdings"/>
+    </w:rPr>
+  </w:style>
+  <w:style w:type="character" w:styleId="ListLabel1481">
+    <w:name w:val="ListLabel 1481"/>
+    <w:qFormat/>
+    <w:rPr>
+      <w:rFonts w:cs="Symbol"/>
+    </w:rPr>
+  </w:style>
+  <w:style w:type="character" w:styleId="ListLabel1482">
+    <w:name w:val="ListLabel 1482"/>
+    <w:qFormat/>
+    <w:rPr>
+      <w:rFonts w:cs="Courier New"/>
+    </w:rPr>
+  </w:style>
+  <w:style w:type="character" w:styleId="ListLabel1483">
+    <w:name w:val="ListLabel 1483"/>
+    <w:qFormat/>
+    <w:rPr>
+      <w:rFonts w:cs="Wingdings"/>
+    </w:rPr>
+  </w:style>
+  <w:style w:type="character" w:styleId="ListLabel1484">
+    <w:name w:val="ListLabel 1484"/>
+    <w:qFormat/>
+    <w:rPr>
+      <w:rFonts w:cs="OpenSymbol"/>
+    </w:rPr>
+  </w:style>
+  <w:style w:type="character" w:styleId="ListLabel1485">
+    <w:name w:val="ListLabel 1485"/>
+    <w:qFormat/>
+    <w:rPr>
+      <w:rFonts w:cs="OpenSymbol"/>
+    </w:rPr>
+  </w:style>
+  <w:style w:type="character" w:styleId="ListLabel1486">
+    <w:name w:val="ListLabel 1486"/>
+    <w:qFormat/>
+    <w:rPr>
+      <w:rFonts w:cs="OpenSymbol"/>
+    </w:rPr>
+  </w:style>
+  <w:style w:type="character" w:styleId="ListLabel1487">
+    <w:name w:val="ListLabel 1487"/>
+    <w:qFormat/>
+    <w:rPr>
+      <w:rFonts w:cs="OpenSymbol"/>
+    </w:rPr>
+  </w:style>
+  <w:style w:type="character" w:styleId="ListLabel1488">
+    <w:name w:val="ListLabel 1488"/>
+    <w:qFormat/>
+    <w:rPr>
+      <w:rFonts w:cs="OpenSymbol"/>
+    </w:rPr>
+  </w:style>
+  <w:style w:type="character" w:styleId="ListLabel1489">
+    <w:name w:val="ListLabel 1489"/>
+    <w:qFormat/>
+    <w:rPr>
+      <w:rFonts w:cs="OpenSymbol"/>
+    </w:rPr>
+  </w:style>
+  <w:style w:type="character" w:styleId="ListLabel1490">
+    <w:name w:val="ListLabel 1490"/>
+    <w:qFormat/>
+    <w:rPr>
+      <w:rFonts w:cs="OpenSymbol"/>
+    </w:rPr>
+  </w:style>
+  <w:style w:type="character" w:styleId="ListLabel1491">
+    <w:name w:val="ListLabel 1491"/>
+    <w:qFormat/>
+    <w:rPr>
+      <w:rFonts w:cs="OpenSymbol"/>
+    </w:rPr>
+  </w:style>
+  <w:style w:type="character" w:styleId="ListLabel1492">
+    <w:name w:val="ListLabel 1492"/>
+    <w:qFormat/>
+    <w:rPr>
+      <w:rFonts w:cs="OpenSymbol"/>
+    </w:rPr>
+  </w:style>
+  <w:style w:type="character" w:styleId="ListLabel1493">
+    <w:name w:val="ListLabel 1493"/>
+    <w:qFormat/>
+    <w:rPr>
+      <w:rFonts w:cs="OpenSymbol"/>
+    </w:rPr>
+  </w:style>
+  <w:style w:type="character" w:styleId="ListLabel1494">
+    <w:name w:val="ListLabel 1494"/>
+    <w:qFormat/>
+    <w:rPr>
+      <w:rFonts w:cs="OpenSymbol"/>
+    </w:rPr>
+  </w:style>
+  <w:style w:type="character" w:styleId="ListLabel1495">
+    <w:name w:val="ListLabel 1495"/>
+    <w:qFormat/>
+    <w:rPr>
+      <w:rFonts w:cs="OpenSymbol"/>
+    </w:rPr>
+  </w:style>
+  <w:style w:type="character" w:styleId="ListLabel1496">
+    <w:name w:val="ListLabel 1496"/>
+    <w:qFormat/>
+    <w:rPr>
+      <w:rFonts w:cs="OpenSymbol"/>
+    </w:rPr>
+  </w:style>
+  <w:style w:type="character" w:styleId="ListLabel1497">
+    <w:name w:val="ListLabel 1497"/>
+    <w:qFormat/>
+    <w:rPr>
+      <w:rFonts w:cs="OpenSymbol"/>
+    </w:rPr>
+  </w:style>
+  <w:style w:type="character" w:styleId="ListLabel1498">
+    <w:name w:val="ListLabel 1498"/>
+    <w:qFormat/>
+    <w:rPr>
+      <w:rFonts w:cs="OpenSymbol"/>
+    </w:rPr>
+  </w:style>
+  <w:style w:type="character" w:styleId="ListLabel1499">
+    <w:name w:val="ListLabel 1499"/>
+    <w:qFormat/>
+    <w:rPr>
+      <w:rFonts w:cs="OpenSymbol"/>
+    </w:rPr>
+  </w:style>
+  <w:style w:type="character" w:styleId="ListLabel1500">
+    <w:name w:val="ListLabel 1500"/>
+    <w:qFormat/>
+    <w:rPr>
+      <w:rFonts w:cs="OpenSymbol"/>
+    </w:rPr>
+  </w:style>
+  <w:style w:type="character" w:styleId="ListLabel1501">
+    <w:name w:val="ListLabel 1501"/>
+    <w:qFormat/>
+    <w:rPr>
+      <w:rFonts w:cs="OpenSymbol"/>
+    </w:rPr>
+  </w:style>
+  <w:style w:type="character" w:styleId="ListLabel1502">
+    <w:name w:val="ListLabel 1502"/>
+    <w:qFormat/>
+    <w:rPr>
+      <w:rFonts w:cs="OpenSymbol"/>
+    </w:rPr>
+  </w:style>
+  <w:style w:type="character" w:styleId="ListLabel1503">
+    <w:name w:val="ListLabel 1503"/>
+    <w:qFormat/>
+    <w:rPr>
+      <w:rFonts w:cs="OpenSymbol"/>
+    </w:rPr>
+  </w:style>
+  <w:style w:type="character" w:styleId="ListLabel1504">
+    <w:name w:val="ListLabel 1504"/>
+    <w:qFormat/>
+    <w:rPr>
+      <w:rFonts w:cs="OpenSymbol"/>
+    </w:rPr>
+  </w:style>
+  <w:style w:type="character" w:styleId="ListLabel1505">
+    <w:name w:val="ListLabel 1505"/>
+    <w:qFormat/>
+    <w:rPr>
+      <w:rFonts w:cs="OpenSymbol"/>
+    </w:rPr>
+  </w:style>
+  <w:style w:type="character" w:styleId="ListLabel1506">
+    <w:name w:val="ListLabel 1506"/>
+    <w:qFormat/>
+    <w:rPr>
+      <w:rFonts w:cs="OpenSymbol"/>
+    </w:rPr>
+  </w:style>
+  <w:style w:type="character" w:styleId="ListLabel1507">
+    <w:name w:val="ListLabel 1507"/>
+    <w:qFormat/>
+    <w:rPr>
+      <w:rFonts w:cs="OpenSymbol"/>
+    </w:rPr>
+  </w:style>
+  <w:style w:type="character" w:styleId="ListLabel1508">
+    <w:name w:val="ListLabel 1508"/>
+    <w:qFormat/>
+    <w:rPr>
+      <w:rFonts w:cs="OpenSymbol"/>
+    </w:rPr>
+  </w:style>
+  <w:style w:type="character" w:styleId="ListLabel1509">
+    <w:name w:val="ListLabel 1509"/>
+    <w:qFormat/>
+    <w:rPr>
+      <w:rFonts w:cs="OpenSymbol"/>
+    </w:rPr>
+  </w:style>
+  <w:style w:type="character" w:styleId="ListLabel1510">
+    <w:name w:val="ListLabel 1510"/>
+    <w:qFormat/>
+    <w:rPr>
+      <w:rFonts w:cs="OpenSymbol"/>
+    </w:rPr>
+  </w:style>
+  <w:style w:type="character" w:styleId="ListLabel1511">
+    <w:name w:val="ListLabel 1511"/>
+    <w:qFormat/>
+    <w:rPr>
+      <w:rFonts w:cs="OpenSymbol"/>
+    </w:rPr>
+  </w:style>
+  <w:style w:type="character" w:styleId="ListLabel1512">
+    <w:name w:val="ListLabel 1512"/>
+    <w:qFormat/>
+    <w:rPr>
+      <w:rFonts w:cs="OpenSymbol"/>
+    </w:rPr>
+  </w:style>
+  <w:style w:type="character" w:styleId="ListLabel1513">
+    <w:name w:val="ListLabel 1513"/>
+    <w:qFormat/>
+    <w:rPr>
+      <w:rFonts w:cs="OpenSymbol"/>
+    </w:rPr>
+  </w:style>
+  <w:style w:type="character" w:styleId="ListLabel1514">
+    <w:name w:val="ListLabel 1514"/>
+    <w:qFormat/>
+    <w:rPr>
+      <w:rFonts w:cs="OpenSymbol"/>
+    </w:rPr>
+  </w:style>
+  <w:style w:type="character" w:styleId="ListLabel1515">
+    <w:name w:val="ListLabel 1515"/>
+    <w:qFormat/>
+    <w:rPr>
+      <w:rFonts w:cs="OpenSymbol"/>
+    </w:rPr>
+  </w:style>
+  <w:style w:type="character" w:styleId="ListLabel1516">
+    <w:name w:val="ListLabel 1516"/>
+    <w:qFormat/>
+    <w:rPr>
+      <w:rFonts w:cs="OpenSymbol"/>
+    </w:rPr>
+  </w:style>
+  <w:style w:type="character" w:styleId="ListLabel1517">
+    <w:name w:val="ListLabel 1517"/>
+    <w:qFormat/>
+    <w:rPr>
+      <w:rFonts w:cs="OpenSymbol"/>
+    </w:rPr>
+  </w:style>
+  <w:style w:type="character" w:styleId="ListLabel1518">
+    <w:name w:val="ListLabel 1518"/>
+    <w:qFormat/>
+    <w:rPr>
+      <w:rFonts w:cs="OpenSymbol"/>
+    </w:rPr>
+  </w:style>
+  <w:style w:type="character" w:styleId="ListLabel1519">
+    <w:name w:val="ListLabel 1519"/>
+    <w:qFormat/>
+    <w:rPr>
+      <w:rFonts w:cs="OpenSymbol"/>
+    </w:rPr>
+  </w:style>
+  <w:style w:type="character" w:styleId="ListLabel1520">
+    <w:name w:val="ListLabel 1520"/>
+    <w:qFormat/>
+    <w:rPr>
+      <w:rFonts w:cs="OpenSymbol"/>
+    </w:rPr>
+  </w:style>
+  <w:style w:type="character" w:styleId="ListLabel1521">
+    <w:name w:val="ListLabel 1521"/>
+    <w:qFormat/>
+    <w:rPr>
+      <w:rFonts w:cs="OpenSymbol"/>
+    </w:rPr>
+  </w:style>
+  <w:style w:type="character" w:styleId="ListLabel1522">
+    <w:name w:val="ListLabel 1522"/>
+    <w:qFormat/>
+    <w:rPr>
+      <w:rFonts w:cs="OpenSymbol"/>
+    </w:rPr>
+  </w:style>
+  <w:style w:type="character" w:styleId="ListLabel1523">
+    <w:name w:val="ListLabel 1523"/>
+    <w:qFormat/>
+    <w:rPr>
+      <w:rFonts w:cs="OpenSymbol"/>
+    </w:rPr>
+  </w:style>
+  <w:style w:type="character" w:styleId="ListLabel1524">
+    <w:name w:val="ListLabel 1524"/>
+    <w:qFormat/>
+    <w:rPr>
+      <w:rFonts w:cs="OpenSymbol"/>
+    </w:rPr>
+  </w:style>
+  <w:style w:type="character" w:styleId="ListLabel1525">
+    <w:name w:val="ListLabel 1525"/>
+    <w:qFormat/>
+    <w:rPr>
+      <w:rFonts w:cs="OpenSymbol"/>
+    </w:rPr>
+  </w:style>
+  <w:style w:type="character" w:styleId="ListLabel1526">
+    <w:name w:val="ListLabel 1526"/>
+    <w:qFormat/>
+    <w:rPr>
+      <w:rFonts w:cs="OpenSymbol"/>
+    </w:rPr>
+  </w:style>
+  <w:style w:type="character" w:styleId="ListLabel1527">
+    <w:name w:val="ListLabel 1527"/>
+    <w:qFormat/>
+    <w:rPr>
+      <w:rFonts w:cs="OpenSymbol"/>
+    </w:rPr>
+  </w:style>
+  <w:style w:type="character" w:styleId="ListLabel1528">
+    <w:name w:val="ListLabel 1528"/>
+    <w:qFormat/>
+    <w:rPr>
+      <w:rFonts w:cs="OpenSymbol"/>
+    </w:rPr>
+  </w:style>
+  <w:style w:type="character" w:styleId="ListLabel1529">
+    <w:name w:val="ListLabel 1529"/>
+    <w:qFormat/>
+    <w:rPr>
+      <w:rFonts w:cs="OpenSymbol"/>
+    </w:rPr>
+  </w:style>
+  <w:style w:type="character" w:styleId="ListLabel1530">
+    <w:name w:val="ListLabel 1530"/>
+    <w:qFormat/>
+    <w:rPr>
+      <w:rFonts w:cs="OpenSymbol"/>
+    </w:rPr>
+  </w:style>
+  <w:style w:type="character" w:styleId="ListLabel1531">
+    <w:name w:val="ListLabel 1531"/>
+    <w:qFormat/>
+    <w:rPr>
+      <w:rFonts w:cs="OpenSymbol"/>
+    </w:rPr>
+  </w:style>
+  <w:style w:type="character" w:styleId="ListLabel1532">
+    <w:name w:val="ListLabel 1532"/>
+    <w:qFormat/>
+    <w:rPr>
+      <w:rFonts w:cs="OpenSymbol"/>
+    </w:rPr>
+  </w:style>
+  <w:style w:type="character" w:styleId="ListLabel1533">
+    <w:name w:val="ListLabel 1533"/>
+    <w:qFormat/>
+    <w:rPr>
+      <w:rFonts w:cs="OpenSymbol"/>
+    </w:rPr>
+  </w:style>
+  <w:style w:type="character" w:styleId="ListLabel1534">
+    <w:name w:val="ListLabel 1534"/>
+    <w:qFormat/>
+    <w:rPr>
+      <w:rFonts w:cs="OpenSymbol"/>
+    </w:rPr>
+  </w:style>
+  <w:style w:type="character" w:styleId="ListLabel1535">
+    <w:name w:val="ListLabel 1535"/>
+    <w:qFormat/>
+    <w:rPr>
+      <w:rFonts w:cs="OpenSymbol"/>
+    </w:rPr>
+  </w:style>
+  <w:style w:type="character" w:styleId="ListLabel1536">
+    <w:name w:val="ListLabel 1536"/>
+    <w:qFormat/>
+    <w:rPr>
+      <w:rFonts w:cs="OpenSymbol"/>
+    </w:rPr>
+  </w:style>
+  <w:style w:type="character" w:styleId="ListLabel1537">
+    <w:name w:val="ListLabel 1537"/>
+    <w:qFormat/>
+    <w:rPr>
+      <w:rFonts w:cs="OpenSymbol"/>
+    </w:rPr>
+  </w:style>
+  <w:style w:type="character" w:styleId="ListLabel1538">
+    <w:name w:val="ListLabel 1538"/>
+    <w:qFormat/>
+    <w:rPr>
+      <w:rFonts w:cs="OpenSymbol"/>
+    </w:rPr>
+  </w:style>
+  <w:style w:type="character" w:styleId="ListLabel1539">
+    <w:name w:val="ListLabel 1539"/>
+    <w:qFormat/>
+    <w:rPr>
+      <w:rFonts w:cs="OpenSymbol"/>
+    </w:rPr>
+  </w:style>
+  <w:style w:type="character" w:styleId="ListLabel1540">
+    <w:name w:val="ListLabel 1540"/>
+    <w:qFormat/>
+    <w:rPr>
+      <w:rFonts w:cs="OpenSymbol"/>
+    </w:rPr>
+  </w:style>
+  <w:style w:type="character" w:styleId="ListLabel1541">
+    <w:name w:val="ListLabel 1541"/>
+    <w:qFormat/>
+    <w:rPr>
+      <w:rFonts w:cs="OpenSymbol"/>
+    </w:rPr>
+  </w:style>
+  <w:style w:type="character" w:styleId="ListLabel1542">
+    <w:name w:val="ListLabel 1542"/>
+    <w:qFormat/>
+    <w:rPr>
+      <w:rFonts w:cs="OpenSymbol"/>
+    </w:rPr>
+  </w:style>
+  <w:style w:type="character" w:styleId="ListLabel1543">
+    <w:name w:val="ListLabel 1543"/>
+    <w:qFormat/>
+    <w:rPr>
+      <w:rFonts w:cs="OpenSymbol"/>
+    </w:rPr>
+  </w:style>
+  <w:style w:type="character" w:styleId="ListLabel1544">
+    <w:name w:val="ListLabel 1544"/>
+    <w:qFormat/>
+    <w:rPr>
+      <w:rFonts w:cs="OpenSymbol"/>
+    </w:rPr>
+  </w:style>
+  <w:style w:type="character" w:styleId="ListLabel1545">
+    <w:name w:val="ListLabel 1545"/>
+    <w:qFormat/>
+    <w:rPr>
+      <w:rFonts w:cs="OpenSymbol"/>
+    </w:rPr>
+  </w:style>
+  <w:style w:type="character" w:styleId="ListLabel1546">
+    <w:name w:val="ListLabel 1546"/>
+    <w:qFormat/>
+    <w:rPr>
+      <w:rFonts w:cs="OpenSymbol"/>
+    </w:rPr>
+  </w:style>
+  <w:style w:type="character" w:styleId="ListLabel1547">
+    <w:name w:val="ListLabel 1547"/>
+    <w:qFormat/>
+    <w:rPr>
+      <w:rFonts w:cs="OpenSymbol"/>
+    </w:rPr>
+  </w:style>
+  <w:style w:type="character" w:styleId="ListLabel1548">
+    <w:name w:val="ListLabel 1548"/>
+    <w:qFormat/>
+    <w:rPr>
+      <w:rFonts w:cs="OpenSymbol"/>
+    </w:rPr>
+  </w:style>
+  <w:style w:type="character" w:styleId="ListLabel1549">
+    <w:name w:val="ListLabel 1549"/>
+    <w:qFormat/>
+    <w:rPr>
+      <w:rFonts w:cs="OpenSymbol"/>
+    </w:rPr>
+  </w:style>
+  <w:style w:type="character" w:styleId="ListLabel1550">
+    <w:name w:val="ListLabel 1550"/>
+    <w:qFormat/>
+    <w:rPr>
+      <w:rFonts w:cs="OpenSymbol"/>
+    </w:rPr>
+  </w:style>
+  <w:style w:type="character" w:styleId="ListLabel1551">
+    <w:name w:val="ListLabel 1551"/>
+    <w:qFormat/>
+    <w:rPr>
+      <w:rFonts w:cs="OpenSymbol"/>
+    </w:rPr>
+  </w:style>
+  <w:style w:type="character" w:styleId="ListLabel1552">
+    <w:name w:val="ListLabel 1552"/>
+    <w:qFormat/>
+    <w:rPr>
+      <w:rFonts w:cs="OpenSymbol"/>
+    </w:rPr>
+  </w:style>
+  <w:style w:type="character" w:styleId="ListLabel1553">
+    <w:name w:val="ListLabel 1553"/>
+    <w:qFormat/>
+    <w:rPr>
+      <w:rFonts w:cs="OpenSymbol"/>
+    </w:rPr>
+  </w:style>
+  <w:style w:type="character" w:styleId="ListLabel1554">
+    <w:name w:val="ListLabel 1554"/>
+    <w:qFormat/>
+    <w:rPr>
+      <w:rFonts w:cs="OpenSymbol"/>
+    </w:rPr>
+  </w:style>
+  <w:style w:type="character" w:styleId="ListLabel1555">
+    <w:name w:val="ListLabel 1555"/>
+    <w:qFormat/>
+    <w:rPr>
+      <w:rFonts w:cs="OpenSymbol"/>
+    </w:rPr>
+  </w:style>
+  <w:style w:type="character" w:styleId="ListLabel1556">
+    <w:name w:val="ListLabel 1556"/>
+    <w:qFormat/>
+    <w:rPr>
+      <w:rFonts w:cs="OpenSymbol"/>
+      <w:sz w:val="22"/>
+    </w:rPr>
+  </w:style>
+  <w:style w:type="character" w:styleId="ListLabel1557">
+    <w:name w:val="ListLabel 1557"/>
+    <w:qFormat/>
+    <w:rPr>
+      <w:rFonts w:cs="OpenSymbol"/>
+    </w:rPr>
+  </w:style>
+  <w:style w:type="character" w:styleId="ListLabel1558">
+    <w:name w:val="ListLabel 1558"/>
+    <w:qFormat/>
+    <w:rPr>
+      <w:rFonts w:cs="OpenSymbol"/>
+    </w:rPr>
+  </w:style>
+  <w:style w:type="character" w:styleId="ListLabel1559">
+    <w:name w:val="ListLabel 1559"/>
+    <w:qFormat/>
+    <w:rPr>
+      <w:rFonts w:cs="OpenSymbol"/>
+    </w:rPr>
+  </w:style>
+  <w:style w:type="character" w:styleId="ListLabel1560">
+    <w:name w:val="ListLabel 1560"/>
+    <w:qFormat/>
+    <w:rPr>
+      <w:rFonts w:cs="OpenSymbol"/>
+    </w:rPr>
+  </w:style>
+  <w:style w:type="character" w:styleId="ListLabel1561">
+    <w:name w:val="ListLabel 1561"/>
+    <w:qFormat/>
+    <w:rPr>
+      <w:rFonts w:cs="OpenSymbol"/>
+    </w:rPr>
+  </w:style>
+  <w:style w:type="character" w:styleId="ListLabel1562">
+    <w:name w:val="ListLabel 1562"/>
+    <w:qFormat/>
+    <w:rPr>
+      <w:rFonts w:cs="OpenSymbol"/>
+    </w:rPr>
+  </w:style>
+  <w:style w:type="character" w:styleId="ListLabel1563">
+    <w:name w:val="ListLabel 1563"/>
+    <w:qFormat/>
+    <w:rPr>
+      <w:rFonts w:cs="OpenSymbol"/>
+    </w:rPr>
+  </w:style>
+  <w:style w:type="character" w:styleId="ListLabel1564">
+    <w:name w:val="ListLabel 1564"/>
+    <w:qFormat/>
+    <w:rPr>
+      <w:rFonts w:cs="OpenSymbol"/>
+    </w:rPr>
+  </w:style>
+  <w:style w:type="character" w:styleId="ListLabel1565">
+    <w:name w:val="ListLabel 1565"/>
+    <w:qFormat/>
+    <w:rPr>
+      <w:rFonts w:cs="OpenSymbol"/>
+    </w:rPr>
+  </w:style>
+  <w:style w:type="character" w:styleId="ListLabel1566">
+    <w:name w:val="ListLabel 1566"/>
+    <w:qFormat/>
+    <w:rPr>
+      <w:rFonts w:cs="OpenSymbol"/>
+    </w:rPr>
+  </w:style>
+  <w:style w:type="character" w:styleId="ListLabel1567">
+    <w:name w:val="ListLabel 1567"/>
+    <w:qFormat/>
+    <w:rPr>
+      <w:rFonts w:cs="OpenSymbol"/>
+    </w:rPr>
+  </w:style>
+  <w:style w:type="character" w:styleId="ListLabel1568">
+    <w:name w:val="ListLabel 1568"/>
+    <w:qFormat/>
+    <w:rPr>
+      <w:rFonts w:cs="OpenSymbol"/>
+    </w:rPr>
+  </w:style>
+  <w:style w:type="character" w:styleId="ListLabel1569">
+    <w:name w:val="ListLabel 1569"/>
+    <w:qFormat/>
+    <w:rPr>
+      <w:rFonts w:cs="OpenSymbol"/>
+    </w:rPr>
+  </w:style>
+  <w:style w:type="character" w:styleId="ListLabel1570">
+    <w:name w:val="ListLabel 1570"/>
+    <w:qFormat/>
+    <w:rPr>
+      <w:rFonts w:cs="OpenSymbol"/>
+    </w:rPr>
+  </w:style>
+  <w:style w:type="character" w:styleId="ListLabel1571">
+    <w:name w:val="ListLabel 1571"/>
+    <w:qFormat/>
+    <w:rPr>
+      <w:rFonts w:cs="OpenSymbol"/>
+    </w:rPr>
+  </w:style>
+  <w:style w:type="character" w:styleId="ListLabel1572">
+    <w:name w:val="ListLabel 1572"/>
+    <w:qFormat/>
+    <w:rPr>
+      <w:rFonts w:cs="OpenSymbol"/>
+    </w:rPr>
+  </w:style>
+  <w:style w:type="character" w:styleId="ListLabel1573">
+    <w:name w:val="ListLabel 1573"/>
+    <w:qFormat/>
+    <w:rPr>
+      <w:rFonts w:cs="OpenSymbol"/>
+    </w:rPr>
+  </w:style>
+  <w:style w:type="character" w:styleId="ListLabel1574">
+    <w:name w:val="ListLabel 1574"/>
+    <w:qFormat/>
+    <w:rPr>
+      <w:rFonts w:cs="OpenSymbol"/>
+    </w:rPr>
+  </w:style>
+  <w:style w:type="character" w:styleId="ListLabel1575">
+    <w:name w:val="ListLabel 1575"/>
+    <w:qFormat/>
+    <w:rPr>
+      <w:rFonts w:cs="OpenSymbol"/>
+    </w:rPr>
+  </w:style>
+  <w:style w:type="character" w:styleId="ListLabel1576">
+    <w:name w:val="ListLabel 1576"/>
+    <w:qFormat/>
+    <w:rPr>
+      <w:rFonts w:cs="OpenSymbol"/>
+    </w:rPr>
+  </w:style>
+  <w:style w:type="character" w:styleId="ListLabel1577">
+    <w:name w:val="ListLabel 1577"/>
+    <w:qFormat/>
+    <w:rPr>
+      <w:rFonts w:cs="OpenSymbol"/>
+    </w:rPr>
+  </w:style>
+  <w:style w:type="character" w:styleId="ListLabel1578">
+    <w:name w:val="ListLabel 1578"/>
+    <w:qFormat/>
+    <w:rPr>
+      <w:rFonts w:cs="OpenSymbol"/>
+    </w:rPr>
+  </w:style>
+  <w:style w:type="character" w:styleId="ListLabel1579">
+    <w:name w:val="ListLabel 1579"/>
+    <w:qFormat/>
+    <w:rPr>
+      <w:rFonts w:cs="OpenSymbol"/>
+    </w:rPr>
+  </w:style>
+  <w:style w:type="character" w:styleId="ListLabel1580">
+    <w:name w:val="ListLabel 1580"/>
+    <w:qFormat/>
+    <w:rPr>
+      <w:rFonts w:cs="OpenSymbol"/>
+    </w:rPr>
+  </w:style>
+  <w:style w:type="character" w:styleId="ListLabel1581">
+    <w:name w:val="ListLabel 1581"/>
+    <w:qFormat/>
+    <w:rPr>
+      <w:rFonts w:cs="OpenSymbol"/>
+    </w:rPr>
+  </w:style>
+  <w:style w:type="character" w:styleId="ListLabel1582">
+    <w:name w:val="ListLabel 1582"/>
+    <w:qFormat/>
+    <w:rPr>
+      <w:rFonts w:cs="OpenSymbol"/>
+    </w:rPr>
+  </w:style>
+  <w:style w:type="character" w:styleId="ListLabel1583">
+    <w:name w:val="ListLabel 1583"/>
+    <w:qFormat/>
+    <w:rPr>
+      <w:rFonts w:cs="OpenSymbol"/>
+    </w:rPr>
+  </w:style>
+  <w:style w:type="character" w:styleId="ListLabel1584">
+    <w:name w:val="ListLabel 1584"/>
+    <w:qFormat/>
+    <w:rPr>
+      <w:rFonts w:cs="OpenSymbol"/>
+    </w:rPr>
+  </w:style>
+  <w:style w:type="character" w:styleId="ListLabel1585">
+    <w:name w:val="ListLabel 1585"/>
+    <w:qFormat/>
+    <w:rPr>
+      <w:rFonts w:cs="OpenSymbol"/>
+    </w:rPr>
+  </w:style>
+  <w:style w:type="character" w:styleId="ListLabel1586">
+    <w:name w:val="ListLabel 1586"/>
+    <w:qFormat/>
+    <w:rPr>
+      <w:rFonts w:cs="OpenSymbol"/>
+    </w:rPr>
+  </w:style>
+  <w:style w:type="character" w:styleId="ListLabel1587">
+    <w:name w:val="ListLabel 1587"/>
+    <w:qFormat/>
+    <w:rPr>
+      <w:rFonts w:cs="OpenSymbol"/>
+    </w:rPr>
+  </w:style>
+  <w:style w:type="character" w:styleId="ListLabel1588">
+    <w:name w:val="ListLabel 1588"/>
+    <w:qFormat/>
+    <w:rPr>
+      <w:rFonts w:cs="OpenSymbol"/>
+    </w:rPr>
+  </w:style>
+  <w:style w:type="character" w:styleId="ListLabel1589">
+    <w:name w:val="ListLabel 1589"/>
+    <w:qFormat/>
+    <w:rPr>
+      <w:rFonts w:cs="OpenSymbol"/>
+    </w:rPr>
+  </w:style>
+  <w:style w:type="character" w:styleId="ListLabel1590">
+    <w:name w:val="ListLabel 1590"/>
+    <w:qFormat/>
+    <w:rPr>
+      <w:rFonts w:cs="OpenSymbol"/>
+    </w:rPr>
+  </w:style>
+  <w:style w:type="character" w:styleId="ListLabel1591">
+    <w:name w:val="ListLabel 1591"/>
+    <w:qFormat/>
+    <w:rPr>
+      <w:rFonts w:cs="OpenSymbol"/>
+    </w:rPr>
+  </w:style>
+  <w:style w:type="character" w:styleId="ListLabel1592">
+    <w:name w:val="ListLabel 1592"/>
+    <w:qFormat/>
+    <w:rPr>
+      <w:rFonts w:cs="OpenSymbol"/>
+    </w:rPr>
+  </w:style>
+  <w:style w:type="character" w:styleId="ListLabel1593">
+    <w:name w:val="ListLabel 1593"/>
+    <w:qFormat/>
+    <w:rPr>
+      <w:rFonts w:cs="OpenSymbol"/>
+    </w:rPr>
+  </w:style>
+  <w:style w:type="character" w:styleId="ListLabel1594">
+    <w:name w:val="ListLabel 1594"/>
+    <w:qFormat/>
+    <w:rPr>
+      <w:rFonts w:cs="OpenSymbol"/>
+    </w:rPr>
+  </w:style>
+  <w:style w:type="character" w:styleId="ListLabel1595">
+    <w:name w:val="ListLabel 1595"/>
+    <w:qFormat/>
+    <w:rPr>
+      <w:rFonts w:cs="OpenSymbol"/>
+    </w:rPr>
+  </w:style>
+  <w:style w:type="character" w:styleId="ListLabel1596">
+    <w:name w:val="ListLabel 1596"/>
+    <w:qFormat/>
+    <w:rPr>
+      <w:rFonts w:cs="OpenSymbol"/>
+    </w:rPr>
+  </w:style>
+  <w:style w:type="character" w:styleId="ListLabel1597">
+    <w:name w:val="ListLabel 1597"/>
+    <w:qFormat/>
+    <w:rPr>
+      <w:rFonts w:cs="OpenSymbol"/>
+    </w:rPr>
+  </w:style>
+  <w:style w:type="character" w:styleId="ListLabel1598">
+    <w:name w:val="ListLabel 1598"/>
+    <w:qFormat/>
+    <w:rPr>
+      <w:rFonts w:cs="OpenSymbol"/>
+    </w:rPr>
+  </w:style>
+  <w:style w:type="character" w:styleId="ListLabel1599">
+    <w:name w:val="ListLabel 1599"/>
+    <w:qFormat/>
+    <w:rPr>
+      <w:rFonts w:cs="OpenSymbol"/>
+    </w:rPr>
+  </w:style>
+  <w:style w:type="character" w:styleId="ListLabel1600">
+    <w:name w:val="ListLabel 1600"/>
+    <w:qFormat/>
+    <w:rPr>
+      <w:rFonts w:cs="OpenSymbol"/>
+    </w:rPr>
+  </w:style>
+  <w:style w:type="character" w:styleId="ListLabel1601">
+    <w:name w:val="ListLabel 1601"/>
+    <w:qFormat/>
+    <w:rPr>
+      <w:rFonts w:cs="OpenSymbol"/>
+    </w:rPr>
+  </w:style>
+  <w:style w:type="character" w:styleId="ListLabel1602">
+    <w:name w:val="ListLabel 1602"/>
+    <w:qFormat/>
+    <w:rPr>
+      <w:rFonts w:cs="OpenSymbol"/>
+    </w:rPr>
+  </w:style>
+  <w:style w:type="character" w:styleId="ListLabel1603">
+    <w:name w:val="ListLabel 1603"/>
+    <w:qFormat/>
+    <w:rPr>
+      <w:rFonts w:cs="OpenSymbol"/>
+    </w:rPr>
+  </w:style>
+  <w:style w:type="character" w:styleId="ListLabel1604">
+    <w:name w:val="ListLabel 1604"/>
+    <w:qFormat/>
+    <w:rPr>
+      <w:rFonts w:cs="OpenSymbol"/>
+    </w:rPr>
+  </w:style>
+  <w:style w:type="character" w:styleId="ListLabel1605">
+    <w:name w:val="ListLabel 1605"/>
+    <w:qFormat/>
+    <w:rPr>
+      <w:rFonts w:cs="OpenSymbol"/>
+    </w:rPr>
+  </w:style>
+  <w:style w:type="character" w:styleId="ListLabel1606">
+    <w:name w:val="ListLabel 1606"/>
+    <w:qFormat/>
+    <w:rPr>
+      <w:rFonts w:cs="OpenSymbol"/>
+    </w:rPr>
+  </w:style>
+  <w:style w:type="character" w:styleId="ListLabel1607">
+    <w:name w:val="ListLabel 1607"/>
+    <w:qFormat/>
+    <w:rPr>
+      <w:rFonts w:cs="OpenSymbol"/>
+    </w:rPr>
+  </w:style>
+  <w:style w:type="character" w:styleId="ListLabel1608">
+    <w:name w:val="ListLabel 1608"/>
+    <w:qFormat/>
+    <w:rPr>
+      <w:rFonts w:cs="OpenSymbol"/>
+    </w:rPr>
+  </w:style>
+  <w:style w:type="character" w:styleId="ListLabel1609">
+    <w:name w:val="ListLabel 1609"/>
+    <w:qFormat/>
+    <w:rPr>
+      <w:rFonts w:cs="OpenSymbol"/>
+    </w:rPr>
+  </w:style>
+  <w:style w:type="character" w:styleId="ListLabel1610">
+    <w:name w:val="ListLabel 1610"/>
+    <w:qFormat/>
+    <w:rPr>
+      <w:rFonts w:cs="OpenSymbol"/>
+    </w:rPr>
+  </w:style>
+  <w:style w:type="character" w:styleId="ListLabel1611">
+    <w:name w:val="ListLabel 1611"/>
+    <w:qFormat/>
+    <w:rPr>
+      <w:rFonts w:cs="OpenSymbol"/>
+    </w:rPr>
+  </w:style>
+  <w:style w:type="character" w:styleId="ListLabel1612">
+    <w:name w:val="ListLabel 1612"/>
+    <w:qFormat/>
+    <w:rPr>
+      <w:rFonts w:cs="OpenSymbol"/>
+    </w:rPr>
+  </w:style>
+  <w:style w:type="character" w:styleId="ListLabel1613">
+    <w:name w:val="ListLabel 1613"/>
+    <w:qFormat/>
+    <w:rPr>
+      <w:rFonts w:cs="OpenSymbol"/>
+    </w:rPr>
+  </w:style>
+  <w:style w:type="character" w:styleId="ListLabel1614">
+    <w:name w:val="ListLabel 1614"/>
+    <w:qFormat/>
+    <w:rPr>
+      <w:rFonts w:cs="OpenSymbol"/>
+    </w:rPr>
+  </w:style>
+  <w:style w:type="character" w:styleId="ListLabel1615">
+    <w:name w:val="ListLabel 1615"/>
+    <w:qFormat/>
+    <w:rPr>
+      <w:rFonts w:cs="OpenSymbol"/>
+    </w:rPr>
+  </w:style>
+  <w:style w:type="character" w:styleId="ListLabel1616">
+    <w:name w:val="ListLabel 1616"/>
+    <w:qFormat/>
+    <w:rPr>
+      <w:rFonts w:cs="OpenSymbol"/>
+    </w:rPr>
+  </w:style>
+  <w:style w:type="character" w:styleId="ListLabel1617">
+    <w:name w:val="ListLabel 1617"/>
+    <w:qFormat/>
+    <w:rPr>
+      <w:rFonts w:cs="OpenSymbol"/>
+    </w:rPr>
+  </w:style>
+  <w:style w:type="character" w:styleId="ListLabel1618">
+    <w:name w:val="ListLabel 1618"/>
+    <w:qFormat/>
+    <w:rPr>
+      <w:rFonts w:cs="OpenSymbol"/>
+    </w:rPr>
+  </w:style>
+  <w:style w:type="character" w:styleId="ListLabel1619">
+    <w:name w:val="ListLabel 1619"/>
+    <w:qFormat/>
+    <w:rPr>
+      <w:rFonts w:cs="OpenSymbol"/>
+    </w:rPr>
+  </w:style>
+  <w:style w:type="character" w:styleId="ListLabel1620">
+    <w:name w:val="ListLabel 1620"/>
+    <w:qFormat/>
+    <w:rPr>
+      <w:rFonts w:cs="OpenSymbol"/>
+    </w:rPr>
+  </w:style>
+  <w:style w:type="character" w:styleId="ListLabel1621">
+    <w:name w:val="ListLabel 1621"/>
+    <w:qFormat/>
+    <w:rPr>
+      <w:rFonts w:cs="OpenSymbol"/>
+    </w:rPr>
+  </w:style>
+  <w:style w:type="character" w:styleId="ListLabel1622">
+    <w:name w:val="ListLabel 1622"/>
+    <w:qFormat/>
+    <w:rPr>
+      <w:rFonts w:cs="OpenSymbol"/>
+    </w:rPr>
+  </w:style>
+  <w:style w:type="character" w:styleId="ListLabel1623">
+    <w:name w:val="ListLabel 1623"/>
+    <w:qFormat/>
+    <w:rPr>
+      <w:rFonts w:cs="OpenSymbol"/>
+    </w:rPr>
+  </w:style>
+  <w:style w:type="character" w:styleId="ListLabel1624">
+    <w:name w:val="ListLabel 1624"/>
+    <w:qFormat/>
+    <w:rPr>
+      <w:rFonts w:cs="OpenSymbol"/>
+    </w:rPr>
+  </w:style>
+  <w:style w:type="character" w:styleId="ListLabel1625">
+    <w:name w:val="ListLabel 1625"/>
+    <w:qFormat/>
+    <w:rPr>
+      <w:rFonts w:cs="OpenSymbol"/>
+    </w:rPr>
+  </w:style>
+  <w:style w:type="character" w:styleId="ListLabel1626">
+    <w:name w:val="ListLabel 1626"/>
+    <w:qFormat/>
+    <w:rPr>
+      <w:rFonts w:cs="OpenSymbol"/>
+    </w:rPr>
+  </w:style>
+  <w:style w:type="character" w:styleId="ListLabel1627">
+    <w:name w:val="ListLabel 1627"/>
+    <w:qFormat/>
+    <w:rPr>
+      <w:rFonts w:cs="OpenSymbol"/>
+    </w:rPr>
+  </w:style>
+  <w:style w:type="character" w:styleId="ListLabel1628">
+    <w:name w:val="ListLabel 1628"/>
+    <w:qFormat/>
+    <w:rPr>
+      <w:rFonts w:cs="OpenSymbol"/>
+    </w:rPr>
+  </w:style>
+  <w:style w:type="character" w:styleId="ListLabel1629">
+    <w:name w:val="ListLabel 1629"/>
+    <w:qFormat/>
+    <w:rPr>
+      <w:rFonts w:cs="OpenSymbol"/>
+    </w:rPr>
+  </w:style>
+  <w:style w:type="character" w:styleId="ListLabel1630">
+    <w:name w:val="ListLabel 1630"/>
+    <w:qFormat/>
+    <w:rPr>
+      <w:rFonts w:cs="OpenSymbol"/>
+    </w:rPr>
+  </w:style>
+  <w:style w:type="character" w:styleId="ListLabel1631">
+    <w:name w:val="ListLabel 1631"/>
+    <w:qFormat/>
+    <w:rPr>
+      <w:rFonts w:cs="OpenSymbol"/>
+    </w:rPr>
+  </w:style>
+  <w:style w:type="character" w:styleId="ListLabel1632">
+    <w:name w:val="ListLabel 1632"/>
+    <w:qFormat/>
+    <w:rPr>
+      <w:rFonts w:cs="OpenSymbol"/>
+    </w:rPr>
+  </w:style>
+  <w:style w:type="character" w:styleId="ListLabel1633">
+    <w:name w:val="ListLabel 1633"/>
+    <w:qFormat/>
+    <w:rPr>
+      <w:rFonts w:cs="OpenSymbol"/>
+    </w:rPr>
+  </w:style>
+  <w:style w:type="character" w:styleId="ListLabel1634">
+    <w:name w:val="ListLabel 1634"/>
+    <w:qFormat/>
+    <w:rPr>
+      <w:rFonts w:cs="OpenSymbol"/>
+    </w:rPr>
+  </w:style>
+  <w:style w:type="character" w:styleId="ListLabel1635">
+    <w:name w:val="ListLabel 1635"/>
+    <w:qFormat/>
+    <w:rPr>
+      <w:rFonts w:cs="OpenSymbol"/>
+    </w:rPr>
+  </w:style>
+  <w:style w:type="character" w:styleId="ListLabel1636">
+    <w:name w:val="ListLabel 1636"/>
+    <w:qFormat/>
+    <w:rPr>
+      <w:rFonts w:cs="OpenSymbol"/>
+    </w:rPr>
+  </w:style>
+  <w:style w:type="character" w:styleId="ListLabel1637">
+    <w:name w:val="ListLabel 1637"/>
+    <w:qFormat/>
+    <w:rPr>
+      <w:rFonts w:cs="OpenSymbol"/>
+    </w:rPr>
+  </w:style>
+  <w:style w:type="character" w:styleId="ListLabel1638">
+    <w:name w:val="ListLabel 1638"/>
+    <w:qFormat/>
+    <w:rPr>
+      <w:rFonts w:cs="OpenSymbol"/>
+    </w:rPr>
+  </w:style>
+  <w:style w:type="character" w:styleId="ListLabel1639">
+    <w:name w:val="ListLabel 1639"/>
+    <w:qFormat/>
+    <w:rPr>
+      <w:rFonts w:cs="OpenSymbol"/>
+    </w:rPr>
+  </w:style>
+  <w:style w:type="character" w:styleId="ListLabel1640">
+    <w:name w:val="ListLabel 1640"/>
+    <w:qFormat/>
+    <w:rPr>
+      <w:rFonts w:cs="OpenSymbol"/>
+    </w:rPr>
+  </w:style>
+  <w:style w:type="character" w:styleId="ListLabel1641">
+    <w:name w:val="ListLabel 1641"/>
+    <w:qFormat/>
+    <w:rPr>
+      <w:rFonts w:cs="OpenSymbol"/>
+    </w:rPr>
+  </w:style>
+  <w:style w:type="character" w:styleId="ListLabel1642">
+    <w:name w:val="ListLabel 1642"/>
+    <w:qFormat/>
+    <w:rPr>
+      <w:rFonts w:cs="OpenSymbol"/>
+    </w:rPr>
+  </w:style>
+  <w:style w:type="character" w:styleId="ListLabel1643">
+    <w:name w:val="ListLabel 1643"/>
+    <w:qFormat/>
+    <w:rPr>
+      <w:rFonts w:cs="OpenSymbol"/>
+    </w:rPr>
+  </w:style>
+  <w:style w:type="character" w:styleId="ListLabel1644">
+    <w:name w:val="ListLabel 1644"/>
+    <w:qFormat/>
+    <w:rPr>
+      <w:rFonts w:cs="OpenSymbol"/>
+    </w:rPr>
+  </w:style>
+  <w:style w:type="character" w:styleId="ListLabel1645">
+    <w:name w:val="ListLabel 1645"/>
+    <w:qFormat/>
+    <w:rPr>
+      <w:rFonts w:cs="OpenSymbol"/>
+    </w:rPr>
+  </w:style>
+  <w:style w:type="character" w:styleId="ListLabel1646">
+    <w:name w:val="ListLabel 1646"/>
+    <w:qFormat/>
+    <w:rPr>
+      <w:rFonts w:cs="OpenSymbol"/>
+    </w:rPr>
+  </w:style>
+  <w:style w:type="character" w:styleId="ListLabel1647">
+    <w:name w:val="ListLabel 1647"/>
+    <w:qFormat/>
+    <w:rPr>
+      <w:rFonts w:cs="OpenSymbol"/>
+    </w:rPr>
+  </w:style>
+  <w:style w:type="character" w:styleId="ListLabel1648">
+    <w:name w:val="ListLabel 1648"/>
+    <w:qFormat/>
+    <w:rPr>
+      <w:rFonts w:cs="OpenSymbol"/>
+    </w:rPr>
+  </w:style>
+  <w:style w:type="character" w:styleId="ListLabel1649">
+    <w:name w:val="ListLabel 1649"/>
+    <w:qFormat/>
+    <w:rPr>
+      <w:rFonts w:cs="OpenSymbol"/>
+    </w:rPr>
+  </w:style>
+  <w:style w:type="character" w:styleId="ListLabel1650">
+    <w:name w:val="ListLabel 1650"/>
+    <w:qFormat/>
+    <w:rPr>
+      <w:rFonts w:cs="OpenSymbol"/>
+    </w:rPr>
+  </w:style>
+  <w:style w:type="character" w:styleId="ListLabel1651">
+    <w:name w:val="ListLabel 1651"/>
+    <w:qFormat/>
+    <w:rPr>
+      <w:rFonts w:cs="OpenSymbol"/>
+    </w:rPr>
+  </w:style>
+  <w:style w:type="character" w:styleId="ListLabel1652">
+    <w:name w:val="ListLabel 1652"/>
+    <w:qFormat/>
+    <w:rPr>
+      <w:rFonts w:cs="OpenSymbol"/>
+    </w:rPr>
+  </w:style>
+  <w:style w:type="character" w:styleId="ListLabel1653">
+    <w:name w:val="ListLabel 1653"/>
+    <w:qFormat/>
+    <w:rPr>
+      <w:rFonts w:cs="OpenSymbol"/>
+    </w:rPr>
+  </w:style>
+  <w:style w:type="character" w:styleId="ListLabel1654">
+    <w:name w:val="ListLabel 1654"/>
+    <w:qFormat/>
+    <w:rPr>
+      <w:rFonts w:cs="OpenSymbol"/>
+    </w:rPr>
+  </w:style>
+  <w:style w:type="character" w:styleId="ListLabel1655">
+    <w:name w:val="ListLabel 1655"/>
+    <w:qFormat/>
+    <w:rPr>
+      <w:rFonts w:cs="OpenSymbol"/>
+    </w:rPr>
+  </w:style>
+  <w:style w:type="character" w:styleId="ListLabel1656">
+    <w:name w:val="ListLabel 1656"/>
+    <w:qFormat/>
+    <w:rPr>
+      <w:rFonts w:cs="OpenSymbol"/>
+    </w:rPr>
+  </w:style>
+  <w:style w:type="character" w:styleId="ListLabel1657">
+    <w:name w:val="ListLabel 1657"/>
+    <w:qFormat/>
+    <w:rPr>
+      <w:rFonts w:cs="OpenSymbol"/>
+    </w:rPr>
+  </w:style>
+  <w:style w:type="character" w:styleId="ListLabel1658">
+    <w:name w:val="ListLabel 1658"/>
+    <w:qFormat/>
+    <w:rPr>
+      <w:rFonts w:cs="OpenSymbol"/>
+    </w:rPr>
+  </w:style>
+  <w:style w:type="character" w:styleId="ListLabel1659">
+    <w:name w:val="ListLabel 1659"/>
+    <w:qFormat/>
+    <w:rPr>
+      <w:rFonts w:cs="OpenSymbol"/>
+    </w:rPr>
+  </w:style>
+  <w:style w:type="character" w:styleId="ListLabel1660">
+    <w:name w:val="ListLabel 1660"/>
+    <w:qFormat/>
+    <w:rPr>
+      <w:rFonts w:cs="OpenSymbol"/>
+    </w:rPr>
+  </w:style>
+  <w:style w:type="character" w:styleId="ListLabel1661">
+    <w:name w:val="ListLabel 1661"/>
+    <w:qFormat/>
+    <w:rPr>
+      <w:rFonts w:cs="OpenSymbol"/>
+    </w:rPr>
+  </w:style>
+  <w:style w:type="character" w:styleId="ListLabel1662">
+    <w:name w:val="ListLabel 1662"/>
+    <w:qFormat/>
+    <w:rPr>
+      <w:rFonts w:cs="OpenSymbol"/>
+    </w:rPr>
+  </w:style>
+  <w:style w:type="character" w:styleId="ListLabel1663">
+    <w:name w:val="ListLabel 1663"/>
+    <w:qFormat/>
+    <w:rPr>
+      <w:rFonts w:cs="OpenSymbol"/>
+    </w:rPr>
+  </w:style>
+  <w:style w:type="character" w:styleId="ListLabel1664">
+    <w:name w:val="ListLabel 1664"/>
+    <w:qFormat/>
+    <w:rPr>
+      <w:rFonts w:cs="OpenSymbol"/>
+    </w:rPr>
+  </w:style>
+  <w:style w:type="character" w:styleId="ListLabel1665">
+    <w:name w:val="ListLabel 1665"/>
+    <w:qFormat/>
+    <w:rPr>
+      <w:rFonts w:cs="OpenSymbol"/>
+    </w:rPr>
+  </w:style>
+  <w:style w:type="character" w:styleId="ListLabel1666">
+    <w:name w:val="ListLabel 1666"/>
+    <w:qFormat/>
+    <w:rPr>
+      <w:rFonts w:cs="OpenSymbol"/>
+    </w:rPr>
+  </w:style>
+  <w:style w:type="character" w:styleId="ListLabel1667">
+    <w:name w:val="ListLabel 1667"/>
+    <w:qFormat/>
+    <w:rPr>
+      <w:rFonts w:cs="OpenSymbol"/>
+    </w:rPr>
+  </w:style>
+  <w:style w:type="character" w:styleId="ListLabel1668">
+    <w:name w:val="ListLabel 1668"/>
+    <w:qFormat/>
+    <w:rPr>
+      <w:rFonts w:cs="OpenSymbol"/>
+    </w:rPr>
+  </w:style>
+  <w:style w:type="character" w:styleId="ListLabel1669">
+    <w:name w:val="ListLabel 1669"/>
+    <w:qFormat/>
+    <w:rPr>
+      <w:rFonts w:cs="OpenSymbol"/>
+    </w:rPr>
+  </w:style>
+  <w:style w:type="character" w:styleId="ListLabel1670">
+    <w:name w:val="ListLabel 1670"/>
+    <w:qFormat/>
+    <w:rPr>
+      <w:rFonts w:cs="OpenSymbol"/>
+    </w:rPr>
+  </w:style>
+  <w:style w:type="character" w:styleId="ListLabel1671">
+    <w:name w:val="ListLabel 1671"/>
+    <w:qFormat/>
+    <w:rPr>
+      <w:rFonts w:cs="OpenSymbol"/>
+    </w:rPr>
+  </w:style>
+  <w:style w:type="character" w:styleId="ListLabel1672">
+    <w:name w:val="ListLabel 1672"/>
+    <w:qFormat/>
+    <w:rPr>
+      <w:rFonts w:cs="OpenSymbol"/>
+    </w:rPr>
+  </w:style>
+  <w:style w:type="character" w:styleId="ListLabel1673">
+    <w:name w:val="ListLabel 1673"/>
+    <w:qFormat/>
+    <w:rPr/>
+  </w:style>
+  <w:style w:type="character" w:styleId="ListLabel1674">
+    <w:name w:val="ListLabel 1674"/>
+    <w:qFormat/>
+    <w:rPr>
+      <w:lang w:val="en-GB"/>
+    </w:rPr>
+  </w:style>
+  <w:style w:type="character" w:styleId="ListLabel1675">
+    <w:name w:val="ListLabel 1675"/>
+    <w:qFormat/>
+    <w:rPr>
+      <w:u w:val="none"/>
+    </w:rPr>
+  </w:style>
+  <w:style w:type="character" w:styleId="ListLabel1676">
+    <w:name w:val="ListLabel 1676"/>
+    <w:qFormat/>
+    <w:rPr>
+      <w:rFonts w:eastAsia="Calibri"/>
+      <w:color w:val="auto"/>
+      <w:kern w:val="0"/>
+      <w:sz w:val="22"/>
+      <w:szCs w:val="22"/>
+      <w:u w:val="none"/>
+      <w:lang w:val="en-GB" w:eastAsia="en-US" w:bidi="ar-SA"/>
+    </w:rPr>
+  </w:style>
   <w:style w:type="paragraph" w:styleId="Heading">
     <w:name w:val="Heading"/>
     <w:basedOn w:val="Normal"/>

</xml_diff>

<commit_message>
Implemented #50. Adjusted Batch UI. Implemented selection of trace charactereistic w.r.t. the ylabel, import routine and some logic.
</commit_message>
<xml_diff>
--- a/oes_spa.docx
+++ b/oes_spa.docx
@@ -40,7 +40,7 @@
                 <wp:positionV relativeFrom="paragraph">
                   <wp:posOffset>241935</wp:posOffset>
                 </wp:positionV>
-                <wp:extent cx="3703320" cy="1358900"/>
+                <wp:extent cx="3703955" cy="1358900"/>
                 <wp:effectExtent l="0" t="0" r="0" b="0"/>
                 <wp:wrapTopAndBottom/>
                 <wp:docPr id="1" name="Shape1"/>
@@ -51,7 +51,7 @@
                       <wps:spPr>
                         <a:xfrm>
                           <a:off x="0" y="0"/>
-                          <a:ext cx="3702600" cy="1358280"/>
+                          <a:ext cx="3703320" cy="1358280"/>
                         </a:xfrm>
                         <a:prstGeom prst="rect">
                           <a:avLst/>
@@ -72,7 +72,7 @@
                           <w:p>
                             <w:pPr>
                               <w:pStyle w:val="FrameContents"/>
-                              <w:overflowPunct w:val="true"/>
+                              <w:overflowPunct w:val="false"/>
                               <w:spacing w:lineRule="auto" w:line="240" w:before="0" w:after="0"/>
                               <w:rPr>
                                 <w:color w:val="auto"/>
@@ -92,7 +92,7 @@
                           <w:p>
                             <w:pPr>
                               <w:pStyle w:val="FrameContents"/>
-                              <w:overflowPunct w:val="true"/>
+                              <w:overflowPunct w:val="false"/>
                               <w:spacing w:lineRule="auto" w:line="240" w:before="0" w:after="0"/>
                               <w:rPr>
                                 <w:color w:val="auto"/>
@@ -112,7 +112,7 @@
                           <w:p>
                             <w:pPr>
                               <w:pStyle w:val="FrameContents"/>
-                              <w:overflowPunct w:val="true"/>
+                              <w:overflowPunct w:val="false"/>
                               <w:spacing w:lineRule="auto" w:line="240" w:before="0" w:after="0"/>
                               <w:rPr>
                                 <w:color w:val="auto"/>
@@ -127,7 +127,7 @@
                           <w:p>
                             <w:pPr>
                               <w:pStyle w:val="FrameContents"/>
-                              <w:overflowPunct w:val="true"/>
+                              <w:overflowPunct w:val="false"/>
                               <w:spacing w:lineRule="auto" w:line="240" w:before="0" w:after="0"/>
                               <w:rPr/>
                             </w:pPr>
@@ -199,7 +199,7 @@
           </mc:Choice>
           <mc:Fallback>
             <w:pict>
-              <v:rect id="shape_0" ID="Shape1" stroked="f" style="position:absolute;margin-left:10.8pt;margin-top:19.05pt;width:291.5pt;height:106.9pt">
+              <v:rect id="shape_0" ID="Shape1" stroked="f" style="position:absolute;margin-left:10.8pt;margin-top:19.05pt;width:291.55pt;height:106.9pt">
                 <w10:wrap type="square"/>
                 <v:fill o:detectmouseclick="t" on="false"/>
                 <v:stroke color="#3465a4" joinstyle="round" endcap="flat"/>
@@ -208,7 +208,7 @@
                     <w:p>
                       <w:pPr>
                         <w:pStyle w:val="FrameContents"/>
-                        <w:overflowPunct w:val="true"/>
+                        <w:overflowPunct w:val="false"/>
                         <w:spacing w:lineRule="auto" w:line="240" w:before="0" w:after="0"/>
                         <w:rPr>
                           <w:color w:val="auto"/>
@@ -228,7 +228,7 @@
                     <w:p>
                       <w:pPr>
                         <w:pStyle w:val="FrameContents"/>
-                        <w:overflowPunct w:val="true"/>
+                        <w:overflowPunct w:val="false"/>
                         <w:spacing w:lineRule="auto" w:line="240" w:before="0" w:after="0"/>
                         <w:rPr>
                           <w:color w:val="auto"/>
@@ -248,7 +248,7 @@
                     <w:p>
                       <w:pPr>
                         <w:pStyle w:val="FrameContents"/>
-                        <w:overflowPunct w:val="true"/>
+                        <w:overflowPunct w:val="false"/>
                         <w:spacing w:lineRule="auto" w:line="240" w:before="0" w:after="0"/>
                         <w:rPr>
                           <w:color w:val="auto"/>
@@ -263,7 +263,7 @@
                     <w:p>
                       <w:pPr>
                         <w:pStyle w:val="FrameContents"/>
-                        <w:overflowPunct w:val="true"/>
+                        <w:overflowPunct w:val="false"/>
                         <w:spacing w:lineRule="auto" w:line="240" w:before="0" w:after="0"/>
                         <w:rPr/>
                       </w:pPr>
@@ -357,7 +357,7 @@
         <w:pStyle w:val="TextBody"/>
         <w:numPr>
           <w:ilvl w:val="0"/>
-          <w:numId w:val="10"/>
+          <w:numId w:val="11"/>
         </w:numPr>
         <w:tabs>
           <w:tab w:val="clear" w:pos="708"/>
@@ -386,7 +386,7 @@
         <w:pStyle w:val="TextBody"/>
         <w:numPr>
           <w:ilvl w:val="0"/>
-          <w:numId w:val="10"/>
+          <w:numId w:val="11"/>
         </w:numPr>
         <w:tabs>
           <w:tab w:val="clear" w:pos="708"/>
@@ -413,7 +413,7 @@
         <w:pStyle w:val="TextBody"/>
         <w:numPr>
           <w:ilvl w:val="0"/>
-          <w:numId w:val="10"/>
+          <w:numId w:val="11"/>
         </w:numPr>
         <w:tabs>
           <w:tab w:val="clear" w:pos="708"/>
@@ -449,7 +449,7 @@
         <w:pStyle w:val="TextBody"/>
         <w:numPr>
           <w:ilvl w:val="0"/>
-          <w:numId w:val="10"/>
+          <w:numId w:val="11"/>
         </w:numPr>
         <w:tabs>
           <w:tab w:val="clear" w:pos="708"/>
@@ -476,7 +476,7 @@
         <w:pStyle w:val="TextBody"/>
         <w:numPr>
           <w:ilvl w:val="0"/>
-          <w:numId w:val="10"/>
+          <w:numId w:val="11"/>
         </w:numPr>
         <w:tabs>
           <w:tab w:val="clear" w:pos="708"/>
@@ -558,7 +558,7 @@
         <w:pStyle w:val="ListParagraph"/>
         <w:numPr>
           <w:ilvl w:val="0"/>
-          <w:numId w:val="9"/>
+          <w:numId w:val="10"/>
         </w:numPr>
         <w:jc w:val="both"/>
         <w:rPr/>
@@ -573,7 +573,7 @@
         <w:pStyle w:val="ListParagraph"/>
         <w:numPr>
           <w:ilvl w:val="0"/>
-          <w:numId w:val="9"/>
+          <w:numId w:val="10"/>
         </w:numPr>
         <w:jc w:val="both"/>
         <w:rPr/>
@@ -588,7 +588,7 @@
         <w:pStyle w:val="ListParagraph"/>
         <w:numPr>
           <w:ilvl w:val="0"/>
-          <w:numId w:val="9"/>
+          <w:numId w:val="10"/>
         </w:numPr>
         <w:jc w:val="both"/>
         <w:rPr/>
@@ -603,7 +603,7 @@
         <w:pStyle w:val="ListParagraph"/>
         <w:numPr>
           <w:ilvl w:val="1"/>
-          <w:numId w:val="9"/>
+          <w:numId w:val="10"/>
         </w:numPr>
         <w:jc w:val="both"/>
         <w:rPr/>
@@ -622,7 +622,7 @@
         <w:pStyle w:val="ListParagraph"/>
         <w:numPr>
           <w:ilvl w:val="1"/>
-          <w:numId w:val="9"/>
+          <w:numId w:val="10"/>
         </w:numPr>
         <w:jc w:val="both"/>
         <w:rPr/>
@@ -652,7 +652,7 @@
         <w:pStyle w:val="ListParagraph"/>
         <w:numPr>
           <w:ilvl w:val="0"/>
-          <w:numId w:val="9"/>
+          <w:numId w:val="10"/>
         </w:numPr>
         <w:jc w:val="both"/>
         <w:rPr/>
@@ -667,7 +667,7 @@
         <w:pStyle w:val="ListParagraph"/>
         <w:numPr>
           <w:ilvl w:val="0"/>
-          <w:numId w:val="9"/>
+          <w:numId w:val="10"/>
         </w:numPr>
         <w:jc w:val="both"/>
         <w:rPr/>
@@ -682,7 +682,7 @@
         <w:pStyle w:val="ListParagraph"/>
         <w:numPr>
           <w:ilvl w:val="1"/>
-          <w:numId w:val="9"/>
+          <w:numId w:val="10"/>
         </w:numPr>
         <w:jc w:val="both"/>
         <w:rPr/>
@@ -697,7 +697,7 @@
         <w:pStyle w:val="ListParagraph"/>
         <w:numPr>
           <w:ilvl w:val="0"/>
-          <w:numId w:val="9"/>
+          <w:numId w:val="10"/>
         </w:numPr>
         <w:jc w:val="both"/>
         <w:rPr/>
@@ -712,7 +712,7 @@
         <w:pStyle w:val="ListParagraph"/>
         <w:numPr>
           <w:ilvl w:val="1"/>
-          <w:numId w:val="9"/>
+          <w:numId w:val="10"/>
         </w:numPr>
         <w:jc w:val="both"/>
         <w:rPr/>
@@ -738,7 +738,7 @@
         <w:pStyle w:val="ListParagraph"/>
         <w:numPr>
           <w:ilvl w:val="1"/>
-          <w:numId w:val="9"/>
+          <w:numId w:val="10"/>
         </w:numPr>
         <w:jc w:val="both"/>
         <w:rPr/>
@@ -764,7 +764,7 @@
         <w:pStyle w:val="ListParagraph"/>
         <w:numPr>
           <w:ilvl w:val="1"/>
-          <w:numId w:val="9"/>
+          <w:numId w:val="10"/>
         </w:numPr>
         <w:jc w:val="both"/>
         <w:rPr/>
@@ -790,7 +790,7 @@
         <w:pStyle w:val="ListParagraph"/>
         <w:numPr>
           <w:ilvl w:val="1"/>
-          <w:numId w:val="9"/>
+          <w:numId w:val="10"/>
         </w:numPr>
         <w:jc w:val="both"/>
         <w:rPr/>
@@ -816,7 +816,7 @@
         <w:pStyle w:val="ListParagraph"/>
         <w:numPr>
           <w:ilvl w:val="1"/>
-          <w:numId w:val="9"/>
+          <w:numId w:val="10"/>
         </w:numPr>
         <w:jc w:val="both"/>
         <w:rPr/>
@@ -842,7 +842,7 @@
         <w:pStyle w:val="ListParagraph"/>
         <w:numPr>
           <w:ilvl w:val="1"/>
-          <w:numId w:val="9"/>
+          <w:numId w:val="10"/>
         </w:numPr>
         <w:jc w:val="both"/>
         <w:rPr/>
@@ -868,7 +868,7 @@
         <w:pStyle w:val="ListParagraph"/>
         <w:numPr>
           <w:ilvl w:val="1"/>
-          <w:numId w:val="9"/>
+          <w:numId w:val="10"/>
         </w:numPr>
         <w:jc w:val="both"/>
         <w:rPr/>
@@ -894,7 +894,7 @@
         <w:pStyle w:val="ListParagraph"/>
         <w:numPr>
           <w:ilvl w:val="1"/>
-          <w:numId w:val="9"/>
+          <w:numId w:val="10"/>
         </w:numPr>
         <w:jc w:val="both"/>
         <w:rPr/>
@@ -920,7 +920,7 @@
         <w:pStyle w:val="ListParagraph"/>
         <w:numPr>
           <w:ilvl w:val="1"/>
-          <w:numId w:val="9"/>
+          <w:numId w:val="10"/>
         </w:numPr>
         <w:jc w:val="both"/>
         <w:rPr/>
@@ -946,7 +946,7 @@
         <w:pStyle w:val="ListParagraph"/>
         <w:numPr>
           <w:ilvl w:val="1"/>
-          <w:numId w:val="9"/>
+          <w:numId w:val="10"/>
         </w:numPr>
         <w:jc w:val="both"/>
         <w:rPr/>
@@ -972,7 +972,7 @@
         <w:pStyle w:val="ListParagraph"/>
         <w:numPr>
           <w:ilvl w:val="1"/>
-          <w:numId w:val="9"/>
+          <w:numId w:val="10"/>
         </w:numPr>
         <w:jc w:val="both"/>
         <w:rPr/>
@@ -998,7 +998,7 @@
         <w:pStyle w:val="ListParagraph"/>
         <w:numPr>
           <w:ilvl w:val="1"/>
-          <w:numId w:val="9"/>
+          <w:numId w:val="10"/>
         </w:numPr>
         <w:jc w:val="both"/>
         <w:rPr/>
@@ -1030,7 +1030,7 @@
         <w:pStyle w:val="ListParagraph"/>
         <w:numPr>
           <w:ilvl w:val="1"/>
-          <w:numId w:val="9"/>
+          <w:numId w:val="10"/>
         </w:numPr>
         <w:spacing w:before="0" w:after="160"/>
         <w:contextualSpacing/>
@@ -1073,6 +1073,40 @@
       <w:r>
         <w:rPr/>
         <w:t>Concepts</w:t>
+      </w:r>
+    </w:p>
+    <w:p>
+      <w:pPr>
+        <w:pStyle w:val="Heading2"/>
+        <w:numPr>
+          <w:ilvl w:val="1"/>
+          <w:numId w:val="5"/>
+        </w:numPr>
+        <w:rPr/>
+      </w:pPr>
+      <w:r>
+        <w:rPr/>
+        <w:t>Configuration</w:t>
+      </w:r>
+    </w:p>
+    <w:p>
+      <w:pPr>
+        <w:pStyle w:val="TextBody"/>
+        <w:rPr/>
+      </w:pPr>
+      <w:r>
+        <w:rPr/>
+        <w:t>The basic idea of this concept is, that one can import a ConfigLoader-class, that provides a uniform access to a configuration. Therefore in each module the condiguration can be easily loaded.</w:t>
+      </w:r>
+    </w:p>
+    <w:p>
+      <w:pPr>
+        <w:pStyle w:val="TextBody"/>
+        <w:rPr/>
+      </w:pPr>
+      <w:r>
+        <w:rPr/>
+        <w:t>The implementation is based on two files, the module ConfigLoader, which provides a class, and config.yml, which contains the configuration. The class has basically two tasks: First, interaction with the config file (load and save configurations), and second, provides an interface, that other modules can easily access the needed configuration properties. Accordingly to the first task, the class has two methods (load and save) implemented which both uses the path-property. The second task includes properties for each section in the configuration and the corresponding getter methods. But this interface only provides shortcuts for sections in the config.yml-file and not for other .yml-files such as *-fitting.yml files. This requires direct access to the dict via the config-attribute and may look like ConfigLoader.config.[“NAME”].</w:t>
       </w:r>
     </w:p>
     <w:p>
@@ -1086,7 +1120,7 @@
       </w:pPr>
       <w:r>
         <w:rPr/>
-        <w:t>Configuration</w:t>
+        <w:t>Change styles of plots</w:t>
       </w:r>
     </w:p>
     <w:p>
@@ -1096,7 +1130,7 @@
       </w:pPr>
       <w:r>
         <w:rPr/>
-        <w:t>The basic idea of this concept is, that one can import a ConfigLoader-class, that provides a uniform access to a configuration. Therefore in each module the condiguration can be easily loaded.</w:t>
+        <w:t>The basic configuration like color and linestyle can be changed in the config.yml-file in the corresponding part “PLOT”. To add a new style instead of the default setting, one can change a few lines in the module Spectrum.py. In the method “get_markup” one has to add the “linestyle”-key and the corresponding value from the configuration (see also “baseline” as template).</w:t>
       </w:r>
     </w:p>
     <w:p>
@@ -1106,7 +1140,6 @@
       </w:pPr>
       <w:r>
         <w:rPr/>
-        <w:t>The implementation is based on two files, the module ConfigLoader, which provides a class, and config.yml, which contains the configuration. The class has basically two tasks: First, interaction with the config file (load and save configurations), and second, provides an interface, that other modules can easily access the needed configuration properties. Accordingly to the first task, the class has two methods (load and save) implemented which both uses the path-property. The second task includes properties for each section in the configuration and the corresponding getter methods. But this interface only provides shortcuts for sections in the config.yml-file and not for other .yml-files such as *-fitting.yml files. This requires direct access to the dict via the config-attribute and may look like ConfigLoader.config.[“NAME”].</w:t>
       </w:r>
     </w:p>
     <w:p>
@@ -1114,13 +1147,13 @@
         <w:pStyle w:val="Heading2"/>
         <w:numPr>
           <w:ilvl w:val="1"/>
-          <w:numId w:val="3"/>
+          <w:numId w:val="7"/>
         </w:numPr>
         <w:rPr/>
       </w:pPr>
       <w:r>
         <w:rPr/>
-        <w:t>Change styles of plots</w:t>
+        <w:t>Separating UI and logic</w:t>
       </w:r>
     </w:p>
     <w:p>
@@ -1130,102 +1163,17 @@
       </w:pPr>
       <w:r>
         <w:rPr/>
-        <w:t>The basic configuration like color and linestyle can be changed in the config.yml-file in the corresponding part “PLOT”. To add a new style instead of the default setting, one can change a few lines in the module Spectrum.py. In the method “get_markup” one has to add the “linestyle”-key and the corresponding value from the configuration (see also “baseline” as template).</w:t>
+        <w:t>The idea is to seperate the UI and the logic as much as possible to change the behaviour of the UI in a single file (maybe in another config/enum file) and use the other files for the logic, that one has to care as less as possible about the UI when fixing classes and calculation, etc. Therefore, the UI-class has to provide a proper interface to connect to slots and connect functions to signals. So, the properties of ui elements should be accesible via the interface.</w:t>
       </w:r>
     </w:p>
     <w:p>
       <w:pPr>
-        <w:pStyle w:val="TextBody"/>
-        <w:rPr/>
-      </w:pPr>
-      <w:r>
-        <w:rPr/>
-      </w:r>
-    </w:p>
-    <w:p>
-      <w:pPr>
-        <w:pStyle w:val="Heading2"/>
-        <w:numPr>
-          <w:ilvl w:val="1"/>
-          <w:numId w:val="6"/>
-        </w:numPr>
-        <w:rPr/>
-      </w:pPr>
-      <w:r>
-        <w:rPr/>
-        <w:t>Separating UI and logic</w:t>
-      </w:r>
-    </w:p>
-    <w:p>
-      <w:pPr>
-        <w:pStyle w:val="TextBody"/>
-        <w:rPr/>
-      </w:pPr>
-      <w:r>
-        <w:rPr/>
-        <w:t>The idea is to seperate the UI and the logic as much as possible to change the behaviour of the UI in a single file (maybe in another config/enum file) and use the other files for the logic, that one has to care as less as possible about the UI when fixing classes and calculation, etc. Therefore, the UI-class has to provide a proper interface to connect to slots and connect functions to signals. So, the properties of ui elements should be accesible via the interface.</w:t>
-      </w:r>
-    </w:p>
-    <w:p>
-      <w:pPr>
         <w:pStyle w:val="Heading"/>
         <w:rPr/>
       </w:pPr>
       <w:r>
         <w:rPr/>
         <w:t>Signal-Slot-interface</w:t>
-      </w:r>
-    </w:p>
-    <w:p>
-      <w:pPr>
-        <w:pStyle w:val="TextBody"/>
-        <w:numPr>
-          <w:ilvl w:val="0"/>
-          <w:numId w:val="30"/>
-        </w:numPr>
-        <w:rPr/>
-      </w:pPr>
-      <w:r>
-        <w:rPr/>
-        <w:t>Make sense for inputs. Interaction with the ui triggers events and send signals. Easy to implement asynchrounus handling.</w:t>
-      </w:r>
-    </w:p>
-    <w:p>
-      <w:pPr>
-        <w:pStyle w:val="TextBody"/>
-        <w:numPr>
-          <w:ilvl w:val="0"/>
-          <w:numId w:val="30"/>
-        </w:numPr>
-        <w:rPr/>
-      </w:pPr>
-      <w:r>
-        <w:rPr/>
-        <w:t>Most times just one ui element as output, but also some more like in the result section of UIMain.py</w:t>
-      </w:r>
-    </w:p>
-    <w:p>
-      <w:pPr>
-        <w:pStyle w:val="TextBody"/>
-        <w:numPr>
-          <w:ilvl w:val="0"/>
-          <w:numId w:val="30"/>
-        </w:numPr>
-        <w:rPr/>
-      </w:pPr>
-      <w:r>
-        <w:rPr/>
-        <w:t>If the ui is changed, there will be no error raised, due to the signal is lost somewhere but not catched.</w:t>
-      </w:r>
-    </w:p>
-    <w:p>
-      <w:pPr>
-        <w:pStyle w:val="Heading"/>
-        <w:rPr/>
-      </w:pPr>
-      <w:r>
-        <w:rPr/>
-        <w:t>Setter-Getter-methods</w:t>
       </w:r>
     </w:p>
     <w:p>
@@ -1239,7 +1187,7 @@
       </w:pPr>
       <w:r>
         <w:rPr/>
-        <w:t>Easy to implement.</w:t>
+        <w:t>Make sense for inputs. Interaction with the ui triggers events and send signals. Easy to implement asynchrounus handling.</w:t>
       </w:r>
     </w:p>
     <w:p>
@@ -1253,7 +1201,7 @@
       </w:pPr>
       <w:r>
         <w:rPr/>
-        <w:t>Outputs are set “manually”, method call whenever you want to update the value.</w:t>
+        <w:t>Most times just one ui element as output, but also some more like in the result section of UIMain.py</w:t>
       </w:r>
     </w:p>
     <w:p>
@@ -1267,7 +1215,17 @@
       </w:pPr>
       <w:r>
         <w:rPr/>
-        <w:t>Get paramters if the analysis is triggered by an event.</w:t>
+        <w:t>If the ui is changed, there will be no error raised, due to the signal is lost somewhere but not catched.</w:t>
+      </w:r>
+    </w:p>
+    <w:p>
+      <w:pPr>
+        <w:pStyle w:val="Heading"/>
+        <w:rPr/>
+      </w:pPr>
+      <w:r>
+        <w:rPr/>
+        <w:t>Setter-Getter-methods</w:t>
       </w:r>
     </w:p>
     <w:p>
@@ -1275,7 +1233,49 @@
         <w:pStyle w:val="TextBody"/>
         <w:numPr>
           <w:ilvl w:val="0"/>
-          <w:numId w:val="31"/>
+          <w:numId w:val="32"/>
+        </w:numPr>
+        <w:rPr/>
+      </w:pPr>
+      <w:r>
+        <w:rPr/>
+        <w:t>Easy to implement.</w:t>
+      </w:r>
+    </w:p>
+    <w:p>
+      <w:pPr>
+        <w:pStyle w:val="TextBody"/>
+        <w:numPr>
+          <w:ilvl w:val="0"/>
+          <w:numId w:val="32"/>
+        </w:numPr>
+        <w:rPr/>
+      </w:pPr>
+      <w:r>
+        <w:rPr/>
+        <w:t>Outputs are set “manually”, method call whenever you want to update the value.</w:t>
+      </w:r>
+    </w:p>
+    <w:p>
+      <w:pPr>
+        <w:pStyle w:val="TextBody"/>
+        <w:numPr>
+          <w:ilvl w:val="0"/>
+          <w:numId w:val="32"/>
+        </w:numPr>
+        <w:rPr/>
+      </w:pPr>
+      <w:r>
+        <w:rPr/>
+        <w:t>Get paramters if the analysis is triggered by an event.</w:t>
+      </w:r>
+    </w:p>
+    <w:p>
+      <w:pPr>
+        <w:pStyle w:val="TextBody"/>
+        <w:numPr>
+          <w:ilvl w:val="0"/>
+          <w:numId w:val="32"/>
         </w:numPr>
         <w:rPr/>
       </w:pPr>
@@ -1309,7 +1309,7 @@
         <w:pStyle w:val="Heading3"/>
         <w:numPr>
           <w:ilvl w:val="2"/>
-          <w:numId w:val="5"/>
+          <w:numId w:val="6"/>
         </w:numPr>
         <w:rPr/>
       </w:pPr>
@@ -1358,7 +1358,7 @@
         <w:pStyle w:val="TextBody"/>
         <w:numPr>
           <w:ilvl w:val="0"/>
-          <w:numId w:val="27"/>
+          <w:numId w:val="28"/>
         </w:numPr>
         <w:rPr/>
       </w:pPr>
@@ -1375,7 +1375,7 @@
         <w:pStyle w:val="TextBody"/>
         <w:numPr>
           <w:ilvl w:val="1"/>
-          <w:numId w:val="27"/>
+          <w:numId w:val="28"/>
         </w:numPr>
         <w:rPr/>
       </w:pPr>
@@ -1393,7 +1393,7 @@
         <w:pStyle w:val="TextBody"/>
         <w:numPr>
           <w:ilvl w:val="1"/>
-          <w:numId w:val="27"/>
+          <w:numId w:val="28"/>
         </w:numPr>
         <w:rPr/>
       </w:pPr>
@@ -1411,7 +1411,7 @@
         <w:pStyle w:val="TextBody"/>
         <w:numPr>
           <w:ilvl w:val="1"/>
-          <w:numId w:val="27"/>
+          <w:numId w:val="28"/>
         </w:numPr>
         <w:rPr/>
       </w:pPr>
@@ -1428,7 +1428,7 @@
         <w:pStyle w:val="TextBody"/>
         <w:numPr>
           <w:ilvl w:val="0"/>
-          <w:numId w:val="27"/>
+          <w:numId w:val="28"/>
         </w:numPr>
         <w:rPr/>
       </w:pPr>
@@ -1445,7 +1445,7 @@
         <w:pStyle w:val="TextBody"/>
         <w:numPr>
           <w:ilvl w:val="1"/>
-          <w:numId w:val="27"/>
+          <w:numId w:val="28"/>
         </w:numPr>
         <w:rPr/>
       </w:pPr>
@@ -1462,7 +1462,7 @@
         <w:pStyle w:val="TextBody"/>
         <w:numPr>
           <w:ilvl w:val="1"/>
-          <w:numId w:val="27"/>
+          <w:numId w:val="28"/>
         </w:numPr>
         <w:rPr/>
       </w:pPr>
@@ -1479,7 +1479,7 @@
         <w:pStyle w:val="TextBody"/>
         <w:numPr>
           <w:ilvl w:val="1"/>
-          <w:numId w:val="27"/>
+          <w:numId w:val="28"/>
         </w:numPr>
         <w:rPr/>
       </w:pPr>
@@ -1496,7 +1496,7 @@
         <w:pStyle w:val="TextBody"/>
         <w:numPr>
           <w:ilvl w:val="0"/>
-          <w:numId w:val="27"/>
+          <w:numId w:val="28"/>
         </w:numPr>
         <w:rPr/>
       </w:pPr>
@@ -1513,7 +1513,7 @@
         <w:pStyle w:val="TextBody"/>
         <w:numPr>
           <w:ilvl w:val="1"/>
-          <w:numId w:val="27"/>
+          <w:numId w:val="28"/>
         </w:numPr>
         <w:rPr/>
       </w:pPr>
@@ -1530,7 +1530,7 @@
         <w:pStyle w:val="TextBody"/>
         <w:numPr>
           <w:ilvl w:val="1"/>
-          <w:numId w:val="27"/>
+          <w:numId w:val="28"/>
         </w:numPr>
         <w:rPr/>
       </w:pPr>
@@ -1547,7 +1547,7 @@
         <w:pStyle w:val="TextBody"/>
         <w:numPr>
           <w:ilvl w:val="1"/>
-          <w:numId w:val="27"/>
+          <w:numId w:val="28"/>
         </w:numPr>
         <w:rPr/>
       </w:pPr>
@@ -1564,7 +1564,7 @@
         <w:pStyle w:val="TextBody"/>
         <w:numPr>
           <w:ilvl w:val="1"/>
-          <w:numId w:val="27"/>
+          <w:numId w:val="28"/>
         </w:numPr>
         <w:rPr/>
       </w:pPr>
@@ -1581,7 +1581,7 @@
         <w:pStyle w:val="Heading3"/>
         <w:numPr>
           <w:ilvl w:val="2"/>
-          <w:numId w:val="5"/>
+          <w:numId w:val="6"/>
         </w:numPr>
         <w:rPr/>
       </w:pPr>
@@ -1616,7 +1616,7 @@
         <w:pStyle w:val="TextBody"/>
         <w:numPr>
           <w:ilvl w:val="0"/>
-          <w:numId w:val="25"/>
+          <w:numId w:val="26"/>
         </w:numPr>
         <w:rPr/>
       </w:pPr>
@@ -1630,7 +1630,7 @@
         <w:pStyle w:val="TextBody"/>
         <w:numPr>
           <w:ilvl w:val="0"/>
-          <w:numId w:val="25"/>
+          <w:numId w:val="26"/>
         </w:numPr>
         <w:rPr/>
       </w:pPr>
@@ -1644,7 +1644,7 @@
         <w:pStyle w:val="TextBody"/>
         <w:numPr>
           <w:ilvl w:val="1"/>
-          <w:numId w:val="25"/>
+          <w:numId w:val="26"/>
         </w:numPr>
         <w:rPr/>
       </w:pPr>
@@ -1665,7 +1665,7 @@
         <w:pStyle w:val="TextBody"/>
         <w:numPr>
           <w:ilvl w:val="1"/>
-          <w:numId w:val="25"/>
+          <w:numId w:val="26"/>
         </w:numPr>
         <w:rPr>
           <w:i w:val="false"/>
@@ -1686,7 +1686,7 @@
         <w:pStyle w:val="TextBody"/>
         <w:numPr>
           <w:ilvl w:val="0"/>
-          <w:numId w:val="25"/>
+          <w:numId w:val="26"/>
         </w:numPr>
         <w:rPr/>
       </w:pPr>
@@ -1700,7 +1700,7 @@
         <w:pStyle w:val="TextBody"/>
         <w:numPr>
           <w:ilvl w:val="1"/>
-          <w:numId w:val="25"/>
+          <w:numId w:val="26"/>
         </w:numPr>
         <w:rPr/>
       </w:pPr>
@@ -1728,7 +1728,7 @@
         <w:pStyle w:val="TextBody"/>
         <w:numPr>
           <w:ilvl w:val="0"/>
-          <w:numId w:val="25"/>
+          <w:numId w:val="26"/>
         </w:numPr>
         <w:rPr/>
       </w:pPr>
@@ -1742,7 +1742,7 @@
         <w:pStyle w:val="TextBody"/>
         <w:numPr>
           <w:ilvl w:val="1"/>
-          <w:numId w:val="25"/>
+          <w:numId w:val="26"/>
         </w:numPr>
         <w:rPr/>
       </w:pPr>
@@ -1937,7 +1937,7 @@
         <w:pStyle w:val="Heading2"/>
         <w:numPr>
           <w:ilvl w:val="1"/>
-          <w:numId w:val="2"/>
+          <w:numId w:val="3"/>
         </w:numPr>
         <w:rPr/>
       </w:pPr>
@@ -1961,7 +1961,7 @@
         <w:pStyle w:val="TextBody"/>
         <w:numPr>
           <w:ilvl w:val="0"/>
-          <w:numId w:val="29"/>
+          <w:numId w:val="30"/>
         </w:numPr>
         <w:rPr/>
       </w:pPr>
@@ -1987,7 +1987,7 @@
         <w:pStyle w:val="TextBody"/>
         <w:numPr>
           <w:ilvl w:val="0"/>
-          <w:numId w:val="29"/>
+          <w:numId w:val="30"/>
         </w:numPr>
         <w:rPr/>
       </w:pPr>
@@ -2240,7 +2240,7 @@
         <w:pStyle w:val="Normal"/>
         <w:numPr>
           <w:ilvl w:val="0"/>
-          <w:numId w:val="11"/>
+          <w:numId w:val="12"/>
         </w:numPr>
         <w:rPr/>
       </w:pPr>
@@ -2254,7 +2254,7 @@
         <w:pStyle w:val="ListParagraph"/>
         <w:numPr>
           <w:ilvl w:val="0"/>
-          <w:numId w:val="11"/>
+          <w:numId w:val="12"/>
         </w:numPr>
         <w:rPr/>
       </w:pPr>
@@ -2289,7 +2289,7 @@
         <w:pStyle w:val="Normal"/>
         <w:numPr>
           <w:ilvl w:val="0"/>
-          <w:numId w:val="12"/>
+          <w:numId w:val="13"/>
         </w:numPr>
         <w:rPr/>
       </w:pPr>
@@ -2303,7 +2303,7 @@
         <w:pStyle w:val="Normal"/>
         <w:numPr>
           <w:ilvl w:val="1"/>
-          <w:numId w:val="12"/>
+          <w:numId w:val="13"/>
         </w:numPr>
         <w:rPr/>
       </w:pPr>
@@ -2317,51 +2317,13 @@
         <w:pStyle w:val="Normal"/>
         <w:numPr>
           <w:ilvl w:val="1"/>
-          <w:numId w:val="12"/>
+          <w:numId w:val="13"/>
         </w:numPr>
         <w:rPr/>
       </w:pPr>
       <w:r>
         <w:rPr/>
         <w:t>Can be run in terminal or in other test suites.</w:t>
-      </w:r>
-    </w:p>
-    <w:p>
-      <w:pPr>
-        <w:pStyle w:val="Normal"/>
-        <w:numPr>
-          <w:ilvl w:val="0"/>
-          <w:numId w:val="12"/>
-        </w:numPr>
-        <w:rPr/>
-      </w:pPr>
-      <w:r>
-        <w:rPr/>
-        <w:t>Methods: test_method(self, args)</w:t>
-      </w:r>
-    </w:p>
-    <w:p>
-      <w:pPr>
-        <w:pStyle w:val="Normal"/>
-        <w:numPr>
-          <w:ilvl w:val="1"/>
-          <w:numId w:val="12"/>
-        </w:numPr>
-        <w:rPr/>
-      </w:pPr>
-      <w:r>
-        <w:rPr/>
-        <w:t>test_ is necessary to recognize the module as a test method.</w:t>
-      </w:r>
-    </w:p>
-    <w:p>
-      <w:pPr>
-        <w:pStyle w:val="Normal"/>
-        <w:rPr/>
-      </w:pPr>
-      <w:r>
-        <w:rPr/>
-        <w:t>How to run tests:</w:t>
       </w:r>
     </w:p>
     <w:p>
@@ -2375,40 +2337,12 @@
       </w:pPr>
       <w:r>
         <w:rPr/>
-        <w:t>Open Anaconda Prompt</w:t>
+        <w:t>Methods: test_method(self, args)</w:t>
       </w:r>
     </w:p>
     <w:p>
       <w:pPr>
         <w:pStyle w:val="Normal"/>
-        <w:numPr>
-          <w:ilvl w:val="0"/>
-          <w:numId w:val="13"/>
-        </w:numPr>
-        <w:rPr/>
-      </w:pPr>
-      <w:r>
-        <w:rPr/>
-        <w:t>Navigate to the root directory</w:t>
-      </w:r>
-    </w:p>
-    <w:p>
-      <w:pPr>
-        <w:pStyle w:val="Normal"/>
-        <w:numPr>
-          <w:ilvl w:val="0"/>
-          <w:numId w:val="13"/>
-        </w:numPr>
-        <w:rPr/>
-      </w:pPr>
-      <w:r>
-        <w:rPr/>
-        <w:t>Type in: python -m unittest [name]</w:t>
-      </w:r>
-    </w:p>
-    <w:p>
-      <w:pPr>
-        <w:pStyle w:val="ListParagraph"/>
         <w:numPr>
           <w:ilvl w:val="1"/>
           <w:numId w:val="13"/>
@@ -2416,6 +2350,72 @@
         <w:rPr/>
       </w:pPr>
       <w:r>
+        <w:rPr/>
+        <w:t>test_ is necessary to recognize the module as a test method.</w:t>
+      </w:r>
+    </w:p>
+    <w:p>
+      <w:pPr>
+        <w:pStyle w:val="Normal"/>
+        <w:rPr/>
+      </w:pPr>
+      <w:r>
+        <w:rPr/>
+        <w:t>How to run tests:</w:t>
+      </w:r>
+    </w:p>
+    <w:p>
+      <w:pPr>
+        <w:pStyle w:val="Normal"/>
+        <w:numPr>
+          <w:ilvl w:val="0"/>
+          <w:numId w:val="14"/>
+        </w:numPr>
+        <w:rPr/>
+      </w:pPr>
+      <w:r>
+        <w:rPr/>
+        <w:t>Open Anaconda Prompt</w:t>
+      </w:r>
+    </w:p>
+    <w:p>
+      <w:pPr>
+        <w:pStyle w:val="Normal"/>
+        <w:numPr>
+          <w:ilvl w:val="0"/>
+          <w:numId w:val="14"/>
+        </w:numPr>
+        <w:rPr/>
+      </w:pPr>
+      <w:r>
+        <w:rPr/>
+        <w:t>Navigate to the root directory</w:t>
+      </w:r>
+    </w:p>
+    <w:p>
+      <w:pPr>
+        <w:pStyle w:val="Normal"/>
+        <w:numPr>
+          <w:ilvl w:val="0"/>
+          <w:numId w:val="14"/>
+        </w:numPr>
+        <w:rPr/>
+      </w:pPr>
+      <w:r>
+        <w:rPr/>
+        <w:t>Type in: python -m unittest [name]</w:t>
+      </w:r>
+    </w:p>
+    <w:p>
+      <w:pPr>
+        <w:pStyle w:val="ListParagraph"/>
+        <w:numPr>
+          <w:ilvl w:val="1"/>
+          <w:numId w:val="14"/>
+        </w:numPr>
+        <w:rPr/>
+      </w:pPr>
+      <w:r>
         <w:rPr>
           <w:lang w:val="en-GB"/>
         </w:rPr>
@@ -2439,7 +2439,7 @@
         <w:pStyle w:val="ListParagraph"/>
         <w:numPr>
           <w:ilvl w:val="1"/>
-          <w:numId w:val="13"/>
+          <w:numId w:val="14"/>
         </w:numPr>
         <w:rPr/>
       </w:pPr>
@@ -2468,7 +2468,7 @@
         <w:pStyle w:val="ListParagraph"/>
         <w:numPr>
           <w:ilvl w:val="1"/>
-          <w:numId w:val="13"/>
+          <w:numId w:val="14"/>
         </w:numPr>
         <w:rPr>
           <w:lang w:val="en-GB"/>
@@ -2486,7 +2486,7 @@
         <w:pStyle w:val="ListParagraph"/>
         <w:numPr>
           <w:ilvl w:val="0"/>
-          <w:numId w:val="13"/>
+          <w:numId w:val="14"/>
         </w:numPr>
         <w:rPr>
           <w:lang w:val="en-GB"/>
@@ -2504,7 +2504,7 @@
         <w:pStyle w:val="ListParagraph"/>
         <w:numPr>
           <w:ilvl w:val="0"/>
-          <w:numId w:val="13"/>
+          <w:numId w:val="14"/>
         </w:numPr>
         <w:rPr>
           <w:lang w:val="en-GB"/>
@@ -2522,7 +2522,7 @@
         <w:pStyle w:val="Heading2"/>
         <w:numPr>
           <w:ilvl w:val="1"/>
-          <w:numId w:val="8"/>
+          <w:numId w:val="9"/>
         </w:numPr>
         <w:rPr/>
       </w:pPr>
@@ -2546,7 +2546,7 @@
         <w:pStyle w:val="Heading3"/>
         <w:numPr>
           <w:ilvl w:val="2"/>
-          <w:numId w:val="8"/>
+          <w:numId w:val="9"/>
         </w:numPr>
         <w:rPr/>
       </w:pPr>
@@ -2579,7 +2579,7 @@
         <w:pStyle w:val="Heading2"/>
         <w:numPr>
           <w:ilvl w:val="1"/>
-          <w:numId w:val="8"/>
+          <w:numId w:val="9"/>
         </w:numPr>
         <w:rPr/>
       </w:pPr>
@@ -2593,7 +2593,7 @@
         <w:pStyle w:val="Heading3"/>
         <w:numPr>
           <w:ilvl w:val="2"/>
-          <w:numId w:val="8"/>
+          <w:numId w:val="9"/>
         </w:numPr>
         <w:rPr/>
       </w:pPr>
@@ -2623,7 +2623,7 @@
           <mc:Choice Requires="wps">
             <w:drawing>
               <wp:inline distT="0" distB="0" distL="0" distR="0">
-                <wp:extent cx="3007360" cy="649605"/>
+                <wp:extent cx="3007995" cy="649605"/>
                 <wp:effectExtent l="0" t="0" r="0" b="0"/>
                 <wp:docPr id="3" name=""/>
                 <a:graphic xmlns:a="http://schemas.openxmlformats.org/drawingml/2006/main">
@@ -2633,7 +2633,7 @@
                       <wps:spPr>
                         <a:xfrm>
                           <a:off x="0" y="0"/>
-                          <a:ext cx="3006720" cy="649080"/>
+                          <a:ext cx="3007440" cy="649080"/>
                         </a:xfrm>
                         <a:prstGeom prst="rect">
                           <a:avLst/>
@@ -2654,7 +2654,7 @@
                           <w:p>
                             <w:pPr>
                               <w:pStyle w:val="FrameContents"/>
-                              <w:overflowPunct w:val="false"/>
+                              <w:overflowPunct w:val="true"/>
                               <w:spacing w:lineRule="auto" w:line="240" w:before="0" w:after="0"/>
                               <w:rPr>
                                 <w:rFonts w:ascii="Calibri" w:hAnsi="Calibri" w:eastAsia="Calibri"/>
@@ -2674,7 +2674,7 @@
                           <w:p>
                             <w:pPr>
                               <w:pStyle w:val="FrameContents"/>
-                              <w:overflowPunct w:val="false"/>
+                              <w:overflowPunct w:val="true"/>
                               <w:spacing w:lineRule="auto" w:line="240" w:before="0" w:after="0"/>
                               <w:rPr>
                                 <w:color w:val="auto"/>
@@ -2689,7 +2689,7 @@
                           <w:p>
                             <w:pPr>
                               <w:pStyle w:val="FrameContents"/>
-                              <w:overflowPunct w:val="false"/>
+                              <w:overflowPunct w:val="true"/>
                               <w:spacing w:lineRule="auto" w:line="240" w:before="0" w:after="0"/>
                               <w:rPr>
                                 <w:rFonts w:ascii="Calibri" w:hAnsi="Calibri" w:eastAsia="Calibri"/>
@@ -2709,7 +2709,7 @@
                           <w:p>
                             <w:pPr>
                               <w:pStyle w:val="FrameContents"/>
-                              <w:overflowPunct w:val="false"/>
+                              <w:overflowPunct w:val="true"/>
                               <w:spacing w:lineRule="auto" w:line="240" w:before="0" w:after="0"/>
                               <w:rPr/>
                             </w:pPr>
@@ -2735,7 +2735,7 @@
           </mc:Choice>
           <mc:Fallback>
             <w:pict>
-              <v:rect id="shape_0" stroked="f" style="position:absolute;margin-left:0pt;margin-top:-25.55pt;width:236.7pt;height:51.05pt;mso-position-vertical:top">
+              <v:rect id="shape_0" stroked="f" style="position:absolute;margin-left:0pt;margin-top:-51.15pt;width:236.75pt;height:51.05pt;mso-position-vertical:top">
                 <w10:wrap type="square"/>
                 <v:fill o:detectmouseclick="t" on="false"/>
                 <v:stroke color="#3465a4" joinstyle="round" endcap="flat"/>
@@ -2744,7 +2744,7 @@
                     <w:p>
                       <w:pPr>
                         <w:pStyle w:val="FrameContents"/>
-                        <w:overflowPunct w:val="false"/>
+                        <w:overflowPunct w:val="true"/>
                         <w:spacing w:lineRule="auto" w:line="240" w:before="0" w:after="0"/>
                         <w:rPr>
                           <w:rFonts w:ascii="Calibri" w:hAnsi="Calibri" w:eastAsia="Calibri"/>
@@ -2764,7 +2764,7 @@
                     <w:p>
                       <w:pPr>
                         <w:pStyle w:val="FrameContents"/>
-                        <w:overflowPunct w:val="false"/>
+                        <w:overflowPunct w:val="true"/>
                         <w:spacing w:lineRule="auto" w:line="240" w:before="0" w:after="0"/>
                         <w:rPr>
                           <w:color w:val="auto"/>
@@ -2779,7 +2779,7 @@
                     <w:p>
                       <w:pPr>
                         <w:pStyle w:val="FrameContents"/>
-                        <w:overflowPunct w:val="false"/>
+                        <w:overflowPunct w:val="true"/>
                         <w:spacing w:lineRule="auto" w:line="240" w:before="0" w:after="0"/>
                         <w:rPr>
                           <w:rFonts w:ascii="Calibri" w:hAnsi="Calibri" w:eastAsia="Calibri"/>
@@ -2799,7 +2799,7 @@
                     <w:p>
                       <w:pPr>
                         <w:pStyle w:val="FrameContents"/>
-                        <w:overflowPunct w:val="false"/>
+                        <w:overflowPunct w:val="true"/>
                         <w:spacing w:lineRule="auto" w:line="240" w:before="0" w:after="0"/>
                         <w:rPr/>
                       </w:pPr>
@@ -2835,7 +2835,7 @@
         <w:pStyle w:val="Heading3"/>
         <w:numPr>
           <w:ilvl w:val="2"/>
-          <w:numId w:val="8"/>
+          <w:numId w:val="9"/>
         </w:numPr>
         <w:rPr/>
       </w:pPr>
@@ -2883,7 +2883,7 @@
         <w:pStyle w:val="Normal"/>
         <w:numPr>
           <w:ilvl w:val="0"/>
-          <w:numId w:val="15"/>
+          <w:numId w:val="16"/>
         </w:numPr>
         <w:rPr/>
       </w:pPr>
@@ -2901,7 +2901,7 @@
         <w:pStyle w:val="PreformattedText"/>
         <w:numPr>
           <w:ilvl w:val="0"/>
-          <w:numId w:val="14"/>
+          <w:numId w:val="15"/>
         </w:numPr>
         <w:rPr/>
       </w:pPr>
@@ -2930,7 +2930,7 @@
         <w:pStyle w:val="TextBody"/>
         <w:numPr>
           <w:ilvl w:val="0"/>
-          <w:numId w:val="16"/>
+          <w:numId w:val="17"/>
         </w:numPr>
         <w:rPr/>
       </w:pPr>
@@ -2961,7 +2961,7 @@
         <w:pStyle w:val="TextBody"/>
         <w:numPr>
           <w:ilvl w:val="0"/>
-          <w:numId w:val="17"/>
+          <w:numId w:val="18"/>
         </w:numPr>
         <w:rPr/>
       </w:pPr>
@@ -3002,7 +3002,7 @@
         <w:pStyle w:val="PreformattedText"/>
         <w:numPr>
           <w:ilvl w:val="0"/>
-          <w:numId w:val="17"/>
+          <w:numId w:val="18"/>
         </w:numPr>
         <w:rPr/>
       </w:pPr>
@@ -3043,7 +3043,7 @@
         <w:pStyle w:val="TextBody"/>
         <w:numPr>
           <w:ilvl w:val="1"/>
-          <w:numId w:val="17"/>
+          <w:numId w:val="18"/>
         </w:numPr>
         <w:rPr/>
       </w:pPr>
@@ -3081,7 +3081,7 @@
         <w:pStyle w:val="TextBody"/>
         <w:numPr>
           <w:ilvl w:val="1"/>
-          <w:numId w:val="17"/>
+          <w:numId w:val="18"/>
         </w:numPr>
         <w:rPr/>
       </w:pPr>
@@ -3123,7 +3123,7 @@
         <w:pStyle w:val="TextBody"/>
         <w:numPr>
           <w:ilvl w:val="0"/>
-          <w:numId w:val="19"/>
+          <w:numId w:val="20"/>
         </w:numPr>
         <w:rPr/>
       </w:pPr>
@@ -3148,7 +3148,7 @@
         <w:pStyle w:val="TextBody"/>
         <w:numPr>
           <w:ilvl w:val="0"/>
-          <w:numId w:val="18"/>
+          <w:numId w:val="19"/>
         </w:numPr>
         <w:rPr/>
       </w:pPr>
@@ -3171,7 +3171,7 @@
         <w:pStyle w:val="TextBody"/>
         <w:numPr>
           <w:ilvl w:val="0"/>
-          <w:numId w:val="18"/>
+          <w:numId w:val="19"/>
         </w:numPr>
         <w:rPr>
           <w:rStyle w:val="SourceText"/>
@@ -3222,7 +3222,7 @@
         <w:pStyle w:val="TextBody"/>
         <w:numPr>
           <w:ilvl w:val="0"/>
-          <w:numId w:val="21"/>
+          <w:numId w:val="22"/>
         </w:numPr>
         <w:rPr/>
       </w:pPr>
@@ -3247,7 +3247,7 @@
         <w:pStyle w:val="TextBody"/>
         <w:numPr>
           <w:ilvl w:val="0"/>
-          <w:numId w:val="21"/>
+          <w:numId w:val="22"/>
         </w:numPr>
         <w:rPr/>
       </w:pPr>
@@ -3270,7 +3270,7 @@
         <w:pStyle w:val="TextBody"/>
         <w:numPr>
           <w:ilvl w:val="0"/>
-          <w:numId w:val="21"/>
+          <w:numId w:val="22"/>
         </w:numPr>
         <w:rPr/>
       </w:pPr>
@@ -3293,7 +3293,7 @@
         <w:pStyle w:val="TextBody"/>
         <w:numPr>
           <w:ilvl w:val="0"/>
-          <w:numId w:val="21"/>
+          <w:numId w:val="22"/>
         </w:numPr>
         <w:rPr/>
       </w:pPr>
@@ -3335,7 +3335,7 @@
         <w:pStyle w:val="TextBody"/>
         <w:numPr>
           <w:ilvl w:val="0"/>
-          <w:numId w:val="20"/>
+          <w:numId w:val="21"/>
         </w:numPr>
         <w:rPr/>
       </w:pPr>
@@ -3373,7 +3373,7 @@
         <w:pStyle w:val="TextBody"/>
         <w:numPr>
           <w:ilvl w:val="0"/>
-          <w:numId w:val="20"/>
+          <w:numId w:val="21"/>
         </w:numPr>
         <w:rPr/>
       </w:pPr>
@@ -3396,7 +3396,7 @@
         <w:pStyle w:val="TextBody"/>
         <w:numPr>
           <w:ilvl w:val="0"/>
-          <w:numId w:val="20"/>
+          <w:numId w:val="21"/>
         </w:numPr>
         <w:rPr/>
       </w:pPr>
@@ -3419,7 +3419,7 @@
         <w:pStyle w:val="TextBody"/>
         <w:numPr>
           <w:ilvl w:val="0"/>
-          <w:numId w:val="20"/>
+          <w:numId w:val="21"/>
         </w:numPr>
         <w:rPr/>
       </w:pPr>
@@ -3442,7 +3442,7 @@
         <w:pStyle w:val="TextBody"/>
         <w:numPr>
           <w:ilvl w:val="0"/>
-          <w:numId w:val="20"/>
+          <w:numId w:val="21"/>
         </w:numPr>
         <w:rPr/>
       </w:pPr>
@@ -3467,7 +3467,7 @@
         <w:pStyle w:val="TextBody"/>
         <w:numPr>
           <w:ilvl w:val="0"/>
-          <w:numId w:val="20"/>
+          <w:numId w:val="21"/>
         </w:numPr>
         <w:rPr/>
       </w:pPr>
@@ -3492,7 +3492,7 @@
         <w:pStyle w:val="TextBody"/>
         <w:numPr>
           <w:ilvl w:val="0"/>
-          <w:numId w:val="20"/>
+          <w:numId w:val="21"/>
         </w:numPr>
         <w:rPr/>
       </w:pPr>
@@ -3527,7 +3527,7 @@
         <w:pStyle w:val="Heading2"/>
         <w:numPr>
           <w:ilvl w:val="1"/>
-          <w:numId w:val="7"/>
+          <w:numId w:val="8"/>
         </w:numPr>
         <w:rPr/>
       </w:pPr>
@@ -3556,7 +3556,7 @@
         <w:pStyle w:val="TextBody"/>
         <w:numPr>
           <w:ilvl w:val="0"/>
-          <w:numId w:val="24"/>
+          <w:numId w:val="25"/>
         </w:numPr>
         <w:rPr/>
       </w:pPr>
@@ -3573,7 +3573,7 @@
         <w:pStyle w:val="TextBody"/>
         <w:numPr>
           <w:ilvl w:val="0"/>
-          <w:numId w:val="24"/>
+          <w:numId w:val="25"/>
         </w:numPr>
         <w:rPr/>
       </w:pPr>
@@ -3590,7 +3590,7 @@
         <w:pStyle w:val="TextBody"/>
         <w:numPr>
           <w:ilvl w:val="0"/>
-          <w:numId w:val="24"/>
+          <w:numId w:val="25"/>
         </w:numPr>
         <w:rPr/>
       </w:pPr>
@@ -3607,7 +3607,7 @@
         <w:pStyle w:val="TextBody"/>
         <w:numPr>
           <w:ilvl w:val="0"/>
-          <w:numId w:val="24"/>
+          <w:numId w:val="25"/>
         </w:numPr>
         <w:rPr/>
       </w:pPr>
@@ -3624,7 +3624,7 @@
         <w:pStyle w:val="TextBody"/>
         <w:numPr>
           <w:ilvl w:val="0"/>
-          <w:numId w:val="24"/>
+          <w:numId w:val="25"/>
         </w:numPr>
         <w:rPr/>
       </w:pPr>
@@ -3641,7 +3641,7 @@
         <w:pStyle w:val="Heading2"/>
         <w:numPr>
           <w:ilvl w:val="1"/>
-          <w:numId w:val="7"/>
+          <w:numId w:val="8"/>
         </w:numPr>
         <w:rPr/>
       </w:pPr>
@@ -3670,7 +3670,7 @@
         <w:pStyle w:val="TextBody"/>
         <w:numPr>
           <w:ilvl w:val="0"/>
-          <w:numId w:val="28"/>
+          <w:numId w:val="29"/>
         </w:numPr>
         <w:rPr/>
       </w:pPr>
@@ -3687,7 +3687,7 @@
         <w:pStyle w:val="TextBody"/>
         <w:numPr>
           <w:ilvl w:val="1"/>
-          <w:numId w:val="28"/>
+          <w:numId w:val="29"/>
         </w:numPr>
         <w:rPr/>
       </w:pPr>
@@ -3704,7 +3704,7 @@
         <w:pStyle w:val="TextBody"/>
         <w:numPr>
           <w:ilvl w:val="1"/>
-          <w:numId w:val="28"/>
+          <w:numId w:val="29"/>
         </w:numPr>
         <w:rPr/>
       </w:pPr>
@@ -3734,7 +3734,7 @@
         <w:pStyle w:val="TextBody"/>
         <w:numPr>
           <w:ilvl w:val="0"/>
-          <w:numId w:val="22"/>
+          <w:numId w:val="23"/>
         </w:numPr>
         <w:rPr/>
       </w:pPr>
@@ -3750,7 +3750,7 @@
         <w:pStyle w:val="TextBody"/>
         <w:numPr>
           <w:ilvl w:val="0"/>
-          <w:numId w:val="22"/>
+          <w:numId w:val="23"/>
         </w:numPr>
         <w:rPr/>
       </w:pPr>
@@ -3779,7 +3779,7 @@
         <w:pStyle w:val="TextBody"/>
         <w:numPr>
           <w:ilvl w:val="0"/>
-          <w:numId w:val="23"/>
+          <w:numId w:val="24"/>
         </w:numPr>
         <w:rPr/>
       </w:pPr>
@@ -3796,7 +3796,7 @@
         <w:pStyle w:val="TextBody"/>
         <w:numPr>
           <w:ilvl w:val="0"/>
-          <w:numId w:val="23"/>
+          <w:numId w:val="24"/>
         </w:numPr>
         <w:rPr/>
       </w:pPr>
@@ -3811,6 +3811,10 @@
     <w:p>
       <w:pPr>
         <w:pStyle w:val="Heading2"/>
+        <w:numPr>
+          <w:ilvl w:val="1"/>
+          <w:numId w:val="2"/>
+        </w:numPr>
         <w:rPr/>
       </w:pPr>
       <w:r>
@@ -3918,15 +3922,37 @@
     </w:p>
     <w:p>
       <w:pPr>
-        <w:pStyle w:val="Normal"/>
+        <w:pStyle w:val="Heading2"/>
+        <w:rPr/>
+      </w:pPr>
+      <w:r>
         <w:rPr>
-          <w:rFonts w:ascii="Liberation Sans" w:hAnsi="Liberation Sans"/>
+          <w:rStyle w:val="SourceText"/>
         </w:rPr>
-      </w:pPr>
-      <w:r>
-        <w:rPr>
-          <w:rFonts w:ascii="Liberation Sans" w:hAnsi="Liberation Sans"/>
-        </w:rPr>
+        <w:t>yield</w:t>
+      </w:r>
+    </w:p>
+    <w:p>
+      <w:pPr>
+        <w:pStyle w:val="TextBody"/>
+        <w:rPr/>
+      </w:pPr>
+      <w:r>
+        <w:rPr/>
+        <w:t xml:space="preserve">This </w:t>
+      </w:r>
+      <w:r>
+        <w:rPr/>
+        <w:t>keyword may improve the performance if one initialize a empty list, doing some work, appending an element after that work and in the end return the list. The yield keyword “returns” one element at a time, so one do not need to care about large memory polution.</w:t>
+      </w:r>
+    </w:p>
+    <w:p>
+      <w:pPr>
+        <w:pStyle w:val="TextBody"/>
+        <w:rPr/>
+      </w:pPr>
+      <w:r>
+        <w:rPr/>
       </w:r>
     </w:p>
     <w:p>
@@ -3944,7 +3970,7 @@
         <w:pStyle w:val="Normal"/>
         <w:numPr>
           <w:ilvl w:val="0"/>
-          <w:numId w:val="26"/>
+          <w:numId w:val="27"/>
         </w:numPr>
         <w:spacing w:before="0" w:after="160"/>
         <w:rPr/>
@@ -4710,6 +4736,98 @@
   <w:abstractNum w:abstractNumId="9">
     <w:lvl w:ilvl="0">
       <w:start w:val="1"/>
+      <w:numFmt w:val="none"/>
+      <w:suff w:val="nothing"/>
+      <w:lvlText w:val=""/>
+      <w:lvlJc w:val="left"/>
+      <w:pPr>
+        <w:ind w:left="0" w:hanging="0"/>
+      </w:pPr>
+    </w:lvl>
+    <w:lvl w:ilvl="1">
+      <w:start w:val="1"/>
+      <w:numFmt w:val="none"/>
+      <w:suff w:val="nothing"/>
+      <w:lvlText w:val=""/>
+      <w:lvlJc w:val="left"/>
+      <w:pPr>
+        <w:ind w:left="0" w:hanging="0"/>
+      </w:pPr>
+    </w:lvl>
+    <w:lvl w:ilvl="2">
+      <w:start w:val="1"/>
+      <w:numFmt w:val="none"/>
+      <w:suff w:val="nothing"/>
+      <w:lvlText w:val=""/>
+      <w:lvlJc w:val="left"/>
+      <w:pPr>
+        <w:ind w:left="0" w:hanging="0"/>
+      </w:pPr>
+    </w:lvl>
+    <w:lvl w:ilvl="3">
+      <w:start w:val="1"/>
+      <w:numFmt w:val="none"/>
+      <w:suff w:val="nothing"/>
+      <w:lvlText w:val=""/>
+      <w:lvlJc w:val="left"/>
+      <w:pPr>
+        <w:ind w:left="0" w:hanging="0"/>
+      </w:pPr>
+    </w:lvl>
+    <w:lvl w:ilvl="4">
+      <w:start w:val="1"/>
+      <w:numFmt w:val="none"/>
+      <w:suff w:val="nothing"/>
+      <w:lvlText w:val=""/>
+      <w:lvlJc w:val="left"/>
+      <w:pPr>
+        <w:ind w:left="0" w:hanging="0"/>
+      </w:pPr>
+    </w:lvl>
+    <w:lvl w:ilvl="5">
+      <w:start w:val="1"/>
+      <w:numFmt w:val="none"/>
+      <w:suff w:val="nothing"/>
+      <w:lvlText w:val=""/>
+      <w:lvlJc w:val="left"/>
+      <w:pPr>
+        <w:ind w:left="0" w:hanging="0"/>
+      </w:pPr>
+    </w:lvl>
+    <w:lvl w:ilvl="6">
+      <w:start w:val="1"/>
+      <w:numFmt w:val="none"/>
+      <w:suff w:val="nothing"/>
+      <w:lvlText w:val=""/>
+      <w:lvlJc w:val="left"/>
+      <w:pPr>
+        <w:ind w:left="0" w:hanging="0"/>
+      </w:pPr>
+    </w:lvl>
+    <w:lvl w:ilvl="7">
+      <w:start w:val="1"/>
+      <w:numFmt w:val="none"/>
+      <w:suff w:val="nothing"/>
+      <w:lvlText w:val=""/>
+      <w:lvlJc w:val="left"/>
+      <w:pPr>
+        <w:ind w:left="0" w:hanging="0"/>
+      </w:pPr>
+    </w:lvl>
+    <w:lvl w:ilvl="8">
+      <w:start w:val="1"/>
+      <w:numFmt w:val="none"/>
+      <w:suff w:val="nothing"/>
+      <w:lvlText w:val=""/>
+      <w:lvlJc w:val="left"/>
+      <w:pPr>
+        <w:ind w:left="0" w:hanging="0"/>
+      </w:pPr>
+    </w:lvl>
+  </w:abstractNum>
+  <w:abstractNum w:abstractNumId="10">
+    <w:lvl w:ilvl="0">
+      <w:start w:val="1"/>
       <w:numFmt w:val="bullet"/>
       <w:lvlText w:val="-"/>
       <w:lvlJc w:val="left"/>
@@ -4826,7 +4944,7 @@
       </w:rPr>
     </w:lvl>
   </w:abstractNum>
-  <w:abstractNum w:abstractNumId="10">
+  <w:abstractNum w:abstractNumId="11">
     <w:lvl w:ilvl="0">
       <w:start w:val="1"/>
       <w:numFmt w:val="bullet"/>
@@ -4972,7 +5090,7 @@
       </w:rPr>
     </w:lvl>
   </w:abstractNum>
-  <w:abstractNum w:abstractNumId="11">
+  <w:abstractNum w:abstractNumId="12">
     <w:lvl w:ilvl="0">
       <w:start w:val="1"/>
       <w:numFmt w:val="bullet"/>
@@ -5118,7 +5236,7 @@
       </w:rPr>
     </w:lvl>
   </w:abstractNum>
-  <w:abstractNum w:abstractNumId="12">
+  <w:abstractNum w:abstractNumId="13">
     <w:lvl w:ilvl="0">
       <w:start w:val="1"/>
       <w:numFmt w:val="bullet"/>
@@ -5264,7 +5382,7 @@
       </w:rPr>
     </w:lvl>
   </w:abstractNum>
-  <w:abstractNum w:abstractNumId="13">
+  <w:abstractNum w:abstractNumId="14">
     <w:lvl w:ilvl="0">
       <w:start w:val="1"/>
       <w:numFmt w:val="bullet"/>
@@ -5410,7 +5528,7 @@
       </w:rPr>
     </w:lvl>
   </w:abstractNum>
-  <w:abstractNum w:abstractNumId="14">
+  <w:abstractNum w:abstractNumId="15">
     <w:lvl w:ilvl="0">
       <w:start w:val="1"/>
       <w:numFmt w:val="bullet"/>
@@ -5556,7 +5674,7 @@
       </w:rPr>
     </w:lvl>
   </w:abstractNum>
-  <w:abstractNum w:abstractNumId="15">
+  <w:abstractNum w:abstractNumId="16">
     <w:lvl w:ilvl="0">
       <w:start w:val="1"/>
       <w:numFmt w:val="bullet"/>
@@ -5702,7 +5820,7 @@
       </w:rPr>
     </w:lvl>
   </w:abstractNum>
-  <w:abstractNum w:abstractNumId="16">
+  <w:abstractNum w:abstractNumId="17">
     <w:lvl w:ilvl="0">
       <w:start w:val="1"/>
       <w:numFmt w:val="bullet"/>
@@ -5848,7 +5966,7 @@
       </w:rPr>
     </w:lvl>
   </w:abstractNum>
-  <w:abstractNum w:abstractNumId="17">
+  <w:abstractNum w:abstractNumId="18">
     <w:lvl w:ilvl="0">
       <w:start w:val="1"/>
       <w:numFmt w:val="bullet"/>
@@ -5994,7 +6112,7 @@
       </w:rPr>
     </w:lvl>
   </w:abstractNum>
-  <w:abstractNum w:abstractNumId="18">
+  <w:abstractNum w:abstractNumId="19">
     <w:lvl w:ilvl="0">
       <w:start w:val="1"/>
       <w:numFmt w:val="bullet"/>
@@ -6141,7 +6259,7 @@
       </w:rPr>
     </w:lvl>
   </w:abstractNum>
-  <w:abstractNum w:abstractNumId="19">
+  <w:abstractNum w:abstractNumId="20">
     <w:lvl w:ilvl="0">
       <w:start w:val="1"/>
       <w:numFmt w:val="bullet"/>
@@ -6287,7 +6405,7 @@
       </w:rPr>
     </w:lvl>
   </w:abstractNum>
-  <w:abstractNum w:abstractNumId="20">
+  <w:abstractNum w:abstractNumId="21">
     <w:lvl w:ilvl="0">
       <w:start w:val="1"/>
       <w:numFmt w:val="bullet"/>
@@ -6433,7 +6551,7 @@
       </w:rPr>
     </w:lvl>
   </w:abstractNum>
-  <w:abstractNum w:abstractNumId="21">
+  <w:abstractNum w:abstractNumId="22">
     <w:lvl w:ilvl="0">
       <w:start w:val="1"/>
       <w:numFmt w:val="bullet"/>
@@ -6579,7 +6697,7 @@
       </w:rPr>
     </w:lvl>
   </w:abstractNum>
-  <w:abstractNum w:abstractNumId="22">
+  <w:abstractNum w:abstractNumId="23">
     <w:lvl w:ilvl="0">
       <w:start w:val="1"/>
       <w:numFmt w:val="bullet"/>
@@ -6725,7 +6843,7 @@
       </w:rPr>
     </w:lvl>
   </w:abstractNum>
-  <w:abstractNum w:abstractNumId="23">
+  <w:abstractNum w:abstractNumId="24">
     <w:lvl w:ilvl="0">
       <w:start w:val="1"/>
       <w:numFmt w:val="bullet"/>
@@ -6871,7 +6989,7 @@
       </w:rPr>
     </w:lvl>
   </w:abstractNum>
-  <w:abstractNum w:abstractNumId="24">
+  <w:abstractNum w:abstractNumId="25">
     <w:lvl w:ilvl="0">
       <w:start w:val="1"/>
       <w:numFmt w:val="bullet"/>
@@ -7017,7 +7135,7 @@
       </w:rPr>
     </w:lvl>
   </w:abstractNum>
-  <w:abstractNum w:abstractNumId="25">
+  <w:abstractNum w:abstractNumId="26">
     <w:lvl w:ilvl="0">
       <w:start w:val="1"/>
       <w:numFmt w:val="bullet"/>
@@ -7163,7 +7281,7 @@
       </w:rPr>
     </w:lvl>
   </w:abstractNum>
-  <w:abstractNum w:abstractNumId="26">
+  <w:abstractNum w:abstractNumId="27">
     <w:lvl w:ilvl="0">
       <w:start w:val="1"/>
       <w:numFmt w:val="bullet"/>
@@ -7309,7 +7427,7 @@
       </w:rPr>
     </w:lvl>
   </w:abstractNum>
-  <w:abstractNum w:abstractNumId="27">
+  <w:abstractNum w:abstractNumId="28">
     <w:lvl w:ilvl="0">
       <w:start w:val="1"/>
       <w:numFmt w:val="bullet"/>
@@ -7455,7 +7573,7 @@
       </w:rPr>
     </w:lvl>
   </w:abstractNum>
-  <w:abstractNum w:abstractNumId="28">
+  <w:abstractNum w:abstractNumId="29">
     <w:lvl w:ilvl="0">
       <w:start w:val="1"/>
       <w:numFmt w:val="bullet"/>
@@ -7601,7 +7719,7 @@
       </w:rPr>
     </w:lvl>
   </w:abstractNum>
-  <w:abstractNum w:abstractNumId="29">
+  <w:abstractNum w:abstractNumId="30">
     <w:lvl w:ilvl="0">
       <w:start w:val="1"/>
       <w:numFmt w:val="decimal"/>
@@ -7711,7 +7829,7 @@
       </w:pPr>
     </w:lvl>
   </w:abstractNum>
-  <w:abstractNum w:abstractNumId="30">
+  <w:abstractNum w:abstractNumId="31">
     <w:lvl w:ilvl="0">
       <w:start w:val="1"/>
       <w:numFmt w:val="bullet"/>
@@ -7857,7 +7975,7 @@
       </w:rPr>
     </w:lvl>
   </w:abstractNum>
-  <w:abstractNum w:abstractNumId="31">
+  <w:abstractNum w:abstractNumId="32">
     <w:lvl w:ilvl="0">
       <w:start w:val="1"/>
       <w:numFmt w:val="bullet"/>
@@ -8096,6 +8214,9 @@
   <w:num w:numId="31">
     <w:abstractNumId w:val="31"/>
   </w:num>
+  <w:num w:numId="32">
+    <w:abstractNumId w:val="32"/>
+  </w:num>
 </w:numbering>
 </file>
 
@@ -8119,7 +8240,7 @@
     <w:qFormat/>
     <w:pPr>
       <w:widowControl/>
-      <w:overflowPunct w:val="false"/>
+      <w:overflowPunct w:val="true"/>
       <w:bidi w:val="0"/>
       <w:spacing w:lineRule="auto" w:line="259" w:before="0" w:after="160"/>
       <w:jc w:val="left"/>
@@ -20011,6 +20132,1430 @@
       <w:lang w:val="en-GB" w:eastAsia="en-US" w:bidi="ar-SA"/>
     </w:rPr>
   </w:style>
+  <w:style w:type="character" w:styleId="ListLabel1677">
+    <w:name w:val="ListLabel 1677"/>
+    <w:qFormat/>
+    <w:rPr>
+      <w:rFonts w:cs="Calibri"/>
+    </w:rPr>
+  </w:style>
+  <w:style w:type="character" w:styleId="ListLabel1678">
+    <w:name w:val="ListLabel 1678"/>
+    <w:qFormat/>
+    <w:rPr>
+      <w:rFonts w:cs="Courier New"/>
+    </w:rPr>
+  </w:style>
+  <w:style w:type="character" w:styleId="ListLabel1679">
+    <w:name w:val="ListLabel 1679"/>
+    <w:qFormat/>
+    <w:rPr>
+      <w:rFonts w:cs="Wingdings"/>
+    </w:rPr>
+  </w:style>
+  <w:style w:type="character" w:styleId="ListLabel1680">
+    <w:name w:val="ListLabel 1680"/>
+    <w:qFormat/>
+    <w:rPr>
+      <w:rFonts w:cs="Symbol"/>
+    </w:rPr>
+  </w:style>
+  <w:style w:type="character" w:styleId="ListLabel1681">
+    <w:name w:val="ListLabel 1681"/>
+    <w:qFormat/>
+    <w:rPr>
+      <w:rFonts w:cs="Courier New"/>
+    </w:rPr>
+  </w:style>
+  <w:style w:type="character" w:styleId="ListLabel1682">
+    <w:name w:val="ListLabel 1682"/>
+    <w:qFormat/>
+    <w:rPr>
+      <w:rFonts w:cs="Wingdings"/>
+    </w:rPr>
+  </w:style>
+  <w:style w:type="character" w:styleId="ListLabel1683">
+    <w:name w:val="ListLabel 1683"/>
+    <w:qFormat/>
+    <w:rPr>
+      <w:rFonts w:cs="Symbol"/>
+    </w:rPr>
+  </w:style>
+  <w:style w:type="character" w:styleId="ListLabel1684">
+    <w:name w:val="ListLabel 1684"/>
+    <w:qFormat/>
+    <w:rPr>
+      <w:rFonts w:cs="Courier New"/>
+    </w:rPr>
+  </w:style>
+  <w:style w:type="character" w:styleId="ListLabel1685">
+    <w:name w:val="ListLabel 1685"/>
+    <w:qFormat/>
+    <w:rPr>
+      <w:rFonts w:cs="Wingdings"/>
+    </w:rPr>
+  </w:style>
+  <w:style w:type="character" w:styleId="ListLabel1686">
+    <w:name w:val="ListLabel 1686"/>
+    <w:qFormat/>
+    <w:rPr>
+      <w:rFonts w:cs="OpenSymbol"/>
+    </w:rPr>
+  </w:style>
+  <w:style w:type="character" w:styleId="ListLabel1687">
+    <w:name w:val="ListLabel 1687"/>
+    <w:qFormat/>
+    <w:rPr>
+      <w:rFonts w:cs="OpenSymbol"/>
+    </w:rPr>
+  </w:style>
+  <w:style w:type="character" w:styleId="ListLabel1688">
+    <w:name w:val="ListLabel 1688"/>
+    <w:qFormat/>
+    <w:rPr>
+      <w:rFonts w:cs="OpenSymbol"/>
+    </w:rPr>
+  </w:style>
+  <w:style w:type="character" w:styleId="ListLabel1689">
+    <w:name w:val="ListLabel 1689"/>
+    <w:qFormat/>
+    <w:rPr>
+      <w:rFonts w:cs="OpenSymbol"/>
+    </w:rPr>
+  </w:style>
+  <w:style w:type="character" w:styleId="ListLabel1690">
+    <w:name w:val="ListLabel 1690"/>
+    <w:qFormat/>
+    <w:rPr>
+      <w:rFonts w:cs="OpenSymbol"/>
+    </w:rPr>
+  </w:style>
+  <w:style w:type="character" w:styleId="ListLabel1691">
+    <w:name w:val="ListLabel 1691"/>
+    <w:qFormat/>
+    <w:rPr>
+      <w:rFonts w:cs="OpenSymbol"/>
+    </w:rPr>
+  </w:style>
+  <w:style w:type="character" w:styleId="ListLabel1692">
+    <w:name w:val="ListLabel 1692"/>
+    <w:qFormat/>
+    <w:rPr>
+      <w:rFonts w:cs="OpenSymbol"/>
+    </w:rPr>
+  </w:style>
+  <w:style w:type="character" w:styleId="ListLabel1693">
+    <w:name w:val="ListLabel 1693"/>
+    <w:qFormat/>
+    <w:rPr>
+      <w:rFonts w:cs="OpenSymbol"/>
+    </w:rPr>
+  </w:style>
+  <w:style w:type="character" w:styleId="ListLabel1694">
+    <w:name w:val="ListLabel 1694"/>
+    <w:qFormat/>
+    <w:rPr>
+      <w:rFonts w:cs="OpenSymbol"/>
+    </w:rPr>
+  </w:style>
+  <w:style w:type="character" w:styleId="ListLabel1695">
+    <w:name w:val="ListLabel 1695"/>
+    <w:qFormat/>
+    <w:rPr>
+      <w:rFonts w:cs="OpenSymbol"/>
+    </w:rPr>
+  </w:style>
+  <w:style w:type="character" w:styleId="ListLabel1696">
+    <w:name w:val="ListLabel 1696"/>
+    <w:qFormat/>
+    <w:rPr>
+      <w:rFonts w:cs="OpenSymbol"/>
+    </w:rPr>
+  </w:style>
+  <w:style w:type="character" w:styleId="ListLabel1697">
+    <w:name w:val="ListLabel 1697"/>
+    <w:qFormat/>
+    <w:rPr>
+      <w:rFonts w:cs="OpenSymbol"/>
+    </w:rPr>
+  </w:style>
+  <w:style w:type="character" w:styleId="ListLabel1698">
+    <w:name w:val="ListLabel 1698"/>
+    <w:qFormat/>
+    <w:rPr>
+      <w:rFonts w:cs="OpenSymbol"/>
+    </w:rPr>
+  </w:style>
+  <w:style w:type="character" w:styleId="ListLabel1699">
+    <w:name w:val="ListLabel 1699"/>
+    <w:qFormat/>
+    <w:rPr>
+      <w:rFonts w:cs="OpenSymbol"/>
+    </w:rPr>
+  </w:style>
+  <w:style w:type="character" w:styleId="ListLabel1700">
+    <w:name w:val="ListLabel 1700"/>
+    <w:qFormat/>
+    <w:rPr>
+      <w:rFonts w:cs="OpenSymbol"/>
+    </w:rPr>
+  </w:style>
+  <w:style w:type="character" w:styleId="ListLabel1701">
+    <w:name w:val="ListLabel 1701"/>
+    <w:qFormat/>
+    <w:rPr>
+      <w:rFonts w:cs="OpenSymbol"/>
+    </w:rPr>
+  </w:style>
+  <w:style w:type="character" w:styleId="ListLabel1702">
+    <w:name w:val="ListLabel 1702"/>
+    <w:qFormat/>
+    <w:rPr>
+      <w:rFonts w:cs="OpenSymbol"/>
+    </w:rPr>
+  </w:style>
+  <w:style w:type="character" w:styleId="ListLabel1703">
+    <w:name w:val="ListLabel 1703"/>
+    <w:qFormat/>
+    <w:rPr>
+      <w:rFonts w:cs="OpenSymbol"/>
+    </w:rPr>
+  </w:style>
+  <w:style w:type="character" w:styleId="ListLabel1704">
+    <w:name w:val="ListLabel 1704"/>
+    <w:qFormat/>
+    <w:rPr>
+      <w:rFonts w:cs="OpenSymbol"/>
+    </w:rPr>
+  </w:style>
+  <w:style w:type="character" w:styleId="ListLabel1705">
+    <w:name w:val="ListLabel 1705"/>
+    <w:qFormat/>
+    <w:rPr>
+      <w:rFonts w:cs="OpenSymbol"/>
+    </w:rPr>
+  </w:style>
+  <w:style w:type="character" w:styleId="ListLabel1706">
+    <w:name w:val="ListLabel 1706"/>
+    <w:qFormat/>
+    <w:rPr>
+      <w:rFonts w:cs="OpenSymbol"/>
+    </w:rPr>
+  </w:style>
+  <w:style w:type="character" w:styleId="ListLabel1707">
+    <w:name w:val="ListLabel 1707"/>
+    <w:qFormat/>
+    <w:rPr>
+      <w:rFonts w:cs="OpenSymbol"/>
+    </w:rPr>
+  </w:style>
+  <w:style w:type="character" w:styleId="ListLabel1708">
+    <w:name w:val="ListLabel 1708"/>
+    <w:qFormat/>
+    <w:rPr>
+      <w:rFonts w:cs="OpenSymbol"/>
+    </w:rPr>
+  </w:style>
+  <w:style w:type="character" w:styleId="ListLabel1709">
+    <w:name w:val="ListLabel 1709"/>
+    <w:qFormat/>
+    <w:rPr>
+      <w:rFonts w:cs="OpenSymbol"/>
+    </w:rPr>
+  </w:style>
+  <w:style w:type="character" w:styleId="ListLabel1710">
+    <w:name w:val="ListLabel 1710"/>
+    <w:qFormat/>
+    <w:rPr>
+      <w:rFonts w:cs="OpenSymbol"/>
+    </w:rPr>
+  </w:style>
+  <w:style w:type="character" w:styleId="ListLabel1711">
+    <w:name w:val="ListLabel 1711"/>
+    <w:qFormat/>
+    <w:rPr>
+      <w:rFonts w:cs="OpenSymbol"/>
+    </w:rPr>
+  </w:style>
+  <w:style w:type="character" w:styleId="ListLabel1712">
+    <w:name w:val="ListLabel 1712"/>
+    <w:qFormat/>
+    <w:rPr>
+      <w:rFonts w:cs="OpenSymbol"/>
+    </w:rPr>
+  </w:style>
+  <w:style w:type="character" w:styleId="ListLabel1713">
+    <w:name w:val="ListLabel 1713"/>
+    <w:qFormat/>
+    <w:rPr>
+      <w:rFonts w:cs="OpenSymbol"/>
+    </w:rPr>
+  </w:style>
+  <w:style w:type="character" w:styleId="ListLabel1714">
+    <w:name w:val="ListLabel 1714"/>
+    <w:qFormat/>
+    <w:rPr>
+      <w:rFonts w:cs="OpenSymbol"/>
+    </w:rPr>
+  </w:style>
+  <w:style w:type="character" w:styleId="ListLabel1715">
+    <w:name w:val="ListLabel 1715"/>
+    <w:qFormat/>
+    <w:rPr>
+      <w:rFonts w:cs="OpenSymbol"/>
+    </w:rPr>
+  </w:style>
+  <w:style w:type="character" w:styleId="ListLabel1716">
+    <w:name w:val="ListLabel 1716"/>
+    <w:qFormat/>
+    <w:rPr>
+      <w:rFonts w:cs="OpenSymbol"/>
+    </w:rPr>
+  </w:style>
+  <w:style w:type="character" w:styleId="ListLabel1717">
+    <w:name w:val="ListLabel 1717"/>
+    <w:qFormat/>
+    <w:rPr>
+      <w:rFonts w:cs="OpenSymbol"/>
+    </w:rPr>
+  </w:style>
+  <w:style w:type="character" w:styleId="ListLabel1718">
+    <w:name w:val="ListLabel 1718"/>
+    <w:qFormat/>
+    <w:rPr>
+      <w:rFonts w:cs="OpenSymbol"/>
+    </w:rPr>
+  </w:style>
+  <w:style w:type="character" w:styleId="ListLabel1719">
+    <w:name w:val="ListLabel 1719"/>
+    <w:qFormat/>
+    <w:rPr>
+      <w:rFonts w:cs="OpenSymbol"/>
+    </w:rPr>
+  </w:style>
+  <w:style w:type="character" w:styleId="ListLabel1720">
+    <w:name w:val="ListLabel 1720"/>
+    <w:qFormat/>
+    <w:rPr>
+      <w:rFonts w:cs="OpenSymbol"/>
+    </w:rPr>
+  </w:style>
+  <w:style w:type="character" w:styleId="ListLabel1721">
+    <w:name w:val="ListLabel 1721"/>
+    <w:qFormat/>
+    <w:rPr>
+      <w:rFonts w:cs="OpenSymbol"/>
+    </w:rPr>
+  </w:style>
+  <w:style w:type="character" w:styleId="ListLabel1722">
+    <w:name w:val="ListLabel 1722"/>
+    <w:qFormat/>
+    <w:rPr>
+      <w:rFonts w:cs="OpenSymbol"/>
+    </w:rPr>
+  </w:style>
+  <w:style w:type="character" w:styleId="ListLabel1723">
+    <w:name w:val="ListLabel 1723"/>
+    <w:qFormat/>
+    <w:rPr>
+      <w:rFonts w:cs="OpenSymbol"/>
+    </w:rPr>
+  </w:style>
+  <w:style w:type="character" w:styleId="ListLabel1724">
+    <w:name w:val="ListLabel 1724"/>
+    <w:qFormat/>
+    <w:rPr>
+      <w:rFonts w:cs="OpenSymbol"/>
+    </w:rPr>
+  </w:style>
+  <w:style w:type="character" w:styleId="ListLabel1725">
+    <w:name w:val="ListLabel 1725"/>
+    <w:qFormat/>
+    <w:rPr>
+      <w:rFonts w:cs="OpenSymbol"/>
+    </w:rPr>
+  </w:style>
+  <w:style w:type="character" w:styleId="ListLabel1726">
+    <w:name w:val="ListLabel 1726"/>
+    <w:qFormat/>
+    <w:rPr>
+      <w:rFonts w:cs="OpenSymbol"/>
+    </w:rPr>
+  </w:style>
+  <w:style w:type="character" w:styleId="ListLabel1727">
+    <w:name w:val="ListLabel 1727"/>
+    <w:qFormat/>
+    <w:rPr>
+      <w:rFonts w:cs="OpenSymbol"/>
+    </w:rPr>
+  </w:style>
+  <w:style w:type="character" w:styleId="ListLabel1728">
+    <w:name w:val="ListLabel 1728"/>
+    <w:qFormat/>
+    <w:rPr>
+      <w:rFonts w:cs="OpenSymbol"/>
+    </w:rPr>
+  </w:style>
+  <w:style w:type="character" w:styleId="ListLabel1729">
+    <w:name w:val="ListLabel 1729"/>
+    <w:qFormat/>
+    <w:rPr>
+      <w:rFonts w:cs="OpenSymbol"/>
+    </w:rPr>
+  </w:style>
+  <w:style w:type="character" w:styleId="ListLabel1730">
+    <w:name w:val="ListLabel 1730"/>
+    <w:qFormat/>
+    <w:rPr>
+      <w:rFonts w:cs="OpenSymbol"/>
+    </w:rPr>
+  </w:style>
+  <w:style w:type="character" w:styleId="ListLabel1731">
+    <w:name w:val="ListLabel 1731"/>
+    <w:qFormat/>
+    <w:rPr>
+      <w:rFonts w:cs="OpenSymbol"/>
+    </w:rPr>
+  </w:style>
+  <w:style w:type="character" w:styleId="ListLabel1732">
+    <w:name w:val="ListLabel 1732"/>
+    <w:qFormat/>
+    <w:rPr>
+      <w:rFonts w:cs="OpenSymbol"/>
+    </w:rPr>
+  </w:style>
+  <w:style w:type="character" w:styleId="ListLabel1733">
+    <w:name w:val="ListLabel 1733"/>
+    <w:qFormat/>
+    <w:rPr>
+      <w:rFonts w:cs="OpenSymbol"/>
+    </w:rPr>
+  </w:style>
+  <w:style w:type="character" w:styleId="ListLabel1734">
+    <w:name w:val="ListLabel 1734"/>
+    <w:qFormat/>
+    <w:rPr>
+      <w:rFonts w:cs="OpenSymbol"/>
+    </w:rPr>
+  </w:style>
+  <w:style w:type="character" w:styleId="ListLabel1735">
+    <w:name w:val="ListLabel 1735"/>
+    <w:qFormat/>
+    <w:rPr>
+      <w:rFonts w:cs="OpenSymbol"/>
+    </w:rPr>
+  </w:style>
+  <w:style w:type="character" w:styleId="ListLabel1736">
+    <w:name w:val="ListLabel 1736"/>
+    <w:qFormat/>
+    <w:rPr>
+      <w:rFonts w:cs="OpenSymbol"/>
+    </w:rPr>
+  </w:style>
+  <w:style w:type="character" w:styleId="ListLabel1737">
+    <w:name w:val="ListLabel 1737"/>
+    <w:qFormat/>
+    <w:rPr>
+      <w:rFonts w:cs="OpenSymbol"/>
+    </w:rPr>
+  </w:style>
+  <w:style w:type="character" w:styleId="ListLabel1738">
+    <w:name w:val="ListLabel 1738"/>
+    <w:qFormat/>
+    <w:rPr>
+      <w:rFonts w:cs="OpenSymbol"/>
+    </w:rPr>
+  </w:style>
+  <w:style w:type="character" w:styleId="ListLabel1739">
+    <w:name w:val="ListLabel 1739"/>
+    <w:qFormat/>
+    <w:rPr>
+      <w:rFonts w:cs="OpenSymbol"/>
+    </w:rPr>
+  </w:style>
+  <w:style w:type="character" w:styleId="ListLabel1740">
+    <w:name w:val="ListLabel 1740"/>
+    <w:qFormat/>
+    <w:rPr>
+      <w:rFonts w:cs="OpenSymbol"/>
+    </w:rPr>
+  </w:style>
+  <w:style w:type="character" w:styleId="ListLabel1741">
+    <w:name w:val="ListLabel 1741"/>
+    <w:qFormat/>
+    <w:rPr>
+      <w:rFonts w:cs="OpenSymbol"/>
+    </w:rPr>
+  </w:style>
+  <w:style w:type="character" w:styleId="ListLabel1742">
+    <w:name w:val="ListLabel 1742"/>
+    <w:qFormat/>
+    <w:rPr>
+      <w:rFonts w:cs="OpenSymbol"/>
+    </w:rPr>
+  </w:style>
+  <w:style w:type="character" w:styleId="ListLabel1743">
+    <w:name w:val="ListLabel 1743"/>
+    <w:qFormat/>
+    <w:rPr>
+      <w:rFonts w:cs="OpenSymbol"/>
+    </w:rPr>
+  </w:style>
+  <w:style w:type="character" w:styleId="ListLabel1744">
+    <w:name w:val="ListLabel 1744"/>
+    <w:qFormat/>
+    <w:rPr>
+      <w:rFonts w:cs="OpenSymbol"/>
+    </w:rPr>
+  </w:style>
+  <w:style w:type="character" w:styleId="ListLabel1745">
+    <w:name w:val="ListLabel 1745"/>
+    <w:qFormat/>
+    <w:rPr>
+      <w:rFonts w:cs="OpenSymbol"/>
+    </w:rPr>
+  </w:style>
+  <w:style w:type="character" w:styleId="ListLabel1746">
+    <w:name w:val="ListLabel 1746"/>
+    <w:qFormat/>
+    <w:rPr>
+      <w:rFonts w:cs="OpenSymbol"/>
+    </w:rPr>
+  </w:style>
+  <w:style w:type="character" w:styleId="ListLabel1747">
+    <w:name w:val="ListLabel 1747"/>
+    <w:qFormat/>
+    <w:rPr>
+      <w:rFonts w:cs="OpenSymbol"/>
+    </w:rPr>
+  </w:style>
+  <w:style w:type="character" w:styleId="ListLabel1748">
+    <w:name w:val="ListLabel 1748"/>
+    <w:qFormat/>
+    <w:rPr>
+      <w:rFonts w:cs="OpenSymbol"/>
+    </w:rPr>
+  </w:style>
+  <w:style w:type="character" w:styleId="ListLabel1749">
+    <w:name w:val="ListLabel 1749"/>
+    <w:qFormat/>
+    <w:rPr>
+      <w:rFonts w:cs="OpenSymbol"/>
+    </w:rPr>
+  </w:style>
+  <w:style w:type="character" w:styleId="ListLabel1750">
+    <w:name w:val="ListLabel 1750"/>
+    <w:qFormat/>
+    <w:rPr>
+      <w:rFonts w:cs="OpenSymbol"/>
+    </w:rPr>
+  </w:style>
+  <w:style w:type="character" w:styleId="ListLabel1751">
+    <w:name w:val="ListLabel 1751"/>
+    <w:qFormat/>
+    <w:rPr>
+      <w:rFonts w:cs="OpenSymbol"/>
+    </w:rPr>
+  </w:style>
+  <w:style w:type="character" w:styleId="ListLabel1752">
+    <w:name w:val="ListLabel 1752"/>
+    <w:qFormat/>
+    <w:rPr>
+      <w:rFonts w:cs="OpenSymbol"/>
+    </w:rPr>
+  </w:style>
+  <w:style w:type="character" w:styleId="ListLabel1753">
+    <w:name w:val="ListLabel 1753"/>
+    <w:qFormat/>
+    <w:rPr>
+      <w:rFonts w:cs="OpenSymbol"/>
+    </w:rPr>
+  </w:style>
+  <w:style w:type="character" w:styleId="ListLabel1754">
+    <w:name w:val="ListLabel 1754"/>
+    <w:qFormat/>
+    <w:rPr>
+      <w:rFonts w:cs="OpenSymbol"/>
+    </w:rPr>
+  </w:style>
+  <w:style w:type="character" w:styleId="ListLabel1755">
+    <w:name w:val="ListLabel 1755"/>
+    <w:qFormat/>
+    <w:rPr>
+      <w:rFonts w:cs="OpenSymbol"/>
+    </w:rPr>
+  </w:style>
+  <w:style w:type="character" w:styleId="ListLabel1756">
+    <w:name w:val="ListLabel 1756"/>
+    <w:qFormat/>
+    <w:rPr>
+      <w:rFonts w:cs="OpenSymbol"/>
+    </w:rPr>
+  </w:style>
+  <w:style w:type="character" w:styleId="ListLabel1757">
+    <w:name w:val="ListLabel 1757"/>
+    <w:qFormat/>
+    <w:rPr>
+      <w:rFonts w:cs="OpenSymbol"/>
+    </w:rPr>
+  </w:style>
+  <w:style w:type="character" w:styleId="ListLabel1758">
+    <w:name w:val="ListLabel 1758"/>
+    <w:qFormat/>
+    <w:rPr>
+      <w:rFonts w:cs="OpenSymbol"/>
+      <w:sz w:val="22"/>
+    </w:rPr>
+  </w:style>
+  <w:style w:type="character" w:styleId="ListLabel1759">
+    <w:name w:val="ListLabel 1759"/>
+    <w:qFormat/>
+    <w:rPr>
+      <w:rFonts w:cs="OpenSymbol"/>
+    </w:rPr>
+  </w:style>
+  <w:style w:type="character" w:styleId="ListLabel1760">
+    <w:name w:val="ListLabel 1760"/>
+    <w:qFormat/>
+    <w:rPr>
+      <w:rFonts w:cs="OpenSymbol"/>
+    </w:rPr>
+  </w:style>
+  <w:style w:type="character" w:styleId="ListLabel1761">
+    <w:name w:val="ListLabel 1761"/>
+    <w:qFormat/>
+    <w:rPr>
+      <w:rFonts w:cs="OpenSymbol"/>
+    </w:rPr>
+  </w:style>
+  <w:style w:type="character" w:styleId="ListLabel1762">
+    <w:name w:val="ListLabel 1762"/>
+    <w:qFormat/>
+    <w:rPr>
+      <w:rFonts w:cs="OpenSymbol"/>
+    </w:rPr>
+  </w:style>
+  <w:style w:type="character" w:styleId="ListLabel1763">
+    <w:name w:val="ListLabel 1763"/>
+    <w:qFormat/>
+    <w:rPr>
+      <w:rFonts w:cs="OpenSymbol"/>
+    </w:rPr>
+  </w:style>
+  <w:style w:type="character" w:styleId="ListLabel1764">
+    <w:name w:val="ListLabel 1764"/>
+    <w:qFormat/>
+    <w:rPr>
+      <w:rFonts w:cs="OpenSymbol"/>
+    </w:rPr>
+  </w:style>
+  <w:style w:type="character" w:styleId="ListLabel1765">
+    <w:name w:val="ListLabel 1765"/>
+    <w:qFormat/>
+    <w:rPr>
+      <w:rFonts w:cs="OpenSymbol"/>
+    </w:rPr>
+  </w:style>
+  <w:style w:type="character" w:styleId="ListLabel1766">
+    <w:name w:val="ListLabel 1766"/>
+    <w:qFormat/>
+    <w:rPr>
+      <w:rFonts w:cs="OpenSymbol"/>
+    </w:rPr>
+  </w:style>
+  <w:style w:type="character" w:styleId="ListLabel1767">
+    <w:name w:val="ListLabel 1767"/>
+    <w:qFormat/>
+    <w:rPr>
+      <w:rFonts w:cs="OpenSymbol"/>
+    </w:rPr>
+  </w:style>
+  <w:style w:type="character" w:styleId="ListLabel1768">
+    <w:name w:val="ListLabel 1768"/>
+    <w:qFormat/>
+    <w:rPr>
+      <w:rFonts w:cs="OpenSymbol"/>
+    </w:rPr>
+  </w:style>
+  <w:style w:type="character" w:styleId="ListLabel1769">
+    <w:name w:val="ListLabel 1769"/>
+    <w:qFormat/>
+    <w:rPr>
+      <w:rFonts w:cs="OpenSymbol"/>
+    </w:rPr>
+  </w:style>
+  <w:style w:type="character" w:styleId="ListLabel1770">
+    <w:name w:val="ListLabel 1770"/>
+    <w:qFormat/>
+    <w:rPr>
+      <w:rFonts w:cs="OpenSymbol"/>
+    </w:rPr>
+  </w:style>
+  <w:style w:type="character" w:styleId="ListLabel1771">
+    <w:name w:val="ListLabel 1771"/>
+    <w:qFormat/>
+    <w:rPr>
+      <w:rFonts w:cs="OpenSymbol"/>
+    </w:rPr>
+  </w:style>
+  <w:style w:type="character" w:styleId="ListLabel1772">
+    <w:name w:val="ListLabel 1772"/>
+    <w:qFormat/>
+    <w:rPr>
+      <w:rFonts w:cs="OpenSymbol"/>
+    </w:rPr>
+  </w:style>
+  <w:style w:type="character" w:styleId="ListLabel1773">
+    <w:name w:val="ListLabel 1773"/>
+    <w:qFormat/>
+    <w:rPr>
+      <w:rFonts w:cs="OpenSymbol"/>
+    </w:rPr>
+  </w:style>
+  <w:style w:type="character" w:styleId="ListLabel1774">
+    <w:name w:val="ListLabel 1774"/>
+    <w:qFormat/>
+    <w:rPr>
+      <w:rFonts w:cs="OpenSymbol"/>
+    </w:rPr>
+  </w:style>
+  <w:style w:type="character" w:styleId="ListLabel1775">
+    <w:name w:val="ListLabel 1775"/>
+    <w:qFormat/>
+    <w:rPr>
+      <w:rFonts w:cs="OpenSymbol"/>
+    </w:rPr>
+  </w:style>
+  <w:style w:type="character" w:styleId="ListLabel1776">
+    <w:name w:val="ListLabel 1776"/>
+    <w:qFormat/>
+    <w:rPr>
+      <w:rFonts w:cs="OpenSymbol"/>
+    </w:rPr>
+  </w:style>
+  <w:style w:type="character" w:styleId="ListLabel1777">
+    <w:name w:val="ListLabel 1777"/>
+    <w:qFormat/>
+    <w:rPr>
+      <w:rFonts w:cs="OpenSymbol"/>
+    </w:rPr>
+  </w:style>
+  <w:style w:type="character" w:styleId="ListLabel1778">
+    <w:name w:val="ListLabel 1778"/>
+    <w:qFormat/>
+    <w:rPr>
+      <w:rFonts w:cs="OpenSymbol"/>
+    </w:rPr>
+  </w:style>
+  <w:style w:type="character" w:styleId="ListLabel1779">
+    <w:name w:val="ListLabel 1779"/>
+    <w:qFormat/>
+    <w:rPr>
+      <w:rFonts w:cs="OpenSymbol"/>
+    </w:rPr>
+  </w:style>
+  <w:style w:type="character" w:styleId="ListLabel1780">
+    <w:name w:val="ListLabel 1780"/>
+    <w:qFormat/>
+    <w:rPr>
+      <w:rFonts w:cs="OpenSymbol"/>
+    </w:rPr>
+  </w:style>
+  <w:style w:type="character" w:styleId="ListLabel1781">
+    <w:name w:val="ListLabel 1781"/>
+    <w:qFormat/>
+    <w:rPr>
+      <w:rFonts w:cs="OpenSymbol"/>
+    </w:rPr>
+  </w:style>
+  <w:style w:type="character" w:styleId="ListLabel1782">
+    <w:name w:val="ListLabel 1782"/>
+    <w:qFormat/>
+    <w:rPr>
+      <w:rFonts w:cs="OpenSymbol"/>
+    </w:rPr>
+  </w:style>
+  <w:style w:type="character" w:styleId="ListLabel1783">
+    <w:name w:val="ListLabel 1783"/>
+    <w:qFormat/>
+    <w:rPr>
+      <w:rFonts w:cs="OpenSymbol"/>
+    </w:rPr>
+  </w:style>
+  <w:style w:type="character" w:styleId="ListLabel1784">
+    <w:name w:val="ListLabel 1784"/>
+    <w:qFormat/>
+    <w:rPr>
+      <w:rFonts w:cs="OpenSymbol"/>
+    </w:rPr>
+  </w:style>
+  <w:style w:type="character" w:styleId="ListLabel1785">
+    <w:name w:val="ListLabel 1785"/>
+    <w:qFormat/>
+    <w:rPr>
+      <w:rFonts w:cs="OpenSymbol"/>
+    </w:rPr>
+  </w:style>
+  <w:style w:type="character" w:styleId="ListLabel1786">
+    <w:name w:val="ListLabel 1786"/>
+    <w:qFormat/>
+    <w:rPr>
+      <w:rFonts w:cs="OpenSymbol"/>
+    </w:rPr>
+  </w:style>
+  <w:style w:type="character" w:styleId="ListLabel1787">
+    <w:name w:val="ListLabel 1787"/>
+    <w:qFormat/>
+    <w:rPr>
+      <w:rFonts w:cs="OpenSymbol"/>
+    </w:rPr>
+  </w:style>
+  <w:style w:type="character" w:styleId="ListLabel1788">
+    <w:name w:val="ListLabel 1788"/>
+    <w:qFormat/>
+    <w:rPr>
+      <w:rFonts w:cs="OpenSymbol"/>
+    </w:rPr>
+  </w:style>
+  <w:style w:type="character" w:styleId="ListLabel1789">
+    <w:name w:val="ListLabel 1789"/>
+    <w:qFormat/>
+    <w:rPr>
+      <w:rFonts w:cs="OpenSymbol"/>
+    </w:rPr>
+  </w:style>
+  <w:style w:type="character" w:styleId="ListLabel1790">
+    <w:name w:val="ListLabel 1790"/>
+    <w:qFormat/>
+    <w:rPr>
+      <w:rFonts w:cs="OpenSymbol"/>
+    </w:rPr>
+  </w:style>
+  <w:style w:type="character" w:styleId="ListLabel1791">
+    <w:name w:val="ListLabel 1791"/>
+    <w:qFormat/>
+    <w:rPr>
+      <w:rFonts w:cs="OpenSymbol"/>
+    </w:rPr>
+  </w:style>
+  <w:style w:type="character" w:styleId="ListLabel1792">
+    <w:name w:val="ListLabel 1792"/>
+    <w:qFormat/>
+    <w:rPr>
+      <w:rFonts w:cs="OpenSymbol"/>
+    </w:rPr>
+  </w:style>
+  <w:style w:type="character" w:styleId="ListLabel1793">
+    <w:name w:val="ListLabel 1793"/>
+    <w:qFormat/>
+    <w:rPr>
+      <w:rFonts w:cs="OpenSymbol"/>
+    </w:rPr>
+  </w:style>
+  <w:style w:type="character" w:styleId="ListLabel1794">
+    <w:name w:val="ListLabel 1794"/>
+    <w:qFormat/>
+    <w:rPr>
+      <w:rFonts w:cs="OpenSymbol"/>
+    </w:rPr>
+  </w:style>
+  <w:style w:type="character" w:styleId="ListLabel1795">
+    <w:name w:val="ListLabel 1795"/>
+    <w:qFormat/>
+    <w:rPr>
+      <w:rFonts w:cs="OpenSymbol"/>
+    </w:rPr>
+  </w:style>
+  <w:style w:type="character" w:styleId="ListLabel1796">
+    <w:name w:val="ListLabel 1796"/>
+    <w:qFormat/>
+    <w:rPr>
+      <w:rFonts w:cs="OpenSymbol"/>
+    </w:rPr>
+  </w:style>
+  <w:style w:type="character" w:styleId="ListLabel1797">
+    <w:name w:val="ListLabel 1797"/>
+    <w:qFormat/>
+    <w:rPr>
+      <w:rFonts w:cs="OpenSymbol"/>
+    </w:rPr>
+  </w:style>
+  <w:style w:type="character" w:styleId="ListLabel1798">
+    <w:name w:val="ListLabel 1798"/>
+    <w:qFormat/>
+    <w:rPr>
+      <w:rFonts w:cs="OpenSymbol"/>
+    </w:rPr>
+  </w:style>
+  <w:style w:type="character" w:styleId="ListLabel1799">
+    <w:name w:val="ListLabel 1799"/>
+    <w:qFormat/>
+    <w:rPr>
+      <w:rFonts w:cs="OpenSymbol"/>
+    </w:rPr>
+  </w:style>
+  <w:style w:type="character" w:styleId="ListLabel1800">
+    <w:name w:val="ListLabel 1800"/>
+    <w:qFormat/>
+    <w:rPr>
+      <w:rFonts w:cs="OpenSymbol"/>
+    </w:rPr>
+  </w:style>
+  <w:style w:type="character" w:styleId="ListLabel1801">
+    <w:name w:val="ListLabel 1801"/>
+    <w:qFormat/>
+    <w:rPr>
+      <w:rFonts w:cs="OpenSymbol"/>
+    </w:rPr>
+  </w:style>
+  <w:style w:type="character" w:styleId="ListLabel1802">
+    <w:name w:val="ListLabel 1802"/>
+    <w:qFormat/>
+    <w:rPr>
+      <w:rFonts w:cs="OpenSymbol"/>
+    </w:rPr>
+  </w:style>
+  <w:style w:type="character" w:styleId="ListLabel1803">
+    <w:name w:val="ListLabel 1803"/>
+    <w:qFormat/>
+    <w:rPr>
+      <w:rFonts w:cs="OpenSymbol"/>
+    </w:rPr>
+  </w:style>
+  <w:style w:type="character" w:styleId="ListLabel1804">
+    <w:name w:val="ListLabel 1804"/>
+    <w:qFormat/>
+    <w:rPr>
+      <w:rFonts w:cs="OpenSymbol"/>
+    </w:rPr>
+  </w:style>
+  <w:style w:type="character" w:styleId="ListLabel1805">
+    <w:name w:val="ListLabel 1805"/>
+    <w:qFormat/>
+    <w:rPr>
+      <w:rFonts w:cs="OpenSymbol"/>
+    </w:rPr>
+  </w:style>
+  <w:style w:type="character" w:styleId="ListLabel1806">
+    <w:name w:val="ListLabel 1806"/>
+    <w:qFormat/>
+    <w:rPr>
+      <w:rFonts w:cs="OpenSymbol"/>
+    </w:rPr>
+  </w:style>
+  <w:style w:type="character" w:styleId="ListLabel1807">
+    <w:name w:val="ListLabel 1807"/>
+    <w:qFormat/>
+    <w:rPr>
+      <w:rFonts w:cs="OpenSymbol"/>
+    </w:rPr>
+  </w:style>
+  <w:style w:type="character" w:styleId="ListLabel1808">
+    <w:name w:val="ListLabel 1808"/>
+    <w:qFormat/>
+    <w:rPr>
+      <w:rFonts w:cs="OpenSymbol"/>
+    </w:rPr>
+  </w:style>
+  <w:style w:type="character" w:styleId="ListLabel1809">
+    <w:name w:val="ListLabel 1809"/>
+    <w:qFormat/>
+    <w:rPr>
+      <w:rFonts w:cs="OpenSymbol"/>
+    </w:rPr>
+  </w:style>
+  <w:style w:type="character" w:styleId="ListLabel1810">
+    <w:name w:val="ListLabel 1810"/>
+    <w:qFormat/>
+    <w:rPr>
+      <w:rFonts w:cs="OpenSymbol"/>
+    </w:rPr>
+  </w:style>
+  <w:style w:type="character" w:styleId="ListLabel1811">
+    <w:name w:val="ListLabel 1811"/>
+    <w:qFormat/>
+    <w:rPr>
+      <w:rFonts w:cs="OpenSymbol"/>
+    </w:rPr>
+  </w:style>
+  <w:style w:type="character" w:styleId="ListLabel1812">
+    <w:name w:val="ListLabel 1812"/>
+    <w:qFormat/>
+    <w:rPr>
+      <w:rFonts w:cs="OpenSymbol"/>
+    </w:rPr>
+  </w:style>
+  <w:style w:type="character" w:styleId="ListLabel1813">
+    <w:name w:val="ListLabel 1813"/>
+    <w:qFormat/>
+    <w:rPr>
+      <w:rFonts w:cs="OpenSymbol"/>
+    </w:rPr>
+  </w:style>
+  <w:style w:type="character" w:styleId="ListLabel1814">
+    <w:name w:val="ListLabel 1814"/>
+    <w:qFormat/>
+    <w:rPr>
+      <w:rFonts w:cs="OpenSymbol"/>
+    </w:rPr>
+  </w:style>
+  <w:style w:type="character" w:styleId="ListLabel1815">
+    <w:name w:val="ListLabel 1815"/>
+    <w:qFormat/>
+    <w:rPr>
+      <w:rFonts w:cs="OpenSymbol"/>
+    </w:rPr>
+  </w:style>
+  <w:style w:type="character" w:styleId="ListLabel1816">
+    <w:name w:val="ListLabel 1816"/>
+    <w:qFormat/>
+    <w:rPr>
+      <w:rFonts w:cs="OpenSymbol"/>
+    </w:rPr>
+  </w:style>
+  <w:style w:type="character" w:styleId="ListLabel1817">
+    <w:name w:val="ListLabel 1817"/>
+    <w:qFormat/>
+    <w:rPr>
+      <w:rFonts w:cs="OpenSymbol"/>
+    </w:rPr>
+  </w:style>
+  <w:style w:type="character" w:styleId="ListLabel1818">
+    <w:name w:val="ListLabel 1818"/>
+    <w:qFormat/>
+    <w:rPr>
+      <w:rFonts w:cs="OpenSymbol"/>
+    </w:rPr>
+  </w:style>
+  <w:style w:type="character" w:styleId="ListLabel1819">
+    <w:name w:val="ListLabel 1819"/>
+    <w:qFormat/>
+    <w:rPr>
+      <w:rFonts w:cs="OpenSymbol"/>
+    </w:rPr>
+  </w:style>
+  <w:style w:type="character" w:styleId="ListLabel1820">
+    <w:name w:val="ListLabel 1820"/>
+    <w:qFormat/>
+    <w:rPr>
+      <w:rFonts w:cs="OpenSymbol"/>
+    </w:rPr>
+  </w:style>
+  <w:style w:type="character" w:styleId="ListLabel1821">
+    <w:name w:val="ListLabel 1821"/>
+    <w:qFormat/>
+    <w:rPr>
+      <w:rFonts w:cs="OpenSymbol"/>
+    </w:rPr>
+  </w:style>
+  <w:style w:type="character" w:styleId="ListLabel1822">
+    <w:name w:val="ListLabel 1822"/>
+    <w:qFormat/>
+    <w:rPr>
+      <w:rFonts w:cs="OpenSymbol"/>
+    </w:rPr>
+  </w:style>
+  <w:style w:type="character" w:styleId="ListLabel1823">
+    <w:name w:val="ListLabel 1823"/>
+    <w:qFormat/>
+    <w:rPr>
+      <w:rFonts w:cs="OpenSymbol"/>
+    </w:rPr>
+  </w:style>
+  <w:style w:type="character" w:styleId="ListLabel1824">
+    <w:name w:val="ListLabel 1824"/>
+    <w:qFormat/>
+    <w:rPr>
+      <w:rFonts w:cs="OpenSymbol"/>
+    </w:rPr>
+  </w:style>
+  <w:style w:type="character" w:styleId="ListLabel1825">
+    <w:name w:val="ListLabel 1825"/>
+    <w:qFormat/>
+    <w:rPr>
+      <w:rFonts w:cs="OpenSymbol"/>
+    </w:rPr>
+  </w:style>
+  <w:style w:type="character" w:styleId="ListLabel1826">
+    <w:name w:val="ListLabel 1826"/>
+    <w:qFormat/>
+    <w:rPr>
+      <w:rFonts w:cs="OpenSymbol"/>
+    </w:rPr>
+  </w:style>
+  <w:style w:type="character" w:styleId="ListLabel1827">
+    <w:name w:val="ListLabel 1827"/>
+    <w:qFormat/>
+    <w:rPr>
+      <w:rFonts w:cs="OpenSymbol"/>
+    </w:rPr>
+  </w:style>
+  <w:style w:type="character" w:styleId="ListLabel1828">
+    <w:name w:val="ListLabel 1828"/>
+    <w:qFormat/>
+    <w:rPr>
+      <w:rFonts w:cs="OpenSymbol"/>
+    </w:rPr>
+  </w:style>
+  <w:style w:type="character" w:styleId="ListLabel1829">
+    <w:name w:val="ListLabel 1829"/>
+    <w:qFormat/>
+    <w:rPr>
+      <w:rFonts w:cs="OpenSymbol"/>
+    </w:rPr>
+  </w:style>
+  <w:style w:type="character" w:styleId="ListLabel1830">
+    <w:name w:val="ListLabel 1830"/>
+    <w:qFormat/>
+    <w:rPr>
+      <w:rFonts w:cs="OpenSymbol"/>
+    </w:rPr>
+  </w:style>
+  <w:style w:type="character" w:styleId="ListLabel1831">
+    <w:name w:val="ListLabel 1831"/>
+    <w:qFormat/>
+    <w:rPr>
+      <w:rFonts w:cs="OpenSymbol"/>
+    </w:rPr>
+  </w:style>
+  <w:style w:type="character" w:styleId="ListLabel1832">
+    <w:name w:val="ListLabel 1832"/>
+    <w:qFormat/>
+    <w:rPr>
+      <w:rFonts w:cs="OpenSymbol"/>
+    </w:rPr>
+  </w:style>
+  <w:style w:type="character" w:styleId="ListLabel1833">
+    <w:name w:val="ListLabel 1833"/>
+    <w:qFormat/>
+    <w:rPr>
+      <w:rFonts w:cs="OpenSymbol"/>
+    </w:rPr>
+  </w:style>
+  <w:style w:type="character" w:styleId="ListLabel1834">
+    <w:name w:val="ListLabel 1834"/>
+    <w:qFormat/>
+    <w:rPr>
+      <w:rFonts w:cs="OpenSymbol"/>
+    </w:rPr>
+  </w:style>
+  <w:style w:type="character" w:styleId="ListLabel1835">
+    <w:name w:val="ListLabel 1835"/>
+    <w:qFormat/>
+    <w:rPr>
+      <w:rFonts w:cs="OpenSymbol"/>
+    </w:rPr>
+  </w:style>
+  <w:style w:type="character" w:styleId="ListLabel1836">
+    <w:name w:val="ListLabel 1836"/>
+    <w:qFormat/>
+    <w:rPr>
+      <w:rFonts w:cs="OpenSymbol"/>
+    </w:rPr>
+  </w:style>
+  <w:style w:type="character" w:styleId="ListLabel1837">
+    <w:name w:val="ListLabel 1837"/>
+    <w:qFormat/>
+    <w:rPr>
+      <w:rFonts w:cs="OpenSymbol"/>
+    </w:rPr>
+  </w:style>
+  <w:style w:type="character" w:styleId="ListLabel1838">
+    <w:name w:val="ListLabel 1838"/>
+    <w:qFormat/>
+    <w:rPr>
+      <w:rFonts w:cs="OpenSymbol"/>
+    </w:rPr>
+  </w:style>
+  <w:style w:type="character" w:styleId="ListLabel1839">
+    <w:name w:val="ListLabel 1839"/>
+    <w:qFormat/>
+    <w:rPr>
+      <w:rFonts w:cs="OpenSymbol"/>
+    </w:rPr>
+  </w:style>
+  <w:style w:type="character" w:styleId="ListLabel1840">
+    <w:name w:val="ListLabel 1840"/>
+    <w:qFormat/>
+    <w:rPr>
+      <w:rFonts w:cs="OpenSymbol"/>
+    </w:rPr>
+  </w:style>
+  <w:style w:type="character" w:styleId="ListLabel1841">
+    <w:name w:val="ListLabel 1841"/>
+    <w:qFormat/>
+    <w:rPr>
+      <w:rFonts w:cs="OpenSymbol"/>
+    </w:rPr>
+  </w:style>
+  <w:style w:type="character" w:styleId="ListLabel1842">
+    <w:name w:val="ListLabel 1842"/>
+    <w:qFormat/>
+    <w:rPr>
+      <w:rFonts w:cs="OpenSymbol"/>
+    </w:rPr>
+  </w:style>
+  <w:style w:type="character" w:styleId="ListLabel1843">
+    <w:name w:val="ListLabel 1843"/>
+    <w:qFormat/>
+    <w:rPr>
+      <w:rFonts w:cs="OpenSymbol"/>
+    </w:rPr>
+  </w:style>
+  <w:style w:type="character" w:styleId="ListLabel1844">
+    <w:name w:val="ListLabel 1844"/>
+    <w:qFormat/>
+    <w:rPr>
+      <w:rFonts w:cs="OpenSymbol"/>
+    </w:rPr>
+  </w:style>
+  <w:style w:type="character" w:styleId="ListLabel1845">
+    <w:name w:val="ListLabel 1845"/>
+    <w:qFormat/>
+    <w:rPr>
+      <w:rFonts w:cs="OpenSymbol"/>
+    </w:rPr>
+  </w:style>
+  <w:style w:type="character" w:styleId="ListLabel1846">
+    <w:name w:val="ListLabel 1846"/>
+    <w:qFormat/>
+    <w:rPr>
+      <w:rFonts w:cs="OpenSymbol"/>
+    </w:rPr>
+  </w:style>
+  <w:style w:type="character" w:styleId="ListLabel1847">
+    <w:name w:val="ListLabel 1847"/>
+    <w:qFormat/>
+    <w:rPr>
+      <w:rFonts w:cs="OpenSymbol"/>
+    </w:rPr>
+  </w:style>
+  <w:style w:type="character" w:styleId="ListLabel1848">
+    <w:name w:val="ListLabel 1848"/>
+    <w:qFormat/>
+    <w:rPr>
+      <w:rFonts w:cs="OpenSymbol"/>
+    </w:rPr>
+  </w:style>
+  <w:style w:type="character" w:styleId="ListLabel1849">
+    <w:name w:val="ListLabel 1849"/>
+    <w:qFormat/>
+    <w:rPr>
+      <w:rFonts w:cs="OpenSymbol"/>
+    </w:rPr>
+  </w:style>
+  <w:style w:type="character" w:styleId="ListLabel1850">
+    <w:name w:val="ListLabel 1850"/>
+    <w:qFormat/>
+    <w:rPr>
+      <w:rFonts w:cs="OpenSymbol"/>
+    </w:rPr>
+  </w:style>
+  <w:style w:type="character" w:styleId="ListLabel1851">
+    <w:name w:val="ListLabel 1851"/>
+    <w:qFormat/>
+    <w:rPr>
+      <w:rFonts w:cs="OpenSymbol"/>
+    </w:rPr>
+  </w:style>
+  <w:style w:type="character" w:styleId="ListLabel1852">
+    <w:name w:val="ListLabel 1852"/>
+    <w:qFormat/>
+    <w:rPr>
+      <w:rFonts w:cs="OpenSymbol"/>
+    </w:rPr>
+  </w:style>
+  <w:style w:type="character" w:styleId="ListLabel1853">
+    <w:name w:val="ListLabel 1853"/>
+    <w:qFormat/>
+    <w:rPr>
+      <w:rFonts w:cs="OpenSymbol"/>
+    </w:rPr>
+  </w:style>
+  <w:style w:type="character" w:styleId="ListLabel1854">
+    <w:name w:val="ListLabel 1854"/>
+    <w:qFormat/>
+    <w:rPr>
+      <w:rFonts w:cs="OpenSymbol"/>
+    </w:rPr>
+  </w:style>
+  <w:style w:type="character" w:styleId="ListLabel1855">
+    <w:name w:val="ListLabel 1855"/>
+    <w:qFormat/>
+    <w:rPr>
+      <w:rFonts w:cs="OpenSymbol"/>
+    </w:rPr>
+  </w:style>
+  <w:style w:type="character" w:styleId="ListLabel1856">
+    <w:name w:val="ListLabel 1856"/>
+    <w:qFormat/>
+    <w:rPr>
+      <w:rFonts w:cs="OpenSymbol"/>
+    </w:rPr>
+  </w:style>
+  <w:style w:type="character" w:styleId="ListLabel1857">
+    <w:name w:val="ListLabel 1857"/>
+    <w:qFormat/>
+    <w:rPr>
+      <w:rFonts w:cs="OpenSymbol"/>
+    </w:rPr>
+  </w:style>
+  <w:style w:type="character" w:styleId="ListLabel1858">
+    <w:name w:val="ListLabel 1858"/>
+    <w:qFormat/>
+    <w:rPr>
+      <w:rFonts w:cs="OpenSymbol"/>
+    </w:rPr>
+  </w:style>
+  <w:style w:type="character" w:styleId="ListLabel1859">
+    <w:name w:val="ListLabel 1859"/>
+    <w:qFormat/>
+    <w:rPr>
+      <w:rFonts w:cs="OpenSymbol"/>
+    </w:rPr>
+  </w:style>
+  <w:style w:type="character" w:styleId="ListLabel1860">
+    <w:name w:val="ListLabel 1860"/>
+    <w:qFormat/>
+    <w:rPr>
+      <w:rFonts w:cs="OpenSymbol"/>
+    </w:rPr>
+  </w:style>
+  <w:style w:type="character" w:styleId="ListLabel1861">
+    <w:name w:val="ListLabel 1861"/>
+    <w:qFormat/>
+    <w:rPr>
+      <w:rFonts w:cs="OpenSymbol"/>
+    </w:rPr>
+  </w:style>
+  <w:style w:type="character" w:styleId="ListLabel1862">
+    <w:name w:val="ListLabel 1862"/>
+    <w:qFormat/>
+    <w:rPr>
+      <w:rFonts w:cs="OpenSymbol"/>
+    </w:rPr>
+  </w:style>
+  <w:style w:type="character" w:styleId="ListLabel1863">
+    <w:name w:val="ListLabel 1863"/>
+    <w:qFormat/>
+    <w:rPr>
+      <w:rFonts w:cs="OpenSymbol"/>
+    </w:rPr>
+  </w:style>
+  <w:style w:type="character" w:styleId="ListLabel1864">
+    <w:name w:val="ListLabel 1864"/>
+    <w:qFormat/>
+    <w:rPr>
+      <w:rFonts w:cs="OpenSymbol"/>
+    </w:rPr>
+  </w:style>
+  <w:style w:type="character" w:styleId="ListLabel1865">
+    <w:name w:val="ListLabel 1865"/>
+    <w:qFormat/>
+    <w:rPr>
+      <w:rFonts w:cs="OpenSymbol"/>
+    </w:rPr>
+  </w:style>
+  <w:style w:type="character" w:styleId="ListLabel1866">
+    <w:name w:val="ListLabel 1866"/>
+    <w:qFormat/>
+    <w:rPr>
+      <w:rFonts w:cs="OpenSymbol"/>
+    </w:rPr>
+  </w:style>
+  <w:style w:type="character" w:styleId="ListLabel1867">
+    <w:name w:val="ListLabel 1867"/>
+    <w:qFormat/>
+    <w:rPr>
+      <w:rFonts w:cs="OpenSymbol"/>
+    </w:rPr>
+  </w:style>
+  <w:style w:type="character" w:styleId="ListLabel1868">
+    <w:name w:val="ListLabel 1868"/>
+    <w:qFormat/>
+    <w:rPr>
+      <w:rFonts w:cs="OpenSymbol"/>
+    </w:rPr>
+  </w:style>
+  <w:style w:type="character" w:styleId="ListLabel1869">
+    <w:name w:val="ListLabel 1869"/>
+    <w:qFormat/>
+    <w:rPr>
+      <w:rFonts w:cs="OpenSymbol"/>
+    </w:rPr>
+  </w:style>
+  <w:style w:type="character" w:styleId="ListLabel1870">
+    <w:name w:val="ListLabel 1870"/>
+    <w:qFormat/>
+    <w:rPr>
+      <w:rFonts w:cs="OpenSymbol"/>
+    </w:rPr>
+  </w:style>
+  <w:style w:type="character" w:styleId="ListLabel1871">
+    <w:name w:val="ListLabel 1871"/>
+    <w:qFormat/>
+    <w:rPr>
+      <w:rFonts w:cs="OpenSymbol"/>
+    </w:rPr>
+  </w:style>
+  <w:style w:type="character" w:styleId="ListLabel1872">
+    <w:name w:val="ListLabel 1872"/>
+    <w:qFormat/>
+    <w:rPr>
+      <w:rFonts w:cs="OpenSymbol"/>
+    </w:rPr>
+  </w:style>
+  <w:style w:type="character" w:styleId="ListLabel1873">
+    <w:name w:val="ListLabel 1873"/>
+    <w:qFormat/>
+    <w:rPr>
+      <w:rFonts w:cs="OpenSymbol"/>
+    </w:rPr>
+  </w:style>
+  <w:style w:type="character" w:styleId="ListLabel1874">
+    <w:name w:val="ListLabel 1874"/>
+    <w:qFormat/>
+    <w:rPr>
+      <w:rFonts w:cs="OpenSymbol"/>
+    </w:rPr>
+  </w:style>
+  <w:style w:type="character" w:styleId="ListLabel1875">
+    <w:name w:val="ListLabel 1875"/>
+    <w:qFormat/>
+    <w:rPr/>
+  </w:style>
+  <w:style w:type="character" w:styleId="ListLabel1876">
+    <w:name w:val="ListLabel 1876"/>
+    <w:qFormat/>
+    <w:rPr>
+      <w:lang w:val="en-GB"/>
+    </w:rPr>
+  </w:style>
+  <w:style w:type="character" w:styleId="ListLabel1877">
+    <w:name w:val="ListLabel 1877"/>
+    <w:qFormat/>
+    <w:rPr>
+      <w:u w:val="none"/>
+    </w:rPr>
+  </w:style>
+  <w:style w:type="character" w:styleId="ListLabel1878">
+    <w:name w:val="ListLabel 1878"/>
+    <w:qFormat/>
+    <w:rPr>
+      <w:rFonts w:eastAsia="Calibri"/>
+      <w:color w:val="auto"/>
+      <w:kern w:val="0"/>
+      <w:sz w:val="22"/>
+      <w:szCs w:val="22"/>
+      <w:u w:val="none"/>
+      <w:lang w:val="en-GB" w:eastAsia="en-US" w:bidi="ar-SA"/>
+    </w:rPr>
+  </w:style>
+  <w:style w:type="character" w:styleId="ListLabel1879">
+    <w:name w:val="ListLabel 1879"/>
+    <w:qFormat/>
+    <w:rPr/>
+  </w:style>
   <w:style w:type="paragraph" w:styleId="Heading">
     <w:name w:val="Heading"/>
     <w:basedOn w:val="Normal"/>

</xml_diff>